<commit_message>
Added notes to my coursework document
</commit_message>
<xml_diff>
--- a/Coursework Project - 2d Platformer Design.docx
+++ b/Coursework Project - 2d Platformer Design.docx
@@ -75,7 +75,7 @@
                     <pic:cNvPicPr/>
                   </pic:nvPicPr>
                   <pic:blipFill>
-                    <a:blip r:embed="rId8" cstate="print"/>
+                    <a:blip r:embed="rId7" cstate="print"/>
                     <a:stretch>
                       <a:fillRect/>
                     </a:stretch>
@@ -122,6 +122,9 @@
         <w:spacing w:before="0"/>
         <w:ind w:left="0"/>
       </w:pPr>
+      <w:r>
+        <w:t xml:space="preserve">  DESCRIBE AND EXPLAIN WITH JUSTIFICATION</w:t>
+      </w:r>
     </w:p>
     <w:p>
       <w:pPr>
@@ -422,14 +425,12 @@
         </w:rPr>
         <w:t xml:space="preserve">and user interface, I should make a simple version of the game. This will include simple movement and a few jumps to test </w:t>
       </w:r>
-      <w:proofErr w:type="gramStart"/>
       <w:r>
         <w:rPr>
           <w:w w:val="105"/>
         </w:rPr>
         <w:t>everything</w:t>
       </w:r>
-      <w:proofErr w:type="gramEnd"/>
       <w:r>
         <w:rPr>
           <w:w w:val="105"/>
@@ -1019,14 +1020,12 @@
         </w:rPr>
         <w:t xml:space="preserve"> </w:t>
       </w:r>
-      <w:proofErr w:type="spellStart"/>
       <w:r>
         <w:rPr>
           <w:w w:val="105"/>
         </w:rPr>
         <w:t>e.g</w:t>
       </w:r>
-      <w:proofErr w:type="spellEnd"/>
       <w:r>
         <w:rPr>
           <w:spacing w:val="-6"/>
@@ -1454,7 +1453,6 @@
                 <w:sz w:val="24"/>
               </w:rPr>
             </w:pPr>
-            <w:proofErr w:type="gramStart"/>
             <w:r>
               <w:rPr>
                 <w:spacing w:val="-2"/>
@@ -1463,7 +1461,6 @@
               </w:rPr>
               <w:t>Actual</w:t>
             </w:r>
-            <w:proofErr w:type="gramEnd"/>
           </w:p>
           <w:p>
             <w:pPr>
@@ -5620,23 +5617,7 @@
           <w:sz w:val="24"/>
           <w:szCs w:val="24"/>
         </w:rPr>
-        <w:t xml:space="preserve">The player should also be able to take damage from these attacks or by touching an enemy. </w:t>
-      </w:r>
-      <w:proofErr w:type="gramStart"/>
-      <w:r>
-        <w:rPr>
-          <w:sz w:val="24"/>
-          <w:szCs w:val="24"/>
-        </w:rPr>
-        <w:t>But,</w:t>
-      </w:r>
-      <w:proofErr w:type="gramEnd"/>
-      <w:r>
-        <w:rPr>
-          <w:sz w:val="24"/>
-          <w:szCs w:val="24"/>
-        </w:rPr>
-        <w:t xml:space="preserve"> they can fight back using the tools they have been given (bomb/grappling hook) </w:t>
+        <w:t xml:space="preserve">The player should also be able to take damage from these attacks or by touching an enemy. But, they can fight back using the tools they have been given (bomb/grappling hook) </w:t>
       </w:r>
       <w:r>
         <w:rPr>
@@ -5896,7 +5877,6 @@
                 <w:sz w:val="24"/>
               </w:rPr>
             </w:pPr>
-            <w:proofErr w:type="gramStart"/>
             <w:r>
               <w:rPr>
                 <w:spacing w:val="-2"/>
@@ -5905,7 +5885,6 @@
               </w:rPr>
               <w:t>Actual</w:t>
             </w:r>
-            <w:proofErr w:type="gramEnd"/>
           </w:p>
           <w:p>
             <w:pPr>
@@ -7409,7 +7388,7 @@
                     <pic:cNvPicPr/>
                   </pic:nvPicPr>
                   <pic:blipFill rotWithShape="1">
-                    <a:blip r:embed="rId9"/>
+                    <a:blip r:embed="rId8"/>
                     <a:srcRect l="269" t="456" r="-1"/>
                     <a:stretch>
                       <a:fillRect/>
@@ -8019,7 +7998,7 @@
                     <pic:cNvPicPr/>
                   </pic:nvPicPr>
                   <pic:blipFill rotWithShape="1">
-                    <a:blip r:embed="rId10">
+                    <a:blip r:embed="rId9">
                       <a:extLst>
                         <a:ext uri="{28A0092B-C50C-407E-A947-70E740481C1C}">
                           <a14:useLocalDpi xmlns:a14="http://schemas.microsoft.com/office/drawing/2010/main" val="0"/>
@@ -8557,7 +8536,7 @@
                     <pic:cNvPicPr/>
                   </pic:nvPicPr>
                   <pic:blipFill>
-                    <a:blip r:embed="rId11">
+                    <a:blip r:embed="rId10">
                       <a:extLst>
                         <a:ext uri="{28A0092B-C50C-407E-A947-70E740481C1C}">
                           <a14:useLocalDpi xmlns:a14="http://schemas.microsoft.com/office/drawing/2010/main" val="0"/>
@@ -8928,7 +8907,7 @@
                     <pic:cNvPicPr/>
                   </pic:nvPicPr>
                   <pic:blipFill>
-                    <a:blip r:embed="rId12">
+                    <a:blip r:embed="rId11">
                       <a:extLst>
                         <a:ext uri="{28A0092B-C50C-407E-A947-70E740481C1C}">
                           <a14:useLocalDpi xmlns:a14="http://schemas.microsoft.com/office/drawing/2010/main" val="0"/>
@@ -9622,7 +9601,7 @@
                     <pic:cNvPicPr/>
                   </pic:nvPicPr>
                   <pic:blipFill>
-                    <a:blip r:embed="rId13"/>
+                    <a:blip r:embed="rId12"/>
                     <a:stretch>
                       <a:fillRect/>
                     </a:stretch>
@@ -10096,7 +10075,7 @@
                     <pic:cNvPicPr/>
                   </pic:nvPicPr>
                   <pic:blipFill>
-                    <a:blip r:embed="rId14"/>
+                    <a:blip r:embed="rId13"/>
                     <a:stretch>
                       <a:fillRect/>
                     </a:stretch>
@@ -11191,7 +11170,7 @@
                     <pic:cNvPicPr/>
                   </pic:nvPicPr>
                   <pic:blipFill>
-                    <a:blip r:embed="rId15"/>
+                    <a:blip r:embed="rId14"/>
                     <a:stretch>
                       <a:fillRect/>
                     </a:stretch>
@@ -11332,7 +11311,7 @@
                     <pic:cNvPicPr/>
                   </pic:nvPicPr>
                   <pic:blipFill>
-                    <a:blip r:embed="rId16">
+                    <a:blip r:embed="rId15">
                       <a:extLst>
                         <a:ext uri="{28A0092B-C50C-407E-A947-70E740481C1C}">
                           <a14:useLocalDpi xmlns:a14="http://schemas.microsoft.com/office/drawing/2010/main" val="0"/>
@@ -11397,7 +11376,7 @@
                     <pic:cNvPicPr/>
                   </pic:nvPicPr>
                   <pic:blipFill rotWithShape="1">
-                    <a:blip r:embed="rId17">
+                    <a:blip r:embed="rId16">
                       <a:extLst>
                         <a:ext uri="{28A0092B-C50C-407E-A947-70E740481C1C}">
                           <a14:useLocalDpi xmlns:a14="http://schemas.microsoft.com/office/drawing/2010/main" val="0"/>
@@ -11477,7 +11456,7 @@
                     <pic:cNvPicPr/>
                   </pic:nvPicPr>
                   <pic:blipFill>
-                    <a:blip r:embed="rId18">
+                    <a:blip r:embed="rId17">
                       <a:extLst>
                         <a:ext uri="{28A0092B-C50C-407E-A947-70E740481C1C}">
                           <a14:useLocalDpi xmlns:a14="http://schemas.microsoft.com/office/drawing/2010/main" val="0"/>
@@ -11539,7 +11518,7 @@
                     <pic:cNvPicPr/>
                   </pic:nvPicPr>
                   <pic:blipFill>
-                    <a:blip r:embed="rId19">
+                    <a:blip r:embed="rId18">
                       <a:extLst>
                         <a:ext uri="{28A0092B-C50C-407E-A947-70E740481C1C}">
                           <a14:useLocalDpi xmlns:a14="http://schemas.microsoft.com/office/drawing/2010/main" val="0"/>
@@ -11596,7 +11575,7 @@
                     <pic:cNvPicPr/>
                   </pic:nvPicPr>
                   <pic:blipFill>
-                    <a:blip r:embed="rId20">
+                    <a:blip r:embed="rId19">
                       <a:extLst>
                         <a:ext uri="{28A0092B-C50C-407E-A947-70E740481C1C}">
                           <a14:useLocalDpi xmlns:a14="http://schemas.microsoft.com/office/drawing/2010/main" val="0"/>
@@ -11639,7 +11618,7 @@
           <w:noProof/>
         </w:rPr>
         <w:drawing>
-          <wp:anchor distT="0" distB="0" distL="114300" distR="114300" simplePos="0" relativeHeight="251658279" behindDoc="1" locked="0" layoutInCell="1" allowOverlap="1" wp14:anchorId="05140391" wp14:editId="17127D19">
+          <wp:anchor distT="0" distB="0" distL="114300" distR="114300" simplePos="0" relativeHeight="251658279" behindDoc="1" locked="0" layoutInCell="1" allowOverlap="1" wp14:anchorId="05140391" wp14:editId="2467A25E">
             <wp:simplePos x="0" y="0"/>
             <wp:positionH relativeFrom="margin">
               <wp:posOffset>4498966</wp:posOffset>
@@ -11662,7 +11641,7 @@
                     <pic:cNvPicPr/>
                   </pic:nvPicPr>
                   <pic:blipFill>
-                    <a:blip r:embed="rId21" cstate="print">
+                    <a:blip r:embed="rId20" cstate="print">
                       <a:extLst>
                         <a:ext uri="{28A0092B-C50C-407E-A947-70E740481C1C}">
                           <a14:useLocalDpi xmlns:a14="http://schemas.microsoft.com/office/drawing/2010/main" val="0"/>
@@ -11722,7 +11701,7 @@
                     <pic:cNvPicPr/>
                   </pic:nvPicPr>
                   <pic:blipFill>
-                    <a:blip r:embed="rId22">
+                    <a:blip r:embed="rId21">
                       <a:extLst>
                         <a:ext uri="{28A0092B-C50C-407E-A947-70E740481C1C}">
                           <a14:useLocalDpi xmlns:a14="http://schemas.microsoft.com/office/drawing/2010/main" val="0"/>
@@ -11780,7 +11759,7 @@
                     <pic:cNvPicPr/>
                   </pic:nvPicPr>
                   <pic:blipFill>
-                    <a:blip r:embed="rId23">
+                    <a:blip r:embed="rId22">
                       <a:extLst>
                         <a:ext uri="{28A0092B-C50C-407E-A947-70E740481C1C}">
                           <a14:useLocalDpi xmlns:a14="http://schemas.microsoft.com/office/drawing/2010/main" val="0"/>
@@ -11846,13 +11825,8 @@
       </w:r>
     </w:p>
     <w:p>
-      <w:proofErr w:type="gramStart"/>
-      <w:r>
-        <w:t>So</w:t>
-      </w:r>
-      <w:proofErr w:type="gramEnd"/>
-      <w:r>
-        <w:t xml:space="preserve"> I renamed it to player for it to work</w:t>
+      <w:r>
+        <w:t>So I renamed it to player for it to work</w:t>
       </w:r>
     </w:p>
     <w:p>
@@ -11881,7 +11855,7 @@
                     <pic:cNvPicPr/>
                   </pic:nvPicPr>
                   <pic:blipFill>
-                    <a:blip r:embed="rId24"/>
+                    <a:blip r:embed="rId23"/>
                     <a:stretch>
                       <a:fillRect/>
                     </a:stretch>
@@ -11911,15 +11885,7 @@
     </w:p>
     <w:p>
       <w:r>
-        <w:t xml:space="preserve">Added a placeholder grappling hook that the player could hold, at </w:t>
-      </w:r>
-      <w:proofErr w:type="gramStart"/>
-      <w:r>
-        <w:t>first</w:t>
-      </w:r>
-      <w:proofErr w:type="gramEnd"/>
-      <w:r>
-        <w:t xml:space="preserve"> I thought I could </w:t>
+        <w:t xml:space="preserve">Added a placeholder grappling hook that the player could hold, at first I thought I could </w:t>
       </w:r>
       <w:r>
         <w:t xml:space="preserve">attach the player movement script to it </w:t>
@@ -11934,7 +11900,6 @@
           <w:id w:val="-1033191032"/>
           <w:citation/>
         </w:sdtPr>
-        <w:sdtEndPr/>
         <w:sdtContent>
           <w:r>
             <w:fldChar w:fldCharType="begin"/>
@@ -11982,7 +11947,7 @@
                     <pic:cNvPicPr/>
                   </pic:nvPicPr>
                   <pic:blipFill>
-                    <a:blip r:embed="rId25"/>
+                    <a:blip r:embed="rId24"/>
                     <a:stretch>
                       <a:fillRect/>
                     </a:stretch>
@@ -12021,7 +11986,6 @@
           <w:id w:val="2017657656"/>
           <w:citation/>
         </w:sdtPr>
-        <w:sdtEndPr/>
         <w:sdtContent>
           <w:r>
             <w:fldChar w:fldCharType="begin"/>
@@ -12048,15 +12012,7 @@
         </w:sdtContent>
       </w:sdt>
       <w:r>
-        <w:t xml:space="preserve"> – this video on </w:t>
-      </w:r>
-      <w:proofErr w:type="gramStart"/>
-      <w:r>
-        <w:t>top down</w:t>
-      </w:r>
-      <w:proofErr w:type="gramEnd"/>
-      <w:r>
-        <w:t xml:space="preserve"> shooting provides </w:t>
+        <w:t xml:space="preserve"> – this video on top down shooting provides </w:t>
       </w:r>
       <w:r>
         <w:t>code that makes the player look at the mouse position</w:t>
@@ -12087,7 +12043,7 @@
                     <pic:cNvPicPr/>
                   </pic:nvPicPr>
                   <pic:blipFill>
-                    <a:blip r:embed="rId26"/>
+                    <a:blip r:embed="rId25"/>
                     <a:stretch>
                       <a:fillRect/>
                     </a:stretch>
@@ -12154,10 +12110,6 @@
     </w:p>
   </w:footnote>
 </w:footnotes>
-</file>
-
-<file path=word/numbering.xml><?xml version="1.0" encoding="utf-8"?>
-<w:numbering xmlns:wpc="http://schemas.microsoft.com/office/word/2010/wordprocessingCanvas" xmlns:cx="http://schemas.microsoft.com/office/drawing/2014/chartex" xmlns:cx1="http://schemas.microsoft.com/office/drawing/2015/9/8/chartex" xmlns:cx2="http://schemas.microsoft.com/office/drawing/2015/10/21/chartex" xmlns:cx3="http://schemas.microsoft.com/office/drawing/2016/5/9/chartex" xmlns:cx4="http://schemas.microsoft.com/office/drawing/2016/5/10/chartex" xmlns:cx5="http://schemas.microsoft.com/office/drawing/2016/5/11/chartex" xmlns:cx6="http://schemas.microsoft.com/office/drawing/2016/5/12/chartex" xmlns:cx7="http://schemas.microsoft.com/office/drawing/2016/5/13/chartex" xmlns:cx8="http://schemas.microsoft.com/office/drawing/2016/5/14/chartex" xmlns:mc="http://schemas.openxmlformats.org/markup-compatibility/2006" xmlns:aink="http://schemas.microsoft.com/office/drawing/2016/ink" xmlns:am3d="http://schemas.microsoft.com/office/drawing/2017/model3d" xmlns:o="urn:schemas-microsoft-com:office:office" xmlns:oel="http://schemas.microsoft.com/office/2019/extlst" xmlns:r="http://schemas.openxmlformats.org/officeDocument/2006/relationships" xmlns:m="http://schemas.openxmlformats.org/officeDocument/2006/math" xmlns:v="urn:schemas-microsoft-com:vml" xmlns:wp14="http://schemas.microsoft.com/office/word/2010/wordprocessingDrawing" xmlns:wp="http://schemas.openxmlformats.org/drawingml/2006/wordprocessingDrawing" xmlns:w10="urn:schemas-microsoft-com:office:word" xmlns:w="http://schemas.openxmlformats.org/wordprocessingml/2006/main" xmlns:w14="http://schemas.microsoft.com/office/word/2010/wordml" xmlns:w15="http://schemas.microsoft.com/office/word/2012/wordml" xmlns:w16cex="http://schemas.microsoft.com/office/word/2018/wordml/cex" xmlns:w16cid="http://schemas.microsoft.com/office/word/2016/wordml/cid" xmlns:w16="http://schemas.microsoft.com/office/word/2018/wordml" xmlns:w16du="http://schemas.microsoft.com/office/word/2023/wordml/word16du" xmlns:w16sdtdh="http://schemas.microsoft.com/office/word/2020/wordml/sdtdatahash" xmlns:w16sdtfl="http://schemas.microsoft.com/office/word/2024/wordml/sdtformatlock" xmlns:w16se="http://schemas.microsoft.com/office/word/2015/wordml/symex" xmlns:wpg="http://schemas.microsoft.com/office/word/2010/wordprocessingGroup" xmlns:wpi="http://schemas.microsoft.com/office/word/2010/wordprocessingInk" xmlns:wne="http://schemas.microsoft.com/office/word/2006/wordml" xmlns:wps="http://schemas.microsoft.com/office/word/2010/wordprocessingShape" mc:Ignorable="w14 w15 w16se w16cid w16 w16cex w16sdtdh w16sdtfl w16du wp14"/>
 </file>
 
 <file path=word/styles.xml><?xml version="1.0" encoding="utf-8"?>

</xml_diff>

<commit_message>
Created pause and UI
</commit_message>
<xml_diff>
--- a/Coursework Project - 2d Platformer Design.docx
+++ b/Coursework Project - 2d Platformer Design.docx
@@ -1116,14 +1116,12 @@
         </w:rPr>
         <w:t xml:space="preserve"> </w:t>
       </w:r>
-      <w:proofErr w:type="spellStart"/>
       <w:r>
         <w:rPr>
           <w:w w:val="105"/>
         </w:rPr>
         <w:t>e.g</w:t>
       </w:r>
-      <w:proofErr w:type="spellEnd"/>
       <w:r>
         <w:rPr>
           <w:spacing w:val="-6"/>
@@ -3474,7 +3472,6 @@
         </w:rPr>
         <w:t>2</w:t>
       </w:r>
-      <w:proofErr w:type="spellStart"/>
       <w:r>
         <w:rPr>
           <w:rFonts w:asciiTheme="minorHAnsi" w:hAnsiTheme="minorHAnsi" w:cstheme="minorHAnsi"/>
@@ -3486,7 +3483,6 @@
         </w:rPr>
         <w:t>nd</w:t>
       </w:r>
-      <w:proofErr w:type="spellEnd"/>
       <w:r>
         <w:rPr>
           <w:rFonts w:asciiTheme="minorHAnsi" w:hAnsiTheme="minorHAnsi" w:cstheme="minorHAnsi"/>
@@ -8539,14 +8535,7 @@
                                 <w:sz w:val="18"/>
                                 <w:szCs w:val="18"/>
                               </w:rPr>
-                              <w:t xml:space="preserve">Background contains scenes from the game, so the placeholder </w:t>
-                            </w:r>
-                            <w:r>
-                              <w:rPr>
-                                <w:sz w:val="18"/>
-                                <w:szCs w:val="18"/>
-                              </w:rPr>
-                              <w:t xml:space="preserve">colour is blue, as it is </w:t>
+                              <w:t xml:space="preserve">Background contains scenes from the game, so the placeholder colour is blue, as it is </w:t>
                             </w:r>
                             <w:r>
                               <w:rPr>
@@ -8600,14 +8589,7 @@
                           <w:sz w:val="18"/>
                           <w:szCs w:val="18"/>
                         </w:rPr>
-                        <w:t xml:space="preserve">Background contains scenes from the game, so the placeholder </w:t>
-                      </w:r>
-                      <w:r>
-                        <w:rPr>
-                          <w:sz w:val="18"/>
-                          <w:szCs w:val="18"/>
-                        </w:rPr>
-                        <w:t xml:space="preserve">colour is blue, as it is </w:t>
+                        <w:t xml:space="preserve">Background contains scenes from the game, so the placeholder colour is blue, as it is </w:t>
                       </w:r>
                       <w:r>
                         <w:rPr>
@@ -9127,10 +9109,7 @@
                               <w:t xml:space="preserve"> does in game, this is helpful in case they do not know. Th</w:t>
                             </w:r>
                             <w:r>
-                              <w:t xml:space="preserve">e background is a different </w:t>
-                            </w:r>
-                            <w:r>
-                              <w:t>colour to the key</w:t>
+                              <w:t>e background is a different colour to the key</w:t>
                             </w:r>
                             <w:r>
                               <w:t xml:space="preserve"> binds’ background, this makes them stand out more and easier to see. I have also used a keyboard icon next to the title to help indicate the usage of the page, </w:t>
@@ -9199,10 +9178,7 @@
                         <w:t xml:space="preserve"> does in game, this is helpful in case they do not know. Th</w:t>
                       </w:r>
                       <w:r>
-                        <w:t xml:space="preserve">e background is a different </w:t>
-                      </w:r>
-                      <w:r>
-                        <w:t>colour to the key</w:t>
+                        <w:t>e background is a different colour to the key</w:t>
                       </w:r>
                       <w:r>
                         <w:t xml:space="preserve"> binds’ background, this makes them stand out more and easier to see. I have also used a keyboard icon next to the title to help indicate the usage of the page, </w:t>
@@ -9891,10 +9867,7 @@
                               <w:t xml:space="preserve">where they can press any button to change the key. The background becomes darker as it </w:t>
                             </w:r>
                             <w:r>
-                              <w:t xml:space="preserve">takes attention away and places it on the new window. It is orange as it matches with the </w:t>
-                            </w:r>
-                            <w:r>
-                              <w:t>colour scheme of the other components of the GUI.</w:t>
+                              <w:t>takes attention away and places it on the new window. It is orange as it matches with the colour scheme of the other components of the GUI.</w:t>
                             </w:r>
                           </w:p>
                         </w:txbxContent>
@@ -9930,10 +9903,7 @@
                         <w:t xml:space="preserve">where they can press any button to change the key. The background becomes darker as it </w:t>
                       </w:r>
                       <w:r>
-                        <w:t xml:space="preserve">takes attention away and places it on the new window. It is orange as it matches with the </w:t>
-                      </w:r>
-                      <w:r>
-                        <w:t>colour scheme of the other components of the GUI.</w:t>
+                        <w:t>takes attention away and places it on the new window. It is orange as it matches with the colour scheme of the other components of the GUI.</w:t>
                       </w:r>
                     </w:p>
                   </w:txbxContent>
@@ -12264,7 +12234,7 @@
           <w:noProof/>
         </w:rPr>
         <w:drawing>
-          <wp:anchor distT="0" distB="0" distL="114300" distR="114300" simplePos="0" relativeHeight="487646208" behindDoc="1" locked="0" layoutInCell="1" allowOverlap="1" wp14:anchorId="05140391" wp14:editId="1E16943B">
+          <wp:anchor distT="0" distB="0" distL="114300" distR="114300" simplePos="0" relativeHeight="487646208" behindDoc="1" locked="0" layoutInCell="1" allowOverlap="1" wp14:anchorId="05140391" wp14:editId="5BD599A5">
             <wp:simplePos x="0" y="0"/>
             <wp:positionH relativeFrom="margin">
               <wp:posOffset>4498966</wp:posOffset>
@@ -12566,7 +12536,6 @@
           <w:id w:val="-1033191032"/>
           <w:citation/>
         </w:sdtPr>
-        <w:sdtEndPr/>
         <w:sdtContent>
           <w:r>
             <w:fldChar w:fldCharType="begin"/>
@@ -12653,7 +12622,6 @@
           <w:id w:val="2017657656"/>
           <w:citation/>
         </w:sdtPr>
-        <w:sdtEndPr/>
         <w:sdtContent>
           <w:r>
             <w:fldChar w:fldCharType="begin"/>
@@ -12967,7 +12935,6 @@
                                 <w:id w:val="-222363222"/>
                                 <w:citation/>
                               </w:sdtPr>
-                              <w:sdtEndPr/>
                               <w:sdtContent>
                                 <w:r>
                                   <w:fldChar w:fldCharType="begin"/>
@@ -13031,7 +12998,6 @@
                           <w:id w:val="-222363222"/>
                           <w:citation/>
                         </w:sdtPr>
-                        <w:sdtEndPr/>
                         <w:sdtContent>
                           <w:r>
                             <w:fldChar w:fldCharType="begin"/>
@@ -13344,7 +13310,6 @@
                                 <w:id w:val="-1070960134"/>
                                 <w:citation/>
                               </w:sdtPr>
-                              <w:sdtEndPr/>
                               <w:sdtContent>
                                 <w:r>
                                   <w:fldChar w:fldCharType="begin"/>
@@ -13403,7 +13368,6 @@
                           <w:id w:val="-1070960134"/>
                           <w:citation/>
                         </w:sdtPr>
-                        <w:sdtEndPr/>
                         <w:sdtContent>
                           <w:r>
                             <w:fldChar w:fldCharType="begin"/>
@@ -14081,7 +14045,6 @@
           <w:id w:val="12886284"/>
           <w:citation/>
         </w:sdtPr>
-        <w:sdtEndPr/>
         <w:sdtContent>
           <w:r>
             <w:fldChar w:fldCharType="begin"/>
@@ -14186,7 +14149,6 @@
                                 <w:id w:val="458306789"/>
                                 <w:citation/>
                               </w:sdtPr>
-                              <w:sdtEndPr/>
                               <w:sdtContent>
                                 <w:r>
                                   <w:fldChar w:fldCharType="begin"/>
@@ -14277,7 +14239,6 @@
                           <w:id w:val="458306789"/>
                           <w:citation/>
                         </w:sdtPr>
-                        <w:sdtEndPr/>
                         <w:sdtContent>
                           <w:r>
                             <w:fldChar w:fldCharType="begin"/>
@@ -15865,7 +15826,7 @@
           <w:noProof/>
         </w:rPr>
         <w:drawing>
-          <wp:anchor distT="0" distB="0" distL="114300" distR="114300" simplePos="0" relativeHeight="487681024" behindDoc="0" locked="0" layoutInCell="1" allowOverlap="1" wp14:anchorId="2E706C95" wp14:editId="77694F5D">
+          <wp:anchor distT="0" distB="0" distL="114300" distR="114300" simplePos="0" relativeHeight="487681024" behindDoc="0" locked="0" layoutInCell="1" allowOverlap="1" wp14:anchorId="2E706C95" wp14:editId="59ACF8E7">
             <wp:simplePos x="847725" y="885825"/>
             <wp:positionH relativeFrom="column">
               <wp:align>left</wp:align>
@@ -16426,7 +16387,16 @@
         </w:drawing>
       </w:r>
     </w:p>
-    <w:p>
+    <w:p/>
+    <w:p>
+      <w:pPr>
+        <w:rPr>
+          <w:b/>
+          <w:bCs/>
+          <w:sz w:val="24"/>
+          <w:szCs w:val="24"/>
+        </w:rPr>
+      </w:pPr>
       <w:r>
         <w:rPr>
           <w:b/>
@@ -16437,16 +16407,16 @@
         </w:rPr>
         <w:lastRenderedPageBreak/>
         <w:drawing>
-          <wp:anchor distT="0" distB="0" distL="114300" distR="114300" simplePos="0" relativeHeight="487676928" behindDoc="0" locked="0" layoutInCell="1" allowOverlap="1" wp14:anchorId="0A838799" wp14:editId="140E4388">
+          <wp:anchor distT="0" distB="0" distL="114300" distR="114300" simplePos="0" relativeHeight="487676928" behindDoc="0" locked="0" layoutInCell="1" allowOverlap="1" wp14:anchorId="0A838799" wp14:editId="0F0E1628">
             <wp:simplePos x="0" y="0"/>
-            <wp:positionH relativeFrom="column">
-              <wp:posOffset>-38100</wp:posOffset>
+            <wp:positionH relativeFrom="margin">
+              <wp:align>left</wp:align>
             </wp:positionH>
             <wp:positionV relativeFrom="paragraph">
-              <wp:posOffset>177165</wp:posOffset>
+              <wp:posOffset>6350</wp:posOffset>
             </wp:positionV>
-            <wp:extent cx="2162175" cy="1971861"/>
-            <wp:effectExtent l="0" t="0" r="0" b="9525"/>
+            <wp:extent cx="2162175" cy="1971675"/>
+            <wp:effectExtent l="0" t="0" r="9525" b="9525"/>
             <wp:wrapSquare wrapText="bothSides"/>
             <wp:docPr id="917482215" name="Picture 1" descr="A screen shot of a computer program&#10;&#10;AI-generated content may be incorrect."/>
             <wp:cNvGraphicFramePr>
@@ -16474,7 +16444,7 @@
                   <pic:spPr>
                     <a:xfrm>
                       <a:off x="0" y="0"/>
-                      <a:ext cx="2162175" cy="1971861"/>
+                      <a:ext cx="2162175" cy="1971675"/>
                     </a:xfrm>
                     <a:prstGeom prst="rect">
                       <a:avLst/>
@@ -16486,16 +16456,6 @@
           </wp:anchor>
         </w:drawing>
       </w:r>
-    </w:p>
-    <w:p>
-      <w:pPr>
-        <w:rPr>
-          <w:b/>
-          <w:bCs/>
-          <w:sz w:val="24"/>
-          <w:szCs w:val="24"/>
-        </w:rPr>
-      </w:pPr>
       <w:r>
         <w:rPr>
           <w:noProof/>
@@ -16633,308 +16593,14 @@
         <w:rPr>
           <w:noProof/>
         </w:rPr>
-        <mc:AlternateContent>
-          <mc:Choice Requires="wps">
-            <w:drawing>
-              <wp:anchor distT="0" distB="0" distL="114300" distR="114300" simplePos="0" relativeHeight="487680000" behindDoc="0" locked="0" layoutInCell="1" allowOverlap="1" wp14:anchorId="55B7648B" wp14:editId="2E0354B8">
-                <wp:simplePos x="0" y="0"/>
-                <wp:positionH relativeFrom="margin">
-                  <wp:align>right</wp:align>
-                </wp:positionH>
-                <wp:positionV relativeFrom="paragraph">
-                  <wp:posOffset>1106805</wp:posOffset>
-                </wp:positionV>
-                <wp:extent cx="3381375" cy="6296025"/>
-                <wp:effectExtent l="0" t="0" r="9525" b="9525"/>
-                <wp:wrapNone/>
-                <wp:docPr id="1419445162" name="Text Box 47"/>
-                <wp:cNvGraphicFramePr/>
-                <a:graphic xmlns:a="http://schemas.openxmlformats.org/drawingml/2006/main">
-                  <a:graphicData uri="http://schemas.microsoft.com/office/word/2010/wordprocessingShape">
-                    <wps:wsp>
-                      <wps:cNvSpPr txBox="1"/>
-                      <wps:spPr>
-                        <a:xfrm>
-                          <a:off x="0" y="0"/>
-                          <a:ext cx="3381375" cy="6296025"/>
-                        </a:xfrm>
-                        <a:prstGeom prst="rect">
-                          <a:avLst/>
-                        </a:prstGeom>
-                        <a:solidFill>
-                          <a:schemeClr val="lt1"/>
-                        </a:solidFill>
-                        <a:ln w="6350">
-                          <a:noFill/>
-                        </a:ln>
-                      </wps:spPr>
-                      <wps:txbx>
-                        <w:txbxContent>
-                          <w:p>
-                            <w:r>
-                              <w:t xml:space="preserve">As this was now working, I continue to move through the stage and add </w:t>
-                            </w:r>
-                            <w:r>
-                              <w:t xml:space="preserve">the settings menu. </w:t>
-                            </w:r>
-                            <w:r>
-                              <w:t xml:space="preserve">This currently won’t do anything as there’s nothing to change at the moment (like key binds and volume), but it will be helpful </w:t>
-                            </w:r>
-                            <w:r>
-                              <w:t>later</w:t>
-                            </w:r>
-                            <w:r>
-                              <w:t xml:space="preserve"> in development when I add those things. </w:t>
-                            </w:r>
-                            <w:r>
-                              <w:t xml:space="preserve">I changed the function names to make them have a similar naming convention </w:t>
-                            </w:r>
-                            <w:r>
-                              <w:t xml:space="preserve">– “GameStart” and “GameSettings” so they are </w:t>
-                            </w:r>
-                            <w:r>
-                              <w:t xml:space="preserve">obviously related and part of the same </w:t>
-                            </w:r>
-                            <w:r>
-                              <w:t>class in the program.</w:t>
-                            </w:r>
-                            <w:r>
-                              <w:t xml:space="preserve"> </w:t>
-                            </w:r>
-                            <w:r>
-                              <w:t xml:space="preserve">This code </w:t>
-                            </w:r>
-                            <w:r>
-                              <w:t>worked and</w:t>
-                            </w:r>
-                            <w:r>
-                              <w:t xml:space="preserve"> changed the active panel to settings. </w:t>
-                            </w:r>
-                            <w:r>
-                              <w:t xml:space="preserve">But it was slightly </w:t>
-                            </w:r>
-                            <w:r>
-                              <w:t>transparent for some reason</w:t>
-                            </w:r>
-                            <w:r>
-                              <w:t>, this was fixed by changing the game object from a panel to an image.</w:t>
-                            </w:r>
-                            <w:r>
-                              <w:t xml:space="preserve"> The method I have used, where I </w:t>
-                            </w:r>
-                            <w:r>
-                              <w:t xml:space="preserve">hide one panel and make another visible, may get </w:t>
-                            </w:r>
-                            <w:r>
-                              <w:t xml:space="preserve">confusing and </w:t>
-                            </w:r>
-                            <w:r>
-                              <w:t xml:space="preserve">difficult to handle. Because of this, I researched better ways to do this </w:t>
-                            </w:r>
-                            <w:sdt>
-                              <w:sdtPr>
-                                <w:id w:val="986598934"/>
-                                <w:citation/>
-                              </w:sdtPr>
-                              <w:sdtEndPr/>
-                              <w:sdtContent>
-                                <w:r>
-                                  <w:fldChar w:fldCharType="begin"/>
-                                </w:r>
-                                <w:r>
-                                  <w:rPr>
-                                    <w:lang w:val="en-GB"/>
-                                  </w:rPr>
-                                  <w:instrText xml:space="preserve">CITATION Uni20 \l 2057 </w:instrText>
-                                </w:r>
-                                <w:r>
-                                  <w:fldChar w:fldCharType="separate"/>
-                                </w:r>
-                                <w:r>
-                                  <w:rPr>
-                                    <w:noProof/>
-                                    <w:lang w:val="en-GB"/>
-                                  </w:rPr>
-                                  <w:t>(Unity, 2025)</w:t>
-                                </w:r>
-                                <w:r>
-                                  <w:fldChar w:fldCharType="end"/>
-                                </w:r>
-                              </w:sdtContent>
-                            </w:sdt>
-                            <w:r>
-                              <w:t xml:space="preserve"> and decided to have each different menu screen in its own canvas, and switch between those instead of having them all in the same one.</w:t>
-                            </w:r>
-                          </w:p>
-                          <w:p>
-                            <w:r>
-                              <w:t xml:space="preserve">In a new class, I repeated what I did for the previous UI panel, but for settings instead. </w:t>
-                            </w:r>
-                            <w:r>
-                              <w:t xml:space="preserve">As I </w:t>
-                            </w:r>
-                            <w:r>
-                              <w:t>had done a lot of repeated code, I decided to make the Settings class inherit from menu</w:t>
-                            </w:r>
-                            <w:r>
-                              <w:t xml:space="preserve">, this made sense to me as they are both part of the UI and as I had already declared the classes and objects in the start menu, I didn’t want to repeat that again in the settings. </w:t>
-                            </w:r>
-                          </w:p>
-                        </w:txbxContent>
-                      </wps:txbx>
-                      <wps:bodyPr rot="0" spcFirstLastPara="0" vertOverflow="overflow" horzOverflow="overflow" vert="horz" wrap="square" lIns="91440" tIns="45720" rIns="91440" bIns="45720" numCol="1" spcCol="0" rtlCol="0" fromWordArt="0" anchor="t" anchorCtr="0" forceAA="0" compatLnSpc="1">
-                        <a:prstTxWarp prst="textNoShape">
-                          <a:avLst/>
-                        </a:prstTxWarp>
-                        <a:noAutofit/>
-                      </wps:bodyPr>
-                    </wps:wsp>
-                  </a:graphicData>
-                </a:graphic>
-                <wp14:sizeRelH relativeFrom="margin">
-                  <wp14:pctWidth>0</wp14:pctWidth>
-                </wp14:sizeRelH>
-                <wp14:sizeRelV relativeFrom="margin">
-                  <wp14:pctHeight>0</wp14:pctHeight>
-                </wp14:sizeRelV>
-              </wp:anchor>
-            </w:drawing>
-          </mc:Choice>
-          <mc:Fallback>
-            <w:pict>
-              <v:shape w14:anchorId="55B7648B" id="Text Box 47" o:spid="_x0000_s1057" type="#_x0000_t202" style="position:absolute;margin-left:215.05pt;margin-top:87.15pt;width:266.25pt;height:495.75pt;z-index:487680000;visibility:visible;mso-wrap-style:square;mso-width-percent:0;mso-height-percent:0;mso-wrap-distance-left:9pt;mso-wrap-distance-top:0;mso-wrap-distance-right:9pt;mso-wrap-distance-bottom:0;mso-position-horizontal:right;mso-position-horizontal-relative:margin;mso-position-vertical:absolute;mso-position-vertical-relative:text;mso-width-percent:0;mso-height-percent:0;mso-width-relative:margin;mso-height-relative:margin;v-text-anchor:top" o:gfxdata="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" fillcolor="white [3201]" stroked="f" strokeweight=".5pt">
-                <v:textbox>
-                  <w:txbxContent>
-                    <w:p>
-                      <w:r>
-                        <w:t xml:space="preserve">As this was now working, I continue to move through the stage and add </w:t>
-                      </w:r>
-                      <w:r>
-                        <w:t xml:space="preserve">the settings menu. </w:t>
-                      </w:r>
-                      <w:r>
-                        <w:t xml:space="preserve">This currently won’t do anything as there’s nothing to change at the moment (like key binds and volume), but it will be helpful </w:t>
-                      </w:r>
-                      <w:r>
-                        <w:t>later</w:t>
-                      </w:r>
-                      <w:r>
-                        <w:t xml:space="preserve"> in development when I add those things. </w:t>
-                      </w:r>
-                      <w:r>
-                        <w:t xml:space="preserve">I changed the function names to make them have a similar naming convention </w:t>
-                      </w:r>
-                      <w:r>
-                        <w:t xml:space="preserve">– “GameStart” and “GameSettings” so they are </w:t>
-                      </w:r>
-                      <w:r>
-                        <w:t xml:space="preserve">obviously related and part of the same </w:t>
-                      </w:r>
-                      <w:r>
-                        <w:t>class in the program.</w:t>
-                      </w:r>
-                      <w:r>
-                        <w:t xml:space="preserve"> </w:t>
-                      </w:r>
-                      <w:r>
-                        <w:t xml:space="preserve">This code </w:t>
-                      </w:r>
-                      <w:r>
-                        <w:t>worked and</w:t>
-                      </w:r>
-                      <w:r>
-                        <w:t xml:space="preserve"> changed the active panel to settings. </w:t>
-                      </w:r>
-                      <w:r>
-                        <w:t xml:space="preserve">But it was slightly </w:t>
-                      </w:r>
-                      <w:r>
-                        <w:t>transparent for some reason</w:t>
-                      </w:r>
-                      <w:r>
-                        <w:t>, this was fixed by changing the game object from a panel to an image.</w:t>
-                      </w:r>
-                      <w:r>
-                        <w:t xml:space="preserve"> The method I have used, where I </w:t>
-                      </w:r>
-                      <w:r>
-                        <w:t xml:space="preserve">hide one panel and make another visible, may get </w:t>
-                      </w:r>
-                      <w:r>
-                        <w:t xml:space="preserve">confusing and </w:t>
-                      </w:r>
-                      <w:r>
-                        <w:t xml:space="preserve">difficult to handle. Because of this, I researched better ways to do this </w:t>
-                      </w:r>
-                      <w:sdt>
-                        <w:sdtPr>
-                          <w:id w:val="986598934"/>
-                          <w:citation/>
-                        </w:sdtPr>
-                        <w:sdtEndPr/>
-                        <w:sdtContent>
-                          <w:r>
-                            <w:fldChar w:fldCharType="begin"/>
-                          </w:r>
-                          <w:r>
-                            <w:rPr>
-                              <w:lang w:val="en-GB"/>
-                            </w:rPr>
-                            <w:instrText xml:space="preserve">CITATION Uni20 \l 2057 </w:instrText>
-                          </w:r>
-                          <w:r>
-                            <w:fldChar w:fldCharType="separate"/>
-                          </w:r>
-                          <w:r>
-                            <w:rPr>
-                              <w:noProof/>
-                              <w:lang w:val="en-GB"/>
-                            </w:rPr>
-                            <w:t>(Unity, 2025)</w:t>
-                          </w:r>
-                          <w:r>
-                            <w:fldChar w:fldCharType="end"/>
-                          </w:r>
-                        </w:sdtContent>
-                      </w:sdt>
-                      <w:r>
-                        <w:t xml:space="preserve"> and decided to have each different menu screen in its own canvas, and switch between those instead of having them all in the same one.</w:t>
-                      </w:r>
-                    </w:p>
-                    <w:p>
-                      <w:r>
-                        <w:t xml:space="preserve">In a new class, I repeated what I did for the previous UI panel, but for settings instead. </w:t>
-                      </w:r>
-                      <w:r>
-                        <w:t xml:space="preserve">As I </w:t>
-                      </w:r>
-                      <w:r>
-                        <w:t>had done a lot of repeated code, I decided to make the Settings class inherit from menu</w:t>
-                      </w:r>
-                      <w:r>
-                        <w:t xml:space="preserve">, this made sense to me as they are both part of the UI and as I had already declared the classes and objects in the start menu, I didn’t want to repeat that again in the settings. </w:t>
-                      </w:r>
-                    </w:p>
-                  </w:txbxContent>
-                </v:textbox>
-                <w10:wrap anchorx="margin"/>
-              </v:shape>
-            </w:pict>
-          </mc:Fallback>
-        </mc:AlternateContent>
-      </w:r>
-      <w:r>
-        <w:rPr>
-          <w:noProof/>
-        </w:rPr>
         <w:drawing>
-          <wp:anchor distT="0" distB="0" distL="114300" distR="114300" simplePos="0" relativeHeight="487678976" behindDoc="1" locked="0" layoutInCell="1" allowOverlap="1" wp14:anchorId="18055DE4" wp14:editId="44F785AF">
+          <wp:anchor distT="0" distB="0" distL="114300" distR="114300" simplePos="0" relativeHeight="487678976" behindDoc="1" locked="0" layoutInCell="1" allowOverlap="1" wp14:anchorId="18055DE4" wp14:editId="24A6D1EA">
             <wp:simplePos x="0" y="0"/>
             <wp:positionH relativeFrom="margin">
-              <wp:posOffset>-37798</wp:posOffset>
+              <wp:align>left</wp:align>
             </wp:positionH>
             <wp:positionV relativeFrom="paragraph">
-              <wp:posOffset>1052830</wp:posOffset>
+              <wp:posOffset>1005205</wp:posOffset>
             </wp:positionV>
             <wp:extent cx="2400300" cy="2844523"/>
             <wp:effectExtent l="0" t="0" r="0" b="0"/>
@@ -16983,6 +16649,380 @@
           </wp:anchor>
         </w:drawing>
       </w:r>
+      <w:r>
+        <w:rPr>
+          <w:noProof/>
+        </w:rPr>
+        <mc:AlternateContent>
+          <mc:Choice Requires="wps">
+            <w:drawing>
+              <wp:anchor distT="0" distB="0" distL="114300" distR="114300" simplePos="0" relativeHeight="487680000" behindDoc="0" locked="0" layoutInCell="1" allowOverlap="1" wp14:anchorId="55B7648B" wp14:editId="20C90660">
+                <wp:simplePos x="0" y="0"/>
+                <wp:positionH relativeFrom="margin">
+                  <wp:align>right</wp:align>
+                </wp:positionH>
+                <wp:positionV relativeFrom="paragraph">
+                  <wp:posOffset>1106805</wp:posOffset>
+                </wp:positionV>
+                <wp:extent cx="3381375" cy="6296025"/>
+                <wp:effectExtent l="0" t="0" r="9525" b="9525"/>
+                <wp:wrapNone/>
+                <wp:docPr id="1419445162" name="Text Box 47"/>
+                <wp:cNvGraphicFramePr/>
+                <a:graphic xmlns:a="http://schemas.openxmlformats.org/drawingml/2006/main">
+                  <a:graphicData uri="http://schemas.microsoft.com/office/word/2010/wordprocessingShape">
+                    <wps:wsp>
+                      <wps:cNvSpPr txBox="1"/>
+                      <wps:spPr>
+                        <a:xfrm>
+                          <a:off x="0" y="0"/>
+                          <a:ext cx="3381375" cy="6296025"/>
+                        </a:xfrm>
+                        <a:prstGeom prst="rect">
+                          <a:avLst/>
+                        </a:prstGeom>
+                        <a:solidFill>
+                          <a:schemeClr val="lt1"/>
+                        </a:solidFill>
+                        <a:ln w="6350">
+                          <a:noFill/>
+                        </a:ln>
+                      </wps:spPr>
+                      <wps:txbx>
+                        <w:txbxContent>
+                          <w:p>
+                            <w:r>
+                              <w:t xml:space="preserve">As this was now working, I continue to move through the stage and add </w:t>
+                            </w:r>
+                            <w:r>
+                              <w:t xml:space="preserve">the settings menu. </w:t>
+                            </w:r>
+                            <w:r>
+                              <w:t xml:space="preserve">This currently won’t do anything as there’s nothing to change </w:t>
+                            </w:r>
+                            <w:r>
+                              <w:t>now</w:t>
+                            </w:r>
+                            <w:r>
+                              <w:t xml:space="preserve"> (like key binds and volume), but it will be helpful </w:t>
+                            </w:r>
+                            <w:r>
+                              <w:t>later</w:t>
+                            </w:r>
+                            <w:r>
+                              <w:t xml:space="preserve"> in development when I add those things. </w:t>
+                            </w:r>
+                            <w:r>
+                              <w:t xml:space="preserve">I changed the function names to make them have a similar naming convention </w:t>
+                            </w:r>
+                            <w:r>
+                              <w:t xml:space="preserve">– “GameStart” and “GameSettings” so they are </w:t>
+                            </w:r>
+                            <w:r>
+                              <w:t xml:space="preserve">obviously related and part of the same </w:t>
+                            </w:r>
+                            <w:r>
+                              <w:t>class in the program.</w:t>
+                            </w:r>
+                            <w:r>
+                              <w:t xml:space="preserve"> </w:t>
+                            </w:r>
+                            <w:r>
+                              <w:t xml:space="preserve">This code </w:t>
+                            </w:r>
+                            <w:r>
+                              <w:t>worked and</w:t>
+                            </w:r>
+                            <w:r>
+                              <w:t xml:space="preserve"> changed the active panel to settings. </w:t>
+                            </w:r>
+                            <w:r>
+                              <w:t xml:space="preserve">But it was slightly </w:t>
+                            </w:r>
+                            <w:r>
+                              <w:t>transparent for some reason</w:t>
+                            </w:r>
+                            <w:r>
+                              <w:t>, this was fixed by changing the game object from a panel to an image.</w:t>
+                            </w:r>
+                            <w:r>
+                              <w:t xml:space="preserve"> The method I have used, where I </w:t>
+                            </w:r>
+                            <w:r>
+                              <w:t xml:space="preserve">hide one panel and make another visible, may get </w:t>
+                            </w:r>
+                            <w:r>
+                              <w:t xml:space="preserve">confusing and </w:t>
+                            </w:r>
+                            <w:r>
+                              <w:t xml:space="preserve">difficult to handle. Because of this, I researched better ways to do this </w:t>
+                            </w:r>
+                            <w:sdt>
+                              <w:sdtPr>
+                                <w:id w:val="986598934"/>
+                                <w:citation/>
+                              </w:sdtPr>
+                              <w:sdtContent>
+                                <w:r>
+                                  <w:fldChar w:fldCharType="begin"/>
+                                </w:r>
+                                <w:r>
+                                  <w:rPr>
+                                    <w:lang w:val="en-GB"/>
+                                  </w:rPr>
+                                  <w:instrText xml:space="preserve">CITATION Uni20 \l 2057 </w:instrText>
+                                </w:r>
+                                <w:r>
+                                  <w:fldChar w:fldCharType="separate"/>
+                                </w:r>
+                                <w:r>
+                                  <w:rPr>
+                                    <w:noProof/>
+                                    <w:lang w:val="en-GB"/>
+                                  </w:rPr>
+                                  <w:t>(Unity, 2025)</w:t>
+                                </w:r>
+                                <w:r>
+                                  <w:fldChar w:fldCharType="end"/>
+                                </w:r>
+                              </w:sdtContent>
+                            </w:sdt>
+                            <w:r>
+                              <w:t xml:space="preserve"> and decided to have each different menu screen in its own canvas, and switch between those instead of having them all in the same one.</w:t>
+                            </w:r>
+                          </w:p>
+                          <w:p>
+                            <w:r>
+                              <w:t xml:space="preserve">In a new class, I repeated what I did for the previous UI panel, but for settings instead. </w:t>
+                            </w:r>
+                            <w:r>
+                              <w:t xml:space="preserve">As I </w:t>
+                            </w:r>
+                            <w:r>
+                              <w:t>had done a lot of repeated code, I decided to make the Settings class inherit from menu</w:t>
+                            </w:r>
+                            <w:r>
+                              <w:t>, this made sense to me as they are both part of the UI and as I had already declared the classes and objects in the start menu, I didn’t want to repeat that again in the settings</w:t>
+                            </w:r>
+                            <w:r>
+                              <w:t xml:space="preserve"> one</w:t>
+                            </w:r>
+                            <w:r>
+                              <w:t>.</w:t>
+                            </w:r>
+                            <w:r>
+                              <w:t xml:space="preserve"> This all worked as expected, but when the program started, the first panel to appear was the settings menu, when I would like the start screen.</w:t>
+                            </w:r>
+                            <w:r>
+                              <w:t xml:space="preserve"> </w:t>
+                            </w:r>
+                            <w:r>
+                              <w:t xml:space="preserve">As I continued building the UI, a problem occurred where the </w:t>
+                            </w:r>
+                            <w:r>
+                              <w:t>next</w:t>
+                            </w:r>
+                            <w:r>
+                              <w:t xml:space="preserve"> panel that I had made wasn’t being set to active. </w:t>
+                            </w:r>
+                            <w:r>
+                              <w:t>While trying to fix this, I removed the line of code that set the settings panel to false. In doing this, the controls one now appeared.</w:t>
+                            </w:r>
+                          </w:p>
+                        </w:txbxContent>
+                      </wps:txbx>
+                      <wps:bodyPr rot="0" spcFirstLastPara="0" vertOverflow="overflow" horzOverflow="overflow" vert="horz" wrap="square" lIns="91440" tIns="45720" rIns="91440" bIns="45720" numCol="1" spcCol="0" rtlCol="0" fromWordArt="0" anchor="t" anchorCtr="0" forceAA="0" compatLnSpc="1">
+                        <a:prstTxWarp prst="textNoShape">
+                          <a:avLst/>
+                        </a:prstTxWarp>
+                        <a:noAutofit/>
+                      </wps:bodyPr>
+                    </wps:wsp>
+                  </a:graphicData>
+                </a:graphic>
+                <wp14:sizeRelH relativeFrom="margin">
+                  <wp14:pctWidth>0</wp14:pctWidth>
+                </wp14:sizeRelH>
+                <wp14:sizeRelV relativeFrom="margin">
+                  <wp14:pctHeight>0</wp14:pctHeight>
+                </wp14:sizeRelV>
+              </wp:anchor>
+            </w:drawing>
+          </mc:Choice>
+          <mc:Fallback>
+            <w:pict>
+              <v:shape w14:anchorId="55B7648B" id="Text Box 47" o:spid="_x0000_s1057" type="#_x0000_t202" style="position:absolute;margin-left:215.05pt;margin-top:87.15pt;width:266.25pt;height:495.75pt;z-index:487680000;visibility:visible;mso-wrap-style:square;mso-width-percent:0;mso-height-percent:0;mso-wrap-distance-left:9pt;mso-wrap-distance-top:0;mso-wrap-distance-right:9pt;mso-wrap-distance-bottom:0;mso-position-horizontal:right;mso-position-horizontal-relative:margin;mso-position-vertical:absolute;mso-position-vertical-relative:text;mso-width-percent:0;mso-height-percent:0;mso-width-relative:margin;mso-height-relative:margin;v-text-anchor:top" o:gfxdata="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" fillcolor="white [3201]" stroked="f" strokeweight=".5pt">
+                <v:textbox>
+                  <w:txbxContent>
+                    <w:p>
+                      <w:r>
+                        <w:t xml:space="preserve">As this was now working, I continue to move through the stage and add </w:t>
+                      </w:r>
+                      <w:r>
+                        <w:t xml:space="preserve">the settings menu. </w:t>
+                      </w:r>
+                      <w:r>
+                        <w:t xml:space="preserve">This currently won’t do anything as there’s nothing to change </w:t>
+                      </w:r>
+                      <w:r>
+                        <w:t>now</w:t>
+                      </w:r>
+                      <w:r>
+                        <w:t xml:space="preserve"> (like key binds and volume), but it will be helpful </w:t>
+                      </w:r>
+                      <w:r>
+                        <w:t>later</w:t>
+                      </w:r>
+                      <w:r>
+                        <w:t xml:space="preserve"> in development when I add those things. </w:t>
+                      </w:r>
+                      <w:r>
+                        <w:t xml:space="preserve">I changed the function names to make them have a similar naming convention </w:t>
+                      </w:r>
+                      <w:r>
+                        <w:t xml:space="preserve">– “GameStart” and “GameSettings” so they are </w:t>
+                      </w:r>
+                      <w:r>
+                        <w:t xml:space="preserve">obviously related and part of the same </w:t>
+                      </w:r>
+                      <w:r>
+                        <w:t>class in the program.</w:t>
+                      </w:r>
+                      <w:r>
+                        <w:t xml:space="preserve"> </w:t>
+                      </w:r>
+                      <w:r>
+                        <w:t xml:space="preserve">This code </w:t>
+                      </w:r>
+                      <w:r>
+                        <w:t>worked and</w:t>
+                      </w:r>
+                      <w:r>
+                        <w:t xml:space="preserve"> changed the active panel to settings. </w:t>
+                      </w:r>
+                      <w:r>
+                        <w:t xml:space="preserve">But it was slightly </w:t>
+                      </w:r>
+                      <w:r>
+                        <w:t>transparent for some reason</w:t>
+                      </w:r>
+                      <w:r>
+                        <w:t>, this was fixed by changing the game object from a panel to an image.</w:t>
+                      </w:r>
+                      <w:r>
+                        <w:t xml:space="preserve"> The method I have used, where I </w:t>
+                      </w:r>
+                      <w:r>
+                        <w:t xml:space="preserve">hide one panel and make another visible, may get </w:t>
+                      </w:r>
+                      <w:r>
+                        <w:t xml:space="preserve">confusing and </w:t>
+                      </w:r>
+                      <w:r>
+                        <w:t xml:space="preserve">difficult to handle. Because of this, I researched better ways to do this </w:t>
+                      </w:r>
+                      <w:sdt>
+                        <w:sdtPr>
+                          <w:id w:val="986598934"/>
+                          <w:citation/>
+                        </w:sdtPr>
+                        <w:sdtContent>
+                          <w:r>
+                            <w:fldChar w:fldCharType="begin"/>
+                          </w:r>
+                          <w:r>
+                            <w:rPr>
+                              <w:lang w:val="en-GB"/>
+                            </w:rPr>
+                            <w:instrText xml:space="preserve">CITATION Uni20 \l 2057 </w:instrText>
+                          </w:r>
+                          <w:r>
+                            <w:fldChar w:fldCharType="separate"/>
+                          </w:r>
+                          <w:r>
+                            <w:rPr>
+                              <w:noProof/>
+                              <w:lang w:val="en-GB"/>
+                            </w:rPr>
+                            <w:t>(Unity, 2025)</w:t>
+                          </w:r>
+                          <w:r>
+                            <w:fldChar w:fldCharType="end"/>
+                          </w:r>
+                        </w:sdtContent>
+                      </w:sdt>
+                      <w:r>
+                        <w:t xml:space="preserve"> and decided to have each different menu screen in its own canvas, and switch between those instead of having them all in the same one.</w:t>
+                      </w:r>
+                    </w:p>
+                    <w:p>
+                      <w:r>
+                        <w:t xml:space="preserve">In a new class, I repeated what I did for the previous UI panel, but for settings instead. </w:t>
+                      </w:r>
+                      <w:r>
+                        <w:t xml:space="preserve">As I </w:t>
+                      </w:r>
+                      <w:r>
+                        <w:t>had done a lot of repeated code, I decided to make the Settings class inherit from menu</w:t>
+                      </w:r>
+                      <w:r>
+                        <w:t>, this made sense to me as they are both part of the UI and as I had already declared the classes and objects in the start menu, I didn’t want to repeat that again in the settings</w:t>
+                      </w:r>
+                      <w:r>
+                        <w:t xml:space="preserve"> one</w:t>
+                      </w:r>
+                      <w:r>
+                        <w:t>.</w:t>
+                      </w:r>
+                      <w:r>
+                        <w:t xml:space="preserve"> This all worked as expected, but when the program started, the first panel to appear was the settings menu, when I would like the start screen.</w:t>
+                      </w:r>
+                      <w:r>
+                        <w:t xml:space="preserve"> </w:t>
+                      </w:r>
+                      <w:r>
+                        <w:t xml:space="preserve">As I continued building the UI, a problem occurred where the </w:t>
+                      </w:r>
+                      <w:r>
+                        <w:t>next</w:t>
+                      </w:r>
+                      <w:r>
+                        <w:t xml:space="preserve"> panel that I had made wasn’t being set to active. </w:t>
+                      </w:r>
+                      <w:r>
+                        <w:t>While trying to fix this, I removed the line of code that set the settings panel to false. In doing this, the controls one now appeared.</w:t>
+                      </w:r>
+                    </w:p>
+                  </w:txbxContent>
+                </v:textbox>
+                <w10:wrap anchorx="margin"/>
+              </v:shape>
+            </w:pict>
+          </mc:Fallback>
+        </mc:AlternateContent>
+      </w:r>
+    </w:p>
+    <w:p>
+      <w:pPr>
+        <w:rPr>
+          <w:b/>
+          <w:bCs/>
+          <w:noProof/>
+          <w:sz w:val="24"/>
+          <w:szCs w:val="24"/>
+        </w:rPr>
+      </w:pPr>
+    </w:p>
+    <w:p>
+      <w:pPr>
+        <w:rPr>
+          <w:b/>
+          <w:bCs/>
+          <w:noProof/>
+          <w:sz w:val="24"/>
+          <w:szCs w:val="24"/>
+        </w:rPr>
+      </w:pPr>
     </w:p>
     <w:p>
       <w:pPr>
@@ -17041,6 +17081,16 @@
     <w:p>
       <w:pPr>
         <w:rPr>
+          <w:b/>
+          <w:bCs/>
+          <w:sz w:val="24"/>
+          <w:szCs w:val="24"/>
+        </w:rPr>
+      </w:pPr>
+    </w:p>
+    <w:p>
+      <w:pPr>
+        <w:rPr>
           <w:sz w:val="24"/>
           <w:szCs w:val="24"/>
         </w:rPr>
@@ -17051,11 +17101,162 @@
           <w:sz w:val="24"/>
           <w:szCs w:val="24"/>
         </w:rPr>
+        <mc:AlternateContent>
+          <mc:Choice Requires="wps">
+            <w:drawing>
+              <wp:anchor distT="0" distB="0" distL="114300" distR="114300" simplePos="0" relativeHeight="487686144" behindDoc="0" locked="0" layoutInCell="1" allowOverlap="1" wp14:anchorId="254EC46C" wp14:editId="6D95808C">
+                <wp:simplePos x="0" y="0"/>
+                <wp:positionH relativeFrom="column">
+                  <wp:posOffset>2187574</wp:posOffset>
+                </wp:positionH>
+                <wp:positionV relativeFrom="paragraph">
+                  <wp:posOffset>603250</wp:posOffset>
+                </wp:positionV>
+                <wp:extent cx="447675" cy="1962150"/>
+                <wp:effectExtent l="38100" t="0" r="28575" b="57150"/>
+                <wp:wrapNone/>
+                <wp:docPr id="1047815861" name="Straight Arrow Connector 49"/>
+                <wp:cNvGraphicFramePr/>
+                <a:graphic xmlns:a="http://schemas.openxmlformats.org/drawingml/2006/main">
+                  <a:graphicData uri="http://schemas.microsoft.com/office/word/2010/wordprocessingShape">
+                    <wps:wsp>
+                      <wps:cNvCnPr/>
+                      <wps:spPr>
+                        <a:xfrm flipH="1">
+                          <a:off x="0" y="0"/>
+                          <a:ext cx="447675" cy="1962150"/>
+                        </a:xfrm>
+                        <a:prstGeom prst="straightConnector1">
+                          <a:avLst/>
+                        </a:prstGeom>
+                        <a:ln>
+                          <a:solidFill>
+                            <a:schemeClr val="accent5"/>
+                          </a:solidFill>
+                          <a:tailEnd type="triangle"/>
+                        </a:ln>
+                      </wps:spPr>
+                      <wps:style>
+                        <a:lnRef idx="1">
+                          <a:schemeClr val="accent1"/>
+                        </a:lnRef>
+                        <a:fillRef idx="0">
+                          <a:schemeClr val="accent1"/>
+                        </a:fillRef>
+                        <a:effectRef idx="0">
+                          <a:schemeClr val="accent1"/>
+                        </a:effectRef>
+                        <a:fontRef idx="minor">
+                          <a:schemeClr val="tx1"/>
+                        </a:fontRef>
+                      </wps:style>
+                      <wps:bodyPr/>
+                    </wps:wsp>
+                  </a:graphicData>
+                </a:graphic>
+                <wp14:sizeRelH relativeFrom="margin">
+                  <wp14:pctWidth>0</wp14:pctWidth>
+                </wp14:sizeRelH>
+                <wp14:sizeRelV relativeFrom="margin">
+                  <wp14:pctHeight>0</wp14:pctHeight>
+                </wp14:sizeRelV>
+              </wp:anchor>
+            </w:drawing>
+          </mc:Choice>
+          <mc:Fallback>
+            <w:pict>
+              <v:shapetype w14:anchorId="0A73F7C7" id="_x0000_t32" coordsize="21600,21600" o:spt="32" o:oned="t" path="m,l21600,21600e" filled="f">
+                <v:path arrowok="t" fillok="f" o:connecttype="none"/>
+                <o:lock v:ext="edit" shapetype="t"/>
+              </v:shapetype>
+              <v:shape id="Straight Arrow Connector 49" o:spid="_x0000_s1026" type="#_x0000_t32" style="position:absolute;margin-left:172.25pt;margin-top:47.5pt;width:35.25pt;height:154.5pt;flip:x;z-index:487686144;visibility:visible;mso-wrap-style:square;mso-width-percent:0;mso-height-percent:0;mso-wrap-distance-left:9pt;mso-wrap-distance-top:0;mso-wrap-distance-right:9pt;mso-wrap-distance-bottom:0;mso-position-horizontal:absolute;mso-position-horizontal-relative:text;mso-position-vertical:absolute;mso-position-vertical-relative:text;mso-width-percent:0;mso-height-percent:0;mso-width-relative:margin;mso-height-relative:margin" o:gfxdata="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" strokecolor="#4bacc6 [3208]">
+                <v:stroke endarrow="block"/>
+              </v:shape>
+            </w:pict>
+          </mc:Fallback>
+        </mc:AlternateContent>
+      </w:r>
+      <w:r>
+        <w:rPr>
+          <w:noProof/>
+          <w:sz w:val="24"/>
+          <w:szCs w:val="24"/>
+        </w:rPr>
+        <mc:AlternateContent>
+          <mc:Choice Requires="wps">
+            <w:drawing>
+              <wp:anchor distT="0" distB="0" distL="114300" distR="114300" simplePos="0" relativeHeight="487684096" behindDoc="0" locked="0" layoutInCell="1" allowOverlap="1" wp14:anchorId="31011C48" wp14:editId="0E09838A">
+                <wp:simplePos x="0" y="0"/>
+                <wp:positionH relativeFrom="column">
+                  <wp:posOffset>1416050</wp:posOffset>
+                </wp:positionH>
+                <wp:positionV relativeFrom="paragraph">
+                  <wp:posOffset>622300</wp:posOffset>
+                </wp:positionV>
+                <wp:extent cx="1238250" cy="428625"/>
+                <wp:effectExtent l="38100" t="0" r="19050" b="66675"/>
+                <wp:wrapNone/>
+                <wp:docPr id="1750594055" name="Straight Arrow Connector 49"/>
+                <wp:cNvGraphicFramePr/>
+                <a:graphic xmlns:a="http://schemas.openxmlformats.org/drawingml/2006/main">
+                  <a:graphicData uri="http://schemas.microsoft.com/office/word/2010/wordprocessingShape">
+                    <wps:wsp>
+                      <wps:cNvCnPr/>
+                      <wps:spPr>
+                        <a:xfrm flipH="1">
+                          <a:off x="0" y="0"/>
+                          <a:ext cx="1238250" cy="428625"/>
+                        </a:xfrm>
+                        <a:prstGeom prst="straightConnector1">
+                          <a:avLst/>
+                        </a:prstGeom>
+                        <a:ln>
+                          <a:solidFill>
+                            <a:schemeClr val="accent5"/>
+                          </a:solidFill>
+                          <a:tailEnd type="triangle"/>
+                        </a:ln>
+                      </wps:spPr>
+                      <wps:style>
+                        <a:lnRef idx="1">
+                          <a:schemeClr val="accent1"/>
+                        </a:lnRef>
+                        <a:fillRef idx="0">
+                          <a:schemeClr val="accent1"/>
+                        </a:fillRef>
+                        <a:effectRef idx="0">
+                          <a:schemeClr val="accent1"/>
+                        </a:effectRef>
+                        <a:fontRef idx="minor">
+                          <a:schemeClr val="tx1"/>
+                        </a:fontRef>
+                      </wps:style>
+                      <wps:bodyPr/>
+                    </wps:wsp>
+                  </a:graphicData>
+                </a:graphic>
+              </wp:anchor>
+            </w:drawing>
+          </mc:Choice>
+          <mc:Fallback>
+            <w:pict>
+              <v:shape w14:anchorId="7ABC5BC6" id="Straight Arrow Connector 49" o:spid="_x0000_s1026" type="#_x0000_t32" style="position:absolute;margin-left:111.5pt;margin-top:49pt;width:97.5pt;height:33.75pt;flip:x;z-index:487684096;visibility:visible;mso-wrap-style:square;mso-wrap-distance-left:9pt;mso-wrap-distance-top:0;mso-wrap-distance-right:9pt;mso-wrap-distance-bottom:0;mso-position-horizontal:absolute;mso-position-horizontal-relative:text;mso-position-vertical:absolute;mso-position-vertical-relative:text" o:gfxdata="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" strokecolor="#4bacc6 [3208]">
+                <v:stroke endarrow="block"/>
+              </v:shape>
+            </w:pict>
+          </mc:Fallback>
+        </mc:AlternateContent>
+      </w:r>
+      <w:r>
+        <w:rPr>
+          <w:sz w:val="24"/>
+          <w:szCs w:val="24"/>
+        </w:rPr>
         <w:drawing>
-          <wp:inline distT="0" distB="0" distL="0" distR="0" wp14:anchorId="4A0CC459" wp14:editId="2503BE9D">
-            <wp:extent cx="2406232" cy="1895475"/>
-            <wp:effectExtent l="0" t="0" r="0" b="0"/>
-            <wp:docPr id="1018376420" name="Picture 1" descr="A screen shot of a computer program&#10;&#10;AI-generated content may be incorrect."/>
+          <wp:inline distT="0" distB="0" distL="0" distR="0" wp14:anchorId="00E6FF92" wp14:editId="5D299AA9">
+            <wp:extent cx="2495550" cy="2105299"/>
+            <wp:effectExtent l="0" t="0" r="0" b="9525"/>
+            <wp:docPr id="1617139690" name="Picture 1" descr="A screen shot of a computer program&#10;&#10;AI-generated content may be incorrect."/>
             <wp:cNvGraphicFramePr>
               <a:graphicFrameLocks xmlns:a="http://schemas.openxmlformats.org/drawingml/2006/main" noChangeAspect="1"/>
             </wp:cNvGraphicFramePr>
@@ -17063,7 +17264,7 @@
               <a:graphicData uri="http://schemas.openxmlformats.org/drawingml/2006/picture">
                 <pic:pic xmlns:pic="http://schemas.openxmlformats.org/drawingml/2006/picture">
                   <pic:nvPicPr>
-                    <pic:cNvPr id="1018376420" name="Picture 1" descr="A screen shot of a computer program&#10;&#10;AI-generated content may be incorrect."/>
+                    <pic:cNvPr id="1617139690" name="Picture 1" descr="A screen shot of a computer program&#10;&#10;AI-generated content may be incorrect."/>
                     <pic:cNvPicPr/>
                   </pic:nvPicPr>
                   <pic:blipFill>
@@ -17075,7 +17276,7 @@
                   <pic:spPr>
                     <a:xfrm>
                       <a:off x="0" y="0"/>
-                      <a:ext cx="2413093" cy="1900879"/>
+                      <a:ext cx="2498213" cy="2107545"/>
                     </a:xfrm>
                     <a:prstGeom prst="rect">
                       <a:avLst/>
@@ -17085,6 +17286,407 @@
               </a:graphicData>
             </a:graphic>
           </wp:inline>
+        </w:drawing>
+      </w:r>
+    </w:p>
+    <w:p>
+      <w:pPr>
+        <w:rPr>
+          <w:sz w:val="24"/>
+          <w:szCs w:val="24"/>
+        </w:rPr>
+      </w:pPr>
+      <w:r>
+        <w:rPr>
+          <w:sz w:val="24"/>
+          <w:szCs w:val="24"/>
+        </w:rPr>
+        <w:drawing>
+          <wp:inline distT="0" distB="0" distL="0" distR="0" wp14:anchorId="486782AF" wp14:editId="18BAFA72">
+            <wp:extent cx="2331218" cy="828675"/>
+            <wp:effectExtent l="0" t="0" r="0" b="0"/>
+            <wp:docPr id="238630467" name="Picture 1" descr="A screen shot of a computer&#10;&#10;AI-generated content may be incorrect."/>
+            <wp:cNvGraphicFramePr>
+              <a:graphicFrameLocks xmlns:a="http://schemas.openxmlformats.org/drawingml/2006/main" noChangeAspect="1"/>
+            </wp:cNvGraphicFramePr>
+            <a:graphic xmlns:a="http://schemas.openxmlformats.org/drawingml/2006/main">
+              <a:graphicData uri="http://schemas.openxmlformats.org/drawingml/2006/picture">
+                <pic:pic xmlns:pic="http://schemas.openxmlformats.org/drawingml/2006/picture">
+                  <pic:nvPicPr>
+                    <pic:cNvPr id="238630467" name="Picture 1" descr="A screen shot of a computer&#10;&#10;AI-generated content may be incorrect."/>
+                    <pic:cNvPicPr/>
+                  </pic:nvPicPr>
+                  <pic:blipFill>
+                    <a:blip r:embed="rId67"/>
+                    <a:stretch>
+                      <a:fillRect/>
+                    </a:stretch>
+                  </pic:blipFill>
+                  <pic:spPr>
+                    <a:xfrm>
+                      <a:off x="0" y="0"/>
+                      <a:ext cx="2332052" cy="828971"/>
+                    </a:xfrm>
+                    <a:prstGeom prst="rect">
+                      <a:avLst/>
+                    </a:prstGeom>
+                  </pic:spPr>
+                </pic:pic>
+              </a:graphicData>
+            </a:graphic>
+          </wp:inline>
+        </w:drawing>
+      </w:r>
+    </w:p>
+    <w:p>
+      <w:pPr>
+        <w:rPr>
+          <w:sz w:val="24"/>
+          <w:szCs w:val="24"/>
+        </w:rPr>
+      </w:pPr>
+      <w:r>
+        <w:rPr>
+          <w:sz w:val="24"/>
+          <w:szCs w:val="24"/>
+        </w:rPr>
+        <w:lastRenderedPageBreak/>
+        <w:drawing>
+          <wp:anchor distT="0" distB="0" distL="114300" distR="114300" simplePos="0" relativeHeight="487687168" behindDoc="0" locked="0" layoutInCell="1" allowOverlap="1" wp14:anchorId="5AAD8C09" wp14:editId="763A523B">
+            <wp:simplePos x="847725" y="885825"/>
+            <wp:positionH relativeFrom="column">
+              <wp:align>left</wp:align>
+            </wp:positionH>
+            <wp:positionV relativeFrom="paragraph">
+              <wp:align>top</wp:align>
+            </wp:positionV>
+            <wp:extent cx="2447925" cy="1642687"/>
+            <wp:effectExtent l="0" t="0" r="0" b="0"/>
+            <wp:wrapSquare wrapText="bothSides"/>
+            <wp:docPr id="1805698653" name="Picture 1" descr="A screen shot of a computer program&#10;&#10;AI-generated content may be incorrect."/>
+            <wp:cNvGraphicFramePr>
+              <a:graphicFrameLocks xmlns:a="http://schemas.openxmlformats.org/drawingml/2006/main" noChangeAspect="1"/>
+            </wp:cNvGraphicFramePr>
+            <a:graphic xmlns:a="http://schemas.openxmlformats.org/drawingml/2006/main">
+              <a:graphicData uri="http://schemas.openxmlformats.org/drawingml/2006/picture">
+                <pic:pic xmlns:pic="http://schemas.openxmlformats.org/drawingml/2006/picture">
+                  <pic:nvPicPr>
+                    <pic:cNvPr id="1805698653" name="Picture 1" descr="A screen shot of a computer program&#10;&#10;AI-generated content may be incorrect."/>
+                    <pic:cNvPicPr/>
+                  </pic:nvPicPr>
+                  <pic:blipFill>
+                    <a:blip r:embed="rId68">
+                      <a:extLst>
+                        <a:ext uri="{28A0092B-C50C-407E-A947-70E740481C1C}">
+                          <a14:useLocalDpi xmlns:a14="http://schemas.microsoft.com/office/drawing/2010/main" val="0"/>
+                        </a:ext>
+                      </a:extLst>
+                    </a:blip>
+                    <a:stretch>
+                      <a:fillRect/>
+                    </a:stretch>
+                  </pic:blipFill>
+                  <pic:spPr>
+                    <a:xfrm>
+                      <a:off x="0" y="0"/>
+                      <a:ext cx="2447925" cy="1642687"/>
+                    </a:xfrm>
+                    <a:prstGeom prst="rect">
+                      <a:avLst/>
+                    </a:prstGeom>
+                  </pic:spPr>
+                </pic:pic>
+              </a:graphicData>
+            </a:graphic>
+          </wp:anchor>
+        </w:drawing>
+      </w:r>
+      <w:r>
+        <w:rPr>
+          <w:sz w:val="24"/>
+          <w:szCs w:val="24"/>
+        </w:rPr>
+        <w:t>This is the code for the controls menu, where all it has is a button for going back to settings, and a few placeholder buttons for the future when I add functionality to the screen</w:t>
+      </w:r>
+    </w:p>
+    <w:p>
+      <w:pPr>
+        <w:rPr>
+          <w:sz w:val="24"/>
+          <w:szCs w:val="24"/>
+        </w:rPr>
+      </w:pPr>
+    </w:p>
+    <w:p>
+      <w:pPr>
+        <w:rPr>
+          <w:sz w:val="24"/>
+          <w:szCs w:val="24"/>
+        </w:rPr>
+      </w:pPr>
+    </w:p>
+    <w:p>
+      <w:pPr>
+        <w:rPr>
+          <w:sz w:val="24"/>
+          <w:szCs w:val="24"/>
+        </w:rPr>
+      </w:pPr>
+    </w:p>
+    <w:p>
+      <w:pPr>
+        <w:rPr>
+          <w:sz w:val="24"/>
+          <w:szCs w:val="24"/>
+        </w:rPr>
+      </w:pPr>
+      <w:r>
+        <w:rPr>
+          <w:sz w:val="24"/>
+          <w:szCs w:val="24"/>
+        </w:rPr>
+        <w:t xml:space="preserve"> </w:t>
+      </w:r>
+    </w:p>
+    <w:p>
+      <w:pPr>
+        <w:rPr>
+          <w:sz w:val="24"/>
+          <w:szCs w:val="24"/>
+        </w:rPr>
+      </w:pPr>
+    </w:p>
+    <w:p>
+      <w:pPr>
+        <w:rPr>
+          <w:sz w:val="24"/>
+          <w:szCs w:val="24"/>
+        </w:rPr>
+      </w:pPr>
+    </w:p>
+    <w:p>
+      <w:pPr>
+        <w:tabs>
+          <w:tab w:val="left" w:pos="1620"/>
+        </w:tabs>
+        <w:rPr>
+          <w:sz w:val="24"/>
+          <w:szCs w:val="24"/>
+        </w:rPr>
+      </w:pPr>
+      <w:r>
+        <w:rPr>
+          <w:sz w:val="24"/>
+          <w:szCs w:val="24"/>
+        </w:rPr>
+        <w:drawing>
+          <wp:anchor distT="0" distB="0" distL="114300" distR="114300" simplePos="0" relativeHeight="487688192" behindDoc="0" locked="0" layoutInCell="1" allowOverlap="1" wp14:anchorId="60CE04CA" wp14:editId="0DDE53C1">
+            <wp:simplePos x="0" y="0"/>
+            <wp:positionH relativeFrom="margin">
+              <wp:align>left</wp:align>
+            </wp:positionH>
+            <wp:positionV relativeFrom="paragraph">
+              <wp:posOffset>9525</wp:posOffset>
+            </wp:positionV>
+            <wp:extent cx="2457450" cy="2387600"/>
+            <wp:effectExtent l="0" t="0" r="0" b="0"/>
+            <wp:wrapSquare wrapText="bothSides"/>
+            <wp:docPr id="1280541306" name="Picture 1" descr="A screen shot of a computer screen&#10;&#10;AI-generated content may be incorrect."/>
+            <wp:cNvGraphicFramePr>
+              <a:graphicFrameLocks xmlns:a="http://schemas.openxmlformats.org/drawingml/2006/main" noChangeAspect="1"/>
+            </wp:cNvGraphicFramePr>
+            <a:graphic xmlns:a="http://schemas.openxmlformats.org/drawingml/2006/main">
+              <a:graphicData uri="http://schemas.openxmlformats.org/drawingml/2006/picture">
+                <pic:pic xmlns:pic="http://schemas.openxmlformats.org/drawingml/2006/picture">
+                  <pic:nvPicPr>
+                    <pic:cNvPr id="1280541306" name="Picture 1" descr="A screen shot of a computer screen&#10;&#10;AI-generated content may be incorrect."/>
+                    <pic:cNvPicPr/>
+                  </pic:nvPicPr>
+                  <pic:blipFill>
+                    <a:blip r:embed="rId69">
+                      <a:extLst>
+                        <a:ext uri="{28A0092B-C50C-407E-A947-70E740481C1C}">
+                          <a14:useLocalDpi xmlns:a14="http://schemas.microsoft.com/office/drawing/2010/main" val="0"/>
+                        </a:ext>
+                      </a:extLst>
+                    </a:blip>
+                    <a:stretch>
+                      <a:fillRect/>
+                    </a:stretch>
+                  </pic:blipFill>
+                  <pic:spPr>
+                    <a:xfrm>
+                      <a:off x="0" y="0"/>
+                      <a:ext cx="2457450" cy="2387600"/>
+                    </a:xfrm>
+                    <a:prstGeom prst="rect">
+                      <a:avLst/>
+                    </a:prstGeom>
+                  </pic:spPr>
+                </pic:pic>
+              </a:graphicData>
+            </a:graphic>
+          </wp:anchor>
+        </w:drawing>
+      </w:r>
+      <w:r>
+        <w:rPr>
+          <w:sz w:val="24"/>
+          <w:szCs w:val="24"/>
+        </w:rPr>
+        <w:t xml:space="preserve">My next task was to pause the game until the ‘Play’ button had been pressed. To do this I used the Time.timeScale = 0 method, this will pause physics and time-based operations. I used this method as it is the simplest one for this game, and right now the only movement is the player, so the only thing being paused would be them. Although when enemies and other moving objects are added, I expect this to also work for them. </w:t>
+      </w:r>
+    </w:p>
+    <w:p>
+      <w:pPr>
+        <w:tabs>
+          <w:tab w:val="left" w:pos="1620"/>
+        </w:tabs>
+        <w:rPr>
+          <w:sz w:val="24"/>
+          <w:szCs w:val="24"/>
+        </w:rPr>
+      </w:pPr>
+    </w:p>
+    <w:p>
+      <w:pPr>
+        <w:tabs>
+          <w:tab w:val="left" w:pos="1620"/>
+        </w:tabs>
+        <w:rPr>
+          <w:sz w:val="24"/>
+          <w:szCs w:val="24"/>
+        </w:rPr>
+      </w:pPr>
+      <w:r>
+        <w:rPr>
+          <w:sz w:val="24"/>
+          <w:szCs w:val="24"/>
+        </w:rPr>
+        <w:t>Building on from this, I added a pause button for in-game. I used the timeScale = 0 to stop the player moving when the esc key is pressed. To do this, I</w:t>
+      </w:r>
+      <w:r>
+        <w:rPr>
+          <w:sz w:val="24"/>
+          <w:szCs w:val="24"/>
+        </w:rPr>
+        <w:t xml:space="preserve"> created a Boolean to check If the game was paused, which would switch when the game is paused/unpaused. I made use of my previous movement code which makes use of a similar format for checking If the player is on the ground. </w:t>
+      </w:r>
+      <w:r>
+        <w:rPr>
+          <w:sz w:val="24"/>
+          <w:szCs w:val="24"/>
+        </w:rPr>
+        <w:t>As this didn’t work, I changed the input method from GetButton to GetKey and printed ‘PAUSE’ into the console to check if the function was executing. I did this because I had done it previously to fix the jump code, and it worked well. This was helpful as when I pressed escape, nothing was printed, helping me pinpoint the location of the error.</w:t>
+      </w:r>
+      <w:r>
+        <w:rPr>
+          <w:sz w:val="24"/>
+          <w:szCs w:val="24"/>
+        </w:rPr>
+        <w:br w:type="textWrapping" w:clear="all"/>
+      </w:r>
+      <w:r>
+        <w:rPr>
+          <w:sz w:val="24"/>
+          <w:szCs w:val="24"/>
+        </w:rPr>
+        <w:drawing>
+          <wp:inline distT="0" distB="0" distL="0" distR="0" wp14:anchorId="0709AD15" wp14:editId="1EF6FDE4">
+            <wp:extent cx="2466975" cy="440531"/>
+            <wp:effectExtent l="0" t="0" r="0" b="0"/>
+            <wp:docPr id="1740937010" name="Picture 1" descr="A black background with white text&#10;&#10;AI-generated content may be incorrect."/>
+            <wp:cNvGraphicFramePr>
+              <a:graphicFrameLocks xmlns:a="http://schemas.openxmlformats.org/drawingml/2006/main" noChangeAspect="1"/>
+            </wp:cNvGraphicFramePr>
+            <a:graphic xmlns:a="http://schemas.openxmlformats.org/drawingml/2006/main">
+              <a:graphicData uri="http://schemas.openxmlformats.org/drawingml/2006/picture">
+                <pic:pic xmlns:pic="http://schemas.openxmlformats.org/drawingml/2006/picture">
+                  <pic:nvPicPr>
+                    <pic:cNvPr id="1740937010" name="Picture 1" descr="A black background with white text&#10;&#10;AI-generated content may be incorrect."/>
+                    <pic:cNvPicPr/>
+                  </pic:nvPicPr>
+                  <pic:blipFill>
+                    <a:blip r:embed="rId70"/>
+                    <a:stretch>
+                      <a:fillRect/>
+                    </a:stretch>
+                  </pic:blipFill>
+                  <pic:spPr>
+                    <a:xfrm>
+                      <a:off x="0" y="0"/>
+                      <a:ext cx="2500208" cy="446465"/>
+                    </a:xfrm>
+                    <a:prstGeom prst="rect">
+                      <a:avLst/>
+                    </a:prstGeom>
+                  </pic:spPr>
+                </pic:pic>
+              </a:graphicData>
+            </a:graphic>
+          </wp:inline>
+        </w:drawing>
+      </w:r>
+      <w:r>
+        <w:rPr>
+          <w:sz w:val="24"/>
+          <w:szCs w:val="24"/>
+        </w:rPr>
+        <w:t xml:space="preserve"> </w:t>
+      </w:r>
+      <w:r>
+        <w:rPr>
+          <w:sz w:val="24"/>
+          <w:szCs w:val="24"/>
+        </w:rPr>
+        <w:drawing>
+          <wp:anchor distT="0" distB="0" distL="114300" distR="114300" simplePos="0" relativeHeight="487689216" behindDoc="0" locked="0" layoutInCell="1" allowOverlap="1" wp14:anchorId="229B94F9" wp14:editId="3A1D9301">
+            <wp:simplePos x="0" y="0"/>
+            <wp:positionH relativeFrom="column">
+              <wp:posOffset>-3175</wp:posOffset>
+            </wp:positionH>
+            <wp:positionV relativeFrom="paragraph">
+              <wp:posOffset>562610</wp:posOffset>
+            </wp:positionV>
+            <wp:extent cx="2466975" cy="2564130"/>
+            <wp:effectExtent l="0" t="0" r="9525" b="7620"/>
+            <wp:wrapSquare wrapText="bothSides"/>
+            <wp:docPr id="1525470400" name="Picture 1" descr="A screen shot of a computer program&#10;&#10;AI-generated content may be incorrect."/>
+            <wp:cNvGraphicFramePr>
+              <a:graphicFrameLocks xmlns:a="http://schemas.openxmlformats.org/drawingml/2006/main" noChangeAspect="1"/>
+            </wp:cNvGraphicFramePr>
+            <a:graphic xmlns:a="http://schemas.openxmlformats.org/drawingml/2006/main">
+              <a:graphicData uri="http://schemas.openxmlformats.org/drawingml/2006/picture">
+                <pic:pic xmlns:pic="http://schemas.openxmlformats.org/drawingml/2006/picture">
+                  <pic:nvPicPr>
+                    <pic:cNvPr id="1525470400" name="Picture 1" descr="A screen shot of a computer program&#10;&#10;AI-generated content may be incorrect."/>
+                    <pic:cNvPicPr/>
+                  </pic:nvPicPr>
+                  <pic:blipFill>
+                    <a:blip r:embed="rId71">
+                      <a:extLst>
+                        <a:ext uri="{28A0092B-C50C-407E-A947-70E740481C1C}">
+                          <a14:useLocalDpi xmlns:a14="http://schemas.microsoft.com/office/drawing/2010/main" val="0"/>
+                        </a:ext>
+                      </a:extLst>
+                    </a:blip>
+                    <a:stretch>
+                      <a:fillRect/>
+                    </a:stretch>
+                  </pic:blipFill>
+                  <pic:spPr>
+                    <a:xfrm>
+                      <a:off x="0" y="0"/>
+                      <a:ext cx="2466975" cy="2564130"/>
+                    </a:xfrm>
+                    <a:prstGeom prst="rect">
+                      <a:avLst/>
+                    </a:prstGeom>
+                  </pic:spPr>
+                </pic:pic>
+              </a:graphicData>
+            </a:graphic>
+          </wp:anchor>
         </w:drawing>
       </w:r>
     </w:p>

</xml_diff>

<commit_message>
Finished UI, added pause
</commit_message>
<xml_diff>
--- a/Coursework Project - 2d Platformer Design.docx
+++ b/Coursework Project - 2d Platformer Design.docx
@@ -1847,6 +1847,7 @@
                 <w:szCs w:val="24"/>
               </w:rPr>
             </w:pPr>
+            <w:proofErr w:type="gramStart"/>
             <w:r>
               <w:rPr>
                 <w:rFonts w:asciiTheme="minorHAnsi" w:hAnsiTheme="minorHAnsi" w:cstheme="minorHAnsi"/>
@@ -1857,6 +1858,7 @@
               </w:rPr>
               <w:t>Actual</w:t>
             </w:r>
+            <w:proofErr w:type="gramEnd"/>
           </w:p>
           <w:p>
             <w:pPr>
@@ -1968,6 +1970,7 @@
                 <w:szCs w:val="24"/>
               </w:rPr>
             </w:pPr>
+            <w:proofErr w:type="gramStart"/>
             <w:r>
               <w:rPr>
                 <w:rFonts w:asciiTheme="minorHAnsi" w:hAnsiTheme="minorHAnsi" w:cstheme="minorHAnsi"/>
@@ -1976,7 +1979,18 @@
                 <w:sz w:val="24"/>
                 <w:szCs w:val="24"/>
               </w:rPr>
-              <w:t xml:space="preserve">player </w:t>
+              <w:t>player</w:t>
+            </w:r>
+            <w:proofErr w:type="gramEnd"/>
+            <w:r>
+              <w:rPr>
+                <w:rFonts w:asciiTheme="minorHAnsi" w:hAnsiTheme="minorHAnsi" w:cstheme="minorHAnsi"/>
+                <w:spacing w:val="-2"/>
+                <w:w w:val="105"/>
+                <w:sz w:val="24"/>
+                <w:szCs w:val="24"/>
+              </w:rPr>
+              <w:t xml:space="preserve"> </w:t>
             </w:r>
             <w:r>
               <w:rPr>
@@ -3213,6 +3227,151 @@
           </w:p>
         </w:tc>
       </w:tr>
+      <w:tr>
+        <w:trPr>
+          <w:trHeight w:val="292"/>
+        </w:trPr>
+        <w:tc>
+          <w:tcPr>
+            <w:tcW w:w="1502" w:type="dxa"/>
+          </w:tcPr>
+          <w:p>
+            <w:pPr>
+              <w:pStyle w:val="TableParagraph"/>
+              <w:spacing w:line="272" w:lineRule="exact"/>
+              <w:rPr>
+                <w:rFonts w:asciiTheme="minorHAnsi" w:hAnsiTheme="minorHAnsi" w:cstheme="minorHAnsi"/>
+                <w:spacing w:val="-10"/>
+                <w:w w:val="105"/>
+                <w:sz w:val="24"/>
+                <w:szCs w:val="24"/>
+              </w:rPr>
+            </w:pPr>
+            <w:r>
+              <w:rPr>
+                <w:rFonts w:asciiTheme="minorHAnsi" w:hAnsiTheme="minorHAnsi" w:cstheme="minorHAnsi"/>
+                <w:spacing w:val="-10"/>
+                <w:w w:val="105"/>
+                <w:sz w:val="24"/>
+                <w:szCs w:val="24"/>
+              </w:rPr>
+              <w:t>6</w:t>
+            </w:r>
+          </w:p>
+        </w:tc>
+        <w:tc>
+          <w:tcPr>
+            <w:tcW w:w="1503" w:type="dxa"/>
+          </w:tcPr>
+          <w:p>
+            <w:pPr>
+              <w:pStyle w:val="TableParagraph"/>
+              <w:ind w:left="0"/>
+              <w:rPr>
+                <w:rFonts w:asciiTheme="minorHAnsi" w:hAnsiTheme="minorHAnsi" w:cstheme="minorHAnsi"/>
+                <w:sz w:val="24"/>
+                <w:szCs w:val="24"/>
+              </w:rPr>
+            </w:pPr>
+            <w:r>
+              <w:rPr>
+                <w:rFonts w:asciiTheme="minorHAnsi" w:hAnsiTheme="minorHAnsi" w:cstheme="minorHAnsi"/>
+                <w:sz w:val="24"/>
+                <w:szCs w:val="24"/>
+              </w:rPr>
+              <w:t>Can the player be teleported to the next level</w:t>
+            </w:r>
+          </w:p>
+        </w:tc>
+        <w:tc>
+          <w:tcPr>
+            <w:tcW w:w="1503" w:type="dxa"/>
+          </w:tcPr>
+          <w:p>
+            <w:pPr>
+              <w:pStyle w:val="TableParagraph"/>
+              <w:ind w:left="0"/>
+              <w:rPr>
+                <w:rFonts w:asciiTheme="minorHAnsi" w:hAnsiTheme="minorHAnsi" w:cstheme="minorHAnsi"/>
+                <w:sz w:val="24"/>
+                <w:szCs w:val="24"/>
+              </w:rPr>
+            </w:pPr>
+          </w:p>
+        </w:tc>
+        <w:tc>
+          <w:tcPr>
+            <w:tcW w:w="1503" w:type="dxa"/>
+          </w:tcPr>
+          <w:p>
+            <w:pPr>
+              <w:pStyle w:val="TableParagraph"/>
+              <w:ind w:left="0"/>
+              <w:rPr>
+                <w:rFonts w:asciiTheme="minorHAnsi" w:hAnsiTheme="minorHAnsi" w:cstheme="minorHAnsi"/>
+                <w:sz w:val="24"/>
+                <w:szCs w:val="24"/>
+              </w:rPr>
+            </w:pPr>
+            <w:r>
+              <w:rPr>
+                <w:rFonts w:asciiTheme="minorHAnsi" w:hAnsiTheme="minorHAnsi" w:cstheme="minorHAnsi"/>
+                <w:sz w:val="24"/>
+                <w:szCs w:val="24"/>
+              </w:rPr>
+              <w:t>Execute teleport function</w:t>
+            </w:r>
+          </w:p>
+        </w:tc>
+        <w:tc>
+          <w:tcPr>
+            <w:tcW w:w="1506" w:type="dxa"/>
+          </w:tcPr>
+          <w:p>
+            <w:pPr>
+              <w:pStyle w:val="TableParagraph"/>
+              <w:ind w:left="0"/>
+              <w:rPr>
+                <w:rFonts w:asciiTheme="minorHAnsi" w:hAnsiTheme="minorHAnsi" w:cstheme="minorHAnsi"/>
+                <w:sz w:val="24"/>
+                <w:szCs w:val="24"/>
+              </w:rPr>
+            </w:pPr>
+            <w:r>
+              <w:rPr>
+                <w:rFonts w:asciiTheme="minorHAnsi" w:hAnsiTheme="minorHAnsi" w:cstheme="minorHAnsi"/>
+                <w:sz w:val="24"/>
+                <w:szCs w:val="24"/>
+              </w:rPr>
+              <w:t>Player’s position changes to next level</w:t>
+            </w:r>
+          </w:p>
+        </w:tc>
+        <w:tc>
+          <w:tcPr>
+            <w:tcW w:w="1503" w:type="dxa"/>
+          </w:tcPr>
+          <w:p>
+            <w:pPr>
+              <w:pStyle w:val="TableParagraph"/>
+              <w:ind w:left="0"/>
+              <w:rPr>
+                <w:rFonts w:asciiTheme="minorHAnsi" w:hAnsiTheme="minorHAnsi" w:cstheme="minorHAnsi"/>
+                <w:sz w:val="24"/>
+                <w:szCs w:val="24"/>
+              </w:rPr>
+            </w:pPr>
+            <w:r>
+              <w:rPr>
+                <w:rFonts w:asciiTheme="minorHAnsi" w:hAnsiTheme="minorHAnsi" w:cstheme="minorHAnsi"/>
+                <w:sz w:val="24"/>
+                <w:szCs w:val="24"/>
+              </w:rPr>
+              <w:t>Yes</w:t>
+            </w:r>
+          </w:p>
+        </w:tc>
+      </w:tr>
     </w:tbl>
     <w:p>
       <w:pPr>
@@ -4746,6 +4905,7 @@
               </w:rPr>
               <w:t xml:space="preserve">and </w:t>
             </w:r>
+            <w:proofErr w:type="gramStart"/>
             <w:r>
               <w:rPr>
                 <w:rFonts w:asciiTheme="minorHAnsi" w:hAnsiTheme="minorHAnsi" w:cstheme="minorHAnsi"/>
@@ -4756,6 +4916,7 @@
               </w:rPr>
               <w:t>sprites</w:t>
             </w:r>
+            <w:proofErr w:type="gramEnd"/>
           </w:p>
           <w:p>
             <w:pPr>
@@ -4823,6 +4984,7 @@
                 <w:sz w:val="24"/>
                 <w:szCs w:val="24"/>
               </w:rPr>
+              <w:lastRenderedPageBreak/>
               <w:t>2</w:t>
             </w:r>
           </w:p>
@@ -5288,7 +5450,6 @@
                 <w:sz w:val="24"/>
                 <w:szCs w:val="24"/>
               </w:rPr>
-              <w:lastRenderedPageBreak/>
               <w:t>4</w:t>
             </w:r>
           </w:p>
@@ -7233,7 +7394,6 @@
           <w:sz w:val="24"/>
           <w:szCs w:val="24"/>
         </w:rPr>
-        <w:lastRenderedPageBreak/>
         <w:t>The</w:t>
       </w:r>
       <w:r>
@@ -7470,7 +7630,25 @@
           <w:sz w:val="24"/>
           <w:szCs w:val="24"/>
         </w:rPr>
-        <w:t xml:space="preserve">The player should also be able to take damage from these attacks or by touching an enemy. But, they can fight back using the tools they have been given (bomb/grappling hook) </w:t>
+        <w:t xml:space="preserve">The player should also be able to take damage from these attacks or by touching an enemy. </w:t>
+      </w:r>
+      <w:proofErr w:type="gramStart"/>
+      <w:r>
+        <w:rPr>
+          <w:rFonts w:asciiTheme="minorHAnsi" w:hAnsiTheme="minorHAnsi" w:cstheme="minorHAnsi"/>
+          <w:sz w:val="24"/>
+          <w:szCs w:val="24"/>
+        </w:rPr>
+        <w:t>But,</w:t>
+      </w:r>
+      <w:proofErr w:type="gramEnd"/>
+      <w:r>
+        <w:rPr>
+          <w:rFonts w:asciiTheme="minorHAnsi" w:hAnsiTheme="minorHAnsi" w:cstheme="minorHAnsi"/>
+          <w:sz w:val="24"/>
+          <w:szCs w:val="24"/>
+        </w:rPr>
+        <w:t xml:space="preserve"> they can fight back using the tools they have been given (bomb/grappling hook) </w:t>
       </w:r>
       <w:r>
         <w:rPr>
@@ -7775,6 +7953,7 @@
                 <w:szCs w:val="24"/>
               </w:rPr>
             </w:pPr>
+            <w:proofErr w:type="gramStart"/>
             <w:r>
               <w:rPr>
                 <w:rFonts w:asciiTheme="minorHAnsi" w:hAnsiTheme="minorHAnsi" w:cstheme="minorHAnsi"/>
@@ -7785,6 +7964,7 @@
               </w:rPr>
               <w:t>Actual</w:t>
             </w:r>
+            <w:proofErr w:type="gramEnd"/>
           </w:p>
           <w:p>
             <w:pPr>
@@ -8537,15 +8717,7 @@
           <w:spacing w:val="-5"/>
           <w:w w:val="110"/>
         </w:rPr>
-        <w:t>5</w:t>
-      </w:r>
-      <w:r>
-        <w:rPr>
-          <w:rFonts w:asciiTheme="minorHAnsi" w:hAnsiTheme="minorHAnsi" w:cstheme="minorHAnsi"/>
-          <w:spacing w:val="-5"/>
-          <w:w w:val="110"/>
-        </w:rPr>
-        <w:t>:</w:t>
+        <w:t>5:</w:t>
       </w:r>
     </w:p>
     <w:p>
@@ -8869,6 +9041,7 @@
                 <w:szCs w:val="24"/>
               </w:rPr>
             </w:pPr>
+            <w:proofErr w:type="gramStart"/>
             <w:r>
               <w:rPr>
                 <w:rFonts w:asciiTheme="minorHAnsi" w:hAnsiTheme="minorHAnsi" w:cstheme="minorHAnsi"/>
@@ -8879,6 +9052,7 @@
               </w:rPr>
               <w:t>Actual</w:t>
             </w:r>
+            <w:proofErr w:type="gramEnd"/>
           </w:p>
           <w:p>
             <w:pPr>
@@ -9270,6 +9444,7 @@
                 <w:sz w:val="24"/>
                 <w:szCs w:val="24"/>
               </w:rPr>
+              <w:lastRenderedPageBreak/>
               <w:t>3</w:t>
             </w:r>
           </w:p>
@@ -9493,13 +9668,23 @@
         </w:rPr>
         <w:t xml:space="preserve"> stage when most other parts of the game have been completed</w:t>
       </w:r>
-      <w:r>
-        <w:rPr>
-          <w:rFonts w:asciiTheme="minorHAnsi" w:hAnsiTheme="minorHAnsi" w:cstheme="minorHAnsi"/>
-          <w:sz w:val="24"/>
-          <w:szCs w:val="24"/>
-        </w:rPr>
-        <w:t xml:space="preserve">, the reason for this is that animations take a long time to complete, so they are a low priority part of the project, as other stages, like movement and </w:t>
+      <w:proofErr w:type="gramStart"/>
+      <w:r>
+        <w:rPr>
+          <w:rFonts w:asciiTheme="minorHAnsi" w:hAnsiTheme="minorHAnsi" w:cstheme="minorHAnsi"/>
+          <w:sz w:val="24"/>
+          <w:szCs w:val="24"/>
+        </w:rPr>
+        <w:t>, the</w:t>
+      </w:r>
+      <w:proofErr w:type="gramEnd"/>
+      <w:r>
+        <w:rPr>
+          <w:rFonts w:asciiTheme="minorHAnsi" w:hAnsiTheme="minorHAnsi" w:cstheme="minorHAnsi"/>
+          <w:sz w:val="24"/>
+          <w:szCs w:val="24"/>
+        </w:rPr>
+        <w:t xml:space="preserve"> reason for this is that animations take a long time to complete, so they are a low priority part of the project, as other stages, like movement and </w:t>
       </w:r>
       <w:r>
         <w:rPr>
@@ -9712,7 +9897,55 @@
           <w:sz w:val="24"/>
           <w:szCs w:val="24"/>
         </w:rPr>
-        <w:t>ions play for player and enemy movement and attacking, this will add more depth to the game as the gameplay as a whole will seem more complete and alive. On top of this, the UI will have simple animations while navigating, this makes the GUI seem more interactive, making it enjoyable to use.</w:t>
+        <w:t xml:space="preserve">ions play for </w:t>
+      </w:r>
+      <w:proofErr w:type="gramStart"/>
+      <w:r>
+        <w:rPr>
+          <w:sz w:val="24"/>
+          <w:szCs w:val="24"/>
+        </w:rPr>
+        <w:t>player</w:t>
+      </w:r>
+      <w:proofErr w:type="gramEnd"/>
+      <w:r>
+        <w:rPr>
+          <w:sz w:val="24"/>
+          <w:szCs w:val="24"/>
+        </w:rPr>
+        <w:t xml:space="preserve"> and enemy movement and attacking, this will add more depth to the game as the gameplay </w:t>
+      </w:r>
+      <w:proofErr w:type="gramStart"/>
+      <w:r>
+        <w:rPr>
+          <w:sz w:val="24"/>
+          <w:szCs w:val="24"/>
+        </w:rPr>
+        <w:t>as a whole will</w:t>
+      </w:r>
+      <w:proofErr w:type="gramEnd"/>
+      <w:r>
+        <w:rPr>
+          <w:sz w:val="24"/>
+          <w:szCs w:val="24"/>
+        </w:rPr>
+        <w:t xml:space="preserve"> seem </w:t>
+      </w:r>
+      <w:proofErr w:type="gramStart"/>
+      <w:r>
+        <w:rPr>
+          <w:sz w:val="24"/>
+          <w:szCs w:val="24"/>
+        </w:rPr>
+        <w:t>more complete and alive</w:t>
+      </w:r>
+      <w:proofErr w:type="gramEnd"/>
+      <w:r>
+        <w:rPr>
+          <w:sz w:val="24"/>
+          <w:szCs w:val="24"/>
+        </w:rPr>
+        <w:t>. On top of this, the UI will have simple animations while navigating, this makes the GUI seem more interactive, making it enjoyable to use.</w:t>
       </w:r>
     </w:p>
     <w:tbl>
@@ -10245,47 +10478,7 @@
                 <w:sz w:val="24"/>
                 <w:szCs w:val="24"/>
               </w:rPr>
-              <w:t xml:space="preserve">Does an animation play when the </w:t>
-            </w:r>
-            <w:r>
-              <w:rPr>
-                <w:rFonts w:asciiTheme="minorHAnsi" w:hAnsiTheme="minorHAnsi" w:cstheme="minorHAnsi"/>
-                <w:spacing w:val="-2"/>
-                <w:w w:val="105"/>
-                <w:sz w:val="24"/>
-                <w:szCs w:val="24"/>
-              </w:rPr>
-              <w:t xml:space="preserve">player </w:t>
-            </w:r>
-            <w:r>
-              <w:rPr>
-                <w:rFonts w:asciiTheme="minorHAnsi" w:hAnsiTheme="minorHAnsi" w:cstheme="minorHAnsi"/>
-                <w:spacing w:val="-2"/>
-                <w:w w:val="105"/>
-                <w:sz w:val="24"/>
-                <w:szCs w:val="24"/>
-              </w:rPr>
-              <w:t>move</w:t>
-            </w:r>
-            <w:r>
-              <w:rPr>
-                <w:rFonts w:asciiTheme="minorHAnsi" w:hAnsiTheme="minorHAnsi" w:cstheme="minorHAnsi"/>
-                <w:spacing w:val="-2"/>
-                <w:w w:val="105"/>
-                <w:sz w:val="24"/>
-                <w:szCs w:val="24"/>
-              </w:rPr>
-              <w:t>s</w:t>
-            </w:r>
-            <w:r>
-              <w:rPr>
-                <w:rFonts w:asciiTheme="minorHAnsi" w:hAnsiTheme="minorHAnsi" w:cstheme="minorHAnsi"/>
-                <w:spacing w:val="-2"/>
-                <w:w w:val="105"/>
-                <w:sz w:val="24"/>
-                <w:szCs w:val="24"/>
-              </w:rPr>
-              <w:t>?</w:t>
+              <w:t>Does an animation play when the player moves?</w:t>
             </w:r>
           </w:p>
         </w:tc>
@@ -10477,27 +10670,7 @@
                 <w:sz w:val="24"/>
                 <w:szCs w:val="24"/>
               </w:rPr>
-              <w:t xml:space="preserve">Does an animation play when the player </w:t>
-            </w:r>
-            <w:r>
-              <w:rPr>
-                <w:rFonts w:asciiTheme="minorHAnsi" w:hAnsiTheme="minorHAnsi" w:cstheme="minorHAnsi"/>
-                <w:spacing w:val="-2"/>
-                <w:w w:val="105"/>
-                <w:sz w:val="24"/>
-                <w:szCs w:val="24"/>
-              </w:rPr>
-              <w:t>attacks</w:t>
-            </w:r>
-            <w:r>
-              <w:rPr>
-                <w:rFonts w:asciiTheme="minorHAnsi" w:hAnsiTheme="minorHAnsi" w:cstheme="minorHAnsi"/>
-                <w:spacing w:val="-2"/>
-                <w:w w:val="105"/>
-                <w:sz w:val="24"/>
-                <w:szCs w:val="24"/>
-              </w:rPr>
-              <w:t>?</w:t>
+              <w:t>Does an animation play when the player attacks?</w:t>
             </w:r>
           </w:p>
         </w:tc>
@@ -10555,27 +10728,7 @@
                 <w:sz w:val="24"/>
                 <w:szCs w:val="24"/>
               </w:rPr>
-              <w:t xml:space="preserve">Press the player </w:t>
-            </w:r>
-            <w:r>
-              <w:rPr>
-                <w:rFonts w:asciiTheme="minorHAnsi" w:hAnsiTheme="minorHAnsi" w:cstheme="minorHAnsi"/>
-                <w:spacing w:val="-6"/>
-                <w:w w:val="105"/>
-                <w:sz w:val="24"/>
-                <w:szCs w:val="24"/>
-              </w:rPr>
-              <w:t>attack</w:t>
-            </w:r>
-            <w:r>
-              <w:rPr>
-                <w:rFonts w:asciiTheme="minorHAnsi" w:hAnsiTheme="minorHAnsi" w:cstheme="minorHAnsi"/>
-                <w:spacing w:val="-6"/>
-                <w:w w:val="105"/>
-                <w:sz w:val="24"/>
-                <w:szCs w:val="24"/>
-              </w:rPr>
-              <w:t xml:space="preserve"> key</w:t>
+              <w:t>Press the player attack key</w:t>
             </w:r>
           </w:p>
         </w:tc>
@@ -10802,7 +10955,29 @@
                 <w:sz w:val="24"/>
                 <w:szCs w:val="24"/>
               </w:rPr>
-              <w:t>Subtle colour change to show selected button</w:t>
+              <w:t xml:space="preserve">Subtle </w:t>
+            </w:r>
+            <w:proofErr w:type="spellStart"/>
+            <w:r>
+              <w:rPr>
+                <w:rFonts w:asciiTheme="minorHAnsi" w:hAnsiTheme="minorHAnsi" w:cstheme="minorHAnsi"/>
+                <w:spacing w:val="-2"/>
+                <w:w w:val="105"/>
+                <w:sz w:val="24"/>
+                <w:szCs w:val="24"/>
+              </w:rPr>
+              <w:t>colour</w:t>
+            </w:r>
+            <w:proofErr w:type="spellEnd"/>
+            <w:r>
+              <w:rPr>
+                <w:rFonts w:asciiTheme="minorHAnsi" w:hAnsiTheme="minorHAnsi" w:cstheme="minorHAnsi"/>
+                <w:spacing w:val="-2"/>
+                <w:w w:val="105"/>
+                <w:sz w:val="24"/>
+                <w:szCs w:val="24"/>
+              </w:rPr>
+              <w:t xml:space="preserve"> change to show selected button</w:t>
             </w:r>
           </w:p>
         </w:tc>
@@ -11088,7 +11263,6 @@
           <w:sz w:val="24"/>
           <w:szCs w:val="24"/>
         </w:rPr>
-        <w:lastRenderedPageBreak/>
         <mc:AlternateContent>
           <mc:Choice Requires="wps">
             <w:drawing>
@@ -11473,7 +11647,15 @@
                               <w:t xml:space="preserve"> font </w:t>
                             </w:r>
                             <w:r>
-                              <w:t>that stands out compared to the orange background. I have decided to use the colour orange as it stands out against the blue background</w:t>
+                              <w:t xml:space="preserve">that stands out compared to the orange background. I have decided to use the </w:t>
+                            </w:r>
+                            <w:proofErr w:type="spellStart"/>
+                            <w:r>
+                              <w:t>colour</w:t>
+                            </w:r>
+                            <w:proofErr w:type="spellEnd"/>
+                            <w:r>
+                              <w:t xml:space="preserve"> orange as it stands out against the blue background</w:t>
                             </w:r>
                             <w:r>
                               <w:t>, which is blue as it will contain backgrounds from the game, whi</w:t>
@@ -11538,7 +11720,15 @@
                         <w:t xml:space="preserve"> font </w:t>
                       </w:r>
                       <w:r>
-                        <w:t>that stands out compared to the orange background. I have decided to use the colour orange as it stands out against the blue background</w:t>
+                        <w:t xml:space="preserve">that stands out compared to the orange background. I have decided to use the </w:t>
+                      </w:r>
+                      <w:proofErr w:type="spellStart"/>
+                      <w:r>
+                        <w:t>colour</w:t>
+                      </w:r>
+                      <w:proofErr w:type="spellEnd"/>
+                      <w:r>
+                        <w:t xml:space="preserve"> orange as it stands out against the blue background</w:t>
                       </w:r>
                       <w:r>
                         <w:t>, which is blue as it will contain backgrounds from the game, whi</w:t>
@@ -12398,7 +12588,23 @@
                                 <w:sz w:val="18"/>
                                 <w:szCs w:val="18"/>
                               </w:rPr>
-                              <w:t xml:space="preserve">Background contains scenes from the game, so the placeholder colour is blue, as it is </w:t>
+                              <w:t xml:space="preserve">Background contains scenes from the game, so the placeholder </w:t>
+                            </w:r>
+                            <w:proofErr w:type="spellStart"/>
+                            <w:r>
+                              <w:rPr>
+                                <w:sz w:val="18"/>
+                                <w:szCs w:val="18"/>
+                              </w:rPr>
+                              <w:t>colour</w:t>
+                            </w:r>
+                            <w:proofErr w:type="spellEnd"/>
+                            <w:r>
+                              <w:rPr>
+                                <w:sz w:val="18"/>
+                                <w:szCs w:val="18"/>
+                              </w:rPr>
+                              <w:t xml:space="preserve"> is blue, as it is </w:t>
                             </w:r>
                             <w:r>
                               <w:rPr>
@@ -12452,7 +12658,23 @@
                           <w:sz w:val="18"/>
                           <w:szCs w:val="18"/>
                         </w:rPr>
-                        <w:t xml:space="preserve">Background contains scenes from the game, so the placeholder colour is blue, as it is </w:t>
+                        <w:t xml:space="preserve">Background contains scenes from the game, so the placeholder </w:t>
+                      </w:r>
+                      <w:proofErr w:type="spellStart"/>
+                      <w:r>
+                        <w:rPr>
+                          <w:sz w:val="18"/>
+                          <w:szCs w:val="18"/>
+                        </w:rPr>
+                        <w:t>colour</w:t>
+                      </w:r>
+                      <w:proofErr w:type="spellEnd"/>
+                      <w:r>
+                        <w:rPr>
+                          <w:sz w:val="18"/>
+                          <w:szCs w:val="18"/>
+                        </w:rPr>
+                        <w:t xml:space="preserve"> is blue, as it is </w:t>
                       </w:r>
                       <w:r>
                         <w:rPr>
@@ -12582,7 +12804,15 @@
                               <w:t xml:space="preserve"> </w:t>
                             </w:r>
                             <w:r>
-                              <w:t>in case the user isn’t able to read English</w:t>
+                              <w:t xml:space="preserve">in case the user </w:t>
+                            </w:r>
+                            <w:proofErr w:type="gramStart"/>
+                            <w:r>
+                              <w:t>isn’t able to</w:t>
+                            </w:r>
+                            <w:proofErr w:type="gramEnd"/>
+                            <w:r>
+                              <w:t xml:space="preserve"> read English</w:t>
                             </w:r>
                             <w:r>
                               <w:t>. This tells them they are in the settings.</w:t>
@@ -12666,7 +12896,15 @@
                         <w:t xml:space="preserve"> </w:t>
                       </w:r>
                       <w:r>
-                        <w:t>in case the user isn’t able to read English</w:t>
+                        <w:t xml:space="preserve">in case the user </w:t>
+                      </w:r>
+                      <w:proofErr w:type="gramStart"/>
+                      <w:r>
+                        <w:t>isn’t able to</w:t>
+                      </w:r>
+                      <w:proofErr w:type="gramEnd"/>
+                      <w:r>
+                        <w:t xml:space="preserve"> read English</w:t>
                       </w:r>
                       <w:r>
                         <w:t>. This tells them they are in the settings.</w:t>
@@ -12997,7 +13235,15 @@
                               <w:t xml:space="preserve"> does in game, this is helpful in case they do not know. Th</w:t>
                             </w:r>
                             <w:r>
-                              <w:t>e background is a different colour to the key</w:t>
+                              <w:t xml:space="preserve">e background is a different </w:t>
+                            </w:r>
+                            <w:proofErr w:type="spellStart"/>
+                            <w:r>
+                              <w:t>colour</w:t>
+                            </w:r>
+                            <w:proofErr w:type="spellEnd"/>
+                            <w:r>
+                              <w:t xml:space="preserve"> to the key</w:t>
                             </w:r>
                             <w:r>
                               <w:t xml:space="preserve"> binds’ background, this makes them stand out more and easier to see. I have also used a keyboard icon next to the title to help indicate the usage of the page, </w:t>
@@ -13066,7 +13312,15 @@
                         <w:t xml:space="preserve"> does in game, this is helpful in case they do not know. Th</w:t>
                       </w:r>
                       <w:r>
-                        <w:t>e background is a different colour to the key</w:t>
+                        <w:t xml:space="preserve">e background is a different </w:t>
+                      </w:r>
+                      <w:proofErr w:type="spellStart"/>
+                      <w:r>
+                        <w:t>colour</w:t>
+                      </w:r>
+                      <w:proofErr w:type="spellEnd"/>
+                      <w:r>
+                        <w:t xml:space="preserve"> to the key</w:t>
                       </w:r>
                       <w:r>
                         <w:t xml:space="preserve"> binds’ background, this makes them stand out more and easier to see. I have also used a keyboard icon next to the title to help indicate the usage of the page, </w:t>
@@ -13775,7 +14029,15 @@
                               <w:t xml:space="preserve">where they can press any button to change the key. The background becomes darker as it </w:t>
                             </w:r>
                             <w:r>
-                              <w:t>takes attention away and places it on the new window. It is orange as it matches with the colour scheme of the other components of the GUI.</w:t>
+                              <w:t xml:space="preserve">takes attention away and places it on the new window. It is orange as it matches with the </w:t>
+                            </w:r>
+                            <w:proofErr w:type="spellStart"/>
+                            <w:r>
+                              <w:t>colour</w:t>
+                            </w:r>
+                            <w:proofErr w:type="spellEnd"/>
+                            <w:r>
+                              <w:t xml:space="preserve"> scheme of the other components of the GUI.</w:t>
                             </w:r>
                           </w:p>
                         </w:txbxContent>
@@ -13811,7 +14073,15 @@
                         <w:t xml:space="preserve">where they can press any button to change the key. The background becomes darker as it </w:t>
                       </w:r>
                       <w:r>
-                        <w:t>takes attention away and places it on the new window. It is orange as it matches with the colour scheme of the other components of the GUI.</w:t>
+                        <w:t xml:space="preserve">takes attention away and places it on the new window. It is orange as it matches with the </w:t>
+                      </w:r>
+                      <w:proofErr w:type="spellStart"/>
+                      <w:r>
+                        <w:t>colour</w:t>
+                      </w:r>
+                      <w:proofErr w:type="spellEnd"/>
+                      <w:r>
+                        <w:t xml:space="preserve"> scheme of the other components of the GUI.</w:t>
                       </w:r>
                     </w:p>
                   </w:txbxContent>
@@ -14205,9 +14475,11 @@
                             <w:r>
                               <w:t xml:space="preserve">an item of clothing or something similar. The character </w:t>
                             </w:r>
+                            <w:proofErr w:type="gramStart"/>
                             <w:r>
                               <w:t>is located in</w:t>
                             </w:r>
+                            <w:proofErr w:type="gramEnd"/>
                             <w:r>
                               <w:t xml:space="preserve"> the middle of the screen</w:t>
                             </w:r>
@@ -14271,9 +14543,11 @@
                       <w:r>
                         <w:t xml:space="preserve">an item of clothing or something similar. The character </w:t>
                       </w:r>
+                      <w:proofErr w:type="gramStart"/>
                       <w:r>
                         <w:t>is located in</w:t>
                       </w:r>
+                      <w:proofErr w:type="gramEnd"/>
                       <w:r>
                         <w:t xml:space="preserve"> the middle of the screen</w:t>
                       </w:r>
@@ -15638,7 +15912,15 @@
                               <w:t>he first thing I wanted to do was make the player move. I started off by creating a variable named speed, which will decide how fast the player moves</w:t>
                             </w:r>
                             <w:r>
-                              <w:t>, I later changed this to moveForce as I think it better describes how it affects the player</w:t>
+                              <w:t xml:space="preserve">, I later changed this to </w:t>
+                            </w:r>
+                            <w:proofErr w:type="spellStart"/>
+                            <w:r>
+                              <w:t>moveForce</w:t>
+                            </w:r>
+                            <w:proofErr w:type="spellEnd"/>
+                            <w:r>
+                              <w:t xml:space="preserve"> as I think it better describes how it affects the player</w:t>
                             </w:r>
                             <w:r>
                               <w:t>. At first</w:t>
@@ -15707,7 +15989,15 @@
                         <w:t>he first thing I wanted to do was make the player move. I started off by creating a variable named speed, which will decide how fast the player moves</w:t>
                       </w:r>
                       <w:r>
-                        <w:t>, I later changed this to moveForce as I think it better describes how it affects the player</w:t>
+                        <w:t xml:space="preserve">, I later changed this to </w:t>
+                      </w:r>
+                      <w:proofErr w:type="spellStart"/>
+                      <w:r>
+                        <w:t>moveForce</w:t>
+                      </w:r>
+                      <w:proofErr w:type="spellEnd"/>
+                      <w:r>
+                        <w:t xml:space="preserve"> as I think it better describes how it affects the player</w:t>
                       </w:r>
                       <w:r>
                         <w:t>. At first</w:t>
@@ -16182,7 +16472,15 @@
                               <w:t xml:space="preserve">adds it to the transform position </w:t>
                             </w:r>
                             <w:r>
-                              <w:t>equation. This multiplies the x position, moveForce and Time.deltaTime</w:t>
+                              <w:t xml:space="preserve">equation. This multiplies the x position, </w:t>
+                            </w:r>
+                            <w:proofErr w:type="spellStart"/>
+                            <w:r>
+                              <w:t>moveForce</w:t>
+                            </w:r>
+                            <w:proofErr w:type="spellEnd"/>
+                            <w:r>
+                              <w:t xml:space="preserve"> and Time.deltaTime</w:t>
                             </w:r>
                             <w:r>
                               <w:t xml:space="preserve"> to move the player</w:t>
@@ -16230,7 +16528,15 @@
                         <w:t xml:space="preserve">adds it to the transform position </w:t>
                       </w:r>
                       <w:r>
-                        <w:t>equation. This multiplies the x position, moveForce and Time.deltaTime</w:t>
+                        <w:t xml:space="preserve">equation. This multiplies the x position, </w:t>
+                      </w:r>
+                      <w:proofErr w:type="spellStart"/>
+                      <w:r>
+                        <w:t>moveForce</w:t>
+                      </w:r>
+                      <w:proofErr w:type="spellEnd"/>
+                      <w:r>
+                        <w:t xml:space="preserve"> and Time.deltaTime</w:t>
                       </w:r>
                       <w:r>
                         <w:t xml:space="preserve"> to move the player</w:t>
@@ -16475,7 +16781,7 @@
           <w:szCs w:val="24"/>
         </w:rPr>
         <w:drawing>
-          <wp:anchor distT="0" distB="0" distL="114300" distR="114300" simplePos="0" relativeHeight="487646208" behindDoc="1" locked="0" layoutInCell="1" allowOverlap="1" wp14:anchorId="05140391" wp14:editId="5F213B68">
+          <wp:anchor distT="0" distB="0" distL="114300" distR="114300" simplePos="0" relativeHeight="487646208" behindDoc="1" locked="0" layoutInCell="1" allowOverlap="1" wp14:anchorId="05140391" wp14:editId="2D5A873D">
             <wp:simplePos x="0" y="0"/>
             <wp:positionH relativeFrom="margin">
               <wp:posOffset>4498966</wp:posOffset>
@@ -17766,6 +18072,7 @@
         </w:rPr>
         <w:t xml:space="preserve"> I then settled on 5/</w:t>
       </w:r>
+      <w:proofErr w:type="gramStart"/>
       <w:r>
         <w:rPr>
           <w:rFonts w:asciiTheme="minorHAnsi" w:hAnsiTheme="minorHAnsi" w:cstheme="minorHAnsi"/>
@@ -17774,6 +18081,7 @@
         </w:rPr>
         <w:t>2 being</w:t>
       </w:r>
+      <w:proofErr w:type="gramEnd"/>
       <w:r>
         <w:rPr>
           <w:rFonts w:asciiTheme="minorHAnsi" w:hAnsiTheme="minorHAnsi" w:cstheme="minorHAnsi"/>
@@ -18316,7 +18624,15 @@
                         <w:txbxContent>
                           <w:p>
                             <w:r>
-                              <w:t xml:space="preserve">To move the player between levels, I have decided I want to have them teleport in game to change the scene, to test this, I made 2 portals and had the player teleport between them. I also want the screen to momentarily turn black to make the transition more seamless, as I will use this often, it will be a public function so it can be used all the time. </w:t>
+                              <w:t xml:space="preserve">To move the player between levels, I have decided I want to have them teleport in game to change the </w:t>
+                            </w:r>
+                            <w:proofErr w:type="gramStart"/>
+                            <w:r>
+                              <w:t>scene,</w:t>
+                            </w:r>
+                            <w:proofErr w:type="gramEnd"/>
+                            <w:r>
+                              <w:t xml:space="preserve"> to test this, I made 2 portals and had the player teleport between them. I also want the screen to momentarily turn black to make the transition more seamless, as I will use this often, it will be a public function so it can be used all the time. </w:t>
                             </w:r>
                             <w:sdt>
                               <w:sdtPr>
@@ -18374,7 +18690,15 @@
                   <w:txbxContent>
                     <w:p>
                       <w:r>
-                        <w:t xml:space="preserve">To move the player between levels, I have decided I want to have them teleport in game to change the scene, to test this, I made 2 portals and had the player teleport between them. I also want the screen to momentarily turn black to make the transition more seamless, as I will use this often, it will be a public function so it can be used all the time. </w:t>
+                        <w:t xml:space="preserve">To move the player between levels, I have decided I want to have them teleport in game to change the </w:t>
+                      </w:r>
+                      <w:proofErr w:type="gramStart"/>
+                      <w:r>
+                        <w:t>scene,</w:t>
+                      </w:r>
+                      <w:proofErr w:type="gramEnd"/>
+                      <w:r>
+                        <w:t xml:space="preserve"> to test this, I made 2 portals and had the player teleport between them. I also want the screen to momentarily turn black to make the transition more seamless, as I will use this often, it will be a public function so it can be used all the time. </w:t>
                       </w:r>
                       <w:sdt>
                         <w:sdtPr>
@@ -18752,7 +19076,25 @@
           <w:sz w:val="24"/>
           <w:szCs w:val="24"/>
         </w:rPr>
-        <w:t>ll and landed on the ground so I knew it was a problem with the player object.</w:t>
+        <w:t xml:space="preserve">ll and landed on the </w:t>
+      </w:r>
+      <w:proofErr w:type="gramStart"/>
+      <w:r>
+        <w:rPr>
+          <w:rFonts w:asciiTheme="minorHAnsi" w:hAnsiTheme="minorHAnsi" w:cstheme="minorHAnsi"/>
+          <w:sz w:val="24"/>
+          <w:szCs w:val="24"/>
+        </w:rPr>
+        <w:t>ground</w:t>
+      </w:r>
+      <w:proofErr w:type="gramEnd"/>
+      <w:r>
+        <w:rPr>
+          <w:rFonts w:asciiTheme="minorHAnsi" w:hAnsiTheme="minorHAnsi" w:cstheme="minorHAnsi"/>
+          <w:sz w:val="24"/>
+          <w:szCs w:val="24"/>
+        </w:rPr>
+        <w:t xml:space="preserve"> so I knew it was a problem with the player object.</w:t>
       </w:r>
     </w:p>
     <w:p>
@@ -20102,7 +20444,15 @@
                               <w:t xml:space="preserve"> I added </w:t>
                             </w:r>
                             <w:r>
-                              <w:t>the impulse mode so the force is applied instantly.</w:t>
+                              <w:t xml:space="preserve">the impulse </w:t>
+                            </w:r>
+                            <w:proofErr w:type="gramStart"/>
+                            <w:r>
+                              <w:t>mode</w:t>
+                            </w:r>
+                            <w:proofErr w:type="gramEnd"/>
+                            <w:r>
+                              <w:t xml:space="preserve"> so the force is applied instantly.</w:t>
                             </w:r>
                           </w:p>
                           <w:p>
@@ -20110,7 +20460,15 @@
                               <w:t xml:space="preserve">This didn’t work at first, as the player didn’t jump when the space bar was pressed. </w:t>
                             </w:r>
                             <w:r>
-                              <w:t xml:space="preserve">I then changed the input type from GetButtonDown to GetKey and it still didn’t work, as the player only jumped </w:t>
+                              <w:t xml:space="preserve">I then changed the input type from GetButtonDown to </w:t>
+                            </w:r>
+                            <w:proofErr w:type="gramStart"/>
+                            <w:r>
+                              <w:t>GetKey</w:t>
+                            </w:r>
+                            <w:proofErr w:type="gramEnd"/>
+                            <w:r>
+                              <w:t xml:space="preserve"> and it still didn’t work, as the player only jumped </w:t>
                             </w:r>
                             <w:r>
                               <w:t>occasionall</w:t>
@@ -20127,7 +20485,15 @@
                               <w:t xml:space="preserve"> </w:t>
                             </w:r>
                             <w:r>
-                              <w:t>didn’t know what was wrong so I slightly altered the code again but nothing changed</w:t>
+                              <w:t xml:space="preserve">didn’t know what was wrong so I slightly altered the code </w:t>
+                            </w:r>
+                            <w:proofErr w:type="gramStart"/>
+                            <w:r>
+                              <w:t>again</w:t>
+                            </w:r>
+                            <w:proofErr w:type="gramEnd"/>
+                            <w:r>
+                              <w:t xml:space="preserve"> but nothing changed</w:t>
                             </w:r>
                           </w:p>
                         </w:txbxContent>
@@ -20169,7 +20535,15 @@
                         <w:t xml:space="preserve"> I added </w:t>
                       </w:r>
                       <w:r>
-                        <w:t>the impulse mode so the force is applied instantly.</w:t>
+                        <w:t xml:space="preserve">the impulse </w:t>
+                      </w:r>
+                      <w:proofErr w:type="gramStart"/>
+                      <w:r>
+                        <w:t>mode</w:t>
+                      </w:r>
+                      <w:proofErr w:type="gramEnd"/>
+                      <w:r>
+                        <w:t xml:space="preserve"> so the force is applied instantly.</w:t>
                       </w:r>
                     </w:p>
                     <w:p>
@@ -20177,7 +20551,15 @@
                         <w:t xml:space="preserve">This didn’t work at first, as the player didn’t jump when the space bar was pressed. </w:t>
                       </w:r>
                       <w:r>
-                        <w:t xml:space="preserve">I then changed the input type from GetButtonDown to GetKey and it still didn’t work, as the player only jumped </w:t>
+                        <w:t xml:space="preserve">I then changed the input type from GetButtonDown to </w:t>
+                      </w:r>
+                      <w:proofErr w:type="gramStart"/>
+                      <w:r>
+                        <w:t>GetKey</w:t>
+                      </w:r>
+                      <w:proofErr w:type="gramEnd"/>
+                      <w:r>
+                        <w:t xml:space="preserve"> and it still didn’t work, as the player only jumped </w:t>
                       </w:r>
                       <w:r>
                         <w:t>occasionall</w:t>
@@ -20194,7 +20576,15 @@
                         <w:t xml:space="preserve"> </w:t>
                       </w:r>
                       <w:r>
-                        <w:t>didn’t know what was wrong so I slightly altered the code again but nothing changed</w:t>
+                        <w:t xml:space="preserve">didn’t know what was wrong so I slightly altered the code </w:t>
+                      </w:r>
+                      <w:proofErr w:type="gramStart"/>
+                      <w:r>
+                        <w:t>again</w:t>
+                      </w:r>
+                      <w:proofErr w:type="gramEnd"/>
+                      <w:r>
+                        <w:t xml:space="preserve"> but nothing changed</w:t>
                       </w:r>
                     </w:p>
                   </w:txbxContent>
@@ -21207,11 +21597,18 @@
           <w:sz w:val="24"/>
           <w:szCs w:val="24"/>
         </w:rPr>
-        <w:lastRenderedPageBreak/>
         <w:drawing>
-          <wp:inline distT="0" distB="0" distL="0" distR="0" wp14:anchorId="511B3A91" wp14:editId="5F151BC8">
+          <wp:anchor distT="0" distB="0" distL="114300" distR="114300" simplePos="0" relativeHeight="487715840" behindDoc="0" locked="0" layoutInCell="1" allowOverlap="1" wp14:anchorId="511B3A91" wp14:editId="362F8699">
+            <wp:simplePos x="0" y="0"/>
+            <wp:positionH relativeFrom="column">
+              <wp:posOffset>-3175</wp:posOffset>
+            </wp:positionH>
+            <wp:positionV relativeFrom="paragraph">
+              <wp:posOffset>-8860790</wp:posOffset>
+            </wp:positionV>
             <wp:extent cx="3143686" cy="1256306"/>
             <wp:effectExtent l="0" t="0" r="0" b="1270"/>
+            <wp:wrapSquare wrapText="bothSides"/>
             <wp:docPr id="1128484729" name="Picture 1" descr="A computer screen with colorful text&#10;&#10;AI-generated content may be incorrect."/>
             <wp:cNvGraphicFramePr>
               <a:graphicFrameLocks xmlns:a="http://schemas.openxmlformats.org/drawingml/2006/main" noChangeAspect="1"/>
@@ -21224,7 +21621,13 @@
                     <pic:cNvPicPr/>
                   </pic:nvPicPr>
                   <pic:blipFill>
-                    <a:blip r:embed="rId56"/>
+                    <a:blip r:embed="rId56">
+                      <a:extLst>
+                        <a:ext uri="{28A0092B-C50C-407E-A947-70E740481C1C}">
+                          <a14:useLocalDpi xmlns:a14="http://schemas.microsoft.com/office/drawing/2010/main" val="0"/>
+                        </a:ext>
+                      </a:extLst>
+                    </a:blip>
                     <a:stretch>
                       <a:fillRect/>
                     </a:stretch>
@@ -21232,7 +21635,7 @@
                   <pic:spPr>
                     <a:xfrm>
                       <a:off x="0" y="0"/>
-                      <a:ext cx="3155477" cy="1261018"/>
+                      <a:ext cx="3143686" cy="1256306"/>
                     </a:xfrm>
                     <a:prstGeom prst="rect">
                       <a:avLst/>
@@ -21241,7 +21644,7 @@
                 </pic:pic>
               </a:graphicData>
             </a:graphic>
-          </wp:inline>
+          </wp:anchor>
         </w:drawing>
       </w:r>
     </w:p>
@@ -21254,6 +21657,64 @@
           <w:szCs w:val="24"/>
         </w:rPr>
       </w:pPr>
+      <w:r>
+        <w:rPr>
+          <w:rFonts w:asciiTheme="minorHAnsi" w:hAnsiTheme="minorHAnsi" w:cstheme="minorHAnsi"/>
+          <w:noProof/>
+          <w:sz w:val="24"/>
+          <w:szCs w:val="24"/>
+        </w:rPr>
+        <w:lastRenderedPageBreak/>
+        <w:drawing>
+          <wp:anchor distT="0" distB="0" distL="114300" distR="114300" simplePos="0" relativeHeight="487681024" behindDoc="0" locked="0" layoutInCell="1" allowOverlap="1" wp14:anchorId="2E706C95" wp14:editId="07C1A4BE">
+            <wp:simplePos x="0" y="0"/>
+            <wp:positionH relativeFrom="margin">
+              <wp:align>left</wp:align>
+            </wp:positionH>
+            <wp:positionV relativeFrom="paragraph">
+              <wp:posOffset>0</wp:posOffset>
+            </wp:positionV>
+            <wp:extent cx="2584173" cy="1700902"/>
+            <wp:effectExtent l="0" t="0" r="6985" b="0"/>
+            <wp:wrapSquare wrapText="bothSides"/>
+            <wp:docPr id="923569125" name="Picture 1" descr="A computer screen shot of a computer program&#10;&#10;AI-generated content may be incorrect."/>
+            <wp:cNvGraphicFramePr>
+              <a:graphicFrameLocks xmlns:a="http://schemas.openxmlformats.org/drawingml/2006/main" noChangeAspect="1"/>
+            </wp:cNvGraphicFramePr>
+            <a:graphic xmlns:a="http://schemas.openxmlformats.org/drawingml/2006/main">
+              <a:graphicData uri="http://schemas.openxmlformats.org/drawingml/2006/picture">
+                <pic:pic xmlns:pic="http://schemas.openxmlformats.org/drawingml/2006/picture">
+                  <pic:nvPicPr>
+                    <pic:cNvPr id="923569125" name="Picture 1" descr="A computer screen shot of a computer program&#10;&#10;AI-generated content may be incorrect."/>
+                    <pic:cNvPicPr/>
+                  </pic:nvPicPr>
+                  <pic:blipFill>
+                    <a:blip r:embed="rId57" cstate="print">
+                      <a:extLst>
+                        <a:ext uri="{28A0092B-C50C-407E-A947-70E740481C1C}">
+                          <a14:useLocalDpi xmlns:a14="http://schemas.microsoft.com/office/drawing/2010/main" val="0"/>
+                        </a:ext>
+                      </a:extLst>
+                    </a:blip>
+                    <a:stretch>
+                      <a:fillRect/>
+                    </a:stretch>
+                  </pic:blipFill>
+                  <pic:spPr>
+                    <a:xfrm>
+                      <a:off x="0" y="0"/>
+                      <a:ext cx="2584173" cy="1700902"/>
+                    </a:xfrm>
+                    <a:prstGeom prst="rect">
+                      <a:avLst/>
+                    </a:prstGeom>
+                  </pic:spPr>
+                </pic:pic>
+              </a:graphicData>
+            </a:graphic>
+          </wp:anchor>
+        </w:drawing>
+      </w:r>
       <w:r>
         <w:rPr>
           <w:rFonts w:asciiTheme="minorHAnsi" w:hAnsiTheme="minorHAnsi" w:cstheme="minorHAnsi"/>
@@ -21264,7 +21725,7 @@
         <mc:AlternateContent>
           <mc:Choice Requires="wps">
             <w:drawing>
-              <wp:anchor distT="0" distB="0" distL="114300" distR="114300" simplePos="0" relativeHeight="487683072" behindDoc="0" locked="0" layoutInCell="1" allowOverlap="1" wp14:anchorId="33CAA6B8" wp14:editId="53238D0A">
+              <wp:anchor distT="0" distB="0" distL="114300" distR="114300" simplePos="0" relativeHeight="487683072" behindDoc="0" locked="0" layoutInCell="1" allowOverlap="1" wp14:anchorId="33CAA6B8" wp14:editId="3794E241">
                 <wp:simplePos x="0" y="0"/>
                 <wp:positionH relativeFrom="margin">
                   <wp:align>right</wp:align>
@@ -21272,7 +21733,7 @@
                 <wp:positionV relativeFrom="paragraph">
                   <wp:posOffset>1835150</wp:posOffset>
                 </wp:positionV>
-                <wp:extent cx="3105150" cy="2343150"/>
+                <wp:extent cx="3105150" cy="2533650"/>
                 <wp:effectExtent l="0" t="0" r="0" b="0"/>
                 <wp:wrapNone/>
                 <wp:docPr id="1694904724" name="Text Box 49"/>
@@ -21284,7 +21745,7 @@
                       <wps:spPr>
                         <a:xfrm>
                           <a:off x="0" y="0"/>
-                          <a:ext cx="3105150" cy="2343150"/>
+                          <a:ext cx="3105150" cy="2533650"/>
                         </a:xfrm>
                         <a:prstGeom prst="rect">
                           <a:avLst/>
@@ -21312,6 +21773,11 @@
                               <w:t>, so the player was able to jump one time. To try and fix this issue, I then compared this to other movement code I had written, the only difference was that the horizontal movement was done using transform.position and not applying the force to the rigidbody. I changed my movement code to that, and the player could finally jump. But this is annoying as the player can walk through walls again, as the problem I had previously has now returned. I decided to continue the project and return to this problem at a later stage.</w:t>
                             </w:r>
                           </w:p>
+                          <w:p>
+                            <w:r>
+                              <w:t>Video: Stage1</w:t>
+                            </w:r>
+                          </w:p>
                           <w:p/>
                         </w:txbxContent>
                       </wps:txbx>
@@ -21327,12 +21793,15 @@
                 <wp14:sizeRelH relativeFrom="margin">
                   <wp14:pctWidth>0</wp14:pctWidth>
                 </wp14:sizeRelH>
+                <wp14:sizeRelV relativeFrom="margin">
+                  <wp14:pctHeight>0</wp14:pctHeight>
+                </wp14:sizeRelV>
               </wp:anchor>
             </w:drawing>
           </mc:Choice>
           <mc:Fallback>
             <w:pict>
-              <v:shape w14:anchorId="33CAA6B8" id="Text Box 49" o:spid="_x0000_s1053" type="#_x0000_t202" style="position:absolute;margin-left:193.3pt;margin-top:144.5pt;width:244.5pt;height:184.5pt;z-index:487683072;visibility:visible;mso-wrap-style:square;mso-width-percent:0;mso-wrap-distance-left:9pt;mso-wrap-distance-top:0;mso-wrap-distance-right:9pt;mso-wrap-distance-bottom:0;mso-position-horizontal:right;mso-position-horizontal-relative:margin;mso-position-vertical:absolute;mso-position-vertical-relative:text;mso-width-percent:0;mso-width-relative:margin;v-text-anchor:top" o:gfxdata="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" fillcolor="white [3201]" stroked="f" strokeweight=".5pt">
+              <v:shape w14:anchorId="33CAA6B8" id="Text Box 49" o:spid="_x0000_s1053" type="#_x0000_t202" style="position:absolute;margin-left:193.3pt;margin-top:144.5pt;width:244.5pt;height:199.5pt;z-index:487683072;visibility:visible;mso-wrap-style:square;mso-width-percent:0;mso-height-percent:0;mso-wrap-distance-left:9pt;mso-wrap-distance-top:0;mso-wrap-distance-right:9pt;mso-wrap-distance-bottom:0;mso-position-horizontal:right;mso-position-horizontal-relative:margin;mso-position-vertical:absolute;mso-position-vertical-relative:text;mso-width-percent:0;mso-height-percent:0;mso-width-relative:margin;mso-height-relative:margin;v-text-anchor:top" o:gfxdata="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" fillcolor="white [3201]" stroked="f" strokeweight=".5pt">
                 <v:textbox>
                   <w:txbxContent>
                     <w:p>
@@ -21349,6 +21818,11 @@
                         <w:t>, so the player was able to jump one time. To try and fix this issue, I then compared this to other movement code I had written, the only difference was that the horizontal movement was done using transform.position and not applying the force to the rigidbody. I changed my movement code to that, and the player could finally jump. But this is annoying as the player can walk through walls again, as the problem I had previously has now returned. I decided to continue the project and return to this problem at a later stage.</w:t>
                       </w:r>
                     </w:p>
+                    <w:p>
+                      <w:r>
+                        <w:t>Video: Stage1</w:t>
+                      </w:r>
+                    </w:p>
                     <w:p/>
                   </w:txbxContent>
                 </v:textbox>
@@ -21368,7 +21842,7 @@
         <mc:AlternateContent>
           <mc:Choice Requires="wps">
             <w:drawing>
-              <wp:anchor distT="0" distB="0" distL="114300" distR="114300" simplePos="0" relativeHeight="487682048" behindDoc="0" locked="0" layoutInCell="1" allowOverlap="1" wp14:anchorId="1C71DEA5" wp14:editId="0259AEA6">
+              <wp:anchor distT="0" distB="0" distL="114300" distR="114300" simplePos="0" relativeHeight="487682048" behindDoc="0" locked="0" layoutInCell="1" allowOverlap="1" wp14:anchorId="1C71DEA5" wp14:editId="31971A97">
                 <wp:simplePos x="0" y="0"/>
                 <wp:positionH relativeFrom="margin">
                   <wp:align>right</wp:align>
@@ -21455,63 +21929,6 @@
             </w:pict>
           </mc:Fallback>
         </mc:AlternateContent>
-      </w:r>
-      <w:r>
-        <w:rPr>
-          <w:rFonts w:asciiTheme="minorHAnsi" w:hAnsiTheme="minorHAnsi" w:cstheme="minorHAnsi"/>
-          <w:noProof/>
-          <w:sz w:val="24"/>
-          <w:szCs w:val="24"/>
-        </w:rPr>
-        <w:drawing>
-          <wp:anchor distT="0" distB="0" distL="114300" distR="114300" simplePos="0" relativeHeight="487681024" behindDoc="0" locked="0" layoutInCell="1" allowOverlap="1" wp14:anchorId="2E706C95" wp14:editId="43B70400">
-            <wp:simplePos x="847725" y="885825"/>
-            <wp:positionH relativeFrom="column">
-              <wp:align>left</wp:align>
-            </wp:positionH>
-            <wp:positionV relativeFrom="paragraph">
-              <wp:align>top</wp:align>
-            </wp:positionV>
-            <wp:extent cx="2584173" cy="1700902"/>
-            <wp:effectExtent l="0" t="0" r="6985" b="0"/>
-            <wp:wrapSquare wrapText="bothSides"/>
-            <wp:docPr id="923569125" name="Picture 1" descr="A computer screen shot of a computer program&#10;&#10;AI-generated content may be incorrect."/>
-            <wp:cNvGraphicFramePr>
-              <a:graphicFrameLocks xmlns:a="http://schemas.openxmlformats.org/drawingml/2006/main" noChangeAspect="1"/>
-            </wp:cNvGraphicFramePr>
-            <a:graphic xmlns:a="http://schemas.openxmlformats.org/drawingml/2006/main">
-              <a:graphicData uri="http://schemas.openxmlformats.org/drawingml/2006/picture">
-                <pic:pic xmlns:pic="http://schemas.openxmlformats.org/drawingml/2006/picture">
-                  <pic:nvPicPr>
-                    <pic:cNvPr id="923569125" name="Picture 1" descr="A computer screen shot of a computer program&#10;&#10;AI-generated content may be incorrect."/>
-                    <pic:cNvPicPr/>
-                  </pic:nvPicPr>
-                  <pic:blipFill>
-                    <a:blip r:embed="rId57" cstate="print">
-                      <a:extLst>
-                        <a:ext uri="{28A0092B-C50C-407E-A947-70E740481C1C}">
-                          <a14:useLocalDpi xmlns:a14="http://schemas.microsoft.com/office/drawing/2010/main" val="0"/>
-                        </a:ext>
-                      </a:extLst>
-                    </a:blip>
-                    <a:stretch>
-                      <a:fillRect/>
-                    </a:stretch>
-                  </pic:blipFill>
-                  <pic:spPr>
-                    <a:xfrm>
-                      <a:off x="0" y="0"/>
-                      <a:ext cx="2584173" cy="1700902"/>
-                    </a:xfrm>
-                    <a:prstGeom prst="rect">
-                      <a:avLst/>
-                    </a:prstGeom>
-                  </pic:spPr>
-                </pic:pic>
-              </a:graphicData>
-            </a:graphic>
-          </wp:anchor>
-        </w:drawing>
       </w:r>
       <w:r>
         <w:rPr>
@@ -22919,7 +23336,7 @@
         <mc:AlternateContent>
           <mc:Choice Requires="wps">
             <w:drawing>
-              <wp:anchor distT="0" distB="0" distL="114300" distR="114300" simplePos="0" relativeHeight="487686144" behindDoc="0" locked="0" layoutInCell="1" allowOverlap="1" wp14:anchorId="254EC46C" wp14:editId="6D95808C">
+              <wp:anchor distT="0" distB="0" distL="114300" distR="114300" simplePos="0" relativeHeight="487686144" behindDoc="0" locked="0" layoutInCell="1" allowOverlap="1" wp14:anchorId="254EC46C" wp14:editId="4FE5F50B">
                 <wp:simplePos x="0" y="0"/>
                 <wp:positionH relativeFrom="column">
                   <wp:posOffset>2187574</wp:posOffset>
@@ -22980,7 +23397,7 @@
           </mc:Choice>
           <mc:Fallback>
             <w:pict>
-              <v:shapetype w14:anchorId="0A73F7C7" id="_x0000_t32" coordsize="21600,21600" o:spt="32" o:oned="t" path="m,l21600,21600e" filled="f">
+              <v:shapetype w14:anchorId="44472FA5" id="_x0000_t32" coordsize="21600,21600" o:spt="32" o:oned="t" path="m,l21600,21600e" filled="f">
                 <v:path arrowok="t" fillok="f" o:connecttype="none"/>
                 <o:lock v:ext="edit" shapetype="t"/>
               </v:shapetype>
@@ -23175,8 +23592,180 @@
           <w:szCs w:val="24"/>
         </w:rPr>
         <w:lastRenderedPageBreak/>
+        <mc:AlternateContent>
+          <mc:Choice Requires="wps">
+            <w:drawing>
+              <wp:anchor distT="0" distB="0" distL="114300" distR="114300" simplePos="0" relativeHeight="487709696" behindDoc="0" locked="0" layoutInCell="1" allowOverlap="1" wp14:anchorId="20BFF96C" wp14:editId="7870FF45">
+                <wp:simplePos x="0" y="0"/>
+                <wp:positionH relativeFrom="column">
+                  <wp:posOffset>1692275</wp:posOffset>
+                </wp:positionH>
+                <wp:positionV relativeFrom="paragraph">
+                  <wp:posOffset>292101</wp:posOffset>
+                </wp:positionV>
+                <wp:extent cx="866775" cy="323850"/>
+                <wp:effectExtent l="38100" t="0" r="28575" b="57150"/>
+                <wp:wrapNone/>
+                <wp:docPr id="1917503208" name="Straight Arrow Connector 49"/>
+                <wp:cNvGraphicFramePr/>
+                <a:graphic xmlns:a="http://schemas.openxmlformats.org/drawingml/2006/main">
+                  <a:graphicData uri="http://schemas.microsoft.com/office/word/2010/wordprocessingShape">
+                    <wps:wsp>
+                      <wps:cNvCnPr/>
+                      <wps:spPr>
+                        <a:xfrm flipH="1">
+                          <a:off x="0" y="0"/>
+                          <a:ext cx="866775" cy="323850"/>
+                        </a:xfrm>
+                        <a:prstGeom prst="straightConnector1">
+                          <a:avLst/>
+                        </a:prstGeom>
+                        <a:ln>
+                          <a:solidFill>
+                            <a:schemeClr val="accent5"/>
+                          </a:solidFill>
+                          <a:tailEnd type="triangle"/>
+                        </a:ln>
+                      </wps:spPr>
+                      <wps:style>
+                        <a:lnRef idx="1">
+                          <a:schemeClr val="accent1"/>
+                        </a:lnRef>
+                        <a:fillRef idx="0">
+                          <a:schemeClr val="accent1"/>
+                        </a:fillRef>
+                        <a:effectRef idx="0">
+                          <a:schemeClr val="accent1"/>
+                        </a:effectRef>
+                        <a:fontRef idx="minor">
+                          <a:schemeClr val="tx1"/>
+                        </a:fontRef>
+                      </wps:style>
+                      <wps:bodyPr/>
+                    </wps:wsp>
+                  </a:graphicData>
+                </a:graphic>
+                <wp14:sizeRelH relativeFrom="margin">
+                  <wp14:pctWidth>0</wp14:pctWidth>
+                </wp14:sizeRelH>
+                <wp14:sizeRelV relativeFrom="margin">
+                  <wp14:pctHeight>0</wp14:pctHeight>
+                </wp14:sizeRelV>
+              </wp:anchor>
+            </w:drawing>
+          </mc:Choice>
+          <mc:Fallback>
+            <w:pict>
+              <v:shape w14:anchorId="17E3C38A" id="Straight Arrow Connector 49" o:spid="_x0000_s1026" type="#_x0000_t32" style="position:absolute;margin-left:133.25pt;margin-top:23pt;width:68.25pt;height:25.5pt;flip:x;z-index:487709696;visibility:visible;mso-wrap-style:square;mso-width-percent:0;mso-height-percent:0;mso-wrap-distance-left:9pt;mso-wrap-distance-top:0;mso-wrap-distance-right:9pt;mso-wrap-distance-bottom:0;mso-position-horizontal:absolute;mso-position-horizontal-relative:text;mso-position-vertical:absolute;mso-position-vertical-relative:text;mso-width-percent:0;mso-height-percent:0;mso-width-relative:margin;mso-height-relative:margin" o:gfxdata="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" strokecolor="#4bacc6 [3208]">
+                <v:stroke endarrow="block"/>
+              </v:shape>
+            </w:pict>
+          </mc:Fallback>
+        </mc:AlternateContent>
+      </w:r>
+      <w:r>
+        <w:rPr>
+          <w:rFonts w:asciiTheme="minorHAnsi" w:hAnsiTheme="minorHAnsi" w:cstheme="minorHAnsi"/>
+          <w:noProof/>
+          <w:sz w:val="24"/>
+          <w:szCs w:val="24"/>
+        </w:rPr>
+        <mc:AlternateContent>
+          <mc:Choice Requires="wps">
+            <w:drawing>
+              <wp:anchor distT="0" distB="0" distL="114300" distR="114300" simplePos="0" relativeHeight="487707648" behindDoc="0" locked="0" layoutInCell="1" allowOverlap="1" wp14:anchorId="30B39A97" wp14:editId="76F3E784">
+                <wp:simplePos x="0" y="0"/>
+                <wp:positionH relativeFrom="column">
+                  <wp:posOffset>1387475</wp:posOffset>
+                </wp:positionH>
+                <wp:positionV relativeFrom="paragraph">
+                  <wp:posOffset>292100</wp:posOffset>
+                </wp:positionV>
+                <wp:extent cx="257175" cy="676275"/>
+                <wp:effectExtent l="0" t="0" r="28575" b="28575"/>
+                <wp:wrapNone/>
+                <wp:docPr id="1847591146" name="Right Bracket 52"/>
+                <wp:cNvGraphicFramePr/>
+                <a:graphic xmlns:a="http://schemas.openxmlformats.org/drawingml/2006/main">
+                  <a:graphicData uri="http://schemas.microsoft.com/office/word/2010/wordprocessingShape">
+                    <wps:wsp>
+                      <wps:cNvSpPr/>
+                      <wps:spPr>
+                        <a:xfrm>
+                          <a:off x="0" y="0"/>
+                          <a:ext cx="257175" cy="676275"/>
+                        </a:xfrm>
+                        <a:prstGeom prst="rightBracket">
+                          <a:avLst/>
+                        </a:prstGeom>
+                        <a:ln>
+                          <a:solidFill>
+                            <a:schemeClr val="accent5">
+                              <a:lumMod val="75000"/>
+                            </a:schemeClr>
+                          </a:solidFill>
+                        </a:ln>
+                      </wps:spPr>
+                      <wps:style>
+                        <a:lnRef idx="1">
+                          <a:schemeClr val="accent1"/>
+                        </a:lnRef>
+                        <a:fillRef idx="0">
+                          <a:schemeClr val="accent1"/>
+                        </a:fillRef>
+                        <a:effectRef idx="0">
+                          <a:schemeClr val="accent1"/>
+                        </a:effectRef>
+                        <a:fontRef idx="minor">
+                          <a:schemeClr val="tx1"/>
+                        </a:fontRef>
+                      </wps:style>
+                      <wps:bodyPr rot="0" spcFirstLastPara="0" vertOverflow="overflow" horzOverflow="overflow" vert="horz" wrap="square" lIns="91440" tIns="45720" rIns="91440" bIns="45720" numCol="1" spcCol="0" rtlCol="0" fromWordArt="0" anchor="ctr" anchorCtr="0" forceAA="0" compatLnSpc="1">
+                        <a:prstTxWarp prst="textNoShape">
+                          <a:avLst/>
+                        </a:prstTxWarp>
+                        <a:noAutofit/>
+                      </wps:bodyPr>
+                    </wps:wsp>
+                  </a:graphicData>
+                </a:graphic>
+                <wp14:sizeRelH relativeFrom="margin">
+                  <wp14:pctWidth>0</wp14:pctWidth>
+                </wp14:sizeRelH>
+                <wp14:sizeRelV relativeFrom="margin">
+                  <wp14:pctHeight>0</wp14:pctHeight>
+                </wp14:sizeRelV>
+              </wp:anchor>
+            </w:drawing>
+          </mc:Choice>
+          <mc:Fallback>
+            <w:pict>
+              <v:shapetype w14:anchorId="4BFC1859" id="_x0000_t86" coordsize="21600,21600" o:spt="86" adj="1800" path="m,qx21600@0l21600@1qy,21600e" filled="f">
+                <v:formulas>
+                  <v:f eqn="val #0"/>
+                  <v:f eqn="sum 21600 0 #0"/>
+                  <v:f eqn="prod #0 9598 32768"/>
+                  <v:f eqn="sum 21600 0 @2"/>
+                </v:formulas>
+                <v:path arrowok="t" gradientshapeok="t" o:connecttype="custom" o:connectlocs="0,0;0,21600;21600,10800" textboxrect="0,@2,15274,@3"/>
+                <v:handles>
+                  <v:h position="bottomRight,#0" yrange="0,10800"/>
+                </v:handles>
+              </v:shapetype>
+              <v:shape id="Right Bracket 52" o:spid="_x0000_s1026" type="#_x0000_t86" style="position:absolute;margin-left:109.25pt;margin-top:23pt;width:20.25pt;height:53.25pt;z-index:487707648;visibility:visible;mso-wrap-style:square;mso-width-percent:0;mso-height-percent:0;mso-wrap-distance-left:9pt;mso-wrap-distance-top:0;mso-wrap-distance-right:9pt;mso-wrap-distance-bottom:0;mso-position-horizontal:absolute;mso-position-horizontal-relative:text;mso-position-vertical:absolute;mso-position-vertical-relative:text;mso-width-percent:0;mso-height-percent:0;mso-width-relative:margin;mso-height-relative:margin;v-text-anchor:middle" o:gfxdata="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" adj="684" strokecolor="#31849b [2408]"/>
+            </w:pict>
+          </mc:Fallback>
+        </mc:AlternateContent>
+      </w:r>
+      <w:r>
+        <w:rPr>
+          <w:rFonts w:asciiTheme="minorHAnsi" w:hAnsiTheme="minorHAnsi" w:cstheme="minorHAnsi"/>
+          <w:noProof/>
+          <w:sz w:val="24"/>
+          <w:szCs w:val="24"/>
+        </w:rPr>
         <w:drawing>
-          <wp:anchor distT="0" distB="0" distL="114300" distR="114300" simplePos="0" relativeHeight="487687168" behindDoc="0" locked="0" layoutInCell="1" allowOverlap="1" wp14:anchorId="5AAD8C09" wp14:editId="763A523B">
+          <wp:anchor distT="0" distB="0" distL="114300" distR="114300" simplePos="0" relativeHeight="487687168" behindDoc="0" locked="0" layoutInCell="1" allowOverlap="1" wp14:anchorId="5AAD8C09" wp14:editId="57A4F991">
             <wp:simplePos x="847725" y="885825"/>
             <wp:positionH relativeFrom="column">
               <wp:align>left</wp:align>
@@ -23231,7 +23820,25 @@
           <w:sz w:val="24"/>
           <w:szCs w:val="24"/>
         </w:rPr>
-        <w:t>This is the code for the controls menu, where all it has is a button for going back to settings, and a few placeholder buttons for the future when I add functionality to the screen</w:t>
+        <w:t xml:space="preserve">This is the code for the </w:t>
+      </w:r>
+      <w:proofErr w:type="gramStart"/>
+      <w:r>
+        <w:rPr>
+          <w:rFonts w:asciiTheme="minorHAnsi" w:hAnsiTheme="minorHAnsi" w:cstheme="minorHAnsi"/>
+          <w:sz w:val="24"/>
+          <w:szCs w:val="24"/>
+        </w:rPr>
+        <w:t>controls</w:t>
+      </w:r>
+      <w:proofErr w:type="gramEnd"/>
+      <w:r>
+        <w:rPr>
+          <w:rFonts w:asciiTheme="minorHAnsi" w:hAnsiTheme="minorHAnsi" w:cstheme="minorHAnsi"/>
+          <w:sz w:val="24"/>
+          <w:szCs w:val="24"/>
+        </w:rPr>
+        <w:t xml:space="preserve"> menu, where all it has is a button for going back to settings, and a few placeholder buttons for the future when I add functionality to the screen</w:t>
       </w:r>
     </w:p>
     <w:p>
@@ -23307,6 +23914,84 @@
           <w:szCs w:val="24"/>
         </w:rPr>
       </w:pPr>
+      <w:r>
+        <w:rPr>
+          <w:rFonts w:asciiTheme="minorHAnsi" w:hAnsiTheme="minorHAnsi" w:cstheme="minorHAnsi"/>
+          <w:noProof/>
+          <w:sz w:val="24"/>
+          <w:szCs w:val="24"/>
+        </w:rPr>
+        <mc:AlternateContent>
+          <mc:Choice Requires="wps">
+            <w:drawing>
+              <wp:anchor distT="0" distB="0" distL="114300" distR="114300" simplePos="0" relativeHeight="487694336" behindDoc="0" locked="0" layoutInCell="1" allowOverlap="1" wp14:anchorId="2490CC82" wp14:editId="34D0BBD9">
+                <wp:simplePos x="0" y="0"/>
+                <wp:positionH relativeFrom="column">
+                  <wp:posOffset>987425</wp:posOffset>
+                </wp:positionH>
+                <wp:positionV relativeFrom="paragraph">
+                  <wp:posOffset>365125</wp:posOffset>
+                </wp:positionV>
+                <wp:extent cx="1524000" cy="95250"/>
+                <wp:effectExtent l="0" t="57150" r="19050" b="19050"/>
+                <wp:wrapNone/>
+                <wp:docPr id="39183715" name="Straight Arrow Connector 49"/>
+                <wp:cNvGraphicFramePr/>
+                <a:graphic xmlns:a="http://schemas.openxmlformats.org/drawingml/2006/main">
+                  <a:graphicData uri="http://schemas.microsoft.com/office/word/2010/wordprocessingShape">
+                    <wps:wsp>
+                      <wps:cNvCnPr/>
+                      <wps:spPr>
+                        <a:xfrm flipH="1" flipV="1">
+                          <a:off x="0" y="0"/>
+                          <a:ext cx="1524000" cy="95250"/>
+                        </a:xfrm>
+                        <a:prstGeom prst="straightConnector1">
+                          <a:avLst/>
+                        </a:prstGeom>
+                        <a:ln>
+                          <a:solidFill>
+                            <a:schemeClr val="accent5"/>
+                          </a:solidFill>
+                          <a:tailEnd type="triangle"/>
+                        </a:ln>
+                      </wps:spPr>
+                      <wps:style>
+                        <a:lnRef idx="1">
+                          <a:schemeClr val="accent1"/>
+                        </a:lnRef>
+                        <a:fillRef idx="0">
+                          <a:schemeClr val="accent1"/>
+                        </a:fillRef>
+                        <a:effectRef idx="0">
+                          <a:schemeClr val="accent1"/>
+                        </a:effectRef>
+                        <a:fontRef idx="minor">
+                          <a:schemeClr val="tx1"/>
+                        </a:fontRef>
+                      </wps:style>
+                      <wps:bodyPr/>
+                    </wps:wsp>
+                  </a:graphicData>
+                </a:graphic>
+                <wp14:sizeRelH relativeFrom="margin">
+                  <wp14:pctWidth>0</wp14:pctWidth>
+                </wp14:sizeRelH>
+                <wp14:sizeRelV relativeFrom="margin">
+                  <wp14:pctHeight>0</wp14:pctHeight>
+                </wp14:sizeRelV>
+              </wp:anchor>
+            </w:drawing>
+          </mc:Choice>
+          <mc:Fallback>
+            <w:pict>
+              <v:shape w14:anchorId="4ADF06E0" id="Straight Arrow Connector 49" o:spid="_x0000_s1026" type="#_x0000_t32" style="position:absolute;margin-left:77.75pt;margin-top:28.75pt;width:120pt;height:7.5pt;flip:x y;z-index:487694336;visibility:visible;mso-wrap-style:square;mso-width-percent:0;mso-height-percent:0;mso-wrap-distance-left:9pt;mso-wrap-distance-top:0;mso-wrap-distance-right:9pt;mso-wrap-distance-bottom:0;mso-position-horizontal:absolute;mso-position-horizontal-relative:text;mso-position-vertical:absolute;mso-position-vertical-relative:text;mso-width-percent:0;mso-height-percent:0;mso-width-relative:margin;mso-height-relative:margin" o:gfxdata="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" strokecolor="#4bacc6 [3208]">
+                <v:stroke endarrow="block"/>
+              </v:shape>
+            </w:pict>
+          </mc:Fallback>
+        </mc:AlternateContent>
+      </w:r>
       <w:r>
         <w:rPr>
           <w:rFonts w:asciiTheme="minorHAnsi" w:hAnsiTheme="minorHAnsi" w:cstheme="minorHAnsi"/>
@@ -23399,18 +24084,662 @@
       <w:r>
         <w:rPr>
           <w:rFonts w:asciiTheme="minorHAnsi" w:hAnsiTheme="minorHAnsi" w:cstheme="minorHAnsi"/>
-          <w:sz w:val="24"/>
-          <w:szCs w:val="24"/>
-        </w:rPr>
-        <w:t xml:space="preserve">Building on from this, I added a pause button for in-game. I used the timeScale = 0 to stop the player moving when the esc key is pressed. To do this, I created a Boolean to check If the game was paused, which would switch when the game is paused/unpaused. I made use of my previous movement code which makes use of a similar format for checking If the player is on the ground. </w:t>
-      </w:r>
-      <w:r>
-        <w:rPr>
-          <w:rFonts w:asciiTheme="minorHAnsi" w:hAnsiTheme="minorHAnsi" w:cstheme="minorHAnsi"/>
-          <w:sz w:val="24"/>
-          <w:szCs w:val="24"/>
-        </w:rPr>
-        <w:t>As this didn’t work, I changed the input method from GetButton to GetKey and printed ‘PAUSE’ into the console to check if the function was executing. I did this because I had done it previously to fix the jump code, and it worked well. This was helpful as when I pressed escape, nothing was printed, helping me pinpoint the location of the error.</w:t>
+          <w:noProof/>
+          <w:sz w:val="24"/>
+          <w:szCs w:val="24"/>
+        </w:rPr>
+        <mc:AlternateContent>
+          <mc:Choice Requires="wps">
+            <w:drawing>
+              <wp:anchor distT="0" distB="0" distL="114300" distR="114300" simplePos="0" relativeHeight="487706624" behindDoc="0" locked="0" layoutInCell="1" allowOverlap="1" wp14:anchorId="01C68A25" wp14:editId="7E829F13">
+                <wp:simplePos x="0" y="0"/>
+                <wp:positionH relativeFrom="column">
+                  <wp:posOffset>1539874</wp:posOffset>
+                </wp:positionH>
+                <wp:positionV relativeFrom="paragraph">
+                  <wp:posOffset>4507866</wp:posOffset>
+                </wp:positionV>
+                <wp:extent cx="990600" cy="45719"/>
+                <wp:effectExtent l="19050" t="76200" r="19050" b="50165"/>
+                <wp:wrapNone/>
+                <wp:docPr id="1060617591" name="Straight Arrow Connector 49"/>
+                <wp:cNvGraphicFramePr/>
+                <a:graphic xmlns:a="http://schemas.openxmlformats.org/drawingml/2006/main">
+                  <a:graphicData uri="http://schemas.microsoft.com/office/word/2010/wordprocessingShape">
+                    <wps:wsp>
+                      <wps:cNvCnPr/>
+                      <wps:spPr>
+                        <a:xfrm flipH="1" flipV="1">
+                          <a:off x="0" y="0"/>
+                          <a:ext cx="990600" cy="45719"/>
+                        </a:xfrm>
+                        <a:prstGeom prst="straightConnector1">
+                          <a:avLst/>
+                        </a:prstGeom>
+                        <a:ln>
+                          <a:solidFill>
+                            <a:schemeClr val="accent5"/>
+                          </a:solidFill>
+                          <a:tailEnd type="triangle"/>
+                        </a:ln>
+                      </wps:spPr>
+                      <wps:style>
+                        <a:lnRef idx="1">
+                          <a:schemeClr val="accent1"/>
+                        </a:lnRef>
+                        <a:fillRef idx="0">
+                          <a:schemeClr val="accent1"/>
+                        </a:fillRef>
+                        <a:effectRef idx="0">
+                          <a:schemeClr val="accent1"/>
+                        </a:effectRef>
+                        <a:fontRef idx="minor">
+                          <a:schemeClr val="tx1"/>
+                        </a:fontRef>
+                      </wps:style>
+                      <wps:bodyPr/>
+                    </wps:wsp>
+                  </a:graphicData>
+                </a:graphic>
+                <wp14:sizeRelH relativeFrom="margin">
+                  <wp14:pctWidth>0</wp14:pctWidth>
+                </wp14:sizeRelH>
+                <wp14:sizeRelV relativeFrom="margin">
+                  <wp14:pctHeight>0</wp14:pctHeight>
+                </wp14:sizeRelV>
+              </wp:anchor>
+            </w:drawing>
+          </mc:Choice>
+          <mc:Fallback>
+            <w:pict>
+              <v:shape w14:anchorId="302DDD5C" id="Straight Arrow Connector 49" o:spid="_x0000_s1026" type="#_x0000_t32" style="position:absolute;margin-left:121.25pt;margin-top:354.95pt;width:78pt;height:3.6pt;flip:x y;z-index:487706624;visibility:visible;mso-wrap-style:square;mso-width-percent:0;mso-height-percent:0;mso-wrap-distance-left:9pt;mso-wrap-distance-top:0;mso-wrap-distance-right:9pt;mso-wrap-distance-bottom:0;mso-position-horizontal:absolute;mso-position-horizontal-relative:text;mso-position-vertical:absolute;mso-position-vertical-relative:text;mso-width-percent:0;mso-height-percent:0;mso-width-relative:margin;mso-height-relative:margin" o:gfxdata="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" strokecolor="#4bacc6 [3208]">
+                <v:stroke endarrow="block"/>
+              </v:shape>
+            </w:pict>
+          </mc:Fallback>
+        </mc:AlternateContent>
+      </w:r>
+      <w:r>
+        <w:rPr>
+          <w:rFonts w:asciiTheme="minorHAnsi" w:hAnsiTheme="minorHAnsi" w:cstheme="minorHAnsi"/>
+          <w:noProof/>
+          <w:sz w:val="24"/>
+          <w:szCs w:val="24"/>
+        </w:rPr>
+        <mc:AlternateContent>
+          <mc:Choice Requires="wps">
+            <w:drawing>
+              <wp:anchor distT="0" distB="0" distL="114300" distR="114300" simplePos="0" relativeHeight="487704576" behindDoc="0" locked="0" layoutInCell="1" allowOverlap="1" wp14:anchorId="4D391EA7" wp14:editId="340A0BBB">
+                <wp:simplePos x="0" y="0"/>
+                <wp:positionH relativeFrom="column">
+                  <wp:posOffset>1625599</wp:posOffset>
+                </wp:positionH>
+                <wp:positionV relativeFrom="paragraph">
+                  <wp:posOffset>3126740</wp:posOffset>
+                </wp:positionV>
+                <wp:extent cx="904875" cy="741045"/>
+                <wp:effectExtent l="38100" t="0" r="28575" b="59055"/>
+                <wp:wrapNone/>
+                <wp:docPr id="1577233405" name="Straight Arrow Connector 49"/>
+                <wp:cNvGraphicFramePr/>
+                <a:graphic xmlns:a="http://schemas.openxmlformats.org/drawingml/2006/main">
+                  <a:graphicData uri="http://schemas.microsoft.com/office/word/2010/wordprocessingShape">
+                    <wps:wsp>
+                      <wps:cNvCnPr/>
+                      <wps:spPr>
+                        <a:xfrm flipH="1">
+                          <a:off x="0" y="0"/>
+                          <a:ext cx="904875" cy="741045"/>
+                        </a:xfrm>
+                        <a:prstGeom prst="straightConnector1">
+                          <a:avLst/>
+                        </a:prstGeom>
+                        <a:ln>
+                          <a:solidFill>
+                            <a:schemeClr val="accent5"/>
+                          </a:solidFill>
+                          <a:tailEnd type="triangle"/>
+                        </a:ln>
+                      </wps:spPr>
+                      <wps:style>
+                        <a:lnRef idx="1">
+                          <a:schemeClr val="accent1"/>
+                        </a:lnRef>
+                        <a:fillRef idx="0">
+                          <a:schemeClr val="accent1"/>
+                        </a:fillRef>
+                        <a:effectRef idx="0">
+                          <a:schemeClr val="accent1"/>
+                        </a:effectRef>
+                        <a:fontRef idx="minor">
+                          <a:schemeClr val="tx1"/>
+                        </a:fontRef>
+                      </wps:style>
+                      <wps:bodyPr/>
+                    </wps:wsp>
+                  </a:graphicData>
+                </a:graphic>
+                <wp14:sizeRelH relativeFrom="margin">
+                  <wp14:pctWidth>0</wp14:pctWidth>
+                </wp14:sizeRelH>
+                <wp14:sizeRelV relativeFrom="margin">
+                  <wp14:pctHeight>0</wp14:pctHeight>
+                </wp14:sizeRelV>
+              </wp:anchor>
+            </w:drawing>
+          </mc:Choice>
+          <mc:Fallback>
+            <w:pict>
+              <v:shape w14:anchorId="195B1041" id="Straight Arrow Connector 49" o:spid="_x0000_s1026" type="#_x0000_t32" style="position:absolute;margin-left:128pt;margin-top:246.2pt;width:71.25pt;height:58.35pt;flip:x;z-index:487704576;visibility:visible;mso-wrap-style:square;mso-width-percent:0;mso-height-percent:0;mso-wrap-distance-left:9pt;mso-wrap-distance-top:0;mso-wrap-distance-right:9pt;mso-wrap-distance-bottom:0;mso-position-horizontal:absolute;mso-position-horizontal-relative:text;mso-position-vertical:absolute;mso-position-vertical-relative:text;mso-width-percent:0;mso-height-percent:0;mso-width-relative:margin;mso-height-relative:margin" o:gfxdata="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" strokecolor="#4bacc6 [3208]">
+                <v:stroke endarrow="block"/>
+              </v:shape>
+            </w:pict>
+          </mc:Fallback>
+        </mc:AlternateContent>
+      </w:r>
+      <w:r>
+        <w:rPr>
+          <w:rFonts w:asciiTheme="minorHAnsi" w:hAnsiTheme="minorHAnsi" w:cstheme="minorHAnsi"/>
+          <w:noProof/>
+          <w:sz w:val="24"/>
+          <w:szCs w:val="24"/>
+        </w:rPr>
+        <mc:AlternateContent>
+          <mc:Choice Requires="wps">
+            <w:drawing>
+              <wp:anchor distT="0" distB="0" distL="114300" distR="114300" simplePos="0" relativeHeight="487702528" behindDoc="0" locked="0" layoutInCell="1" allowOverlap="1" wp14:anchorId="44C46EF7" wp14:editId="7D693DEB">
+                <wp:simplePos x="0" y="0"/>
+                <wp:positionH relativeFrom="column">
+                  <wp:posOffset>1530350</wp:posOffset>
+                </wp:positionH>
+                <wp:positionV relativeFrom="paragraph">
+                  <wp:posOffset>1762760</wp:posOffset>
+                </wp:positionV>
+                <wp:extent cx="971550" cy="1704975"/>
+                <wp:effectExtent l="38100" t="0" r="19050" b="47625"/>
+                <wp:wrapNone/>
+                <wp:docPr id="1993087712" name="Straight Arrow Connector 49"/>
+                <wp:cNvGraphicFramePr/>
+                <a:graphic xmlns:a="http://schemas.openxmlformats.org/drawingml/2006/main">
+                  <a:graphicData uri="http://schemas.microsoft.com/office/word/2010/wordprocessingShape">
+                    <wps:wsp>
+                      <wps:cNvCnPr/>
+                      <wps:spPr>
+                        <a:xfrm flipH="1">
+                          <a:off x="0" y="0"/>
+                          <a:ext cx="971550" cy="1704975"/>
+                        </a:xfrm>
+                        <a:prstGeom prst="straightConnector1">
+                          <a:avLst/>
+                        </a:prstGeom>
+                        <a:ln>
+                          <a:solidFill>
+                            <a:schemeClr val="accent5"/>
+                          </a:solidFill>
+                          <a:tailEnd type="triangle"/>
+                        </a:ln>
+                      </wps:spPr>
+                      <wps:style>
+                        <a:lnRef idx="1">
+                          <a:schemeClr val="accent1"/>
+                        </a:lnRef>
+                        <a:fillRef idx="0">
+                          <a:schemeClr val="accent1"/>
+                        </a:fillRef>
+                        <a:effectRef idx="0">
+                          <a:schemeClr val="accent1"/>
+                        </a:effectRef>
+                        <a:fontRef idx="minor">
+                          <a:schemeClr val="tx1"/>
+                        </a:fontRef>
+                      </wps:style>
+                      <wps:bodyPr/>
+                    </wps:wsp>
+                  </a:graphicData>
+                </a:graphic>
+                <wp14:sizeRelH relativeFrom="margin">
+                  <wp14:pctWidth>0</wp14:pctWidth>
+                </wp14:sizeRelH>
+                <wp14:sizeRelV relativeFrom="margin">
+                  <wp14:pctHeight>0</wp14:pctHeight>
+                </wp14:sizeRelV>
+              </wp:anchor>
+            </w:drawing>
+          </mc:Choice>
+          <mc:Fallback>
+            <w:pict>
+              <v:shape w14:anchorId="6656316E" id="Straight Arrow Connector 49" o:spid="_x0000_s1026" type="#_x0000_t32" style="position:absolute;margin-left:120.5pt;margin-top:138.8pt;width:76.5pt;height:134.25pt;flip:x;z-index:487702528;visibility:visible;mso-wrap-style:square;mso-width-percent:0;mso-height-percent:0;mso-wrap-distance-left:9pt;mso-wrap-distance-top:0;mso-wrap-distance-right:9pt;mso-wrap-distance-bottom:0;mso-position-horizontal:absolute;mso-position-horizontal-relative:text;mso-position-vertical:absolute;mso-position-vertical-relative:text;mso-width-percent:0;mso-height-percent:0;mso-width-relative:margin;mso-height-relative:margin" o:gfxdata="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" strokecolor="#4bacc6 [3208]">
+                <v:stroke endarrow="block"/>
+              </v:shape>
+            </w:pict>
+          </mc:Fallback>
+        </mc:AlternateContent>
+      </w:r>
+      <w:r>
+        <w:rPr>
+          <w:rFonts w:asciiTheme="minorHAnsi" w:hAnsiTheme="minorHAnsi" w:cstheme="minorHAnsi"/>
+          <w:noProof/>
+          <w:sz w:val="24"/>
+          <w:szCs w:val="24"/>
+        </w:rPr>
+        <mc:AlternateContent>
+          <mc:Choice Requires="wps">
+            <w:drawing>
+              <wp:anchor distT="0" distB="0" distL="114300" distR="114300" simplePos="0" relativeHeight="487700480" behindDoc="0" locked="0" layoutInCell="1" allowOverlap="1" wp14:anchorId="4A708506" wp14:editId="740A1414">
+                <wp:simplePos x="0" y="0"/>
+                <wp:positionH relativeFrom="column">
+                  <wp:posOffset>1387474</wp:posOffset>
+                </wp:positionH>
+                <wp:positionV relativeFrom="paragraph">
+                  <wp:posOffset>762635</wp:posOffset>
+                </wp:positionV>
+                <wp:extent cx="1095375" cy="1038225"/>
+                <wp:effectExtent l="38100" t="0" r="28575" b="47625"/>
+                <wp:wrapNone/>
+                <wp:docPr id="666854936" name="Straight Arrow Connector 49"/>
+                <wp:cNvGraphicFramePr/>
+                <a:graphic xmlns:a="http://schemas.openxmlformats.org/drawingml/2006/main">
+                  <a:graphicData uri="http://schemas.microsoft.com/office/word/2010/wordprocessingShape">
+                    <wps:wsp>
+                      <wps:cNvCnPr/>
+                      <wps:spPr>
+                        <a:xfrm flipH="1">
+                          <a:off x="0" y="0"/>
+                          <a:ext cx="1095375" cy="1038225"/>
+                        </a:xfrm>
+                        <a:prstGeom prst="straightConnector1">
+                          <a:avLst/>
+                        </a:prstGeom>
+                        <a:ln>
+                          <a:solidFill>
+                            <a:schemeClr val="accent5"/>
+                          </a:solidFill>
+                          <a:tailEnd type="triangle"/>
+                        </a:ln>
+                      </wps:spPr>
+                      <wps:style>
+                        <a:lnRef idx="1">
+                          <a:schemeClr val="accent1"/>
+                        </a:lnRef>
+                        <a:fillRef idx="0">
+                          <a:schemeClr val="accent1"/>
+                        </a:fillRef>
+                        <a:effectRef idx="0">
+                          <a:schemeClr val="accent1"/>
+                        </a:effectRef>
+                        <a:fontRef idx="minor">
+                          <a:schemeClr val="tx1"/>
+                        </a:fontRef>
+                      </wps:style>
+                      <wps:bodyPr/>
+                    </wps:wsp>
+                  </a:graphicData>
+                </a:graphic>
+                <wp14:sizeRelH relativeFrom="margin">
+                  <wp14:pctWidth>0</wp14:pctWidth>
+                </wp14:sizeRelH>
+                <wp14:sizeRelV relativeFrom="margin">
+                  <wp14:pctHeight>0</wp14:pctHeight>
+                </wp14:sizeRelV>
+              </wp:anchor>
+            </w:drawing>
+          </mc:Choice>
+          <mc:Fallback>
+            <w:pict>
+              <v:shape w14:anchorId="12981756" id="Straight Arrow Connector 49" o:spid="_x0000_s1026" type="#_x0000_t32" style="position:absolute;margin-left:109.25pt;margin-top:60.05pt;width:86.25pt;height:81.75pt;flip:x;z-index:487700480;visibility:visible;mso-wrap-style:square;mso-width-percent:0;mso-height-percent:0;mso-wrap-distance-left:9pt;mso-wrap-distance-top:0;mso-wrap-distance-right:9pt;mso-wrap-distance-bottom:0;mso-position-horizontal:absolute;mso-position-horizontal-relative:text;mso-position-vertical:absolute;mso-position-vertical-relative:text;mso-width-percent:0;mso-height-percent:0;mso-width-relative:margin;mso-height-relative:margin" o:gfxdata="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" strokecolor="#4bacc6 [3208]">
+                <v:stroke endarrow="block"/>
+              </v:shape>
+            </w:pict>
+          </mc:Fallback>
+        </mc:AlternateContent>
+      </w:r>
+      <w:r>
+        <w:rPr>
+          <w:rFonts w:asciiTheme="minorHAnsi" w:hAnsiTheme="minorHAnsi" w:cstheme="minorHAnsi"/>
+          <w:noProof/>
+          <w:sz w:val="24"/>
+          <w:szCs w:val="24"/>
+        </w:rPr>
+        <mc:AlternateContent>
+          <mc:Choice Requires="wps">
+            <w:drawing>
+              <wp:anchor distT="0" distB="0" distL="114300" distR="114300" simplePos="0" relativeHeight="487698432" behindDoc="0" locked="0" layoutInCell="1" allowOverlap="1" wp14:anchorId="35831F42" wp14:editId="6A1D68D7">
+                <wp:simplePos x="0" y="0"/>
+                <wp:positionH relativeFrom="column">
+                  <wp:posOffset>863600</wp:posOffset>
+                </wp:positionH>
+                <wp:positionV relativeFrom="paragraph">
+                  <wp:posOffset>762635</wp:posOffset>
+                </wp:positionV>
+                <wp:extent cx="1647825" cy="142875"/>
+                <wp:effectExtent l="38100" t="0" r="28575" b="85725"/>
+                <wp:wrapNone/>
+                <wp:docPr id="933757890" name="Straight Arrow Connector 49"/>
+                <wp:cNvGraphicFramePr/>
+                <a:graphic xmlns:a="http://schemas.openxmlformats.org/drawingml/2006/main">
+                  <a:graphicData uri="http://schemas.microsoft.com/office/word/2010/wordprocessingShape">
+                    <wps:wsp>
+                      <wps:cNvCnPr/>
+                      <wps:spPr>
+                        <a:xfrm flipH="1">
+                          <a:off x="0" y="0"/>
+                          <a:ext cx="1647825" cy="142875"/>
+                        </a:xfrm>
+                        <a:prstGeom prst="straightConnector1">
+                          <a:avLst/>
+                        </a:prstGeom>
+                        <a:ln>
+                          <a:solidFill>
+                            <a:schemeClr val="accent5"/>
+                          </a:solidFill>
+                          <a:tailEnd type="triangle"/>
+                        </a:ln>
+                      </wps:spPr>
+                      <wps:style>
+                        <a:lnRef idx="1">
+                          <a:schemeClr val="accent1"/>
+                        </a:lnRef>
+                        <a:fillRef idx="0">
+                          <a:schemeClr val="accent1"/>
+                        </a:fillRef>
+                        <a:effectRef idx="0">
+                          <a:schemeClr val="accent1"/>
+                        </a:effectRef>
+                        <a:fontRef idx="minor">
+                          <a:schemeClr val="tx1"/>
+                        </a:fontRef>
+                      </wps:style>
+                      <wps:bodyPr/>
+                    </wps:wsp>
+                  </a:graphicData>
+                </a:graphic>
+                <wp14:sizeRelH relativeFrom="margin">
+                  <wp14:pctWidth>0</wp14:pctWidth>
+                </wp14:sizeRelH>
+                <wp14:sizeRelV relativeFrom="margin">
+                  <wp14:pctHeight>0</wp14:pctHeight>
+                </wp14:sizeRelV>
+              </wp:anchor>
+            </w:drawing>
+          </mc:Choice>
+          <mc:Fallback>
+            <w:pict>
+              <v:shape w14:anchorId="0941A40F" id="Straight Arrow Connector 49" o:spid="_x0000_s1026" type="#_x0000_t32" style="position:absolute;margin-left:68pt;margin-top:60.05pt;width:129.75pt;height:11.25pt;flip:x;z-index:487698432;visibility:visible;mso-wrap-style:square;mso-width-percent:0;mso-height-percent:0;mso-wrap-distance-left:9pt;mso-wrap-distance-top:0;mso-wrap-distance-right:9pt;mso-wrap-distance-bottom:0;mso-position-horizontal:absolute;mso-position-horizontal-relative:text;mso-position-vertical:absolute;mso-position-vertical-relative:text;mso-width-percent:0;mso-height-percent:0;mso-width-relative:margin;mso-height-relative:margin" o:gfxdata="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" strokecolor="#4bacc6 [3208]">
+                <v:stroke endarrow="block"/>
+              </v:shape>
+            </w:pict>
+          </mc:Fallback>
+        </mc:AlternateContent>
+      </w:r>
+      <w:r>
+        <w:rPr>
+          <w:rFonts w:asciiTheme="minorHAnsi" w:hAnsiTheme="minorHAnsi" w:cstheme="minorHAnsi"/>
+          <w:noProof/>
+          <w:sz w:val="24"/>
+          <w:szCs w:val="24"/>
+        </w:rPr>
+        <mc:AlternateContent>
+          <mc:Choice Requires="wps">
+            <w:drawing>
+              <wp:anchor distT="0" distB="0" distL="114300" distR="114300" simplePos="0" relativeHeight="487696384" behindDoc="0" locked="0" layoutInCell="1" allowOverlap="1" wp14:anchorId="58BD8033" wp14:editId="3E96CD61">
+                <wp:simplePos x="0" y="0"/>
+                <wp:positionH relativeFrom="column">
+                  <wp:posOffset>1577974</wp:posOffset>
+                </wp:positionH>
+                <wp:positionV relativeFrom="paragraph">
+                  <wp:posOffset>495934</wp:posOffset>
+                </wp:positionV>
+                <wp:extent cx="1000125" cy="847725"/>
+                <wp:effectExtent l="38100" t="0" r="28575" b="47625"/>
+                <wp:wrapNone/>
+                <wp:docPr id="1742780767" name="Straight Arrow Connector 49"/>
+                <wp:cNvGraphicFramePr/>
+                <a:graphic xmlns:a="http://schemas.openxmlformats.org/drawingml/2006/main">
+                  <a:graphicData uri="http://schemas.microsoft.com/office/word/2010/wordprocessingShape">
+                    <wps:wsp>
+                      <wps:cNvCnPr/>
+                      <wps:spPr>
+                        <a:xfrm flipH="1">
+                          <a:off x="0" y="0"/>
+                          <a:ext cx="1000125" cy="847725"/>
+                        </a:xfrm>
+                        <a:prstGeom prst="straightConnector1">
+                          <a:avLst/>
+                        </a:prstGeom>
+                        <a:ln>
+                          <a:solidFill>
+                            <a:schemeClr val="accent5"/>
+                          </a:solidFill>
+                          <a:tailEnd type="triangle"/>
+                        </a:ln>
+                      </wps:spPr>
+                      <wps:style>
+                        <a:lnRef idx="1">
+                          <a:schemeClr val="accent1"/>
+                        </a:lnRef>
+                        <a:fillRef idx="0">
+                          <a:schemeClr val="accent1"/>
+                        </a:fillRef>
+                        <a:effectRef idx="0">
+                          <a:schemeClr val="accent1"/>
+                        </a:effectRef>
+                        <a:fontRef idx="minor">
+                          <a:schemeClr val="tx1"/>
+                        </a:fontRef>
+                      </wps:style>
+                      <wps:bodyPr/>
+                    </wps:wsp>
+                  </a:graphicData>
+                </a:graphic>
+                <wp14:sizeRelH relativeFrom="margin">
+                  <wp14:pctWidth>0</wp14:pctWidth>
+                </wp14:sizeRelH>
+                <wp14:sizeRelV relativeFrom="margin">
+                  <wp14:pctHeight>0</wp14:pctHeight>
+                </wp14:sizeRelV>
+              </wp:anchor>
+            </w:drawing>
+          </mc:Choice>
+          <mc:Fallback>
+            <w:pict>
+              <v:shape w14:anchorId="6CE10BF4" id="Straight Arrow Connector 49" o:spid="_x0000_s1026" type="#_x0000_t32" style="position:absolute;margin-left:124.25pt;margin-top:39.05pt;width:78.75pt;height:66.75pt;flip:x;z-index:487696384;visibility:visible;mso-wrap-style:square;mso-width-percent:0;mso-height-percent:0;mso-wrap-distance-left:9pt;mso-wrap-distance-top:0;mso-wrap-distance-right:9pt;mso-wrap-distance-bottom:0;mso-position-horizontal:absolute;mso-position-horizontal-relative:text;mso-position-vertical:absolute;mso-position-vertical-relative:text;mso-width-percent:0;mso-height-percent:0;mso-width-relative:margin;mso-height-relative:margin" o:gfxdata="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" strokecolor="#4bacc6 [3208]">
+                <v:stroke endarrow="block"/>
+              </v:shape>
+            </w:pict>
+          </mc:Fallback>
+        </mc:AlternateContent>
+      </w:r>
+      <w:r>
+        <w:rPr>
+          <w:rFonts w:asciiTheme="minorHAnsi" w:hAnsiTheme="minorHAnsi" w:cstheme="minorHAnsi"/>
+          <w:sz w:val="24"/>
+          <w:szCs w:val="24"/>
+        </w:rPr>
+        <w:drawing>
+          <wp:anchor distT="0" distB="0" distL="114300" distR="114300" simplePos="0" relativeHeight="487692288" behindDoc="0" locked="0" layoutInCell="1" allowOverlap="1" wp14:anchorId="77756BC7" wp14:editId="2249A19D">
+            <wp:simplePos x="0" y="0"/>
+            <wp:positionH relativeFrom="margin">
+              <wp:align>left</wp:align>
+            </wp:positionH>
+            <wp:positionV relativeFrom="paragraph">
+              <wp:posOffset>4127500</wp:posOffset>
+            </wp:positionV>
+            <wp:extent cx="2476500" cy="1390650"/>
+            <wp:effectExtent l="0" t="0" r="0" b="0"/>
+            <wp:wrapSquare wrapText="bothSides"/>
+            <wp:docPr id="1245698850" name="Picture 1" descr="A screenshot of a computer program&#10;&#10;AI-generated content may be incorrect."/>
+            <wp:cNvGraphicFramePr>
+              <a:graphicFrameLocks xmlns:a="http://schemas.openxmlformats.org/drawingml/2006/main" noChangeAspect="1"/>
+            </wp:cNvGraphicFramePr>
+            <a:graphic xmlns:a="http://schemas.openxmlformats.org/drawingml/2006/main">
+              <a:graphicData uri="http://schemas.openxmlformats.org/drawingml/2006/picture">
+                <pic:pic xmlns:pic="http://schemas.openxmlformats.org/drawingml/2006/picture">
+                  <pic:nvPicPr>
+                    <pic:cNvPr id="1245698850" name="Picture 1" descr="A screenshot of a computer program&#10;&#10;AI-generated content may be incorrect."/>
+                    <pic:cNvPicPr/>
+                  </pic:nvPicPr>
+                  <pic:blipFill>
+                    <a:blip r:embed="rId70">
+                      <a:extLst>
+                        <a:ext uri="{28A0092B-C50C-407E-A947-70E740481C1C}">
+                          <a14:useLocalDpi xmlns:a14="http://schemas.microsoft.com/office/drawing/2010/main" val="0"/>
+                        </a:ext>
+                      </a:extLst>
+                    </a:blip>
+                    <a:stretch>
+                      <a:fillRect/>
+                    </a:stretch>
+                  </pic:blipFill>
+                  <pic:spPr>
+                    <a:xfrm>
+                      <a:off x="0" y="0"/>
+                      <a:ext cx="2482630" cy="1394249"/>
+                    </a:xfrm>
+                    <a:prstGeom prst="rect">
+                      <a:avLst/>
+                    </a:prstGeom>
+                  </pic:spPr>
+                </pic:pic>
+              </a:graphicData>
+            </a:graphic>
+            <wp14:sizeRelH relativeFrom="margin">
+              <wp14:pctWidth>0</wp14:pctWidth>
+            </wp14:sizeRelH>
+            <wp14:sizeRelV relativeFrom="margin">
+              <wp14:pctHeight>0</wp14:pctHeight>
+            </wp14:sizeRelV>
+          </wp:anchor>
+        </w:drawing>
+      </w:r>
+      <w:r>
+        <w:rPr>
+          <w:rFonts w:asciiTheme="minorHAnsi" w:hAnsiTheme="minorHAnsi" w:cstheme="minorHAnsi"/>
+          <w:sz w:val="24"/>
+          <w:szCs w:val="24"/>
+        </w:rPr>
+        <w:t>Building on from this, I added a pause button for in-game. I used the timeScale = 0 to stop the player moving when the esc key is pressed. To do this, I created a Boolean to check If the game was paused, which would switch when the game is paused/unpaused. I made use of my previous movement code which makes use of a similar format for checking If the player is on the ground. As this didn’t work, I changed the input method from GetButton to GetKey and printed ‘PAUSE’ into the console to check if the function was executing. I did this because I had done it previously to fix the jump code, and it worked well. This was helpful as when I pressed escape, nothing was printed, helping me pinpoint the location of the error.</w:t>
+      </w:r>
+      <w:r>
+        <w:rPr>
+          <w:rFonts w:asciiTheme="minorHAnsi" w:hAnsiTheme="minorHAnsi" w:cstheme="minorHAnsi"/>
+          <w:sz w:val="24"/>
+          <w:szCs w:val="24"/>
+        </w:rPr>
+        <w:t xml:space="preserve"> To check that the input function was working, I changed the jump input to escape. I did this as I know this piece of code works properly and will tell me if I’m using the correct input for the pause function</w:t>
+      </w:r>
+      <w:r>
+        <w:rPr>
+          <w:rFonts w:asciiTheme="minorHAnsi" w:hAnsiTheme="minorHAnsi" w:cstheme="minorHAnsi"/>
+          <w:sz w:val="24"/>
+          <w:szCs w:val="24"/>
+        </w:rPr>
+        <w:t xml:space="preserve">, when I started the program, the player jumped when I pressed escape, this helped me discover that the reason for it not working is because I hadn’t actually put the script into the scene, so it wasn’t active. I also realized that this </w:t>
+      </w:r>
+      <w:r>
+        <w:rPr>
+          <w:rFonts w:asciiTheme="minorHAnsi" w:hAnsiTheme="minorHAnsi" w:cstheme="minorHAnsi"/>
+          <w:sz w:val="24"/>
+          <w:szCs w:val="24"/>
+        </w:rPr>
+        <w:t xml:space="preserve"> </w:t>
+      </w:r>
+      <w:r>
+        <w:rPr>
+          <w:rFonts w:asciiTheme="minorHAnsi" w:hAnsiTheme="minorHAnsi" w:cstheme="minorHAnsi"/>
+          <w:sz w:val="24"/>
+          <w:szCs w:val="24"/>
+        </w:rPr>
+        <w:t xml:space="preserve">function was </w:t>
+      </w:r>
+      <w:proofErr w:type="gramStart"/>
+      <w:r>
+        <w:rPr>
+          <w:rFonts w:asciiTheme="minorHAnsi" w:hAnsiTheme="minorHAnsi" w:cstheme="minorHAnsi"/>
+          <w:sz w:val="24"/>
+          <w:szCs w:val="24"/>
+        </w:rPr>
+        <w:t>executing</w:t>
+      </w:r>
+      <w:proofErr w:type="gramEnd"/>
+      <w:r>
+        <w:rPr>
+          <w:rFonts w:asciiTheme="minorHAnsi" w:hAnsiTheme="minorHAnsi" w:cstheme="minorHAnsi"/>
+          <w:sz w:val="24"/>
+          <w:szCs w:val="24"/>
+        </w:rPr>
+        <w:t xml:space="preserve"> many times a second. To fix this, I decided to use coroutines that check every 1 second for an input to pause the game, this will make it harder to accidentally pause and unpause</w:t>
+      </w:r>
+      <w:r>
+        <w:rPr>
+          <w:rFonts w:asciiTheme="minorHAnsi" w:hAnsiTheme="minorHAnsi" w:cstheme="minorHAnsi"/>
+          <w:sz w:val="24"/>
+          <w:szCs w:val="24"/>
+        </w:rPr>
+        <w:t xml:space="preserve">. While doing this, I decided to add </w:t>
+      </w:r>
+      <w:r>
+        <w:rPr>
+          <w:rFonts w:asciiTheme="minorHAnsi" w:hAnsiTheme="minorHAnsi" w:cstheme="minorHAnsi"/>
+          <w:sz w:val="24"/>
+          <w:szCs w:val="24"/>
+        </w:rPr>
+        <w:drawing>
+          <wp:anchor distT="0" distB="0" distL="114300" distR="114300" simplePos="0" relativeHeight="487691264" behindDoc="0" locked="0" layoutInCell="1" allowOverlap="1" wp14:anchorId="3689E64A" wp14:editId="08D0947E">
+            <wp:simplePos x="0" y="0"/>
+            <wp:positionH relativeFrom="margin">
+              <wp:align>left</wp:align>
+            </wp:positionH>
+            <wp:positionV relativeFrom="paragraph">
+              <wp:posOffset>3610610</wp:posOffset>
+            </wp:positionV>
+            <wp:extent cx="2476500" cy="516890"/>
+            <wp:effectExtent l="0" t="0" r="0" b="0"/>
+            <wp:wrapSquare wrapText="bothSides"/>
+            <wp:docPr id="893251357" name="Picture 1" descr="A black background with white text&#10;&#10;AI-generated content may be incorrect."/>
+            <wp:cNvGraphicFramePr>
+              <a:graphicFrameLocks xmlns:a="http://schemas.openxmlformats.org/drawingml/2006/main" noChangeAspect="1"/>
+            </wp:cNvGraphicFramePr>
+            <a:graphic xmlns:a="http://schemas.openxmlformats.org/drawingml/2006/main">
+              <a:graphicData uri="http://schemas.openxmlformats.org/drawingml/2006/picture">
+                <pic:pic xmlns:pic="http://schemas.openxmlformats.org/drawingml/2006/picture">
+                  <pic:nvPicPr>
+                    <pic:cNvPr id="893251357" name="Picture 1" descr="A black background with white text&#10;&#10;AI-generated content may be incorrect."/>
+                    <pic:cNvPicPr/>
+                  </pic:nvPicPr>
+                  <pic:blipFill>
+                    <a:blip r:embed="rId71">
+                      <a:extLst>
+                        <a:ext uri="{28A0092B-C50C-407E-A947-70E740481C1C}">
+                          <a14:useLocalDpi xmlns:a14="http://schemas.microsoft.com/office/drawing/2010/main" val="0"/>
+                        </a:ext>
+                      </a:extLst>
+                    </a:blip>
+                    <a:stretch>
+                      <a:fillRect/>
+                    </a:stretch>
+                  </pic:blipFill>
+                  <pic:spPr>
+                    <a:xfrm>
+                      <a:off x="0" y="0"/>
+                      <a:ext cx="2476500" cy="516890"/>
+                    </a:xfrm>
+                    <a:prstGeom prst="rect">
+                      <a:avLst/>
+                    </a:prstGeom>
+                  </pic:spPr>
+                </pic:pic>
+              </a:graphicData>
+            </a:graphic>
+          </wp:anchor>
+        </w:drawing>
+      </w:r>
+      <w:r>
+        <w:rPr>
+          <w:rFonts w:asciiTheme="minorHAnsi" w:hAnsiTheme="minorHAnsi" w:cstheme="minorHAnsi"/>
+          <w:sz w:val="24"/>
+          <w:szCs w:val="24"/>
+        </w:rPr>
+        <w:t xml:space="preserve">the GUI for the pause menu, containing the buttons to leave the game and enter settings. </w:t>
       </w:r>
       <w:r>
         <w:rPr>
@@ -23428,9 +24757,17 @@
           <w:szCs w:val="24"/>
         </w:rPr>
         <w:drawing>
-          <wp:inline distT="0" distB="0" distL="0" distR="0" wp14:anchorId="0709AD15" wp14:editId="1EF6FDE4">
-            <wp:extent cx="2466975" cy="440531"/>
-            <wp:effectExtent l="0" t="0" r="0" b="0"/>
+          <wp:anchor distT="0" distB="0" distL="114300" distR="114300" simplePos="0" relativeHeight="487690240" behindDoc="0" locked="0" layoutInCell="1" allowOverlap="1" wp14:anchorId="0709AD15" wp14:editId="5097665C">
+            <wp:simplePos x="0" y="0"/>
+            <wp:positionH relativeFrom="column">
+              <wp:posOffset>-3175</wp:posOffset>
+            </wp:positionH>
+            <wp:positionV relativeFrom="paragraph">
+              <wp:posOffset>3134360</wp:posOffset>
+            </wp:positionV>
+            <wp:extent cx="2466975" cy="440055"/>
+            <wp:effectExtent l="0" t="0" r="9525" b="0"/>
+            <wp:wrapSquare wrapText="bothSides"/>
             <wp:docPr id="1740937010" name="Picture 1" descr="A black background with white text&#10;&#10;AI-generated content may be incorrect."/>
             <wp:cNvGraphicFramePr>
               <a:graphicFrameLocks xmlns:a="http://schemas.openxmlformats.org/drawingml/2006/main" noChangeAspect="1"/>
@@ -23443,7 +24780,13 @@
                     <pic:cNvPicPr/>
                   </pic:nvPicPr>
                   <pic:blipFill>
-                    <a:blip r:embed="rId70"/>
+                    <a:blip r:embed="rId72">
+                      <a:extLst>
+                        <a:ext uri="{28A0092B-C50C-407E-A947-70E740481C1C}">
+                          <a14:useLocalDpi xmlns:a14="http://schemas.microsoft.com/office/drawing/2010/main" val="0"/>
+                        </a:ext>
+                      </a:extLst>
+                    </a:blip>
                     <a:stretch>
                       <a:fillRect/>
                     </a:stretch>
@@ -23451,7 +24794,7 @@
                   <pic:spPr>
                     <a:xfrm>
                       <a:off x="0" y="0"/>
-                      <a:ext cx="2500208" cy="446465"/>
+                      <a:ext cx="2466975" cy="440055"/>
                     </a:xfrm>
                     <a:prstGeom prst="rect">
                       <a:avLst/>
@@ -23460,7 +24803,7 @@
                 </pic:pic>
               </a:graphicData>
             </a:graphic>
-          </wp:inline>
+          </wp:anchor>
         </w:drawing>
       </w:r>
       <w:r>
@@ -23502,7 +24845,7 @@
                     <pic:cNvPicPr/>
                   </pic:nvPicPr>
                   <pic:blipFill>
-                    <a:blip r:embed="rId71">
+                    <a:blip r:embed="rId73">
                       <a:extLst>
                         <a:ext uri="{28A0092B-C50C-407E-A947-70E740481C1C}">
                           <a14:useLocalDpi xmlns:a14="http://schemas.microsoft.com/office/drawing/2010/main" val="0"/>
@@ -23526,6 +24869,320 @@
               </a:graphicData>
             </a:graphic>
           </wp:anchor>
+        </w:drawing>
+      </w:r>
+    </w:p>
+    <w:p>
+      <w:pPr>
+        <w:rPr>
+          <w:rFonts w:asciiTheme="minorHAnsi" w:hAnsiTheme="minorHAnsi" w:cstheme="minorHAnsi"/>
+          <w:sz w:val="24"/>
+          <w:szCs w:val="24"/>
+        </w:rPr>
+      </w:pPr>
+      <w:r>
+        <w:rPr>
+          <w:rFonts w:asciiTheme="minorHAnsi" w:hAnsiTheme="minorHAnsi" w:cstheme="minorHAnsi"/>
+          <w:noProof/>
+          <w:sz w:val="24"/>
+          <w:szCs w:val="24"/>
+        </w:rPr>
+        <w:lastRenderedPageBreak/>
+        <mc:AlternateContent>
+          <mc:Choice Requires="wps">
+            <w:drawing>
+              <wp:anchor distT="0" distB="0" distL="114300" distR="114300" simplePos="0" relativeHeight="487714816" behindDoc="0" locked="0" layoutInCell="1" allowOverlap="1" wp14:anchorId="668AAE1A" wp14:editId="79119D25">
+                <wp:simplePos x="0" y="0"/>
+                <wp:positionH relativeFrom="column">
+                  <wp:posOffset>1311275</wp:posOffset>
+                </wp:positionH>
+                <wp:positionV relativeFrom="paragraph">
+                  <wp:posOffset>482601</wp:posOffset>
+                </wp:positionV>
+                <wp:extent cx="1133475" cy="400050"/>
+                <wp:effectExtent l="38100" t="0" r="28575" b="76200"/>
+                <wp:wrapNone/>
+                <wp:docPr id="795034987" name="Straight Arrow Connector 49"/>
+                <wp:cNvGraphicFramePr/>
+                <a:graphic xmlns:a="http://schemas.openxmlformats.org/drawingml/2006/main">
+                  <a:graphicData uri="http://schemas.microsoft.com/office/word/2010/wordprocessingShape">
+                    <wps:wsp>
+                      <wps:cNvCnPr/>
+                      <wps:spPr>
+                        <a:xfrm flipH="1">
+                          <a:off x="0" y="0"/>
+                          <a:ext cx="1133475" cy="400050"/>
+                        </a:xfrm>
+                        <a:prstGeom prst="straightConnector1">
+                          <a:avLst/>
+                        </a:prstGeom>
+                        <a:ln>
+                          <a:solidFill>
+                            <a:schemeClr val="accent5"/>
+                          </a:solidFill>
+                          <a:tailEnd type="triangle"/>
+                        </a:ln>
+                      </wps:spPr>
+                      <wps:style>
+                        <a:lnRef idx="1">
+                          <a:schemeClr val="accent1"/>
+                        </a:lnRef>
+                        <a:fillRef idx="0">
+                          <a:schemeClr val="accent1"/>
+                        </a:fillRef>
+                        <a:effectRef idx="0">
+                          <a:schemeClr val="accent1"/>
+                        </a:effectRef>
+                        <a:fontRef idx="minor">
+                          <a:schemeClr val="tx1"/>
+                        </a:fontRef>
+                      </wps:style>
+                      <wps:bodyPr/>
+                    </wps:wsp>
+                  </a:graphicData>
+                </a:graphic>
+                <wp14:sizeRelH relativeFrom="margin">
+                  <wp14:pctWidth>0</wp14:pctWidth>
+                </wp14:sizeRelH>
+                <wp14:sizeRelV relativeFrom="margin">
+                  <wp14:pctHeight>0</wp14:pctHeight>
+                </wp14:sizeRelV>
+              </wp:anchor>
+            </w:drawing>
+          </mc:Choice>
+          <mc:Fallback>
+            <w:pict>
+              <v:shape w14:anchorId="4986D98B" id="Straight Arrow Connector 49" o:spid="_x0000_s1026" type="#_x0000_t32" style="position:absolute;margin-left:103.25pt;margin-top:38pt;width:89.25pt;height:31.5pt;flip:x;z-index:487714816;visibility:visible;mso-wrap-style:square;mso-width-percent:0;mso-height-percent:0;mso-wrap-distance-left:9pt;mso-wrap-distance-top:0;mso-wrap-distance-right:9pt;mso-wrap-distance-bottom:0;mso-position-horizontal:absolute;mso-position-horizontal-relative:text;mso-position-vertical:absolute;mso-position-vertical-relative:text;mso-width-percent:0;mso-height-percent:0;mso-width-relative:margin;mso-height-relative:margin" o:gfxdata="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" strokecolor="#4bacc6 [3208]">
+                <v:stroke endarrow="block"/>
+              </v:shape>
+            </w:pict>
+          </mc:Fallback>
+        </mc:AlternateContent>
+      </w:r>
+      <w:r>
+        <w:rPr>
+          <w:rFonts w:asciiTheme="minorHAnsi" w:hAnsiTheme="minorHAnsi" w:cstheme="minorHAnsi"/>
+          <w:noProof/>
+          <w:sz w:val="24"/>
+          <w:szCs w:val="24"/>
+        </w:rPr>
+        <mc:AlternateContent>
+          <mc:Choice Requires="wps">
+            <w:drawing>
+              <wp:anchor distT="0" distB="0" distL="114300" distR="114300" simplePos="0" relativeHeight="487712768" behindDoc="0" locked="0" layoutInCell="1" allowOverlap="1" wp14:anchorId="33BF8829" wp14:editId="70BC6A69">
+                <wp:simplePos x="0" y="0"/>
+                <wp:positionH relativeFrom="column">
+                  <wp:posOffset>1454150</wp:posOffset>
+                </wp:positionH>
+                <wp:positionV relativeFrom="paragraph">
+                  <wp:posOffset>1235074</wp:posOffset>
+                </wp:positionV>
+                <wp:extent cx="1009650" cy="1552575"/>
+                <wp:effectExtent l="38100" t="0" r="19050" b="47625"/>
+                <wp:wrapNone/>
+                <wp:docPr id="575508935" name="Straight Arrow Connector 49"/>
+                <wp:cNvGraphicFramePr/>
+                <a:graphic xmlns:a="http://schemas.openxmlformats.org/drawingml/2006/main">
+                  <a:graphicData uri="http://schemas.microsoft.com/office/word/2010/wordprocessingShape">
+                    <wps:wsp>
+                      <wps:cNvCnPr/>
+                      <wps:spPr>
+                        <a:xfrm flipH="1">
+                          <a:off x="0" y="0"/>
+                          <a:ext cx="1009650" cy="1552575"/>
+                        </a:xfrm>
+                        <a:prstGeom prst="straightConnector1">
+                          <a:avLst/>
+                        </a:prstGeom>
+                        <a:ln>
+                          <a:solidFill>
+                            <a:schemeClr val="accent5"/>
+                          </a:solidFill>
+                          <a:tailEnd type="triangle"/>
+                        </a:ln>
+                      </wps:spPr>
+                      <wps:style>
+                        <a:lnRef idx="1">
+                          <a:schemeClr val="accent1"/>
+                        </a:lnRef>
+                        <a:fillRef idx="0">
+                          <a:schemeClr val="accent1"/>
+                        </a:fillRef>
+                        <a:effectRef idx="0">
+                          <a:schemeClr val="accent1"/>
+                        </a:effectRef>
+                        <a:fontRef idx="minor">
+                          <a:schemeClr val="tx1"/>
+                        </a:fontRef>
+                      </wps:style>
+                      <wps:bodyPr/>
+                    </wps:wsp>
+                  </a:graphicData>
+                </a:graphic>
+                <wp14:sizeRelH relativeFrom="margin">
+                  <wp14:pctWidth>0</wp14:pctWidth>
+                </wp14:sizeRelH>
+                <wp14:sizeRelV relativeFrom="margin">
+                  <wp14:pctHeight>0</wp14:pctHeight>
+                </wp14:sizeRelV>
+              </wp:anchor>
+            </w:drawing>
+          </mc:Choice>
+          <mc:Fallback>
+            <w:pict>
+              <v:shape w14:anchorId="7F987CB4" id="Straight Arrow Connector 49" o:spid="_x0000_s1026" type="#_x0000_t32" style="position:absolute;margin-left:114.5pt;margin-top:97.25pt;width:79.5pt;height:122.25pt;flip:x;z-index:487712768;visibility:visible;mso-wrap-style:square;mso-width-percent:0;mso-height-percent:0;mso-wrap-distance-left:9pt;mso-wrap-distance-top:0;mso-wrap-distance-right:9pt;mso-wrap-distance-bottom:0;mso-position-horizontal:absolute;mso-position-horizontal-relative:text;mso-position-vertical:absolute;mso-position-vertical-relative:text;mso-width-percent:0;mso-height-percent:0;mso-width-relative:margin;mso-height-relative:margin" o:gfxdata="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" strokecolor="#4bacc6 [3208]">
+                <v:stroke endarrow="block"/>
+              </v:shape>
+            </w:pict>
+          </mc:Fallback>
+        </mc:AlternateContent>
+      </w:r>
+      <w:r>
+        <w:rPr>
+          <w:rFonts w:asciiTheme="minorHAnsi" w:hAnsiTheme="minorHAnsi" w:cstheme="minorHAnsi"/>
+          <w:sz w:val="24"/>
+          <w:szCs w:val="24"/>
+        </w:rPr>
+        <w:drawing>
+          <wp:anchor distT="0" distB="0" distL="114300" distR="114300" simplePos="0" relativeHeight="487710720" behindDoc="0" locked="0" layoutInCell="1" allowOverlap="1" wp14:anchorId="482EF7B8" wp14:editId="354A5FF3">
+            <wp:simplePos x="847725" y="885825"/>
+            <wp:positionH relativeFrom="column">
+              <wp:align>left</wp:align>
+            </wp:positionH>
+            <wp:positionV relativeFrom="paragraph">
+              <wp:align>top</wp:align>
+            </wp:positionV>
+            <wp:extent cx="2390775" cy="2127225"/>
+            <wp:effectExtent l="0" t="0" r="0" b="6985"/>
+            <wp:wrapSquare wrapText="bothSides"/>
+            <wp:docPr id="1416154260" name="Picture 1" descr="A screen shot of a computer program&#10;&#10;AI-generated content may be incorrect."/>
+            <wp:cNvGraphicFramePr>
+              <a:graphicFrameLocks xmlns:a="http://schemas.openxmlformats.org/drawingml/2006/main" noChangeAspect="1"/>
+            </wp:cNvGraphicFramePr>
+            <a:graphic xmlns:a="http://schemas.openxmlformats.org/drawingml/2006/main">
+              <a:graphicData uri="http://schemas.openxmlformats.org/drawingml/2006/picture">
+                <pic:pic xmlns:pic="http://schemas.openxmlformats.org/drawingml/2006/picture">
+                  <pic:nvPicPr>
+                    <pic:cNvPr id="1416154260" name="Picture 1" descr="A screen shot of a computer program&#10;&#10;AI-generated content may be incorrect."/>
+                    <pic:cNvPicPr/>
+                  </pic:nvPicPr>
+                  <pic:blipFill>
+                    <a:blip r:embed="rId74">
+                      <a:extLst>
+                        <a:ext uri="{28A0092B-C50C-407E-A947-70E740481C1C}">
+                          <a14:useLocalDpi xmlns:a14="http://schemas.microsoft.com/office/drawing/2010/main" val="0"/>
+                        </a:ext>
+                      </a:extLst>
+                    </a:blip>
+                    <a:stretch>
+                      <a:fillRect/>
+                    </a:stretch>
+                  </pic:blipFill>
+                  <pic:spPr>
+                    <a:xfrm>
+                      <a:off x="0" y="0"/>
+                      <a:ext cx="2390775" cy="2127225"/>
+                    </a:xfrm>
+                    <a:prstGeom prst="rect">
+                      <a:avLst/>
+                    </a:prstGeom>
+                  </pic:spPr>
+                </pic:pic>
+              </a:graphicData>
+            </a:graphic>
+          </wp:anchor>
+        </w:drawing>
+      </w:r>
+      <w:r>
+        <w:rPr>
+          <w:rFonts w:asciiTheme="minorHAnsi" w:hAnsiTheme="minorHAnsi" w:cstheme="minorHAnsi"/>
+          <w:sz w:val="24"/>
+          <w:szCs w:val="24"/>
+        </w:rPr>
+        <w:t xml:space="preserve">The two functions were still happening at the same time, so I separated them into if statements to see if that would cause one to happen, only after the other one has. Another way I </w:t>
+      </w:r>
+      <w:proofErr w:type="gramStart"/>
+      <w:r>
+        <w:rPr>
+          <w:rFonts w:asciiTheme="minorHAnsi" w:hAnsiTheme="minorHAnsi" w:cstheme="minorHAnsi"/>
+          <w:sz w:val="24"/>
+          <w:szCs w:val="24"/>
+        </w:rPr>
+        <w:t>chose,</w:t>
+      </w:r>
+      <w:proofErr w:type="gramEnd"/>
+      <w:r>
+        <w:rPr>
+          <w:rFonts w:asciiTheme="minorHAnsi" w:hAnsiTheme="minorHAnsi" w:cstheme="minorHAnsi"/>
+          <w:sz w:val="24"/>
+          <w:szCs w:val="24"/>
+        </w:rPr>
+        <w:t xml:space="preserve"> was to have the unpause function in the coroutine and have the pause in the update function, this will </w:t>
+      </w:r>
+      <w:r>
+        <w:rPr>
+          <w:rFonts w:asciiTheme="minorHAnsi" w:hAnsiTheme="minorHAnsi" w:cstheme="minorHAnsi"/>
+          <w:sz w:val="24"/>
+          <w:szCs w:val="24"/>
+        </w:rPr>
+        <w:t xml:space="preserve">cause unpause to execute 0.1 second after the pause function, so they happen at different times. This didn’t work as I had the check function inside the update one, so </w:t>
+      </w:r>
+      <w:r>
+        <w:rPr>
+          <w:rFonts w:asciiTheme="minorHAnsi" w:hAnsiTheme="minorHAnsi" w:cstheme="minorHAnsi"/>
+          <w:sz w:val="24"/>
+          <w:szCs w:val="24"/>
+        </w:rPr>
+        <w:t xml:space="preserve">the StartCoroutine method wasn’t able to access it. </w:t>
+      </w:r>
+      <w:r>
+        <w:rPr>
+          <w:rFonts w:asciiTheme="minorHAnsi" w:hAnsiTheme="minorHAnsi" w:cstheme="minorHAnsi"/>
+          <w:sz w:val="24"/>
+          <w:szCs w:val="24"/>
+        </w:rPr>
+        <w:br w:type="textWrapping" w:clear="all"/>
+      </w:r>
+      <w:r>
+        <w:rPr>
+          <w:rFonts w:asciiTheme="minorHAnsi" w:hAnsiTheme="minorHAnsi" w:cstheme="minorHAnsi"/>
+          <w:sz w:val="24"/>
+          <w:szCs w:val="24"/>
+        </w:rPr>
+        <w:drawing>
+          <wp:inline distT="0" distB="0" distL="0" distR="0" wp14:anchorId="6626A7D6" wp14:editId="1CB2258E">
+            <wp:extent cx="2400300" cy="1869410"/>
+            <wp:effectExtent l="0" t="0" r="0" b="0"/>
+            <wp:docPr id="572675285" name="Picture 1" descr="A screen shot of a computer program&#10;&#10;AI-generated content may be incorrect."/>
+            <wp:cNvGraphicFramePr>
+              <a:graphicFrameLocks xmlns:a="http://schemas.openxmlformats.org/drawingml/2006/main" noChangeAspect="1"/>
+            </wp:cNvGraphicFramePr>
+            <a:graphic xmlns:a="http://schemas.openxmlformats.org/drawingml/2006/main">
+              <a:graphicData uri="http://schemas.openxmlformats.org/drawingml/2006/picture">
+                <pic:pic xmlns:pic="http://schemas.openxmlformats.org/drawingml/2006/picture">
+                  <pic:nvPicPr>
+                    <pic:cNvPr id="572675285" name="Picture 1" descr="A screen shot of a computer program&#10;&#10;AI-generated content may be incorrect."/>
+                    <pic:cNvPicPr/>
+                  </pic:nvPicPr>
+                  <pic:blipFill>
+                    <a:blip r:embed="rId75"/>
+                    <a:stretch>
+                      <a:fillRect/>
+                    </a:stretch>
+                  </pic:blipFill>
+                  <pic:spPr>
+                    <a:xfrm>
+                      <a:off x="0" y="0"/>
+                      <a:ext cx="2405450" cy="1873421"/>
+                    </a:xfrm>
+                    <a:prstGeom prst="rect">
+                      <a:avLst/>
+                    </a:prstGeom>
+                  </pic:spPr>
+                </pic:pic>
+              </a:graphicData>
+            </a:graphic>
+          </wp:inline>
         </w:drawing>
       </w:r>
     </w:p>

</xml_diff>

<commit_message>
Fixed jump, and added double jump
</commit_message>
<xml_diff>
--- a/Coursework Project - 2d Platformer Design.docx
+++ b/Coursework Project - 2d Platformer Design.docx
@@ -272,6 +272,48 @@
           <w:rFonts w:asciiTheme="minorHAnsi" w:hAnsiTheme="minorHAnsi" w:cstheme="minorHAnsi"/>
         </w:rPr>
       </w:pPr>
+      <w:r>
+        <w:rPr>
+          <w:rFonts w:asciiTheme="minorHAnsi" w:hAnsiTheme="minorHAnsi" w:cstheme="minorHAnsi"/>
+        </w:rPr>
+        <w:t>ANIMATION FOR CHARACTER SHOULD MOVE DOWN 1 PIXEL FIRST FRAME – swap 1</w:t>
+      </w:r>
+      <w:r>
+        <w:rPr>
+          <w:rFonts w:asciiTheme="minorHAnsi" w:hAnsiTheme="minorHAnsi" w:cstheme="minorHAnsi"/>
+          <w:vertAlign w:val="superscript"/>
+        </w:rPr>
+        <w:t>st</w:t>
+      </w:r>
+      <w:r>
+        <w:rPr>
+          <w:rFonts w:asciiTheme="minorHAnsi" w:hAnsiTheme="minorHAnsi" w:cstheme="minorHAnsi"/>
+        </w:rPr>
+        <w:t xml:space="preserve"> and 2</w:t>
+      </w:r>
+      <w:r>
+        <w:rPr>
+          <w:rFonts w:asciiTheme="minorHAnsi" w:hAnsiTheme="minorHAnsi" w:cstheme="minorHAnsi"/>
+          <w:vertAlign w:val="superscript"/>
+        </w:rPr>
+        <w:t>nd</w:t>
+      </w:r>
+      <w:r>
+        <w:rPr>
+          <w:rFonts w:asciiTheme="minorHAnsi" w:hAnsiTheme="minorHAnsi" w:cstheme="minorHAnsi"/>
+        </w:rPr>
+        <w:t xml:space="preserve"> frames maybe</w:t>
+      </w:r>
+    </w:p>
+    <w:p>
+      <w:pPr>
+        <w:pStyle w:val="BodyText"/>
+        <w:spacing w:before="147"/>
+        <w:ind w:left="0"/>
+        <w:rPr>
+          <w:rFonts w:asciiTheme="minorHAnsi" w:hAnsiTheme="minorHAnsi" w:cstheme="minorHAnsi"/>
+        </w:rPr>
+      </w:pPr>
     </w:p>
     <w:p>
       <w:pPr>
@@ -1365,6 +1407,7 @@
         <w:rPr>
           <w:rFonts w:asciiTheme="minorHAnsi" w:hAnsiTheme="minorHAnsi" w:cstheme="minorHAnsi"/>
         </w:rPr>
+        <w:lastRenderedPageBreak/>
         <w:t>Add</w:t>
       </w:r>
       <w:r>
@@ -2332,6 +2375,14 @@
           <w:w w:val="105"/>
         </w:rPr>
         <w:t>/ the character creator</w:t>
+      </w:r>
+      <w:r>
+        <w:rPr>
+          <w:rFonts w:asciiTheme="minorHAnsi" w:hAnsiTheme="minorHAnsi" w:cstheme="minorHAnsi"/>
+          <w:spacing w:val="-2"/>
+          <w:w w:val="105"/>
+        </w:rPr>
+        <w:t xml:space="preserve">, the menu will be easy and intuitive to navigate, having labelled buttons like ‘Settings’ and ‘Play’ that aid in telling the user what to do. This helps provide a </w:t>
       </w:r>
     </w:p>
     <w:p>
@@ -4115,6 +4166,7 @@
           <w:rFonts w:asciiTheme="minorHAnsi" w:hAnsiTheme="minorHAnsi" w:cstheme="minorHAnsi"/>
           <w:w w:val="110"/>
         </w:rPr>
+        <w:lastRenderedPageBreak/>
         <w:t>Stage</w:t>
       </w:r>
       <w:r>
@@ -4185,15 +4237,7 @@
           <w:rFonts w:asciiTheme="minorHAnsi" w:hAnsiTheme="minorHAnsi" w:cstheme="minorHAnsi"/>
           <w:w w:val="105"/>
         </w:rPr>
-        <w:t xml:space="preserve">fighting, plus </w:t>
-      </w:r>
-      <w:r>
-        <w:rPr>
-          <w:rFonts w:asciiTheme="minorHAnsi" w:hAnsiTheme="minorHAnsi" w:cstheme="minorHAnsi"/>
-          <w:w w:val="105"/>
-        </w:rPr>
-        <w:lastRenderedPageBreak/>
-        <w:t xml:space="preserve">changing </w:t>
+        <w:t xml:space="preserve">fighting, plus changing </w:t>
       </w:r>
       <w:r>
         <w:rPr>
@@ -4476,25 +4520,7 @@
           <w:sz w:val="24"/>
           <w:szCs w:val="24"/>
         </w:rPr>
-        <w:t xml:space="preserve">The player should also be able to take damage from these attacks or by touching an enemy. </w:t>
-      </w:r>
-      <w:proofErr w:type="gramStart"/>
-      <w:r>
-        <w:rPr>
-          <w:rFonts w:asciiTheme="minorHAnsi" w:hAnsiTheme="minorHAnsi" w:cstheme="minorHAnsi"/>
-          <w:sz w:val="24"/>
-          <w:szCs w:val="24"/>
-        </w:rPr>
-        <w:t>But,</w:t>
-      </w:r>
-      <w:proofErr w:type="gramEnd"/>
-      <w:r>
-        <w:rPr>
-          <w:rFonts w:asciiTheme="minorHAnsi" w:hAnsiTheme="minorHAnsi" w:cstheme="minorHAnsi"/>
-          <w:sz w:val="24"/>
-          <w:szCs w:val="24"/>
-        </w:rPr>
-        <w:t xml:space="preserve"> they can fight back using the tools they have been given (bomb/grappling hook) </w:t>
+        <w:t xml:space="preserve">The player should also be able to take damage from these attacks or by touching an enemy. But, they can fight back using the tools they have been given (bomb/grappling hook) </w:t>
       </w:r>
       <w:r>
         <w:rPr>
@@ -4799,7 +4825,6 @@
                 <w:szCs w:val="24"/>
               </w:rPr>
             </w:pPr>
-            <w:proofErr w:type="gramStart"/>
             <w:r>
               <w:rPr>
                 <w:rFonts w:asciiTheme="minorHAnsi" w:hAnsiTheme="minorHAnsi" w:cstheme="minorHAnsi"/>
@@ -4810,7 +4835,6 @@
               </w:rPr>
               <w:t>Actual</w:t>
             </w:r>
-            <w:proofErr w:type="gramEnd"/>
           </w:p>
           <w:p>
             <w:pPr>
@@ -5887,7 +5911,6 @@
                 <w:szCs w:val="24"/>
               </w:rPr>
             </w:pPr>
-            <w:proofErr w:type="gramStart"/>
             <w:r>
               <w:rPr>
                 <w:rFonts w:asciiTheme="minorHAnsi" w:hAnsiTheme="minorHAnsi" w:cstheme="minorHAnsi"/>
@@ -5898,7 +5921,6 @@
               </w:rPr>
               <w:t>Actual</w:t>
             </w:r>
-            <w:proofErr w:type="gramEnd"/>
           </w:p>
           <w:p>
             <w:pPr>
@@ -6134,6 +6156,7 @@
                 <w:sz w:val="24"/>
                 <w:szCs w:val="24"/>
               </w:rPr>
+              <w:lastRenderedPageBreak/>
               <w:t>2</w:t>
             </w:r>
           </w:p>
@@ -6290,7 +6313,6 @@
                 <w:sz w:val="24"/>
                 <w:szCs w:val="24"/>
               </w:rPr>
-              <w:lastRenderedPageBreak/>
               <w:t>3</w:t>
             </w:r>
           </w:p>
@@ -6514,23 +6536,13 @@
         </w:rPr>
         <w:t xml:space="preserve"> stage when most other parts of the game have been completed</w:t>
       </w:r>
-      <w:proofErr w:type="gramStart"/>
-      <w:r>
-        <w:rPr>
-          <w:rFonts w:asciiTheme="minorHAnsi" w:hAnsiTheme="minorHAnsi" w:cstheme="minorHAnsi"/>
-          <w:sz w:val="24"/>
-          <w:szCs w:val="24"/>
-        </w:rPr>
-        <w:t>, the</w:t>
-      </w:r>
-      <w:proofErr w:type="gramEnd"/>
-      <w:r>
-        <w:rPr>
-          <w:rFonts w:asciiTheme="minorHAnsi" w:hAnsiTheme="minorHAnsi" w:cstheme="minorHAnsi"/>
-          <w:sz w:val="24"/>
-          <w:szCs w:val="24"/>
-        </w:rPr>
-        <w:t xml:space="preserve"> reason for this is that animations take a long time to complete, so they are a low priority part of the project, as other stages, like movement and </w:t>
+      <w:r>
+        <w:rPr>
+          <w:rFonts w:asciiTheme="minorHAnsi" w:hAnsiTheme="minorHAnsi" w:cstheme="minorHAnsi"/>
+          <w:sz w:val="24"/>
+          <w:szCs w:val="24"/>
+        </w:rPr>
+        <w:t xml:space="preserve">, the reason for this is that animations take a long time to complete, so they are a low priority part of the project, as other stages, like movement and </w:t>
       </w:r>
       <w:r>
         <w:rPr>
@@ -6743,55 +6755,7 @@
           <w:sz w:val="24"/>
           <w:szCs w:val="24"/>
         </w:rPr>
-        <w:t xml:space="preserve">ions play for </w:t>
-      </w:r>
-      <w:proofErr w:type="gramStart"/>
-      <w:r>
-        <w:rPr>
-          <w:sz w:val="24"/>
-          <w:szCs w:val="24"/>
-        </w:rPr>
-        <w:t>player</w:t>
-      </w:r>
-      <w:proofErr w:type="gramEnd"/>
-      <w:r>
-        <w:rPr>
-          <w:sz w:val="24"/>
-          <w:szCs w:val="24"/>
-        </w:rPr>
-        <w:t xml:space="preserve"> and enemy movement and attacking, this will add more depth to the game as the gameplay </w:t>
-      </w:r>
-      <w:proofErr w:type="gramStart"/>
-      <w:r>
-        <w:rPr>
-          <w:sz w:val="24"/>
-          <w:szCs w:val="24"/>
-        </w:rPr>
-        <w:t>as a whole will</w:t>
-      </w:r>
-      <w:proofErr w:type="gramEnd"/>
-      <w:r>
-        <w:rPr>
-          <w:sz w:val="24"/>
-          <w:szCs w:val="24"/>
-        </w:rPr>
-        <w:t xml:space="preserve"> seem </w:t>
-      </w:r>
-      <w:proofErr w:type="gramStart"/>
-      <w:r>
-        <w:rPr>
-          <w:sz w:val="24"/>
-          <w:szCs w:val="24"/>
-        </w:rPr>
-        <w:t>more complete and alive</w:t>
-      </w:r>
-      <w:proofErr w:type="gramEnd"/>
-      <w:r>
-        <w:rPr>
-          <w:sz w:val="24"/>
-          <w:szCs w:val="24"/>
-        </w:rPr>
-        <w:t>. On top of this, the UI will have simple animations while navigating, this makes the GUI seem more interactive, making it enjoyable to use.</w:t>
+        <w:t>ions play for player and enemy movement and attacking, this will add more depth to the game as the gameplay as a whole will seem more complete and alive. On top of this, the UI will have simple animations while navigating, this makes the GUI seem more interactive, making it enjoyable to use.</w:t>
       </w:r>
     </w:p>
     <w:tbl>
@@ -7708,7 +7672,18 @@
                 <w:sz w:val="24"/>
                 <w:szCs w:val="24"/>
               </w:rPr>
-              <w:t>Do simple animations play when clicking buttons in the UI</w:t>
+              <w:t xml:space="preserve">Do simple animations play when clicking buttons in the </w:t>
+            </w:r>
+            <w:r>
+              <w:rPr>
+                <w:rFonts w:asciiTheme="minorHAnsi" w:hAnsiTheme="minorHAnsi" w:cstheme="minorHAnsi"/>
+                <w:spacing w:val="-2"/>
+                <w:w w:val="105"/>
+                <w:sz w:val="24"/>
+                <w:szCs w:val="24"/>
+              </w:rPr>
+              <w:lastRenderedPageBreak/>
+              <w:t>UI</w:t>
             </w:r>
           </w:p>
         </w:tc>
@@ -7801,29 +7776,7 @@
                 <w:sz w:val="24"/>
                 <w:szCs w:val="24"/>
               </w:rPr>
-              <w:t xml:space="preserve">Subtle </w:t>
-            </w:r>
-            <w:proofErr w:type="spellStart"/>
-            <w:r>
-              <w:rPr>
-                <w:rFonts w:asciiTheme="minorHAnsi" w:hAnsiTheme="minorHAnsi" w:cstheme="minorHAnsi"/>
-                <w:spacing w:val="-2"/>
-                <w:w w:val="105"/>
-                <w:sz w:val="24"/>
-                <w:szCs w:val="24"/>
-              </w:rPr>
-              <w:t>colour</w:t>
-            </w:r>
-            <w:proofErr w:type="spellEnd"/>
-            <w:r>
-              <w:rPr>
-                <w:rFonts w:asciiTheme="minorHAnsi" w:hAnsiTheme="minorHAnsi" w:cstheme="minorHAnsi"/>
-                <w:spacing w:val="-2"/>
-                <w:w w:val="105"/>
-                <w:sz w:val="24"/>
-                <w:szCs w:val="24"/>
-              </w:rPr>
-              <w:t xml:space="preserve"> change to show selected button</w:t>
+              <w:t>Subtle colour change to show selected button</w:t>
             </w:r>
           </w:p>
         </w:tc>
@@ -7922,18 +7875,7 @@
                 <w:sz w:val="24"/>
                 <w:szCs w:val="24"/>
               </w:rPr>
-              <w:t xml:space="preserve">Do simple transition animations play when </w:t>
-            </w:r>
-            <w:r>
-              <w:rPr>
-                <w:rFonts w:asciiTheme="minorHAnsi" w:hAnsiTheme="minorHAnsi" w:cstheme="minorHAnsi"/>
-                <w:spacing w:val="-2"/>
-                <w:w w:val="105"/>
-                <w:sz w:val="24"/>
-                <w:szCs w:val="24"/>
-              </w:rPr>
-              <w:lastRenderedPageBreak/>
-              <w:t>navigating the UI</w:t>
+              <w:t>Do simple transition animations play when navigating the UI</w:t>
             </w:r>
           </w:p>
         </w:tc>
@@ -8143,7 +8085,6 @@
                 <w:sz w:val="24"/>
                 <w:szCs w:val="24"/>
               </w:rPr>
-              <w:lastRenderedPageBreak/>
               <w:t>6</w:t>
             </w:r>
           </w:p>
@@ -8749,15 +8690,7 @@
                               <w:t xml:space="preserve"> font </w:t>
                             </w:r>
                             <w:r>
-                              <w:t xml:space="preserve">that stands out compared to the orange background. I have decided to use the </w:t>
-                            </w:r>
-                            <w:proofErr w:type="spellStart"/>
-                            <w:r>
-                              <w:t>colour</w:t>
-                            </w:r>
-                            <w:proofErr w:type="spellEnd"/>
-                            <w:r>
-                              <w:t xml:space="preserve"> orange as it stands out against the blue background</w:t>
+                              <w:t>that stands out compared to the orange background. I have decided to use the colour orange as it stands out against the blue background</w:t>
                             </w:r>
                             <w:r>
                               <w:t>, which is blue as it will contain backgrounds from the game, whi</w:t>
@@ -8822,15 +8755,7 @@
                         <w:t xml:space="preserve"> font </w:t>
                       </w:r>
                       <w:r>
-                        <w:t xml:space="preserve">that stands out compared to the orange background. I have decided to use the </w:t>
-                      </w:r>
-                      <w:proofErr w:type="spellStart"/>
-                      <w:r>
-                        <w:t>colour</w:t>
-                      </w:r>
-                      <w:proofErr w:type="spellEnd"/>
-                      <w:r>
-                        <w:t xml:space="preserve"> orange as it stands out against the blue background</w:t>
+                        <w:t>that stands out compared to the orange background. I have decided to use the colour orange as it stands out against the blue background</w:t>
                       </w:r>
                       <w:r>
                         <w:t>, which is blue as it will contain backgrounds from the game, whi</w:t>
@@ -9690,23 +9615,7 @@
                                 <w:sz w:val="18"/>
                                 <w:szCs w:val="18"/>
                               </w:rPr>
-                              <w:t xml:space="preserve">Background contains scenes from the game, so the placeholder </w:t>
-                            </w:r>
-                            <w:proofErr w:type="spellStart"/>
-                            <w:r>
-                              <w:rPr>
-                                <w:sz w:val="18"/>
-                                <w:szCs w:val="18"/>
-                              </w:rPr>
-                              <w:t>colour</w:t>
-                            </w:r>
-                            <w:proofErr w:type="spellEnd"/>
-                            <w:r>
-                              <w:rPr>
-                                <w:sz w:val="18"/>
-                                <w:szCs w:val="18"/>
-                              </w:rPr>
-                              <w:t xml:space="preserve"> is blue, as it is </w:t>
+                              <w:t xml:space="preserve">Background contains scenes from the game, so the placeholder colour is blue, as it is </w:t>
                             </w:r>
                             <w:r>
                               <w:rPr>
@@ -9760,23 +9669,7 @@
                           <w:sz w:val="18"/>
                           <w:szCs w:val="18"/>
                         </w:rPr>
-                        <w:t xml:space="preserve">Background contains scenes from the game, so the placeholder </w:t>
-                      </w:r>
-                      <w:proofErr w:type="spellStart"/>
-                      <w:r>
-                        <w:rPr>
-                          <w:sz w:val="18"/>
-                          <w:szCs w:val="18"/>
-                        </w:rPr>
-                        <w:t>colour</w:t>
-                      </w:r>
-                      <w:proofErr w:type="spellEnd"/>
-                      <w:r>
-                        <w:rPr>
-                          <w:sz w:val="18"/>
-                          <w:szCs w:val="18"/>
-                        </w:rPr>
-                        <w:t xml:space="preserve"> is blue, as it is </w:t>
+                        <w:t xml:space="preserve">Background contains scenes from the game, so the placeholder colour is blue, as it is </w:t>
                       </w:r>
                       <w:r>
                         <w:rPr>
@@ -9906,15 +9799,7 @@
                               <w:t xml:space="preserve"> </w:t>
                             </w:r>
                             <w:r>
-                              <w:t xml:space="preserve">in case the user </w:t>
-                            </w:r>
-                            <w:proofErr w:type="gramStart"/>
-                            <w:r>
-                              <w:t>isn’t able to</w:t>
-                            </w:r>
-                            <w:proofErr w:type="gramEnd"/>
-                            <w:r>
-                              <w:t xml:space="preserve"> read English</w:t>
+                              <w:t>in case the user isn’t able to read English</w:t>
                             </w:r>
                             <w:r>
                               <w:t>. This tells them they are in the settings.</w:t>
@@ -9998,15 +9883,7 @@
                         <w:t xml:space="preserve"> </w:t>
                       </w:r>
                       <w:r>
-                        <w:t xml:space="preserve">in case the user </w:t>
-                      </w:r>
-                      <w:proofErr w:type="gramStart"/>
-                      <w:r>
-                        <w:t>isn’t able to</w:t>
-                      </w:r>
-                      <w:proofErr w:type="gramEnd"/>
-                      <w:r>
-                        <w:t xml:space="preserve"> read English</w:t>
+                        <w:t>in case the user isn’t able to read English</w:t>
                       </w:r>
                       <w:r>
                         <w:t>. This tells them they are in the settings.</w:t>
@@ -10281,6 +10158,7 @@
           <w:sz w:val="24"/>
           <w:szCs w:val="24"/>
         </w:rPr>
+        <w:lastRenderedPageBreak/>
         <mc:AlternateContent>
           <mc:Choice Requires="wps">
             <w:drawing>
@@ -10337,15 +10215,7 @@
                               <w:t xml:space="preserve"> does in game, this is helpful in case they do not know. Th</w:t>
                             </w:r>
                             <w:r>
-                              <w:t xml:space="preserve">e background is a different </w:t>
-                            </w:r>
-                            <w:proofErr w:type="spellStart"/>
-                            <w:r>
-                              <w:t>colour</w:t>
-                            </w:r>
-                            <w:proofErr w:type="spellEnd"/>
-                            <w:r>
-                              <w:t xml:space="preserve"> to the key</w:t>
+                              <w:t>e background is a different colour to the key</w:t>
                             </w:r>
                             <w:r>
                               <w:t xml:space="preserve"> binds’ background, this makes them stand out more and easier to see. I have also used a keyboard icon next to the title to help indicate the usage of the page, </w:t>
@@ -10414,15 +10284,7 @@
                         <w:t xml:space="preserve"> does in game, this is helpful in case they do not know. Th</w:t>
                       </w:r>
                       <w:r>
-                        <w:t xml:space="preserve">e background is a different </w:t>
-                      </w:r>
-                      <w:proofErr w:type="spellStart"/>
-                      <w:r>
-                        <w:t>colour</w:t>
-                      </w:r>
-                      <w:proofErr w:type="spellEnd"/>
-                      <w:r>
-                        <w:t xml:space="preserve"> to the key</w:t>
+                        <w:t>e background is a different colour to the key</w:t>
                       </w:r>
                       <w:r>
                         <w:t xml:space="preserve"> binds’ background, this makes them stand out more and easier to see. I have also used a keyboard icon next to the title to help indicate the usage of the page, </w:t>
@@ -11130,15 +10992,7 @@
                               <w:t xml:space="preserve">where they can press any button to change the key. The background becomes darker as it </w:t>
                             </w:r>
                             <w:r>
-                              <w:t xml:space="preserve">takes attention away and places it on the new window. It is orange as it matches with the </w:t>
-                            </w:r>
-                            <w:proofErr w:type="spellStart"/>
-                            <w:r>
-                              <w:t>colour</w:t>
-                            </w:r>
-                            <w:proofErr w:type="spellEnd"/>
-                            <w:r>
-                              <w:t xml:space="preserve"> scheme of the other components of the GUI.</w:t>
+                              <w:t>takes attention away and places it on the new window. It is orange as it matches with the colour scheme of the other components of the GUI.</w:t>
                             </w:r>
                           </w:p>
                         </w:txbxContent>
@@ -11174,15 +11028,7 @@
                         <w:t xml:space="preserve">where they can press any button to change the key. The background becomes darker as it </w:t>
                       </w:r>
                       <w:r>
-                        <w:t xml:space="preserve">takes attention away and places it on the new window. It is orange as it matches with the </w:t>
-                      </w:r>
-                      <w:proofErr w:type="spellStart"/>
-                      <w:r>
-                        <w:t>colour</w:t>
-                      </w:r>
-                      <w:proofErr w:type="spellEnd"/>
-                      <w:r>
-                        <w:t xml:space="preserve"> scheme of the other components of the GUI.</w:t>
+                        <w:t>takes attention away and places it on the new window. It is orange as it matches with the colour scheme of the other components of the GUI.</w:t>
                       </w:r>
                     </w:p>
                   </w:txbxContent>
@@ -11576,11 +11422,9 @@
                             <w:r>
                               <w:t xml:space="preserve">an item of clothing or something similar. The character </w:t>
                             </w:r>
-                            <w:proofErr w:type="gramStart"/>
                             <w:r>
                               <w:t>is located in</w:t>
                             </w:r>
-                            <w:proofErr w:type="gramEnd"/>
                             <w:r>
                               <w:t xml:space="preserve"> the middle of the screen</w:t>
                             </w:r>
@@ -11644,11 +11488,9 @@
                       <w:r>
                         <w:t xml:space="preserve">an item of clothing or something similar. The character </w:t>
                       </w:r>
-                      <w:proofErr w:type="gramStart"/>
                       <w:r>
                         <w:t>is located in</w:t>
                       </w:r>
-                      <w:proofErr w:type="gramEnd"/>
                       <w:r>
                         <w:t xml:space="preserve"> the middle of the screen</w:t>
                       </w:r>
@@ -13025,15 +12867,7 @@
                               <w:t>he first thing I wanted to do was make the player move. I started off by creating a variable named speed, which will decide how fast the player moves</w:t>
                             </w:r>
                             <w:r>
-                              <w:t xml:space="preserve">, I later changed this to </w:t>
-                            </w:r>
-                            <w:proofErr w:type="spellStart"/>
-                            <w:r>
-                              <w:t>moveForce</w:t>
-                            </w:r>
-                            <w:proofErr w:type="spellEnd"/>
-                            <w:r>
-                              <w:t xml:space="preserve"> as I think it better describes how it affects the player</w:t>
+                              <w:t>, I later changed this to moveForce as I think it better describes how it affects the player</w:t>
                             </w:r>
                             <w:r>
                               <w:t>. At first</w:t>
@@ -13102,15 +12936,7 @@
                         <w:t>he first thing I wanted to do was make the player move. I started off by creating a variable named speed, which will decide how fast the player moves</w:t>
                       </w:r>
                       <w:r>
-                        <w:t xml:space="preserve">, I later changed this to </w:t>
-                      </w:r>
-                      <w:proofErr w:type="spellStart"/>
-                      <w:r>
-                        <w:t>moveForce</w:t>
-                      </w:r>
-                      <w:proofErr w:type="spellEnd"/>
-                      <w:r>
-                        <w:t xml:space="preserve"> as I think it better describes how it affects the player</w:t>
+                        <w:t>, I later changed this to moveForce as I think it better describes how it affects the player</w:t>
                       </w:r>
                       <w:r>
                         <w:t>. At first</w:t>
@@ -13586,15 +13412,7 @@
                               <w:t xml:space="preserve">adds it to the transform position </w:t>
                             </w:r>
                             <w:r>
-                              <w:t xml:space="preserve">equation. This multiplies the x position, </w:t>
-                            </w:r>
-                            <w:proofErr w:type="spellStart"/>
-                            <w:r>
-                              <w:t>moveForce</w:t>
-                            </w:r>
-                            <w:proofErr w:type="spellEnd"/>
-                            <w:r>
-                              <w:t xml:space="preserve"> and Time.deltaTime</w:t>
+                              <w:t>equation. This multiplies the x position, moveForce and Time.deltaTime</w:t>
                             </w:r>
                             <w:r>
                               <w:t xml:space="preserve"> to move the player</w:t>
@@ -13642,15 +13460,7 @@
                         <w:t xml:space="preserve">adds it to the transform position </w:t>
                       </w:r>
                       <w:r>
-                        <w:t xml:space="preserve">equation. This multiplies the x position, </w:t>
-                      </w:r>
-                      <w:proofErr w:type="spellStart"/>
-                      <w:r>
-                        <w:t>moveForce</w:t>
-                      </w:r>
-                      <w:proofErr w:type="spellEnd"/>
-                      <w:r>
-                        <w:t xml:space="preserve"> and Time.deltaTime</w:t>
+                        <w:t>equation. This multiplies the x position, moveForce and Time.deltaTime</w:t>
                       </w:r>
                       <w:r>
                         <w:t xml:space="preserve"> to move the player</w:t>
@@ -13895,7 +13705,7 @@
           <w:szCs w:val="24"/>
         </w:rPr>
         <w:drawing>
-          <wp:anchor distT="0" distB="0" distL="114300" distR="114300" simplePos="0" relativeHeight="487646208" behindDoc="1" locked="0" layoutInCell="1" allowOverlap="1" wp14:anchorId="05140391" wp14:editId="7C296CAE">
+          <wp:anchor distT="0" distB="0" distL="114300" distR="114300" simplePos="0" relativeHeight="487646208" behindDoc="1" locked="0" layoutInCell="1" allowOverlap="1" wp14:anchorId="05140391" wp14:editId="67F3A8C8">
             <wp:simplePos x="0" y="0"/>
             <wp:positionH relativeFrom="margin">
               <wp:posOffset>4498966</wp:posOffset>
@@ -16163,25 +15973,7 @@
           <w:sz w:val="24"/>
           <w:szCs w:val="24"/>
         </w:rPr>
-        <w:t xml:space="preserve">ll and landed on the </w:t>
-      </w:r>
-      <w:proofErr w:type="gramStart"/>
-      <w:r>
-        <w:rPr>
-          <w:rFonts w:asciiTheme="minorHAnsi" w:hAnsiTheme="minorHAnsi" w:cstheme="minorHAnsi"/>
-          <w:sz w:val="24"/>
-          <w:szCs w:val="24"/>
-        </w:rPr>
-        <w:t>ground</w:t>
-      </w:r>
-      <w:proofErr w:type="gramEnd"/>
-      <w:r>
-        <w:rPr>
-          <w:rFonts w:asciiTheme="minorHAnsi" w:hAnsiTheme="minorHAnsi" w:cstheme="minorHAnsi"/>
-          <w:sz w:val="24"/>
-          <w:szCs w:val="24"/>
-        </w:rPr>
-        <w:t xml:space="preserve"> so I knew it was a problem with the player object.</w:t>
+        <w:t>ll and landed on the ground so I knew it was a problem with the player object.</w:t>
       </w:r>
     </w:p>
     <w:p>
@@ -17531,15 +17323,7 @@
                               <w:t xml:space="preserve"> I added </w:t>
                             </w:r>
                             <w:r>
-                              <w:t xml:space="preserve">the impulse </w:t>
-                            </w:r>
-                            <w:proofErr w:type="gramStart"/>
-                            <w:r>
-                              <w:t>mode</w:t>
-                            </w:r>
-                            <w:proofErr w:type="gramEnd"/>
-                            <w:r>
-                              <w:t xml:space="preserve"> so the force is applied instantly.</w:t>
+                              <w:t>the impulse mode so the force is applied instantly.</w:t>
                             </w:r>
                           </w:p>
                           <w:p>
@@ -17547,15 +17331,7 @@
                               <w:t xml:space="preserve">This didn’t work at first, as the player didn’t jump when the space bar was pressed. </w:t>
                             </w:r>
                             <w:r>
-                              <w:t xml:space="preserve">I then changed the input type from GetButtonDown to </w:t>
-                            </w:r>
-                            <w:proofErr w:type="gramStart"/>
-                            <w:r>
-                              <w:t>GetKey</w:t>
-                            </w:r>
-                            <w:proofErr w:type="gramEnd"/>
-                            <w:r>
-                              <w:t xml:space="preserve"> and it still didn’t work, as the player only jumped </w:t>
+                              <w:t xml:space="preserve">I then changed the input type from GetButtonDown to GetKey and it still didn’t work, as the player only jumped </w:t>
                             </w:r>
                             <w:r>
                               <w:t>occasionall</w:t>
@@ -17572,15 +17348,7 @@
                               <w:t xml:space="preserve"> </w:t>
                             </w:r>
                             <w:r>
-                              <w:t xml:space="preserve">didn’t know what was wrong so I slightly altered the code </w:t>
-                            </w:r>
-                            <w:proofErr w:type="gramStart"/>
-                            <w:r>
-                              <w:t>again</w:t>
-                            </w:r>
-                            <w:proofErr w:type="gramEnd"/>
-                            <w:r>
-                              <w:t xml:space="preserve"> but nothing changed</w:t>
+                              <w:t>didn’t know what was wrong so I slightly altered the code again but nothing changed</w:t>
                             </w:r>
                           </w:p>
                         </w:txbxContent>
@@ -17622,15 +17390,7 @@
                         <w:t xml:space="preserve"> I added </w:t>
                       </w:r>
                       <w:r>
-                        <w:t xml:space="preserve">the impulse </w:t>
-                      </w:r>
-                      <w:proofErr w:type="gramStart"/>
-                      <w:r>
-                        <w:t>mode</w:t>
-                      </w:r>
-                      <w:proofErr w:type="gramEnd"/>
-                      <w:r>
-                        <w:t xml:space="preserve"> so the force is applied instantly.</w:t>
+                        <w:t>the impulse mode so the force is applied instantly.</w:t>
                       </w:r>
                     </w:p>
                     <w:p>
@@ -17638,15 +17398,7 @@
                         <w:t xml:space="preserve">This didn’t work at first, as the player didn’t jump when the space bar was pressed. </w:t>
                       </w:r>
                       <w:r>
-                        <w:t xml:space="preserve">I then changed the input type from GetButtonDown to </w:t>
-                      </w:r>
-                      <w:proofErr w:type="gramStart"/>
-                      <w:r>
-                        <w:t>GetKey</w:t>
-                      </w:r>
-                      <w:proofErr w:type="gramEnd"/>
-                      <w:r>
-                        <w:t xml:space="preserve"> and it still didn’t work, as the player only jumped </w:t>
+                        <w:t xml:space="preserve">I then changed the input type from GetButtonDown to GetKey and it still didn’t work, as the player only jumped </w:t>
                       </w:r>
                       <w:r>
                         <w:t>occasionall</w:t>
@@ -17663,15 +17415,7 @@
                         <w:t xml:space="preserve"> </w:t>
                       </w:r>
                       <w:r>
-                        <w:t xml:space="preserve">didn’t know what was wrong so I slightly altered the code </w:t>
-                      </w:r>
-                      <w:proofErr w:type="gramStart"/>
-                      <w:r>
-                        <w:t>again</w:t>
-                      </w:r>
-                      <w:proofErr w:type="gramEnd"/>
-                      <w:r>
-                        <w:t xml:space="preserve"> but nothing changed</w:t>
+                        <w:t>didn’t know what was wrong so I slightly altered the code again but nothing changed</w:t>
                       </w:r>
                     </w:p>
                   </w:txbxContent>
@@ -18752,7 +18496,7 @@
           <w:szCs w:val="24"/>
         </w:rPr>
         <w:drawing>
-          <wp:anchor distT="0" distB="0" distL="114300" distR="114300" simplePos="0" relativeHeight="487681024" behindDoc="0" locked="0" layoutInCell="1" allowOverlap="1" wp14:anchorId="2E706C95" wp14:editId="12810F02">
+          <wp:anchor distT="0" distB="0" distL="114300" distR="114300" simplePos="0" relativeHeight="487681024" behindDoc="0" locked="0" layoutInCell="1" allowOverlap="1" wp14:anchorId="2E706C95" wp14:editId="1BBACA68">
             <wp:simplePos x="0" y="0"/>
             <wp:positionH relativeFrom="margin">
               <wp:align>left</wp:align>
@@ -19724,7 +19468,6 @@
                 <w:szCs w:val="24"/>
               </w:rPr>
             </w:pPr>
-            <w:proofErr w:type="gramStart"/>
             <w:r>
               <w:rPr>
                 <w:rFonts w:asciiTheme="minorHAnsi" w:hAnsiTheme="minorHAnsi" w:cstheme="minorHAnsi"/>
@@ -19735,7 +19478,6 @@
               </w:rPr>
               <w:t>Actual</w:t>
             </w:r>
-            <w:proofErr w:type="gramEnd"/>
           </w:p>
           <w:p>
             <w:pPr>
@@ -19847,7 +19589,6 @@
                 <w:szCs w:val="24"/>
               </w:rPr>
             </w:pPr>
-            <w:proofErr w:type="gramStart"/>
             <w:r>
               <w:rPr>
                 <w:rFonts w:asciiTheme="minorHAnsi" w:hAnsiTheme="minorHAnsi" w:cstheme="minorHAnsi"/>
@@ -19856,18 +19597,7 @@
                 <w:sz w:val="24"/>
                 <w:szCs w:val="24"/>
               </w:rPr>
-              <w:t>player</w:t>
-            </w:r>
-            <w:proofErr w:type="gramEnd"/>
-            <w:r>
-              <w:rPr>
-                <w:rFonts w:asciiTheme="minorHAnsi" w:hAnsiTheme="minorHAnsi" w:cstheme="minorHAnsi"/>
-                <w:spacing w:val="-2"/>
-                <w:w w:val="105"/>
-                <w:sz w:val="24"/>
-                <w:szCs w:val="24"/>
-              </w:rPr>
-              <w:t xml:space="preserve"> </w:t>
+              <w:t xml:space="preserve">player </w:t>
             </w:r>
             <w:r>
               <w:rPr>
@@ -21562,15 +21292,7 @@
         <w:tab/>
       </w:r>
       <w:r>
-        <w:t xml:space="preserve">Now that stage 1 was complete, I began with stage 2, where I </w:t>
-      </w:r>
-      <w:proofErr w:type="gramStart"/>
-      <w:r>
-        <w:t>add</w:t>
-      </w:r>
-      <w:proofErr w:type="gramEnd"/>
-      <w:r>
-        <w:t xml:space="preserve"> a menu screen. At first, I used the GUI design but later I will make a proper one.</w:t>
+        <w:t>Now that stage 1 was complete, I began with stage 2, where I add a menu screen. At first, I used the GUI design but later I will make a proper one.</w:t>
       </w:r>
     </w:p>
     <w:p>
@@ -22666,25 +22388,7 @@
           <w:sz w:val="24"/>
           <w:szCs w:val="24"/>
         </w:rPr>
-        <w:t xml:space="preserve">This is the code for the </w:t>
-      </w:r>
-      <w:proofErr w:type="gramStart"/>
-      <w:r>
-        <w:rPr>
-          <w:rFonts w:asciiTheme="minorHAnsi" w:hAnsiTheme="minorHAnsi" w:cstheme="minorHAnsi"/>
-          <w:sz w:val="24"/>
-          <w:szCs w:val="24"/>
-        </w:rPr>
-        <w:t>controls</w:t>
-      </w:r>
-      <w:proofErr w:type="gramEnd"/>
-      <w:r>
-        <w:rPr>
-          <w:rFonts w:asciiTheme="minorHAnsi" w:hAnsiTheme="minorHAnsi" w:cstheme="minorHAnsi"/>
-          <w:sz w:val="24"/>
-          <w:szCs w:val="24"/>
-        </w:rPr>
-        <w:t xml:space="preserve"> menu, where all it has is a button for going back to settings, and a few placeholder buttons for the future when I add functionality to the screen</w:t>
+        <w:t>This is the code for the controls menu, where all it has is a button for going back to settings, and a few placeholder buttons for the future when I add functionality to the screen</w:t>
       </w:r>
     </w:p>
     <w:p>
@@ -26675,6 +26379,7 @@
       </w:pPr>
       <w:r>
         <w:rPr>
+          <w:noProof/>
           <w:sz w:val="24"/>
           <w:szCs w:val="24"/>
         </w:rPr>
@@ -26732,70 +26437,6 @@
       </w:pPr>
       <w:r>
         <w:rPr>
-          <w:sz w:val="24"/>
-          <w:szCs w:val="24"/>
-        </w:rPr>
-        <w:lastRenderedPageBreak/>
-        <w:drawing>
-          <wp:anchor distT="0" distB="0" distL="114300" distR="114300" simplePos="0" relativeHeight="487742464" behindDoc="1" locked="0" layoutInCell="1" allowOverlap="1" wp14:anchorId="53FC254F" wp14:editId="1BE307EF">
-            <wp:simplePos x="0" y="0"/>
-            <wp:positionH relativeFrom="column">
-              <wp:posOffset>0</wp:posOffset>
-            </wp:positionH>
-            <wp:positionV relativeFrom="page">
-              <wp:posOffset>3437728</wp:posOffset>
-            </wp:positionV>
-            <wp:extent cx="2359660" cy="756285"/>
-            <wp:effectExtent l="0" t="0" r="2540" b="5715"/>
-            <wp:wrapTight wrapText="bothSides">
-              <wp:wrapPolygon edited="0">
-                <wp:start x="0" y="0"/>
-                <wp:lineTo x="0" y="21219"/>
-                <wp:lineTo x="21449" y="21219"/>
-                <wp:lineTo x="21449" y="0"/>
-                <wp:lineTo x="0" y="0"/>
-              </wp:wrapPolygon>
-            </wp:wrapTight>
-            <wp:docPr id="1611715471" name="Picture 1" descr="A screen shot of a computer code&#10;&#10;AI-generated content may be incorrect."/>
-            <wp:cNvGraphicFramePr>
-              <a:graphicFrameLocks xmlns:a="http://schemas.openxmlformats.org/drawingml/2006/main" noChangeAspect="1"/>
-            </wp:cNvGraphicFramePr>
-            <a:graphic xmlns:a="http://schemas.openxmlformats.org/drawingml/2006/main">
-              <a:graphicData uri="http://schemas.openxmlformats.org/drawingml/2006/picture">
-                <pic:pic xmlns:pic="http://schemas.openxmlformats.org/drawingml/2006/picture">
-                  <pic:nvPicPr>
-                    <pic:cNvPr id="1611715471" name="Picture 1" descr="A screen shot of a computer code&#10;&#10;AI-generated content may be incorrect."/>
-                    <pic:cNvPicPr/>
-                  </pic:nvPicPr>
-                  <pic:blipFill>
-                    <a:blip r:embed="rId84">
-                      <a:extLst>
-                        <a:ext uri="{28A0092B-C50C-407E-A947-70E740481C1C}">
-                          <a14:useLocalDpi xmlns:a14="http://schemas.microsoft.com/office/drawing/2010/main" val="0"/>
-                        </a:ext>
-                      </a:extLst>
-                    </a:blip>
-                    <a:stretch>
-                      <a:fillRect/>
-                    </a:stretch>
-                  </pic:blipFill>
-                  <pic:spPr>
-                    <a:xfrm>
-                      <a:off x="0" y="0"/>
-                      <a:ext cx="2359660" cy="756285"/>
-                    </a:xfrm>
-                    <a:prstGeom prst="rect">
-                      <a:avLst/>
-                    </a:prstGeom>
-                  </pic:spPr>
-                </pic:pic>
-              </a:graphicData>
-            </a:graphic>
-          </wp:anchor>
-        </w:drawing>
-      </w:r>
-      <w:r>
-        <w:rPr>
           <w:rFonts w:asciiTheme="minorHAnsi" w:hAnsiTheme="minorHAnsi" w:cstheme="minorHAnsi"/>
           <w:noProof/>
           <w:sz w:val="24"/>
@@ -26804,7 +26445,7 @@
         <mc:AlternateContent>
           <mc:Choice Requires="wps">
             <w:drawing>
-              <wp:anchor distT="0" distB="0" distL="114300" distR="114300" simplePos="0" relativeHeight="487755776" behindDoc="0" locked="0" layoutInCell="1" allowOverlap="1" wp14:anchorId="68A576AB" wp14:editId="3D7449E4">
+              <wp:anchor distT="0" distB="0" distL="114300" distR="114300" simplePos="0" relativeHeight="487755776" behindDoc="0" locked="0" layoutInCell="1" allowOverlap="1" wp14:anchorId="68A576AB" wp14:editId="1951FA83">
                 <wp:simplePos x="0" y="0"/>
                 <wp:positionH relativeFrom="page">
                   <wp:posOffset>2604976</wp:posOffset>
@@ -26865,7 +26506,11 @@
           </mc:Choice>
           <mc:Fallback>
             <w:pict>
-              <v:shape w14:anchorId="57333ADB" id="Straight Arrow Connector 64" o:spid="_x0000_s1026" type="#_x0000_t32" style="position:absolute;margin-left:205.1pt;margin-top:154.85pt;width:84.3pt;height:15.9pt;flip:x;z-index:487755776;visibility:visible;mso-wrap-style:square;mso-width-percent:0;mso-height-percent:0;mso-wrap-distance-left:9pt;mso-wrap-distance-top:0;mso-wrap-distance-right:9pt;mso-wrap-distance-bottom:0;mso-position-horizontal:absolute;mso-position-horizontal-relative:page;mso-position-vertical:absolute;mso-position-vertical-relative:text;mso-width-percent:0;mso-height-percent:0;mso-width-relative:margin;mso-height-relative:margin" o:gfxdata="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" strokecolor="#00b0f0">
+              <v:shapetype w14:anchorId="3E6D2FBF" id="_x0000_t32" coordsize="21600,21600" o:spt="32" o:oned="t" path="m,l21600,21600e" filled="f">
+                <v:path arrowok="t" fillok="f" o:connecttype="none"/>
+                <o:lock v:ext="edit" shapetype="t"/>
+              </v:shapetype>
+              <v:shape id="Straight Arrow Connector 64" o:spid="_x0000_s1026" type="#_x0000_t32" style="position:absolute;margin-left:205.1pt;margin-top:154.85pt;width:84.3pt;height:15.9pt;flip:x;z-index:487755776;visibility:visible;mso-wrap-style:square;mso-width-percent:0;mso-height-percent:0;mso-wrap-distance-left:9pt;mso-wrap-distance-top:0;mso-wrap-distance-right:9pt;mso-wrap-distance-bottom:0;mso-position-horizontal:absolute;mso-position-horizontal-relative:page;mso-position-vertical:absolute;mso-position-vertical-relative:text;mso-width-percent:0;mso-height-percent:0;mso-width-relative:margin;mso-height-relative:margin" o:gfxdata="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" strokecolor="#00b0f0">
                 <v:stroke endarrow="block"/>
                 <w10:wrap anchorx="page"/>
               </v:shape>
@@ -26883,7 +26528,7 @@
         <mc:AlternateContent>
           <mc:Choice Requires="wps">
             <w:drawing>
-              <wp:anchor distT="0" distB="0" distL="114300" distR="114300" simplePos="0" relativeHeight="487753728" behindDoc="0" locked="0" layoutInCell="1" allowOverlap="1" wp14:anchorId="47D082B4" wp14:editId="0354D88E">
+              <wp:anchor distT="0" distB="0" distL="114300" distR="114300" simplePos="0" relativeHeight="487753728" behindDoc="0" locked="0" layoutInCell="1" allowOverlap="1" wp14:anchorId="47D082B4" wp14:editId="0EDA5EA9">
                 <wp:simplePos x="0" y="0"/>
                 <wp:positionH relativeFrom="page">
                   <wp:posOffset>2466752</wp:posOffset>
@@ -26944,7 +26589,7 @@
           </mc:Choice>
           <mc:Fallback>
             <w:pict>
-              <v:shape w14:anchorId="122190BD" id="Straight Arrow Connector 64" o:spid="_x0000_s1026" type="#_x0000_t32" style="position:absolute;margin-left:194.25pt;margin-top:140.65pt;width:95.3pt;height:13.4pt;flip:x;z-index:487753728;visibility:visible;mso-wrap-style:square;mso-width-percent:0;mso-height-percent:0;mso-wrap-distance-left:9pt;mso-wrap-distance-top:0;mso-wrap-distance-right:9pt;mso-wrap-distance-bottom:0;mso-position-horizontal:absolute;mso-position-horizontal-relative:page;mso-position-vertical:absolute;mso-position-vertical-relative:text;mso-width-percent:0;mso-height-percent:0;mso-width-relative:margin;mso-height-relative:margin" o:gfxdata="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" strokecolor="#00b0f0">
+              <v:shape w14:anchorId="67F85A8C" id="Straight Arrow Connector 64" o:spid="_x0000_s1026" type="#_x0000_t32" style="position:absolute;margin-left:194.25pt;margin-top:140.65pt;width:95.3pt;height:13.4pt;flip:x;z-index:487753728;visibility:visible;mso-wrap-style:square;mso-width-percent:0;mso-height-percent:0;mso-wrap-distance-left:9pt;mso-wrap-distance-top:0;mso-wrap-distance-right:9pt;mso-wrap-distance-bottom:0;mso-position-horizontal:absolute;mso-position-horizontal-relative:page;mso-position-vertical:absolute;mso-position-vertical-relative:text;mso-width-percent:0;mso-height-percent:0;mso-width-relative:margin;mso-height-relative:margin" o:gfxdata="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" strokecolor="#00b0f0">
                 <v:stroke endarrow="block"/>
                 <w10:wrap anchorx="page"/>
               </v:shape>
@@ -26954,368 +26599,6 @@
       </w:r>
       <w:r>
         <w:rPr>
-          <w:rFonts w:asciiTheme="minorHAnsi" w:hAnsiTheme="minorHAnsi" w:cstheme="minorHAnsi"/>
-          <w:noProof/>
-          <w:sz w:val="24"/>
-          <w:szCs w:val="24"/>
-        </w:rPr>
-        <mc:AlternateContent>
-          <mc:Choice Requires="wps">
-            <w:drawing>
-              <wp:anchor distT="0" distB="0" distL="114300" distR="114300" simplePos="0" relativeHeight="487751680" behindDoc="0" locked="0" layoutInCell="1" allowOverlap="1" wp14:anchorId="25C57CD6" wp14:editId="3BCBFC11">
-                <wp:simplePos x="0" y="0"/>
-                <wp:positionH relativeFrom="page">
-                  <wp:posOffset>3051543</wp:posOffset>
-                </wp:positionH>
-                <wp:positionV relativeFrom="paragraph">
-                  <wp:posOffset>1084403</wp:posOffset>
-                </wp:positionV>
-                <wp:extent cx="244239" cy="563525"/>
-                <wp:effectExtent l="38100" t="0" r="22860" b="65405"/>
-                <wp:wrapNone/>
-                <wp:docPr id="1129285555" name="Straight Arrow Connector 64"/>
-                <wp:cNvGraphicFramePr/>
-                <a:graphic xmlns:a="http://schemas.openxmlformats.org/drawingml/2006/main">
-                  <a:graphicData uri="http://schemas.microsoft.com/office/word/2010/wordprocessingShape">
-                    <wps:wsp>
-                      <wps:cNvCnPr/>
-                      <wps:spPr>
-                        <a:xfrm flipH="1">
-                          <a:off x="0" y="0"/>
-                          <a:ext cx="244239" cy="563525"/>
-                        </a:xfrm>
-                        <a:prstGeom prst="straightConnector1">
-                          <a:avLst/>
-                        </a:prstGeom>
-                        <a:ln>
-                          <a:solidFill>
-                            <a:srgbClr val="00B0F0"/>
-                          </a:solidFill>
-                          <a:tailEnd type="triangle"/>
-                        </a:ln>
-                      </wps:spPr>
-                      <wps:style>
-                        <a:lnRef idx="1">
-                          <a:schemeClr val="accent1"/>
-                        </a:lnRef>
-                        <a:fillRef idx="0">
-                          <a:schemeClr val="accent1"/>
-                        </a:fillRef>
-                        <a:effectRef idx="0">
-                          <a:schemeClr val="accent1"/>
-                        </a:effectRef>
-                        <a:fontRef idx="minor">
-                          <a:schemeClr val="tx1"/>
-                        </a:fontRef>
-                      </wps:style>
-                      <wps:bodyPr/>
-                    </wps:wsp>
-                  </a:graphicData>
-                </a:graphic>
-                <wp14:sizeRelH relativeFrom="margin">
-                  <wp14:pctWidth>0</wp14:pctWidth>
-                </wp14:sizeRelH>
-                <wp14:sizeRelV relativeFrom="margin">
-                  <wp14:pctHeight>0</wp14:pctHeight>
-                </wp14:sizeRelV>
-              </wp:anchor>
-            </w:drawing>
-          </mc:Choice>
-          <mc:Fallback>
-            <w:pict>
-              <v:shape w14:anchorId="360C626D" id="Straight Arrow Connector 64" o:spid="_x0000_s1026" type="#_x0000_t32" style="position:absolute;margin-left:240.3pt;margin-top:85.4pt;width:19.25pt;height:44.35pt;flip:x;z-index:487751680;visibility:visible;mso-wrap-style:square;mso-width-percent:0;mso-height-percent:0;mso-wrap-distance-left:9pt;mso-wrap-distance-top:0;mso-wrap-distance-right:9pt;mso-wrap-distance-bottom:0;mso-position-horizontal:absolute;mso-position-horizontal-relative:page;mso-position-vertical:absolute;mso-position-vertical-relative:text;mso-width-percent:0;mso-height-percent:0;mso-width-relative:margin;mso-height-relative:margin" o:gfxdata="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" strokecolor="#00b0f0">
-                <v:stroke endarrow="block"/>
-                <w10:wrap anchorx="page"/>
-              </v:shape>
-            </w:pict>
-          </mc:Fallback>
-        </mc:AlternateContent>
-      </w:r>
-      <w:r>
-        <w:rPr>
-          <w:sz w:val="24"/>
-          <w:szCs w:val="24"/>
-        </w:rPr>
-        <w:drawing>
-          <wp:anchor distT="0" distB="0" distL="114300" distR="114300" simplePos="0" relativeHeight="487743488" behindDoc="1" locked="0" layoutInCell="1" allowOverlap="1" wp14:anchorId="59784440" wp14:editId="15ED7B84">
-            <wp:simplePos x="0" y="0"/>
-            <wp:positionH relativeFrom="margin">
-              <wp:posOffset>-635</wp:posOffset>
-            </wp:positionH>
-            <wp:positionV relativeFrom="page">
-              <wp:posOffset>7974330</wp:posOffset>
-            </wp:positionV>
-            <wp:extent cx="2774950" cy="144145"/>
-            <wp:effectExtent l="0" t="0" r="6350" b="8255"/>
-            <wp:wrapTight wrapText="bothSides">
-              <wp:wrapPolygon edited="0">
-                <wp:start x="0" y="0"/>
-                <wp:lineTo x="0" y="19982"/>
-                <wp:lineTo x="21501" y="19982"/>
-                <wp:lineTo x="21501" y="0"/>
-                <wp:lineTo x="0" y="0"/>
-              </wp:wrapPolygon>
-            </wp:wrapTight>
-            <wp:docPr id="1126616386" name="Picture 1"/>
-            <wp:cNvGraphicFramePr>
-              <a:graphicFrameLocks xmlns:a="http://schemas.openxmlformats.org/drawingml/2006/main" noChangeAspect="1"/>
-            </wp:cNvGraphicFramePr>
-            <a:graphic xmlns:a="http://schemas.openxmlformats.org/drawingml/2006/main">
-              <a:graphicData uri="http://schemas.openxmlformats.org/drawingml/2006/picture">
-                <pic:pic xmlns:pic="http://schemas.openxmlformats.org/drawingml/2006/picture">
-                  <pic:nvPicPr>
-                    <pic:cNvPr id="1126616386" name=""/>
-                    <pic:cNvPicPr/>
-                  </pic:nvPicPr>
-                  <pic:blipFill>
-                    <a:blip r:embed="rId85">
-                      <a:extLst>
-                        <a:ext uri="{28A0092B-C50C-407E-A947-70E740481C1C}">
-                          <a14:useLocalDpi xmlns:a14="http://schemas.microsoft.com/office/drawing/2010/main" val="0"/>
-                        </a:ext>
-                      </a:extLst>
-                    </a:blip>
-                    <a:stretch>
-                      <a:fillRect/>
-                    </a:stretch>
-                  </pic:blipFill>
-                  <pic:spPr>
-                    <a:xfrm>
-                      <a:off x="0" y="0"/>
-                      <a:ext cx="2774950" cy="144145"/>
-                    </a:xfrm>
-                    <a:prstGeom prst="rect">
-                      <a:avLst/>
-                    </a:prstGeom>
-                  </pic:spPr>
-                </pic:pic>
-              </a:graphicData>
-            </a:graphic>
-            <wp14:sizeRelH relativeFrom="margin">
-              <wp14:pctWidth>0</wp14:pctWidth>
-            </wp14:sizeRelH>
-            <wp14:sizeRelV relativeFrom="margin">
-              <wp14:pctHeight>0</wp14:pctHeight>
-            </wp14:sizeRelV>
-          </wp:anchor>
-        </w:drawing>
-      </w:r>
-      <w:r>
-        <w:rPr>
-          <w:sz w:val="24"/>
-          <w:szCs w:val="24"/>
-        </w:rPr>
-        <w:drawing>
-          <wp:anchor distT="0" distB="0" distL="114300" distR="114300" simplePos="0" relativeHeight="487745536" behindDoc="1" locked="0" layoutInCell="1" allowOverlap="1" wp14:anchorId="22DAAAA7" wp14:editId="49472374">
-            <wp:simplePos x="0" y="0"/>
-            <wp:positionH relativeFrom="margin">
-              <wp:align>left</wp:align>
-            </wp:positionH>
-            <wp:positionV relativeFrom="paragraph">
-              <wp:posOffset>2041274</wp:posOffset>
-            </wp:positionV>
-            <wp:extent cx="2827655" cy="492760"/>
-            <wp:effectExtent l="0" t="0" r="0" b="2540"/>
-            <wp:wrapTight wrapText="bothSides">
-              <wp:wrapPolygon edited="0">
-                <wp:start x="0" y="0"/>
-                <wp:lineTo x="0" y="20876"/>
-                <wp:lineTo x="21391" y="20876"/>
-                <wp:lineTo x="21391" y="0"/>
-                <wp:lineTo x="0" y="0"/>
-              </wp:wrapPolygon>
-            </wp:wrapTight>
-            <wp:docPr id="1434953719" name="Picture 1" descr="A screen shot of a computer&#10;&#10;AI-generated content may be incorrect."/>
-            <wp:cNvGraphicFramePr>
-              <a:graphicFrameLocks xmlns:a="http://schemas.openxmlformats.org/drawingml/2006/main" noChangeAspect="1"/>
-            </wp:cNvGraphicFramePr>
-            <a:graphic xmlns:a="http://schemas.openxmlformats.org/drawingml/2006/main">
-              <a:graphicData uri="http://schemas.openxmlformats.org/drawingml/2006/picture">
-                <pic:pic xmlns:pic="http://schemas.openxmlformats.org/drawingml/2006/picture">
-                  <pic:nvPicPr>
-                    <pic:cNvPr id="1434953719" name="Picture 1" descr="A screen shot of a computer&#10;&#10;AI-generated content may be incorrect."/>
-                    <pic:cNvPicPr/>
-                  </pic:nvPicPr>
-                  <pic:blipFill>
-                    <a:blip r:embed="rId86" cstate="print">
-                      <a:extLst>
-                        <a:ext uri="{28A0092B-C50C-407E-A947-70E740481C1C}">
-                          <a14:useLocalDpi xmlns:a14="http://schemas.microsoft.com/office/drawing/2010/main" val="0"/>
-                        </a:ext>
-                      </a:extLst>
-                    </a:blip>
-                    <a:stretch>
-                      <a:fillRect/>
-                    </a:stretch>
-                  </pic:blipFill>
-                  <pic:spPr>
-                    <a:xfrm>
-                      <a:off x="0" y="0"/>
-                      <a:ext cx="2851873" cy="497320"/>
-                    </a:xfrm>
-                    <a:prstGeom prst="rect">
-                      <a:avLst/>
-                    </a:prstGeom>
-                  </pic:spPr>
-                </pic:pic>
-              </a:graphicData>
-            </a:graphic>
-            <wp14:sizeRelH relativeFrom="margin">
-              <wp14:pctWidth>0</wp14:pctWidth>
-            </wp14:sizeRelH>
-            <wp14:sizeRelV relativeFrom="margin">
-              <wp14:pctHeight>0</wp14:pctHeight>
-            </wp14:sizeRelV>
-          </wp:anchor>
-        </w:drawing>
-      </w:r>
-      <w:r>
-        <w:rPr>
-          <w:rFonts w:asciiTheme="minorHAnsi" w:hAnsiTheme="minorHAnsi" w:cstheme="minorHAnsi"/>
-          <w:noProof/>
-          <w:sz w:val="24"/>
-          <w:szCs w:val="24"/>
-        </w:rPr>
-        <mc:AlternateContent>
-          <mc:Choice Requires="wps">
-            <w:drawing>
-              <wp:anchor distT="0" distB="0" distL="114300" distR="114300" simplePos="0" relativeHeight="487749632" behindDoc="0" locked="0" layoutInCell="1" allowOverlap="1" wp14:anchorId="2276EE22" wp14:editId="56486E84">
-                <wp:simplePos x="0" y="0"/>
-                <wp:positionH relativeFrom="page">
-                  <wp:posOffset>1477926</wp:posOffset>
-                </wp:positionH>
-                <wp:positionV relativeFrom="paragraph">
-                  <wp:posOffset>690998</wp:posOffset>
-                </wp:positionV>
-                <wp:extent cx="1069458" cy="233562"/>
-                <wp:effectExtent l="0" t="0" r="73660" b="71755"/>
-                <wp:wrapNone/>
-                <wp:docPr id="1052093042" name="Straight Arrow Connector 64"/>
-                <wp:cNvGraphicFramePr/>
-                <a:graphic xmlns:a="http://schemas.openxmlformats.org/drawingml/2006/main">
-                  <a:graphicData uri="http://schemas.microsoft.com/office/word/2010/wordprocessingShape">
-                    <wps:wsp>
-                      <wps:cNvCnPr/>
-                      <wps:spPr>
-                        <a:xfrm>
-                          <a:off x="0" y="0"/>
-                          <a:ext cx="1069458" cy="233562"/>
-                        </a:xfrm>
-                        <a:prstGeom prst="straightConnector1">
-                          <a:avLst/>
-                        </a:prstGeom>
-                        <a:ln>
-                          <a:solidFill>
-                            <a:srgbClr val="00B0F0"/>
-                          </a:solidFill>
-                          <a:tailEnd type="triangle"/>
-                        </a:ln>
-                      </wps:spPr>
-                      <wps:style>
-                        <a:lnRef idx="1">
-                          <a:schemeClr val="accent1"/>
-                        </a:lnRef>
-                        <a:fillRef idx="0">
-                          <a:schemeClr val="accent1"/>
-                        </a:fillRef>
-                        <a:effectRef idx="0">
-                          <a:schemeClr val="accent1"/>
-                        </a:effectRef>
-                        <a:fontRef idx="minor">
-                          <a:schemeClr val="tx1"/>
-                        </a:fontRef>
-                      </wps:style>
-                      <wps:bodyPr/>
-                    </wps:wsp>
-                  </a:graphicData>
-                </a:graphic>
-                <wp14:sizeRelH relativeFrom="margin">
-                  <wp14:pctWidth>0</wp14:pctWidth>
-                </wp14:sizeRelH>
-                <wp14:sizeRelV relativeFrom="margin">
-                  <wp14:pctHeight>0</wp14:pctHeight>
-                </wp14:sizeRelV>
-              </wp:anchor>
-            </w:drawing>
-          </mc:Choice>
-          <mc:Fallback>
-            <w:pict>
-              <v:shape w14:anchorId="4700E405" id="Straight Arrow Connector 64" o:spid="_x0000_s1026" type="#_x0000_t32" style="position:absolute;margin-left:116.35pt;margin-top:54.4pt;width:84.2pt;height:18.4pt;z-index:487749632;visibility:visible;mso-wrap-style:square;mso-width-percent:0;mso-height-percent:0;mso-wrap-distance-left:9pt;mso-wrap-distance-top:0;mso-wrap-distance-right:9pt;mso-wrap-distance-bottom:0;mso-position-horizontal:absolute;mso-position-horizontal-relative:page;mso-position-vertical:absolute;mso-position-vertical-relative:text;mso-width-percent:0;mso-height-percent:0;mso-width-relative:margin;mso-height-relative:margin" o:gfxdata="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" strokecolor="#00b0f0">
-                <v:stroke endarrow="block"/>
-                <w10:wrap anchorx="page"/>
-              </v:shape>
-            </w:pict>
-          </mc:Fallback>
-        </mc:AlternateContent>
-      </w:r>
-      <w:r>
-        <w:rPr>
-          <w:sz w:val="24"/>
-          <w:szCs w:val="24"/>
-        </w:rPr>
-        <w:drawing>
-          <wp:anchor distT="0" distB="0" distL="114300" distR="114300" simplePos="0" relativeHeight="487744512" behindDoc="1" locked="0" layoutInCell="1" allowOverlap="1" wp14:anchorId="63FDC100" wp14:editId="41295936">
-            <wp:simplePos x="0" y="0"/>
-            <wp:positionH relativeFrom="margin">
-              <wp:posOffset>-635</wp:posOffset>
-            </wp:positionH>
-            <wp:positionV relativeFrom="page">
-              <wp:posOffset>8122920</wp:posOffset>
-            </wp:positionV>
-            <wp:extent cx="1849755" cy="259715"/>
-            <wp:effectExtent l="0" t="0" r="0" b="6985"/>
-            <wp:wrapTight wrapText="bothSides">
-              <wp:wrapPolygon edited="0">
-                <wp:start x="0" y="0"/>
-                <wp:lineTo x="0" y="20597"/>
-                <wp:lineTo x="21355" y="20597"/>
-                <wp:lineTo x="21355" y="0"/>
-                <wp:lineTo x="0" y="0"/>
-              </wp:wrapPolygon>
-            </wp:wrapTight>
-            <wp:docPr id="1095972631" name="Picture 1"/>
-            <wp:cNvGraphicFramePr>
-              <a:graphicFrameLocks xmlns:a="http://schemas.openxmlformats.org/drawingml/2006/main" noChangeAspect="1"/>
-            </wp:cNvGraphicFramePr>
-            <a:graphic xmlns:a="http://schemas.openxmlformats.org/drawingml/2006/main">
-              <a:graphicData uri="http://schemas.openxmlformats.org/drawingml/2006/picture">
-                <pic:pic xmlns:pic="http://schemas.openxmlformats.org/drawingml/2006/picture">
-                  <pic:nvPicPr>
-                    <pic:cNvPr id="1095972631" name=""/>
-                    <pic:cNvPicPr/>
-                  </pic:nvPicPr>
-                  <pic:blipFill>
-                    <a:blip r:embed="rId87">
-                      <a:extLst>
-                        <a:ext uri="{28A0092B-C50C-407E-A947-70E740481C1C}">
-                          <a14:useLocalDpi xmlns:a14="http://schemas.microsoft.com/office/drawing/2010/main" val="0"/>
-                        </a:ext>
-                      </a:extLst>
-                    </a:blip>
-                    <a:stretch>
-                      <a:fillRect/>
-                    </a:stretch>
-                  </pic:blipFill>
-                  <pic:spPr>
-                    <a:xfrm>
-                      <a:off x="0" y="0"/>
-                      <a:ext cx="1849755" cy="259715"/>
-                    </a:xfrm>
-                    <a:prstGeom prst="rect">
-                      <a:avLst/>
-                    </a:prstGeom>
-                  </pic:spPr>
-                </pic:pic>
-              </a:graphicData>
-            </a:graphic>
-            <wp14:sizeRelH relativeFrom="margin">
-              <wp14:pctWidth>0</wp14:pctWidth>
-            </wp14:sizeRelH>
-          </wp:anchor>
-        </w:drawing>
-      </w:r>
-      <w:r>
-        <w:rPr>
           <w:sz w:val="24"/>
           <w:szCs w:val="24"/>
         </w:rPr>
@@ -27326,7 +26609,15 @@
           <w:sz w:val="24"/>
           <w:szCs w:val="24"/>
         </w:rPr>
-        <w:t xml:space="preserve"> To help with making the player jump, I temporarily removed the isGrounded Boolean from the if statement as it is one less variable to worry about in case there’s an error or something stops working. Once I had done that, the player object moved up when the spacebar was pressed. I then added an impulse that would hopefully make the player jump instead of just slowly moving upwards</w:t>
+        <w:t xml:space="preserve"> To help with making the player jump, I temporarily removed the isGrounded Boolean from the if statement as it is one less variable to worry about in case there’s an error or something stops working. Once I had done that, the player object moved up when the spacebar was pressed. I </w:t>
+      </w:r>
+      <w:r>
+        <w:rPr>
+          <w:sz w:val="24"/>
+          <w:szCs w:val="24"/>
+        </w:rPr>
+        <w:lastRenderedPageBreak/>
+        <w:t>then added an impulse that would hopefully make the player jump instead of just slowly moving upwards</w:t>
       </w:r>
       <w:r>
         <w:rPr>
@@ -27399,64 +26690,472 @@
           <w:sz w:val="24"/>
           <w:szCs w:val="24"/>
         </w:rPr>
-        <w:t>. As this was happening many times a second when the spacebar was pressed, I added the jump function into FixedUpdate, which checks fewer times per second, this is helpful as it means there’s less of a chance of the player jumping twice while the spacebar is only pressed once.</w:t>
-      </w:r>
-    </w:p>
-    <w:p>
-      <w:pPr>
-        <w:rPr>
-          <w:sz w:val="24"/>
-          <w:szCs w:val="24"/>
-        </w:rPr>
-      </w:pPr>
-    </w:p>
-    <w:p>
-      <w:pPr>
-        <w:rPr>
-          <w:sz w:val="24"/>
-          <w:szCs w:val="24"/>
-        </w:rPr>
-      </w:pPr>
-    </w:p>
-    <w:p>
-      <w:pPr>
-        <w:rPr>
-          <w:sz w:val="24"/>
-          <w:szCs w:val="24"/>
-        </w:rPr>
-      </w:pPr>
-    </w:p>
-    <w:p>
-      <w:pPr>
-        <w:rPr>
-          <w:sz w:val="24"/>
-          <w:szCs w:val="24"/>
-        </w:rPr>
-      </w:pPr>
-    </w:p>
-    <w:p>
-      <w:pPr>
-        <w:rPr>
-          <w:sz w:val="24"/>
-          <w:szCs w:val="24"/>
-        </w:rPr>
-      </w:pPr>
-    </w:p>
-    <w:p>
-      <w:pPr>
-        <w:rPr>
-          <w:sz w:val="24"/>
-          <w:szCs w:val="24"/>
-        </w:rPr>
-      </w:pPr>
-    </w:p>
-    <w:p>
-      <w:pPr>
-        <w:rPr>
-          <w:sz w:val="24"/>
-          <w:szCs w:val="24"/>
-        </w:rPr>
-      </w:pPr>
+        <w:t xml:space="preserve">. As this was happening many times </w:t>
+      </w:r>
+      <w:r>
+        <w:rPr>
+          <w:rFonts w:asciiTheme="minorHAnsi" w:hAnsiTheme="minorHAnsi" w:cstheme="minorHAnsi"/>
+          <w:noProof/>
+          <w:sz w:val="24"/>
+          <w:szCs w:val="24"/>
+        </w:rPr>
+        <mc:AlternateContent>
+          <mc:Choice Requires="wps">
+            <w:drawing>
+              <wp:anchor distT="0" distB="0" distL="114300" distR="114300" simplePos="0" relativeHeight="487751680" behindDoc="0" locked="0" layoutInCell="1" allowOverlap="1" wp14:anchorId="25C57CD6" wp14:editId="1FB053CE">
+                <wp:simplePos x="0" y="0"/>
+                <wp:positionH relativeFrom="page">
+                  <wp:posOffset>2972686</wp:posOffset>
+                </wp:positionH>
+                <wp:positionV relativeFrom="paragraph">
+                  <wp:posOffset>886638</wp:posOffset>
+                </wp:positionV>
+                <wp:extent cx="217081" cy="924752"/>
+                <wp:effectExtent l="57150" t="0" r="31115" b="66040"/>
+                <wp:wrapNone/>
+                <wp:docPr id="1129285555" name="Straight Arrow Connector 64"/>
+                <wp:cNvGraphicFramePr/>
+                <a:graphic xmlns:a="http://schemas.openxmlformats.org/drawingml/2006/main">
+                  <a:graphicData uri="http://schemas.microsoft.com/office/word/2010/wordprocessingShape">
+                    <wps:wsp>
+                      <wps:cNvCnPr/>
+                      <wps:spPr>
+                        <a:xfrm flipH="1">
+                          <a:off x="0" y="0"/>
+                          <a:ext cx="217081" cy="924752"/>
+                        </a:xfrm>
+                        <a:prstGeom prst="straightConnector1">
+                          <a:avLst/>
+                        </a:prstGeom>
+                        <a:ln>
+                          <a:solidFill>
+                            <a:srgbClr val="00B0F0"/>
+                          </a:solidFill>
+                          <a:tailEnd type="triangle"/>
+                        </a:ln>
+                      </wps:spPr>
+                      <wps:style>
+                        <a:lnRef idx="1">
+                          <a:schemeClr val="accent1"/>
+                        </a:lnRef>
+                        <a:fillRef idx="0">
+                          <a:schemeClr val="accent1"/>
+                        </a:fillRef>
+                        <a:effectRef idx="0">
+                          <a:schemeClr val="accent1"/>
+                        </a:effectRef>
+                        <a:fontRef idx="minor">
+                          <a:schemeClr val="tx1"/>
+                        </a:fontRef>
+                      </wps:style>
+                      <wps:bodyPr/>
+                    </wps:wsp>
+                  </a:graphicData>
+                </a:graphic>
+                <wp14:sizeRelH relativeFrom="margin">
+                  <wp14:pctWidth>0</wp14:pctWidth>
+                </wp14:sizeRelH>
+                <wp14:sizeRelV relativeFrom="margin">
+                  <wp14:pctHeight>0</wp14:pctHeight>
+                </wp14:sizeRelV>
+              </wp:anchor>
+            </w:drawing>
+          </mc:Choice>
+          <mc:Fallback>
+            <w:pict>
+              <v:shape w14:anchorId="5CF3E813" id="Straight Arrow Connector 64" o:spid="_x0000_s1026" type="#_x0000_t32" style="position:absolute;margin-left:234.05pt;margin-top:69.8pt;width:17.1pt;height:72.8pt;flip:x;z-index:487751680;visibility:visible;mso-wrap-style:square;mso-width-percent:0;mso-height-percent:0;mso-wrap-distance-left:9pt;mso-wrap-distance-top:0;mso-wrap-distance-right:9pt;mso-wrap-distance-bottom:0;mso-position-horizontal:absolute;mso-position-horizontal-relative:page;mso-position-vertical:absolute;mso-position-vertical-relative:text;mso-width-percent:0;mso-height-percent:0;mso-width-relative:margin;mso-height-relative:margin" o:gfxdata="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" strokecolor="#00b0f0">
+                <v:stroke endarrow="block"/>
+                <w10:wrap anchorx="page"/>
+              </v:shape>
+            </w:pict>
+          </mc:Fallback>
+        </mc:AlternateContent>
+      </w:r>
+      <w:r>
+        <w:rPr>
+          <w:sz w:val="24"/>
+          <w:szCs w:val="24"/>
+        </w:rPr>
+        <w:t xml:space="preserve">a second when the spacebar was pressed, I added the </w:t>
+      </w:r>
+      <w:r>
+        <w:rPr>
+          <w:noProof/>
+          <w:sz w:val="24"/>
+          <w:szCs w:val="24"/>
+        </w:rPr>
+        <w:drawing>
+          <wp:anchor distT="0" distB="0" distL="114300" distR="114300" simplePos="0" relativeHeight="487742464" behindDoc="1" locked="0" layoutInCell="1" allowOverlap="1" wp14:anchorId="53FC254F" wp14:editId="78775B03">
+            <wp:simplePos x="0" y="0"/>
+            <wp:positionH relativeFrom="margin">
+              <wp:align>left</wp:align>
+            </wp:positionH>
+            <wp:positionV relativeFrom="paragraph">
+              <wp:posOffset>953770</wp:posOffset>
+            </wp:positionV>
+            <wp:extent cx="2359660" cy="756285"/>
+            <wp:effectExtent l="0" t="0" r="2540" b="5715"/>
+            <wp:wrapTight wrapText="bothSides">
+              <wp:wrapPolygon edited="0">
+                <wp:start x="0" y="0"/>
+                <wp:lineTo x="0" y="21219"/>
+                <wp:lineTo x="21449" y="21219"/>
+                <wp:lineTo x="21449" y="0"/>
+                <wp:lineTo x="0" y="0"/>
+              </wp:wrapPolygon>
+            </wp:wrapTight>
+            <wp:docPr id="1611715471" name="Picture 1" descr="A screen shot of a computer code&#10;&#10;AI-generated content may be incorrect."/>
+            <wp:cNvGraphicFramePr>
+              <a:graphicFrameLocks xmlns:a="http://schemas.openxmlformats.org/drawingml/2006/main" noChangeAspect="1"/>
+            </wp:cNvGraphicFramePr>
+            <a:graphic xmlns:a="http://schemas.openxmlformats.org/drawingml/2006/main">
+              <a:graphicData uri="http://schemas.openxmlformats.org/drawingml/2006/picture">
+                <pic:pic xmlns:pic="http://schemas.openxmlformats.org/drawingml/2006/picture">
+                  <pic:nvPicPr>
+                    <pic:cNvPr id="1611715471" name="Picture 1" descr="A screen shot of a computer code&#10;&#10;AI-generated content may be incorrect."/>
+                    <pic:cNvPicPr/>
+                  </pic:nvPicPr>
+                  <pic:blipFill>
+                    <a:blip r:embed="rId84">
+                      <a:extLst>
+                        <a:ext uri="{28A0092B-C50C-407E-A947-70E740481C1C}">
+                          <a14:useLocalDpi xmlns:a14="http://schemas.microsoft.com/office/drawing/2010/main" val="0"/>
+                        </a:ext>
+                      </a:extLst>
+                    </a:blip>
+                    <a:stretch>
+                      <a:fillRect/>
+                    </a:stretch>
+                  </pic:blipFill>
+                  <pic:spPr>
+                    <a:xfrm>
+                      <a:off x="0" y="0"/>
+                      <a:ext cx="2359660" cy="756285"/>
+                    </a:xfrm>
+                    <a:prstGeom prst="rect">
+                      <a:avLst/>
+                    </a:prstGeom>
+                  </pic:spPr>
+                </pic:pic>
+              </a:graphicData>
+            </a:graphic>
+          </wp:anchor>
+        </w:drawing>
+      </w:r>
+      <w:r>
+        <w:rPr>
+          <w:sz w:val="24"/>
+          <w:szCs w:val="24"/>
+        </w:rPr>
+        <w:t>jump function into FixedUpdate, which checks fewer times per second, this is helpful as it means there’s less of a chance of the player jumping twice while the spacebar is only pressed once.</w:t>
+      </w:r>
+    </w:p>
+    <w:p>
+      <w:pPr>
+        <w:rPr>
+          <w:sz w:val="24"/>
+          <w:szCs w:val="24"/>
+        </w:rPr>
+      </w:pPr>
+    </w:p>
+    <w:p>
+      <w:pPr>
+        <w:rPr>
+          <w:sz w:val="24"/>
+          <w:szCs w:val="24"/>
+        </w:rPr>
+      </w:pPr>
+      <w:r>
+        <w:rPr>
+          <w:noProof/>
+          <w:sz w:val="24"/>
+          <w:szCs w:val="24"/>
+        </w:rPr>
+        <w:drawing>
+          <wp:anchor distT="0" distB="0" distL="114300" distR="114300" simplePos="0" relativeHeight="487745536" behindDoc="1" locked="0" layoutInCell="1" allowOverlap="1" wp14:anchorId="22DAAAA7" wp14:editId="5E2710C2">
+            <wp:simplePos x="0" y="0"/>
+            <wp:positionH relativeFrom="margin">
+              <wp:align>left</wp:align>
+            </wp:positionH>
+            <wp:positionV relativeFrom="paragraph">
+              <wp:posOffset>29845</wp:posOffset>
+            </wp:positionV>
+            <wp:extent cx="2827655" cy="492760"/>
+            <wp:effectExtent l="0" t="0" r="0" b="2540"/>
+            <wp:wrapTight wrapText="bothSides">
+              <wp:wrapPolygon edited="0">
+                <wp:start x="0" y="0"/>
+                <wp:lineTo x="0" y="20876"/>
+                <wp:lineTo x="21391" y="20876"/>
+                <wp:lineTo x="21391" y="0"/>
+                <wp:lineTo x="0" y="0"/>
+              </wp:wrapPolygon>
+            </wp:wrapTight>
+            <wp:docPr id="1434953719" name="Picture 1" descr="A screen shot of a computer&#10;&#10;AI-generated content may be incorrect."/>
+            <wp:cNvGraphicFramePr>
+              <a:graphicFrameLocks xmlns:a="http://schemas.openxmlformats.org/drawingml/2006/main" noChangeAspect="1"/>
+            </wp:cNvGraphicFramePr>
+            <a:graphic xmlns:a="http://schemas.openxmlformats.org/drawingml/2006/main">
+              <a:graphicData uri="http://schemas.openxmlformats.org/drawingml/2006/picture">
+                <pic:pic xmlns:pic="http://schemas.openxmlformats.org/drawingml/2006/picture">
+                  <pic:nvPicPr>
+                    <pic:cNvPr id="1434953719" name="Picture 1" descr="A screen shot of a computer&#10;&#10;AI-generated content may be incorrect."/>
+                    <pic:cNvPicPr/>
+                  </pic:nvPicPr>
+                  <pic:blipFill>
+                    <a:blip r:embed="rId85" cstate="print">
+                      <a:extLst>
+                        <a:ext uri="{28A0092B-C50C-407E-A947-70E740481C1C}">
+                          <a14:useLocalDpi xmlns:a14="http://schemas.microsoft.com/office/drawing/2010/main" val="0"/>
+                        </a:ext>
+                      </a:extLst>
+                    </a:blip>
+                    <a:stretch>
+                      <a:fillRect/>
+                    </a:stretch>
+                  </pic:blipFill>
+                  <pic:spPr>
+                    <a:xfrm>
+                      <a:off x="0" y="0"/>
+                      <a:ext cx="2827655" cy="492760"/>
+                    </a:xfrm>
+                    <a:prstGeom prst="rect">
+                      <a:avLst/>
+                    </a:prstGeom>
+                  </pic:spPr>
+                </pic:pic>
+              </a:graphicData>
+            </a:graphic>
+            <wp14:sizeRelH relativeFrom="margin">
+              <wp14:pctWidth>0</wp14:pctWidth>
+            </wp14:sizeRelH>
+            <wp14:sizeRelV relativeFrom="margin">
+              <wp14:pctHeight>0</wp14:pctHeight>
+            </wp14:sizeRelV>
+          </wp:anchor>
+        </w:drawing>
+      </w:r>
+    </w:p>
+    <w:p>
+      <w:pPr>
+        <w:rPr>
+          <w:sz w:val="24"/>
+          <w:szCs w:val="24"/>
+        </w:rPr>
+      </w:pPr>
+    </w:p>
+    <w:p>
+      <w:pPr>
+        <w:rPr>
+          <w:sz w:val="24"/>
+          <w:szCs w:val="24"/>
+        </w:rPr>
+      </w:pPr>
+    </w:p>
+    <w:p>
+      <w:pPr>
+        <w:rPr>
+          <w:sz w:val="24"/>
+          <w:szCs w:val="24"/>
+        </w:rPr>
+      </w:pPr>
+      <w:r>
+        <w:rPr>
+          <w:noProof/>
+          <w:sz w:val="24"/>
+          <w:szCs w:val="24"/>
+        </w:rPr>
+        <w:drawing>
+          <wp:anchor distT="0" distB="0" distL="114300" distR="114300" simplePos="0" relativeHeight="487743488" behindDoc="1" locked="0" layoutInCell="1" allowOverlap="1" wp14:anchorId="59784440" wp14:editId="20CFAC8B">
+            <wp:simplePos x="0" y="0"/>
+            <wp:positionH relativeFrom="margin">
+              <wp:align>left</wp:align>
+            </wp:positionH>
+            <wp:positionV relativeFrom="paragraph">
+              <wp:posOffset>6554</wp:posOffset>
+            </wp:positionV>
+            <wp:extent cx="2774950" cy="144145"/>
+            <wp:effectExtent l="0" t="0" r="6350" b="8255"/>
+            <wp:wrapTight wrapText="bothSides">
+              <wp:wrapPolygon edited="0">
+                <wp:start x="0" y="0"/>
+                <wp:lineTo x="0" y="19982"/>
+                <wp:lineTo x="21501" y="19982"/>
+                <wp:lineTo x="21501" y="0"/>
+                <wp:lineTo x="0" y="0"/>
+              </wp:wrapPolygon>
+            </wp:wrapTight>
+            <wp:docPr id="1126616386" name="Picture 1"/>
+            <wp:cNvGraphicFramePr>
+              <a:graphicFrameLocks xmlns:a="http://schemas.openxmlformats.org/drawingml/2006/main" noChangeAspect="1"/>
+            </wp:cNvGraphicFramePr>
+            <a:graphic xmlns:a="http://schemas.openxmlformats.org/drawingml/2006/main">
+              <a:graphicData uri="http://schemas.openxmlformats.org/drawingml/2006/picture">
+                <pic:pic xmlns:pic="http://schemas.openxmlformats.org/drawingml/2006/picture">
+                  <pic:nvPicPr>
+                    <pic:cNvPr id="1126616386" name=""/>
+                    <pic:cNvPicPr/>
+                  </pic:nvPicPr>
+                  <pic:blipFill>
+                    <a:blip r:embed="rId86">
+                      <a:extLst>
+                        <a:ext uri="{28A0092B-C50C-407E-A947-70E740481C1C}">
+                          <a14:useLocalDpi xmlns:a14="http://schemas.microsoft.com/office/drawing/2010/main" val="0"/>
+                        </a:ext>
+                      </a:extLst>
+                    </a:blip>
+                    <a:stretch>
+                      <a:fillRect/>
+                    </a:stretch>
+                  </pic:blipFill>
+                  <pic:spPr>
+                    <a:xfrm>
+                      <a:off x="0" y="0"/>
+                      <a:ext cx="2774950" cy="144145"/>
+                    </a:xfrm>
+                    <a:prstGeom prst="rect">
+                      <a:avLst/>
+                    </a:prstGeom>
+                  </pic:spPr>
+                </pic:pic>
+              </a:graphicData>
+            </a:graphic>
+            <wp14:sizeRelH relativeFrom="margin">
+              <wp14:pctWidth>0</wp14:pctWidth>
+            </wp14:sizeRelH>
+            <wp14:sizeRelV relativeFrom="margin">
+              <wp14:pctHeight>0</wp14:pctHeight>
+            </wp14:sizeRelV>
+          </wp:anchor>
+        </w:drawing>
+      </w:r>
+    </w:p>
+    <w:p>
+      <w:pPr>
+        <w:rPr>
+          <w:sz w:val="24"/>
+          <w:szCs w:val="24"/>
+        </w:rPr>
+      </w:pPr>
+      <w:r>
+        <w:rPr>
+          <w:noProof/>
+          <w:sz w:val="24"/>
+          <w:szCs w:val="24"/>
+        </w:rPr>
+        <w:drawing>
+          <wp:inline distT="0" distB="0" distL="0" distR="0" wp14:anchorId="47D84498" wp14:editId="4ECC5BE0">
+            <wp:extent cx="1648055" cy="209579"/>
+            <wp:effectExtent l="0" t="0" r="9525" b="0"/>
+            <wp:docPr id="871905217" name="Picture 1"/>
+            <wp:cNvGraphicFramePr>
+              <a:graphicFrameLocks xmlns:a="http://schemas.openxmlformats.org/drawingml/2006/main" noChangeAspect="1"/>
+            </wp:cNvGraphicFramePr>
+            <a:graphic xmlns:a="http://schemas.openxmlformats.org/drawingml/2006/main">
+              <a:graphicData uri="http://schemas.openxmlformats.org/drawingml/2006/picture">
+                <pic:pic xmlns:pic="http://schemas.openxmlformats.org/drawingml/2006/picture">
+                  <pic:nvPicPr>
+                    <pic:cNvPr id="871905217" name=""/>
+                    <pic:cNvPicPr/>
+                  </pic:nvPicPr>
+                  <pic:blipFill>
+                    <a:blip r:embed="rId87"/>
+                    <a:stretch>
+                      <a:fillRect/>
+                    </a:stretch>
+                  </pic:blipFill>
+                  <pic:spPr>
+                    <a:xfrm>
+                      <a:off x="0" y="0"/>
+                      <a:ext cx="1648055" cy="209579"/>
+                    </a:xfrm>
+                    <a:prstGeom prst="rect">
+                      <a:avLst/>
+                    </a:prstGeom>
+                  </pic:spPr>
+                </pic:pic>
+              </a:graphicData>
+            </a:graphic>
+          </wp:inline>
+        </w:drawing>
+      </w:r>
+    </w:p>
+    <w:p>
+      <w:pPr>
+        <w:rPr>
+          <w:sz w:val="24"/>
+          <w:szCs w:val="24"/>
+        </w:rPr>
+      </w:pPr>
+      <w:r>
+        <w:rPr>
+          <w:sz w:val="24"/>
+          <w:szCs w:val="24"/>
+        </w:rPr>
+        <w:drawing>
+          <wp:anchor distT="0" distB="0" distL="114300" distR="114300" simplePos="0" relativeHeight="487756800" behindDoc="1" locked="0" layoutInCell="1" allowOverlap="1" wp14:anchorId="5A726EBC" wp14:editId="4D22B55F">
+            <wp:simplePos x="0" y="0"/>
+            <wp:positionH relativeFrom="margin">
+              <wp:align>left</wp:align>
+            </wp:positionH>
+            <wp:positionV relativeFrom="paragraph">
+              <wp:posOffset>13335</wp:posOffset>
+            </wp:positionV>
+            <wp:extent cx="2870200" cy="1913255"/>
+            <wp:effectExtent l="0" t="0" r="6350" b="0"/>
+            <wp:wrapTight wrapText="bothSides">
+              <wp:wrapPolygon edited="0">
+                <wp:start x="0" y="0"/>
+                <wp:lineTo x="0" y="21292"/>
+                <wp:lineTo x="21504" y="21292"/>
+                <wp:lineTo x="21504" y="0"/>
+                <wp:lineTo x="0" y="0"/>
+              </wp:wrapPolygon>
+            </wp:wrapTight>
+            <wp:docPr id="465780053" name="Picture 1" descr="A computer screen shot of a program code&#10;&#10;AI-generated content may be incorrect."/>
+            <wp:cNvGraphicFramePr>
+              <a:graphicFrameLocks xmlns:a="http://schemas.openxmlformats.org/drawingml/2006/main" noChangeAspect="1"/>
+            </wp:cNvGraphicFramePr>
+            <a:graphic xmlns:a="http://schemas.openxmlformats.org/drawingml/2006/main">
+              <a:graphicData uri="http://schemas.openxmlformats.org/drawingml/2006/picture">
+                <pic:pic xmlns:pic="http://schemas.openxmlformats.org/drawingml/2006/picture">
+                  <pic:nvPicPr>
+                    <pic:cNvPr id="465780053" name="Picture 1" descr="A computer screen shot of a program code&#10;&#10;AI-generated content may be incorrect."/>
+                    <pic:cNvPicPr/>
+                  </pic:nvPicPr>
+                  <pic:blipFill>
+                    <a:blip r:embed="rId88">
+                      <a:extLst>
+                        <a:ext uri="{28A0092B-C50C-407E-A947-70E740481C1C}">
+                          <a14:useLocalDpi xmlns:a14="http://schemas.microsoft.com/office/drawing/2010/main" val="0"/>
+                        </a:ext>
+                      </a:extLst>
+                    </a:blip>
+                    <a:stretch>
+                      <a:fillRect/>
+                    </a:stretch>
+                  </pic:blipFill>
+                  <pic:spPr>
+                    <a:xfrm>
+                      <a:off x="0" y="0"/>
+                      <a:ext cx="2882626" cy="1921750"/>
+                    </a:xfrm>
+                    <a:prstGeom prst="rect">
+                      <a:avLst/>
+                    </a:prstGeom>
+                  </pic:spPr>
+                </pic:pic>
+              </a:graphicData>
+            </a:graphic>
+            <wp14:sizeRelH relativeFrom="margin">
+              <wp14:pctWidth>0</wp14:pctWidth>
+            </wp14:sizeRelH>
+            <wp14:sizeRelV relativeFrom="margin">
+              <wp14:pctHeight>0</wp14:pctHeight>
+            </wp14:sizeRelV>
+          </wp:anchor>
+        </w:drawing>
+      </w:r>
       <w:r>
         <w:rPr>
           <w:sz w:val="24"/>
@@ -27464,6 +27163,689 @@
         </w:rPr>
         <w:t xml:space="preserve">As the player was still not jumping, I </w:t>
       </w:r>
+      <w:r>
+        <w:rPr>
+          <w:sz w:val="24"/>
+          <w:szCs w:val="24"/>
+        </w:rPr>
+        <w:t xml:space="preserve">decided to separate the check for an input and </w:t>
+      </w:r>
+      <w:r>
+        <w:rPr>
+          <w:sz w:val="24"/>
+          <w:szCs w:val="24"/>
+        </w:rPr>
+        <w:t>physics-based</w:t>
+      </w:r>
+      <w:r>
+        <w:rPr>
+          <w:sz w:val="24"/>
+          <w:szCs w:val="24"/>
+        </w:rPr>
+        <w:t xml:space="preserve"> operations into the </w:t>
+      </w:r>
+      <w:r>
+        <w:rPr>
+          <w:sz w:val="24"/>
+          <w:szCs w:val="24"/>
+        </w:rPr>
+        <w:t xml:space="preserve">update() and fixedUpdate() functions respectively, as fixed is mainly for physics and I currently had the jump inputs included </w:t>
+      </w:r>
+      <w:r>
+        <w:rPr>
+          <w:sz w:val="24"/>
+          <w:szCs w:val="24"/>
+        </w:rPr>
+        <w:t xml:space="preserve">within, I felt as if this was a reason for the </w:t>
+      </w:r>
+      <w:r>
+        <w:rPr>
+          <w:sz w:val="24"/>
+          <w:szCs w:val="24"/>
+        </w:rPr>
+        <w:t xml:space="preserve">player not jumping properly. </w:t>
+      </w:r>
+      <w:r>
+        <w:rPr>
+          <w:sz w:val="24"/>
+          <w:szCs w:val="24"/>
+        </w:rPr>
+        <w:t>Using jump pressed variable in update, and if statement in fixed update</w:t>
+      </w:r>
+    </w:p>
+    <w:p>
+      <w:pPr>
+        <w:rPr>
+          <w:sz w:val="24"/>
+          <w:szCs w:val="24"/>
+        </w:rPr>
+      </w:pPr>
+      <w:r>
+        <w:rPr>
+          <w:sz w:val="24"/>
+          <w:szCs w:val="24"/>
+        </w:rPr>
+        <w:drawing>
+          <wp:anchor distT="0" distB="0" distL="114300" distR="114300" simplePos="0" relativeHeight="487757824" behindDoc="1" locked="0" layoutInCell="1" allowOverlap="1" wp14:anchorId="32617F00" wp14:editId="2A2985F8">
+            <wp:simplePos x="0" y="0"/>
+            <wp:positionH relativeFrom="margin">
+              <wp:align>left</wp:align>
+            </wp:positionH>
+            <wp:positionV relativeFrom="paragraph">
+              <wp:posOffset>34098</wp:posOffset>
+            </wp:positionV>
+            <wp:extent cx="3646805" cy="1551940"/>
+            <wp:effectExtent l="0" t="0" r="0" b="0"/>
+            <wp:wrapTight wrapText="bothSides">
+              <wp:wrapPolygon edited="0">
+                <wp:start x="0" y="0"/>
+                <wp:lineTo x="0" y="21211"/>
+                <wp:lineTo x="21438" y="21211"/>
+                <wp:lineTo x="21438" y="0"/>
+                <wp:lineTo x="0" y="0"/>
+              </wp:wrapPolygon>
+            </wp:wrapTight>
+            <wp:docPr id="1119588588" name="Picture 1" descr="A screen shot of a computer screen&#10;&#10;AI-generated content may be incorrect."/>
+            <wp:cNvGraphicFramePr>
+              <a:graphicFrameLocks xmlns:a="http://schemas.openxmlformats.org/drawingml/2006/main" noChangeAspect="1"/>
+            </wp:cNvGraphicFramePr>
+            <a:graphic xmlns:a="http://schemas.openxmlformats.org/drawingml/2006/main">
+              <a:graphicData uri="http://schemas.openxmlformats.org/drawingml/2006/picture">
+                <pic:pic xmlns:pic="http://schemas.openxmlformats.org/drawingml/2006/picture">
+                  <pic:nvPicPr>
+                    <pic:cNvPr id="1119588588" name="Picture 1" descr="A screen shot of a computer screen&#10;&#10;AI-generated content may be incorrect."/>
+                    <pic:cNvPicPr/>
+                  </pic:nvPicPr>
+                  <pic:blipFill rotWithShape="1">
+                    <a:blip r:embed="rId89">
+                      <a:extLst>
+                        <a:ext uri="{28A0092B-C50C-407E-A947-70E740481C1C}">
+                          <a14:useLocalDpi xmlns:a14="http://schemas.microsoft.com/office/drawing/2010/main" val="0"/>
+                        </a:ext>
+                      </a:extLst>
+                    </a:blip>
+                    <a:srcRect r="10749"/>
+                    <a:stretch>
+                      <a:fillRect/>
+                    </a:stretch>
+                  </pic:blipFill>
+                  <pic:spPr bwMode="auto">
+                    <a:xfrm>
+                      <a:off x="0" y="0"/>
+                      <a:ext cx="3646805" cy="1551940"/>
+                    </a:xfrm>
+                    <a:prstGeom prst="rect">
+                      <a:avLst/>
+                    </a:prstGeom>
+                    <a:ln>
+                      <a:noFill/>
+                    </a:ln>
+                    <a:extLst>
+                      <a:ext uri="{53640926-AAD7-44D8-BBD7-CCE9431645EC}">
+                        <a14:shadowObscured xmlns:a14="http://schemas.microsoft.com/office/drawing/2010/main"/>
+                      </a:ext>
+                    </a:extLst>
+                  </pic:spPr>
+                </pic:pic>
+              </a:graphicData>
+            </a:graphic>
+            <wp14:sizeRelH relativeFrom="margin">
+              <wp14:pctWidth>0</wp14:pctWidth>
+            </wp14:sizeRelH>
+          </wp:anchor>
+        </w:drawing>
+      </w:r>
+    </w:p>
+    <w:p>
+      <w:pPr>
+        <w:rPr>
+          <w:sz w:val="24"/>
+          <w:szCs w:val="24"/>
+        </w:rPr>
+      </w:pPr>
+    </w:p>
+    <w:p>
+      <w:pPr>
+        <w:rPr>
+          <w:sz w:val="24"/>
+          <w:szCs w:val="24"/>
+        </w:rPr>
+      </w:pPr>
+    </w:p>
+    <w:p>
+      <w:pPr>
+        <w:rPr>
+          <w:sz w:val="24"/>
+          <w:szCs w:val="24"/>
+        </w:rPr>
+      </w:pPr>
+    </w:p>
+    <w:p>
+      <w:pPr>
+        <w:rPr>
+          <w:sz w:val="24"/>
+          <w:szCs w:val="24"/>
+        </w:rPr>
+      </w:pPr>
+    </w:p>
+    <w:p>
+      <w:pPr>
+        <w:rPr>
+          <w:sz w:val="24"/>
+          <w:szCs w:val="24"/>
+        </w:rPr>
+      </w:pPr>
+    </w:p>
+    <w:p>
+      <w:pPr>
+        <w:rPr>
+          <w:sz w:val="24"/>
+          <w:szCs w:val="24"/>
+        </w:rPr>
+      </w:pPr>
+    </w:p>
+    <w:p>
+      <w:pPr>
+        <w:rPr>
+          <w:sz w:val="24"/>
+          <w:szCs w:val="24"/>
+        </w:rPr>
+      </w:pPr>
+    </w:p>
+    <w:p>
+      <w:pPr>
+        <w:rPr>
+          <w:sz w:val="24"/>
+          <w:szCs w:val="24"/>
+        </w:rPr>
+      </w:pPr>
+    </w:p>
+    <w:p>
+      <w:pPr>
+        <w:rPr>
+          <w:sz w:val="24"/>
+          <w:szCs w:val="24"/>
+        </w:rPr>
+      </w:pPr>
+      <w:r>
+        <w:rPr>
+          <w:sz w:val="24"/>
+          <w:szCs w:val="24"/>
+        </w:rPr>
+        <w:t>Create double jump</w:t>
+      </w:r>
+    </w:p>
+    <w:p>
+      <w:pPr>
+        <w:rPr>
+          <w:sz w:val="24"/>
+          <w:szCs w:val="24"/>
+        </w:rPr>
+      </w:pPr>
+      <w:r>
+        <w:rPr>
+          <w:sz w:val="24"/>
+          <w:szCs w:val="24"/>
+        </w:rPr>
+        <w:drawing>
+          <wp:inline distT="0" distB="0" distL="0" distR="0" wp14:anchorId="7EC4BA3C" wp14:editId="3F8C3882">
+            <wp:extent cx="2038635" cy="523948"/>
+            <wp:effectExtent l="0" t="0" r="0" b="9525"/>
+            <wp:docPr id="794749376" name="Picture 1" descr="A black background with white text&#10;&#10;AI-generated content may be incorrect."/>
+            <wp:cNvGraphicFramePr>
+              <a:graphicFrameLocks xmlns:a="http://schemas.openxmlformats.org/drawingml/2006/main" noChangeAspect="1"/>
+            </wp:cNvGraphicFramePr>
+            <a:graphic xmlns:a="http://schemas.openxmlformats.org/drawingml/2006/main">
+              <a:graphicData uri="http://schemas.openxmlformats.org/drawingml/2006/picture">
+                <pic:pic xmlns:pic="http://schemas.openxmlformats.org/drawingml/2006/picture">
+                  <pic:nvPicPr>
+                    <pic:cNvPr id="794749376" name="Picture 1" descr="A black background with white text&#10;&#10;AI-generated content may be incorrect."/>
+                    <pic:cNvPicPr/>
+                  </pic:nvPicPr>
+                  <pic:blipFill>
+                    <a:blip r:embed="rId90"/>
+                    <a:stretch>
+                      <a:fillRect/>
+                    </a:stretch>
+                  </pic:blipFill>
+                  <pic:spPr>
+                    <a:xfrm>
+                      <a:off x="0" y="0"/>
+                      <a:ext cx="2038635" cy="523948"/>
+                    </a:xfrm>
+                    <a:prstGeom prst="rect">
+                      <a:avLst/>
+                    </a:prstGeom>
+                  </pic:spPr>
+                </pic:pic>
+              </a:graphicData>
+            </a:graphic>
+          </wp:inline>
+        </w:drawing>
+      </w:r>
+    </w:p>
+    <w:p>
+      <w:pPr>
+        <w:rPr>
+          <w:sz w:val="24"/>
+          <w:szCs w:val="24"/>
+        </w:rPr>
+      </w:pPr>
+      <w:r>
+        <w:rPr>
+          <w:sz w:val="24"/>
+          <w:szCs w:val="24"/>
+        </w:rPr>
+        <w:drawing>
+          <wp:anchor distT="0" distB="0" distL="114300" distR="114300" simplePos="0" relativeHeight="487758848" behindDoc="0" locked="0" layoutInCell="1" allowOverlap="1" wp14:anchorId="49BB7F95" wp14:editId="7BD7018A">
+            <wp:simplePos x="850605" y="7581014"/>
+            <wp:positionH relativeFrom="column">
+              <wp:align>left</wp:align>
+            </wp:positionH>
+            <wp:positionV relativeFrom="paragraph">
+              <wp:align>top</wp:align>
+            </wp:positionV>
+            <wp:extent cx="2551430" cy="850605"/>
+            <wp:effectExtent l="0" t="0" r="1270" b="6985"/>
+            <wp:wrapSquare wrapText="bothSides"/>
+            <wp:docPr id="1683008838" name="Picture 1" descr="A computer screen shot of a program&#10;&#10;AI-generated content may be incorrect."/>
+            <wp:cNvGraphicFramePr>
+              <a:graphicFrameLocks xmlns:a="http://schemas.openxmlformats.org/drawingml/2006/main" noChangeAspect="1"/>
+            </wp:cNvGraphicFramePr>
+            <a:graphic xmlns:a="http://schemas.openxmlformats.org/drawingml/2006/main">
+              <a:graphicData uri="http://schemas.openxmlformats.org/drawingml/2006/picture">
+                <pic:pic xmlns:pic="http://schemas.openxmlformats.org/drawingml/2006/picture">
+                  <pic:nvPicPr>
+                    <pic:cNvPr id="1683008838" name="Picture 1" descr="A computer screen shot of a program&#10;&#10;AI-generated content may be incorrect."/>
+                    <pic:cNvPicPr/>
+                  </pic:nvPicPr>
+                  <pic:blipFill rotWithShape="1">
+                    <a:blip r:embed="rId91">
+                      <a:extLst>
+                        <a:ext uri="{28A0092B-C50C-407E-A947-70E740481C1C}">
+                          <a14:useLocalDpi xmlns:a14="http://schemas.microsoft.com/office/drawing/2010/main" val="0"/>
+                        </a:ext>
+                      </a:extLst>
+                    </a:blip>
+                    <a:srcRect b="20969"/>
+                    <a:stretch>
+                      <a:fillRect/>
+                    </a:stretch>
+                  </pic:blipFill>
+                  <pic:spPr bwMode="auto">
+                    <a:xfrm>
+                      <a:off x="0" y="0"/>
+                      <a:ext cx="2551430" cy="850605"/>
+                    </a:xfrm>
+                    <a:prstGeom prst="rect">
+                      <a:avLst/>
+                    </a:prstGeom>
+                    <a:ln>
+                      <a:noFill/>
+                    </a:ln>
+                    <a:extLst>
+                      <a:ext uri="{53640926-AAD7-44D8-BBD7-CCE9431645EC}">
+                        <a14:shadowObscured xmlns:a14="http://schemas.microsoft.com/office/drawing/2010/main"/>
+                      </a:ext>
+                    </a:extLst>
+                  </pic:spPr>
+                </pic:pic>
+              </a:graphicData>
+            </a:graphic>
+          </wp:anchor>
+        </w:drawing>
+      </w:r>
+      <w:r>
+        <w:rPr>
+          <w:sz w:val="24"/>
+          <w:szCs w:val="24"/>
+        </w:rPr>
+        <w:t>originally in update( if statement)</w:t>
+      </w:r>
+    </w:p>
+    <w:p>
+      <w:pPr>
+        <w:rPr>
+          <w:sz w:val="24"/>
+          <w:szCs w:val="24"/>
+        </w:rPr>
+      </w:pPr>
+      <w:r>
+        <w:rPr>
+          <w:sz w:val="24"/>
+          <w:szCs w:val="24"/>
+        </w:rPr>
+        <w:drawing>
+          <wp:inline distT="0" distB="0" distL="0" distR="0" wp14:anchorId="122B05D1" wp14:editId="63401F80">
+            <wp:extent cx="3625702" cy="194482"/>
+            <wp:effectExtent l="0" t="0" r="0" b="0"/>
+            <wp:docPr id="1874812005" name="Picture 1"/>
+            <wp:cNvGraphicFramePr>
+              <a:graphicFrameLocks xmlns:a="http://schemas.openxmlformats.org/drawingml/2006/main" noChangeAspect="1"/>
+            </wp:cNvGraphicFramePr>
+            <a:graphic xmlns:a="http://schemas.openxmlformats.org/drawingml/2006/main">
+              <a:graphicData uri="http://schemas.openxmlformats.org/drawingml/2006/picture">
+                <pic:pic xmlns:pic="http://schemas.openxmlformats.org/drawingml/2006/picture">
+                  <pic:nvPicPr>
+                    <pic:cNvPr id="1874812005" name=""/>
+                    <pic:cNvPicPr/>
+                  </pic:nvPicPr>
+                  <pic:blipFill>
+                    <a:blip r:embed="rId92"/>
+                    <a:stretch>
+                      <a:fillRect/>
+                    </a:stretch>
+                  </pic:blipFill>
+                  <pic:spPr>
+                    <a:xfrm>
+                      <a:off x="0" y="0"/>
+                      <a:ext cx="3812855" cy="204521"/>
+                    </a:xfrm>
+                    <a:prstGeom prst="rect">
+                      <a:avLst/>
+                    </a:prstGeom>
+                  </pic:spPr>
+                </pic:pic>
+              </a:graphicData>
+            </a:graphic>
+          </wp:inline>
+        </w:drawing>
+      </w:r>
+    </w:p>
+    <w:p>
+      <w:pPr>
+        <w:rPr>
+          <w:sz w:val="24"/>
+          <w:szCs w:val="24"/>
+        </w:rPr>
+      </w:pPr>
+      <w:r>
+        <w:rPr>
+          <w:sz w:val="24"/>
+          <w:szCs w:val="24"/>
+        </w:rPr>
+        <w:drawing>
+          <wp:anchor distT="0" distB="0" distL="114300" distR="114300" simplePos="0" relativeHeight="487759872" behindDoc="0" locked="0" layoutInCell="1" allowOverlap="1" wp14:anchorId="0EF7DE9E" wp14:editId="30F6069E">
+            <wp:simplePos x="850605" y="8633637"/>
+            <wp:positionH relativeFrom="column">
+              <wp:align>left</wp:align>
+            </wp:positionH>
+            <wp:positionV relativeFrom="paragraph">
+              <wp:align>top</wp:align>
+            </wp:positionV>
+            <wp:extent cx="3604437" cy="1223524"/>
+            <wp:effectExtent l="0" t="0" r="0" b="0"/>
+            <wp:wrapSquare wrapText="bothSides"/>
+            <wp:docPr id="1882273128" name="Picture 1" descr="A computer screen shot of a code&#10;&#10;AI-generated content may be incorrect."/>
+            <wp:cNvGraphicFramePr>
+              <a:graphicFrameLocks xmlns:a="http://schemas.openxmlformats.org/drawingml/2006/main" noChangeAspect="1"/>
+            </wp:cNvGraphicFramePr>
+            <a:graphic xmlns:a="http://schemas.openxmlformats.org/drawingml/2006/main">
+              <a:graphicData uri="http://schemas.openxmlformats.org/drawingml/2006/picture">
+                <pic:pic xmlns:pic="http://schemas.openxmlformats.org/drawingml/2006/picture">
+                  <pic:nvPicPr>
+                    <pic:cNvPr id="1882273128" name="Picture 1" descr="A computer screen shot of a code&#10;&#10;AI-generated content may be incorrect."/>
+                    <pic:cNvPicPr/>
+                  </pic:nvPicPr>
+                  <pic:blipFill>
+                    <a:blip r:embed="rId93">
+                      <a:extLst>
+                        <a:ext uri="{28A0092B-C50C-407E-A947-70E740481C1C}">
+                          <a14:useLocalDpi xmlns:a14="http://schemas.microsoft.com/office/drawing/2010/main" val="0"/>
+                        </a:ext>
+                      </a:extLst>
+                    </a:blip>
+                    <a:stretch>
+                      <a:fillRect/>
+                    </a:stretch>
+                  </pic:blipFill>
+                  <pic:spPr>
+                    <a:xfrm>
+                      <a:off x="0" y="0"/>
+                      <a:ext cx="3604437" cy="1223524"/>
+                    </a:xfrm>
+                    <a:prstGeom prst="rect">
+                      <a:avLst/>
+                    </a:prstGeom>
+                  </pic:spPr>
+                </pic:pic>
+              </a:graphicData>
+            </a:graphic>
+          </wp:anchor>
+        </w:drawing>
+      </w:r>
+      <w:r>
+        <w:rPr>
+          <w:sz w:val="24"/>
+          <w:szCs w:val="24"/>
+        </w:rPr>
+        <w:t>moved to the fixed update. Stopped player from jumping. jumpsLeft was never being reset</w:t>
+      </w:r>
+      <w:r>
+        <w:rPr>
+          <w:sz w:val="24"/>
+          <w:szCs w:val="24"/>
+        </w:rPr>
+        <w:br w:type="textWrapping" w:clear="all"/>
+      </w:r>
+    </w:p>
+    <w:p>
+      <w:pPr>
+        <w:rPr>
+          <w:sz w:val="24"/>
+          <w:szCs w:val="24"/>
+        </w:rPr>
+      </w:pPr>
+    </w:p>
+    <w:p>
+      <w:pPr>
+        <w:rPr>
+          <w:sz w:val="24"/>
+          <w:szCs w:val="24"/>
+        </w:rPr>
+      </w:pPr>
+      <w:r>
+        <w:rPr>
+          <w:sz w:val="24"/>
+          <w:szCs w:val="24"/>
+        </w:rPr>
+        <w:t>sdsdsd</w:t>
+      </w:r>
+    </w:p>
+    <w:p>
+      <w:pPr>
+        <w:rPr>
+          <w:sz w:val="24"/>
+          <w:szCs w:val="24"/>
+        </w:rPr>
+      </w:pPr>
+      <w:r>
+        <w:rPr>
+          <w:sz w:val="24"/>
+          <w:szCs w:val="24"/>
+        </w:rPr>
+        <w:lastRenderedPageBreak/>
+        <w:drawing>
+          <wp:anchor distT="0" distB="0" distL="114300" distR="114300" simplePos="0" relativeHeight="487760896" behindDoc="1" locked="0" layoutInCell="1" allowOverlap="1" wp14:anchorId="2D11C034" wp14:editId="7FCBCBEA">
+            <wp:simplePos x="0" y="0"/>
+            <wp:positionH relativeFrom="margin">
+              <wp:align>left</wp:align>
+            </wp:positionH>
+            <wp:positionV relativeFrom="paragraph">
+              <wp:posOffset>-383</wp:posOffset>
+            </wp:positionV>
+            <wp:extent cx="2683510" cy="457200"/>
+            <wp:effectExtent l="0" t="0" r="2540" b="0"/>
+            <wp:wrapTight wrapText="bothSides">
+              <wp:wrapPolygon edited="0">
+                <wp:start x="0" y="0"/>
+                <wp:lineTo x="0" y="20700"/>
+                <wp:lineTo x="21467" y="20700"/>
+                <wp:lineTo x="21467" y="0"/>
+                <wp:lineTo x="0" y="0"/>
+              </wp:wrapPolygon>
+            </wp:wrapTight>
+            <wp:docPr id="1154753011" name="Picture 1" descr="A black background with blue and green text&#10;&#10;AI-generated content may be incorrect."/>
+            <wp:cNvGraphicFramePr>
+              <a:graphicFrameLocks xmlns:a="http://schemas.openxmlformats.org/drawingml/2006/main" noChangeAspect="1"/>
+            </wp:cNvGraphicFramePr>
+            <a:graphic xmlns:a="http://schemas.openxmlformats.org/drawingml/2006/main">
+              <a:graphicData uri="http://schemas.openxmlformats.org/drawingml/2006/picture">
+                <pic:pic xmlns:pic="http://schemas.openxmlformats.org/drawingml/2006/picture">
+                  <pic:nvPicPr>
+                    <pic:cNvPr id="1154753011" name="Picture 1" descr="A black background with blue and green text&#10;&#10;AI-generated content may be incorrect."/>
+                    <pic:cNvPicPr/>
+                  </pic:nvPicPr>
+                  <pic:blipFill>
+                    <a:blip r:embed="rId94">
+                      <a:extLst>
+                        <a:ext uri="{28A0092B-C50C-407E-A947-70E740481C1C}">
+                          <a14:useLocalDpi xmlns:a14="http://schemas.microsoft.com/office/drawing/2010/main" val="0"/>
+                        </a:ext>
+                      </a:extLst>
+                    </a:blip>
+                    <a:stretch>
+                      <a:fillRect/>
+                    </a:stretch>
+                  </pic:blipFill>
+                  <pic:spPr>
+                    <a:xfrm>
+                      <a:off x="0" y="0"/>
+                      <a:ext cx="2683510" cy="457200"/>
+                    </a:xfrm>
+                    <a:prstGeom prst="rect">
+                      <a:avLst/>
+                    </a:prstGeom>
+                  </pic:spPr>
+                </pic:pic>
+              </a:graphicData>
+            </a:graphic>
+          </wp:anchor>
+        </w:drawing>
+      </w:r>
+      <w:r>
+        <w:rPr>
+          <w:sz w:val="24"/>
+          <w:szCs w:val="24"/>
+        </w:rPr>
+        <w:t>reset jumpsLeft to 2 when the player is touching the ground.</w:t>
+      </w:r>
+      <w:r>
+        <w:rPr>
+          <w:sz w:val="24"/>
+          <w:szCs w:val="24"/>
+        </w:rPr>
+        <w:t xml:space="preserve"> As the player can only jump twice before not being able to anymore</w:t>
+      </w:r>
+    </w:p>
+    <w:p>
+      <w:pPr>
+        <w:rPr>
+          <w:sz w:val="24"/>
+          <w:szCs w:val="24"/>
+        </w:rPr>
+      </w:pPr>
+      <w:r>
+        <w:rPr>
+          <w:sz w:val="24"/>
+          <w:szCs w:val="24"/>
+        </w:rPr>
+        <w:drawing>
+          <wp:anchor distT="0" distB="0" distL="114300" distR="114300" simplePos="0" relativeHeight="487761920" behindDoc="0" locked="0" layoutInCell="1" allowOverlap="1" wp14:anchorId="3C6943E7" wp14:editId="181DA471">
+            <wp:simplePos x="854015" y="1449238"/>
+            <wp:positionH relativeFrom="column">
+              <wp:align>left</wp:align>
+            </wp:positionH>
+            <wp:positionV relativeFrom="paragraph">
+              <wp:align>top</wp:align>
+            </wp:positionV>
+            <wp:extent cx="2656936" cy="565585"/>
+            <wp:effectExtent l="0" t="0" r="0" b="6350"/>
+            <wp:wrapSquare wrapText="bothSides"/>
+            <wp:docPr id="707483350" name="Picture 1" descr="A black background with white text&#10;&#10;AI-generated content may be incorrect."/>
+            <wp:cNvGraphicFramePr>
+              <a:graphicFrameLocks xmlns:a="http://schemas.openxmlformats.org/drawingml/2006/main" noChangeAspect="1"/>
+            </wp:cNvGraphicFramePr>
+            <a:graphic xmlns:a="http://schemas.openxmlformats.org/drawingml/2006/main">
+              <a:graphicData uri="http://schemas.openxmlformats.org/drawingml/2006/picture">
+                <pic:pic xmlns:pic="http://schemas.openxmlformats.org/drawingml/2006/picture">
+                  <pic:nvPicPr>
+                    <pic:cNvPr id="707483350" name="Picture 1" descr="A black background with white text&#10;&#10;AI-generated content may be incorrect."/>
+                    <pic:cNvPicPr/>
+                  </pic:nvPicPr>
+                  <pic:blipFill>
+                    <a:blip r:embed="rId95">
+                      <a:extLst>
+                        <a:ext uri="{28A0092B-C50C-407E-A947-70E740481C1C}">
+                          <a14:useLocalDpi xmlns:a14="http://schemas.microsoft.com/office/drawing/2010/main" val="0"/>
+                        </a:ext>
+                      </a:extLst>
+                    </a:blip>
+                    <a:stretch>
+                      <a:fillRect/>
+                    </a:stretch>
+                  </pic:blipFill>
+                  <pic:spPr>
+                    <a:xfrm>
+                      <a:off x="0" y="0"/>
+                      <a:ext cx="2656936" cy="565585"/>
+                    </a:xfrm>
+                    <a:prstGeom prst="rect">
+                      <a:avLst/>
+                    </a:prstGeom>
+                  </pic:spPr>
+                </pic:pic>
+              </a:graphicData>
+            </a:graphic>
+          </wp:anchor>
+        </w:drawing>
+      </w:r>
+      <w:r>
+        <w:rPr>
+          <w:sz w:val="24"/>
+          <w:szCs w:val="24"/>
+        </w:rPr>
+        <w:t xml:space="preserve">still didn’t jump as it was still checking for grounded. Removed. </w:t>
+      </w:r>
+      <w:r>
+        <w:rPr>
+          <w:sz w:val="24"/>
+          <w:szCs w:val="24"/>
+        </w:rPr>
+        <w:br w:type="textWrapping" w:clear="all"/>
+      </w:r>
+    </w:p>
+    <w:p>
+      <w:pPr>
+        <w:rPr>
+          <w:sz w:val="24"/>
+          <w:szCs w:val="24"/>
+        </w:rPr>
+      </w:pPr>
+    </w:p>
+    <w:p>
+      <w:pPr>
+        <w:rPr>
+          <w:sz w:val="24"/>
+          <w:szCs w:val="24"/>
+        </w:rPr>
+      </w:pPr>
+    </w:p>
+    <w:p>
+      <w:pPr>
+        <w:rPr>
+          <w:sz w:val="24"/>
+          <w:szCs w:val="24"/>
+        </w:rPr>
+      </w:pPr>
+    </w:p>
+    <w:p>
+      <w:pPr>
+        <w:rPr>
+          <w:sz w:val="24"/>
+          <w:szCs w:val="24"/>
+        </w:rPr>
+      </w:pPr>
     </w:p>
     <w:p>
       <w:pPr>

</xml_diff>

<commit_message>
Grappling Hook Almost Complete
</commit_message>
<xml_diff>
--- a/Coursework Project - 2d Platformer Design.docx
+++ b/Coursework Project - 2d Platformer Design.docx
@@ -1880,7 +1880,6 @@
                 <w:szCs w:val="24"/>
               </w:rPr>
             </w:pPr>
-            <w:proofErr w:type="gramStart"/>
             <w:r>
               <w:rPr>
                 <w:rFonts w:asciiTheme="minorHAnsi" w:hAnsiTheme="minorHAnsi" w:cstheme="minorHAnsi"/>
@@ -1891,7 +1890,6 @@
               </w:rPr>
               <w:t>Actual</w:t>
             </w:r>
-            <w:proofErr w:type="gramEnd"/>
           </w:p>
           <w:p>
             <w:pPr>
@@ -2003,7 +2001,6 @@
                 <w:szCs w:val="24"/>
               </w:rPr>
             </w:pPr>
-            <w:proofErr w:type="gramStart"/>
             <w:r>
               <w:rPr>
                 <w:rFonts w:asciiTheme="minorHAnsi" w:hAnsiTheme="minorHAnsi" w:cstheme="minorHAnsi"/>
@@ -2012,18 +2009,7 @@
                 <w:sz w:val="24"/>
                 <w:szCs w:val="24"/>
               </w:rPr>
-              <w:t>player</w:t>
-            </w:r>
-            <w:proofErr w:type="gramEnd"/>
-            <w:r>
-              <w:rPr>
-                <w:rFonts w:asciiTheme="minorHAnsi" w:hAnsiTheme="minorHAnsi" w:cstheme="minorHAnsi"/>
-                <w:spacing w:val="-2"/>
-                <w:w w:val="105"/>
-                <w:sz w:val="24"/>
-                <w:szCs w:val="24"/>
-              </w:rPr>
-              <w:t xml:space="preserve"> </w:t>
+              <w:t xml:space="preserve">player </w:t>
             </w:r>
             <w:r>
               <w:rPr>
@@ -3711,7 +3697,6 @@
         </w:rPr>
         <w:t>2</w:t>
       </w:r>
-      <w:proofErr w:type="gramStart"/>
       <w:r>
         <w:rPr>
           <w:rFonts w:asciiTheme="minorHAnsi" w:hAnsiTheme="minorHAnsi" w:cstheme="minorHAnsi"/>
@@ -3759,7 +3744,6 @@
         </w:rPr>
         <w:t>stage</w:t>
       </w:r>
-      <w:proofErr w:type="gramEnd"/>
       <w:r>
         <w:rPr>
           <w:rFonts w:asciiTheme="minorHAnsi" w:hAnsiTheme="minorHAnsi" w:cstheme="minorHAnsi"/>
@@ -3991,7 +3975,6 @@
         </w:rPr>
         <w:t xml:space="preserve"> </w:t>
       </w:r>
-      <w:proofErr w:type="gramStart"/>
       <w:r>
         <w:rPr>
           <w:rFonts w:asciiTheme="minorHAnsi" w:hAnsiTheme="minorHAnsi" w:cstheme="minorHAnsi"/>
@@ -4014,7 +3997,6 @@
         </w:rPr>
         <w:t>that</w:t>
       </w:r>
-      <w:proofErr w:type="gramEnd"/>
       <w:r>
         <w:rPr>
           <w:rFonts w:asciiTheme="minorHAnsi" w:hAnsiTheme="minorHAnsi" w:cstheme="minorHAnsi"/>
@@ -4861,20 +4843,8 @@
                 <w:sz w:val="24"/>
                 <w:szCs w:val="24"/>
               </w:rPr>
-              <w:t xml:space="preserve">and </w:t>
-            </w:r>
-            <w:proofErr w:type="gramStart"/>
-            <w:r>
-              <w:rPr>
-                <w:rFonts w:asciiTheme="minorHAnsi" w:hAnsiTheme="minorHAnsi" w:cstheme="minorHAnsi"/>
-                <w:spacing w:val="-2"/>
-                <w:w w:val="110"/>
-                <w:sz w:val="24"/>
-                <w:szCs w:val="24"/>
-              </w:rPr>
-              <w:t>sprites</w:t>
-            </w:r>
-            <w:proofErr w:type="gramEnd"/>
+              <w:t>and sprites</w:t>
+            </w:r>
           </w:p>
           <w:p>
             <w:pPr>
@@ -7283,7 +7253,6 @@
         </w:rPr>
         <w:t>4</w:t>
       </w:r>
-      <w:proofErr w:type="gramStart"/>
       <w:r>
         <w:rPr>
           <w:rFonts w:asciiTheme="minorHAnsi" w:hAnsiTheme="minorHAnsi" w:cstheme="minorHAnsi"/>
@@ -7331,7 +7300,6 @@
         </w:rPr>
         <w:t>stage</w:t>
       </w:r>
-      <w:proofErr w:type="gramEnd"/>
       <w:r>
         <w:rPr>
           <w:rFonts w:asciiTheme="minorHAnsi" w:hAnsiTheme="minorHAnsi" w:cstheme="minorHAnsi"/>
@@ -7496,25 +7464,7 @@
           <w:sz w:val="24"/>
           <w:szCs w:val="24"/>
         </w:rPr>
-        <w:t xml:space="preserve">The player should also be able to take damage from these attacks or by touching an enemy. </w:t>
-      </w:r>
-      <w:proofErr w:type="gramStart"/>
-      <w:r>
-        <w:rPr>
-          <w:rFonts w:asciiTheme="minorHAnsi" w:hAnsiTheme="minorHAnsi" w:cstheme="minorHAnsi"/>
-          <w:sz w:val="24"/>
-          <w:szCs w:val="24"/>
-        </w:rPr>
-        <w:t>But,</w:t>
-      </w:r>
-      <w:proofErr w:type="gramEnd"/>
-      <w:r>
-        <w:rPr>
-          <w:rFonts w:asciiTheme="minorHAnsi" w:hAnsiTheme="minorHAnsi" w:cstheme="minorHAnsi"/>
-          <w:sz w:val="24"/>
-          <w:szCs w:val="24"/>
-        </w:rPr>
-        <w:t xml:space="preserve"> they can fight back using the tools they have been given (bomb/grappling hook) </w:t>
+        <w:t xml:space="preserve">The player should also be able to take damage from these attacks or by touching an enemy. But, they can fight back using the tools they have been given (bomb/grappling hook) </w:t>
       </w:r>
       <w:r>
         <w:rPr>
@@ -7819,7 +7769,6 @@
                 <w:szCs w:val="24"/>
               </w:rPr>
             </w:pPr>
-            <w:proofErr w:type="gramStart"/>
             <w:r>
               <w:rPr>
                 <w:rFonts w:asciiTheme="minorHAnsi" w:hAnsiTheme="minorHAnsi" w:cstheme="minorHAnsi"/>
@@ -7830,7 +7779,6 @@
               </w:rPr>
               <w:t>Actual</w:t>
             </w:r>
-            <w:proofErr w:type="gramEnd"/>
           </w:p>
           <w:p>
             <w:pPr>
@@ -8907,7 +8855,6 @@
                 <w:szCs w:val="24"/>
               </w:rPr>
             </w:pPr>
-            <w:proofErr w:type="gramStart"/>
             <w:r>
               <w:rPr>
                 <w:rFonts w:asciiTheme="minorHAnsi" w:hAnsiTheme="minorHAnsi" w:cstheme="minorHAnsi"/>
@@ -8918,7 +8865,6 @@
               </w:rPr>
               <w:t>Actual</w:t>
             </w:r>
-            <w:proofErr w:type="gramEnd"/>
           </w:p>
           <w:p>
             <w:pPr>
@@ -9534,23 +9480,13 @@
         </w:rPr>
         <w:t xml:space="preserve"> stage when most other parts of the game have been completed</w:t>
       </w:r>
-      <w:proofErr w:type="gramStart"/>
-      <w:r>
-        <w:rPr>
-          <w:rFonts w:asciiTheme="minorHAnsi" w:hAnsiTheme="minorHAnsi" w:cstheme="minorHAnsi"/>
-          <w:sz w:val="24"/>
-          <w:szCs w:val="24"/>
-        </w:rPr>
-        <w:t>, the</w:t>
-      </w:r>
-      <w:proofErr w:type="gramEnd"/>
-      <w:r>
-        <w:rPr>
-          <w:rFonts w:asciiTheme="minorHAnsi" w:hAnsiTheme="minorHAnsi" w:cstheme="minorHAnsi"/>
-          <w:sz w:val="24"/>
-          <w:szCs w:val="24"/>
-        </w:rPr>
-        <w:t xml:space="preserve"> reason for this is that animations take a long time to complete, so they are a low priority part of the project, as other stages, like movement and </w:t>
+      <w:r>
+        <w:rPr>
+          <w:rFonts w:asciiTheme="minorHAnsi" w:hAnsiTheme="minorHAnsi" w:cstheme="minorHAnsi"/>
+          <w:sz w:val="24"/>
+          <w:szCs w:val="24"/>
+        </w:rPr>
+        <w:t xml:space="preserve">, the reason for this is that animations take a long time to complete, so they are a low priority part of the project, as other stages, like movement and </w:t>
       </w:r>
       <w:r>
         <w:rPr>
@@ -9614,7 +9550,6 @@
         </w:rPr>
         <w:t>6</w:t>
       </w:r>
-      <w:proofErr w:type="gramStart"/>
       <w:r>
         <w:rPr>
           <w:rFonts w:asciiTheme="minorHAnsi" w:hAnsiTheme="minorHAnsi" w:cstheme="minorHAnsi"/>
@@ -9656,18 +9591,7 @@
           <w:sz w:val="24"/>
           <w:szCs w:val="24"/>
         </w:rPr>
-        <w:t>stage</w:t>
-      </w:r>
-      <w:proofErr w:type="gramEnd"/>
-      <w:r>
-        <w:rPr>
-          <w:rFonts w:asciiTheme="minorHAnsi" w:hAnsiTheme="minorHAnsi" w:cstheme="minorHAnsi"/>
-          <w:b/>
-          <w:bCs/>
-          <w:sz w:val="24"/>
-          <w:szCs w:val="24"/>
-        </w:rPr>
-        <w:t xml:space="preserve"> will</w:t>
+        <w:t>stage will</w:t>
       </w:r>
       <w:r>
         <w:rPr>
@@ -9775,55 +9699,7 @@
           <w:sz w:val="24"/>
           <w:szCs w:val="24"/>
         </w:rPr>
-        <w:t xml:space="preserve">ions play for </w:t>
-      </w:r>
-      <w:proofErr w:type="gramStart"/>
-      <w:r>
-        <w:rPr>
-          <w:sz w:val="24"/>
-          <w:szCs w:val="24"/>
-        </w:rPr>
-        <w:t>player</w:t>
-      </w:r>
-      <w:proofErr w:type="gramEnd"/>
-      <w:r>
-        <w:rPr>
-          <w:sz w:val="24"/>
-          <w:szCs w:val="24"/>
-        </w:rPr>
-        <w:t xml:space="preserve"> and enemy movement and attacking, this will add more depth to the game as the gameplay </w:t>
-      </w:r>
-      <w:proofErr w:type="gramStart"/>
-      <w:r>
-        <w:rPr>
-          <w:sz w:val="24"/>
-          <w:szCs w:val="24"/>
-        </w:rPr>
-        <w:t>as a whole will</w:t>
-      </w:r>
-      <w:proofErr w:type="gramEnd"/>
-      <w:r>
-        <w:rPr>
-          <w:sz w:val="24"/>
-          <w:szCs w:val="24"/>
-        </w:rPr>
-        <w:t xml:space="preserve"> seem </w:t>
-      </w:r>
-      <w:proofErr w:type="gramStart"/>
-      <w:r>
-        <w:rPr>
-          <w:sz w:val="24"/>
-          <w:szCs w:val="24"/>
-        </w:rPr>
-        <w:t>more complete and alive</w:t>
-      </w:r>
-      <w:proofErr w:type="gramEnd"/>
-      <w:r>
-        <w:rPr>
-          <w:sz w:val="24"/>
-          <w:szCs w:val="24"/>
-        </w:rPr>
-        <w:t>. On top of this, the UI will have simple animations while navigating, this makes the GUI seem more interactive, making it enjoyable to use.</w:t>
+        <w:t>ions play for player and enemy movement and attacking, this will add more depth to the game as the gameplay as a whole will seem more complete and alive. On top of this, the UI will have simple animations while navigating, this makes the GUI seem more interactive, making it enjoyable to use.</w:t>
       </w:r>
     </w:p>
     <w:tbl>
@@ -10844,29 +10720,7 @@
                 <w:sz w:val="24"/>
                 <w:szCs w:val="24"/>
               </w:rPr>
-              <w:t xml:space="preserve">Subtle </w:t>
-            </w:r>
-            <w:proofErr w:type="spellStart"/>
-            <w:r>
-              <w:rPr>
-                <w:rFonts w:asciiTheme="minorHAnsi" w:hAnsiTheme="minorHAnsi" w:cstheme="minorHAnsi"/>
-                <w:spacing w:val="-2"/>
-                <w:w w:val="105"/>
-                <w:sz w:val="24"/>
-                <w:szCs w:val="24"/>
-              </w:rPr>
-              <w:t>colour</w:t>
-            </w:r>
-            <w:proofErr w:type="spellEnd"/>
-            <w:r>
-              <w:rPr>
-                <w:rFonts w:asciiTheme="minorHAnsi" w:hAnsiTheme="minorHAnsi" w:cstheme="minorHAnsi"/>
-                <w:spacing w:val="-2"/>
-                <w:w w:val="105"/>
-                <w:sz w:val="24"/>
-                <w:szCs w:val="24"/>
-              </w:rPr>
-              <w:t xml:space="preserve"> change to show selected button</w:t>
+              <w:t>Subtle colour change to show selected button</w:t>
             </w:r>
           </w:p>
         </w:tc>
@@ -16795,7 +16649,7 @@
           <w:szCs w:val="24"/>
         </w:rPr>
         <w:drawing>
-          <wp:anchor distT="0" distB="0" distL="114300" distR="114300" simplePos="0" relativeHeight="487646208" behindDoc="1" locked="0" layoutInCell="1" allowOverlap="1" wp14:anchorId="05140391" wp14:editId="36EB6531">
+          <wp:anchor distT="0" distB="0" distL="114300" distR="114300" simplePos="0" relativeHeight="487646208" behindDoc="1" locked="0" layoutInCell="1" allowOverlap="1" wp14:anchorId="05140391" wp14:editId="02893DD0">
             <wp:simplePos x="0" y="0"/>
             <wp:positionH relativeFrom="margin">
               <wp:posOffset>4498966</wp:posOffset>
@@ -18077,7 +17931,6 @@
         </w:rPr>
         <w:t xml:space="preserve"> I then settled on 5/</w:t>
       </w:r>
-      <w:proofErr w:type="gramStart"/>
       <w:r>
         <w:rPr>
           <w:rFonts w:asciiTheme="minorHAnsi" w:hAnsiTheme="minorHAnsi" w:cstheme="minorHAnsi"/>
@@ -18086,7 +17939,6 @@
         </w:rPr>
         <w:t>2 being</w:t>
       </w:r>
-      <w:proofErr w:type="gramEnd"/>
       <w:r>
         <w:rPr>
           <w:rFonts w:asciiTheme="minorHAnsi" w:hAnsiTheme="minorHAnsi" w:cstheme="minorHAnsi"/>
@@ -19065,25 +18917,7 @@
           <w:sz w:val="24"/>
           <w:szCs w:val="24"/>
         </w:rPr>
-        <w:t xml:space="preserve">ll and landed on the </w:t>
-      </w:r>
-      <w:proofErr w:type="gramStart"/>
-      <w:r>
-        <w:rPr>
-          <w:rFonts w:asciiTheme="minorHAnsi" w:hAnsiTheme="minorHAnsi" w:cstheme="minorHAnsi"/>
-          <w:sz w:val="24"/>
-          <w:szCs w:val="24"/>
-        </w:rPr>
-        <w:t>ground</w:t>
-      </w:r>
-      <w:proofErr w:type="gramEnd"/>
-      <w:r>
-        <w:rPr>
-          <w:rFonts w:asciiTheme="minorHAnsi" w:hAnsiTheme="minorHAnsi" w:cstheme="minorHAnsi"/>
-          <w:sz w:val="24"/>
-          <w:szCs w:val="24"/>
-        </w:rPr>
-        <w:t xml:space="preserve"> so I knew it was a problem with the player object.</w:t>
+        <w:t>ll and landed on the ground so I knew it was a problem with the player object.</w:t>
       </w:r>
     </w:p>
     <w:p>
@@ -19160,25 +18994,7 @@
           <w:sz w:val="24"/>
           <w:szCs w:val="24"/>
         </w:rPr>
-        <w:t xml:space="preserve"> and it worked, because the </w:t>
-      </w:r>
-      <w:proofErr w:type="spellStart"/>
-      <w:r>
-        <w:rPr>
-          <w:rFonts w:asciiTheme="minorHAnsi" w:hAnsiTheme="minorHAnsi" w:cstheme="minorHAnsi"/>
-          <w:sz w:val="24"/>
-          <w:szCs w:val="24"/>
-        </w:rPr>
-        <w:t>isTrigger</w:t>
-      </w:r>
-      <w:proofErr w:type="spellEnd"/>
-      <w:r>
-        <w:rPr>
-          <w:rFonts w:asciiTheme="minorHAnsi" w:hAnsiTheme="minorHAnsi" w:cstheme="minorHAnsi"/>
-          <w:sz w:val="24"/>
-          <w:szCs w:val="24"/>
-        </w:rPr>
-        <w:t xml:space="preserve"> </w:t>
+        <w:t xml:space="preserve"> and it worked, because the isTrigger </w:t>
       </w:r>
       <w:r>
         <w:rPr>
@@ -19219,25 +19035,7 @@
           <w:sz w:val="24"/>
           <w:szCs w:val="24"/>
         </w:rPr>
-        <w:t xml:space="preserve">created a new object called </w:t>
-      </w:r>
-      <w:proofErr w:type="spellStart"/>
-      <w:r>
-        <w:rPr>
-          <w:rFonts w:asciiTheme="minorHAnsi" w:hAnsiTheme="minorHAnsi" w:cstheme="minorHAnsi"/>
-          <w:sz w:val="24"/>
-          <w:szCs w:val="24"/>
-        </w:rPr>
-        <w:t>PlayerCollider</w:t>
-      </w:r>
-      <w:proofErr w:type="spellEnd"/>
-      <w:r>
-        <w:rPr>
-          <w:rFonts w:asciiTheme="minorHAnsi" w:hAnsiTheme="minorHAnsi" w:cstheme="minorHAnsi"/>
-          <w:sz w:val="24"/>
-          <w:szCs w:val="24"/>
-        </w:rPr>
-        <w:t xml:space="preserve"> which moved with the player and moved the collider code from the player to a new script attached to that object.</w:t>
+        <w:t>created a new object called PlayerCollider which moved with the player and moved the collider code from the player to a new script attached to that object.</w:t>
       </w:r>
     </w:p>
     <w:p>
@@ -19732,8 +19530,6 @@
         </w:rPr>
         <w:t xml:space="preserve"> but the player could walk through it, so I changed the movement from </w:t>
       </w:r>
-      <w:proofErr w:type="spellStart"/>
-      <w:proofErr w:type="gramStart"/>
       <w:r>
         <w:rPr>
           <w:rFonts w:asciiTheme="minorHAnsi" w:hAnsiTheme="minorHAnsi" w:cstheme="minorHAnsi"/>
@@ -19742,8 +19538,6 @@
         </w:rPr>
         <w:t>transform.position</w:t>
       </w:r>
-      <w:proofErr w:type="spellEnd"/>
-      <w:proofErr w:type="gramEnd"/>
       <w:r>
         <w:rPr>
           <w:rFonts w:asciiTheme="minorHAnsi" w:hAnsiTheme="minorHAnsi" w:cstheme="minorHAnsi"/>
@@ -21646,7 +21440,7 @@
           <w:szCs w:val="24"/>
         </w:rPr>
         <w:drawing>
-          <wp:anchor distT="0" distB="0" distL="114300" distR="114300" simplePos="0" relativeHeight="487681024" behindDoc="0" locked="0" layoutInCell="1" allowOverlap="1" wp14:anchorId="2E706C95" wp14:editId="50AA78DC">
+          <wp:anchor distT="0" distB="0" distL="114300" distR="114300" simplePos="0" relativeHeight="487681024" behindDoc="0" locked="0" layoutInCell="1" allowOverlap="1" wp14:anchorId="2E706C95" wp14:editId="05BEC49C">
             <wp:simplePos x="0" y="0"/>
             <wp:positionH relativeFrom="margin">
               <wp:align>left</wp:align>
@@ -22618,7 +22412,6 @@
                 <w:szCs w:val="24"/>
               </w:rPr>
             </w:pPr>
-            <w:proofErr w:type="gramStart"/>
             <w:r>
               <w:rPr>
                 <w:rFonts w:asciiTheme="minorHAnsi" w:hAnsiTheme="minorHAnsi" w:cstheme="minorHAnsi"/>
@@ -22629,7 +22422,6 @@
               </w:rPr>
               <w:t>Actual</w:t>
             </w:r>
-            <w:proofErr w:type="gramEnd"/>
           </w:p>
           <w:p>
             <w:pPr>
@@ -22741,7 +22533,6 @@
                 <w:szCs w:val="24"/>
               </w:rPr>
             </w:pPr>
-            <w:proofErr w:type="gramStart"/>
             <w:r>
               <w:rPr>
                 <w:rFonts w:asciiTheme="minorHAnsi" w:hAnsiTheme="minorHAnsi" w:cstheme="minorHAnsi"/>
@@ -22750,18 +22541,7 @@
                 <w:sz w:val="24"/>
                 <w:szCs w:val="24"/>
               </w:rPr>
-              <w:t>player</w:t>
-            </w:r>
-            <w:proofErr w:type="gramEnd"/>
-            <w:r>
-              <w:rPr>
-                <w:rFonts w:asciiTheme="minorHAnsi" w:hAnsiTheme="minorHAnsi" w:cstheme="minorHAnsi"/>
-                <w:spacing w:val="-2"/>
-                <w:w w:val="105"/>
-                <w:sz w:val="24"/>
-                <w:szCs w:val="24"/>
-              </w:rPr>
-              <w:t xml:space="preserve"> </w:t>
+              <w:t xml:space="preserve">player </w:t>
             </w:r>
             <w:r>
               <w:rPr>
@@ -24456,15 +24236,7 @@
         <w:tab/>
       </w:r>
       <w:r>
-        <w:t xml:space="preserve">Now that stage 1 was complete, I began with stage 2, where I </w:t>
-      </w:r>
-      <w:proofErr w:type="gramStart"/>
-      <w:r>
-        <w:t>add</w:t>
-      </w:r>
-      <w:proofErr w:type="gramEnd"/>
-      <w:r>
-        <w:t xml:space="preserve"> a menu screen. At first, I used the GUI design but later I will make a proper one.</w:t>
+        <w:t>Now that stage 1 was complete, I began with stage 2, where I add a menu screen. At first, I used the GUI design but later I will make a proper one.</w:t>
       </w:r>
     </w:p>
     <w:p>
@@ -25631,25 +25403,7 @@
           <w:sz w:val="24"/>
           <w:szCs w:val="24"/>
         </w:rPr>
-        <w:t xml:space="preserve">This is the code for the </w:t>
-      </w:r>
-      <w:proofErr w:type="gramStart"/>
-      <w:r>
-        <w:rPr>
-          <w:rFonts w:asciiTheme="minorHAnsi" w:hAnsiTheme="minorHAnsi" w:cstheme="minorHAnsi"/>
-          <w:sz w:val="24"/>
-          <w:szCs w:val="24"/>
-        </w:rPr>
-        <w:t>controls</w:t>
-      </w:r>
-      <w:proofErr w:type="gramEnd"/>
-      <w:r>
-        <w:rPr>
-          <w:rFonts w:asciiTheme="minorHAnsi" w:hAnsiTheme="minorHAnsi" w:cstheme="minorHAnsi"/>
-          <w:sz w:val="24"/>
-          <w:szCs w:val="24"/>
-        </w:rPr>
-        <w:t xml:space="preserve"> menu, where all it has is a button for going back to settings, and a few placeholder buttons for the future when I add functionality to the screen</w:t>
+        <w:t>This is the code for the controls menu, where all it has is a button for going back to settings, and a few placeholder buttons for the future when I add functionality to the screen</w:t>
       </w:r>
     </w:p>
     <w:p>
@@ -25866,25 +25620,7 @@
           <w:sz w:val="24"/>
           <w:szCs w:val="24"/>
         </w:rPr>
-        <w:t xml:space="preserve">My next task was to pause the game until the ‘Play’ button had been pressed. To do this I used the </w:t>
-      </w:r>
-      <w:proofErr w:type="spellStart"/>
-      <w:r>
-        <w:rPr>
-          <w:rFonts w:asciiTheme="minorHAnsi" w:hAnsiTheme="minorHAnsi" w:cstheme="minorHAnsi"/>
-          <w:sz w:val="24"/>
-          <w:szCs w:val="24"/>
-        </w:rPr>
-        <w:t>Time.timeScale</w:t>
-      </w:r>
-      <w:proofErr w:type="spellEnd"/>
-      <w:r>
-        <w:rPr>
-          <w:rFonts w:asciiTheme="minorHAnsi" w:hAnsiTheme="minorHAnsi" w:cstheme="minorHAnsi"/>
-          <w:sz w:val="24"/>
-          <w:szCs w:val="24"/>
-        </w:rPr>
-        <w:t xml:space="preserve"> = 0 method, this will pause physics and time-based operations. I used this method as it is the simplest one for this game, and right now the only movement is the player, so the only thing being paused would be them. Although when enemies and other moving objects are added, I expect this to also work for them. </w:t>
+        <w:t xml:space="preserve">My next task was to pause the game until the ‘Play’ button had been pressed. To do this I used the Time.timeScale = 0 method, this will pause physics and time-based operations. I used this method as it is the simplest one for this game, and right now the only movement is the player, so the only thing being paused would be them. Although when enemies and other moving objects are added, I expect this to also work for them. </w:t>
       </w:r>
     </w:p>
     <w:p>
@@ -26447,114 +26183,15 @@
           <w:sz w:val="24"/>
           <w:szCs w:val="24"/>
         </w:rPr>
-        <w:t xml:space="preserve">Building on from this, I added a pause button for in-game. I used the </w:t>
-      </w:r>
-      <w:proofErr w:type="spellStart"/>
-      <w:r>
-        <w:rPr>
-          <w:rFonts w:asciiTheme="minorHAnsi" w:hAnsiTheme="minorHAnsi" w:cstheme="minorHAnsi"/>
-          <w:sz w:val="24"/>
-          <w:szCs w:val="24"/>
-        </w:rPr>
-        <w:t>timeScale</w:t>
-      </w:r>
-      <w:proofErr w:type="spellEnd"/>
-      <w:r>
-        <w:rPr>
-          <w:rFonts w:asciiTheme="minorHAnsi" w:hAnsiTheme="minorHAnsi" w:cstheme="minorHAnsi"/>
-          <w:sz w:val="24"/>
-          <w:szCs w:val="24"/>
-        </w:rPr>
-        <w:t xml:space="preserve"> = 0 to stop the player moving when the esc key is pressed. To do this, I created a Boolean to check If the game was paused, which would switch when the game is paused/</w:t>
-      </w:r>
-      <w:proofErr w:type="spellStart"/>
-      <w:r>
-        <w:rPr>
-          <w:rFonts w:asciiTheme="minorHAnsi" w:hAnsiTheme="minorHAnsi" w:cstheme="minorHAnsi"/>
-          <w:sz w:val="24"/>
-          <w:szCs w:val="24"/>
-        </w:rPr>
-        <w:t>unpaused</w:t>
-      </w:r>
-      <w:proofErr w:type="spellEnd"/>
-      <w:r>
-        <w:rPr>
-          <w:rFonts w:asciiTheme="minorHAnsi" w:hAnsiTheme="minorHAnsi" w:cstheme="minorHAnsi"/>
-          <w:sz w:val="24"/>
-          <w:szCs w:val="24"/>
-        </w:rPr>
-        <w:t xml:space="preserve">. I made use of my previous movement code which makes use of a similar format for checking If the player is on the ground. As this didn’t work, I changed the input method from </w:t>
-      </w:r>
-      <w:proofErr w:type="spellStart"/>
-      <w:r>
-        <w:rPr>
-          <w:rFonts w:asciiTheme="minorHAnsi" w:hAnsiTheme="minorHAnsi" w:cstheme="minorHAnsi"/>
-          <w:sz w:val="24"/>
-          <w:szCs w:val="24"/>
-        </w:rPr>
-        <w:t>GetButton</w:t>
-      </w:r>
-      <w:proofErr w:type="spellEnd"/>
-      <w:r>
-        <w:rPr>
-          <w:rFonts w:asciiTheme="minorHAnsi" w:hAnsiTheme="minorHAnsi" w:cstheme="minorHAnsi"/>
-          <w:sz w:val="24"/>
-          <w:szCs w:val="24"/>
-        </w:rPr>
-        <w:t xml:space="preserve"> to </w:t>
-      </w:r>
-      <w:proofErr w:type="spellStart"/>
-      <w:r>
-        <w:rPr>
-          <w:rFonts w:asciiTheme="minorHAnsi" w:hAnsiTheme="minorHAnsi" w:cstheme="minorHAnsi"/>
-          <w:sz w:val="24"/>
-          <w:szCs w:val="24"/>
-        </w:rPr>
-        <w:t>GetKey</w:t>
-      </w:r>
-      <w:proofErr w:type="spellEnd"/>
-      <w:r>
-        <w:rPr>
-          <w:rFonts w:asciiTheme="minorHAnsi" w:hAnsiTheme="minorHAnsi" w:cstheme="minorHAnsi"/>
-          <w:sz w:val="24"/>
-          <w:szCs w:val="24"/>
-        </w:rPr>
-        <w:t xml:space="preserve"> and printed ‘PAUSE’ into the console to check if the function was </w:t>
-      </w:r>
-      <w:proofErr w:type="gramStart"/>
-      <w:r>
-        <w:rPr>
-          <w:rFonts w:asciiTheme="minorHAnsi" w:hAnsiTheme="minorHAnsi" w:cstheme="minorHAnsi"/>
-          <w:sz w:val="24"/>
-          <w:szCs w:val="24"/>
-        </w:rPr>
-        <w:t>executing</w:t>
-      </w:r>
-      <w:proofErr w:type="gramEnd"/>
-      <w:r>
-        <w:rPr>
-          <w:rFonts w:asciiTheme="minorHAnsi" w:hAnsiTheme="minorHAnsi" w:cstheme="minorHAnsi"/>
-          <w:sz w:val="24"/>
-          <w:szCs w:val="24"/>
-        </w:rPr>
-        <w:t>. I did this because I had done it previously to fix the jump code, and it worked well. This was helpful as when I pressed escape, nothing was printed, helping me pinpoint the location of the error.</w:t>
-      </w:r>
-      <w:r>
-        <w:rPr>
-          <w:rFonts w:asciiTheme="minorHAnsi" w:hAnsiTheme="minorHAnsi" w:cstheme="minorHAnsi"/>
-          <w:sz w:val="24"/>
-          <w:szCs w:val="24"/>
-        </w:rPr>
-        <w:t xml:space="preserve"> To check that the input function was working, I changed the jump input to escape. I did this as I know this piece of code works properly and will tell me if I’m using the correct input for the pause function, when I started the program, the player jumped when I pressed escape, this helped me discover that the reason for it not working is because I hadn’t actually put the script into the scene, so it wasn’t active. I also realized that </w:t>
-      </w:r>
-      <w:proofErr w:type="gramStart"/>
-      <w:r>
-        <w:rPr>
-          <w:rFonts w:asciiTheme="minorHAnsi" w:hAnsiTheme="minorHAnsi" w:cstheme="minorHAnsi"/>
-          <w:sz w:val="24"/>
-          <w:szCs w:val="24"/>
-        </w:rPr>
-        <w:t xml:space="preserve">this </w:t>
+        <w:t>Building on from this, I added a pause button for in-game. I used the timeScale = 0 to stop the player moving when the esc key is pressed. To do this, I created a Boolean to check If the game was paused, which would switch when the game is paused/unpaused. I made use of my previous movement code which makes use of a similar format for checking If the player is on the ground. As this didn’t work, I changed the input method from GetButton to GetKey and printed ‘PAUSE’ into the console to check if the function was executing. I did this because I had done it previously to fix the jump code, and it worked well. This was helpful as when I pressed escape, nothing was printed, helping me pinpoint the location of the error.</w:t>
+      </w:r>
+      <w:r>
+        <w:rPr>
+          <w:rFonts w:asciiTheme="minorHAnsi" w:hAnsiTheme="minorHAnsi" w:cstheme="minorHAnsi"/>
+          <w:sz w:val="24"/>
+          <w:szCs w:val="24"/>
+        </w:rPr>
+        <w:t xml:space="preserve"> To check that the input function was working, I changed the jump input to escape. I did this as I know this piece of code works properly and will tell me if I’m using the correct input for the pause function, when I started the program, the player jumped when I pressed escape, this helped me discover that the reason for it not working is because I hadn’t actually put the script into the scene, so it wasn’t active. I also realized that this </w:t>
       </w:r>
       <w:r>
         <w:rPr>
@@ -26570,16 +26207,7 @@
           <w:sz w:val="24"/>
           <w:szCs w:val="24"/>
         </w:rPr>
-        <w:t>function</w:t>
-      </w:r>
-      <w:proofErr w:type="gramEnd"/>
-      <w:r>
-        <w:rPr>
-          <w:rFonts w:asciiTheme="minorHAnsi" w:hAnsiTheme="minorHAnsi" w:cstheme="minorHAnsi"/>
-          <w:sz w:val="24"/>
-          <w:szCs w:val="24"/>
-        </w:rPr>
-        <w:t xml:space="preserve"> was </w:t>
+        <w:t xml:space="preserve">function was </w:t>
       </w:r>
       <w:r>
         <w:rPr>
@@ -26595,25 +26223,7 @@
           <w:sz w:val="24"/>
           <w:szCs w:val="24"/>
         </w:rPr>
-        <w:t xml:space="preserve"> many times a second. To fix this, I decided to use coroutines that check every 1 second for an input to pause the game, this will make it harder to accidentally pause and </w:t>
-      </w:r>
-      <w:proofErr w:type="spellStart"/>
-      <w:r>
-        <w:rPr>
-          <w:rFonts w:asciiTheme="minorHAnsi" w:hAnsiTheme="minorHAnsi" w:cstheme="minorHAnsi"/>
-          <w:sz w:val="24"/>
-          <w:szCs w:val="24"/>
-        </w:rPr>
-        <w:t>unpause</w:t>
-      </w:r>
-      <w:proofErr w:type="spellEnd"/>
-      <w:r>
-        <w:rPr>
-          <w:rFonts w:asciiTheme="minorHAnsi" w:hAnsiTheme="minorHAnsi" w:cstheme="minorHAnsi"/>
-          <w:sz w:val="24"/>
-          <w:szCs w:val="24"/>
-        </w:rPr>
-        <w:t xml:space="preserve">. While doing this, I decided to add </w:t>
+        <w:t xml:space="preserve"> many times a second. To fix this, I decided to use coroutines that check every 1 second for an input to pause the game, this will make it harder to accidentally pause and unpause. While doing this, I decided to add </w:t>
       </w:r>
       <w:r>
         <w:rPr>
@@ -27871,114 +27481,32 @@
           <w:sz w:val="24"/>
           <w:szCs w:val="24"/>
         </w:rPr>
-        <w:t xml:space="preserve">The two functions were still happening at the same time, so I separated them into if statements to see if that would cause one to happen, only after the other one has. Another way I </w:t>
-      </w:r>
-      <w:proofErr w:type="gramStart"/>
-      <w:r>
-        <w:rPr>
-          <w:rFonts w:asciiTheme="minorHAnsi" w:hAnsiTheme="minorHAnsi" w:cstheme="minorHAnsi"/>
-          <w:sz w:val="24"/>
-          <w:szCs w:val="24"/>
-        </w:rPr>
-        <w:t>chose,</w:t>
-      </w:r>
-      <w:proofErr w:type="gramEnd"/>
-      <w:r>
-        <w:rPr>
-          <w:rFonts w:asciiTheme="minorHAnsi" w:hAnsiTheme="minorHAnsi" w:cstheme="minorHAnsi"/>
-          <w:sz w:val="24"/>
-          <w:szCs w:val="24"/>
-        </w:rPr>
-        <w:t xml:space="preserve"> was to have the </w:t>
-      </w:r>
-      <w:proofErr w:type="spellStart"/>
-      <w:r>
-        <w:rPr>
-          <w:rFonts w:asciiTheme="minorHAnsi" w:hAnsiTheme="minorHAnsi" w:cstheme="minorHAnsi"/>
-          <w:sz w:val="24"/>
-          <w:szCs w:val="24"/>
-        </w:rPr>
-        <w:t>unpause</w:t>
-      </w:r>
-      <w:proofErr w:type="spellEnd"/>
-      <w:r>
-        <w:rPr>
-          <w:rFonts w:asciiTheme="minorHAnsi" w:hAnsiTheme="minorHAnsi" w:cstheme="minorHAnsi"/>
-          <w:sz w:val="24"/>
-          <w:szCs w:val="24"/>
-        </w:rPr>
-        <w:t xml:space="preserve"> function in the coroutine and have the pause in the update function, this will </w:t>
-      </w:r>
-      <w:r>
-        <w:rPr>
-          <w:rFonts w:asciiTheme="minorHAnsi" w:hAnsiTheme="minorHAnsi" w:cstheme="minorHAnsi"/>
-          <w:sz w:val="24"/>
-          <w:szCs w:val="24"/>
-        </w:rPr>
-        <w:t xml:space="preserve">cause </w:t>
-      </w:r>
-      <w:proofErr w:type="spellStart"/>
-      <w:r>
-        <w:rPr>
-          <w:rFonts w:asciiTheme="minorHAnsi" w:hAnsiTheme="minorHAnsi" w:cstheme="minorHAnsi"/>
-          <w:sz w:val="24"/>
-          <w:szCs w:val="24"/>
-        </w:rPr>
-        <w:t>unpause</w:t>
-      </w:r>
-      <w:proofErr w:type="spellEnd"/>
-      <w:r>
-        <w:rPr>
-          <w:rFonts w:asciiTheme="minorHAnsi" w:hAnsiTheme="minorHAnsi" w:cstheme="minorHAnsi"/>
-          <w:sz w:val="24"/>
-          <w:szCs w:val="24"/>
-        </w:rPr>
-        <w:t xml:space="preserve"> to execute 0.1 second after the pause function, so they happen at different times. This didn’t work as I had the check function inside the update one, so </w:t>
-      </w:r>
-      <w:r>
-        <w:rPr>
-          <w:rFonts w:asciiTheme="minorHAnsi" w:hAnsiTheme="minorHAnsi" w:cstheme="minorHAnsi"/>
-          <w:sz w:val="24"/>
-          <w:szCs w:val="24"/>
-        </w:rPr>
-        <w:t xml:space="preserve">the </w:t>
-      </w:r>
-      <w:proofErr w:type="spellStart"/>
-      <w:r>
-        <w:rPr>
-          <w:rFonts w:asciiTheme="minorHAnsi" w:hAnsiTheme="minorHAnsi" w:cstheme="minorHAnsi"/>
-          <w:sz w:val="24"/>
-          <w:szCs w:val="24"/>
-        </w:rPr>
-        <w:t>StartCoroutine</w:t>
-      </w:r>
-      <w:proofErr w:type="spellEnd"/>
-      <w:r>
-        <w:rPr>
-          <w:rFonts w:asciiTheme="minorHAnsi" w:hAnsiTheme="minorHAnsi" w:cstheme="minorHAnsi"/>
-          <w:sz w:val="24"/>
-          <w:szCs w:val="24"/>
-        </w:rPr>
-        <w:t xml:space="preserve"> method wasn’t able to access it</w:t>
-      </w:r>
-      <w:r>
-        <w:rPr>
-          <w:rFonts w:asciiTheme="minorHAnsi" w:hAnsiTheme="minorHAnsi" w:cstheme="minorHAnsi"/>
-          <w:sz w:val="24"/>
-          <w:szCs w:val="24"/>
-        </w:rPr>
-        <w:t xml:space="preserve">, I reverted the code to its previous form and the game successfully paused when I pressed ESC but was unable to </w:t>
-      </w:r>
-      <w:proofErr w:type="spellStart"/>
-      <w:r>
-        <w:rPr>
-          <w:rFonts w:asciiTheme="minorHAnsi" w:hAnsiTheme="minorHAnsi" w:cstheme="minorHAnsi"/>
-          <w:sz w:val="24"/>
-          <w:szCs w:val="24"/>
-        </w:rPr>
-        <w:t>unpause</w:t>
-      </w:r>
-      <w:proofErr w:type="spellEnd"/>
+        <w:t xml:space="preserve">The two functions were still happening at the same time, so I separated them into if statements to see if that would cause one to happen, only after the other one has. Another way I chose, was to have the unpause function in the coroutine and have the pause in the update function, this will </w:t>
+      </w:r>
+      <w:r>
+        <w:rPr>
+          <w:rFonts w:asciiTheme="minorHAnsi" w:hAnsiTheme="minorHAnsi" w:cstheme="minorHAnsi"/>
+          <w:sz w:val="24"/>
+          <w:szCs w:val="24"/>
+        </w:rPr>
+        <w:t xml:space="preserve">cause unpause to execute 0.1 second after the pause function, so they happen at different times. This didn’t work as I had the check function inside the update one, so </w:t>
+      </w:r>
+      <w:r>
+        <w:rPr>
+          <w:rFonts w:asciiTheme="minorHAnsi" w:hAnsiTheme="minorHAnsi" w:cstheme="minorHAnsi"/>
+          <w:sz w:val="24"/>
+          <w:szCs w:val="24"/>
+        </w:rPr>
+        <w:t>the StartCoroutine method wasn’t able to access it</w:t>
+      </w:r>
+      <w:r>
+        <w:rPr>
+          <w:rFonts w:asciiTheme="minorHAnsi" w:hAnsiTheme="minorHAnsi" w:cstheme="minorHAnsi"/>
+          <w:sz w:val="24"/>
+          <w:szCs w:val="24"/>
+        </w:rPr>
+        <w:t>, I reverted the code to its previous form and the game successfully paused when I pressed ESC but was unable to unpause</w:t>
+      </w:r>
       <w:r>
         <w:rPr>
           <w:rFonts w:asciiTheme="minorHAnsi" w:hAnsiTheme="minorHAnsi" w:cstheme="minorHAnsi"/>
@@ -28001,61 +27529,7 @@
           <w:sz w:val="24"/>
           <w:szCs w:val="24"/>
         </w:rPr>
-        <w:t xml:space="preserve">I Decided to add the menu UI and return to the problem later, as it would appear when the game is paused, I changed the </w:t>
-      </w:r>
-      <w:proofErr w:type="spellStart"/>
-      <w:r>
-        <w:rPr>
-          <w:rFonts w:asciiTheme="minorHAnsi" w:hAnsiTheme="minorHAnsi" w:cstheme="minorHAnsi"/>
-          <w:sz w:val="24"/>
-          <w:szCs w:val="24"/>
-        </w:rPr>
-        <w:t>PauseGame</w:t>
-      </w:r>
-      <w:proofErr w:type="spellEnd"/>
-      <w:r>
-        <w:rPr>
-          <w:rFonts w:asciiTheme="minorHAnsi" w:hAnsiTheme="minorHAnsi" w:cstheme="minorHAnsi"/>
-          <w:sz w:val="24"/>
-          <w:szCs w:val="24"/>
-        </w:rPr>
-        <w:t xml:space="preserve"> class to inherit from </w:t>
-      </w:r>
-      <w:proofErr w:type="spellStart"/>
-      <w:r>
-        <w:rPr>
-          <w:rFonts w:asciiTheme="minorHAnsi" w:hAnsiTheme="minorHAnsi" w:cstheme="minorHAnsi"/>
-          <w:sz w:val="24"/>
-          <w:szCs w:val="24"/>
-        </w:rPr>
-        <w:t>StartMenu</w:t>
-      </w:r>
-      <w:proofErr w:type="spellEnd"/>
-      <w:r>
-        <w:rPr>
-          <w:rFonts w:asciiTheme="minorHAnsi" w:hAnsiTheme="minorHAnsi" w:cstheme="minorHAnsi"/>
-          <w:sz w:val="24"/>
-          <w:szCs w:val="24"/>
-        </w:rPr>
-        <w:t xml:space="preserve">, I did this because I would be using objects that I had already declared in </w:t>
-      </w:r>
-      <w:proofErr w:type="spellStart"/>
-      <w:r>
-        <w:rPr>
-          <w:rFonts w:asciiTheme="minorHAnsi" w:hAnsiTheme="minorHAnsi" w:cstheme="minorHAnsi"/>
-          <w:sz w:val="24"/>
-          <w:szCs w:val="24"/>
-        </w:rPr>
-        <w:t>StartMenu</w:t>
-      </w:r>
-      <w:proofErr w:type="spellEnd"/>
-      <w:r>
-        <w:rPr>
-          <w:rFonts w:asciiTheme="minorHAnsi" w:hAnsiTheme="minorHAnsi" w:cstheme="minorHAnsi"/>
-          <w:sz w:val="24"/>
-          <w:szCs w:val="24"/>
-        </w:rPr>
-        <w:t>, saving me time</w:t>
+        <w:t>I Decided to add the menu UI and return to the problem later, as it would appear when the game is paused, I changed the PauseGame class to inherit from StartMenu, I did this because I would be using objects that I had already declared in StartMenu, saving me time</w:t>
       </w:r>
       <w:r>
         <w:rPr>
@@ -28071,79 +27545,7 @@
           <w:sz w:val="24"/>
           <w:szCs w:val="24"/>
         </w:rPr>
-        <w:t xml:space="preserve"> Once that was completed, I realized there was a disparity between the inputs being taken for pause as one </w:t>
-      </w:r>
-      <w:proofErr w:type="gramStart"/>
-      <w:r>
-        <w:rPr>
-          <w:rFonts w:asciiTheme="minorHAnsi" w:hAnsiTheme="minorHAnsi" w:cstheme="minorHAnsi"/>
-          <w:sz w:val="24"/>
-          <w:szCs w:val="24"/>
-        </w:rPr>
-        <w:t>was ‘’Cancel’’</w:t>
-      </w:r>
-      <w:proofErr w:type="gramEnd"/>
-      <w:r>
-        <w:rPr>
-          <w:rFonts w:asciiTheme="minorHAnsi" w:hAnsiTheme="minorHAnsi" w:cstheme="minorHAnsi"/>
-          <w:sz w:val="24"/>
-          <w:szCs w:val="24"/>
-        </w:rPr>
-        <w:t xml:space="preserve"> and the other </w:t>
-      </w:r>
-      <w:proofErr w:type="gramStart"/>
-      <w:r>
-        <w:rPr>
-          <w:rFonts w:asciiTheme="minorHAnsi" w:hAnsiTheme="minorHAnsi" w:cstheme="minorHAnsi"/>
-          <w:sz w:val="24"/>
-          <w:szCs w:val="24"/>
-        </w:rPr>
-        <w:t>was ‘’escape’’</w:t>
-      </w:r>
-      <w:proofErr w:type="gramEnd"/>
-      <w:r>
-        <w:rPr>
-          <w:rFonts w:asciiTheme="minorHAnsi" w:hAnsiTheme="minorHAnsi" w:cstheme="minorHAnsi"/>
-          <w:sz w:val="24"/>
-          <w:szCs w:val="24"/>
-        </w:rPr>
-        <w:t xml:space="preserve">, I decided to change the </w:t>
-      </w:r>
-      <w:proofErr w:type="spellStart"/>
-      <w:r>
-        <w:rPr>
-          <w:rFonts w:asciiTheme="minorHAnsi" w:hAnsiTheme="minorHAnsi" w:cstheme="minorHAnsi"/>
-          <w:sz w:val="24"/>
-          <w:szCs w:val="24"/>
-        </w:rPr>
-        <w:t>GetKey</w:t>
-      </w:r>
-      <w:proofErr w:type="spellEnd"/>
-      <w:r>
-        <w:rPr>
-          <w:rFonts w:asciiTheme="minorHAnsi" w:hAnsiTheme="minorHAnsi" w:cstheme="minorHAnsi"/>
-          <w:sz w:val="24"/>
-          <w:szCs w:val="24"/>
-        </w:rPr>
-        <w:t xml:space="preserve"> function in </w:t>
-      </w:r>
-      <w:proofErr w:type="spellStart"/>
-      <w:r>
-        <w:rPr>
-          <w:rFonts w:asciiTheme="minorHAnsi" w:hAnsiTheme="minorHAnsi" w:cstheme="minorHAnsi"/>
-          <w:sz w:val="24"/>
-          <w:szCs w:val="24"/>
-        </w:rPr>
-        <w:t>unpause</w:t>
-      </w:r>
-      <w:proofErr w:type="spellEnd"/>
-      <w:r>
-        <w:rPr>
-          <w:rFonts w:asciiTheme="minorHAnsi" w:hAnsiTheme="minorHAnsi" w:cstheme="minorHAnsi"/>
-          <w:sz w:val="24"/>
-          <w:szCs w:val="24"/>
-        </w:rPr>
-        <w:t xml:space="preserve"> to take Cancel as that was working correctly for the Pause subroutine.</w:t>
+        <w:t xml:space="preserve"> Once that was completed, I realized there was a disparity between the inputs being taken for pause as one was ‘’Cancel’’ and the other was ‘’escape’’, I decided to change the GetKey function in unpause to take Cancel as that was working correctly for the Pause subroutine.</w:t>
       </w:r>
       <w:r>
         <w:rPr>
@@ -28167,43 +27569,7 @@
           <w:sz w:val="24"/>
           <w:szCs w:val="24"/>
         </w:rPr>
-        <w:t xml:space="preserve">To fix this, I temporarily removed the coroutine, and added both the functions to </w:t>
-      </w:r>
-      <w:proofErr w:type="gramStart"/>
-      <w:r>
-        <w:rPr>
-          <w:rFonts w:asciiTheme="minorHAnsi" w:hAnsiTheme="minorHAnsi" w:cstheme="minorHAnsi"/>
-          <w:sz w:val="24"/>
-          <w:szCs w:val="24"/>
-        </w:rPr>
-        <w:t>Update(</w:t>
-      </w:r>
-      <w:proofErr w:type="gramEnd"/>
-      <w:r>
-        <w:rPr>
-          <w:rFonts w:asciiTheme="minorHAnsi" w:hAnsiTheme="minorHAnsi" w:cstheme="minorHAnsi"/>
-          <w:sz w:val="24"/>
-          <w:szCs w:val="24"/>
-        </w:rPr>
-        <w:t xml:space="preserve">), this was to check if it would work without the coroutine, as it didn’t seem to be working. I also added a line that prints the </w:t>
-      </w:r>
-      <w:proofErr w:type="spellStart"/>
-      <w:r>
-        <w:rPr>
-          <w:rFonts w:asciiTheme="minorHAnsi" w:hAnsiTheme="minorHAnsi" w:cstheme="minorHAnsi"/>
-          <w:sz w:val="24"/>
-          <w:szCs w:val="24"/>
-        </w:rPr>
-        <w:t>isPaused</w:t>
-      </w:r>
-      <w:proofErr w:type="spellEnd"/>
-      <w:r>
-        <w:rPr>
-          <w:rFonts w:asciiTheme="minorHAnsi" w:hAnsiTheme="minorHAnsi" w:cstheme="minorHAnsi"/>
-          <w:sz w:val="24"/>
-          <w:szCs w:val="24"/>
-        </w:rPr>
-        <w:t xml:space="preserve"> Boolean into the console, this reason for this is to check if the variable is </w:t>
+        <w:t xml:space="preserve">To fix this, I temporarily removed the coroutine, and added both the functions to Update(), this was to check if it would work without the coroutine, as it didn’t seem to be working. I also added a line that prints the isPaused Boolean into the console, this reason for this is to check if the variable is </w:t>
       </w:r>
       <w:r>
         <w:rPr>
@@ -28227,61 +27593,7 @@
           <w:sz w:val="24"/>
           <w:szCs w:val="24"/>
         </w:rPr>
-        <w:t>I also realized that I needed to change ‘</w:t>
-      </w:r>
-      <w:proofErr w:type="spellStart"/>
-      <w:r>
-        <w:rPr>
-          <w:rFonts w:asciiTheme="minorHAnsi" w:hAnsiTheme="minorHAnsi" w:cstheme="minorHAnsi"/>
-          <w:sz w:val="24"/>
-          <w:szCs w:val="24"/>
-        </w:rPr>
-        <w:t>GetKey</w:t>
-      </w:r>
-      <w:proofErr w:type="spellEnd"/>
-      <w:r>
-        <w:rPr>
-          <w:rFonts w:asciiTheme="minorHAnsi" w:hAnsiTheme="minorHAnsi" w:cstheme="minorHAnsi"/>
-          <w:sz w:val="24"/>
-          <w:szCs w:val="24"/>
-        </w:rPr>
-        <w:t>’ to ‘</w:t>
-      </w:r>
-      <w:proofErr w:type="spellStart"/>
-      <w:r>
-        <w:rPr>
-          <w:rFonts w:asciiTheme="minorHAnsi" w:hAnsiTheme="minorHAnsi" w:cstheme="minorHAnsi"/>
-          <w:sz w:val="24"/>
-          <w:szCs w:val="24"/>
-        </w:rPr>
-        <w:t>GetButton</w:t>
-      </w:r>
-      <w:proofErr w:type="spellEnd"/>
-      <w:r>
-        <w:rPr>
-          <w:rFonts w:asciiTheme="minorHAnsi" w:hAnsiTheme="minorHAnsi" w:cstheme="minorHAnsi"/>
-          <w:sz w:val="24"/>
-          <w:szCs w:val="24"/>
-        </w:rPr>
-        <w:t xml:space="preserve">’ as the ‘Cancel’ input key is not known and should be </w:t>
-      </w:r>
-      <w:proofErr w:type="spellStart"/>
-      <w:r>
-        <w:rPr>
-          <w:rFonts w:asciiTheme="minorHAnsi" w:hAnsiTheme="minorHAnsi" w:cstheme="minorHAnsi"/>
-          <w:sz w:val="24"/>
-          <w:szCs w:val="24"/>
-        </w:rPr>
-        <w:t>GetButton</w:t>
-      </w:r>
-      <w:proofErr w:type="spellEnd"/>
-      <w:r>
-        <w:rPr>
-          <w:rFonts w:asciiTheme="minorHAnsi" w:hAnsiTheme="minorHAnsi" w:cstheme="minorHAnsi"/>
-          <w:sz w:val="24"/>
-          <w:szCs w:val="24"/>
-        </w:rPr>
-        <w:t xml:space="preserve"> for it to be recognized. This caused the previous problem to occur again, where both inputs happen at the same time, stopping the program from pausing properly.</w:t>
+        <w:t>I also realized that I needed to change ‘GetKey’ to ‘GetButton’ as the ‘Cancel’ input key is not known and should be GetButton for it to be recognized. This caused the previous problem to occur again, where both inputs happen at the same time, stopping the program from pausing properly.</w:t>
       </w:r>
       <w:r>
         <w:rPr>
@@ -28601,71 +27913,7 @@
           <w:sz w:val="24"/>
           <w:szCs w:val="24"/>
         </w:rPr>
-        <w:t xml:space="preserve">As this was taking too long, I decided that I would return to this problem and change the button to </w:t>
-      </w:r>
-      <w:proofErr w:type="spellStart"/>
-      <w:r>
-        <w:rPr>
-          <w:rFonts w:asciiTheme="minorHAnsi" w:hAnsiTheme="minorHAnsi" w:cstheme="minorHAnsi"/>
-          <w:sz w:val="24"/>
-          <w:szCs w:val="24"/>
-        </w:rPr>
-        <w:t>unpause</w:t>
-      </w:r>
-      <w:proofErr w:type="spellEnd"/>
-      <w:r>
-        <w:rPr>
-          <w:rFonts w:asciiTheme="minorHAnsi" w:hAnsiTheme="minorHAnsi" w:cstheme="minorHAnsi"/>
-          <w:sz w:val="24"/>
-          <w:szCs w:val="24"/>
-        </w:rPr>
-        <w:t xml:space="preserve"> the game to be the resume button that appears in the pause menu, as this can’t be pressed at the same time as the escape key, while simultaneously removing the chance of accidentally pausing and unpausing by pressing it too many times. I did this by adding </w:t>
-      </w:r>
-      <w:proofErr w:type="gramStart"/>
-      <w:r>
-        <w:rPr>
-          <w:rFonts w:asciiTheme="minorHAnsi" w:hAnsiTheme="minorHAnsi" w:cstheme="minorHAnsi"/>
-          <w:sz w:val="24"/>
-          <w:szCs w:val="24"/>
-        </w:rPr>
-        <w:t xml:space="preserve">an </w:t>
-      </w:r>
-      <w:proofErr w:type="spellStart"/>
-      <w:r>
-        <w:rPr>
-          <w:rFonts w:asciiTheme="minorHAnsi" w:hAnsiTheme="minorHAnsi" w:cstheme="minorHAnsi"/>
-          <w:sz w:val="24"/>
-          <w:szCs w:val="24"/>
-        </w:rPr>
-        <w:t>onClick</w:t>
-      </w:r>
-      <w:proofErr w:type="spellEnd"/>
-      <w:proofErr w:type="gramEnd"/>
-      <w:r>
-        <w:rPr>
-          <w:rFonts w:asciiTheme="minorHAnsi" w:hAnsiTheme="minorHAnsi" w:cstheme="minorHAnsi"/>
-          <w:sz w:val="24"/>
-          <w:szCs w:val="24"/>
-        </w:rPr>
-        <w:t xml:space="preserve"> function to the resume button which calls the </w:t>
-      </w:r>
-      <w:proofErr w:type="spellStart"/>
-      <w:r>
-        <w:rPr>
-          <w:rFonts w:asciiTheme="minorHAnsi" w:hAnsiTheme="minorHAnsi" w:cstheme="minorHAnsi"/>
-          <w:sz w:val="24"/>
-          <w:szCs w:val="24"/>
-        </w:rPr>
-        <w:t>unpause</w:t>
-      </w:r>
-      <w:proofErr w:type="spellEnd"/>
-      <w:r>
-        <w:rPr>
-          <w:rFonts w:asciiTheme="minorHAnsi" w:hAnsiTheme="minorHAnsi" w:cstheme="minorHAnsi"/>
-          <w:sz w:val="24"/>
-          <w:szCs w:val="24"/>
-        </w:rPr>
-        <w:t xml:space="preserve"> subroutine when clicked. During this, the play button stopped working, this required adding the ‘Input System Input Module’ component to fix the problem </w:t>
+        <w:t xml:space="preserve">As this was taking too long, I decided that I would return to this problem and change the button to unpause the game to be the resume button that appears in the pause menu, as this can’t be pressed at the same time as the escape key, while simultaneously removing the chance of accidentally pausing and unpausing by pressing it too many times. I did this by adding an onClick function to the resume button which calls the unpause subroutine when clicked. During this, the play button stopped working, this required adding the ‘Input System Input Module’ component to fix the problem </w:t>
       </w:r>
       <w:sdt>
         <w:sdtPr>
@@ -28926,25 +28174,7 @@
           <w:sz w:val="24"/>
           <w:szCs w:val="24"/>
         </w:rPr>
-        <w:t xml:space="preserve">With this, the second stage is now complete as I have completed </w:t>
-      </w:r>
-      <w:proofErr w:type="gramStart"/>
-      <w:r>
-        <w:rPr>
-          <w:rFonts w:asciiTheme="minorHAnsi" w:hAnsiTheme="minorHAnsi" w:cstheme="minorHAnsi"/>
-          <w:sz w:val="24"/>
-          <w:szCs w:val="24"/>
-        </w:rPr>
-        <w:t>everything</w:t>
-      </w:r>
-      <w:proofErr w:type="gramEnd"/>
-      <w:r>
-        <w:rPr>
-          <w:rFonts w:asciiTheme="minorHAnsi" w:hAnsiTheme="minorHAnsi" w:cstheme="minorHAnsi"/>
-          <w:sz w:val="24"/>
-          <w:szCs w:val="24"/>
-        </w:rPr>
-        <w:t xml:space="preserve"> I set out to do in the development plan and can move on to stage 3.</w:t>
+        <w:t>With this, the second stage is now complete as I have completed everything I set out to do in the development plan and can move on to stage 3.</w:t>
       </w:r>
     </w:p>
     <w:p>
@@ -29429,20 +28659,8 @@
                 <w:sz w:val="24"/>
                 <w:szCs w:val="24"/>
               </w:rPr>
-              <w:t xml:space="preserve">and </w:t>
-            </w:r>
-            <w:proofErr w:type="gramStart"/>
-            <w:r>
-              <w:rPr>
-                <w:rFonts w:asciiTheme="minorHAnsi" w:hAnsiTheme="minorHAnsi" w:cstheme="minorHAnsi"/>
-                <w:spacing w:val="-2"/>
-                <w:w w:val="110"/>
-                <w:sz w:val="24"/>
-                <w:szCs w:val="24"/>
-              </w:rPr>
-              <w:t>sprites</w:t>
-            </w:r>
-            <w:proofErr w:type="gramEnd"/>
+              <w:t>and sprites</w:t>
+            </w:r>
           </w:p>
           <w:p>
             <w:pPr>
@@ -30164,39 +29382,7 @@
           <w:sz w:val="24"/>
           <w:szCs w:val="24"/>
         </w:rPr>
-        <w:t xml:space="preserve">is laggy and the player can walk partly through walls, which I didn’t want. </w:t>
-      </w:r>
-      <w:proofErr w:type="gramStart"/>
-      <w:r>
-        <w:rPr>
-          <w:sz w:val="24"/>
-          <w:szCs w:val="24"/>
-        </w:rPr>
-        <w:t>Originally</w:t>
-      </w:r>
-      <w:proofErr w:type="gramEnd"/>
-      <w:r>
-        <w:rPr>
-          <w:sz w:val="24"/>
-          <w:szCs w:val="24"/>
-        </w:rPr>
-        <w:t xml:space="preserve"> I fixed this by adding momentum to the player object’s </w:t>
-      </w:r>
-      <w:proofErr w:type="spellStart"/>
-      <w:r>
-        <w:rPr>
-          <w:sz w:val="24"/>
-          <w:szCs w:val="24"/>
-        </w:rPr>
-        <w:t>rigidbody</w:t>
-      </w:r>
-      <w:proofErr w:type="spellEnd"/>
-      <w:r>
-        <w:rPr>
-          <w:sz w:val="24"/>
-          <w:szCs w:val="24"/>
-        </w:rPr>
-        <w:t xml:space="preserve"> component. But this added extra problems with being able to jump, which I aim to fix.</w:t>
+        <w:t>is laggy and the player can walk partly through walls, which I didn’t want. Originally I fixed this by adding momentum to the player object’s rigidbody component. But this added extra problems with being able to jump, which I aim to fix.</w:t>
       </w:r>
     </w:p>
     <w:p>
@@ -30438,23 +29624,7 @@
           <w:sz w:val="24"/>
           <w:szCs w:val="24"/>
         </w:rPr>
-        <w:t xml:space="preserve"> To help with making the player jump, I temporarily removed the </w:t>
-      </w:r>
-      <w:proofErr w:type="spellStart"/>
-      <w:r>
-        <w:rPr>
-          <w:sz w:val="24"/>
-          <w:szCs w:val="24"/>
-        </w:rPr>
-        <w:t>isGrounded</w:t>
-      </w:r>
-      <w:proofErr w:type="spellEnd"/>
-      <w:r>
-        <w:rPr>
-          <w:sz w:val="24"/>
-          <w:szCs w:val="24"/>
-        </w:rPr>
-        <w:t xml:space="preserve"> Boolean from the if statement as it is one less variable to worry about in case there’s an error or something stops working. Once I had done that, the player object moved up when the spacebar was pressed. I </w:t>
+        <w:t xml:space="preserve"> To help with making the player jump, I temporarily removed the isGrounded Boolean from the if statement as it is one less variable to worry about in case there’s an error or something stops working. Once I had done that, the player object moved up when the spacebar was pressed. I </w:t>
       </w:r>
       <w:r>
         <w:rPr>
@@ -30692,23 +29862,7 @@
           <w:sz w:val="24"/>
           <w:szCs w:val="24"/>
         </w:rPr>
-        <w:t xml:space="preserve">jump function into </w:t>
-      </w:r>
-      <w:proofErr w:type="spellStart"/>
-      <w:r>
-        <w:rPr>
-          <w:sz w:val="24"/>
-          <w:szCs w:val="24"/>
-        </w:rPr>
-        <w:t>FixedUpdate</w:t>
-      </w:r>
-      <w:proofErr w:type="spellEnd"/>
-      <w:r>
-        <w:rPr>
-          <w:sz w:val="24"/>
-          <w:szCs w:val="24"/>
-        </w:rPr>
-        <w:t>, which checks fewer times per second, this is helpful as it means there’s less of a chance of the player jumping twice while the spacebar is only pressed once.</w:t>
+        <w:t>jump function into FixedUpdate, which checks fewer times per second, this is helpful as it means there’s less of a chance of the player jumping twice while the spacebar is only pressed once.</w:t>
       </w:r>
     </w:p>
     <w:p>
@@ -30733,7 +29887,7 @@
           <w:szCs w:val="24"/>
         </w:rPr>
         <w:drawing>
-          <wp:anchor distT="0" distB="0" distL="114300" distR="114300" simplePos="0" relativeHeight="487745536" behindDoc="1" locked="0" layoutInCell="1" allowOverlap="1" wp14:anchorId="22DAAAA7" wp14:editId="5C62AD98">
+          <wp:anchor distT="0" distB="0" distL="114300" distR="114300" simplePos="0" relativeHeight="487745536" behindDoc="1" locked="0" layoutInCell="1" allowOverlap="1" wp14:anchorId="22DAAAA7" wp14:editId="1A749682">
             <wp:simplePos x="0" y="0"/>
             <wp:positionH relativeFrom="margin">
               <wp:align>left</wp:align>
@@ -31051,23 +30205,7 @@
           <w:sz w:val="24"/>
           <w:szCs w:val="24"/>
         </w:rPr>
-        <w:t xml:space="preserve">update() and </w:t>
-      </w:r>
-      <w:proofErr w:type="spellStart"/>
-      <w:r>
-        <w:rPr>
-          <w:sz w:val="24"/>
-          <w:szCs w:val="24"/>
-        </w:rPr>
-        <w:t>fixedUpdate</w:t>
-      </w:r>
-      <w:proofErr w:type="spellEnd"/>
-      <w:r>
-        <w:rPr>
-          <w:sz w:val="24"/>
-          <w:szCs w:val="24"/>
-        </w:rPr>
-        <w:t xml:space="preserve">() functions respectively, as fixed is mainly for physics and I currently had the jump inputs included </w:t>
+        <w:t xml:space="preserve">update() and fixedUpdate() functions respectively, as fixed is mainly for physics and I currently had the jump inputs included </w:t>
       </w:r>
       <w:r>
         <w:rPr>
@@ -31381,23 +30519,7 @@
           <w:sz w:val="24"/>
           <w:szCs w:val="24"/>
         </w:rPr>
-        <w:t xml:space="preserve">originally in </w:t>
-      </w:r>
-      <w:proofErr w:type="gramStart"/>
-      <w:r>
-        <w:rPr>
-          <w:sz w:val="24"/>
-          <w:szCs w:val="24"/>
-        </w:rPr>
-        <w:t>update( if</w:t>
-      </w:r>
-      <w:proofErr w:type="gramEnd"/>
-      <w:r>
-        <w:rPr>
-          <w:sz w:val="24"/>
-          <w:szCs w:val="24"/>
-        </w:rPr>
-        <w:t xml:space="preserve"> statement)</w:t>
+        <w:t>originally in update( if statement)</w:t>
       </w:r>
     </w:p>
     <w:p>
@@ -31518,23 +30640,7 @@
           <w:sz w:val="24"/>
           <w:szCs w:val="24"/>
         </w:rPr>
-        <w:t xml:space="preserve">moved to the fixed update. Stopped player from jumping. </w:t>
-      </w:r>
-      <w:proofErr w:type="spellStart"/>
-      <w:r>
-        <w:rPr>
-          <w:sz w:val="24"/>
-          <w:szCs w:val="24"/>
-        </w:rPr>
-        <w:t>jumpsLeft</w:t>
-      </w:r>
-      <w:proofErr w:type="spellEnd"/>
-      <w:r>
-        <w:rPr>
-          <w:sz w:val="24"/>
-          <w:szCs w:val="24"/>
-        </w:rPr>
-        <w:t xml:space="preserve"> was never being reset</w:t>
+        <w:t>moved to the fixed update. Stopped player from jumping. jumpsLeft was never being reset</w:t>
       </w:r>
       <w:r>
         <w:rPr>
@@ -31559,7 +30665,6 @@
           <w:szCs w:val="24"/>
         </w:rPr>
       </w:pPr>
-      <w:proofErr w:type="spellStart"/>
       <w:r>
         <w:rPr>
           <w:sz w:val="24"/>
@@ -31567,7 +30672,6 @@
         </w:rPr>
         <w:t>sdsdsd</w:t>
       </w:r>
-      <w:proofErr w:type="spellEnd"/>
     </w:p>
     <w:p>
       <w:pPr>
@@ -31646,23 +30750,7 @@
           <w:sz w:val="24"/>
           <w:szCs w:val="24"/>
         </w:rPr>
-        <w:t xml:space="preserve">reset </w:t>
-      </w:r>
-      <w:proofErr w:type="spellStart"/>
-      <w:r>
-        <w:rPr>
-          <w:sz w:val="24"/>
-          <w:szCs w:val="24"/>
-        </w:rPr>
-        <w:t>jumpsLeft</w:t>
-      </w:r>
-      <w:proofErr w:type="spellEnd"/>
-      <w:r>
-        <w:rPr>
-          <w:sz w:val="24"/>
-          <w:szCs w:val="24"/>
-        </w:rPr>
-        <w:t xml:space="preserve"> to 2 when the player is touching the ground.</w:t>
+        <w:t>reset jumpsLeft to 2 when the player is touching the ground.</w:t>
       </w:r>
       <w:r>
         <w:rPr>
@@ -31786,7 +30874,6 @@
         </w:rPr>
         <w:t xml:space="preserve">. Idea is to use a </w:t>
       </w:r>
-      <w:proofErr w:type="spellStart"/>
       <w:r>
         <w:rPr>
           <w:sz w:val="24"/>
@@ -31794,7 +30881,6 @@
         </w:rPr>
         <w:t>raycast</w:t>
       </w:r>
-      <w:proofErr w:type="spellEnd"/>
       <w:r>
         <w:rPr>
           <w:sz w:val="24"/>
@@ -32060,17 +31146,8 @@
           <w:sz w:val="24"/>
           <w:szCs w:val="24"/>
         </w:rPr>
-        <w:t xml:space="preserve">Utilizing </w:t>
-      </w:r>
-      <w:proofErr w:type="spellStart"/>
-      <w:r>
-        <w:rPr>
-          <w:sz w:val="24"/>
-          <w:szCs w:val="24"/>
-        </w:rPr>
-        <w:t>screentoworldpoint</w:t>
-      </w:r>
-      <w:proofErr w:type="spellEnd"/>
+        <w:t>Utilizing screentoworldpoint</w:t>
+      </w:r>
     </w:p>
     <w:p>
       <w:pPr>
@@ -32342,23 +31419,7 @@
           <w:sz w:val="24"/>
           <w:szCs w:val="24"/>
         </w:rPr>
-        <w:t xml:space="preserve">to check if a </w:t>
-      </w:r>
-      <w:proofErr w:type="spellStart"/>
-      <w:r>
-        <w:rPr>
-          <w:sz w:val="24"/>
-          <w:szCs w:val="24"/>
-        </w:rPr>
-        <w:t>raycast</w:t>
-      </w:r>
-      <w:proofErr w:type="spellEnd"/>
-      <w:r>
-        <w:rPr>
-          <w:sz w:val="24"/>
-          <w:szCs w:val="24"/>
-        </w:rPr>
-        <w:t xml:space="preserve"> has collided with something </w:t>
+        <w:t xml:space="preserve">to check if a raycast has collided with something </w:t>
       </w:r>
       <w:sdt>
         <w:sdtPr>
@@ -32578,23 +31639,7 @@
           <w:sz w:val="24"/>
           <w:szCs w:val="24"/>
         </w:rPr>
-        <w:t xml:space="preserve">needed a vector, wrote </w:t>
-      </w:r>
-      <w:proofErr w:type="spellStart"/>
-      <w:r>
-        <w:rPr>
-          <w:sz w:val="24"/>
-          <w:szCs w:val="24"/>
-        </w:rPr>
-        <w:t>grapplePoint</w:t>
-      </w:r>
-      <w:proofErr w:type="spellEnd"/>
-      <w:r>
-        <w:rPr>
-          <w:sz w:val="24"/>
-          <w:szCs w:val="24"/>
-        </w:rPr>
-        <w:t xml:space="preserve"> as a placeholder. Changed connected body to connected anchor as it’s a pivot that allows the joint to rotate which is what I want.</w:t>
+        <w:t>needed a vector, wrote grapplePoint as a placeholder. Changed connected body to connected anchor as it’s a pivot that allows the joint to rotate which is what I want.</w:t>
       </w:r>
     </w:p>
     <w:p>
@@ -32778,21 +31823,12 @@
           </wp:anchor>
         </w:drawing>
       </w:r>
-      <w:proofErr w:type="gramStart"/>
-      <w:r>
-        <w:rPr>
-          <w:sz w:val="24"/>
-          <w:szCs w:val="24"/>
-        </w:rPr>
-        <w:t>vector</w:t>
-      </w:r>
-      <w:proofErr w:type="gramEnd"/>
-      <w:r>
-        <w:rPr>
-          <w:sz w:val="24"/>
-          <w:szCs w:val="24"/>
-        </w:rPr>
-        <w:t xml:space="preserve"> is equal to where the ray cast has hit a collider</w:t>
+      <w:r>
+        <w:rPr>
+          <w:sz w:val="24"/>
+          <w:szCs w:val="24"/>
+        </w:rPr>
+        <w:t>vector is equal to where the ray cast has hit a collider</w:t>
       </w:r>
     </w:p>
     <w:p>
@@ -33025,23 +32061,7 @@
           <w:sz w:val="24"/>
           <w:szCs w:val="24"/>
         </w:rPr>
-        <w:t xml:space="preserve">creates a rope that moves from the original position to the </w:t>
-      </w:r>
-      <w:proofErr w:type="spellStart"/>
-      <w:r>
-        <w:rPr>
-          <w:sz w:val="24"/>
-          <w:szCs w:val="24"/>
-        </w:rPr>
-        <w:t>grapplepoint</w:t>
-      </w:r>
-      <w:proofErr w:type="spellEnd"/>
-      <w:r>
-        <w:rPr>
-          <w:sz w:val="24"/>
-          <w:szCs w:val="24"/>
-        </w:rPr>
-        <w:t>. Once this was finished, no line was created. This was because the grapple function wasn’t being called when the mouse button was clicked.</w:t>
+        <w:t>creates a rope that moves from the original position to the grapplepoint. Once this was finished, no line was created. This was because the grapple function wasn’t being called when the mouse button was clicked.</w:t>
       </w:r>
       <w:r>
         <w:rPr>
@@ -33093,23 +32113,7 @@
           <w:sz w:val="24"/>
           <w:szCs w:val="24"/>
         </w:rPr>
-        <w:t xml:space="preserve">line to </w:t>
-      </w:r>
-      <w:proofErr w:type="gramStart"/>
-      <w:r>
-        <w:rPr>
-          <w:sz w:val="24"/>
-          <w:szCs w:val="24"/>
-        </w:rPr>
-        <w:t>Update(</w:t>
-      </w:r>
-      <w:proofErr w:type="gramEnd"/>
-      <w:r>
-        <w:rPr>
-          <w:sz w:val="24"/>
-          <w:szCs w:val="24"/>
-        </w:rPr>
-        <w:t>) but nothing happened. Script wasn’t referencing the object oops. Still wasn’t working when left click</w:t>
+        <w:t>line to Update() but nothing happened. Script wasn’t referencing the object oops. Still wasn’t working when left click</w:t>
       </w:r>
     </w:p>
     <w:p>
@@ -33364,23 +32368,7 @@
           <w:sz w:val="24"/>
           <w:szCs w:val="24"/>
         </w:rPr>
-        <w:t xml:space="preserve">what happens when the </w:t>
-      </w:r>
-      <w:proofErr w:type="spellStart"/>
-      <w:r>
-        <w:rPr>
-          <w:sz w:val="24"/>
-          <w:szCs w:val="24"/>
-        </w:rPr>
-        <w:t>raycast</w:t>
-      </w:r>
-      <w:proofErr w:type="spellEnd"/>
-      <w:r>
-        <w:rPr>
-          <w:sz w:val="24"/>
-          <w:szCs w:val="24"/>
-        </w:rPr>
-        <w:t xml:space="preserve"> hits/misses</w:t>
+        <w:t>what happens when the raycast hits/misses</w:t>
       </w:r>
       <w:r>
         <w:rPr>
@@ -33643,78 +32631,26 @@
           </wp:anchor>
         </w:drawing>
       </w:r>
-      <w:proofErr w:type="gramStart"/>
-      <w:r>
-        <w:rPr>
-          <w:sz w:val="24"/>
-          <w:szCs w:val="24"/>
-        </w:rPr>
-        <w:t>the</w:t>
-      </w:r>
-      <w:proofErr w:type="gramEnd"/>
-      <w:r>
-        <w:rPr>
-          <w:sz w:val="24"/>
-          <w:szCs w:val="24"/>
-        </w:rPr>
-        <w:t xml:space="preserve"> line for the </w:t>
-      </w:r>
-      <w:proofErr w:type="spellStart"/>
-      <w:r>
-        <w:rPr>
-          <w:sz w:val="24"/>
-          <w:szCs w:val="24"/>
-        </w:rPr>
-        <w:t>raycast</w:t>
-      </w:r>
-      <w:proofErr w:type="spellEnd"/>
-      <w:r>
-        <w:rPr>
-          <w:sz w:val="24"/>
-          <w:szCs w:val="24"/>
-        </w:rPr>
-        <w:t xml:space="preserve"> wasn’t being drawn, but I was able to fix the </w:t>
-      </w:r>
-      <w:proofErr w:type="spellStart"/>
-      <w:proofErr w:type="gramStart"/>
-      <w:r>
-        <w:rPr>
-          <w:sz w:val="24"/>
-          <w:szCs w:val="24"/>
-        </w:rPr>
-        <w:t>raycast</w:t>
-      </w:r>
-      <w:proofErr w:type="spellEnd"/>
-      <w:proofErr w:type="gramEnd"/>
-      <w:r>
-        <w:rPr>
-          <w:sz w:val="24"/>
-          <w:szCs w:val="24"/>
-        </w:rPr>
-        <w:t xml:space="preserve"> not hitting anything by changing the grapple mask from nothing to default. The effects of this were showing as the player was able to hang from an object above.</w:t>
-      </w:r>
-      <w:r>
-        <w:rPr>
-          <w:sz w:val="24"/>
-          <w:szCs w:val="24"/>
-        </w:rPr>
-        <w:t xml:space="preserve"> Player </w:t>
-      </w:r>
-      <w:proofErr w:type="gramStart"/>
-      <w:r>
-        <w:rPr>
-          <w:sz w:val="24"/>
-          <w:szCs w:val="24"/>
-        </w:rPr>
-        <w:t>wasn’t able to</w:t>
-      </w:r>
-      <w:proofErr w:type="gramEnd"/>
-      <w:r>
-        <w:rPr>
-          <w:sz w:val="24"/>
-          <w:szCs w:val="24"/>
-        </w:rPr>
-        <w:t xml:space="preserve"> put grappling hook away</w:t>
+      <w:r>
+        <w:rPr>
+          <w:sz w:val="24"/>
+          <w:szCs w:val="24"/>
+        </w:rPr>
+        <w:t>the line for the raycast wasn’t being drawn, but I was able to fix the raycast not hitting anything by changing the grapple mask from nothing to default. The effects of this were showing as the player was able to hang from an object above.</w:t>
+      </w:r>
+      <w:r>
+        <w:rPr>
+          <w:sz w:val="24"/>
+          <w:szCs w:val="24"/>
+        </w:rPr>
+        <w:t xml:space="preserve"> Player wasn’t able to put grappling hook away</w:t>
+      </w:r>
+      <w:r>
+        <w:rPr>
+          <w:sz w:val="24"/>
+          <w:szCs w:val="24"/>
+        </w:rPr>
+        <w:t xml:space="preserve"> FIX THIS</w:t>
       </w:r>
       <w:r>
         <w:rPr>
@@ -33833,6 +32769,172 @@
           <w:szCs w:val="24"/>
         </w:rPr>
       </w:pPr>
+      <w:r>
+        <w:rPr>
+          <w:sz w:val="24"/>
+          <w:szCs w:val="24"/>
+        </w:rPr>
+        <w:drawing>
+          <wp:anchor distT="0" distB="0" distL="114300" distR="114300" simplePos="0" relativeHeight="487785472" behindDoc="1" locked="0" layoutInCell="1" allowOverlap="1" wp14:anchorId="0FC833EE" wp14:editId="0ADC67D0">
+            <wp:simplePos x="0" y="0"/>
+            <wp:positionH relativeFrom="margin">
+              <wp:align>left</wp:align>
+            </wp:positionH>
+            <wp:positionV relativeFrom="paragraph">
+              <wp:posOffset>1128934</wp:posOffset>
+            </wp:positionV>
+            <wp:extent cx="1543685" cy="587375"/>
+            <wp:effectExtent l="0" t="0" r="0" b="3175"/>
+            <wp:wrapTight wrapText="bothSides">
+              <wp:wrapPolygon edited="0">
+                <wp:start x="0" y="0"/>
+                <wp:lineTo x="0" y="21016"/>
+                <wp:lineTo x="21325" y="21016"/>
+                <wp:lineTo x="21325" y="0"/>
+                <wp:lineTo x="0" y="0"/>
+              </wp:wrapPolygon>
+            </wp:wrapTight>
+            <wp:docPr id="1289538079" name="Picture 1" descr="A screen shot of a computer&#10;&#10;AI-generated content may be incorrect."/>
+            <wp:cNvGraphicFramePr>
+              <a:graphicFrameLocks xmlns:a="http://schemas.openxmlformats.org/drawingml/2006/main" noChangeAspect="1"/>
+            </wp:cNvGraphicFramePr>
+            <a:graphic xmlns:a="http://schemas.openxmlformats.org/drawingml/2006/main">
+              <a:graphicData uri="http://schemas.openxmlformats.org/drawingml/2006/picture">
+                <pic:pic xmlns:pic="http://schemas.openxmlformats.org/drawingml/2006/picture">
+                  <pic:nvPicPr>
+                    <pic:cNvPr id="1289538079" name="Picture 1" descr="A screen shot of a computer&#10;&#10;AI-generated content may be incorrect."/>
+                    <pic:cNvPicPr/>
+                  </pic:nvPicPr>
+                  <pic:blipFill>
+                    <a:blip r:embed="rId116">
+                      <a:extLst>
+                        <a:ext uri="{28A0092B-C50C-407E-A947-70E740481C1C}">
+                          <a14:useLocalDpi xmlns:a14="http://schemas.microsoft.com/office/drawing/2010/main" val="0"/>
+                        </a:ext>
+                      </a:extLst>
+                    </a:blip>
+                    <a:stretch>
+                      <a:fillRect/>
+                    </a:stretch>
+                  </pic:blipFill>
+                  <pic:spPr>
+                    <a:xfrm>
+                      <a:off x="0" y="0"/>
+                      <a:ext cx="1568902" cy="597298"/>
+                    </a:xfrm>
+                    <a:prstGeom prst="rect">
+                      <a:avLst/>
+                    </a:prstGeom>
+                  </pic:spPr>
+                </pic:pic>
+              </a:graphicData>
+            </a:graphic>
+            <wp14:sizeRelH relativeFrom="margin">
+              <wp14:pctWidth>0</wp14:pctWidth>
+            </wp14:sizeRelH>
+            <wp14:sizeRelV relativeFrom="margin">
+              <wp14:pctHeight>0</wp14:pctHeight>
+            </wp14:sizeRelV>
+          </wp:anchor>
+        </w:drawing>
+      </w:r>
+      <w:r>
+        <w:rPr>
+          <w:sz w:val="24"/>
+          <w:szCs w:val="24"/>
+        </w:rPr>
+        <w:drawing>
+          <wp:anchor distT="0" distB="0" distL="114300" distR="114300" simplePos="0" relativeHeight="487784448" behindDoc="1" locked="0" layoutInCell="1" allowOverlap="1" wp14:anchorId="64893061" wp14:editId="3F2894FD">
+            <wp:simplePos x="0" y="0"/>
+            <wp:positionH relativeFrom="margin">
+              <wp:align>left</wp:align>
+            </wp:positionH>
+            <wp:positionV relativeFrom="paragraph">
+              <wp:posOffset>200492</wp:posOffset>
+            </wp:positionV>
+            <wp:extent cx="1949450" cy="927100"/>
+            <wp:effectExtent l="0" t="0" r="0" b="6350"/>
+            <wp:wrapTight wrapText="bothSides">
+              <wp:wrapPolygon edited="0">
+                <wp:start x="0" y="0"/>
+                <wp:lineTo x="0" y="21304"/>
+                <wp:lineTo x="21319" y="21304"/>
+                <wp:lineTo x="21319" y="0"/>
+                <wp:lineTo x="0" y="0"/>
+              </wp:wrapPolygon>
+            </wp:wrapTight>
+            <wp:docPr id="1942945703" name="Picture 1" descr="A screen shot of a computer program&#10;&#10;AI-generated content may be incorrect."/>
+            <wp:cNvGraphicFramePr>
+              <a:graphicFrameLocks xmlns:a="http://schemas.openxmlformats.org/drawingml/2006/main" noChangeAspect="1"/>
+            </wp:cNvGraphicFramePr>
+            <a:graphic xmlns:a="http://schemas.openxmlformats.org/drawingml/2006/main">
+              <a:graphicData uri="http://schemas.openxmlformats.org/drawingml/2006/picture">
+                <pic:pic xmlns:pic="http://schemas.openxmlformats.org/drawingml/2006/picture">
+                  <pic:nvPicPr>
+                    <pic:cNvPr id="1942945703" name="Picture 1" descr="A screen shot of a computer program&#10;&#10;AI-generated content may be incorrect."/>
+                    <pic:cNvPicPr/>
+                  </pic:nvPicPr>
+                  <pic:blipFill>
+                    <a:blip r:embed="rId117">
+                      <a:extLst>
+                        <a:ext uri="{28A0092B-C50C-407E-A947-70E740481C1C}">
+                          <a14:useLocalDpi xmlns:a14="http://schemas.microsoft.com/office/drawing/2010/main" val="0"/>
+                        </a:ext>
+                      </a:extLst>
+                    </a:blip>
+                    <a:stretch>
+                      <a:fillRect/>
+                    </a:stretch>
+                  </pic:blipFill>
+                  <pic:spPr>
+                    <a:xfrm>
+                      <a:off x="0" y="0"/>
+                      <a:ext cx="1949450" cy="927100"/>
+                    </a:xfrm>
+                    <a:prstGeom prst="rect">
+                      <a:avLst/>
+                    </a:prstGeom>
+                  </pic:spPr>
+                </pic:pic>
+              </a:graphicData>
+            </a:graphic>
+            <wp14:sizeRelH relativeFrom="margin">
+              <wp14:pctWidth>0</wp14:pctWidth>
+            </wp14:sizeRelH>
+            <wp14:sizeRelV relativeFrom="margin">
+              <wp14:pctHeight>0</wp14:pctHeight>
+            </wp14:sizeRelV>
+          </wp:anchor>
+        </w:drawing>
+      </w:r>
+      <w:r>
+        <w:rPr>
+          <w:sz w:val="24"/>
+          <w:szCs w:val="24"/>
+        </w:rPr>
+        <w:t>Grappling hook was hitting playercollider. Removed player collider</w:t>
+      </w:r>
+      <w:r>
+        <w:rPr>
+          <w:sz w:val="24"/>
+          <w:szCs w:val="24"/>
+        </w:rPr>
+        <w:t>. Was now also hitting player</w:t>
+      </w:r>
+      <w:r>
+        <w:rPr>
+          <w:sz w:val="24"/>
+          <w:szCs w:val="24"/>
+        </w:rPr>
+        <w:t>, to fix this, I put the player onto a different layer named ‘player’ that the raycast wasn’t able to hit, the grapple was now able to attach to other objects but the swing radius was too wide.</w:t>
+      </w:r>
+      <w:r>
+        <w:rPr>
+          <w:sz w:val="24"/>
+          <w:szCs w:val="24"/>
+        </w:rPr>
+        <w:t xml:space="preserve"> Also, the line renderer wasn’t constantly updating to follow the player to rectify this problem, I set a Boolean named ‘isGrappling’ to true when the grapple starts, and to false when it stops. This is then called in Update() to make sure that it follows the player.</w:t>
+      </w:r>
     </w:p>
     <w:p>
       <w:pPr>
@@ -33844,6 +32946,89 @@
           <w:szCs w:val="24"/>
         </w:rPr>
       </w:pPr>
+      <w:r>
+        <w:rPr>
+          <w:sz w:val="24"/>
+          <w:szCs w:val="24"/>
+        </w:rPr>
+        <w:drawing>
+          <wp:anchor distT="0" distB="0" distL="114300" distR="114300" simplePos="0" relativeHeight="487786496" behindDoc="1" locked="0" layoutInCell="1" allowOverlap="1" wp14:anchorId="1E6B605C" wp14:editId="76DBCCD1">
+            <wp:simplePos x="0" y="0"/>
+            <wp:positionH relativeFrom="margin">
+              <wp:align>left</wp:align>
+            </wp:positionH>
+            <wp:positionV relativeFrom="paragraph">
+              <wp:posOffset>11622</wp:posOffset>
+            </wp:positionV>
+            <wp:extent cx="1509395" cy="1334135"/>
+            <wp:effectExtent l="0" t="0" r="0" b="0"/>
+            <wp:wrapTight wrapText="bothSides">
+              <wp:wrapPolygon edited="0">
+                <wp:start x="0" y="0"/>
+                <wp:lineTo x="0" y="21281"/>
+                <wp:lineTo x="21264" y="21281"/>
+                <wp:lineTo x="21264" y="0"/>
+                <wp:lineTo x="0" y="0"/>
+              </wp:wrapPolygon>
+            </wp:wrapTight>
+            <wp:docPr id="913017075" name="Picture 1" descr="A video game of a cartoon character holding a fishing rod&#10;&#10;AI-generated content may be incorrect."/>
+            <wp:cNvGraphicFramePr>
+              <a:graphicFrameLocks xmlns:a="http://schemas.openxmlformats.org/drawingml/2006/main" noChangeAspect="1"/>
+            </wp:cNvGraphicFramePr>
+            <a:graphic xmlns:a="http://schemas.openxmlformats.org/drawingml/2006/main">
+              <a:graphicData uri="http://schemas.openxmlformats.org/drawingml/2006/picture">
+                <pic:pic xmlns:pic="http://schemas.openxmlformats.org/drawingml/2006/picture">
+                  <pic:nvPicPr>
+                    <pic:cNvPr id="913017075" name="Picture 1" descr="A video game of a cartoon character holding a fishing rod&#10;&#10;AI-generated content may be incorrect."/>
+                    <pic:cNvPicPr/>
+                  </pic:nvPicPr>
+                  <pic:blipFill>
+                    <a:blip r:embed="rId118" cstate="print">
+                      <a:extLst>
+                        <a:ext uri="{28A0092B-C50C-407E-A947-70E740481C1C}">
+                          <a14:useLocalDpi xmlns:a14="http://schemas.microsoft.com/office/drawing/2010/main" val="0"/>
+                        </a:ext>
+                      </a:extLst>
+                    </a:blip>
+                    <a:stretch>
+                      <a:fillRect/>
+                    </a:stretch>
+                  </pic:blipFill>
+                  <pic:spPr>
+                    <a:xfrm>
+                      <a:off x="0" y="0"/>
+                      <a:ext cx="1514911" cy="1339344"/>
+                    </a:xfrm>
+                    <a:prstGeom prst="rect">
+                      <a:avLst/>
+                    </a:prstGeom>
+                  </pic:spPr>
+                </pic:pic>
+              </a:graphicData>
+            </a:graphic>
+            <wp14:sizeRelH relativeFrom="margin">
+              <wp14:pctWidth>0</wp14:pctWidth>
+            </wp14:sizeRelH>
+            <wp14:sizeRelV relativeFrom="margin">
+              <wp14:pctHeight>0</wp14:pctHeight>
+            </wp14:sizeRelV>
+          </wp:anchor>
+        </w:drawing>
+      </w:r>
+      <w:r>
+        <w:rPr>
+          <w:sz w:val="24"/>
+          <w:szCs w:val="24"/>
+        </w:rPr>
+        <w:t>The grappling hook now works</w:t>
+      </w:r>
+      <w:r>
+        <w:rPr>
+          <w:sz w:val="24"/>
+          <w:szCs w:val="24"/>
+        </w:rPr>
+        <w:br w:type="textWrapping" w:clear="all"/>
+      </w:r>
     </w:p>
     <w:p>
       <w:pPr>
@@ -33855,52 +33040,6 @@
           <w:szCs w:val="24"/>
         </w:rPr>
       </w:pPr>
-      <w:r>
-        <w:rPr>
-          <w:sz w:val="24"/>
-          <w:szCs w:val="24"/>
-        </w:rPr>
-        <w:t xml:space="preserve">Grappling hook was hitting </w:t>
-      </w:r>
-      <w:proofErr w:type="spellStart"/>
-      <w:r>
-        <w:rPr>
-          <w:sz w:val="24"/>
-          <w:szCs w:val="24"/>
-        </w:rPr>
-        <w:t>playercollider</w:t>
-      </w:r>
-      <w:proofErr w:type="spellEnd"/>
-      <w:r>
-        <w:rPr>
-          <w:sz w:val="24"/>
-          <w:szCs w:val="24"/>
-        </w:rPr>
-        <w:t>. Removed player collider</w:t>
-      </w:r>
-      <w:r>
-        <w:rPr>
-          <w:sz w:val="24"/>
-          <w:szCs w:val="24"/>
-        </w:rPr>
-        <w:t xml:space="preserve">. </w:t>
-      </w:r>
-      <w:proofErr w:type="gramStart"/>
-      <w:r>
-        <w:rPr>
-          <w:sz w:val="24"/>
-          <w:szCs w:val="24"/>
-        </w:rPr>
-        <w:t>Was now</w:t>
-      </w:r>
-      <w:proofErr w:type="gramEnd"/>
-      <w:r>
-        <w:rPr>
-          <w:sz w:val="24"/>
-          <w:szCs w:val="24"/>
-        </w:rPr>
-        <w:t xml:space="preserve"> also hitting player FIX THIS.</w:t>
-      </w:r>
     </w:p>
     <w:p>
       <w:pPr>
@@ -33912,20 +33051,6 @@
           <w:szCs w:val="24"/>
         </w:rPr>
       </w:pPr>
-      <w:r>
-        <w:rPr>
-          <w:sz w:val="24"/>
-          <w:szCs w:val="24"/>
-        </w:rPr>
-        <w:t xml:space="preserve"> </w:t>
-      </w:r>
-      <w:r>
-        <w:rPr>
-          <w:sz w:val="24"/>
-          <w:szCs w:val="24"/>
-        </w:rPr>
-        <w:br w:type="textWrapping" w:clear="all"/>
-      </w:r>
     </w:p>
     <w:p>
       <w:pPr>
@@ -33992,34 +33117,13 @@
           <w:szCs w:val="24"/>
         </w:rPr>
       </w:pPr>
-    </w:p>
-    <w:p>
-      <w:pPr>
-        <w:tabs>
-          <w:tab w:val="left" w:pos="1005"/>
-        </w:tabs>
-        <w:rPr>
-          <w:sz w:val="24"/>
-          <w:szCs w:val="24"/>
-        </w:rPr>
-      </w:pPr>
-    </w:p>
-    <w:p>
-      <w:pPr>
-        <w:tabs>
-          <w:tab w:val="left" w:pos="1005"/>
-        </w:tabs>
-        <w:rPr>
-          <w:sz w:val="24"/>
-          <w:szCs w:val="24"/>
-        </w:rPr>
-      </w:pPr>
       <w:r>
         <w:rPr>
           <w:noProof/>
           <w:sz w:val="24"/>
           <w:szCs w:val="24"/>
         </w:rPr>
+        <w:lastRenderedPageBreak/>
         <w:drawing>
           <wp:anchor distT="0" distB="0" distL="114300" distR="114300" simplePos="0" relativeHeight="487774208" behindDoc="1" locked="0" layoutInCell="1" allowOverlap="1" wp14:anchorId="0A1CD5F0" wp14:editId="43A35E56">
             <wp:simplePos x="0" y="0"/>
@@ -34052,7 +33156,7 @@
                     <pic:cNvPicPr/>
                   </pic:nvPicPr>
                   <pic:blipFill>
-                    <a:blip r:embed="rId116">
+                    <a:blip r:embed="rId119">
                       <a:extLst>
                         <a:ext uri="{28A0092B-C50C-407E-A947-70E740481C1C}">
                           <a14:useLocalDpi xmlns:a14="http://schemas.microsoft.com/office/drawing/2010/main" val="0"/>
@@ -34520,7 +33624,6 @@
                 <w:sz w:val="24"/>
                 <w:szCs w:val="24"/>
               </w:rPr>
-              <w:lastRenderedPageBreak/>
               <w:t>Ceiling?</w:t>
             </w:r>
           </w:p>

</xml_diff>

<commit_message>
Completed bomb and added enemy script
</commit_message>
<xml_diff>
--- a/Coursework Project - 2d Platformer Design.docx
+++ b/Coursework Project - 2d Platformer Design.docx
@@ -5881,7 +5881,7 @@
           <w:rFonts w:asciiTheme="minorHAnsi" w:hAnsiTheme="minorHAnsi" w:cstheme="minorHAnsi"/>
           <w:w w:val="105"/>
         </w:rPr>
-        <w:t>thrown/shot</w:t>
+        <w:t>shot</w:t>
       </w:r>
       <w:r>
         <w:rPr>
@@ -6055,7 +6055,7 @@
     </w:p>
     <w:tbl>
       <w:tblPr>
-        <w:tblW w:w="9088" w:type="dxa"/>
+        <w:tblW w:w="9099" w:type="dxa"/>
         <w:tblInd w:w="110" w:type="dxa"/>
         <w:tblBorders>
           <w:top w:val="single" w:sz="4" w:space="0" w:color="000000"/>
@@ -6074,12 +6074,11 @@
       </w:tblPr>
       <w:tblGrid>
         <w:gridCol w:w="1298"/>
-        <w:gridCol w:w="1393"/>
-        <w:gridCol w:w="1203"/>
-        <w:gridCol w:w="1298"/>
-        <w:gridCol w:w="1300"/>
-        <w:gridCol w:w="1298"/>
-        <w:gridCol w:w="1298"/>
+        <w:gridCol w:w="1848"/>
+        <w:gridCol w:w="1134"/>
+        <w:gridCol w:w="1842"/>
+        <w:gridCol w:w="1418"/>
+        <w:gridCol w:w="1559"/>
       </w:tblGrid>
       <w:tr>
         <w:trPr>
@@ -6113,7 +6112,7 @@
         </w:tc>
         <w:tc>
           <w:tcPr>
-            <w:tcW w:w="1393" w:type="dxa"/>
+            <w:tcW w:w="1848" w:type="dxa"/>
           </w:tcPr>
           <w:p>
             <w:pPr>
@@ -6189,7 +6188,7 @@
         </w:tc>
         <w:tc>
           <w:tcPr>
-            <w:tcW w:w="1203" w:type="dxa"/>
+            <w:tcW w:w="1134" w:type="dxa"/>
           </w:tcPr>
           <w:p>
             <w:pPr>
@@ -6205,7 +6204,7 @@
         </w:tc>
         <w:tc>
           <w:tcPr>
-            <w:tcW w:w="1298" w:type="dxa"/>
+            <w:tcW w:w="1842" w:type="dxa"/>
           </w:tcPr>
           <w:p>
             <w:pPr>
@@ -6259,7 +6258,7 @@
         </w:tc>
         <w:tc>
           <w:tcPr>
-            <w:tcW w:w="1300" w:type="dxa"/>
+            <w:tcW w:w="1418" w:type="dxa"/>
           </w:tcPr>
           <w:p>
             <w:pPr>
@@ -6313,23 +6312,7 @@
         </w:tc>
         <w:tc>
           <w:tcPr>
-            <w:tcW w:w="1298" w:type="dxa"/>
-          </w:tcPr>
-          <w:p>
-            <w:pPr>
-              <w:pStyle w:val="TableParagraph"/>
-              <w:ind w:left="0"/>
-              <w:rPr>
-                <w:rFonts w:asciiTheme="minorHAnsi" w:hAnsiTheme="minorHAnsi" w:cstheme="minorHAnsi"/>
-                <w:sz w:val="24"/>
-                <w:szCs w:val="24"/>
-              </w:rPr>
-            </w:pPr>
-          </w:p>
-        </w:tc>
-        <w:tc>
-          <w:tcPr>
-            <w:tcW w:w="1298" w:type="dxa"/>
+            <w:tcW w:w="1559" w:type="dxa"/>
           </w:tcPr>
           <w:p>
             <w:pPr>
@@ -6376,7 +6359,7 @@
         </w:tc>
         <w:tc>
           <w:tcPr>
-            <w:tcW w:w="1393" w:type="dxa"/>
+            <w:tcW w:w="1848" w:type="dxa"/>
           </w:tcPr>
           <w:p>
             <w:pPr>
@@ -6500,7 +6483,7 @@
         </w:tc>
         <w:tc>
           <w:tcPr>
-            <w:tcW w:w="1203" w:type="dxa"/>
+            <w:tcW w:w="1134" w:type="dxa"/>
           </w:tcPr>
           <w:p>
             <w:pPr>
@@ -6516,7 +6499,7 @@
         </w:tc>
         <w:tc>
           <w:tcPr>
-            <w:tcW w:w="1298" w:type="dxa"/>
+            <w:tcW w:w="1842" w:type="dxa"/>
           </w:tcPr>
           <w:p>
             <w:pPr>
@@ -6579,7 +6562,7 @@
         </w:tc>
         <w:tc>
           <w:tcPr>
-            <w:tcW w:w="1300" w:type="dxa"/>
+            <w:tcW w:w="1418" w:type="dxa"/>
           </w:tcPr>
           <w:p>
             <w:pPr>
@@ -6665,46 +6648,8 @@
         </w:tc>
         <w:tc>
           <w:tcPr>
-            <w:tcW w:w="1298" w:type="dxa"/>
+            <w:tcW w:w="1559" w:type="dxa"/>
           </w:tcPr>
-          <w:p>
-            <w:pPr>
-              <w:pStyle w:val="TableParagraph"/>
-              <w:ind w:left="0"/>
-              <w:rPr>
-                <w:rFonts w:asciiTheme="minorHAnsi" w:hAnsiTheme="minorHAnsi" w:cstheme="minorHAnsi"/>
-                <w:sz w:val="24"/>
-                <w:szCs w:val="24"/>
-              </w:rPr>
-            </w:pPr>
-          </w:p>
-        </w:tc>
-        <w:tc>
-          <w:tcPr>
-            <w:tcW w:w="1298" w:type="dxa"/>
-          </w:tcPr>
-          <w:p>
-            <w:pPr>
-              <w:pStyle w:val="TableParagraph"/>
-              <w:ind w:left="0"/>
-              <w:rPr>
-                <w:rFonts w:asciiTheme="minorHAnsi" w:hAnsiTheme="minorHAnsi" w:cstheme="minorHAnsi"/>
-                <w:sz w:val="24"/>
-                <w:szCs w:val="24"/>
-              </w:rPr>
-            </w:pPr>
-          </w:p>
-          <w:p>
-            <w:pPr>
-              <w:pStyle w:val="TableParagraph"/>
-              <w:ind w:left="0"/>
-              <w:rPr>
-                <w:rFonts w:asciiTheme="minorHAnsi" w:hAnsiTheme="minorHAnsi" w:cstheme="minorHAnsi"/>
-                <w:sz w:val="24"/>
-                <w:szCs w:val="24"/>
-              </w:rPr>
-            </w:pPr>
-          </w:p>
           <w:p>
             <w:pPr>
               <w:pStyle w:val="TableParagraph"/>
@@ -6752,7 +6697,7 @@
         </w:tc>
         <w:tc>
           <w:tcPr>
-            <w:tcW w:w="1393" w:type="dxa"/>
+            <w:tcW w:w="1848" w:type="dxa"/>
           </w:tcPr>
           <w:p>
             <w:pPr>
@@ -6778,7 +6723,7 @@
         </w:tc>
         <w:tc>
           <w:tcPr>
-            <w:tcW w:w="1203" w:type="dxa"/>
+            <w:tcW w:w="1134" w:type="dxa"/>
           </w:tcPr>
           <w:p>
             <w:pPr>
@@ -6794,12 +6739,11 @@
         </w:tc>
         <w:tc>
           <w:tcPr>
-            <w:tcW w:w="1298" w:type="dxa"/>
+            <w:tcW w:w="1842" w:type="dxa"/>
           </w:tcPr>
           <w:p>
             <w:pPr>
               <w:pStyle w:val="TableParagraph"/>
-              <w:ind w:left="108"/>
               <w:rPr>
                 <w:rFonts w:asciiTheme="minorHAnsi" w:hAnsiTheme="minorHAnsi" w:cstheme="minorHAnsi"/>
                 <w:w w:val="105"/>
@@ -6820,7 +6764,7 @@
         </w:tc>
         <w:tc>
           <w:tcPr>
-            <w:tcW w:w="1300" w:type="dxa"/>
+            <w:tcW w:w="1418" w:type="dxa"/>
           </w:tcPr>
           <w:p>
             <w:pPr>
@@ -6849,7 +6793,7 @@
         </w:tc>
         <w:tc>
           <w:tcPr>
-            <w:tcW w:w="1298" w:type="dxa"/>
+            <w:tcW w:w="1559" w:type="dxa"/>
           </w:tcPr>
           <w:p>
             <w:pPr>
@@ -6862,11 +6806,28 @@
               </w:rPr>
             </w:pPr>
           </w:p>
-        </w:tc>
-        <w:tc>
-          <w:tcPr>
-            <w:tcW w:w="1298" w:type="dxa"/>
-          </w:tcPr>
+          <w:p>
+            <w:pPr>
+              <w:pStyle w:val="TableParagraph"/>
+              <w:ind w:left="0"/>
+              <w:rPr>
+                <w:rFonts w:asciiTheme="minorHAnsi" w:hAnsiTheme="minorHAnsi" w:cstheme="minorHAnsi"/>
+                <w:sz w:val="24"/>
+                <w:szCs w:val="24"/>
+              </w:rPr>
+            </w:pPr>
+          </w:p>
+          <w:p>
+            <w:pPr>
+              <w:pStyle w:val="TableParagraph"/>
+              <w:ind w:left="0"/>
+              <w:rPr>
+                <w:rFonts w:asciiTheme="minorHAnsi" w:hAnsiTheme="minorHAnsi" w:cstheme="minorHAnsi"/>
+                <w:sz w:val="24"/>
+                <w:szCs w:val="24"/>
+              </w:rPr>
+            </w:pPr>
+          </w:p>
           <w:p>
             <w:pPr>
               <w:pStyle w:val="TableParagraph"/>
@@ -6914,7 +6875,7 @@
         </w:tc>
         <w:tc>
           <w:tcPr>
-            <w:tcW w:w="1393" w:type="dxa"/>
+            <w:tcW w:w="1848" w:type="dxa"/>
           </w:tcPr>
           <w:p>
             <w:pPr>
@@ -6934,13 +6895,13 @@
                 <w:sz w:val="24"/>
                 <w:szCs w:val="24"/>
               </w:rPr>
-              <w:t>Does the bomb propel the player?</w:t>
+              <w:t>Can the player swing on the rope</w:t>
             </w:r>
           </w:p>
         </w:tc>
         <w:tc>
           <w:tcPr>
-            <w:tcW w:w="1203" w:type="dxa"/>
+            <w:tcW w:w="1134" w:type="dxa"/>
           </w:tcPr>
           <w:p>
             <w:pPr>
@@ -6954,6 +6915,118 @@
             </w:pPr>
           </w:p>
         </w:tc>
+        <w:tc>
+          <w:tcPr>
+            <w:tcW w:w="1842" w:type="dxa"/>
+          </w:tcPr>
+          <w:p>
+            <w:pPr>
+              <w:pStyle w:val="TableParagraph"/>
+              <w:ind w:left="0"/>
+              <w:rPr>
+                <w:rFonts w:asciiTheme="minorHAnsi" w:hAnsiTheme="minorHAnsi" w:cstheme="minorHAnsi"/>
+                <w:w w:val="105"/>
+                <w:sz w:val="24"/>
+                <w:szCs w:val="24"/>
+              </w:rPr>
+            </w:pPr>
+            <w:r>
+              <w:rPr>
+                <w:rFonts w:asciiTheme="minorHAnsi" w:hAnsiTheme="minorHAnsi" w:cstheme="minorHAnsi"/>
+                <w:w w:val="105"/>
+                <w:sz w:val="24"/>
+                <w:szCs w:val="24"/>
+              </w:rPr>
+              <w:t xml:space="preserve"> </w:t>
+            </w:r>
+            <w:r>
+              <w:rPr>
+                <w:rFonts w:asciiTheme="minorHAnsi" w:hAnsiTheme="minorHAnsi" w:cstheme="minorHAnsi"/>
+                <w:w w:val="105"/>
+                <w:sz w:val="24"/>
+                <w:szCs w:val="24"/>
+              </w:rPr>
+              <w:t>Move around</w:t>
+            </w:r>
+            <w:r>
+              <w:rPr>
+                <w:rFonts w:asciiTheme="minorHAnsi" w:hAnsiTheme="minorHAnsi" w:cstheme="minorHAnsi"/>
+                <w:w w:val="105"/>
+                <w:sz w:val="24"/>
+                <w:szCs w:val="24"/>
+              </w:rPr>
+              <w:t xml:space="preserve"> </w:t>
+            </w:r>
+            <w:r>
+              <w:rPr>
+                <w:rFonts w:asciiTheme="minorHAnsi" w:hAnsiTheme="minorHAnsi" w:cstheme="minorHAnsi"/>
+                <w:w w:val="105"/>
+                <w:sz w:val="24"/>
+                <w:szCs w:val="24"/>
+              </w:rPr>
+              <w:t>when rope attached to the ceiling</w:t>
+            </w:r>
+            <w:r>
+              <w:rPr>
+                <w:rFonts w:asciiTheme="minorHAnsi" w:hAnsiTheme="minorHAnsi" w:cstheme="minorHAnsi"/>
+                <w:w w:val="105"/>
+                <w:sz w:val="24"/>
+                <w:szCs w:val="24"/>
+              </w:rPr>
+              <w:t xml:space="preserve"> </w:t>
+            </w:r>
+          </w:p>
+        </w:tc>
+        <w:tc>
+          <w:tcPr>
+            <w:tcW w:w="1418" w:type="dxa"/>
+          </w:tcPr>
+          <w:p>
+            <w:pPr>
+              <w:pStyle w:val="TableParagraph"/>
+              <w:spacing w:line="290" w:lineRule="exact"/>
+              <w:ind w:left="157"/>
+              <w:rPr>
+                <w:rFonts w:asciiTheme="minorHAnsi" w:hAnsiTheme="minorHAnsi" w:cstheme="minorHAnsi"/>
+                <w:spacing w:val="-4"/>
+                <w:w w:val="105"/>
+                <w:sz w:val="24"/>
+                <w:szCs w:val="24"/>
+              </w:rPr>
+            </w:pPr>
+            <w:r>
+              <w:rPr>
+                <w:rFonts w:asciiTheme="minorHAnsi" w:hAnsiTheme="minorHAnsi" w:cstheme="minorHAnsi"/>
+                <w:spacing w:val="-4"/>
+                <w:w w:val="105"/>
+                <w:sz w:val="24"/>
+                <w:szCs w:val="24"/>
+              </w:rPr>
+              <w:t>Rope attaches to the player, allowing them to swing</w:t>
+            </w:r>
+          </w:p>
+        </w:tc>
+        <w:tc>
+          <w:tcPr>
+            <w:tcW w:w="1559" w:type="dxa"/>
+          </w:tcPr>
+          <w:p>
+            <w:pPr>
+              <w:pStyle w:val="TableParagraph"/>
+              <w:ind w:left="0"/>
+              <w:rPr>
+                <w:rFonts w:asciiTheme="minorHAnsi" w:hAnsiTheme="minorHAnsi" w:cstheme="minorHAnsi"/>
+                <w:sz w:val="24"/>
+                <w:szCs w:val="24"/>
+              </w:rPr>
+            </w:pPr>
+          </w:p>
+        </w:tc>
+      </w:tr>
+      <w:tr>
+        <w:trPr>
+          <w:trHeight w:val="879"/>
+        </w:trPr>
         <w:tc>
           <w:tcPr>
             <w:tcW w:w="1298" w:type="dxa"/>
@@ -6961,9 +7034,10 @@
           <w:p>
             <w:pPr>
               <w:pStyle w:val="TableParagraph"/>
-              <w:ind w:left="108"/>
-              <w:rPr>
-                <w:rFonts w:asciiTheme="minorHAnsi" w:hAnsiTheme="minorHAnsi" w:cstheme="minorHAnsi"/>
+              <w:spacing w:line="290" w:lineRule="exact"/>
+              <w:rPr>
+                <w:rFonts w:asciiTheme="minorHAnsi" w:hAnsiTheme="minorHAnsi" w:cstheme="minorHAnsi"/>
+                <w:spacing w:val="-10"/>
                 <w:w w:val="105"/>
                 <w:sz w:val="24"/>
                 <w:szCs w:val="24"/>
@@ -6972,17 +7046,86 @@
             <w:r>
               <w:rPr>
                 <w:rFonts w:asciiTheme="minorHAnsi" w:hAnsiTheme="minorHAnsi" w:cstheme="minorHAnsi"/>
-                <w:w w:val="105"/>
-                <w:sz w:val="24"/>
-                <w:szCs w:val="24"/>
-              </w:rPr>
-              <w:t>Press the action button for the bomb</w:t>
+                <w:spacing w:val="-10"/>
+                <w:w w:val="105"/>
+                <w:sz w:val="24"/>
+                <w:szCs w:val="24"/>
+              </w:rPr>
+              <w:t>5</w:t>
             </w:r>
           </w:p>
         </w:tc>
         <w:tc>
           <w:tcPr>
-            <w:tcW w:w="1300" w:type="dxa"/>
+            <w:tcW w:w="1848" w:type="dxa"/>
+          </w:tcPr>
+          <w:p>
+            <w:pPr>
+              <w:pStyle w:val="TableParagraph"/>
+              <w:ind w:left="108"/>
+              <w:rPr>
+                <w:rFonts w:asciiTheme="minorHAnsi" w:hAnsiTheme="minorHAnsi" w:cstheme="minorHAnsi"/>
+                <w:w w:val="105"/>
+                <w:sz w:val="24"/>
+                <w:szCs w:val="24"/>
+              </w:rPr>
+            </w:pPr>
+            <w:r>
+              <w:rPr>
+                <w:rFonts w:asciiTheme="minorHAnsi" w:hAnsiTheme="minorHAnsi" w:cstheme="minorHAnsi"/>
+                <w:w w:val="105"/>
+                <w:sz w:val="24"/>
+                <w:szCs w:val="24"/>
+              </w:rPr>
+              <w:t>Can the player throw a bomb</w:t>
+            </w:r>
+          </w:p>
+        </w:tc>
+        <w:tc>
+          <w:tcPr>
+            <w:tcW w:w="1134" w:type="dxa"/>
+          </w:tcPr>
+          <w:p>
+            <w:pPr>
+              <w:pStyle w:val="TableParagraph"/>
+              <w:ind w:left="0"/>
+              <w:rPr>
+                <w:rFonts w:asciiTheme="minorHAnsi" w:hAnsiTheme="minorHAnsi" w:cstheme="minorHAnsi"/>
+                <w:sz w:val="24"/>
+                <w:szCs w:val="24"/>
+              </w:rPr>
+            </w:pPr>
+          </w:p>
+        </w:tc>
+        <w:tc>
+          <w:tcPr>
+            <w:tcW w:w="1842" w:type="dxa"/>
+          </w:tcPr>
+          <w:p>
+            <w:pPr>
+              <w:pStyle w:val="TableParagraph"/>
+              <w:ind w:left="108"/>
+              <w:rPr>
+                <w:rFonts w:asciiTheme="minorHAnsi" w:hAnsiTheme="minorHAnsi" w:cstheme="minorHAnsi"/>
+                <w:w w:val="105"/>
+                <w:sz w:val="24"/>
+                <w:szCs w:val="24"/>
+              </w:rPr>
+            </w:pPr>
+            <w:r>
+              <w:rPr>
+                <w:rFonts w:asciiTheme="minorHAnsi" w:hAnsiTheme="minorHAnsi" w:cstheme="minorHAnsi"/>
+                <w:w w:val="105"/>
+                <w:sz w:val="24"/>
+                <w:szCs w:val="24"/>
+              </w:rPr>
+              <w:t>Execute function to throw.</w:t>
+            </w:r>
+          </w:p>
+        </w:tc>
+        <w:tc>
+          <w:tcPr>
+            <w:tcW w:w="1418" w:type="dxa"/>
           </w:tcPr>
           <w:p>
             <w:pPr>
@@ -7005,10 +7148,31 @@
                 <w:sz w:val="24"/>
                 <w:szCs w:val="24"/>
               </w:rPr>
-              <w:t>Moves the player away from the bomb</w:t>
+              <w:t xml:space="preserve">Bomb object is created </w:t>
             </w:r>
           </w:p>
         </w:tc>
+        <w:tc>
+          <w:tcPr>
+            <w:tcW w:w="1559" w:type="dxa"/>
+          </w:tcPr>
+          <w:p>
+            <w:pPr>
+              <w:pStyle w:val="TableParagraph"/>
+              <w:ind w:left="0"/>
+              <w:rPr>
+                <w:rFonts w:asciiTheme="minorHAnsi" w:hAnsiTheme="minorHAnsi" w:cstheme="minorHAnsi"/>
+                <w:sz w:val="24"/>
+                <w:szCs w:val="24"/>
+              </w:rPr>
+            </w:pPr>
+          </w:p>
+        </w:tc>
+      </w:tr>
+      <w:tr>
+        <w:trPr>
+          <w:trHeight w:val="879"/>
+        </w:trPr>
         <w:tc>
           <w:tcPr>
             <w:tcW w:w="1298" w:type="dxa"/>
@@ -7016,6 +7180,61 @@
           <w:p>
             <w:pPr>
               <w:pStyle w:val="TableParagraph"/>
+              <w:spacing w:line="290" w:lineRule="exact"/>
+              <w:rPr>
+                <w:rFonts w:asciiTheme="minorHAnsi" w:hAnsiTheme="minorHAnsi" w:cstheme="minorHAnsi"/>
+                <w:spacing w:val="-10"/>
+                <w:w w:val="105"/>
+                <w:sz w:val="24"/>
+                <w:szCs w:val="24"/>
+              </w:rPr>
+            </w:pPr>
+            <w:r>
+              <w:rPr>
+                <w:rFonts w:asciiTheme="minorHAnsi" w:hAnsiTheme="minorHAnsi" w:cstheme="minorHAnsi"/>
+                <w:spacing w:val="-10"/>
+                <w:w w:val="105"/>
+                <w:sz w:val="24"/>
+                <w:szCs w:val="24"/>
+              </w:rPr>
+              <w:lastRenderedPageBreak/>
+              <w:t>6</w:t>
+            </w:r>
+          </w:p>
+        </w:tc>
+        <w:tc>
+          <w:tcPr>
+            <w:tcW w:w="1848" w:type="dxa"/>
+          </w:tcPr>
+          <w:p>
+            <w:pPr>
+              <w:pStyle w:val="TableParagraph"/>
+              <w:ind w:left="108"/>
+              <w:rPr>
+                <w:rFonts w:asciiTheme="minorHAnsi" w:hAnsiTheme="minorHAnsi" w:cstheme="minorHAnsi"/>
+                <w:w w:val="105"/>
+                <w:sz w:val="24"/>
+                <w:szCs w:val="24"/>
+              </w:rPr>
+            </w:pPr>
+            <w:r>
+              <w:rPr>
+                <w:rFonts w:asciiTheme="minorHAnsi" w:hAnsiTheme="minorHAnsi" w:cstheme="minorHAnsi"/>
+                <w:w w:val="105"/>
+                <w:sz w:val="24"/>
+                <w:szCs w:val="24"/>
+              </w:rPr>
+              <w:t>Does the bomb propel the player?</w:t>
+            </w:r>
+          </w:p>
+        </w:tc>
+        <w:tc>
+          <w:tcPr>
+            <w:tcW w:w="1134" w:type="dxa"/>
+          </w:tcPr>
+          <w:p>
+            <w:pPr>
+              <w:pStyle w:val="TableParagraph"/>
               <w:ind w:left="0"/>
               <w:rPr>
                 <w:rFonts w:asciiTheme="minorHAnsi" w:hAnsiTheme="minorHAnsi" w:cstheme="minorHAnsi"/>
@@ -7027,7 +7246,62 @@
         </w:tc>
         <w:tc>
           <w:tcPr>
-            <w:tcW w:w="1298" w:type="dxa"/>
+            <w:tcW w:w="1842" w:type="dxa"/>
+          </w:tcPr>
+          <w:p>
+            <w:pPr>
+              <w:pStyle w:val="TableParagraph"/>
+              <w:ind w:left="108"/>
+              <w:rPr>
+                <w:rFonts w:asciiTheme="minorHAnsi" w:hAnsiTheme="minorHAnsi" w:cstheme="minorHAnsi"/>
+                <w:w w:val="105"/>
+                <w:sz w:val="24"/>
+                <w:szCs w:val="24"/>
+              </w:rPr>
+            </w:pPr>
+            <w:r>
+              <w:rPr>
+                <w:rFonts w:asciiTheme="minorHAnsi" w:hAnsiTheme="minorHAnsi" w:cstheme="minorHAnsi"/>
+                <w:w w:val="105"/>
+                <w:sz w:val="24"/>
+                <w:szCs w:val="24"/>
+              </w:rPr>
+              <w:t>Press the action button for the bomb</w:t>
+            </w:r>
+          </w:p>
+        </w:tc>
+        <w:tc>
+          <w:tcPr>
+            <w:tcW w:w="1418" w:type="dxa"/>
+          </w:tcPr>
+          <w:p>
+            <w:pPr>
+              <w:pStyle w:val="TableParagraph"/>
+              <w:spacing w:line="290" w:lineRule="exact"/>
+              <w:ind w:left="157"/>
+              <w:rPr>
+                <w:rFonts w:asciiTheme="minorHAnsi" w:hAnsiTheme="minorHAnsi" w:cstheme="minorHAnsi"/>
+                <w:spacing w:val="-4"/>
+                <w:w w:val="105"/>
+                <w:sz w:val="24"/>
+                <w:szCs w:val="24"/>
+              </w:rPr>
+            </w:pPr>
+            <w:r>
+              <w:rPr>
+                <w:rFonts w:asciiTheme="minorHAnsi" w:hAnsiTheme="minorHAnsi" w:cstheme="minorHAnsi"/>
+                <w:spacing w:val="-4"/>
+                <w:w w:val="105"/>
+                <w:sz w:val="24"/>
+                <w:szCs w:val="24"/>
+              </w:rPr>
+              <w:t>Moves the player away from the bomb</w:t>
+            </w:r>
+          </w:p>
+        </w:tc>
+        <w:tc>
+          <w:tcPr>
+            <w:tcW w:w="1559" w:type="dxa"/>
           </w:tcPr>
           <w:p>
             <w:pPr>
@@ -7110,7 +7384,6 @@
           <w:rFonts w:asciiTheme="minorHAnsi" w:hAnsiTheme="minorHAnsi" w:cstheme="minorHAnsi"/>
           <w:w w:val="110"/>
         </w:rPr>
-        <w:lastRenderedPageBreak/>
         <w:t>Stage</w:t>
       </w:r>
       <w:r>
@@ -8562,7 +8835,15 @@
           <w:sz w:val="24"/>
           <w:szCs w:val="24"/>
         </w:rPr>
-        <w:t>add levels inside the game for the user to play. These will be simple platforming at the start, that make use of the tools the player has been given after the end of each level.</w:t>
+        <w:t xml:space="preserve">add levels inside the game for the user to play. These will be simple platforming at the start, that make use of the tools the </w:t>
+      </w:r>
+      <w:r>
+        <w:rPr>
+          <w:sz w:val="24"/>
+          <w:szCs w:val="24"/>
+        </w:rPr>
+        <w:lastRenderedPageBreak/>
+        <w:t>player has been given after the end of each level.</w:t>
       </w:r>
     </w:p>
     <w:p>
@@ -9100,7 +9381,6 @@
                 <w:sz w:val="24"/>
                 <w:szCs w:val="24"/>
               </w:rPr>
-              <w:lastRenderedPageBreak/>
               <w:t>2</w:t>
             </w:r>
           </w:p>
@@ -10424,7 +10704,18 @@
                 <w:sz w:val="24"/>
                 <w:szCs w:val="24"/>
               </w:rPr>
-              <w:t>Does an animation play when the player attacks?</w:t>
+              <w:t xml:space="preserve">Does an animation play </w:t>
+            </w:r>
+            <w:r>
+              <w:rPr>
+                <w:rFonts w:asciiTheme="minorHAnsi" w:hAnsiTheme="minorHAnsi" w:cstheme="minorHAnsi"/>
+                <w:spacing w:val="-2"/>
+                <w:w w:val="105"/>
+                <w:sz w:val="24"/>
+                <w:szCs w:val="24"/>
+              </w:rPr>
+              <w:lastRenderedPageBreak/>
+              <w:t>when the player attacks?</w:t>
             </w:r>
           </w:p>
         </w:tc>
@@ -10482,7 +10773,18 @@
                 <w:sz w:val="24"/>
                 <w:szCs w:val="24"/>
               </w:rPr>
-              <w:t>Press the player attack key</w:t>
+              <w:t xml:space="preserve">Press the player attack </w:t>
+            </w:r>
+            <w:r>
+              <w:rPr>
+                <w:rFonts w:asciiTheme="minorHAnsi" w:hAnsiTheme="minorHAnsi" w:cstheme="minorHAnsi"/>
+                <w:spacing w:val="-6"/>
+                <w:w w:val="105"/>
+                <w:sz w:val="24"/>
+                <w:szCs w:val="24"/>
+              </w:rPr>
+              <w:lastRenderedPageBreak/>
+              <w:t>key</w:t>
             </w:r>
           </w:p>
         </w:tc>
@@ -10517,7 +10819,19 @@
                 <w:sz w:val="24"/>
                 <w:szCs w:val="24"/>
               </w:rPr>
-              <w:t>Attack animation plays</w:t>
+              <w:lastRenderedPageBreak/>
+              <w:t xml:space="preserve">Attack animation </w:t>
+            </w:r>
+            <w:r>
+              <w:rPr>
+                <w:rFonts w:asciiTheme="minorHAnsi" w:hAnsiTheme="minorHAnsi" w:cstheme="minorHAnsi"/>
+                <w:spacing w:val="-2"/>
+                <w:w w:val="105"/>
+                <w:sz w:val="24"/>
+                <w:szCs w:val="24"/>
+              </w:rPr>
+              <w:lastRenderedPageBreak/>
+              <w:t>plays</w:t>
             </w:r>
           </w:p>
         </w:tc>
@@ -10616,18 +10930,7 @@
                 <w:sz w:val="24"/>
                 <w:szCs w:val="24"/>
               </w:rPr>
-              <w:t xml:space="preserve">Do simple animations play when clicking buttons in the </w:t>
-            </w:r>
-            <w:r>
-              <w:rPr>
-                <w:rFonts w:asciiTheme="minorHAnsi" w:hAnsiTheme="minorHAnsi" w:cstheme="minorHAnsi"/>
-                <w:spacing w:val="-2"/>
-                <w:w w:val="105"/>
-                <w:sz w:val="24"/>
-                <w:szCs w:val="24"/>
-              </w:rPr>
-              <w:lastRenderedPageBreak/>
-              <w:t>UI</w:t>
+              <w:t>Do simple animations play when clicking buttons in the UI</w:t>
             </w:r>
           </w:p>
         </w:tc>
@@ -13102,7 +13405,6 @@
           <w:sz w:val="24"/>
           <w:szCs w:val="24"/>
         </w:rPr>
-        <w:lastRenderedPageBreak/>
         <mc:AlternateContent>
           <mc:Choice Requires="wps">
             <w:drawing>
@@ -14954,7 +15256,6 @@
           <w:sz w:val="24"/>
           <w:szCs w:val="24"/>
         </w:rPr>
-        <w:lastRenderedPageBreak/>
         <mc:AlternateContent>
           <mc:Choice Requires="wps">
             <w:drawing>
@@ -16649,7 +16950,7 @@
           <w:szCs w:val="24"/>
         </w:rPr>
         <w:drawing>
-          <wp:anchor distT="0" distB="0" distL="114300" distR="114300" simplePos="0" relativeHeight="487646208" behindDoc="1" locked="0" layoutInCell="1" allowOverlap="1" wp14:anchorId="05140391" wp14:editId="6E8BB5B0">
+          <wp:anchor distT="0" distB="0" distL="114300" distR="114300" simplePos="0" relativeHeight="487646208" behindDoc="1" locked="0" layoutInCell="1" allowOverlap="1" wp14:anchorId="05140391" wp14:editId="4A3D3041">
             <wp:simplePos x="0" y="0"/>
             <wp:positionH relativeFrom="margin">
               <wp:posOffset>4498966</wp:posOffset>
@@ -21440,7 +21741,7 @@
           <w:szCs w:val="24"/>
         </w:rPr>
         <w:drawing>
-          <wp:anchor distT="0" distB="0" distL="114300" distR="114300" simplePos="0" relativeHeight="487681024" behindDoc="0" locked="0" layoutInCell="1" allowOverlap="1" wp14:anchorId="2E706C95" wp14:editId="1C7C7B1D">
+          <wp:anchor distT="0" distB="0" distL="114300" distR="114300" simplePos="0" relativeHeight="487681024" behindDoc="0" locked="0" layoutInCell="1" allowOverlap="1" wp14:anchorId="2E706C95" wp14:editId="7C8660D1">
             <wp:simplePos x="0" y="0"/>
             <wp:positionH relativeFrom="margin">
               <wp:align>left</wp:align>
@@ -29875,7 +30176,7 @@
           <w:szCs w:val="24"/>
         </w:rPr>
         <w:drawing>
-          <wp:anchor distT="0" distB="0" distL="114300" distR="114300" simplePos="0" relativeHeight="487745536" behindDoc="1" locked="0" layoutInCell="1" allowOverlap="1" wp14:anchorId="22DAAAA7" wp14:editId="12ECAB83">
+          <wp:anchor distT="0" distB="0" distL="114300" distR="114300" simplePos="0" relativeHeight="487745536" behindDoc="1" locked="0" layoutInCell="1" allowOverlap="1" wp14:anchorId="22DAAAA7" wp14:editId="4032EBA1">
             <wp:simplePos x="0" y="0"/>
             <wp:positionH relativeFrom="margin">
               <wp:align>left</wp:align>
@@ -33013,7 +33314,7 @@
           <w:szCs w:val="24"/>
         </w:rPr>
         <w:drawing>
-          <wp:anchor distT="0" distB="0" distL="114300" distR="114300" simplePos="0" relativeHeight="487786496" behindDoc="1" locked="0" layoutInCell="1" allowOverlap="1" wp14:anchorId="1E6B605C" wp14:editId="0BC15529">
+          <wp:anchor distT="0" distB="0" distL="114300" distR="114300" simplePos="0" relativeHeight="487786496" behindDoc="1" locked="0" layoutInCell="1" allowOverlap="1" wp14:anchorId="1E6B605C" wp14:editId="7A3E398E">
             <wp:simplePos x="0" y="0"/>
             <wp:positionH relativeFrom="margin">
               <wp:align>left</wp:align>
@@ -33564,7 +33865,7 @@
           <w:noProof/>
         </w:rPr>
         <w:drawing>
-          <wp:anchor distT="0" distB="0" distL="114300" distR="114300" simplePos="0" relativeHeight="487793664" behindDoc="1" locked="0" layoutInCell="1" allowOverlap="1" wp14:anchorId="1575A0C8" wp14:editId="5FEC6A92">
+          <wp:anchor distT="0" distB="0" distL="114300" distR="114300" simplePos="0" relativeHeight="487793664" behindDoc="1" locked="0" layoutInCell="1" allowOverlap="1" wp14:anchorId="1575A0C8" wp14:editId="06F18314">
             <wp:simplePos x="0" y="0"/>
             <wp:positionH relativeFrom="margin">
               <wp:posOffset>0</wp:posOffset>
@@ -33694,7 +33995,7 @@
           <w:noProof/>
         </w:rPr>
         <w:drawing>
-          <wp:anchor distT="0" distB="0" distL="114300" distR="114300" simplePos="0" relativeHeight="487790592" behindDoc="1" locked="0" layoutInCell="1" allowOverlap="1" wp14:anchorId="1331403B" wp14:editId="3932762D">
+          <wp:anchor distT="0" distB="0" distL="114300" distR="114300" simplePos="0" relativeHeight="487790592" behindDoc="1" locked="0" layoutInCell="1" allowOverlap="1" wp14:anchorId="1331403B" wp14:editId="27230E8A">
             <wp:simplePos x="0" y="0"/>
             <wp:positionH relativeFrom="margin">
               <wp:posOffset>0</wp:posOffset>
@@ -34337,6 +34638,9 @@
     </w:p>
     <w:p>
       <w:r>
+        <w:rPr>
+          <w:noProof/>
+        </w:rPr>
         <w:drawing>
           <wp:anchor distT="0" distB="0" distL="114300" distR="114300" simplePos="0" relativeHeight="487812096" behindDoc="1" locked="0" layoutInCell="1" allowOverlap="1" wp14:anchorId="50FA961D" wp14:editId="77C034FA">
             <wp:simplePos x="0" y="0"/>
@@ -34396,6 +34700,9 @@
         </w:drawing>
       </w:r>
       <w:r>
+        <w:rPr>
+          <w:noProof/>
+        </w:rPr>
         <w:drawing>
           <wp:anchor distT="0" distB="0" distL="114300" distR="114300" simplePos="0" relativeHeight="487811072" behindDoc="1" locked="0" layoutInCell="1" allowOverlap="1" wp14:anchorId="187701B9" wp14:editId="752934DF">
             <wp:simplePos x="0" y="0"/>
@@ -34572,6 +34879,9 @@
     <w:p/>
     <w:p>
       <w:r>
+        <w:rPr>
+          <w:noProof/>
+        </w:rPr>
         <w:lastRenderedPageBreak/>
         <w:drawing>
           <wp:anchor distT="0" distB="0" distL="114300" distR="114300" simplePos="0" relativeHeight="487813120" behindDoc="1" locked="0" layoutInCell="1" allowOverlap="1" wp14:anchorId="537CA0A4" wp14:editId="747C03C9">
@@ -34711,6 +35021,7 @@
       </w:pPr>
       <w:r>
         <w:rPr>
+          <w:noProof/>
           <w:sz w:val="24"/>
           <w:szCs w:val="24"/>
         </w:rPr>
@@ -34824,6 +35135,7 @@
       </w:pPr>
       <w:r>
         <w:rPr>
+          <w:noProof/>
           <w:sz w:val="24"/>
           <w:szCs w:val="24"/>
         </w:rPr>
@@ -34948,6 +35260,7 @@
       </w:pPr>
       <w:r>
         <w:rPr>
+          <w:noProof/>
           <w:sz w:val="24"/>
           <w:szCs w:val="24"/>
         </w:rPr>
@@ -35028,6 +35341,7 @@
       </w:pPr>
       <w:r>
         <w:rPr>
+          <w:noProof/>
           <w:sz w:val="24"/>
           <w:szCs w:val="24"/>
         </w:rPr>
@@ -35097,6 +35411,7 @@
       </w:r>
       <w:r>
         <w:rPr>
+          <w:noProof/>
           <w:sz w:val="24"/>
           <w:szCs w:val="24"/>
         </w:rPr>
@@ -35166,6 +35481,7 @@
       </w:r>
       <w:r>
         <w:rPr>
+          <w:noProof/>
           <w:sz w:val="24"/>
           <w:szCs w:val="24"/>
         </w:rPr>
@@ -35229,6 +35545,7 @@
       </w:r>
       <w:r>
         <w:rPr>
+          <w:noProof/>
           <w:sz w:val="24"/>
           <w:szCs w:val="24"/>
         </w:rPr>
@@ -35366,12 +35683,40 @@
           <w:sz w:val="24"/>
           <w:szCs w:val="24"/>
         </w:rPr>
-        <w:t xml:space="preserve"> function is much weaker. </w:t>
+        <w:t xml:space="preserve"> function is much weaker</w:t>
+      </w:r>
+      <w:r>
+        <w:rPr>
+          <w:sz w:val="24"/>
+          <w:szCs w:val="24"/>
+        </w:rPr>
+        <w:t>, set the force to</w:t>
+      </w:r>
+      <w:r>
+        <w:rPr>
+          <w:sz w:val="24"/>
+          <w:szCs w:val="24"/>
+        </w:rPr>
+        <w:t xml:space="preserve"> 3</w:t>
+      </w:r>
+      <w:r>
+        <w:rPr>
+          <w:sz w:val="24"/>
+          <w:szCs w:val="24"/>
+        </w:rPr>
+        <w:t>,000 and the bomb works properly now</w:t>
+      </w:r>
+      <w:r>
+        <w:rPr>
+          <w:sz w:val="24"/>
+          <w:szCs w:val="24"/>
+        </w:rPr>
+        <w:t xml:space="preserve">. </w:t>
       </w:r>
     </w:p>
     <w:tbl>
       <w:tblPr>
-        <w:tblW w:w="9088" w:type="dxa"/>
+        <w:tblW w:w="9099" w:type="dxa"/>
         <w:tblInd w:w="110" w:type="dxa"/>
         <w:tblBorders>
           <w:top w:val="single" w:sz="4" w:space="0" w:color="000000"/>
@@ -35390,12 +35735,11 @@
       </w:tblPr>
       <w:tblGrid>
         <w:gridCol w:w="1298"/>
-        <w:gridCol w:w="1393"/>
-        <w:gridCol w:w="1203"/>
-        <w:gridCol w:w="1298"/>
-        <w:gridCol w:w="1300"/>
-        <w:gridCol w:w="1298"/>
-        <w:gridCol w:w="1298"/>
+        <w:gridCol w:w="1848"/>
+        <w:gridCol w:w="1134"/>
+        <w:gridCol w:w="1842"/>
+        <w:gridCol w:w="1418"/>
+        <w:gridCol w:w="1559"/>
       </w:tblGrid>
       <w:tr>
         <w:trPr>
@@ -35429,7 +35773,7 @@
         </w:tc>
         <w:tc>
           <w:tcPr>
-            <w:tcW w:w="1393" w:type="dxa"/>
+            <w:tcW w:w="1848" w:type="dxa"/>
           </w:tcPr>
           <w:p>
             <w:pPr>
@@ -35505,7 +35849,7 @@
         </w:tc>
         <w:tc>
           <w:tcPr>
-            <w:tcW w:w="1203" w:type="dxa"/>
+            <w:tcW w:w="1134" w:type="dxa"/>
           </w:tcPr>
           <w:p>
             <w:pPr>
@@ -35519,6 +35863,143 @@
             </w:pPr>
           </w:p>
         </w:tc>
+        <w:tc>
+          <w:tcPr>
+            <w:tcW w:w="1842" w:type="dxa"/>
+          </w:tcPr>
+          <w:p>
+            <w:pPr>
+              <w:pStyle w:val="TableParagraph"/>
+              <w:ind w:left="108"/>
+              <w:rPr>
+                <w:rFonts w:asciiTheme="minorHAnsi" w:hAnsiTheme="minorHAnsi" w:cstheme="minorHAnsi"/>
+                <w:sz w:val="24"/>
+                <w:szCs w:val="24"/>
+              </w:rPr>
+            </w:pPr>
+            <w:r>
+              <w:rPr>
+                <w:rFonts w:asciiTheme="minorHAnsi" w:hAnsiTheme="minorHAnsi" w:cstheme="minorHAnsi"/>
+                <w:w w:val="110"/>
+                <w:sz w:val="24"/>
+                <w:szCs w:val="24"/>
+              </w:rPr>
+              <w:t>Press</w:t>
+            </w:r>
+            <w:r>
+              <w:rPr>
+                <w:rFonts w:asciiTheme="minorHAnsi" w:hAnsiTheme="minorHAnsi" w:cstheme="minorHAnsi"/>
+                <w:spacing w:val="-15"/>
+                <w:w w:val="110"/>
+                <w:sz w:val="24"/>
+                <w:szCs w:val="24"/>
+              </w:rPr>
+              <w:t xml:space="preserve"> </w:t>
+            </w:r>
+            <w:r>
+              <w:rPr>
+                <w:rFonts w:asciiTheme="minorHAnsi" w:hAnsiTheme="minorHAnsi" w:cstheme="minorHAnsi"/>
+                <w:w w:val="110"/>
+                <w:sz w:val="24"/>
+                <w:szCs w:val="24"/>
+              </w:rPr>
+              <w:t xml:space="preserve">space </w:t>
+            </w:r>
+            <w:r>
+              <w:rPr>
+                <w:rFonts w:asciiTheme="minorHAnsi" w:hAnsiTheme="minorHAnsi" w:cstheme="minorHAnsi"/>
+                <w:spacing w:val="-2"/>
+                <w:w w:val="110"/>
+                <w:sz w:val="24"/>
+                <w:szCs w:val="24"/>
+              </w:rPr>
+              <w:t>twice</w:t>
+            </w:r>
+          </w:p>
+        </w:tc>
+        <w:tc>
+          <w:tcPr>
+            <w:tcW w:w="1418" w:type="dxa"/>
+          </w:tcPr>
+          <w:p>
+            <w:pPr>
+              <w:pStyle w:val="TableParagraph"/>
+              <w:ind w:left="109" w:right="186"/>
+              <w:rPr>
+                <w:rFonts w:asciiTheme="minorHAnsi" w:hAnsiTheme="minorHAnsi" w:cstheme="minorHAnsi"/>
+                <w:sz w:val="24"/>
+                <w:szCs w:val="24"/>
+              </w:rPr>
+            </w:pPr>
+            <w:r>
+              <w:rPr>
+                <w:rFonts w:asciiTheme="minorHAnsi" w:hAnsiTheme="minorHAnsi" w:cstheme="minorHAnsi"/>
+                <w:w w:val="105"/>
+                <w:sz w:val="24"/>
+                <w:szCs w:val="24"/>
+              </w:rPr>
+              <w:t>Player</w:t>
+            </w:r>
+            <w:r>
+              <w:rPr>
+                <w:rFonts w:asciiTheme="minorHAnsi" w:hAnsiTheme="minorHAnsi" w:cstheme="minorHAnsi"/>
+                <w:spacing w:val="-15"/>
+                <w:w w:val="105"/>
+                <w:sz w:val="24"/>
+                <w:szCs w:val="24"/>
+              </w:rPr>
+              <w:t xml:space="preserve"> </w:t>
+            </w:r>
+            <w:r>
+              <w:rPr>
+                <w:rFonts w:asciiTheme="minorHAnsi" w:hAnsiTheme="minorHAnsi" w:cstheme="minorHAnsi"/>
+                <w:w w:val="105"/>
+                <w:sz w:val="24"/>
+                <w:szCs w:val="24"/>
+              </w:rPr>
+              <w:t xml:space="preserve">can </w:t>
+            </w:r>
+            <w:r>
+              <w:rPr>
+                <w:rFonts w:asciiTheme="minorHAnsi" w:hAnsiTheme="minorHAnsi" w:cstheme="minorHAnsi"/>
+                <w:spacing w:val="-4"/>
+                <w:w w:val="105"/>
+                <w:sz w:val="24"/>
+                <w:szCs w:val="24"/>
+              </w:rPr>
+              <w:t>jump</w:t>
+            </w:r>
+          </w:p>
+        </w:tc>
+        <w:tc>
+          <w:tcPr>
+            <w:tcW w:w="1559" w:type="dxa"/>
+          </w:tcPr>
+          <w:p>
+            <w:pPr>
+              <w:pStyle w:val="TableParagraph"/>
+              <w:ind w:left="0"/>
+              <w:rPr>
+                <w:rFonts w:asciiTheme="minorHAnsi" w:hAnsiTheme="minorHAnsi" w:cstheme="minorHAnsi"/>
+                <w:sz w:val="24"/>
+                <w:szCs w:val="24"/>
+              </w:rPr>
+            </w:pPr>
+            <w:r>
+              <w:rPr>
+                <w:rFonts w:asciiTheme="minorHAnsi" w:hAnsiTheme="minorHAnsi" w:cstheme="minorHAnsi"/>
+                <w:sz w:val="24"/>
+                <w:szCs w:val="24"/>
+              </w:rPr>
+              <w:t>Yes</w:t>
+            </w:r>
+          </w:p>
+        </w:tc>
+      </w:tr>
+      <w:tr>
+        <w:trPr>
+          <w:trHeight w:val="879"/>
+        </w:trPr>
         <w:tc>
           <w:tcPr>
             <w:tcW w:w="1298" w:type="dxa"/>
@@ -35526,7 +36007,7 @@
           <w:p>
             <w:pPr>
               <w:pStyle w:val="TableParagraph"/>
-              <w:ind w:left="108"/>
+              <w:spacing w:line="290" w:lineRule="exact"/>
               <w:rPr>
                 <w:rFonts w:asciiTheme="minorHAnsi" w:hAnsiTheme="minorHAnsi" w:cstheme="minorHAnsi"/>
                 <w:sz w:val="24"/>
@@ -35536,51 +36017,23 @@
             <w:r>
               <w:rPr>
                 <w:rFonts w:asciiTheme="minorHAnsi" w:hAnsiTheme="minorHAnsi" w:cstheme="minorHAnsi"/>
-                <w:w w:val="110"/>
-                <w:sz w:val="24"/>
-                <w:szCs w:val="24"/>
-              </w:rPr>
-              <w:t>Press</w:t>
-            </w:r>
-            <w:r>
-              <w:rPr>
-                <w:rFonts w:asciiTheme="minorHAnsi" w:hAnsiTheme="minorHAnsi" w:cstheme="minorHAnsi"/>
-                <w:spacing w:val="-15"/>
-                <w:w w:val="110"/>
-                <w:sz w:val="24"/>
-                <w:szCs w:val="24"/>
-              </w:rPr>
-              <w:t xml:space="preserve"> </w:t>
-            </w:r>
-            <w:r>
-              <w:rPr>
-                <w:rFonts w:asciiTheme="minorHAnsi" w:hAnsiTheme="minorHAnsi" w:cstheme="minorHAnsi"/>
-                <w:w w:val="110"/>
-                <w:sz w:val="24"/>
-                <w:szCs w:val="24"/>
-              </w:rPr>
-              <w:t xml:space="preserve">space </w:t>
-            </w:r>
-            <w:r>
-              <w:rPr>
-                <w:rFonts w:asciiTheme="minorHAnsi" w:hAnsiTheme="minorHAnsi" w:cstheme="minorHAnsi"/>
-                <w:spacing w:val="-2"/>
-                <w:w w:val="110"/>
-                <w:sz w:val="24"/>
-                <w:szCs w:val="24"/>
-              </w:rPr>
-              <w:t>twice</w:t>
+                <w:spacing w:val="-10"/>
+                <w:w w:val="105"/>
+                <w:sz w:val="24"/>
+                <w:szCs w:val="24"/>
+              </w:rPr>
+              <w:t>2</w:t>
             </w:r>
           </w:p>
         </w:tc>
         <w:tc>
           <w:tcPr>
-            <w:tcW w:w="1300" w:type="dxa"/>
+            <w:tcW w:w="1848" w:type="dxa"/>
           </w:tcPr>
           <w:p>
             <w:pPr>
               <w:pStyle w:val="TableParagraph"/>
-              <w:ind w:left="109" w:right="186"/>
+              <w:ind w:left="108"/>
               <w:rPr>
                 <w:rFonts w:asciiTheme="minorHAnsi" w:hAnsiTheme="minorHAnsi" w:cstheme="minorHAnsi"/>
                 <w:sz w:val="24"/>
@@ -35594,7 +36047,7 @@
                 <w:sz w:val="24"/>
                 <w:szCs w:val="24"/>
               </w:rPr>
-              <w:t>Player</w:t>
+              <w:t>Can</w:t>
             </w:r>
             <w:r>
               <w:rPr>
@@ -35613,20 +36066,284 @@
                 <w:sz w:val="24"/>
                 <w:szCs w:val="24"/>
               </w:rPr>
-              <w:t xml:space="preserve">can </w:t>
-            </w:r>
-            <w:r>
-              <w:rPr>
-                <w:rFonts w:asciiTheme="minorHAnsi" w:hAnsiTheme="minorHAnsi" w:cstheme="minorHAnsi"/>
-                <w:spacing w:val="-4"/>
-                <w:w w:val="105"/>
-                <w:sz w:val="24"/>
-                <w:szCs w:val="24"/>
-              </w:rPr>
-              <w:t>jump</w:t>
+              <w:t>the</w:t>
+            </w:r>
+            <w:r>
+              <w:rPr>
+                <w:rFonts w:asciiTheme="minorHAnsi" w:hAnsiTheme="minorHAnsi" w:cstheme="minorHAnsi"/>
+                <w:spacing w:val="-14"/>
+                <w:w w:val="105"/>
+                <w:sz w:val="24"/>
+                <w:szCs w:val="24"/>
+              </w:rPr>
+              <w:t xml:space="preserve"> </w:t>
+            </w:r>
+            <w:r>
+              <w:rPr>
+                <w:rFonts w:asciiTheme="minorHAnsi" w:hAnsiTheme="minorHAnsi" w:cstheme="minorHAnsi"/>
+                <w:w w:val="105"/>
+                <w:sz w:val="24"/>
+                <w:szCs w:val="24"/>
+              </w:rPr>
+              <w:t>rope attach</w:t>
+            </w:r>
+            <w:r>
+              <w:rPr>
+                <w:rFonts w:asciiTheme="minorHAnsi" w:hAnsiTheme="minorHAnsi" w:cstheme="minorHAnsi"/>
+                <w:spacing w:val="-8"/>
+                <w:w w:val="105"/>
+                <w:sz w:val="24"/>
+                <w:szCs w:val="24"/>
+              </w:rPr>
+              <w:t xml:space="preserve"> </w:t>
+            </w:r>
+            <w:r>
+              <w:rPr>
+                <w:rFonts w:asciiTheme="minorHAnsi" w:hAnsiTheme="minorHAnsi" w:cstheme="minorHAnsi"/>
+                <w:w w:val="105"/>
+                <w:sz w:val="24"/>
+                <w:szCs w:val="24"/>
+              </w:rPr>
+              <w:t>to</w:t>
+            </w:r>
+            <w:r>
+              <w:rPr>
+                <w:rFonts w:asciiTheme="minorHAnsi" w:hAnsiTheme="minorHAnsi" w:cstheme="minorHAnsi"/>
+                <w:spacing w:val="-11"/>
+                <w:w w:val="105"/>
+                <w:sz w:val="24"/>
+                <w:szCs w:val="24"/>
+              </w:rPr>
+              <w:t xml:space="preserve"> </w:t>
+            </w:r>
+            <w:r>
+              <w:rPr>
+                <w:rFonts w:asciiTheme="minorHAnsi" w:hAnsiTheme="minorHAnsi" w:cstheme="minorHAnsi"/>
+                <w:spacing w:val="-5"/>
+                <w:w w:val="105"/>
+                <w:sz w:val="24"/>
+                <w:szCs w:val="24"/>
+              </w:rPr>
+              <w:t>the</w:t>
+            </w:r>
+          </w:p>
+          <w:p>
+            <w:pPr>
+              <w:pStyle w:val="TableParagraph"/>
+              <w:spacing w:line="277" w:lineRule="exact"/>
+              <w:ind w:left="108"/>
+              <w:rPr>
+                <w:rFonts w:asciiTheme="minorHAnsi" w:hAnsiTheme="minorHAnsi" w:cstheme="minorHAnsi"/>
+                <w:sz w:val="24"/>
+                <w:szCs w:val="24"/>
+              </w:rPr>
+            </w:pPr>
+            <w:r>
+              <w:rPr>
+                <w:rFonts w:asciiTheme="minorHAnsi" w:hAnsiTheme="minorHAnsi" w:cstheme="minorHAnsi"/>
+                <w:spacing w:val="-2"/>
+                <w:w w:val="110"/>
+                <w:sz w:val="24"/>
+                <w:szCs w:val="24"/>
+              </w:rPr>
+              <w:t>Ceiling?</w:t>
             </w:r>
           </w:p>
         </w:tc>
+        <w:tc>
+          <w:tcPr>
+            <w:tcW w:w="1134" w:type="dxa"/>
+          </w:tcPr>
+          <w:p>
+            <w:pPr>
+              <w:pStyle w:val="TableParagraph"/>
+              <w:ind w:left="0"/>
+              <w:rPr>
+                <w:rFonts w:asciiTheme="minorHAnsi" w:hAnsiTheme="minorHAnsi" w:cstheme="minorHAnsi"/>
+                <w:sz w:val="24"/>
+                <w:szCs w:val="24"/>
+              </w:rPr>
+            </w:pPr>
+          </w:p>
+        </w:tc>
+        <w:tc>
+          <w:tcPr>
+            <w:tcW w:w="1842" w:type="dxa"/>
+          </w:tcPr>
+          <w:p>
+            <w:pPr>
+              <w:pStyle w:val="TableParagraph"/>
+              <w:ind w:left="108"/>
+              <w:rPr>
+                <w:rFonts w:asciiTheme="minorHAnsi" w:hAnsiTheme="minorHAnsi" w:cstheme="minorHAnsi"/>
+                <w:sz w:val="24"/>
+                <w:szCs w:val="24"/>
+              </w:rPr>
+            </w:pPr>
+            <w:r>
+              <w:rPr>
+                <w:rFonts w:asciiTheme="minorHAnsi" w:hAnsiTheme="minorHAnsi" w:cstheme="minorHAnsi"/>
+                <w:w w:val="105"/>
+                <w:sz w:val="24"/>
+                <w:szCs w:val="24"/>
+              </w:rPr>
+              <w:t>Touch</w:t>
+            </w:r>
+            <w:r>
+              <w:rPr>
+                <w:rFonts w:asciiTheme="minorHAnsi" w:hAnsiTheme="minorHAnsi" w:cstheme="minorHAnsi"/>
+                <w:spacing w:val="-3"/>
+                <w:w w:val="105"/>
+                <w:sz w:val="24"/>
+                <w:szCs w:val="24"/>
+              </w:rPr>
+              <w:t xml:space="preserve"> </w:t>
+            </w:r>
+            <w:r>
+              <w:rPr>
+                <w:rFonts w:asciiTheme="minorHAnsi" w:hAnsiTheme="minorHAnsi" w:cstheme="minorHAnsi"/>
+                <w:w w:val="105"/>
+                <w:sz w:val="24"/>
+                <w:szCs w:val="24"/>
+              </w:rPr>
+              <w:t>the two</w:t>
+            </w:r>
+            <w:r>
+              <w:rPr>
+                <w:rFonts w:asciiTheme="minorHAnsi" w:hAnsiTheme="minorHAnsi" w:cstheme="minorHAnsi"/>
+                <w:spacing w:val="-15"/>
+                <w:w w:val="105"/>
+                <w:sz w:val="24"/>
+                <w:szCs w:val="24"/>
+              </w:rPr>
+              <w:t xml:space="preserve"> </w:t>
+            </w:r>
+            <w:r>
+              <w:rPr>
+                <w:rFonts w:asciiTheme="minorHAnsi" w:hAnsiTheme="minorHAnsi" w:cstheme="minorHAnsi"/>
+                <w:w w:val="105"/>
+                <w:sz w:val="24"/>
+                <w:szCs w:val="24"/>
+              </w:rPr>
+              <w:t>objects</w:t>
+            </w:r>
+          </w:p>
+        </w:tc>
+        <w:tc>
+          <w:tcPr>
+            <w:tcW w:w="1418" w:type="dxa"/>
+          </w:tcPr>
+          <w:p>
+            <w:pPr>
+              <w:pStyle w:val="TableParagraph"/>
+              <w:spacing w:line="290" w:lineRule="exact"/>
+              <w:ind w:left="157"/>
+              <w:rPr>
+                <w:rFonts w:asciiTheme="minorHAnsi" w:hAnsiTheme="minorHAnsi" w:cstheme="minorHAnsi"/>
+                <w:sz w:val="24"/>
+                <w:szCs w:val="24"/>
+              </w:rPr>
+            </w:pPr>
+            <w:r>
+              <w:rPr>
+                <w:rFonts w:asciiTheme="minorHAnsi" w:hAnsiTheme="minorHAnsi" w:cstheme="minorHAnsi"/>
+                <w:spacing w:val="-4"/>
+                <w:w w:val="105"/>
+                <w:sz w:val="24"/>
+                <w:szCs w:val="24"/>
+              </w:rPr>
+              <w:t>Rope</w:t>
+            </w:r>
+          </w:p>
+          <w:p>
+            <w:pPr>
+              <w:pStyle w:val="TableParagraph"/>
+              <w:spacing w:line="290" w:lineRule="atLeast"/>
+              <w:ind w:left="109"/>
+              <w:rPr>
+                <w:rFonts w:asciiTheme="minorHAnsi" w:hAnsiTheme="minorHAnsi" w:cstheme="minorHAnsi"/>
+                <w:sz w:val="24"/>
+                <w:szCs w:val="24"/>
+              </w:rPr>
+            </w:pPr>
+            <w:r>
+              <w:rPr>
+                <w:rFonts w:asciiTheme="minorHAnsi" w:hAnsiTheme="minorHAnsi" w:cstheme="minorHAnsi"/>
+                <w:w w:val="105"/>
+                <w:sz w:val="24"/>
+                <w:szCs w:val="24"/>
+              </w:rPr>
+              <w:t>attaches</w:t>
+            </w:r>
+            <w:r>
+              <w:rPr>
+                <w:rFonts w:asciiTheme="minorHAnsi" w:hAnsiTheme="minorHAnsi" w:cstheme="minorHAnsi"/>
+                <w:spacing w:val="-15"/>
+                <w:w w:val="105"/>
+                <w:sz w:val="24"/>
+                <w:szCs w:val="24"/>
+              </w:rPr>
+              <w:t xml:space="preserve"> </w:t>
+            </w:r>
+            <w:r>
+              <w:rPr>
+                <w:rFonts w:asciiTheme="minorHAnsi" w:hAnsiTheme="minorHAnsi" w:cstheme="minorHAnsi"/>
+                <w:w w:val="105"/>
+                <w:sz w:val="24"/>
+                <w:szCs w:val="24"/>
+              </w:rPr>
+              <w:t>to the</w:t>
+            </w:r>
+            <w:r>
+              <w:rPr>
+                <w:rFonts w:asciiTheme="minorHAnsi" w:hAnsiTheme="minorHAnsi" w:cstheme="minorHAnsi"/>
+                <w:spacing w:val="-1"/>
+                <w:w w:val="105"/>
+                <w:sz w:val="24"/>
+                <w:szCs w:val="24"/>
+              </w:rPr>
+              <w:t xml:space="preserve"> </w:t>
+            </w:r>
+            <w:r>
+              <w:rPr>
+                <w:rFonts w:asciiTheme="minorHAnsi" w:hAnsiTheme="minorHAnsi" w:cstheme="minorHAnsi"/>
+                <w:w w:val="105"/>
+                <w:sz w:val="24"/>
+                <w:szCs w:val="24"/>
+              </w:rPr>
+              <w:t>object</w:t>
+            </w:r>
+          </w:p>
+        </w:tc>
+        <w:tc>
+          <w:tcPr>
+            <w:tcW w:w="1559" w:type="dxa"/>
+          </w:tcPr>
+          <w:p>
+            <w:pPr>
+              <w:pStyle w:val="TableParagraph"/>
+              <w:ind w:left="0"/>
+              <w:rPr>
+                <w:rFonts w:asciiTheme="minorHAnsi" w:hAnsiTheme="minorHAnsi" w:cstheme="minorHAnsi"/>
+                <w:sz w:val="24"/>
+                <w:szCs w:val="24"/>
+              </w:rPr>
+            </w:pPr>
+            <w:r>
+              <w:rPr>
+                <w:rFonts w:asciiTheme="minorHAnsi" w:hAnsiTheme="minorHAnsi" w:cstheme="minorHAnsi"/>
+                <w:sz w:val="24"/>
+                <w:szCs w:val="24"/>
+              </w:rPr>
+              <w:t>Yes</w:t>
+            </w:r>
+          </w:p>
+        </w:tc>
+      </w:tr>
+      <w:tr>
+        <w:trPr>
+          <w:trHeight w:val="879"/>
+        </w:trPr>
         <w:tc>
           <w:tcPr>
             <w:tcW w:w="1298" w:type="dxa"/>
@@ -35634,6 +36351,60 @@
           <w:p>
             <w:pPr>
               <w:pStyle w:val="TableParagraph"/>
+              <w:spacing w:line="290" w:lineRule="exact"/>
+              <w:rPr>
+                <w:rFonts w:asciiTheme="minorHAnsi" w:hAnsiTheme="minorHAnsi" w:cstheme="minorHAnsi"/>
+                <w:spacing w:val="-10"/>
+                <w:w w:val="105"/>
+                <w:sz w:val="24"/>
+                <w:szCs w:val="24"/>
+              </w:rPr>
+            </w:pPr>
+            <w:r>
+              <w:rPr>
+                <w:rFonts w:asciiTheme="minorHAnsi" w:hAnsiTheme="minorHAnsi" w:cstheme="minorHAnsi"/>
+                <w:spacing w:val="-10"/>
+                <w:w w:val="105"/>
+                <w:sz w:val="24"/>
+                <w:szCs w:val="24"/>
+              </w:rPr>
+              <w:t>3</w:t>
+            </w:r>
+          </w:p>
+        </w:tc>
+        <w:tc>
+          <w:tcPr>
+            <w:tcW w:w="1848" w:type="dxa"/>
+          </w:tcPr>
+          <w:p>
+            <w:pPr>
+              <w:pStyle w:val="TableParagraph"/>
+              <w:ind w:left="108"/>
+              <w:rPr>
+                <w:rFonts w:asciiTheme="minorHAnsi" w:hAnsiTheme="minorHAnsi" w:cstheme="minorHAnsi"/>
+                <w:w w:val="105"/>
+                <w:sz w:val="24"/>
+                <w:szCs w:val="24"/>
+              </w:rPr>
+            </w:pPr>
+            <w:r>
+              <w:rPr>
+                <w:rFonts w:asciiTheme="minorHAnsi" w:hAnsiTheme="minorHAnsi" w:cstheme="minorHAnsi"/>
+                <w:w w:val="105"/>
+                <w:sz w:val="24"/>
+                <w:szCs w:val="24"/>
+              </w:rPr>
+              <w:t>Can the player fire the rope?</w:t>
+            </w:r>
+          </w:p>
+        </w:tc>
+        <w:tc>
+          <w:tcPr>
+            <w:tcW w:w="1134" w:type="dxa"/>
+          </w:tcPr>
+          <w:p>
+            <w:pPr>
+              <w:pStyle w:val="TableParagraph"/>
               <w:ind w:left="0"/>
               <w:rPr>
                 <w:rFonts w:asciiTheme="minorHAnsi" w:hAnsiTheme="minorHAnsi" w:cstheme="minorHAnsi"/>
@@ -35645,8 +36416,92 @@
         </w:tc>
         <w:tc>
           <w:tcPr>
-            <w:tcW w:w="1298" w:type="dxa"/>
+            <w:tcW w:w="1842" w:type="dxa"/>
           </w:tcPr>
+          <w:p>
+            <w:pPr>
+              <w:pStyle w:val="TableParagraph"/>
+              <w:rPr>
+                <w:rFonts w:asciiTheme="minorHAnsi" w:hAnsiTheme="minorHAnsi" w:cstheme="minorHAnsi"/>
+                <w:w w:val="105"/>
+                <w:sz w:val="24"/>
+                <w:szCs w:val="24"/>
+              </w:rPr>
+            </w:pPr>
+            <w:r>
+              <w:rPr>
+                <w:rFonts w:asciiTheme="minorHAnsi" w:hAnsiTheme="minorHAnsi" w:cstheme="minorHAnsi"/>
+                <w:w w:val="105"/>
+                <w:sz w:val="24"/>
+                <w:szCs w:val="24"/>
+              </w:rPr>
+              <w:t>Press the action button for the rope</w:t>
+            </w:r>
+          </w:p>
+        </w:tc>
+        <w:tc>
+          <w:tcPr>
+            <w:tcW w:w="1418" w:type="dxa"/>
+          </w:tcPr>
+          <w:p>
+            <w:pPr>
+              <w:pStyle w:val="TableParagraph"/>
+              <w:spacing w:line="290" w:lineRule="exact"/>
+              <w:ind w:left="157"/>
+              <w:rPr>
+                <w:rFonts w:asciiTheme="minorHAnsi" w:hAnsiTheme="minorHAnsi" w:cstheme="minorHAnsi"/>
+                <w:spacing w:val="-4"/>
+                <w:w w:val="105"/>
+                <w:sz w:val="24"/>
+                <w:szCs w:val="24"/>
+              </w:rPr>
+            </w:pPr>
+            <w:r>
+              <w:rPr>
+                <w:rFonts w:asciiTheme="minorHAnsi" w:hAnsiTheme="minorHAnsi" w:cstheme="minorHAnsi"/>
+                <w:spacing w:val="-4"/>
+                <w:w w:val="105"/>
+                <w:sz w:val="24"/>
+                <w:szCs w:val="24"/>
+              </w:rPr>
+              <w:t>Rope moves until it reaches an object</w:t>
+            </w:r>
+          </w:p>
+        </w:tc>
+        <w:tc>
+          <w:tcPr>
+            <w:tcW w:w="1559" w:type="dxa"/>
+          </w:tcPr>
+          <w:p>
+            <w:pPr>
+              <w:pStyle w:val="TableParagraph"/>
+              <w:ind w:left="0"/>
+              <w:rPr>
+                <w:rFonts w:asciiTheme="minorHAnsi" w:hAnsiTheme="minorHAnsi" w:cstheme="minorHAnsi"/>
+                <w:sz w:val="24"/>
+                <w:szCs w:val="24"/>
+              </w:rPr>
+            </w:pPr>
+            <w:r>
+              <w:rPr>
+                <w:rFonts w:asciiTheme="minorHAnsi" w:hAnsiTheme="minorHAnsi" w:cstheme="minorHAnsi"/>
+                <w:sz w:val="24"/>
+                <w:szCs w:val="24"/>
+              </w:rPr>
+              <w:t>Yes</w:t>
+            </w:r>
+          </w:p>
+          <w:p>
+            <w:pPr>
+              <w:pStyle w:val="TableParagraph"/>
+              <w:ind w:left="0"/>
+              <w:rPr>
+                <w:rFonts w:asciiTheme="minorHAnsi" w:hAnsiTheme="minorHAnsi" w:cstheme="minorHAnsi"/>
+                <w:sz w:val="24"/>
+                <w:szCs w:val="24"/>
+              </w:rPr>
+            </w:pPr>
+          </w:p>
           <w:p>
             <w:pPr>
               <w:pStyle w:val="TableParagraph"/>
@@ -35674,6 +36529,8 @@
               <w:spacing w:line="290" w:lineRule="exact"/>
               <w:rPr>
                 <w:rFonts w:asciiTheme="minorHAnsi" w:hAnsiTheme="minorHAnsi" w:cstheme="minorHAnsi"/>
+                <w:spacing w:val="-10"/>
+                <w:w w:val="105"/>
                 <w:sz w:val="24"/>
                 <w:szCs w:val="24"/>
               </w:rPr>
@@ -35686,13 +36543,13 @@
                 <w:sz w:val="24"/>
                 <w:szCs w:val="24"/>
               </w:rPr>
-              <w:t>2</w:t>
+              <w:t>4</w:t>
             </w:r>
           </w:p>
         </w:tc>
         <w:tc>
           <w:tcPr>
-            <w:tcW w:w="1393" w:type="dxa"/>
+            <w:tcW w:w="1848" w:type="dxa"/>
           </w:tcPr>
           <w:p>
             <w:pPr>
@@ -35700,6 +36557,7 @@
               <w:ind w:left="108"/>
               <w:rPr>
                 <w:rFonts w:asciiTheme="minorHAnsi" w:hAnsiTheme="minorHAnsi" w:cstheme="minorHAnsi"/>
+                <w:w w:val="105"/>
                 <w:sz w:val="24"/>
                 <w:szCs w:val="24"/>
               </w:rPr>
@@ -35711,112 +36569,13 @@
                 <w:sz w:val="24"/>
                 <w:szCs w:val="24"/>
               </w:rPr>
-              <w:t>Can</w:t>
-            </w:r>
-            <w:r>
-              <w:rPr>
-                <w:rFonts w:asciiTheme="minorHAnsi" w:hAnsiTheme="minorHAnsi" w:cstheme="minorHAnsi"/>
-                <w:spacing w:val="-15"/>
-                <w:w w:val="105"/>
-                <w:sz w:val="24"/>
-                <w:szCs w:val="24"/>
-              </w:rPr>
-              <w:t xml:space="preserve"> </w:t>
-            </w:r>
-            <w:r>
-              <w:rPr>
-                <w:rFonts w:asciiTheme="minorHAnsi" w:hAnsiTheme="minorHAnsi" w:cstheme="minorHAnsi"/>
-                <w:w w:val="105"/>
-                <w:sz w:val="24"/>
-                <w:szCs w:val="24"/>
-              </w:rPr>
-              <w:t>the</w:t>
-            </w:r>
-            <w:r>
-              <w:rPr>
-                <w:rFonts w:asciiTheme="minorHAnsi" w:hAnsiTheme="minorHAnsi" w:cstheme="minorHAnsi"/>
-                <w:spacing w:val="-14"/>
-                <w:w w:val="105"/>
-                <w:sz w:val="24"/>
-                <w:szCs w:val="24"/>
-              </w:rPr>
-              <w:t xml:space="preserve"> </w:t>
-            </w:r>
-            <w:r>
-              <w:rPr>
-                <w:rFonts w:asciiTheme="minorHAnsi" w:hAnsiTheme="minorHAnsi" w:cstheme="minorHAnsi"/>
-                <w:w w:val="105"/>
-                <w:sz w:val="24"/>
-                <w:szCs w:val="24"/>
-              </w:rPr>
-              <w:t>rope attach</w:t>
-            </w:r>
-            <w:r>
-              <w:rPr>
-                <w:rFonts w:asciiTheme="minorHAnsi" w:hAnsiTheme="minorHAnsi" w:cstheme="minorHAnsi"/>
-                <w:spacing w:val="-8"/>
-                <w:w w:val="105"/>
-                <w:sz w:val="24"/>
-                <w:szCs w:val="24"/>
-              </w:rPr>
-              <w:t xml:space="preserve"> </w:t>
-            </w:r>
-            <w:r>
-              <w:rPr>
-                <w:rFonts w:asciiTheme="minorHAnsi" w:hAnsiTheme="minorHAnsi" w:cstheme="minorHAnsi"/>
-                <w:w w:val="105"/>
-                <w:sz w:val="24"/>
-                <w:szCs w:val="24"/>
-              </w:rPr>
-              <w:t>to</w:t>
-            </w:r>
-            <w:r>
-              <w:rPr>
-                <w:rFonts w:asciiTheme="minorHAnsi" w:hAnsiTheme="minorHAnsi" w:cstheme="minorHAnsi"/>
-                <w:spacing w:val="-11"/>
-                <w:w w:val="105"/>
-                <w:sz w:val="24"/>
-                <w:szCs w:val="24"/>
-              </w:rPr>
-              <w:t xml:space="preserve"> </w:t>
-            </w:r>
-            <w:r>
-              <w:rPr>
-                <w:rFonts w:asciiTheme="minorHAnsi" w:hAnsiTheme="minorHAnsi" w:cstheme="minorHAnsi"/>
-                <w:spacing w:val="-5"/>
-                <w:w w:val="105"/>
-                <w:sz w:val="24"/>
-                <w:szCs w:val="24"/>
-              </w:rPr>
-              <w:t>the</w:t>
-            </w:r>
-          </w:p>
-          <w:p>
-            <w:pPr>
-              <w:pStyle w:val="TableParagraph"/>
-              <w:spacing w:line="277" w:lineRule="exact"/>
-              <w:ind w:left="108"/>
-              <w:rPr>
-                <w:rFonts w:asciiTheme="minorHAnsi" w:hAnsiTheme="minorHAnsi" w:cstheme="minorHAnsi"/>
-                <w:sz w:val="24"/>
-                <w:szCs w:val="24"/>
-              </w:rPr>
-            </w:pPr>
-            <w:r>
-              <w:rPr>
-                <w:rFonts w:asciiTheme="minorHAnsi" w:hAnsiTheme="minorHAnsi" w:cstheme="minorHAnsi"/>
-                <w:spacing w:val="-2"/>
-                <w:w w:val="110"/>
-                <w:sz w:val="24"/>
-                <w:szCs w:val="24"/>
-              </w:rPr>
-              <w:t>Ceiling?</w:t>
+              <w:t>Can the player swing on the rope</w:t>
             </w:r>
           </w:p>
         </w:tc>
         <w:tc>
           <w:tcPr>
-            <w:tcW w:w="1203" w:type="dxa"/>
+            <w:tcW w:w="1134" w:type="dxa"/>
           </w:tcPr>
           <w:p>
             <w:pPr>
@@ -35832,14 +36591,15 @@
         </w:tc>
         <w:tc>
           <w:tcPr>
-            <w:tcW w:w="1298" w:type="dxa"/>
+            <w:tcW w:w="1842" w:type="dxa"/>
           </w:tcPr>
           <w:p>
             <w:pPr>
               <w:pStyle w:val="TableParagraph"/>
-              <w:ind w:left="108"/>
-              <w:rPr>
-                <w:rFonts w:asciiTheme="minorHAnsi" w:hAnsiTheme="minorHAnsi" w:cstheme="minorHAnsi"/>
+              <w:ind w:left="0"/>
+              <w:rPr>
+                <w:rFonts w:asciiTheme="minorHAnsi" w:hAnsiTheme="minorHAnsi" w:cstheme="minorHAnsi"/>
+                <w:w w:val="105"/>
                 <w:sz w:val="24"/>
                 <w:szCs w:val="24"/>
               </w:rPr>
@@ -35851,51 +36611,13 @@
                 <w:sz w:val="24"/>
                 <w:szCs w:val="24"/>
               </w:rPr>
-              <w:t>Touch</w:t>
-            </w:r>
-            <w:r>
-              <w:rPr>
-                <w:rFonts w:asciiTheme="minorHAnsi" w:hAnsiTheme="minorHAnsi" w:cstheme="minorHAnsi"/>
-                <w:spacing w:val="-3"/>
-                <w:w w:val="105"/>
-                <w:sz w:val="24"/>
-                <w:szCs w:val="24"/>
-              </w:rPr>
-              <w:t xml:space="preserve"> </w:t>
-            </w:r>
-            <w:r>
-              <w:rPr>
-                <w:rFonts w:asciiTheme="minorHAnsi" w:hAnsiTheme="minorHAnsi" w:cstheme="minorHAnsi"/>
-                <w:w w:val="105"/>
-                <w:sz w:val="24"/>
-                <w:szCs w:val="24"/>
-              </w:rPr>
-              <w:t>the two</w:t>
-            </w:r>
-            <w:r>
-              <w:rPr>
-                <w:rFonts w:asciiTheme="minorHAnsi" w:hAnsiTheme="minorHAnsi" w:cstheme="minorHAnsi"/>
-                <w:spacing w:val="-15"/>
-                <w:w w:val="105"/>
-                <w:sz w:val="24"/>
-                <w:szCs w:val="24"/>
-              </w:rPr>
-              <w:t xml:space="preserve"> </w:t>
-            </w:r>
-            <w:r>
-              <w:rPr>
-                <w:rFonts w:asciiTheme="minorHAnsi" w:hAnsiTheme="minorHAnsi" w:cstheme="minorHAnsi"/>
-                <w:w w:val="105"/>
-                <w:sz w:val="24"/>
-                <w:szCs w:val="24"/>
-              </w:rPr>
-              <w:t>objects</w:t>
+              <w:t xml:space="preserve"> Move around when rope attached to the ceiling </w:t>
             </w:r>
           </w:p>
         </w:tc>
         <w:tc>
           <w:tcPr>
-            <w:tcW w:w="1300" w:type="dxa"/>
+            <w:tcW w:w="1418" w:type="dxa"/>
           </w:tcPr>
           <w:p>
             <w:pPr>
@@ -35904,6 +36626,8 @@
               <w:ind w:left="157"/>
               <w:rPr>
                 <w:rFonts w:asciiTheme="minorHAnsi" w:hAnsiTheme="minorHAnsi" w:cstheme="minorHAnsi"/>
+                <w:spacing w:val="-4"/>
+                <w:w w:val="105"/>
                 <w:sz w:val="24"/>
                 <w:szCs w:val="24"/>
               </w:rPr>
@@ -35916,72 +36640,24 @@
                 <w:sz w:val="24"/>
                 <w:szCs w:val="24"/>
               </w:rPr>
-              <w:t>Rope</w:t>
-            </w:r>
-          </w:p>
-          <w:p>
-            <w:pPr>
-              <w:pStyle w:val="TableParagraph"/>
-              <w:spacing w:line="290" w:lineRule="atLeast"/>
-              <w:ind w:left="109"/>
-              <w:rPr>
-                <w:rFonts w:asciiTheme="minorHAnsi" w:hAnsiTheme="minorHAnsi" w:cstheme="minorHAnsi"/>
-                <w:sz w:val="24"/>
-                <w:szCs w:val="24"/>
-              </w:rPr>
-            </w:pPr>
-            <w:r>
-              <w:rPr>
-                <w:rFonts w:asciiTheme="minorHAnsi" w:hAnsiTheme="minorHAnsi" w:cstheme="minorHAnsi"/>
-                <w:w w:val="105"/>
-                <w:sz w:val="24"/>
-                <w:szCs w:val="24"/>
-              </w:rPr>
-              <w:t>attaches</w:t>
-            </w:r>
-            <w:r>
-              <w:rPr>
-                <w:rFonts w:asciiTheme="minorHAnsi" w:hAnsiTheme="minorHAnsi" w:cstheme="minorHAnsi"/>
-                <w:spacing w:val="-15"/>
-                <w:w w:val="105"/>
-                <w:sz w:val="24"/>
-                <w:szCs w:val="24"/>
-              </w:rPr>
-              <w:t xml:space="preserve"> </w:t>
-            </w:r>
-            <w:r>
-              <w:rPr>
-                <w:rFonts w:asciiTheme="minorHAnsi" w:hAnsiTheme="minorHAnsi" w:cstheme="minorHAnsi"/>
-                <w:w w:val="105"/>
-                <w:sz w:val="24"/>
-                <w:szCs w:val="24"/>
-              </w:rPr>
-              <w:t>to the</w:t>
-            </w:r>
-            <w:r>
-              <w:rPr>
-                <w:rFonts w:asciiTheme="minorHAnsi" w:hAnsiTheme="minorHAnsi" w:cstheme="minorHAnsi"/>
-                <w:spacing w:val="-1"/>
-                <w:w w:val="105"/>
-                <w:sz w:val="24"/>
-                <w:szCs w:val="24"/>
-              </w:rPr>
-              <w:t xml:space="preserve"> </w:t>
-            </w:r>
-            <w:r>
-              <w:rPr>
-                <w:rFonts w:asciiTheme="minorHAnsi" w:hAnsiTheme="minorHAnsi" w:cstheme="minorHAnsi"/>
-                <w:w w:val="105"/>
-                <w:sz w:val="24"/>
-                <w:szCs w:val="24"/>
-              </w:rPr>
-              <w:t>object</w:t>
+              <w:t xml:space="preserve">Rope attaches to the player, allowing them to </w:t>
+            </w:r>
+            <w:r>
+              <w:rPr>
+                <w:rFonts w:asciiTheme="minorHAnsi" w:hAnsiTheme="minorHAnsi" w:cstheme="minorHAnsi"/>
+                <w:spacing w:val="-4"/>
+                <w:w w:val="105"/>
+                <w:sz w:val="24"/>
+                <w:szCs w:val="24"/>
+              </w:rPr>
+              <w:lastRenderedPageBreak/>
+              <w:t>swing</w:t>
             </w:r>
           </w:p>
         </w:tc>
         <w:tc>
           <w:tcPr>
-            <w:tcW w:w="1298" w:type="dxa"/>
+            <w:tcW w:w="1559" w:type="dxa"/>
           </w:tcPr>
           <w:p>
             <w:pPr>
@@ -35993,44 +36669,15 @@
                 <w:szCs w:val="24"/>
               </w:rPr>
             </w:pPr>
-          </w:p>
-        </w:tc>
-        <w:tc>
-          <w:tcPr>
-            <w:tcW w:w="1298" w:type="dxa"/>
-          </w:tcPr>
-          <w:p>
-            <w:pPr>
-              <w:pStyle w:val="TableParagraph"/>
-              <w:ind w:left="0"/>
-              <w:rPr>
-                <w:rFonts w:asciiTheme="minorHAnsi" w:hAnsiTheme="minorHAnsi" w:cstheme="minorHAnsi"/>
-                <w:sz w:val="24"/>
-                <w:szCs w:val="24"/>
-              </w:rPr>
-            </w:pPr>
-          </w:p>
-          <w:p>
-            <w:pPr>
-              <w:pStyle w:val="TableParagraph"/>
-              <w:ind w:left="0"/>
-              <w:rPr>
-                <w:rFonts w:asciiTheme="minorHAnsi" w:hAnsiTheme="minorHAnsi" w:cstheme="minorHAnsi"/>
-                <w:sz w:val="24"/>
-                <w:szCs w:val="24"/>
-              </w:rPr>
-            </w:pPr>
-          </w:p>
-          <w:p>
-            <w:pPr>
-              <w:pStyle w:val="TableParagraph"/>
-              <w:ind w:left="0"/>
-              <w:rPr>
-                <w:rFonts w:asciiTheme="minorHAnsi" w:hAnsiTheme="minorHAnsi" w:cstheme="minorHAnsi"/>
-                <w:sz w:val="24"/>
-                <w:szCs w:val="24"/>
-              </w:rPr>
-            </w:pPr>
+            <w:r>
+              <w:rPr>
+                <w:rFonts w:asciiTheme="minorHAnsi" w:hAnsiTheme="minorHAnsi" w:cstheme="minorHAnsi"/>
+                <w:sz w:val="24"/>
+                <w:szCs w:val="24"/>
+              </w:rPr>
+              <w:lastRenderedPageBreak/>
+              <w:t>Yes</w:t>
+            </w:r>
           </w:p>
         </w:tc>
       </w:tr>
@@ -36062,13 +36709,13 @@
                 <w:sz w:val="24"/>
                 <w:szCs w:val="24"/>
               </w:rPr>
-              <w:t>3</w:t>
+              <w:t>5</w:t>
             </w:r>
           </w:p>
         </w:tc>
         <w:tc>
           <w:tcPr>
-            <w:tcW w:w="1393" w:type="dxa"/>
+            <w:tcW w:w="1848" w:type="dxa"/>
           </w:tcPr>
           <w:p>
             <w:pPr>
@@ -36088,13 +36735,13 @@
                 <w:sz w:val="24"/>
                 <w:szCs w:val="24"/>
               </w:rPr>
-              <w:t>Can the player fire the rope?</w:t>
+              <w:t>Can the player throw a bomb</w:t>
             </w:r>
           </w:p>
         </w:tc>
         <w:tc>
           <w:tcPr>
-            <w:tcW w:w="1203" w:type="dxa"/>
+            <w:tcW w:w="1134" w:type="dxa"/>
           </w:tcPr>
           <w:p>
             <w:pPr>
@@ -36110,7 +36757,7 @@
         </w:tc>
         <w:tc>
           <w:tcPr>
-            <w:tcW w:w="1298" w:type="dxa"/>
+            <w:tcW w:w="1842" w:type="dxa"/>
           </w:tcPr>
           <w:p>
             <w:pPr>
@@ -36130,13 +36777,13 @@
                 <w:sz w:val="24"/>
                 <w:szCs w:val="24"/>
               </w:rPr>
-              <w:t>Press the action button for the rope</w:t>
+              <w:t>Execute function to throw.</w:t>
             </w:r>
           </w:p>
         </w:tc>
         <w:tc>
           <w:tcPr>
-            <w:tcW w:w="1300" w:type="dxa"/>
+            <w:tcW w:w="1418" w:type="dxa"/>
           </w:tcPr>
           <w:p>
             <w:pPr>
@@ -36159,13 +36806,13 @@
                 <w:sz w:val="24"/>
                 <w:szCs w:val="24"/>
               </w:rPr>
-              <w:t>Rope moves until it reaches an object</w:t>
+              <w:t xml:space="preserve">Bomb object is created </w:t>
             </w:r>
           </w:p>
         </w:tc>
         <w:tc>
           <w:tcPr>
-            <w:tcW w:w="1298" w:type="dxa"/>
+            <w:tcW w:w="1559" w:type="dxa"/>
           </w:tcPr>
           <w:p>
             <w:pPr>
@@ -36177,22 +36824,14 @@
                 <w:szCs w:val="24"/>
               </w:rPr>
             </w:pPr>
-          </w:p>
-        </w:tc>
-        <w:tc>
-          <w:tcPr>
-            <w:tcW w:w="1298" w:type="dxa"/>
-          </w:tcPr>
-          <w:p>
-            <w:pPr>
-              <w:pStyle w:val="TableParagraph"/>
-              <w:ind w:left="0"/>
-              <w:rPr>
-                <w:rFonts w:asciiTheme="minorHAnsi" w:hAnsiTheme="minorHAnsi" w:cstheme="minorHAnsi"/>
-                <w:sz w:val="24"/>
-                <w:szCs w:val="24"/>
-              </w:rPr>
-            </w:pPr>
+            <w:r>
+              <w:rPr>
+                <w:rFonts w:asciiTheme="minorHAnsi" w:hAnsiTheme="minorHAnsi" w:cstheme="minorHAnsi"/>
+                <w:sz w:val="24"/>
+                <w:szCs w:val="24"/>
+              </w:rPr>
+              <w:t>Yes</w:t>
+            </w:r>
           </w:p>
         </w:tc>
       </w:tr>
@@ -36224,13 +36863,13 @@
                 <w:sz w:val="24"/>
                 <w:szCs w:val="24"/>
               </w:rPr>
-              <w:t>4</w:t>
+              <w:t>6</w:t>
             </w:r>
           </w:p>
         </w:tc>
         <w:tc>
           <w:tcPr>
-            <w:tcW w:w="1393" w:type="dxa"/>
+            <w:tcW w:w="1848" w:type="dxa"/>
           </w:tcPr>
           <w:p>
             <w:pPr>
@@ -36256,7 +36895,7 @@
         </w:tc>
         <w:tc>
           <w:tcPr>
-            <w:tcW w:w="1203" w:type="dxa"/>
+            <w:tcW w:w="1134" w:type="dxa"/>
           </w:tcPr>
           <w:p>
             <w:pPr>
@@ -36272,7 +36911,7 @@
         </w:tc>
         <w:tc>
           <w:tcPr>
-            <w:tcW w:w="1298" w:type="dxa"/>
+            <w:tcW w:w="1842" w:type="dxa"/>
           </w:tcPr>
           <w:p>
             <w:pPr>
@@ -36298,7 +36937,7 @@
         </w:tc>
         <w:tc>
           <w:tcPr>
-            <w:tcW w:w="1300" w:type="dxa"/>
+            <w:tcW w:w="1418" w:type="dxa"/>
           </w:tcPr>
           <w:p>
             <w:pPr>
@@ -36327,7 +36966,7 @@
         </w:tc>
         <w:tc>
           <w:tcPr>
-            <w:tcW w:w="1298" w:type="dxa"/>
+            <w:tcW w:w="1559" w:type="dxa"/>
           </w:tcPr>
           <w:p>
             <w:pPr>
@@ -36339,22 +36978,14 @@
                 <w:szCs w:val="24"/>
               </w:rPr>
             </w:pPr>
-          </w:p>
-        </w:tc>
-        <w:tc>
-          <w:tcPr>
-            <w:tcW w:w="1298" w:type="dxa"/>
-          </w:tcPr>
-          <w:p>
-            <w:pPr>
-              <w:pStyle w:val="TableParagraph"/>
-              <w:ind w:left="0"/>
-              <w:rPr>
-                <w:rFonts w:asciiTheme="minorHAnsi" w:hAnsiTheme="minorHAnsi" w:cstheme="minorHAnsi"/>
-                <w:sz w:val="24"/>
-                <w:szCs w:val="24"/>
-              </w:rPr>
-            </w:pPr>
+            <w:r>
+              <w:rPr>
+                <w:rFonts w:asciiTheme="minorHAnsi" w:hAnsiTheme="minorHAnsi" w:cstheme="minorHAnsi"/>
+                <w:sz w:val="24"/>
+                <w:szCs w:val="24"/>
+              </w:rPr>
+              <w:t>Yes</w:t>
+            </w:r>
           </w:p>
         </w:tc>
       </w:tr>
@@ -36377,37 +37008,64 @@
     </w:p>
     <w:p>
       <w:pPr>
-        <w:rPr>
-          <w:sz w:val="24"/>
-          <w:szCs w:val="24"/>
-        </w:rPr>
-      </w:pPr>
-    </w:p>
-    <w:p>
-      <w:pPr>
-        <w:rPr>
-          <w:sz w:val="24"/>
-          <w:szCs w:val="24"/>
-        </w:rPr>
-      </w:pPr>
-    </w:p>
-    <w:p>
-      <w:pPr>
-        <w:rPr>
-          <w:sz w:val="24"/>
-          <w:szCs w:val="24"/>
-        </w:rPr>
-      </w:pPr>
-    </w:p>
-    <w:p>
+        <w:pStyle w:val="Heading1"/>
+      </w:pPr>
+      <w:r>
+        <w:t>Development Stage 4:</w:t>
+      </w:r>
+    </w:p>
+    <w:p>
+      <w:r>
+        <w:t xml:space="preserve">This development stage is for creating enemies that the player must avoid/fight to complete the level. Before I create a specific one, I will make a class called ‘Enemy’ that all the proceeding enemy classes will inherit from, this makes it faster and easier to code things that they will all have in common, like dealing damage to the player. </w:t>
+      </w:r>
+    </w:p>
+    <w:p>
+      <w:pPr>
+        <w:rPr>
+          <w:sz w:val="24"/>
+          <w:szCs w:val="24"/>
+        </w:rPr>
+      </w:pPr>
+    </w:p>
+    <w:p>
+      <w:pPr>
+        <w:rPr>
+          <w:sz w:val="24"/>
+          <w:szCs w:val="24"/>
+        </w:rPr>
+      </w:pPr>
+    </w:p>
+    <w:p>
+      <w:pPr>
+        <w:rPr>
+          <w:sz w:val="24"/>
+          <w:szCs w:val="24"/>
+        </w:rPr>
+      </w:pPr>
+    </w:p>
+    <w:p>
+      <w:pPr>
+        <w:pStyle w:val="Heading1"/>
+      </w:pPr>
+      <w:r>
+        <w:t xml:space="preserve">Development </w:t>
+      </w:r>
       <w:r>
         <w:t>Stage 6:</w:t>
       </w:r>
     </w:p>
     <w:p>
+      <w:pPr>
+        <w:rPr>
+          <w:sz w:val="24"/>
+          <w:szCs w:val="24"/>
+        </w:rPr>
+      </w:pPr>
       <w:r>
         <w:rPr>
           <w:noProof/>
+          <w:sz w:val="24"/>
+          <w:szCs w:val="24"/>
         </w:rPr>
         <w:drawing>
           <wp:anchor distT="0" distB="0" distL="114300" distR="114300" simplePos="0" relativeHeight="487808000" behindDoc="1" locked="0" layoutInCell="1" allowOverlap="1" wp14:anchorId="6650503F" wp14:editId="32236A03">
@@ -36470,6 +37128,8 @@
       <w:r>
         <w:rPr>
           <w:noProof/>
+          <w:sz w:val="24"/>
+          <w:szCs w:val="24"/>
         </w:rPr>
         <w:drawing>
           <wp:anchor distT="0" distB="0" distL="114300" distR="114300" simplePos="0" relativeHeight="487806976" behindDoc="1" locked="0" layoutInCell="1" allowOverlap="1" wp14:anchorId="13A6C8DD" wp14:editId="00747C9D">
@@ -36529,6 +37189,13 @@
           </wp:anchor>
         </w:drawing>
       </w:r>
+      <w:r>
+        <w:rPr>
+          <w:sz w:val="24"/>
+          <w:szCs w:val="24"/>
+        </w:rPr>
+        <w:t>required brackets</w:t>
+      </w:r>
     </w:p>
     <w:p>
       <w:pPr>
@@ -36546,6 +37213,437 @@
         <w:tabs>
           <w:tab w:val="left" w:pos="1005"/>
         </w:tabs>
+        <w:rPr>
+          <w:sz w:val="24"/>
+          <w:szCs w:val="24"/>
+        </w:rPr>
+      </w:pPr>
+      <w:r>
+        <w:rPr>
+          <w:sz w:val="24"/>
+          <w:szCs w:val="24"/>
+        </w:rPr>
+        <w:drawing>
+          <wp:anchor distT="0" distB="0" distL="114300" distR="114300" simplePos="0" relativeHeight="487824384" behindDoc="1" locked="0" layoutInCell="1" allowOverlap="1" wp14:anchorId="04E1909C" wp14:editId="768AB2B4">
+            <wp:simplePos x="0" y="0"/>
+            <wp:positionH relativeFrom="margin">
+              <wp:align>left</wp:align>
+            </wp:positionH>
+            <wp:positionV relativeFrom="paragraph">
+              <wp:posOffset>121285</wp:posOffset>
+            </wp:positionV>
+            <wp:extent cx="931545" cy="193675"/>
+            <wp:effectExtent l="0" t="0" r="1905" b="0"/>
+            <wp:wrapTight wrapText="bothSides">
+              <wp:wrapPolygon edited="0">
+                <wp:start x="0" y="0"/>
+                <wp:lineTo x="0" y="19121"/>
+                <wp:lineTo x="21202" y="19121"/>
+                <wp:lineTo x="21202" y="0"/>
+                <wp:lineTo x="0" y="0"/>
+              </wp:wrapPolygon>
+            </wp:wrapTight>
+            <wp:docPr id="600657200" name="Picture 1"/>
+            <wp:cNvGraphicFramePr>
+              <a:graphicFrameLocks xmlns:a="http://schemas.openxmlformats.org/drawingml/2006/main" noChangeAspect="1"/>
+            </wp:cNvGraphicFramePr>
+            <a:graphic xmlns:a="http://schemas.openxmlformats.org/drawingml/2006/main">
+              <a:graphicData uri="http://schemas.openxmlformats.org/drawingml/2006/picture">
+                <pic:pic xmlns:pic="http://schemas.openxmlformats.org/drawingml/2006/picture">
+                  <pic:nvPicPr>
+                    <pic:cNvPr id="600657200" name=""/>
+                    <pic:cNvPicPr/>
+                  </pic:nvPicPr>
+                  <pic:blipFill>
+                    <a:blip r:embed="rId149">
+                      <a:extLst>
+                        <a:ext uri="{28A0092B-C50C-407E-A947-70E740481C1C}">
+                          <a14:useLocalDpi xmlns:a14="http://schemas.microsoft.com/office/drawing/2010/main" val="0"/>
+                        </a:ext>
+                      </a:extLst>
+                    </a:blip>
+                    <a:stretch>
+                      <a:fillRect/>
+                    </a:stretch>
+                  </pic:blipFill>
+                  <pic:spPr>
+                    <a:xfrm>
+                      <a:off x="0" y="0"/>
+                      <a:ext cx="944713" cy="196815"/>
+                    </a:xfrm>
+                    <a:prstGeom prst="rect">
+                      <a:avLst/>
+                    </a:prstGeom>
+                  </pic:spPr>
+                </pic:pic>
+              </a:graphicData>
+            </a:graphic>
+            <wp14:sizeRelH relativeFrom="margin">
+              <wp14:pctWidth>0</wp14:pctWidth>
+            </wp14:sizeRelH>
+            <wp14:sizeRelV relativeFrom="margin">
+              <wp14:pctHeight>0</wp14:pctHeight>
+            </wp14:sizeRelV>
+          </wp:anchor>
+        </w:drawing>
+      </w:r>
+    </w:p>
+    <w:p>
+      <w:pPr>
+        <w:tabs>
+          <w:tab w:val="left" w:pos="1005"/>
+        </w:tabs>
+        <w:rPr>
+          <w:sz w:val="24"/>
+          <w:szCs w:val="24"/>
+        </w:rPr>
+      </w:pPr>
+      <w:r>
+        <w:rPr>
+          <w:sz w:val="24"/>
+          <w:szCs w:val="24"/>
+        </w:rPr>
+        <w:drawing>
+          <wp:anchor distT="0" distB="0" distL="114300" distR="114300" simplePos="0" relativeHeight="487821312" behindDoc="1" locked="0" layoutInCell="1" allowOverlap="1" wp14:anchorId="15CAA223" wp14:editId="05783181">
+            <wp:simplePos x="0" y="0"/>
+            <wp:positionH relativeFrom="margin">
+              <wp:posOffset>0</wp:posOffset>
+            </wp:positionH>
+            <wp:positionV relativeFrom="paragraph">
+              <wp:posOffset>133614</wp:posOffset>
+            </wp:positionV>
+            <wp:extent cx="1608455" cy="784860"/>
+            <wp:effectExtent l="0" t="0" r="0" b="0"/>
+            <wp:wrapTight wrapText="bothSides">
+              <wp:wrapPolygon edited="0">
+                <wp:start x="0" y="0"/>
+                <wp:lineTo x="0" y="20971"/>
+                <wp:lineTo x="21233" y="20971"/>
+                <wp:lineTo x="21233" y="0"/>
+                <wp:lineTo x="0" y="0"/>
+              </wp:wrapPolygon>
+            </wp:wrapTight>
+            <wp:docPr id="856696711" name="Picture 1" descr="A screenshot of a computer&#10;&#10;AI-generated content may be incorrect."/>
+            <wp:cNvGraphicFramePr>
+              <a:graphicFrameLocks xmlns:a="http://schemas.openxmlformats.org/drawingml/2006/main" noChangeAspect="1"/>
+            </wp:cNvGraphicFramePr>
+            <a:graphic xmlns:a="http://schemas.openxmlformats.org/drawingml/2006/main">
+              <a:graphicData uri="http://schemas.openxmlformats.org/drawingml/2006/picture">
+                <pic:pic xmlns:pic="http://schemas.openxmlformats.org/drawingml/2006/picture">
+                  <pic:nvPicPr>
+                    <pic:cNvPr id="856696711" name="Picture 1" descr="A screenshot of a computer&#10;&#10;AI-generated content may be incorrect."/>
+                    <pic:cNvPicPr/>
+                  </pic:nvPicPr>
+                  <pic:blipFill>
+                    <a:blip r:embed="rId150">
+                      <a:extLst>
+                        <a:ext uri="{28A0092B-C50C-407E-A947-70E740481C1C}">
+                          <a14:useLocalDpi xmlns:a14="http://schemas.microsoft.com/office/drawing/2010/main" val="0"/>
+                        </a:ext>
+                      </a:extLst>
+                    </a:blip>
+                    <a:stretch>
+                      <a:fillRect/>
+                    </a:stretch>
+                  </pic:blipFill>
+                  <pic:spPr>
+                    <a:xfrm>
+                      <a:off x="0" y="0"/>
+                      <a:ext cx="1608455" cy="784860"/>
+                    </a:xfrm>
+                    <a:prstGeom prst="rect">
+                      <a:avLst/>
+                    </a:prstGeom>
+                  </pic:spPr>
+                </pic:pic>
+              </a:graphicData>
+            </a:graphic>
+          </wp:anchor>
+        </w:drawing>
+      </w:r>
+    </w:p>
+    <w:p>
+      <w:pPr>
+        <w:tabs>
+          <w:tab w:val="left" w:pos="1005"/>
+        </w:tabs>
+        <w:rPr>
+          <w:sz w:val="24"/>
+          <w:szCs w:val="24"/>
+        </w:rPr>
+      </w:pPr>
+      <w:r>
+        <w:rPr>
+          <w:sz w:val="24"/>
+          <w:szCs w:val="24"/>
+        </w:rPr>
+        <w:t xml:space="preserve"> </w:t>
+      </w:r>
+    </w:p>
+    <w:p>
+      <w:pPr>
+        <w:rPr>
+          <w:sz w:val="24"/>
+          <w:szCs w:val="24"/>
+        </w:rPr>
+      </w:pPr>
+      <w:r>
+        <w:rPr>
+          <w:sz w:val="24"/>
+          <w:szCs w:val="24"/>
+        </w:rPr>
+        <w:t>Gradient of grey to red to yellow to white, imitates an explosion</w:t>
+      </w:r>
+    </w:p>
+    <w:p>
+      <w:pPr>
+        <w:rPr>
+          <w:sz w:val="24"/>
+          <w:szCs w:val="24"/>
+        </w:rPr>
+      </w:pPr>
+    </w:p>
+    <w:p>
+      <w:pPr>
+        <w:rPr>
+          <w:sz w:val="24"/>
+          <w:szCs w:val="24"/>
+        </w:rPr>
+      </w:pPr>
+      <w:r>
+        <w:rPr>
+          <w:sz w:val="24"/>
+          <w:szCs w:val="24"/>
+        </w:rPr>
+        <w:drawing>
+          <wp:anchor distT="0" distB="0" distL="114300" distR="114300" simplePos="0" relativeHeight="487822336" behindDoc="1" locked="0" layoutInCell="1" allowOverlap="1" wp14:anchorId="79234ED2" wp14:editId="27242859">
+            <wp:simplePos x="0" y="0"/>
+            <wp:positionH relativeFrom="margin">
+              <wp:align>left</wp:align>
+            </wp:positionH>
+            <wp:positionV relativeFrom="paragraph">
+              <wp:posOffset>509630</wp:posOffset>
+            </wp:positionV>
+            <wp:extent cx="1608455" cy="163830"/>
+            <wp:effectExtent l="0" t="0" r="0" b="7620"/>
+            <wp:wrapTight wrapText="bothSides">
+              <wp:wrapPolygon edited="0">
+                <wp:start x="0" y="0"/>
+                <wp:lineTo x="0" y="20093"/>
+                <wp:lineTo x="21233" y="20093"/>
+                <wp:lineTo x="21233" y="0"/>
+                <wp:lineTo x="0" y="0"/>
+              </wp:wrapPolygon>
+            </wp:wrapTight>
+            <wp:docPr id="845697498" name="Picture 1"/>
+            <wp:cNvGraphicFramePr>
+              <a:graphicFrameLocks xmlns:a="http://schemas.openxmlformats.org/drawingml/2006/main" noChangeAspect="1"/>
+            </wp:cNvGraphicFramePr>
+            <a:graphic xmlns:a="http://schemas.openxmlformats.org/drawingml/2006/main">
+              <a:graphicData uri="http://schemas.openxmlformats.org/drawingml/2006/picture">
+                <pic:pic xmlns:pic="http://schemas.openxmlformats.org/drawingml/2006/picture">
+                  <pic:nvPicPr>
+                    <pic:cNvPr id="845697498" name=""/>
+                    <pic:cNvPicPr/>
+                  </pic:nvPicPr>
+                  <pic:blipFill>
+                    <a:blip r:embed="rId151">
+                      <a:extLst>
+                        <a:ext uri="{28A0092B-C50C-407E-A947-70E740481C1C}">
+                          <a14:useLocalDpi xmlns:a14="http://schemas.microsoft.com/office/drawing/2010/main" val="0"/>
+                        </a:ext>
+                      </a:extLst>
+                    </a:blip>
+                    <a:stretch>
+                      <a:fillRect/>
+                    </a:stretch>
+                  </pic:blipFill>
+                  <pic:spPr>
+                    <a:xfrm>
+                      <a:off x="0" y="0"/>
+                      <a:ext cx="1608455" cy="163830"/>
+                    </a:xfrm>
+                    <a:prstGeom prst="rect">
+                      <a:avLst/>
+                    </a:prstGeom>
+                  </pic:spPr>
+                </pic:pic>
+              </a:graphicData>
+            </a:graphic>
+            <wp14:sizeRelH relativeFrom="margin">
+              <wp14:pctWidth>0</wp14:pctWidth>
+            </wp14:sizeRelH>
+            <wp14:sizeRelV relativeFrom="margin">
+              <wp14:pctHeight>0</wp14:pctHeight>
+            </wp14:sizeRelV>
+          </wp:anchor>
+        </w:drawing>
+      </w:r>
+      <w:r>
+        <w:rPr>
+          <w:sz w:val="24"/>
+          <w:szCs w:val="24"/>
+        </w:rPr>
+        <w:drawing>
+          <wp:anchor distT="0" distB="0" distL="114300" distR="114300" simplePos="0" relativeHeight="487823360" behindDoc="1" locked="0" layoutInCell="1" allowOverlap="1" wp14:anchorId="2D209072" wp14:editId="2E0A68BD">
+            <wp:simplePos x="0" y="0"/>
+            <wp:positionH relativeFrom="margin">
+              <wp:posOffset>0</wp:posOffset>
+            </wp:positionH>
+            <wp:positionV relativeFrom="paragraph">
+              <wp:posOffset>361579</wp:posOffset>
+            </wp:positionV>
+            <wp:extent cx="1590675" cy="132715"/>
+            <wp:effectExtent l="0" t="0" r="9525" b="635"/>
+            <wp:wrapTight wrapText="bothSides">
+              <wp:wrapPolygon edited="0">
+                <wp:start x="0" y="0"/>
+                <wp:lineTo x="0" y="18603"/>
+                <wp:lineTo x="21471" y="18603"/>
+                <wp:lineTo x="21471" y="0"/>
+                <wp:lineTo x="0" y="0"/>
+              </wp:wrapPolygon>
+            </wp:wrapTight>
+            <wp:docPr id="51072939" name="Picture 1"/>
+            <wp:cNvGraphicFramePr>
+              <a:graphicFrameLocks xmlns:a="http://schemas.openxmlformats.org/drawingml/2006/main" noChangeAspect="1"/>
+            </wp:cNvGraphicFramePr>
+            <a:graphic xmlns:a="http://schemas.openxmlformats.org/drawingml/2006/main">
+              <a:graphicData uri="http://schemas.openxmlformats.org/drawingml/2006/picture">
+                <pic:pic xmlns:pic="http://schemas.openxmlformats.org/drawingml/2006/picture">
+                  <pic:nvPicPr>
+                    <pic:cNvPr id="51072939" name=""/>
+                    <pic:cNvPicPr/>
+                  </pic:nvPicPr>
+                  <pic:blipFill>
+                    <a:blip r:embed="rId152">
+                      <a:extLst>
+                        <a:ext uri="{28A0092B-C50C-407E-A947-70E740481C1C}">
+                          <a14:useLocalDpi xmlns:a14="http://schemas.microsoft.com/office/drawing/2010/main" val="0"/>
+                        </a:ext>
+                      </a:extLst>
+                    </a:blip>
+                    <a:stretch>
+                      <a:fillRect/>
+                    </a:stretch>
+                  </pic:blipFill>
+                  <pic:spPr>
+                    <a:xfrm>
+                      <a:off x="0" y="0"/>
+                      <a:ext cx="1590675" cy="132715"/>
+                    </a:xfrm>
+                    <a:prstGeom prst="rect">
+                      <a:avLst/>
+                    </a:prstGeom>
+                  </pic:spPr>
+                </pic:pic>
+              </a:graphicData>
+            </a:graphic>
+            <wp14:sizeRelH relativeFrom="margin">
+              <wp14:pctWidth>0</wp14:pctWidth>
+            </wp14:sizeRelH>
+            <wp14:sizeRelV relativeFrom="margin">
+              <wp14:pctHeight>0</wp14:pctHeight>
+            </wp14:sizeRelV>
+          </wp:anchor>
+        </w:drawing>
+      </w:r>
+      <w:r>
+        <w:rPr>
+          <w:sz w:val="24"/>
+          <w:szCs w:val="24"/>
+        </w:rPr>
+        <w:drawing>
+          <wp:anchor distT="0" distB="0" distL="114300" distR="114300" simplePos="0" relativeHeight="487825408" behindDoc="1" locked="0" layoutInCell="1" allowOverlap="1" wp14:anchorId="499C508F" wp14:editId="19E8BBB1">
+            <wp:simplePos x="0" y="0"/>
+            <wp:positionH relativeFrom="margin">
+              <wp:align>left</wp:align>
+            </wp:positionH>
+            <wp:positionV relativeFrom="paragraph">
+              <wp:posOffset>227330</wp:posOffset>
+            </wp:positionV>
+            <wp:extent cx="2199640" cy="109855"/>
+            <wp:effectExtent l="0" t="0" r="0" b="4445"/>
+            <wp:wrapTight wrapText="bothSides">
+              <wp:wrapPolygon edited="0">
+                <wp:start x="0" y="0"/>
+                <wp:lineTo x="0" y="18728"/>
+                <wp:lineTo x="21326" y="18728"/>
+                <wp:lineTo x="21326" y="0"/>
+                <wp:lineTo x="0" y="0"/>
+              </wp:wrapPolygon>
+            </wp:wrapTight>
+            <wp:docPr id="793489342" name="Picture 1"/>
+            <wp:cNvGraphicFramePr>
+              <a:graphicFrameLocks xmlns:a="http://schemas.openxmlformats.org/drawingml/2006/main" noChangeAspect="1"/>
+            </wp:cNvGraphicFramePr>
+            <a:graphic xmlns:a="http://schemas.openxmlformats.org/drawingml/2006/main">
+              <a:graphicData uri="http://schemas.openxmlformats.org/drawingml/2006/picture">
+                <pic:pic xmlns:pic="http://schemas.openxmlformats.org/drawingml/2006/picture">
+                  <pic:nvPicPr>
+                    <pic:cNvPr id="793489342" name=""/>
+                    <pic:cNvPicPr/>
+                  </pic:nvPicPr>
+                  <pic:blipFill>
+                    <a:blip r:embed="rId153">
+                      <a:extLst>
+                        <a:ext uri="{28A0092B-C50C-407E-A947-70E740481C1C}">
+                          <a14:useLocalDpi xmlns:a14="http://schemas.microsoft.com/office/drawing/2010/main" val="0"/>
+                        </a:ext>
+                      </a:extLst>
+                    </a:blip>
+                    <a:stretch>
+                      <a:fillRect/>
+                    </a:stretch>
+                  </pic:blipFill>
+                  <pic:spPr>
+                    <a:xfrm>
+                      <a:off x="0" y="0"/>
+                      <a:ext cx="2199640" cy="109855"/>
+                    </a:xfrm>
+                    <a:prstGeom prst="rect">
+                      <a:avLst/>
+                    </a:prstGeom>
+                  </pic:spPr>
+                </pic:pic>
+              </a:graphicData>
+            </a:graphic>
+          </wp:anchor>
+        </w:drawing>
+      </w:r>
+      <w:r>
+        <w:rPr>
+          <w:sz w:val="24"/>
+          <w:szCs w:val="24"/>
+        </w:rPr>
+        <w:t xml:space="preserve">Bomb was visible after the explosion was over and during it or, the particle animation stopped when the object was destroyed. To fix this, I originally wanted to make the rigidbody kinematic, as I thought this would prevent it from being visible and non-movable, as this didn’t work, I disabled the sprite renderer for the bomb object, making it no longer visible and the </w:t>
+      </w:r>
+      <w:r>
+        <w:rPr>
+          <w:sz w:val="24"/>
+          <w:szCs w:val="24"/>
+        </w:rPr>
+        <w:t xml:space="preserve">animation was able to carry out properly. </w:t>
+      </w:r>
+    </w:p>
+    <w:p>
+      <w:pPr>
+        <w:rPr>
+          <w:sz w:val="24"/>
+          <w:szCs w:val="24"/>
+        </w:rPr>
+      </w:pPr>
+    </w:p>
+    <w:p>
+      <w:pPr>
+        <w:rPr>
+          <w:sz w:val="24"/>
+          <w:szCs w:val="24"/>
+        </w:rPr>
+      </w:pPr>
+    </w:p>
+    <w:p>
+      <w:pPr>
         <w:rPr>
           <w:sz w:val="24"/>
           <w:szCs w:val="24"/>

</xml_diff>

<commit_message>
Finished bomb, added to level 1 and added the first enemy
</commit_message>
<xml_diff>
--- a/Coursework Project - 2d Platformer Design.docx
+++ b/Coursework Project - 2d Platformer Design.docx
@@ -6937,43 +6937,7 @@
                 <w:sz w:val="24"/>
                 <w:szCs w:val="24"/>
               </w:rPr>
-              <w:t xml:space="preserve"> </w:t>
-            </w:r>
-            <w:r>
-              <w:rPr>
-                <w:rFonts w:asciiTheme="minorHAnsi" w:hAnsiTheme="minorHAnsi" w:cstheme="minorHAnsi"/>
-                <w:w w:val="105"/>
-                <w:sz w:val="24"/>
-                <w:szCs w:val="24"/>
-              </w:rPr>
-              <w:t>Move around</w:t>
-            </w:r>
-            <w:r>
-              <w:rPr>
-                <w:rFonts w:asciiTheme="minorHAnsi" w:hAnsiTheme="minorHAnsi" w:cstheme="minorHAnsi"/>
-                <w:w w:val="105"/>
-                <w:sz w:val="24"/>
-                <w:szCs w:val="24"/>
-              </w:rPr>
-              <w:t xml:space="preserve"> </w:t>
-            </w:r>
-            <w:r>
-              <w:rPr>
-                <w:rFonts w:asciiTheme="minorHAnsi" w:hAnsiTheme="minorHAnsi" w:cstheme="minorHAnsi"/>
-                <w:w w:val="105"/>
-                <w:sz w:val="24"/>
-                <w:szCs w:val="24"/>
-              </w:rPr>
-              <w:t>when rope attached to the ceiling</w:t>
-            </w:r>
-            <w:r>
-              <w:rPr>
-                <w:rFonts w:asciiTheme="minorHAnsi" w:hAnsiTheme="minorHAnsi" w:cstheme="minorHAnsi"/>
-                <w:w w:val="105"/>
-                <w:sz w:val="24"/>
-                <w:szCs w:val="24"/>
-              </w:rPr>
-              <w:t xml:space="preserve"> </w:t>
+              <w:t xml:space="preserve"> Move around when rope attached to the ceiling </w:t>
             </w:r>
           </w:p>
         </w:tc>
@@ -16950,7 +16914,7 @@
           <w:szCs w:val="24"/>
         </w:rPr>
         <w:drawing>
-          <wp:anchor distT="0" distB="0" distL="114300" distR="114300" simplePos="0" relativeHeight="487646208" behindDoc="1" locked="0" layoutInCell="1" allowOverlap="1" wp14:anchorId="05140391" wp14:editId="4A3D3041">
+          <wp:anchor distT="0" distB="0" distL="114300" distR="114300" simplePos="0" relativeHeight="487646208" behindDoc="1" locked="0" layoutInCell="1" allowOverlap="1" wp14:anchorId="05140391" wp14:editId="480E08C0">
             <wp:simplePos x="0" y="0"/>
             <wp:positionH relativeFrom="margin">
               <wp:posOffset>4498966</wp:posOffset>
@@ -19021,17 +18985,6 @@
           <w:szCs w:val="24"/>
         </w:rPr>
       </w:pPr>
-    </w:p>
-    <w:p>
-      <w:pPr>
-        <w:rPr>
-          <w:rFonts w:asciiTheme="minorHAnsi" w:hAnsiTheme="minorHAnsi" w:cstheme="minorHAnsi"/>
-          <w:b/>
-          <w:bCs/>
-          <w:sz w:val="24"/>
-          <w:szCs w:val="24"/>
-        </w:rPr>
-      </w:pPr>
       <w:r>
         <w:rPr>
           <w:rFonts w:asciiTheme="minorHAnsi" w:hAnsiTheme="minorHAnsi" w:cstheme="minorHAnsi"/>
@@ -19042,9 +18995,25 @@
           <w:szCs w:val="24"/>
         </w:rPr>
         <w:drawing>
-          <wp:inline distT="0" distB="0" distL="0" distR="0" wp14:anchorId="49FB97D7" wp14:editId="0DC04C1D">
+          <wp:anchor distT="0" distB="0" distL="114300" distR="114300" simplePos="0" relativeHeight="487826432" behindDoc="1" locked="0" layoutInCell="1" allowOverlap="1" wp14:anchorId="49FB97D7" wp14:editId="5BDC77C9">
+            <wp:simplePos x="0" y="0"/>
+            <wp:positionH relativeFrom="margin">
+              <wp:align>left</wp:align>
+            </wp:positionH>
+            <wp:positionV relativeFrom="paragraph">
+              <wp:posOffset>58564</wp:posOffset>
+            </wp:positionV>
             <wp:extent cx="2544417" cy="599082"/>
             <wp:effectExtent l="0" t="0" r="8890" b="0"/>
+            <wp:wrapTight wrapText="bothSides">
+              <wp:wrapPolygon edited="0">
+                <wp:start x="0" y="0"/>
+                <wp:lineTo x="0" y="20615"/>
+                <wp:lineTo x="21514" y="20615"/>
+                <wp:lineTo x="21514" y="0"/>
+                <wp:lineTo x="0" y="0"/>
+              </wp:wrapPolygon>
+            </wp:wrapTight>
             <wp:docPr id="1739434218" name="Picture 1"/>
             <wp:cNvGraphicFramePr>
               <a:graphicFrameLocks xmlns:a="http://schemas.openxmlformats.org/drawingml/2006/main" noChangeAspect="1"/>
@@ -19057,7 +19026,13 @@
                     <pic:cNvPicPr/>
                   </pic:nvPicPr>
                   <pic:blipFill>
-                    <a:blip r:embed="rId34"/>
+                    <a:blip r:embed="rId34">
+                      <a:extLst>
+                        <a:ext uri="{28A0092B-C50C-407E-A947-70E740481C1C}">
+                          <a14:useLocalDpi xmlns:a14="http://schemas.microsoft.com/office/drawing/2010/main" val="0"/>
+                        </a:ext>
+                      </a:extLst>
+                    </a:blip>
                     <a:stretch>
                       <a:fillRect/>
                     </a:stretch>
@@ -19065,7 +19040,7 @@
                   <pic:spPr>
                     <a:xfrm>
                       <a:off x="0" y="0"/>
-                      <a:ext cx="2556395" cy="601902"/>
+                      <a:ext cx="2544417" cy="599082"/>
                     </a:xfrm>
                     <a:prstGeom prst="rect">
                       <a:avLst/>
@@ -19074,7 +19049,7 @@
                 </pic:pic>
               </a:graphicData>
             </a:graphic>
-          </wp:inline>
+          </wp:anchor>
         </w:drawing>
       </w:r>
     </w:p>
@@ -19082,42 +19057,12 @@
       <w:pPr>
         <w:rPr>
           <w:rFonts w:asciiTheme="minorHAnsi" w:hAnsiTheme="minorHAnsi" w:cstheme="minorHAnsi"/>
-          <w:sz w:val="24"/>
-          <w:szCs w:val="24"/>
-        </w:rPr>
-      </w:pPr>
-      <w:r>
-        <w:rPr>
-          <w:rFonts w:asciiTheme="minorHAnsi" w:hAnsiTheme="minorHAnsi" w:cstheme="minorHAnsi"/>
-          <w:sz w:val="24"/>
-          <w:szCs w:val="24"/>
-        </w:rPr>
-        <w:t>I tried just changing the position of the player when they entered the portal, but th</w:t>
-      </w:r>
-      <w:r>
-        <w:rPr>
-          <w:rFonts w:asciiTheme="minorHAnsi" w:hAnsiTheme="minorHAnsi" w:cstheme="minorHAnsi"/>
-          <w:sz w:val="24"/>
-          <w:szCs w:val="24"/>
-        </w:rPr>
-        <w:t xml:space="preserve">at didn’t work. I then added an f after each number </w:t>
-      </w:r>
-      <w:r>
-        <w:rPr>
-          <w:rFonts w:asciiTheme="minorHAnsi" w:hAnsiTheme="minorHAnsi" w:cstheme="minorHAnsi"/>
-          <w:sz w:val="24"/>
-          <w:szCs w:val="24"/>
-        </w:rPr>
-        <w:t>to specify a float, w</w:t>
-      </w:r>
-      <w:r>
-        <w:rPr>
-          <w:rFonts w:asciiTheme="minorHAnsi" w:hAnsiTheme="minorHAnsi" w:cstheme="minorHAnsi"/>
-          <w:sz w:val="24"/>
-          <w:szCs w:val="24"/>
-        </w:rPr>
-        <w:t>ith a vector3 object. This came back with no errors</w:t>
-      </w:r>
+          <w:b/>
+          <w:bCs/>
+          <w:sz w:val="24"/>
+          <w:szCs w:val="24"/>
+        </w:rPr>
+      </w:pPr>
     </w:p>
     <w:p>
       <w:pPr>
@@ -19135,9 +19080,90 @@
           <w:szCs w:val="24"/>
         </w:rPr>
         <w:drawing>
-          <wp:inline distT="0" distB="0" distL="0" distR="0" wp14:anchorId="4E896223" wp14:editId="2B00465F">
+          <wp:anchor distT="0" distB="0" distL="114300" distR="114300" simplePos="0" relativeHeight="487828480" behindDoc="1" locked="0" layoutInCell="1" allowOverlap="1" wp14:anchorId="720F32F6" wp14:editId="10801072">
+            <wp:simplePos x="0" y="0"/>
+            <wp:positionH relativeFrom="column">
+              <wp:posOffset>-5979</wp:posOffset>
+            </wp:positionH>
+            <wp:positionV relativeFrom="paragraph">
+              <wp:posOffset>488950</wp:posOffset>
+            </wp:positionV>
+            <wp:extent cx="2607945" cy="361950"/>
+            <wp:effectExtent l="0" t="0" r="1905" b="0"/>
+            <wp:wrapTight wrapText="bothSides">
+              <wp:wrapPolygon edited="0">
+                <wp:start x="0" y="0"/>
+                <wp:lineTo x="0" y="20463"/>
+                <wp:lineTo x="21458" y="20463"/>
+                <wp:lineTo x="21458" y="0"/>
+                <wp:lineTo x="0" y="0"/>
+              </wp:wrapPolygon>
+            </wp:wrapTight>
+            <wp:docPr id="1021739932" name="Picture 1"/>
+            <wp:cNvGraphicFramePr>
+              <a:graphicFrameLocks xmlns:a="http://schemas.openxmlformats.org/drawingml/2006/main" noChangeAspect="1"/>
+            </wp:cNvGraphicFramePr>
+            <a:graphic xmlns:a="http://schemas.openxmlformats.org/drawingml/2006/main">
+              <a:graphicData uri="http://schemas.openxmlformats.org/drawingml/2006/picture">
+                <pic:pic xmlns:pic="http://schemas.openxmlformats.org/drawingml/2006/picture">
+                  <pic:nvPicPr>
+                    <pic:cNvPr id="1021739932" name=""/>
+                    <pic:cNvPicPr/>
+                  </pic:nvPicPr>
+                  <pic:blipFill>
+                    <a:blip r:embed="rId35">
+                      <a:extLst>
+                        <a:ext uri="{28A0092B-C50C-407E-A947-70E740481C1C}">
+                          <a14:useLocalDpi xmlns:a14="http://schemas.microsoft.com/office/drawing/2010/main" val="0"/>
+                        </a:ext>
+                      </a:extLst>
+                    </a:blip>
+                    <a:stretch>
+                      <a:fillRect/>
+                    </a:stretch>
+                  </pic:blipFill>
+                  <pic:spPr>
+                    <a:xfrm>
+                      <a:off x="0" y="0"/>
+                      <a:ext cx="2607945" cy="361950"/>
+                    </a:xfrm>
+                    <a:prstGeom prst="rect">
+                      <a:avLst/>
+                    </a:prstGeom>
+                  </pic:spPr>
+                </pic:pic>
+              </a:graphicData>
+            </a:graphic>
+          </wp:anchor>
+        </w:drawing>
+      </w:r>
+      <w:r>
+        <w:rPr>
+          <w:rFonts w:asciiTheme="minorHAnsi" w:hAnsiTheme="minorHAnsi" w:cstheme="minorHAnsi"/>
+          <w:noProof/>
+          <w:sz w:val="24"/>
+          <w:szCs w:val="24"/>
+        </w:rPr>
+        <w:drawing>
+          <wp:anchor distT="0" distB="0" distL="114300" distR="114300" simplePos="0" relativeHeight="487827456" behindDoc="1" locked="0" layoutInCell="1" allowOverlap="1" wp14:anchorId="4E896223" wp14:editId="163A617E">
+            <wp:simplePos x="0" y="0"/>
+            <wp:positionH relativeFrom="margin">
+              <wp:align>left</wp:align>
+            </wp:positionH>
+            <wp:positionV relativeFrom="paragraph">
+              <wp:posOffset>333531</wp:posOffset>
+            </wp:positionV>
             <wp:extent cx="2377440" cy="106718"/>
             <wp:effectExtent l="0" t="0" r="3810" b="7620"/>
+            <wp:wrapTight wrapText="bothSides">
+              <wp:wrapPolygon edited="0">
+                <wp:start x="0" y="0"/>
+                <wp:lineTo x="0" y="19286"/>
+                <wp:lineTo x="21462" y="19286"/>
+                <wp:lineTo x="21462" y="0"/>
+                <wp:lineTo x="0" y="0"/>
+              </wp:wrapPolygon>
+            </wp:wrapTight>
             <wp:docPr id="890790931" name="Picture 1"/>
             <wp:cNvGraphicFramePr>
               <a:graphicFrameLocks xmlns:a="http://schemas.openxmlformats.org/drawingml/2006/main" noChangeAspect="1"/>
@@ -19150,7 +19176,13 @@
                     <pic:cNvPicPr/>
                   </pic:nvPicPr>
                   <pic:blipFill>
-                    <a:blip r:embed="rId35"/>
+                    <a:blip r:embed="rId36">
+                      <a:extLst>
+                        <a:ext uri="{28A0092B-C50C-407E-A947-70E740481C1C}">
+                          <a14:useLocalDpi xmlns:a14="http://schemas.microsoft.com/office/drawing/2010/main" val="0"/>
+                        </a:ext>
+                      </a:extLst>
+                    </a:blip>
                     <a:stretch>
                       <a:fillRect/>
                     </a:stretch>
@@ -19158,7 +19190,7 @@
                   <pic:spPr>
                     <a:xfrm>
                       <a:off x="0" y="0"/>
-                      <a:ext cx="2454950" cy="110197"/>
+                      <a:ext cx="2377440" cy="106718"/>
                     </a:xfrm>
                     <a:prstGeom prst="rect">
                       <a:avLst/>
@@ -19167,58 +19199,40 @@
                 </pic:pic>
               </a:graphicData>
             </a:graphic>
-          </wp:inline>
+          </wp:anchor>
         </w:drawing>
       </w:r>
-    </w:p>
-    <w:p>
-      <w:pPr>
-        <w:rPr>
-          <w:rFonts w:asciiTheme="minorHAnsi" w:hAnsiTheme="minorHAnsi" w:cstheme="minorHAnsi"/>
-          <w:sz w:val="24"/>
-          <w:szCs w:val="24"/>
-        </w:rPr>
-      </w:pPr>
-    </w:p>
-    <w:p>
-      <w:pPr>
-        <w:rPr>
-          <w:rFonts w:asciiTheme="minorHAnsi" w:hAnsiTheme="minorHAnsi" w:cstheme="minorHAnsi"/>
-          <w:sz w:val="24"/>
-          <w:szCs w:val="24"/>
-        </w:rPr>
-      </w:pPr>
-      <w:r>
-        <w:rPr>
-          <w:rFonts w:asciiTheme="minorHAnsi" w:hAnsiTheme="minorHAnsi" w:cstheme="minorHAnsi"/>
-          <w:sz w:val="24"/>
-          <w:szCs w:val="24"/>
-        </w:rPr>
-        <w:t>When I started the program, the player kept</w:t>
-      </w:r>
-      <w:r>
-        <w:rPr>
-          <w:rFonts w:asciiTheme="minorHAnsi" w:hAnsiTheme="minorHAnsi" w:cstheme="minorHAnsi"/>
-          <w:sz w:val="24"/>
-          <w:szCs w:val="24"/>
-        </w:rPr>
-        <w:t xml:space="preserve"> falling through the floor, I didn’t know if it was a problem with the player or the ground, so I made a new object </w:t>
-      </w:r>
-      <w:r>
-        <w:rPr>
-          <w:rFonts w:asciiTheme="minorHAnsi" w:hAnsiTheme="minorHAnsi" w:cstheme="minorHAnsi"/>
-          <w:sz w:val="24"/>
-          <w:szCs w:val="24"/>
-        </w:rPr>
-        <w:t>of a 2d box, the box fe</w:t>
-      </w:r>
-      <w:r>
-        <w:rPr>
-          <w:rFonts w:asciiTheme="minorHAnsi" w:hAnsiTheme="minorHAnsi" w:cstheme="minorHAnsi"/>
-          <w:sz w:val="24"/>
-          <w:szCs w:val="24"/>
-        </w:rPr>
-        <w:t>ll and landed on the ground so I knew it was a problem with the player object.</w:t>
+      <w:r>
+        <w:rPr>
+          <w:rFonts w:asciiTheme="minorHAnsi" w:hAnsiTheme="minorHAnsi" w:cstheme="minorHAnsi"/>
+          <w:sz w:val="24"/>
+          <w:szCs w:val="24"/>
+        </w:rPr>
+        <w:t>I tried just changing the position of the player when they entered the portal, but th</w:t>
+      </w:r>
+      <w:r>
+        <w:rPr>
+          <w:rFonts w:asciiTheme="minorHAnsi" w:hAnsiTheme="minorHAnsi" w:cstheme="minorHAnsi"/>
+          <w:sz w:val="24"/>
+          <w:szCs w:val="24"/>
+        </w:rPr>
+        <w:t xml:space="preserve">at didn’t work. I then added an f after each number </w:t>
+      </w:r>
+      <w:r>
+        <w:rPr>
+          <w:rFonts w:asciiTheme="minorHAnsi" w:hAnsiTheme="minorHAnsi" w:cstheme="minorHAnsi"/>
+          <w:sz w:val="24"/>
+          <w:szCs w:val="24"/>
+        </w:rPr>
+        <w:t>to specify a float, w</w:t>
+      </w:r>
+      <w:r>
+        <w:rPr>
+          <w:rFonts w:asciiTheme="minorHAnsi" w:hAnsiTheme="minorHAnsi" w:cstheme="minorHAnsi"/>
+          <w:sz w:val="24"/>
+          <w:szCs w:val="24"/>
+        </w:rPr>
+        <w:t>ith a vector3 object. This came back with no errors</w:t>
       </w:r>
     </w:p>
     <w:p>
@@ -19237,127 +19251,25 @@
           <w:szCs w:val="24"/>
         </w:rPr>
         <w:drawing>
-          <wp:inline distT="0" distB="0" distL="0" distR="0" wp14:anchorId="720F32F6" wp14:editId="6D7FBD89">
-            <wp:extent cx="2608027" cy="362069"/>
-            <wp:effectExtent l="0" t="0" r="1905" b="0"/>
-            <wp:docPr id="1021739932" name="Picture 1"/>
-            <wp:cNvGraphicFramePr>
-              <a:graphicFrameLocks xmlns:a="http://schemas.openxmlformats.org/drawingml/2006/main" noChangeAspect="1"/>
-            </wp:cNvGraphicFramePr>
-            <a:graphic xmlns:a="http://schemas.openxmlformats.org/drawingml/2006/main">
-              <a:graphicData uri="http://schemas.openxmlformats.org/drawingml/2006/picture">
-                <pic:pic xmlns:pic="http://schemas.openxmlformats.org/drawingml/2006/picture">
-                  <pic:nvPicPr>
-                    <pic:cNvPr id="1021739932" name=""/>
-                    <pic:cNvPicPr/>
-                  </pic:nvPicPr>
-                  <pic:blipFill>
-                    <a:blip r:embed="rId36"/>
-                    <a:stretch>
-                      <a:fillRect/>
-                    </a:stretch>
-                  </pic:blipFill>
-                  <pic:spPr>
-                    <a:xfrm>
-                      <a:off x="0" y="0"/>
-                      <a:ext cx="2632057" cy="365405"/>
-                    </a:xfrm>
-                    <a:prstGeom prst="rect">
-                      <a:avLst/>
-                    </a:prstGeom>
-                  </pic:spPr>
-                </pic:pic>
-              </a:graphicData>
-            </a:graphic>
-          </wp:inline>
-        </w:drawing>
-      </w:r>
-    </w:p>
-    <w:p>
-      <w:pPr>
-        <w:rPr>
-          <w:rFonts w:asciiTheme="minorHAnsi" w:hAnsiTheme="minorHAnsi" w:cstheme="minorHAnsi"/>
-          <w:sz w:val="24"/>
-          <w:szCs w:val="24"/>
-        </w:rPr>
-      </w:pPr>
-      <w:r>
-        <w:rPr>
-          <w:rFonts w:asciiTheme="minorHAnsi" w:hAnsiTheme="minorHAnsi" w:cstheme="minorHAnsi"/>
-          <w:sz w:val="24"/>
-          <w:szCs w:val="24"/>
-        </w:rPr>
-        <w:t>I temporarily removed the code I had just added</w:t>
-      </w:r>
-      <w:r>
-        <w:rPr>
-          <w:rFonts w:asciiTheme="minorHAnsi" w:hAnsiTheme="minorHAnsi" w:cstheme="minorHAnsi"/>
-          <w:sz w:val="24"/>
-          <w:szCs w:val="24"/>
-        </w:rPr>
-        <w:t xml:space="preserve"> and it worked, because the isTrigger </w:t>
-      </w:r>
-      <w:r>
-        <w:rPr>
-          <w:rFonts w:asciiTheme="minorHAnsi" w:hAnsiTheme="minorHAnsi" w:cstheme="minorHAnsi"/>
-          <w:sz w:val="24"/>
-          <w:szCs w:val="24"/>
-        </w:rPr>
-        <w:t>box being selected</w:t>
-      </w:r>
-      <w:r>
-        <w:rPr>
-          <w:rFonts w:asciiTheme="minorHAnsi" w:hAnsiTheme="minorHAnsi" w:cstheme="minorHAnsi"/>
-          <w:sz w:val="24"/>
-          <w:szCs w:val="24"/>
-        </w:rPr>
-        <w:t xml:space="preserve"> was removing the collision. </w:t>
-      </w:r>
-    </w:p>
-    <w:p>
-      <w:pPr>
-        <w:rPr>
-          <w:rFonts w:asciiTheme="minorHAnsi" w:hAnsiTheme="minorHAnsi" w:cstheme="minorHAnsi"/>
-          <w:sz w:val="24"/>
-          <w:szCs w:val="24"/>
-        </w:rPr>
-      </w:pPr>
-      <w:r>
-        <w:rPr>
-          <w:rFonts w:asciiTheme="minorHAnsi" w:hAnsiTheme="minorHAnsi" w:cstheme="minorHAnsi"/>
-          <w:sz w:val="24"/>
-          <w:szCs w:val="24"/>
-        </w:rPr>
-        <w:t xml:space="preserve">After this, the player wasn’t being teleported, so I </w:t>
-      </w:r>
-      <w:r>
-        <w:rPr>
-          <w:rFonts w:asciiTheme="minorHAnsi" w:hAnsiTheme="minorHAnsi" w:cstheme="minorHAnsi"/>
-          <w:sz w:val="24"/>
-          <w:szCs w:val="24"/>
-        </w:rPr>
-        <w:t>created a new object called PlayerCollider which moved with the player and moved the collider code from the player to a new script attached to that object.</w:t>
-      </w:r>
-    </w:p>
-    <w:p>
-      <w:pPr>
-        <w:rPr>
-          <w:rFonts w:asciiTheme="minorHAnsi" w:hAnsiTheme="minorHAnsi" w:cstheme="minorHAnsi"/>
-          <w:sz w:val="24"/>
-          <w:szCs w:val="24"/>
-        </w:rPr>
-      </w:pPr>
-      <w:r>
-        <w:rPr>
-          <w:rFonts w:asciiTheme="minorHAnsi" w:hAnsiTheme="minorHAnsi" w:cstheme="minorHAnsi"/>
-          <w:noProof/>
-          <w:sz w:val="24"/>
-          <w:szCs w:val="24"/>
-        </w:rPr>
-        <w:drawing>
-          <wp:inline distT="0" distB="0" distL="0" distR="0" wp14:anchorId="088951EA" wp14:editId="3987F347">
+          <wp:anchor distT="0" distB="0" distL="114300" distR="114300" simplePos="0" relativeHeight="487829504" behindDoc="1" locked="0" layoutInCell="1" allowOverlap="1" wp14:anchorId="088951EA" wp14:editId="0816EB54">
+            <wp:simplePos x="0" y="0"/>
+            <wp:positionH relativeFrom="margin">
+              <wp:align>left</wp:align>
+            </wp:positionH>
+            <wp:positionV relativeFrom="paragraph">
+              <wp:posOffset>11574</wp:posOffset>
+            </wp:positionV>
             <wp:extent cx="2721320" cy="1685676"/>
             <wp:effectExtent l="0" t="0" r="3175" b="0"/>
+            <wp:wrapTight wrapText="bothSides">
+              <wp:wrapPolygon edited="0">
+                <wp:start x="0" y="0"/>
+                <wp:lineTo x="0" y="21242"/>
+                <wp:lineTo x="21474" y="21242"/>
+                <wp:lineTo x="21474" y="0"/>
+                <wp:lineTo x="0" y="0"/>
+              </wp:wrapPolygon>
+            </wp:wrapTight>
             <wp:docPr id="750758537" name="Picture 1" descr="A computer screen shot of a program code&#10;&#10;AI-generated content may be incorrect."/>
             <wp:cNvGraphicFramePr>
               <a:graphicFrameLocks xmlns:a="http://schemas.openxmlformats.org/drawingml/2006/main" noChangeAspect="1"/>
@@ -19370,7 +19282,13 @@
                     <pic:cNvPicPr/>
                   </pic:nvPicPr>
                   <pic:blipFill>
-                    <a:blip r:embed="rId37"/>
+                    <a:blip r:embed="rId37">
+                      <a:extLst>
+                        <a:ext uri="{28A0092B-C50C-407E-A947-70E740481C1C}">
+                          <a14:useLocalDpi xmlns:a14="http://schemas.microsoft.com/office/drawing/2010/main" val="0"/>
+                        </a:ext>
+                      </a:extLst>
+                    </a:blip>
                     <a:stretch>
                       <a:fillRect/>
                     </a:stretch>
@@ -19378,7 +19296,7 @@
                   <pic:spPr>
                     <a:xfrm>
                       <a:off x="0" y="0"/>
-                      <a:ext cx="2728585" cy="1690176"/>
+                      <a:ext cx="2721320" cy="1685676"/>
                     </a:xfrm>
                     <a:prstGeom prst="rect">
                       <a:avLst/>
@@ -19387,7 +19305,7 @@
                 </pic:pic>
               </a:graphicData>
             </a:graphic>
-          </wp:inline>
+          </wp:anchor>
         </w:drawing>
       </w:r>
     </w:p>
@@ -19395,22 +19313,96 @@
       <w:pPr>
         <w:rPr>
           <w:rFonts w:asciiTheme="minorHAnsi" w:hAnsiTheme="minorHAnsi" w:cstheme="minorHAnsi"/>
+          <w:sz w:val="24"/>
+          <w:szCs w:val="24"/>
+        </w:rPr>
+      </w:pPr>
+    </w:p>
+    <w:p>
+      <w:pPr>
+        <w:rPr>
+          <w:rFonts w:asciiTheme="minorHAnsi" w:hAnsiTheme="minorHAnsi" w:cstheme="minorHAnsi"/>
+          <w:sz w:val="24"/>
+          <w:szCs w:val="24"/>
+        </w:rPr>
+      </w:pPr>
+      <w:r>
+        <w:rPr>
+          <w:rFonts w:asciiTheme="minorHAnsi" w:hAnsiTheme="minorHAnsi" w:cstheme="minorHAnsi"/>
+          <w:sz w:val="24"/>
+          <w:szCs w:val="24"/>
+        </w:rPr>
+        <w:t>When I started the program, the player kept</w:t>
+      </w:r>
+      <w:r>
+        <w:rPr>
+          <w:rFonts w:asciiTheme="minorHAnsi" w:hAnsiTheme="minorHAnsi" w:cstheme="minorHAnsi"/>
+          <w:sz w:val="24"/>
+          <w:szCs w:val="24"/>
+        </w:rPr>
+        <w:t xml:space="preserve"> falling through the floor, I didn’t know if it was a problem with the player or the ground, so I made a new object </w:t>
+      </w:r>
+      <w:r>
+        <w:rPr>
+          <w:rFonts w:asciiTheme="minorHAnsi" w:hAnsiTheme="minorHAnsi" w:cstheme="minorHAnsi"/>
+          <w:sz w:val="24"/>
+          <w:szCs w:val="24"/>
+        </w:rPr>
+        <w:t>of a 2d box, the box fe</w:t>
+      </w:r>
+      <w:r>
+        <w:rPr>
+          <w:rFonts w:asciiTheme="minorHAnsi" w:hAnsiTheme="minorHAnsi" w:cstheme="minorHAnsi"/>
+          <w:sz w:val="24"/>
+          <w:szCs w:val="24"/>
+        </w:rPr>
+        <w:t>ll and landed on the ground so I knew it was a problem with the player object.</w:t>
+      </w:r>
+    </w:p>
+    <w:p>
+      <w:pPr>
+        <w:rPr>
+          <w:rFonts w:asciiTheme="minorHAnsi" w:hAnsiTheme="minorHAnsi" w:cstheme="minorHAnsi"/>
+          <w:sz w:val="24"/>
+          <w:szCs w:val="24"/>
+        </w:rPr>
+      </w:pPr>
+    </w:p>
+    <w:p>
+      <w:pPr>
+        <w:rPr>
+          <w:rFonts w:asciiTheme="minorHAnsi" w:hAnsiTheme="minorHAnsi" w:cstheme="minorHAnsi"/>
+          <w:sz w:val="24"/>
+          <w:szCs w:val="24"/>
+        </w:rPr>
+      </w:pPr>
+      <w:r>
+        <w:rPr>
+          <w:rFonts w:asciiTheme="minorHAnsi" w:hAnsiTheme="minorHAnsi" w:cstheme="minorHAnsi"/>
           <w:noProof/>
           <w:sz w:val="24"/>
           <w:szCs w:val="24"/>
         </w:rPr>
-      </w:pPr>
-      <w:r>
-        <w:rPr>
-          <w:rFonts w:asciiTheme="minorHAnsi" w:hAnsiTheme="minorHAnsi" w:cstheme="minorHAnsi"/>
-          <w:noProof/>
-          <w:sz w:val="24"/>
-          <w:szCs w:val="24"/>
-        </w:rPr>
         <w:drawing>
-          <wp:inline distT="0" distB="0" distL="0" distR="0" wp14:anchorId="29BB086B" wp14:editId="79F3A124">
+          <wp:anchor distT="0" distB="0" distL="114300" distR="114300" simplePos="0" relativeHeight="487830528" behindDoc="1" locked="0" layoutInCell="1" allowOverlap="1" wp14:anchorId="29BB086B" wp14:editId="33303031">
+            <wp:simplePos x="0" y="0"/>
+            <wp:positionH relativeFrom="margin">
+              <wp:align>left</wp:align>
+            </wp:positionH>
+            <wp:positionV relativeFrom="paragraph">
+              <wp:posOffset>62853</wp:posOffset>
+            </wp:positionV>
             <wp:extent cx="2456953" cy="1209324"/>
             <wp:effectExtent l="0" t="0" r="635" b="0"/>
+            <wp:wrapTight wrapText="bothSides">
+              <wp:wrapPolygon edited="0">
+                <wp:start x="0" y="0"/>
+                <wp:lineTo x="0" y="21101"/>
+                <wp:lineTo x="21438" y="21101"/>
+                <wp:lineTo x="21438" y="0"/>
+                <wp:lineTo x="0" y="0"/>
+              </wp:wrapPolygon>
+            </wp:wrapTight>
             <wp:docPr id="1142723766" name="Picture 1" descr="A screen shot of a computer program&#10;&#10;AI-generated content may be incorrect."/>
             <wp:cNvGraphicFramePr>
               <a:graphicFrameLocks xmlns:a="http://schemas.openxmlformats.org/drawingml/2006/main" noChangeAspect="1"/>
@@ -19423,7 +19415,13 @@
                     <pic:cNvPicPr/>
                   </pic:nvPicPr>
                   <pic:blipFill>
-                    <a:blip r:embed="rId38"/>
+                    <a:blip r:embed="rId38">
+                      <a:extLst>
+                        <a:ext uri="{28A0092B-C50C-407E-A947-70E740481C1C}">
+                          <a14:useLocalDpi xmlns:a14="http://schemas.microsoft.com/office/drawing/2010/main" val="0"/>
+                        </a:ext>
+                      </a:extLst>
+                    </a:blip>
                     <a:stretch>
                       <a:fillRect/>
                     </a:stretch>
@@ -19431,7 +19429,7 @@
                   <pic:spPr>
                     <a:xfrm>
                       <a:off x="0" y="0"/>
-                      <a:ext cx="2465746" cy="1213652"/>
+                      <a:ext cx="2456953" cy="1209324"/>
                     </a:xfrm>
                     <a:prstGeom prst="rect">
                       <a:avLst/>
@@ -19440,68 +19438,65 @@
                 </pic:pic>
               </a:graphicData>
             </a:graphic>
-          </wp:inline>
+          </wp:anchor>
         </w:drawing>
       </w:r>
-    </w:p>
-    <w:p>
-      <w:pPr>
+      <w:r>
+        <w:rPr>
+          <w:rFonts w:asciiTheme="minorHAnsi" w:hAnsiTheme="minorHAnsi" w:cstheme="minorHAnsi"/>
+          <w:sz w:val="24"/>
+          <w:szCs w:val="24"/>
+        </w:rPr>
+        <w:t>I temporarily removed the code I had just added</w:t>
+      </w:r>
+      <w:r>
+        <w:rPr>
+          <w:rFonts w:asciiTheme="minorHAnsi" w:hAnsiTheme="minorHAnsi" w:cstheme="minorHAnsi"/>
+          <w:sz w:val="24"/>
+          <w:szCs w:val="24"/>
+        </w:rPr>
+        <w:t xml:space="preserve"> and it worked, because the isTrigger </w:t>
+      </w:r>
+      <w:r>
+        <w:rPr>
+          <w:rFonts w:asciiTheme="minorHAnsi" w:hAnsiTheme="minorHAnsi" w:cstheme="minorHAnsi"/>
+          <w:sz w:val="24"/>
+          <w:szCs w:val="24"/>
+        </w:rPr>
+        <w:t>box being selected</w:t>
+      </w:r>
+      <w:r>
+        <w:rPr>
+          <w:rFonts w:asciiTheme="minorHAnsi" w:hAnsiTheme="minorHAnsi" w:cstheme="minorHAnsi"/>
+          <w:sz w:val="24"/>
+          <w:szCs w:val="24"/>
+        </w:rPr>
+        <w:t xml:space="preserve"> was removing the collision. </w:t>
+      </w:r>
+    </w:p>
+    <w:p>
+      <w:pPr>
+        <w:rPr>
+          <w:rFonts w:asciiTheme="minorHAnsi" w:hAnsiTheme="minorHAnsi" w:cstheme="minorHAnsi"/>
+          <w:sz w:val="24"/>
+          <w:szCs w:val="24"/>
+        </w:rPr>
+      </w:pPr>
+      <w:r>
         <w:rPr>
           <w:rFonts w:asciiTheme="minorHAnsi" w:hAnsiTheme="minorHAnsi" w:cstheme="minorHAnsi"/>
           <w:noProof/>
           <w:sz w:val="24"/>
           <w:szCs w:val="24"/>
         </w:rPr>
-      </w:pPr>
-    </w:p>
-    <w:p>
-      <w:pPr>
-        <w:rPr>
-          <w:rFonts w:asciiTheme="minorHAnsi" w:hAnsiTheme="minorHAnsi" w:cstheme="minorHAnsi"/>
-          <w:sz w:val="24"/>
-          <w:szCs w:val="24"/>
-        </w:rPr>
-      </w:pPr>
-      <w:r>
-        <w:rPr>
-          <w:rFonts w:asciiTheme="minorHAnsi" w:hAnsiTheme="minorHAnsi" w:cstheme="minorHAnsi"/>
-          <w:sz w:val="24"/>
-          <w:szCs w:val="24"/>
-        </w:rPr>
-        <w:t xml:space="preserve">This code ran, but it still didn’t work, so I decided to teleport the player using a button that the player clicks </w:t>
-      </w:r>
-      <w:r>
-        <w:rPr>
-          <w:rFonts w:asciiTheme="minorHAnsi" w:hAnsiTheme="minorHAnsi" w:cstheme="minorHAnsi"/>
-          <w:sz w:val="24"/>
-          <w:szCs w:val="24"/>
-        </w:rPr>
-        <w:t xml:space="preserve">when they get close to the teleporter. I made the previous code a comment. </w:t>
-      </w:r>
-    </w:p>
-    <w:p>
-      <w:pPr>
-        <w:rPr>
-          <w:rFonts w:asciiTheme="minorHAnsi" w:hAnsiTheme="minorHAnsi" w:cstheme="minorHAnsi"/>
-          <w:sz w:val="24"/>
-          <w:szCs w:val="24"/>
-        </w:rPr>
-      </w:pPr>
-      <w:r>
-        <w:rPr>
-          <w:rFonts w:asciiTheme="minorHAnsi" w:hAnsiTheme="minorHAnsi" w:cstheme="minorHAnsi"/>
-          <w:noProof/>
-          <w:sz w:val="24"/>
-          <w:szCs w:val="24"/>
-        </w:rPr>
         <w:drawing>
-          <wp:anchor distT="0" distB="0" distL="114300" distR="114300" simplePos="0" relativeHeight="487654400" behindDoc="0" locked="0" layoutInCell="1" allowOverlap="1" wp14:anchorId="3C72DB2A" wp14:editId="126857B1">
-            <wp:simplePos x="850790" y="2608028"/>
-            <wp:positionH relativeFrom="column">
+          <wp:anchor distT="0" distB="0" distL="114300" distR="114300" simplePos="0" relativeHeight="487654400" behindDoc="0" locked="0" layoutInCell="1" allowOverlap="1" wp14:anchorId="3C72DB2A" wp14:editId="4B895D9B">
+            <wp:simplePos x="0" y="0"/>
+            <wp:positionH relativeFrom="margin">
               <wp:align>left</wp:align>
             </wp:positionH>
             <wp:positionV relativeFrom="paragraph">
-              <wp:align>top</wp:align>
+              <wp:posOffset>764995</wp:posOffset>
             </wp:positionV>
             <wp:extent cx="3839111" cy="771633"/>
             <wp:effectExtent l="0" t="0" r="0" b="9525"/>
@@ -19544,50 +19539,54 @@
           </wp:anchor>
         </w:drawing>
       </w:r>
-    </w:p>
-    <w:p>
-      <w:pPr>
-        <w:rPr>
-          <w:rFonts w:asciiTheme="minorHAnsi" w:hAnsiTheme="minorHAnsi" w:cstheme="minorHAnsi"/>
-          <w:sz w:val="24"/>
-          <w:szCs w:val="24"/>
-        </w:rPr>
-      </w:pPr>
-    </w:p>
-    <w:p>
-      <w:pPr>
-        <w:rPr>
-          <w:rFonts w:asciiTheme="minorHAnsi" w:hAnsiTheme="minorHAnsi" w:cstheme="minorHAnsi"/>
-          <w:sz w:val="24"/>
-          <w:szCs w:val="24"/>
-        </w:rPr>
-      </w:pPr>
-    </w:p>
-    <w:p>
-      <w:pPr>
-        <w:tabs>
-          <w:tab w:val="left" w:pos="1002"/>
-        </w:tabs>
-        <w:rPr>
-          <w:rFonts w:asciiTheme="minorHAnsi" w:hAnsiTheme="minorHAnsi" w:cstheme="minorHAnsi"/>
-          <w:sz w:val="24"/>
-          <w:szCs w:val="24"/>
-        </w:rPr>
-      </w:pPr>
-      <w:r>
-        <w:rPr>
-          <w:rFonts w:asciiTheme="minorHAnsi" w:hAnsiTheme="minorHAnsi" w:cstheme="minorHAnsi"/>
-          <w:sz w:val="24"/>
-          <w:szCs w:val="24"/>
-        </w:rPr>
-        <w:tab/>
-      </w:r>
-    </w:p>
-    <w:p>
-      <w:pPr>
-        <w:tabs>
-          <w:tab w:val="left" w:pos="1002"/>
-        </w:tabs>
+      <w:r>
+        <w:rPr>
+          <w:rFonts w:asciiTheme="minorHAnsi" w:hAnsiTheme="minorHAnsi" w:cstheme="minorHAnsi"/>
+          <w:sz w:val="24"/>
+          <w:szCs w:val="24"/>
+        </w:rPr>
+        <w:t xml:space="preserve">After this, the player wasn’t being teleported, so I </w:t>
+      </w:r>
+      <w:r>
+        <w:rPr>
+          <w:rFonts w:asciiTheme="minorHAnsi" w:hAnsiTheme="minorHAnsi" w:cstheme="minorHAnsi"/>
+          <w:sz w:val="24"/>
+          <w:szCs w:val="24"/>
+        </w:rPr>
+        <w:t>created a new object called PlayerCollider which moved with the player and moved the collider code from the player to a new script attached to that object.</w:t>
+      </w:r>
+    </w:p>
+    <w:p>
+      <w:pPr>
+        <w:rPr>
+          <w:rFonts w:asciiTheme="minorHAnsi" w:hAnsiTheme="minorHAnsi" w:cstheme="minorHAnsi"/>
+          <w:sz w:val="24"/>
+          <w:szCs w:val="24"/>
+        </w:rPr>
+      </w:pPr>
+    </w:p>
+    <w:p>
+      <w:pPr>
+        <w:rPr>
+          <w:rFonts w:asciiTheme="minorHAnsi" w:hAnsiTheme="minorHAnsi" w:cstheme="minorHAnsi"/>
+          <w:noProof/>
+          <w:sz w:val="24"/>
+          <w:szCs w:val="24"/>
+        </w:rPr>
+      </w:pPr>
+    </w:p>
+    <w:p>
+      <w:pPr>
+        <w:rPr>
+          <w:rFonts w:asciiTheme="minorHAnsi" w:hAnsiTheme="minorHAnsi" w:cstheme="minorHAnsi"/>
+          <w:noProof/>
+          <w:sz w:val="24"/>
+          <w:szCs w:val="24"/>
+        </w:rPr>
+      </w:pPr>
+    </w:p>
+    <w:p>
+      <w:pPr>
         <w:rPr>
           <w:rFonts w:asciiTheme="minorHAnsi" w:hAnsiTheme="minorHAnsi" w:cstheme="minorHAnsi"/>
           <w:sz w:val="24"/>
@@ -19604,17 +19603,25 @@
         <mc:AlternateContent>
           <mc:Choice Requires="wps">
             <w:drawing>
-              <wp:anchor distT="0" distB="0" distL="114300" distR="114300" simplePos="0" relativeHeight="487658496" behindDoc="0" locked="0" layoutInCell="1" allowOverlap="1" wp14:anchorId="33E49AEA" wp14:editId="312F0EC9">
+              <wp:anchor distT="0" distB="0" distL="114300" distR="114300" simplePos="0" relativeHeight="487658496" behindDoc="1" locked="0" layoutInCell="1" allowOverlap="1" wp14:anchorId="33E49AEA" wp14:editId="3EC5F63A">
                 <wp:simplePos x="0" y="0"/>
                 <wp:positionH relativeFrom="margin">
-                  <wp:posOffset>3013434</wp:posOffset>
+                  <wp:align>left</wp:align>
                 </wp:positionH>
                 <wp:positionV relativeFrom="paragraph">
-                  <wp:posOffset>179208</wp:posOffset>
+                  <wp:posOffset>975695</wp:posOffset>
                 </wp:positionV>
                 <wp:extent cx="2886323" cy="970059"/>
                 <wp:effectExtent l="0" t="0" r="0" b="1905"/>
-                <wp:wrapNone/>
+                <wp:wrapTight wrapText="bothSides">
+                  <wp:wrapPolygon edited="0">
+                    <wp:start x="428" y="0"/>
+                    <wp:lineTo x="428" y="21218"/>
+                    <wp:lineTo x="21101" y="21218"/>
+                    <wp:lineTo x="21101" y="0"/>
+                    <wp:lineTo x="428" y="0"/>
+                  </wp:wrapPolygon>
+                </wp:wrapTight>
                 <wp:docPr id="496293765" name="Text Box 35"/>
                 <wp:cNvGraphicFramePr/>
                 <a:graphic xmlns:a="http://schemas.openxmlformats.org/drawingml/2006/main">
@@ -19666,7 +19673,7 @@
           </mc:Choice>
           <mc:Fallback>
             <w:pict>
-              <v:shape w14:anchorId="33E49AEA" id="Text Box 35" o:spid="_x0000_s1047" type="#_x0000_t202" style="position:absolute;margin-left:237.3pt;margin-top:14.1pt;width:227.25pt;height:76.4pt;z-index:487658496;visibility:visible;mso-wrap-style:square;mso-height-percent:0;mso-wrap-distance-left:9pt;mso-wrap-distance-top:0;mso-wrap-distance-right:9pt;mso-wrap-distance-bottom:0;mso-position-horizontal:absolute;mso-position-horizontal-relative:margin;mso-position-vertical:absolute;mso-position-vertical-relative:text;mso-height-percent:0;mso-height-relative:margin;v-text-anchor:top" o:gfxdata="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" filled="f" stroked="f" strokeweight=".5pt">
+              <v:shape w14:anchorId="33E49AEA" id="Text Box 35" o:spid="_x0000_s1047" type="#_x0000_t202" style="position:absolute;margin-left:0;margin-top:76.85pt;width:227.25pt;height:76.4pt;z-index:-15657984;visibility:visible;mso-wrap-style:square;mso-height-percent:0;mso-wrap-distance-left:9pt;mso-wrap-distance-top:0;mso-wrap-distance-right:9pt;mso-wrap-distance-bottom:0;mso-position-horizontal:left;mso-position-horizontal-relative:margin;mso-position-vertical:absolute;mso-position-vertical-relative:text;mso-height-percent:0;mso-height-relative:margin;v-text-anchor:top" o:gfxdata="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" filled="f" stroked="f" strokeweight=".5pt">
                 <v:textbox>
                   <w:txbxContent>
                     <w:p>
@@ -19682,7 +19689,7 @@
                     </w:p>
                   </w:txbxContent>
                 </v:textbox>
-                <w10:wrap anchorx="margin"/>
+                <w10:wrap type="tight" anchorx="margin"/>
               </v:shape>
             </w:pict>
           </mc:Fallback>
@@ -19691,31 +19698,30 @@
       <w:r>
         <w:rPr>
           <w:rFonts w:asciiTheme="minorHAnsi" w:hAnsiTheme="minorHAnsi" w:cstheme="minorHAnsi"/>
-          <w:sz w:val="24"/>
-          <w:szCs w:val="24"/>
-        </w:rPr>
-        <w:br w:type="textWrapping" w:clear="all"/>
-      </w:r>
-      <w:r>
-        <w:rPr>
-          <w:rFonts w:asciiTheme="minorHAnsi" w:hAnsiTheme="minorHAnsi" w:cstheme="minorHAnsi"/>
           <w:noProof/>
           <w:sz w:val="24"/>
           <w:szCs w:val="24"/>
         </w:rPr>
-        <w:lastRenderedPageBreak/>
         <w:drawing>
-          <wp:anchor distT="0" distB="0" distL="114300" distR="114300" simplePos="0" relativeHeight="487661568" behindDoc="1" locked="0" layoutInCell="1" allowOverlap="1" wp14:anchorId="7201CCD8" wp14:editId="40041890">
+          <wp:anchor distT="0" distB="0" distL="114300" distR="114300" simplePos="0" relativeHeight="487661568" behindDoc="1" locked="0" layoutInCell="1" allowOverlap="1" wp14:anchorId="7201CCD8" wp14:editId="1B142294">
             <wp:simplePos x="0" y="0"/>
-            <wp:positionH relativeFrom="column">
-              <wp:posOffset>-635</wp:posOffset>
+            <wp:positionH relativeFrom="margin">
+              <wp:align>left</wp:align>
             </wp:positionH>
             <wp:positionV relativeFrom="paragraph">
-              <wp:posOffset>170815</wp:posOffset>
+              <wp:posOffset>90841</wp:posOffset>
             </wp:positionV>
             <wp:extent cx="3060700" cy="882015"/>
             <wp:effectExtent l="0" t="0" r="6350" b="0"/>
-            <wp:wrapNone/>
+            <wp:wrapTight wrapText="bothSides">
+              <wp:wrapPolygon edited="0">
+                <wp:start x="0" y="0"/>
+                <wp:lineTo x="0" y="20994"/>
+                <wp:lineTo x="21510" y="20994"/>
+                <wp:lineTo x="21510" y="0"/>
+                <wp:lineTo x="0" y="0"/>
+              </wp:wrapPolygon>
+            </wp:wrapTight>
             <wp:docPr id="1557785223" name="Picture 1" descr="A computer screen shot of a black background&#10;&#10;AI-generated content may be incorrect."/>
             <wp:cNvGraphicFramePr>
               <a:graphicFrameLocks xmlns:a="http://schemas.openxmlformats.org/drawingml/2006/main" noChangeAspect="1"/>
@@ -19753,6 +19759,97 @@
             </a:graphic>
           </wp:anchor>
         </w:drawing>
+      </w:r>
+      <w:r>
+        <w:rPr>
+          <w:rFonts w:asciiTheme="minorHAnsi" w:hAnsiTheme="minorHAnsi" w:cstheme="minorHAnsi"/>
+          <w:sz w:val="24"/>
+          <w:szCs w:val="24"/>
+        </w:rPr>
+        <w:t xml:space="preserve">This code ran, but it still didn’t work, so I decided to teleport the player using a button that the player clicks </w:t>
+      </w:r>
+      <w:r>
+        <w:rPr>
+          <w:rFonts w:asciiTheme="minorHAnsi" w:hAnsiTheme="minorHAnsi" w:cstheme="minorHAnsi"/>
+          <w:sz w:val="24"/>
+          <w:szCs w:val="24"/>
+        </w:rPr>
+        <w:t xml:space="preserve">when they get close to the teleporter. I made the previous code a comment. </w:t>
+      </w:r>
+      <w:r>
+        <w:rPr>
+          <w:rFonts w:asciiTheme="minorHAnsi" w:hAnsiTheme="minorHAnsi" w:cstheme="minorHAnsi"/>
+          <w:sz w:val="24"/>
+          <w:szCs w:val="24"/>
+        </w:rPr>
+        <w:t>I returned to this problem later as I wanted to continue with the program</w:t>
+      </w:r>
+    </w:p>
+    <w:p>
+      <w:pPr>
+        <w:rPr>
+          <w:rFonts w:asciiTheme="minorHAnsi" w:hAnsiTheme="minorHAnsi" w:cstheme="minorHAnsi"/>
+          <w:sz w:val="24"/>
+          <w:szCs w:val="24"/>
+        </w:rPr>
+      </w:pPr>
+    </w:p>
+    <w:p>
+      <w:pPr>
+        <w:rPr>
+          <w:rFonts w:asciiTheme="minorHAnsi" w:hAnsiTheme="minorHAnsi" w:cstheme="minorHAnsi"/>
+          <w:sz w:val="24"/>
+          <w:szCs w:val="24"/>
+        </w:rPr>
+      </w:pPr>
+    </w:p>
+    <w:p>
+      <w:pPr>
+        <w:rPr>
+          <w:rFonts w:asciiTheme="minorHAnsi" w:hAnsiTheme="minorHAnsi" w:cstheme="minorHAnsi"/>
+          <w:sz w:val="24"/>
+          <w:szCs w:val="24"/>
+        </w:rPr>
+      </w:pPr>
+    </w:p>
+    <w:p>
+      <w:pPr>
+        <w:tabs>
+          <w:tab w:val="left" w:pos="1002"/>
+        </w:tabs>
+        <w:rPr>
+          <w:rFonts w:asciiTheme="minorHAnsi" w:hAnsiTheme="minorHAnsi" w:cstheme="minorHAnsi"/>
+          <w:sz w:val="24"/>
+          <w:szCs w:val="24"/>
+        </w:rPr>
+      </w:pPr>
+      <w:r>
+        <w:rPr>
+          <w:rFonts w:asciiTheme="minorHAnsi" w:hAnsiTheme="minorHAnsi" w:cstheme="minorHAnsi"/>
+          <w:sz w:val="24"/>
+          <w:szCs w:val="24"/>
+        </w:rPr>
+        <w:tab/>
+      </w:r>
+    </w:p>
+    <w:p>
+      <w:pPr>
+        <w:tabs>
+          <w:tab w:val="left" w:pos="1002"/>
+        </w:tabs>
+        <w:rPr>
+          <w:rFonts w:asciiTheme="minorHAnsi" w:hAnsiTheme="minorHAnsi" w:cstheme="minorHAnsi"/>
+          <w:sz w:val="24"/>
+          <w:szCs w:val="24"/>
+        </w:rPr>
+      </w:pPr>
+      <w:r>
+        <w:rPr>
+          <w:rFonts w:asciiTheme="minorHAnsi" w:hAnsiTheme="minorHAnsi" w:cstheme="minorHAnsi"/>
+          <w:sz w:val="24"/>
+          <w:szCs w:val="24"/>
+        </w:rPr>
+        <w:br w:type="textWrapping" w:clear="all"/>
       </w:r>
     </w:p>
     <w:p>
@@ -20895,7 +20992,7 @@
           <w:szCs w:val="24"/>
         </w:rPr>
         <w:drawing>
-          <wp:inline distT="0" distB="0" distL="0" distR="0" wp14:anchorId="42C0A6D8" wp14:editId="301BA76A">
+          <wp:inline distT="0" distB="0" distL="0" distR="0" wp14:anchorId="42C0A6D8" wp14:editId="67751169">
             <wp:extent cx="1844702" cy="701789"/>
             <wp:effectExtent l="0" t="0" r="3175" b="3175"/>
             <wp:docPr id="1551734976" name="Picture 1" descr="A screen shot of a computer code&#10;&#10;AI-generated content may be incorrect."/>
@@ -20955,11 +21052,10 @@
           <w:sz w:val="24"/>
           <w:szCs w:val="24"/>
         </w:rPr>
-        <w:lastRenderedPageBreak/>
         <mc:AlternateContent>
           <mc:Choice Requires="wps">
             <w:drawing>
-              <wp:anchor distT="0" distB="0" distL="114300" distR="114300" simplePos="0" relativeHeight="487667712" behindDoc="0" locked="0" layoutInCell="1" allowOverlap="1" wp14:anchorId="415DBB18" wp14:editId="6A0BE769">
+              <wp:anchor distT="0" distB="0" distL="114300" distR="114300" simplePos="0" relativeHeight="487667712" behindDoc="0" locked="0" layoutInCell="1" allowOverlap="1" wp14:anchorId="415DBB18" wp14:editId="32D5F48E">
                 <wp:simplePos x="0" y="0"/>
                 <wp:positionH relativeFrom="margin">
                   <wp:align>right</wp:align>
@@ -21162,7 +21258,7 @@
           <w:szCs w:val="24"/>
         </w:rPr>
         <w:drawing>
-          <wp:inline distT="0" distB="0" distL="0" distR="0" wp14:anchorId="2A7FDA36" wp14:editId="10585360">
+          <wp:inline distT="0" distB="0" distL="0" distR="0" wp14:anchorId="2A7FDA36" wp14:editId="30E9E061">
             <wp:extent cx="2170706" cy="1092012"/>
             <wp:effectExtent l="0" t="0" r="1270" b="0"/>
             <wp:docPr id="1228420417" name="Picture 1" descr="A screenshot of a computer program&#10;&#10;AI-generated content may be incorrect."/>
@@ -21185,7 +21281,7 @@
                   <pic:spPr>
                     <a:xfrm>
                       <a:off x="0" y="0"/>
-                      <a:ext cx="2177099" cy="1095228"/>
+                      <a:ext cx="2170706" cy="1092012"/>
                     </a:xfrm>
                     <a:prstGeom prst="rect">
                       <a:avLst/>
@@ -21213,8 +21309,9 @@
           <w:sz w:val="24"/>
           <w:szCs w:val="24"/>
         </w:rPr>
+        <w:lastRenderedPageBreak/>
         <w:drawing>
-          <wp:inline distT="0" distB="0" distL="0" distR="0" wp14:anchorId="16A030C3" wp14:editId="53D23F60">
+          <wp:inline distT="0" distB="0" distL="0" distR="0" wp14:anchorId="16A030C3" wp14:editId="7D2721BF">
             <wp:extent cx="1412681" cy="652007"/>
             <wp:effectExtent l="0" t="0" r="0" b="0"/>
             <wp:docPr id="41652388" name="Picture 1" descr="A screen shot of a computer&#10;&#10;AI-generated content may be incorrect."/>
@@ -21266,7 +21363,7 @@
           <w:szCs w:val="24"/>
         </w:rPr>
         <w:drawing>
-          <wp:inline distT="0" distB="0" distL="0" distR="0" wp14:anchorId="5FF4EBC7" wp14:editId="1B2588C7">
+          <wp:inline distT="0" distB="0" distL="0" distR="0" wp14:anchorId="5FF4EBC7" wp14:editId="79AB79BD">
             <wp:extent cx="1455088" cy="970059"/>
             <wp:effectExtent l="0" t="0" r="0" b="1905"/>
             <wp:docPr id="1318816798" name="Picture 1" descr="A screen shot of a computer program&#10;&#10;AI-generated content may be incorrect."/>
@@ -21289,7 +21386,7 @@
                   <pic:spPr>
                     <a:xfrm>
                       <a:off x="0" y="0"/>
-                      <a:ext cx="1463732" cy="975821"/>
+                      <a:ext cx="1455088" cy="970059"/>
                     </a:xfrm>
                     <a:prstGeom prst="rect">
                       <a:avLst/>
@@ -21320,13 +21417,13 @@
         <mc:AlternateContent>
           <mc:Choice Requires="wps">
             <w:drawing>
-              <wp:anchor distT="0" distB="0" distL="114300" distR="114300" simplePos="0" relativeHeight="487671808" behindDoc="0" locked="0" layoutInCell="1" allowOverlap="1" wp14:anchorId="5C619415" wp14:editId="7EAD2506">
+              <wp:anchor distT="0" distB="0" distL="114300" distR="114300" simplePos="0" relativeHeight="487671808" behindDoc="0" locked="0" layoutInCell="1" allowOverlap="1" wp14:anchorId="5C619415" wp14:editId="00AB20BE">
                 <wp:simplePos x="0" y="0"/>
                 <wp:positionH relativeFrom="margin">
                   <wp:align>right</wp:align>
                 </wp:positionH>
                 <wp:positionV relativeFrom="paragraph">
-                  <wp:posOffset>760730</wp:posOffset>
+                  <wp:posOffset>761701</wp:posOffset>
                 </wp:positionV>
                 <wp:extent cx="2685415" cy="8181892"/>
                 <wp:effectExtent l="0" t="0" r="0" b="0"/>
@@ -21394,7 +21491,7 @@
           </mc:Choice>
           <mc:Fallback>
             <w:pict>
-              <v:shape w14:anchorId="5C619415" id="_x0000_s1052" type="#_x0000_t202" style="position:absolute;margin-left:160.25pt;margin-top:59.9pt;width:211.45pt;height:644.25pt;z-index:487671808;visibility:visible;mso-wrap-style:square;mso-width-percent:0;mso-height-percent:0;mso-wrap-distance-left:9pt;mso-wrap-distance-top:0;mso-wrap-distance-right:9pt;mso-wrap-distance-bottom:0;mso-position-horizontal:right;mso-position-horizontal-relative:margin;mso-position-vertical:absolute;mso-position-vertical-relative:text;mso-width-percent:0;mso-height-percent:0;mso-width-relative:margin;mso-height-relative:margin;v-text-anchor:top" o:gfxdata="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" filled="f" stroked="f" strokeweight=".5pt">
+              <v:shape w14:anchorId="5C619415" id="_x0000_s1052" type="#_x0000_t202" style="position:absolute;margin-left:160.25pt;margin-top:60pt;width:211.45pt;height:644.25pt;z-index:487671808;visibility:visible;mso-wrap-style:square;mso-width-percent:0;mso-height-percent:0;mso-wrap-distance-left:9pt;mso-wrap-distance-top:0;mso-wrap-distance-right:9pt;mso-wrap-distance-bottom:0;mso-position-horizontal:right;mso-position-horizontal-relative:margin;mso-position-vertical:absolute;mso-position-vertical-relative:text;mso-width-percent:0;mso-height-percent:0;mso-width-relative:margin;mso-height-relative:margin;v-text-anchor:top" o:gfxdata="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" filled="f" stroked="f" strokeweight=".5pt">
                 <v:textbox>
                   <w:txbxContent>
                     <w:p>
@@ -21433,7 +21530,7 @@
           <w:szCs w:val="24"/>
         </w:rPr>
         <w:drawing>
-          <wp:inline distT="0" distB="0" distL="0" distR="0" wp14:anchorId="38440DCF" wp14:editId="6EA4EEF7">
+          <wp:inline distT="0" distB="0" distL="0" distR="0" wp14:anchorId="38440DCF" wp14:editId="5B0183BD">
             <wp:extent cx="2910177" cy="760419"/>
             <wp:effectExtent l="0" t="0" r="5080" b="1905"/>
             <wp:docPr id="1454098346" name="Picture 1" descr="A screen shot of a computer program&#10;&#10;AI-generated content may be incorrect."/>
@@ -21456,7 +21553,7 @@
                   <pic:spPr>
                     <a:xfrm>
                       <a:off x="0" y="0"/>
-                      <a:ext cx="2928922" cy="765317"/>
+                      <a:ext cx="2910177" cy="760419"/>
                     </a:xfrm>
                     <a:prstGeom prst="rect">
                       <a:avLst/>
@@ -21741,7 +21838,7 @@
           <w:szCs w:val="24"/>
         </w:rPr>
         <w:drawing>
-          <wp:anchor distT="0" distB="0" distL="114300" distR="114300" simplePos="0" relativeHeight="487681024" behindDoc="0" locked="0" layoutInCell="1" allowOverlap="1" wp14:anchorId="2E706C95" wp14:editId="7C8660D1">
+          <wp:anchor distT="0" distB="0" distL="114300" distR="114300" simplePos="0" relativeHeight="487681024" behindDoc="0" locked="0" layoutInCell="1" allowOverlap="1" wp14:anchorId="2E706C95" wp14:editId="2D3AE91F">
             <wp:simplePos x="0" y="0"/>
             <wp:positionH relativeFrom="margin">
               <wp:align>left</wp:align>
@@ -24290,7 +24387,6 @@
           <w:sz w:val="24"/>
           <w:szCs w:val="24"/>
         </w:rPr>
-        <w:lastRenderedPageBreak/>
         <mc:AlternateContent>
           <mc:Choice Requires="wps">
             <w:drawing>
@@ -24409,6 +24505,7 @@
           <w:sz w:val="24"/>
           <w:szCs w:val="24"/>
         </w:rPr>
+        <w:lastRenderedPageBreak/>
         <w:drawing>
           <wp:inline distT="0" distB="0" distL="0" distR="0" wp14:anchorId="0D1A6039" wp14:editId="47EA1EB5">
             <wp:extent cx="3236180" cy="1883089"/>
@@ -24662,7 +24759,6 @@
           <w:sz w:val="24"/>
           <w:szCs w:val="24"/>
         </w:rPr>
-        <w:lastRenderedPageBreak/>
         <w:drawing>
           <wp:anchor distT="0" distB="0" distL="114300" distR="114300" simplePos="0" relativeHeight="487678976" behindDoc="1" locked="0" layoutInCell="1" allowOverlap="1" wp14:anchorId="18055DE4" wp14:editId="7A5B72BF">
             <wp:simplePos x="0" y="0"/>
@@ -25146,6 +25242,7 @@
           <w:sz w:val="24"/>
           <w:szCs w:val="24"/>
         </w:rPr>
+        <w:lastRenderedPageBreak/>
         <mc:AlternateContent>
           <mc:Choice Requires="wps">
             <w:drawing>
@@ -25399,7 +25496,6 @@
           <w:sz w:val="24"/>
           <w:szCs w:val="24"/>
         </w:rPr>
-        <w:lastRenderedPageBreak/>
         <w:drawing>
           <wp:anchor distT="0" distB="0" distL="114300" distR="114300" simplePos="0" relativeHeight="487778304" behindDoc="0" locked="0" layoutInCell="1" allowOverlap="1" wp14:anchorId="45A91958" wp14:editId="51DED992">
             <wp:simplePos x="0" y="0"/>
@@ -26488,7 +26584,16 @@
           <w:sz w:val="24"/>
           <w:szCs w:val="24"/>
         </w:rPr>
-        <w:t xml:space="preserve"> To check that the input function was working, I changed the jump input to escape. I did this as I know this piece of code works properly and will tell me if I’m using the correct input for the pause function, when I started the program, the player jumped when I pressed escape, this helped me discover that the reason for it not working is because I hadn’t actually put the script into the scene, so it wasn’t active. I also realized that this </w:t>
+        <w:t xml:space="preserve"> To check that the input function was working, I changed the jump input to escape. I did this as I know this piece of code works properly and will tell me if I’m using the correct input for the pause function, when I started the program, the </w:t>
+      </w:r>
+      <w:r>
+        <w:rPr>
+          <w:rFonts w:asciiTheme="minorHAnsi" w:hAnsiTheme="minorHAnsi" w:cstheme="minorHAnsi"/>
+          <w:sz w:val="24"/>
+          <w:szCs w:val="24"/>
+        </w:rPr>
+        <w:lastRenderedPageBreak/>
+        <w:t xml:space="preserve">player jumped when I pressed escape, this helped me discover that the reason for it not working is because I hadn’t actually put the script into the scene, so it wasn’t active. I also realized that this </w:t>
       </w:r>
       <w:r>
         <w:rPr>
@@ -26734,7 +26839,6 @@
           <w:sz w:val="24"/>
           <w:szCs w:val="24"/>
         </w:rPr>
-        <w:lastRenderedPageBreak/>
         <mc:AlternateContent>
           <mc:Choice Requires="wps">
             <w:drawing>
@@ -27862,7 +27966,16 @@
           <w:sz w:val="24"/>
           <w:szCs w:val="24"/>
         </w:rPr>
-        <w:t xml:space="preserve">To fix this, I temporarily removed the coroutine, and added both the functions to Update(), this was to check if it would work without the coroutine, as it didn’t seem to be working. I also added a line that prints the isPaused Boolean into the console, this reason for this is to check if the variable is </w:t>
+        <w:t xml:space="preserve">To fix this, I temporarily removed the coroutine, and added both the functions to Update(), </w:t>
+      </w:r>
+      <w:r>
+        <w:rPr>
+          <w:rFonts w:asciiTheme="minorHAnsi" w:hAnsiTheme="minorHAnsi" w:cstheme="minorHAnsi"/>
+          <w:sz w:val="24"/>
+          <w:szCs w:val="24"/>
+        </w:rPr>
+        <w:lastRenderedPageBreak/>
+        <w:t xml:space="preserve">this was to check if it would work without the coroutine, as it didn’t seem to be working. I also added a line that prints the isPaused Boolean into the console, this reason for this is to check if the variable is </w:t>
       </w:r>
       <w:r>
         <w:rPr>
@@ -27974,7 +28087,6 @@
           <w:sz w:val="24"/>
           <w:szCs w:val="24"/>
         </w:rPr>
-        <w:lastRenderedPageBreak/>
         <mc:AlternateContent>
           <mc:Choice Requires="wps">
             <w:drawing>
@@ -29675,7 +29787,15 @@
           <w:sz w:val="24"/>
           <w:szCs w:val="24"/>
         </w:rPr>
-        <w:t>is laggy and the player can walk partly through walls, which I didn’t want. Originally I fixed this by adding momentum to the player object’s rigidbody component. But this added extra problems with being able to jump, which I aim to fix.</w:t>
+        <w:t xml:space="preserve">is laggy and the player can walk partly through walls, which I didn’t want. Originally I fixed this by adding momentum </w:t>
+      </w:r>
+      <w:r>
+        <w:rPr>
+          <w:sz w:val="24"/>
+          <w:szCs w:val="24"/>
+        </w:rPr>
+        <w:lastRenderedPageBreak/>
+        <w:t>to the player object’s rigidbody component. But this added extra problems with being able to jump, which I aim to fix.</w:t>
       </w:r>
     </w:p>
     <w:p>
@@ -29913,15 +30033,7 @@
           <w:sz w:val="24"/>
           <w:szCs w:val="24"/>
         </w:rPr>
-        <w:t xml:space="preserve"> To help with making the player jump, I temporarily removed the isGrounded Boolean from the if statement as it is one less variable to worry about in case there’s an error or something stops working. Once I had done that, the player object moved up when the spacebar was pressed. I </w:t>
-      </w:r>
-      <w:r>
-        <w:rPr>
-          <w:sz w:val="24"/>
-          <w:szCs w:val="24"/>
-        </w:rPr>
-        <w:lastRenderedPageBreak/>
-        <w:t>then added an impulse that would hopefully make the player jump instead of just slowly moving upwards</w:t>
+        <w:t xml:space="preserve"> To help with making the player jump, I temporarily removed the isGrounded Boolean from the if statement as it is one less variable to worry about in case there’s an error or something stops working. Once I had done that, the player object moved up when the spacebar was pressed. I then added an impulse that would hopefully make the player jump instead of just slowly moving upwards</w:t>
       </w:r>
       <w:r>
         <w:rPr>
@@ -30176,7 +30288,7 @@
           <w:szCs w:val="24"/>
         </w:rPr>
         <w:drawing>
-          <wp:anchor distT="0" distB="0" distL="114300" distR="114300" simplePos="0" relativeHeight="487745536" behindDoc="1" locked="0" layoutInCell="1" allowOverlap="1" wp14:anchorId="22DAAAA7" wp14:editId="4032EBA1">
+          <wp:anchor distT="0" distB="0" distL="114300" distR="114300" simplePos="0" relativeHeight="487745536" behindDoc="1" locked="0" layoutInCell="1" allowOverlap="1" wp14:anchorId="22DAAAA7" wp14:editId="459CD8ED">
             <wp:simplePos x="0" y="0"/>
             <wp:positionH relativeFrom="margin">
               <wp:align>left</wp:align>
@@ -30744,6 +30856,7 @@
           <w:sz w:val="24"/>
           <w:szCs w:val="24"/>
         </w:rPr>
+        <w:lastRenderedPageBreak/>
         <w:drawing>
           <wp:anchor distT="0" distB="0" distL="114300" distR="114300" simplePos="0" relativeHeight="487758848" behindDoc="0" locked="0" layoutInCell="1" allowOverlap="1" wp14:anchorId="49BB7F95" wp14:editId="69F966BC">
             <wp:simplePos x="850605" y="7581014"/>
@@ -30975,7 +31088,6 @@
           <w:sz w:val="24"/>
           <w:szCs w:val="24"/>
         </w:rPr>
-        <w:lastRenderedPageBreak/>
         <w:drawing>
           <wp:anchor distT="0" distB="0" distL="114300" distR="114300" simplePos="0" relativeHeight="487760896" behindDoc="1" locked="0" layoutInCell="1" allowOverlap="1" wp14:anchorId="2D11C034" wp14:editId="7FCBCBEA">
             <wp:simplePos x="0" y="0"/>
@@ -32062,6 +32174,7 @@
           <w:sz w:val="24"/>
           <w:szCs w:val="24"/>
         </w:rPr>
+        <w:lastRenderedPageBreak/>
         <w:drawing>
           <wp:anchor distT="0" distB="0" distL="114300" distR="114300" simplePos="0" relativeHeight="487771136" behindDoc="0" locked="0" layoutInCell="1" allowOverlap="1" wp14:anchorId="650665A9" wp14:editId="71CB6EC4">
             <wp:simplePos x="854015" y="888521"/>
@@ -32446,7 +32559,6 @@
           <w:sz w:val="24"/>
           <w:szCs w:val="24"/>
         </w:rPr>
-        <w:lastRenderedPageBreak/>
         <w:drawing>
           <wp:anchor distT="0" distB="0" distL="114300" distR="114300" simplePos="0" relativeHeight="487776256" behindDoc="1" locked="0" layoutInCell="1" allowOverlap="1" wp14:anchorId="38E9B01F" wp14:editId="1AD4DC24">
             <wp:simplePos x="0" y="0"/>
@@ -33314,7 +33426,7 @@
           <w:szCs w:val="24"/>
         </w:rPr>
         <w:drawing>
-          <wp:anchor distT="0" distB="0" distL="114300" distR="114300" simplePos="0" relativeHeight="487786496" behindDoc="1" locked="0" layoutInCell="1" allowOverlap="1" wp14:anchorId="1E6B605C" wp14:editId="7A3E398E">
+          <wp:anchor distT="0" distB="0" distL="114300" distR="114300" simplePos="0" relativeHeight="487786496" behindDoc="1" locked="0" layoutInCell="1" allowOverlap="1" wp14:anchorId="1E6B605C" wp14:editId="7092AA51">
             <wp:simplePos x="0" y="0"/>
             <wp:positionH relativeFrom="margin">
               <wp:align>left</wp:align>
@@ -33465,6 +33577,7 @@
           <w:sz w:val="24"/>
           <w:szCs w:val="24"/>
         </w:rPr>
+        <w:lastRenderedPageBreak/>
         <w:drawing>
           <wp:anchor distT="0" distB="0" distL="114300" distR="114300" simplePos="0" relativeHeight="487774208" behindDoc="1" locked="0" layoutInCell="1" allowOverlap="1" wp14:anchorId="0A1CD5F0" wp14:editId="6C22B875">
             <wp:simplePos x="0" y="0"/>
@@ -33865,7 +33978,7 @@
           <w:noProof/>
         </w:rPr>
         <w:drawing>
-          <wp:anchor distT="0" distB="0" distL="114300" distR="114300" simplePos="0" relativeHeight="487793664" behindDoc="1" locked="0" layoutInCell="1" allowOverlap="1" wp14:anchorId="1575A0C8" wp14:editId="06F18314">
+          <wp:anchor distT="0" distB="0" distL="114300" distR="114300" simplePos="0" relativeHeight="487793664" behindDoc="1" locked="0" layoutInCell="1" allowOverlap="1" wp14:anchorId="1575A0C8" wp14:editId="16164CF2">
             <wp:simplePos x="0" y="0"/>
             <wp:positionH relativeFrom="margin">
               <wp:posOffset>0</wp:posOffset>
@@ -33995,7 +34108,7 @@
           <w:noProof/>
         </w:rPr>
         <w:drawing>
-          <wp:anchor distT="0" distB="0" distL="114300" distR="114300" simplePos="0" relativeHeight="487790592" behindDoc="1" locked="0" layoutInCell="1" allowOverlap="1" wp14:anchorId="1331403B" wp14:editId="27230E8A">
+          <wp:anchor distT="0" distB="0" distL="114300" distR="114300" simplePos="0" relativeHeight="487790592" behindDoc="1" locked="0" layoutInCell="1" allowOverlap="1" wp14:anchorId="1331403B" wp14:editId="01402D4B">
             <wp:simplePos x="0" y="0"/>
             <wp:positionH relativeFrom="margin">
               <wp:posOffset>0</wp:posOffset>
@@ -34857,15 +34970,7 @@
         <w:t xml:space="preserve">and the player detected. Force not being applied – maybe being applied to the bomb and not the player. </w:t>
       </w:r>
       <w:r>
-        <w:t xml:space="preserve">Using the </w:t>
-      </w:r>
-      <w:proofErr w:type="spellStart"/>
-      <w:r>
-        <w:t>playerPresent</w:t>
-      </w:r>
-      <w:proofErr w:type="spellEnd"/>
-      <w:r>
-        <w:t xml:space="preserve"> array, as it contains the players rigidbody, apply the force to the attached rigidbody</w:t>
+        <w:t>Using the playerPresent array, as it contains the players rigidbody, apply the force to the attached rigidbody</w:t>
       </w:r>
       <w:r>
         <w:t xml:space="preserve">. Force successfully applied and the player moved away from the bomb. </w:t>
@@ -34882,7 +34987,6 @@
         <w:rPr>
           <w:noProof/>
         </w:rPr>
-        <w:lastRenderedPageBreak/>
         <w:drawing>
           <wp:anchor distT="0" distB="0" distL="114300" distR="114300" simplePos="0" relativeHeight="487813120" behindDoc="1" locked="0" layoutInCell="1" allowOverlap="1" wp14:anchorId="537CA0A4" wp14:editId="747C03C9">
             <wp:simplePos x="0" y="0"/>
@@ -34962,29 +35066,13 @@
         <w:t>in the if statement of a few seconds</w:t>
       </w:r>
       <w:r>
-        <w:t xml:space="preserve">, at first I wanted to use </w:t>
-      </w:r>
-      <w:proofErr w:type="spellStart"/>
-      <w:r>
-        <w:t>WaitForSeconds</w:t>
-      </w:r>
-      <w:proofErr w:type="spellEnd"/>
-      <w:r>
-        <w:t>() but it required the use of coroutines</w:t>
+        <w:t>, at first I wanted to use WaitForSeconds() but it required the use of coroutines</w:t>
       </w:r>
       <w:r>
         <w:t xml:space="preserve">, which would take too long. So I used a simple timer </w:t>
       </w:r>
       <w:r>
-        <w:t xml:space="preserve">that counts up but resets to 0 when the </w:t>
-      </w:r>
-      <w:proofErr w:type="spellStart"/>
-      <w:r>
-        <w:t>SpawnBomb</w:t>
-      </w:r>
-      <w:proofErr w:type="spellEnd"/>
-      <w:r>
-        <w:t xml:space="preserve"> is executed. </w:t>
+        <w:t xml:space="preserve">that counts up but resets to 0 when the SpawnBomb is executed. </w:t>
       </w:r>
     </w:p>
     <w:p>
@@ -35633,23 +35721,7 @@
           <w:sz w:val="24"/>
           <w:szCs w:val="24"/>
         </w:rPr>
-        <w:t xml:space="preserve"> Moved bomb to </w:t>
-      </w:r>
-      <w:proofErr w:type="spellStart"/>
-      <w:r>
-        <w:rPr>
-          <w:sz w:val="24"/>
-          <w:szCs w:val="24"/>
-        </w:rPr>
-        <w:t>ExplodePlayer</w:t>
-      </w:r>
-      <w:proofErr w:type="spellEnd"/>
-      <w:r>
-        <w:rPr>
-          <w:sz w:val="24"/>
-          <w:szCs w:val="24"/>
-        </w:rPr>
-        <w:t>() function. Now being destroyed instantly, no force being applied to the player. Now it waits 1.5 seconds before being destroyed</w:t>
+        <w:t xml:space="preserve"> Moved bomb to ExplodePlayer() function. Now being destroyed instantly, no force being applied to the player. Now it waits 1.5 seconds before being destroyed</w:t>
       </w:r>
     </w:p>
     <w:p>
@@ -35667,23 +35739,7 @@
           <w:sz w:val="24"/>
           <w:szCs w:val="24"/>
         </w:rPr>
-        <w:t xml:space="preserve">This code executes the explosion when the bomb is touching the ground. Bomb was destroyed but the </w:t>
-      </w:r>
-      <w:proofErr w:type="spellStart"/>
-      <w:r>
-        <w:rPr>
-          <w:sz w:val="24"/>
-          <w:szCs w:val="24"/>
-        </w:rPr>
-        <w:t>ExplodePlayer</w:t>
-      </w:r>
-      <w:proofErr w:type="spellEnd"/>
-      <w:r>
-        <w:rPr>
-          <w:sz w:val="24"/>
-          <w:szCs w:val="24"/>
-        </w:rPr>
-        <w:t xml:space="preserve"> function is much weaker</w:t>
+        <w:t>This code executes the explosion when the bomb is touching the ground. Bomb was destroyed but the ExplodePlayer function is much weaker</w:t>
       </w:r>
       <w:r>
         <w:rPr>
@@ -36543,6 +36599,7 @@
                 <w:sz w:val="24"/>
                 <w:szCs w:val="24"/>
               </w:rPr>
+              <w:lastRenderedPageBreak/>
               <w:t>4</w:t>
             </w:r>
           </w:p>
@@ -36640,18 +36697,7 @@
                 <w:sz w:val="24"/>
                 <w:szCs w:val="24"/>
               </w:rPr>
-              <w:t xml:space="preserve">Rope attaches to the player, allowing them to </w:t>
-            </w:r>
-            <w:r>
-              <w:rPr>
-                <w:rFonts w:asciiTheme="minorHAnsi" w:hAnsiTheme="minorHAnsi" w:cstheme="minorHAnsi"/>
-                <w:spacing w:val="-4"/>
-                <w:w w:val="105"/>
-                <w:sz w:val="24"/>
-                <w:szCs w:val="24"/>
-              </w:rPr>
-              <w:lastRenderedPageBreak/>
-              <w:t>swing</w:t>
+              <w:t>Rope attaches to the player, allowing them to swing</w:t>
             </w:r>
           </w:p>
         </w:tc>
@@ -36675,7 +36721,6 @@
                 <w:sz w:val="24"/>
                 <w:szCs w:val="24"/>
               </w:rPr>
-              <w:lastRenderedPageBreak/>
               <w:t>Yes</w:t>
             </w:r>
           </w:p>
@@ -37016,8 +37061,301 @@
     </w:p>
     <w:p>
       <w:r>
+        <w:rPr>
+          <w:sz w:val="24"/>
+          <w:szCs w:val="24"/>
+        </w:rPr>
+        <w:drawing>
+          <wp:anchor distT="0" distB="0" distL="114300" distR="114300" simplePos="0" relativeHeight="487836672" behindDoc="1" locked="0" layoutInCell="1" allowOverlap="1" wp14:anchorId="1B194F6E" wp14:editId="23E4A3A9">
+            <wp:simplePos x="0" y="0"/>
+            <wp:positionH relativeFrom="margin">
+              <wp:posOffset>0</wp:posOffset>
+            </wp:positionH>
+            <wp:positionV relativeFrom="paragraph">
+              <wp:posOffset>1202954</wp:posOffset>
+            </wp:positionV>
+            <wp:extent cx="2733675" cy="1572895"/>
+            <wp:effectExtent l="0" t="0" r="9525" b="8255"/>
+            <wp:wrapTight wrapText="bothSides">
+              <wp:wrapPolygon edited="0">
+                <wp:start x="0" y="0"/>
+                <wp:lineTo x="0" y="21452"/>
+                <wp:lineTo x="21525" y="21452"/>
+                <wp:lineTo x="21525" y="0"/>
+                <wp:lineTo x="0" y="0"/>
+              </wp:wrapPolygon>
+            </wp:wrapTight>
+            <wp:docPr id="1380532156" name="Picture 1" descr="A computer screen shot of text&#10;&#10;AI-generated content may be incorrect."/>
+            <wp:cNvGraphicFramePr>
+              <a:graphicFrameLocks xmlns:a="http://schemas.openxmlformats.org/drawingml/2006/main" noChangeAspect="1"/>
+            </wp:cNvGraphicFramePr>
+            <a:graphic xmlns:a="http://schemas.openxmlformats.org/drawingml/2006/main">
+              <a:graphicData uri="http://schemas.openxmlformats.org/drawingml/2006/picture">
+                <pic:pic xmlns:pic="http://schemas.openxmlformats.org/drawingml/2006/picture">
+                  <pic:nvPicPr>
+                    <pic:cNvPr id="1380532156" name="Picture 1" descr="A computer screen shot of text&#10;&#10;AI-generated content may be incorrect."/>
+                    <pic:cNvPicPr/>
+                  </pic:nvPicPr>
+                  <pic:blipFill>
+                    <a:blip r:embed="rId147">
+                      <a:extLst>
+                        <a:ext uri="{28A0092B-C50C-407E-A947-70E740481C1C}">
+                          <a14:useLocalDpi xmlns:a14="http://schemas.microsoft.com/office/drawing/2010/main" val="0"/>
+                        </a:ext>
+                      </a:extLst>
+                    </a:blip>
+                    <a:stretch>
+                      <a:fillRect/>
+                    </a:stretch>
+                  </pic:blipFill>
+                  <pic:spPr>
+                    <a:xfrm>
+                      <a:off x="0" y="0"/>
+                      <a:ext cx="2733675" cy="1572895"/>
+                    </a:xfrm>
+                    <a:prstGeom prst="rect">
+                      <a:avLst/>
+                    </a:prstGeom>
+                  </pic:spPr>
+                </pic:pic>
+              </a:graphicData>
+            </a:graphic>
+            <wp14:sizeRelH relativeFrom="margin">
+              <wp14:pctWidth>0</wp14:pctWidth>
+            </wp14:sizeRelH>
+            <wp14:sizeRelV relativeFrom="margin">
+              <wp14:pctHeight>0</wp14:pctHeight>
+            </wp14:sizeRelV>
+          </wp:anchor>
+        </w:drawing>
+      </w:r>
+      <w:r>
+        <w:rPr>
+          <w:sz w:val="24"/>
+          <w:szCs w:val="24"/>
+        </w:rPr>
+        <w:drawing>
+          <wp:anchor distT="0" distB="0" distL="114300" distR="114300" simplePos="0" relativeHeight="487835648" behindDoc="1" locked="0" layoutInCell="1" allowOverlap="1" wp14:anchorId="36F703F4" wp14:editId="50261D85">
+            <wp:simplePos x="0" y="0"/>
+            <wp:positionH relativeFrom="margin">
+              <wp:align>left</wp:align>
+            </wp:positionH>
+            <wp:positionV relativeFrom="paragraph">
+              <wp:posOffset>914915</wp:posOffset>
+            </wp:positionV>
+            <wp:extent cx="2734057" cy="314369"/>
+            <wp:effectExtent l="0" t="0" r="0" b="9525"/>
+            <wp:wrapTight wrapText="bothSides">
+              <wp:wrapPolygon edited="0">
+                <wp:start x="0" y="0"/>
+                <wp:lineTo x="0" y="20945"/>
+                <wp:lineTo x="21374" y="20945"/>
+                <wp:lineTo x="21374" y="0"/>
+                <wp:lineTo x="0" y="0"/>
+              </wp:wrapPolygon>
+            </wp:wrapTight>
+            <wp:docPr id="1345136591" name="Picture 1"/>
+            <wp:cNvGraphicFramePr>
+              <a:graphicFrameLocks xmlns:a="http://schemas.openxmlformats.org/drawingml/2006/main" noChangeAspect="1"/>
+            </wp:cNvGraphicFramePr>
+            <a:graphic xmlns:a="http://schemas.openxmlformats.org/drawingml/2006/main">
+              <a:graphicData uri="http://schemas.openxmlformats.org/drawingml/2006/picture">
+                <pic:pic xmlns:pic="http://schemas.openxmlformats.org/drawingml/2006/picture">
+                  <pic:nvPicPr>
+                    <pic:cNvPr id="1345136591" name=""/>
+                    <pic:cNvPicPr/>
+                  </pic:nvPicPr>
+                  <pic:blipFill>
+                    <a:blip r:embed="rId148">
+                      <a:extLst>
+                        <a:ext uri="{28A0092B-C50C-407E-A947-70E740481C1C}">
+                          <a14:useLocalDpi xmlns:a14="http://schemas.microsoft.com/office/drawing/2010/main" val="0"/>
+                        </a:ext>
+                      </a:extLst>
+                    </a:blip>
+                    <a:stretch>
+                      <a:fillRect/>
+                    </a:stretch>
+                  </pic:blipFill>
+                  <pic:spPr>
+                    <a:xfrm>
+                      <a:off x="0" y="0"/>
+                      <a:ext cx="2734057" cy="314369"/>
+                    </a:xfrm>
+                    <a:prstGeom prst="rect">
+                      <a:avLst/>
+                    </a:prstGeom>
+                  </pic:spPr>
+                </pic:pic>
+              </a:graphicData>
+            </a:graphic>
+          </wp:anchor>
+        </w:drawing>
+      </w:r>
+      <w:r>
         <w:t xml:space="preserve">This development stage is for creating enemies that the player must avoid/fight to complete the level. Before I create a specific one, I will make a class called ‘Enemy’ that all the proceeding enemy classes will inherit from, this makes it faster and easier to code things that they will all have in common, like dealing damage to the player. </w:t>
       </w:r>
+      <w:r>
+        <w:t xml:space="preserve">A simple way I tried at first was to check if the player is touching, and kill/damage them if that is true. </w:t>
+      </w:r>
+      <w:r>
+        <w:t xml:space="preserve">I also made it inherit from the PlayerRespawn class as it contains the player respawn function and player death Boolean which will be helpful for executing the function when the player touches the enemy. </w:t>
+      </w:r>
+      <w:r>
+        <w:t>This teleported the enemy object when touching the player.</w:t>
+      </w:r>
+    </w:p>
+    <w:p>
+      <w:pPr>
+        <w:rPr>
+          <w:sz w:val="24"/>
+          <w:szCs w:val="24"/>
+        </w:rPr>
+      </w:pPr>
+    </w:p>
+    <w:p>
+      <w:pPr>
+        <w:rPr>
+          <w:sz w:val="24"/>
+          <w:szCs w:val="24"/>
+        </w:rPr>
+      </w:pPr>
+    </w:p>
+    <w:p>
+      <w:pPr>
+        <w:rPr>
+          <w:sz w:val="24"/>
+          <w:szCs w:val="24"/>
+        </w:rPr>
+      </w:pPr>
+    </w:p>
+    <w:p>
+      <w:pPr>
+        <w:rPr>
+          <w:sz w:val="24"/>
+          <w:szCs w:val="24"/>
+        </w:rPr>
+      </w:pPr>
+    </w:p>
+    <w:p>
+      <w:pPr>
+        <w:rPr>
+          <w:sz w:val="24"/>
+          <w:szCs w:val="24"/>
+        </w:rPr>
+      </w:pPr>
+    </w:p>
+    <w:p>
+      <w:pPr>
+        <w:rPr>
+          <w:sz w:val="24"/>
+          <w:szCs w:val="24"/>
+        </w:rPr>
+      </w:pPr>
+    </w:p>
+    <w:p>
+      <w:pPr>
+        <w:rPr>
+          <w:sz w:val="24"/>
+          <w:szCs w:val="24"/>
+        </w:rPr>
+      </w:pPr>
+    </w:p>
+    <w:p>
+      <w:pPr>
+        <w:rPr>
+          <w:sz w:val="24"/>
+          <w:szCs w:val="24"/>
+        </w:rPr>
+      </w:pPr>
+    </w:p>
+    <w:p>
+      <w:pPr>
+        <w:rPr>
+          <w:sz w:val="24"/>
+          <w:szCs w:val="24"/>
+        </w:rPr>
+      </w:pPr>
+    </w:p>
+    <w:p>
+      <w:pPr>
+        <w:rPr>
+          <w:sz w:val="24"/>
+          <w:szCs w:val="24"/>
+        </w:rPr>
+      </w:pPr>
+    </w:p>
+    <w:p>
+      <w:pPr>
+        <w:rPr>
+          <w:sz w:val="24"/>
+          <w:szCs w:val="24"/>
+        </w:rPr>
+      </w:pPr>
+    </w:p>
+    <w:p>
+      <w:pPr>
+        <w:rPr>
+          <w:sz w:val="24"/>
+          <w:szCs w:val="24"/>
+        </w:rPr>
+      </w:pPr>
+    </w:p>
+    <w:p>
+      <w:pPr>
+        <w:rPr>
+          <w:sz w:val="24"/>
+          <w:szCs w:val="24"/>
+        </w:rPr>
+      </w:pPr>
+    </w:p>
+    <w:p>
+      <w:pPr>
+        <w:rPr>
+          <w:sz w:val="24"/>
+          <w:szCs w:val="24"/>
+        </w:rPr>
+      </w:pPr>
+    </w:p>
+    <w:p>
+      <w:pPr>
+        <w:rPr>
+          <w:sz w:val="24"/>
+          <w:szCs w:val="24"/>
+        </w:rPr>
+      </w:pPr>
+    </w:p>
+    <w:p>
+      <w:pPr>
+        <w:rPr>
+          <w:sz w:val="24"/>
+          <w:szCs w:val="24"/>
+        </w:rPr>
+      </w:pPr>
+    </w:p>
+    <w:p>
+      <w:pPr>
+        <w:rPr>
+          <w:sz w:val="24"/>
+          <w:szCs w:val="24"/>
+        </w:rPr>
+      </w:pPr>
+    </w:p>
+    <w:p>
+      <w:pPr>
+        <w:rPr>
+          <w:sz w:val="24"/>
+          <w:szCs w:val="24"/>
+        </w:rPr>
+      </w:pPr>
+    </w:p>
+    <w:p>
+      <w:pPr>
+        <w:rPr>
+          <w:sz w:val="24"/>
+          <w:szCs w:val="24"/>
+        </w:rPr>
+      </w:pPr>
     </w:p>
     <w:p>
       <w:pPr>
@@ -37099,7 +37437,7 @@
                     <pic:cNvPicPr/>
                   </pic:nvPicPr>
                   <pic:blipFill>
-                    <a:blip r:embed="rId147">
+                    <a:blip r:embed="rId149">
                       <a:extLst>
                         <a:ext uri="{28A0092B-C50C-407E-A947-70E740481C1C}">
                           <a14:useLocalDpi xmlns:a14="http://schemas.microsoft.com/office/drawing/2010/main" val="0"/>
@@ -37163,7 +37501,7 @@
                     <pic:cNvPicPr/>
                   </pic:nvPicPr>
                   <pic:blipFill>
-                    <a:blip r:embed="rId148">
+                    <a:blip r:embed="rId150">
                       <a:extLst>
                         <a:ext uri="{28A0092B-C50C-407E-A947-70E740481C1C}">
                           <a14:useLocalDpi xmlns:a14="http://schemas.microsoft.com/office/drawing/2010/main" val="0"/>
@@ -37220,6 +37558,7 @@
       </w:pPr>
       <w:r>
         <w:rPr>
+          <w:noProof/>
           <w:sz w:val="24"/>
           <w:szCs w:val="24"/>
         </w:rPr>
@@ -37255,7 +37594,7 @@
                     <pic:cNvPicPr/>
                   </pic:nvPicPr>
                   <pic:blipFill>
-                    <a:blip r:embed="rId149">
+                    <a:blip r:embed="rId151">
                       <a:extLst>
                         <a:ext uri="{28A0092B-C50C-407E-A947-70E740481C1C}">
                           <a14:useLocalDpi xmlns:a14="http://schemas.microsoft.com/office/drawing/2010/main" val="0"/>
@@ -37300,9 +37639,11 @@
       </w:pPr>
       <w:r>
         <w:rPr>
-          <w:sz w:val="24"/>
-          <w:szCs w:val="24"/>
-        </w:rPr>
+          <w:noProof/>
+          <w:sz w:val="24"/>
+          <w:szCs w:val="24"/>
+        </w:rPr>
+        <w:lastRenderedPageBreak/>
         <w:drawing>
           <wp:anchor distT="0" distB="0" distL="114300" distR="114300" simplePos="0" relativeHeight="487821312" behindDoc="1" locked="0" layoutInCell="1" allowOverlap="1" wp14:anchorId="15CAA223" wp14:editId="05783181">
             <wp:simplePos x="0" y="0"/>
@@ -37335,7 +37676,7 @@
                     <pic:cNvPicPr/>
                   </pic:nvPicPr>
                   <pic:blipFill>
-                    <a:blip r:embed="rId150">
+                    <a:blip r:embed="rId152">
                       <a:extLst>
                         <a:ext uri="{28A0092B-C50C-407E-A947-70E740481C1C}">
                           <a14:useLocalDpi xmlns:a14="http://schemas.microsoft.com/office/drawing/2010/main" val="0"/>
@@ -37412,6 +37753,7 @@
       </w:pPr>
       <w:r>
         <w:rPr>
+          <w:noProof/>
           <w:sz w:val="24"/>
           <w:szCs w:val="24"/>
         </w:rPr>
@@ -37447,7 +37789,7 @@
                     <pic:cNvPicPr/>
                   </pic:nvPicPr>
                   <pic:blipFill>
-                    <a:blip r:embed="rId151">
+                    <a:blip r:embed="rId153">
                       <a:extLst>
                         <a:ext uri="{28A0092B-C50C-407E-A947-70E740481C1C}">
                           <a14:useLocalDpi xmlns:a14="http://schemas.microsoft.com/office/drawing/2010/main" val="0"/>
@@ -37481,6 +37823,7 @@
       </w:r>
       <w:r>
         <w:rPr>
+          <w:noProof/>
           <w:sz w:val="24"/>
           <w:szCs w:val="24"/>
         </w:rPr>
@@ -37516,7 +37859,7 @@
                     <pic:cNvPicPr/>
                   </pic:nvPicPr>
                   <pic:blipFill>
-                    <a:blip r:embed="rId152">
+                    <a:blip r:embed="rId154">
                       <a:extLst>
                         <a:ext uri="{28A0092B-C50C-407E-A947-70E740481C1C}">
                           <a14:useLocalDpi xmlns:a14="http://schemas.microsoft.com/office/drawing/2010/main" val="0"/>
@@ -37550,6 +37893,7 @@
       </w:r>
       <w:r>
         <w:rPr>
+          <w:noProof/>
           <w:sz w:val="24"/>
           <w:szCs w:val="24"/>
         </w:rPr>
@@ -37585,7 +37929,7 @@
                     <pic:cNvPicPr/>
                   </pic:nvPicPr>
                   <pic:blipFill>
-                    <a:blip r:embed="rId153">
+                    <a:blip r:embed="rId155">
                       <a:extLst>
                         <a:ext uri="{28A0092B-C50C-407E-A947-70E740481C1C}">
                           <a14:useLocalDpi xmlns:a14="http://schemas.microsoft.com/office/drawing/2010/main" val="0"/>
@@ -37644,27 +37988,376 @@
     </w:p>
     <w:p>
       <w:pPr>
-        <w:rPr>
-          <w:sz w:val="24"/>
-          <w:szCs w:val="24"/>
-        </w:rPr>
-      </w:pPr>
-    </w:p>
-    <w:p>
-      <w:pPr>
-        <w:rPr>
-          <w:sz w:val="24"/>
-          <w:szCs w:val="24"/>
-        </w:rPr>
-      </w:pPr>
-    </w:p>
-    <w:p>
-      <w:pPr>
-        <w:rPr>
-          <w:sz w:val="24"/>
-          <w:szCs w:val="24"/>
-        </w:rPr>
-      </w:pPr>
+        <w:pStyle w:val="Heading1"/>
+      </w:pPr>
+      <w:r>
+        <w:t xml:space="preserve">Code Has Been Returned </w:t>
+      </w:r>
+      <w:r>
+        <w:t>To</w:t>
+      </w:r>
+      <w:r>
+        <w:t>:</w:t>
+      </w:r>
+    </w:p>
+    <w:p>
+      <w:pPr>
+        <w:rPr>
+          <w:sz w:val="24"/>
+          <w:szCs w:val="24"/>
+        </w:rPr>
+      </w:pPr>
+      <w:r>
+        <w:rPr>
+          <w:sz w:val="24"/>
+          <w:szCs w:val="24"/>
+        </w:rPr>
+        <w:drawing>
+          <wp:anchor distT="0" distB="0" distL="114300" distR="114300" simplePos="0" relativeHeight="487831552" behindDoc="1" locked="0" layoutInCell="1" allowOverlap="1" wp14:anchorId="396D571F" wp14:editId="3BE2CC49">
+            <wp:simplePos x="0" y="0"/>
+            <wp:positionH relativeFrom="margin">
+              <wp:align>left</wp:align>
+            </wp:positionH>
+            <wp:positionV relativeFrom="paragraph">
+              <wp:posOffset>463227</wp:posOffset>
+            </wp:positionV>
+            <wp:extent cx="2587925" cy="623656"/>
+            <wp:effectExtent l="0" t="0" r="3175" b="5080"/>
+            <wp:wrapTight wrapText="bothSides">
+              <wp:wrapPolygon edited="0">
+                <wp:start x="0" y="0"/>
+                <wp:lineTo x="0" y="21116"/>
+                <wp:lineTo x="21467" y="21116"/>
+                <wp:lineTo x="21467" y="0"/>
+                <wp:lineTo x="0" y="0"/>
+              </wp:wrapPolygon>
+            </wp:wrapTight>
+            <wp:docPr id="1593131238" name="Picture 1" descr="A screen shot of a computer&#10;&#10;AI-generated content may be incorrect."/>
+            <wp:cNvGraphicFramePr>
+              <a:graphicFrameLocks xmlns:a="http://schemas.openxmlformats.org/drawingml/2006/main" noChangeAspect="1"/>
+            </wp:cNvGraphicFramePr>
+            <a:graphic xmlns:a="http://schemas.openxmlformats.org/drawingml/2006/main">
+              <a:graphicData uri="http://schemas.openxmlformats.org/drawingml/2006/picture">
+                <pic:pic xmlns:pic="http://schemas.openxmlformats.org/drawingml/2006/picture">
+                  <pic:nvPicPr>
+                    <pic:cNvPr id="1593131238" name="Picture 1" descr="A screen shot of a computer&#10;&#10;AI-generated content may be incorrect."/>
+                    <pic:cNvPicPr/>
+                  </pic:nvPicPr>
+                  <pic:blipFill>
+                    <a:blip r:embed="rId156">
+                      <a:extLst>
+                        <a:ext uri="{28A0092B-C50C-407E-A947-70E740481C1C}">
+                          <a14:useLocalDpi xmlns:a14="http://schemas.microsoft.com/office/drawing/2010/main" val="0"/>
+                        </a:ext>
+                      </a:extLst>
+                    </a:blip>
+                    <a:stretch>
+                      <a:fillRect/>
+                    </a:stretch>
+                  </pic:blipFill>
+                  <pic:spPr>
+                    <a:xfrm>
+                      <a:off x="0" y="0"/>
+                      <a:ext cx="2587925" cy="623656"/>
+                    </a:xfrm>
+                    <a:prstGeom prst="rect">
+                      <a:avLst/>
+                    </a:prstGeom>
+                  </pic:spPr>
+                </pic:pic>
+              </a:graphicData>
+            </a:graphic>
+          </wp:anchor>
+        </w:drawing>
+      </w:r>
+      <w:r>
+        <w:rPr>
+          <w:sz w:val="24"/>
+          <w:szCs w:val="24"/>
+        </w:rPr>
+        <w:drawing>
+          <wp:anchor distT="0" distB="0" distL="114300" distR="114300" simplePos="0" relativeHeight="487832576" behindDoc="1" locked="0" layoutInCell="1" allowOverlap="1" wp14:anchorId="0A843208" wp14:editId="4D0E1615">
+            <wp:simplePos x="0" y="0"/>
+            <wp:positionH relativeFrom="margin">
+              <wp:align>left</wp:align>
+            </wp:positionH>
+            <wp:positionV relativeFrom="paragraph">
+              <wp:posOffset>1111669</wp:posOffset>
+            </wp:positionV>
+            <wp:extent cx="2613660" cy="162560"/>
+            <wp:effectExtent l="0" t="0" r="0" b="8890"/>
+            <wp:wrapTight wrapText="bothSides">
+              <wp:wrapPolygon edited="0">
+                <wp:start x="0" y="0"/>
+                <wp:lineTo x="0" y="20250"/>
+                <wp:lineTo x="21411" y="20250"/>
+                <wp:lineTo x="21411" y="0"/>
+                <wp:lineTo x="0" y="0"/>
+              </wp:wrapPolygon>
+            </wp:wrapTight>
+            <wp:docPr id="1410580725" name="Picture 1"/>
+            <wp:cNvGraphicFramePr>
+              <a:graphicFrameLocks xmlns:a="http://schemas.openxmlformats.org/drawingml/2006/main" noChangeAspect="1"/>
+            </wp:cNvGraphicFramePr>
+            <a:graphic xmlns:a="http://schemas.openxmlformats.org/drawingml/2006/main">
+              <a:graphicData uri="http://schemas.openxmlformats.org/drawingml/2006/picture">
+                <pic:pic xmlns:pic="http://schemas.openxmlformats.org/drawingml/2006/picture">
+                  <pic:nvPicPr>
+                    <pic:cNvPr id="1410580725" name=""/>
+                    <pic:cNvPicPr/>
+                  </pic:nvPicPr>
+                  <pic:blipFill>
+                    <a:blip r:embed="rId157">
+                      <a:extLst>
+                        <a:ext uri="{28A0092B-C50C-407E-A947-70E740481C1C}">
+                          <a14:useLocalDpi xmlns:a14="http://schemas.microsoft.com/office/drawing/2010/main" val="0"/>
+                        </a:ext>
+                      </a:extLst>
+                    </a:blip>
+                    <a:stretch>
+                      <a:fillRect/>
+                    </a:stretch>
+                  </pic:blipFill>
+                  <pic:spPr>
+                    <a:xfrm>
+                      <a:off x="0" y="0"/>
+                      <a:ext cx="2613660" cy="162560"/>
+                    </a:xfrm>
+                    <a:prstGeom prst="rect">
+                      <a:avLst/>
+                    </a:prstGeom>
+                  </pic:spPr>
+                </pic:pic>
+              </a:graphicData>
+            </a:graphic>
+          </wp:anchor>
+        </w:drawing>
+      </w:r>
+      <w:r>
+        <w:rPr>
+          <w:sz w:val="24"/>
+          <w:szCs w:val="24"/>
+        </w:rPr>
+        <w:t xml:space="preserve">When creating the teleport code to move the player between levels, I didn’t know how to check if the player was colliding with another object. After creating the player jump, where it checks for a collision with the ground, I could now reuse this code to quickly and easily make the teleporter work as intended. As I will have multiple teleporters, I’ll use a public x and y variable that I can change in unity </w:t>
+      </w:r>
+      <w:r>
+        <w:rPr>
+          <w:sz w:val="24"/>
+          <w:szCs w:val="24"/>
+        </w:rPr>
+        <w:t>for where I w</w:t>
+      </w:r>
+      <w:r>
+        <w:rPr>
+          <w:sz w:val="24"/>
+          <w:szCs w:val="24"/>
+        </w:rPr>
+        <w:drawing>
+          <wp:anchor distT="0" distB="0" distL="114300" distR="114300" simplePos="0" relativeHeight="487833600" behindDoc="1" locked="0" layoutInCell="1" allowOverlap="1" wp14:anchorId="483FD8BB" wp14:editId="60383970">
+            <wp:simplePos x="0" y="0"/>
+            <wp:positionH relativeFrom="column">
+              <wp:posOffset>2540</wp:posOffset>
+            </wp:positionH>
+            <wp:positionV relativeFrom="paragraph">
+              <wp:posOffset>1300480</wp:posOffset>
+            </wp:positionV>
+            <wp:extent cx="2613660" cy="297815"/>
+            <wp:effectExtent l="0" t="0" r="0" b="6985"/>
+            <wp:wrapTight wrapText="bothSides">
+              <wp:wrapPolygon edited="0">
+                <wp:start x="0" y="0"/>
+                <wp:lineTo x="0" y="20725"/>
+                <wp:lineTo x="21411" y="20725"/>
+                <wp:lineTo x="21411" y="0"/>
+                <wp:lineTo x="0" y="0"/>
+              </wp:wrapPolygon>
+            </wp:wrapTight>
+            <wp:docPr id="627410343" name="Picture 1"/>
+            <wp:cNvGraphicFramePr>
+              <a:graphicFrameLocks xmlns:a="http://schemas.openxmlformats.org/drawingml/2006/main" noChangeAspect="1"/>
+            </wp:cNvGraphicFramePr>
+            <a:graphic xmlns:a="http://schemas.openxmlformats.org/drawingml/2006/main">
+              <a:graphicData uri="http://schemas.openxmlformats.org/drawingml/2006/picture">
+                <pic:pic xmlns:pic="http://schemas.openxmlformats.org/drawingml/2006/picture">
+                  <pic:nvPicPr>
+                    <pic:cNvPr id="627410343" name=""/>
+                    <pic:cNvPicPr/>
+                  </pic:nvPicPr>
+                  <pic:blipFill>
+                    <a:blip r:embed="rId158" cstate="print">
+                      <a:extLst>
+                        <a:ext uri="{28A0092B-C50C-407E-A947-70E740481C1C}">
+                          <a14:useLocalDpi xmlns:a14="http://schemas.microsoft.com/office/drawing/2010/main" val="0"/>
+                        </a:ext>
+                      </a:extLst>
+                    </a:blip>
+                    <a:stretch>
+                      <a:fillRect/>
+                    </a:stretch>
+                  </pic:blipFill>
+                  <pic:spPr>
+                    <a:xfrm>
+                      <a:off x="0" y="0"/>
+                      <a:ext cx="2613660" cy="297815"/>
+                    </a:xfrm>
+                    <a:prstGeom prst="rect">
+                      <a:avLst/>
+                    </a:prstGeom>
+                  </pic:spPr>
+                </pic:pic>
+              </a:graphicData>
+            </a:graphic>
+          </wp:anchor>
+        </w:drawing>
+      </w:r>
+      <w:r>
+        <w:rPr>
+          <w:sz w:val="24"/>
+          <w:szCs w:val="24"/>
+        </w:rPr>
+        <w:t xml:space="preserve">ant the player to teleport to. Didn’t work as the teleporter was looking for something tagged with ‘teleporter’ when it should have been looking for ‘player’ </w:t>
+      </w:r>
+    </w:p>
+    <w:p>
+      <w:pPr>
+        <w:rPr>
+          <w:sz w:val="24"/>
+          <w:szCs w:val="24"/>
+        </w:rPr>
+      </w:pPr>
+    </w:p>
+    <w:p>
+      <w:pPr>
+        <w:ind w:left="1440"/>
+        <w:rPr>
+          <w:sz w:val="24"/>
+          <w:szCs w:val="24"/>
+        </w:rPr>
+      </w:pPr>
+      <w:r>
+        <w:rPr>
+          <w:sz w:val="24"/>
+          <w:szCs w:val="24"/>
+        </w:rPr>
+        <w:drawing>
+          <wp:anchor distT="0" distB="0" distL="114300" distR="114300" simplePos="0" relativeHeight="487834624" behindDoc="1" locked="0" layoutInCell="1" allowOverlap="1" wp14:anchorId="0D67B964" wp14:editId="117A9FDB">
+            <wp:simplePos x="0" y="0"/>
+            <wp:positionH relativeFrom="margin">
+              <wp:align>left</wp:align>
+            </wp:positionH>
+            <wp:positionV relativeFrom="paragraph">
+              <wp:posOffset>0</wp:posOffset>
+            </wp:positionV>
+            <wp:extent cx="3529330" cy="542925"/>
+            <wp:effectExtent l="0" t="0" r="0" b="9525"/>
+            <wp:wrapTight wrapText="bothSides">
+              <wp:wrapPolygon edited="0">
+                <wp:start x="0" y="0"/>
+                <wp:lineTo x="0" y="21221"/>
+                <wp:lineTo x="21452" y="21221"/>
+                <wp:lineTo x="21452" y="0"/>
+                <wp:lineTo x="0" y="0"/>
+              </wp:wrapPolygon>
+            </wp:wrapTight>
+            <wp:docPr id="1913966541" name="Picture 1" descr="A screen shot of a computer code&#10;&#10;AI-generated content may be incorrect."/>
+            <wp:cNvGraphicFramePr>
+              <a:graphicFrameLocks xmlns:a="http://schemas.openxmlformats.org/drawingml/2006/main" noChangeAspect="1"/>
+            </wp:cNvGraphicFramePr>
+            <a:graphic xmlns:a="http://schemas.openxmlformats.org/drawingml/2006/main">
+              <a:graphicData uri="http://schemas.openxmlformats.org/drawingml/2006/picture">
+                <pic:pic xmlns:pic="http://schemas.openxmlformats.org/drawingml/2006/picture">
+                  <pic:nvPicPr>
+                    <pic:cNvPr id="1913966541" name="Picture 1" descr="A screen shot of a computer code&#10;&#10;AI-generated content may be incorrect."/>
+                    <pic:cNvPicPr/>
+                  </pic:nvPicPr>
+                  <pic:blipFill rotWithShape="1">
+                    <a:blip r:embed="rId159">
+                      <a:extLst>
+                        <a:ext uri="{28A0092B-C50C-407E-A947-70E740481C1C}">
+                          <a14:useLocalDpi xmlns:a14="http://schemas.microsoft.com/office/drawing/2010/main" val="0"/>
+                        </a:ext>
+                      </a:extLst>
+                    </a:blip>
+                    <a:srcRect l="6831"/>
+                    <a:stretch>
+                      <a:fillRect/>
+                    </a:stretch>
+                  </pic:blipFill>
+                  <pic:spPr bwMode="auto">
+                    <a:xfrm>
+                      <a:off x="0" y="0"/>
+                      <a:ext cx="3529330" cy="542925"/>
+                    </a:xfrm>
+                    <a:prstGeom prst="rect">
+                      <a:avLst/>
+                    </a:prstGeom>
+                    <a:ln>
+                      <a:noFill/>
+                    </a:ln>
+                    <a:extLst>
+                      <a:ext uri="{53640926-AAD7-44D8-BBD7-CCE9431645EC}">
+                        <a14:shadowObscured xmlns:a14="http://schemas.microsoft.com/office/drawing/2010/main"/>
+                      </a:ext>
+                    </a:extLst>
+                  </pic:spPr>
+                </pic:pic>
+              </a:graphicData>
+            </a:graphic>
+            <wp14:sizeRelH relativeFrom="margin">
+              <wp14:pctWidth>0</wp14:pctWidth>
+            </wp14:sizeRelH>
+          </wp:anchor>
+        </w:drawing>
+      </w:r>
+      <w:r>
+        <w:rPr>
+          <w:sz w:val="24"/>
+          <w:szCs w:val="24"/>
+        </w:rPr>
+        <w:t xml:space="preserve">Also added a check to see if the player was colliding with the teleporter. </w:t>
+      </w:r>
+      <w:r>
+        <w:rPr>
+          <w:sz w:val="24"/>
+          <w:szCs w:val="24"/>
+        </w:rPr>
+        <w:t>Player</w:t>
+      </w:r>
+      <w:r>
+        <w:rPr>
+          <w:sz w:val="24"/>
+          <w:szCs w:val="24"/>
+        </w:rPr>
+        <w:t xml:space="preserve"> is</w:t>
+      </w:r>
+      <w:r>
+        <w:rPr>
+          <w:sz w:val="24"/>
+          <w:szCs w:val="24"/>
+        </w:rPr>
+        <w:t>n’t</w:t>
+      </w:r>
+      <w:r>
+        <w:rPr>
+          <w:sz w:val="24"/>
+          <w:szCs w:val="24"/>
+        </w:rPr>
+        <w:t xml:space="preserve"> </w:t>
+      </w:r>
+      <w:r>
+        <w:rPr>
+          <w:sz w:val="24"/>
+          <w:szCs w:val="24"/>
+        </w:rPr>
+        <w:t xml:space="preserve">being detected by the teleporter. </w:t>
+      </w:r>
+      <w:r>
+        <w:rPr>
+          <w:sz w:val="24"/>
+          <w:szCs w:val="24"/>
+        </w:rPr>
+        <w:t xml:space="preserve">The problem was the teleporter was being set as a trigger, which do not fire collision events. </w:t>
+      </w:r>
     </w:p>
     <w:sectPr>
       <w:type w:val="continuous"/>

</xml_diff>

<commit_message>
Fixed Spikes and added Turret
</commit_message>
<xml_diff>
--- a/Coursework Project - 2d Platformer Design.docx
+++ b/Coursework Project - 2d Platformer Design.docx
@@ -11095,7 +11095,29 @@
                 <w:sz w:val="24"/>
                 <w:szCs w:val="24"/>
               </w:rPr>
-              <w:t>Subtle colour change to show selected button</w:t>
+              <w:t xml:space="preserve">Subtle </w:t>
+            </w:r>
+            <w:proofErr w:type="spellStart"/>
+            <w:r>
+              <w:rPr>
+                <w:rFonts w:asciiTheme="minorHAnsi" w:hAnsiTheme="minorHAnsi" w:cstheme="minorHAnsi"/>
+                <w:spacing w:val="-2"/>
+                <w:w w:val="105"/>
+                <w:sz w:val="24"/>
+                <w:szCs w:val="24"/>
+              </w:rPr>
+              <w:t>colour</w:t>
+            </w:r>
+            <w:proofErr w:type="spellEnd"/>
+            <w:r>
+              <w:rPr>
+                <w:rFonts w:asciiTheme="minorHAnsi" w:hAnsiTheme="minorHAnsi" w:cstheme="minorHAnsi"/>
+                <w:spacing w:val="-2"/>
+                <w:w w:val="105"/>
+                <w:sz w:val="24"/>
+                <w:szCs w:val="24"/>
+              </w:rPr>
+              <w:t xml:space="preserve"> change to show selected button</w:t>
             </w:r>
           </w:p>
         </w:tc>
@@ -17369,23 +17391,7 @@
           <w:sz w:val="24"/>
           <w:szCs w:val="24"/>
         </w:rPr>
-        <w:t xml:space="preserve">amera only </w:t>
-      </w:r>
-      <w:r>
-        <w:rPr>
-          <w:rFonts w:asciiTheme="minorHAnsi" w:hAnsiTheme="minorHAnsi" w:cstheme="minorHAnsi"/>
-          <w:sz w:val="24"/>
-          <w:szCs w:val="24"/>
-        </w:rPr>
-        <w:t>follows</w:t>
-      </w:r>
-      <w:r>
-        <w:rPr>
-          <w:rFonts w:asciiTheme="minorHAnsi" w:hAnsiTheme="minorHAnsi" w:cstheme="minorHAnsi"/>
-          <w:sz w:val="24"/>
-          <w:szCs w:val="24"/>
-        </w:rPr>
-        <w:t xml:space="preserve"> player horizontally</w:t>
+        <w:t>amera only follows player horizontally</w:t>
       </w:r>
       <w:r>
         <w:rPr>
@@ -17754,15 +17760,7 @@
           <w:sz w:val="24"/>
           <w:szCs w:val="24"/>
         </w:rPr>
-        <w:t>ut</w:t>
-      </w:r>
-      <w:r>
-        <w:rPr>
-          <w:rFonts w:asciiTheme="minorHAnsi" w:hAnsiTheme="minorHAnsi" w:cstheme="minorHAnsi"/>
-          <w:sz w:val="24"/>
-          <w:szCs w:val="24"/>
-        </w:rPr>
-        <w:t xml:space="preserve"> the camera wasn’t focused on the street, and you could see </w:t>
+        <w:t xml:space="preserve">ut the camera wasn’t focused on the street, and you could see </w:t>
       </w:r>
       <w:r>
         <w:rPr>
@@ -17804,23 +17802,7 @@
           <w:sz w:val="24"/>
           <w:szCs w:val="24"/>
         </w:rPr>
-        <w:t>I added 5 to the position of the camera to see how that would affect it. I then settled on 5/</w:t>
-      </w:r>
-      <w:r>
-        <w:rPr>
-          <w:rFonts w:asciiTheme="minorHAnsi" w:hAnsiTheme="minorHAnsi" w:cstheme="minorHAnsi"/>
-          <w:sz w:val="24"/>
-          <w:szCs w:val="24"/>
-        </w:rPr>
-        <w:t>2, being</w:t>
-      </w:r>
-      <w:r>
-        <w:rPr>
-          <w:rFonts w:asciiTheme="minorHAnsi" w:hAnsiTheme="minorHAnsi" w:cstheme="minorHAnsi"/>
-          <w:sz w:val="24"/>
-          <w:szCs w:val="24"/>
-        </w:rPr>
-        <w:t xml:space="preserve"> a good number to use as you could see the whole of the scene. </w:t>
+        <w:t xml:space="preserve">I added 5 to the position of the camera to see how that would affect it. I then settled on 5/2, being a good number to use as you could see the whole of the scene. </w:t>
       </w:r>
     </w:p>
     <w:p>
@@ -21494,7 +21476,7 @@
           <w:szCs w:val="24"/>
         </w:rPr>
         <w:drawing>
-          <wp:anchor distT="0" distB="0" distL="114300" distR="114300" simplePos="0" relativeHeight="487681024" behindDoc="0" locked="0" layoutInCell="1" allowOverlap="1" wp14:anchorId="2E706C95" wp14:editId="3792E952">
+          <wp:anchor distT="0" distB="0" distL="114300" distR="114300" simplePos="0" relativeHeight="487681024" behindDoc="0" locked="0" layoutInCell="1" allowOverlap="1" wp14:anchorId="2E706C95" wp14:editId="270E0E84">
             <wp:simplePos x="0" y="0"/>
             <wp:positionH relativeFrom="margin">
               <wp:align>left</wp:align>
@@ -27615,7 +27597,25 @@
           <w:sz w:val="24"/>
           <w:szCs w:val="24"/>
         </w:rPr>
-        <w:t xml:space="preserve">To fix this, I temporarily removed the coroutine, and added both the functions to Update(), this was to check if it would work without the coroutine, as it didn’t seem to be working. I also added a line that prints the isPaused Boolean into the console, this reason for this is to check if the variable is </w:t>
+        <w:t xml:space="preserve">To fix this, I temporarily removed the coroutine, and added both the functions to Update(), this was to check if it would work without the coroutine, as it didn’t seem to be working. I also added a line that prints the </w:t>
+      </w:r>
+      <w:proofErr w:type="spellStart"/>
+      <w:r>
+        <w:rPr>
+          <w:rFonts w:asciiTheme="minorHAnsi" w:hAnsiTheme="minorHAnsi" w:cstheme="minorHAnsi"/>
+          <w:sz w:val="24"/>
+          <w:szCs w:val="24"/>
+        </w:rPr>
+        <w:t>isPaused</w:t>
+      </w:r>
+      <w:proofErr w:type="spellEnd"/>
+      <w:r>
+        <w:rPr>
+          <w:rFonts w:asciiTheme="minorHAnsi" w:hAnsiTheme="minorHAnsi" w:cstheme="minorHAnsi"/>
+          <w:sz w:val="24"/>
+          <w:szCs w:val="24"/>
+        </w:rPr>
+        <w:t xml:space="preserve"> Boolean into the console, this reason for this is to check if the variable is </w:t>
       </w:r>
       <w:r>
         <w:rPr>
@@ -29929,7 +29929,7 @@
           <w:szCs w:val="24"/>
         </w:rPr>
         <w:drawing>
-          <wp:anchor distT="0" distB="0" distL="114300" distR="114300" simplePos="0" relativeHeight="487745536" behindDoc="1" locked="0" layoutInCell="1" allowOverlap="1" wp14:anchorId="22DAAAA7" wp14:editId="5976A488">
+          <wp:anchor distT="0" distB="0" distL="114300" distR="114300" simplePos="0" relativeHeight="487745536" behindDoc="1" locked="0" layoutInCell="1" allowOverlap="1" wp14:anchorId="22DAAAA7" wp14:editId="3541595D">
             <wp:simplePos x="0" y="0"/>
             <wp:positionH relativeFrom="margin">
               <wp:align>left</wp:align>
@@ -30247,7 +30247,23 @@
           <w:sz w:val="24"/>
           <w:szCs w:val="24"/>
         </w:rPr>
-        <w:t xml:space="preserve">update() and fixedUpdate() functions respectively, as fixed is mainly for physics and I currently had the jump inputs included </w:t>
+        <w:t xml:space="preserve">update() and </w:t>
+      </w:r>
+      <w:proofErr w:type="spellStart"/>
+      <w:r>
+        <w:rPr>
+          <w:sz w:val="24"/>
+          <w:szCs w:val="24"/>
+        </w:rPr>
+        <w:t>fixedUpdate</w:t>
+      </w:r>
+      <w:proofErr w:type="spellEnd"/>
+      <w:r>
+        <w:rPr>
+          <w:sz w:val="24"/>
+          <w:szCs w:val="24"/>
+        </w:rPr>
+        <w:t xml:space="preserve">() functions respectively, as fixed is mainly for physics and I currently had the jump inputs included </w:t>
       </w:r>
       <w:r>
         <w:rPr>
@@ -30895,14 +30911,7 @@
           <w:sz w:val="24"/>
           <w:szCs w:val="24"/>
         </w:rPr>
-        <w:t>Moved on to create the grappling hook</w:t>
-      </w:r>
-      <w:r>
-        <w:rPr>
-          <w:sz w:val="24"/>
-          <w:szCs w:val="24"/>
-        </w:rPr>
-        <w:t xml:space="preserve">, </w:t>
+        <w:t xml:space="preserve">Moved on to create the grappling hook, </w:t>
       </w:r>
       <w:r>
         <w:rPr>
@@ -31533,8 +31542,17 @@
           <w:sz w:val="24"/>
           <w:szCs w:val="24"/>
         </w:rPr>
-        <w:t>Utilizing screentoworldpoint</w:t>
-      </w:r>
+        <w:t xml:space="preserve">Utilizing </w:t>
+      </w:r>
+      <w:proofErr w:type="spellStart"/>
+      <w:r>
+        <w:rPr>
+          <w:sz w:val="24"/>
+          <w:szCs w:val="24"/>
+        </w:rPr>
+        <w:t>screentoworldpoint</w:t>
+      </w:r>
+      <w:proofErr w:type="spellEnd"/>
     </w:p>
     <w:p>
       <w:pPr>
@@ -32026,7 +32044,23 @@
           <w:sz w:val="24"/>
           <w:szCs w:val="24"/>
         </w:rPr>
-        <w:t>needed a vector, wrote grapplePoint as a placeholder. Changed connected body to connected anchor as it’s a pivot that allows the joint to rotate which is what I want.</w:t>
+        <w:t xml:space="preserve">needed a vector, wrote </w:t>
+      </w:r>
+      <w:proofErr w:type="spellStart"/>
+      <w:r>
+        <w:rPr>
+          <w:sz w:val="24"/>
+          <w:szCs w:val="24"/>
+        </w:rPr>
+        <w:t>grapplePoint</w:t>
+      </w:r>
+      <w:proofErr w:type="spellEnd"/>
+      <w:r>
+        <w:rPr>
+          <w:sz w:val="24"/>
+          <w:szCs w:val="24"/>
+        </w:rPr>
+        <w:t xml:space="preserve"> as a placeholder. Changed connected body to connected anchor as it’s a pivot that allows the joint to rotate which is what I want.</w:t>
       </w:r>
     </w:p>
     <w:p>
@@ -33301,7 +33335,23 @@
           <w:sz w:val="24"/>
           <w:szCs w:val="24"/>
         </w:rPr>
-        <w:t>Grappling hook was hitting playercollider. Removed player collider</w:t>
+        <w:t xml:space="preserve">Grappling hook was hitting </w:t>
+      </w:r>
+      <w:proofErr w:type="spellStart"/>
+      <w:r>
+        <w:rPr>
+          <w:sz w:val="24"/>
+          <w:szCs w:val="24"/>
+        </w:rPr>
+        <w:t>playercollider</w:t>
+      </w:r>
+      <w:proofErr w:type="spellEnd"/>
+      <w:r>
+        <w:rPr>
+          <w:sz w:val="24"/>
+          <w:szCs w:val="24"/>
+        </w:rPr>
+        <w:t>. Removed player collider</w:t>
       </w:r>
       <w:r>
         <w:rPr>
@@ -33322,7 +33372,23 @@
           <w:sz w:val="24"/>
           <w:szCs w:val="24"/>
         </w:rPr>
-        <w:t xml:space="preserve"> Also, the line renderer wasn’t constantly updating to follow the player to rectify this problem, I set a Boolean named ‘isGrappling’ to true when the grapple starts, and to false when it stops. This is then called in Update() to make sure that it follows the player.</w:t>
+        <w:t xml:space="preserve"> Also, the line renderer wasn’t constantly updating to follow the player to rectify this problem, I set a Boolean named ‘</w:t>
+      </w:r>
+      <w:proofErr w:type="spellStart"/>
+      <w:r>
+        <w:rPr>
+          <w:sz w:val="24"/>
+          <w:szCs w:val="24"/>
+        </w:rPr>
+        <w:t>isGrappling</w:t>
+      </w:r>
+      <w:proofErr w:type="spellEnd"/>
+      <w:r>
+        <w:rPr>
+          <w:sz w:val="24"/>
+          <w:szCs w:val="24"/>
+        </w:rPr>
+        <w:t>’ to true when the grapple starts, and to false when it stops. This is then called in Update() to make sure that it follows the player.</w:t>
       </w:r>
     </w:p>
     <w:p>
@@ -33412,7 +33478,7 @@
           <w:szCs w:val="24"/>
         </w:rPr>
         <w:drawing>
-          <wp:anchor distT="0" distB="0" distL="114300" distR="114300" simplePos="0" relativeHeight="487786496" behindDoc="1" locked="0" layoutInCell="1" allowOverlap="1" wp14:anchorId="1E6B605C" wp14:editId="5DA9E302">
+          <wp:anchor distT="0" distB="0" distL="114300" distR="114300" simplePos="0" relativeHeight="487786496" behindDoc="1" locked="0" layoutInCell="1" allowOverlap="1" wp14:anchorId="1E6B605C" wp14:editId="5DBCF64A">
             <wp:simplePos x="0" y="0"/>
             <wp:positionH relativeFrom="margin">
               <wp:align>left</wp:align>
@@ -33669,7 +33735,23 @@
           <w:sz w:val="24"/>
           <w:szCs w:val="24"/>
         </w:rPr>
-        <w:t xml:space="preserve"> Player stopped moving. Set isGrappling to false on game start</w:t>
+        <w:t xml:space="preserve"> Player stopped moving. Set </w:t>
+      </w:r>
+      <w:proofErr w:type="spellStart"/>
+      <w:r>
+        <w:rPr>
+          <w:sz w:val="24"/>
+          <w:szCs w:val="24"/>
+        </w:rPr>
+        <w:t>isGrappling</w:t>
+      </w:r>
+      <w:proofErr w:type="spellEnd"/>
+      <w:r>
+        <w:rPr>
+          <w:sz w:val="24"/>
+          <w:szCs w:val="24"/>
+        </w:rPr>
+        <w:t xml:space="preserve"> to false on game start</w:t>
       </w:r>
       <w:r>
         <w:rPr>
@@ -33964,7 +34046,7 @@
           <w:noProof/>
         </w:rPr>
         <w:drawing>
-          <wp:anchor distT="0" distB="0" distL="114300" distR="114300" simplePos="0" relativeHeight="487793664" behindDoc="1" locked="0" layoutInCell="1" allowOverlap="1" wp14:anchorId="1575A0C8" wp14:editId="101701B9">
+          <wp:anchor distT="0" distB="0" distL="114300" distR="114300" simplePos="0" relativeHeight="487793664" behindDoc="1" locked="0" layoutInCell="1" allowOverlap="1" wp14:anchorId="1575A0C8" wp14:editId="1F4CBB5F">
             <wp:simplePos x="0" y="0"/>
             <wp:positionH relativeFrom="margin">
               <wp:posOffset>0</wp:posOffset>
@@ -34094,7 +34176,7 @@
           <w:noProof/>
         </w:rPr>
         <w:drawing>
-          <wp:anchor distT="0" distB="0" distL="114300" distR="114300" simplePos="0" relativeHeight="487790592" behindDoc="1" locked="0" layoutInCell="1" allowOverlap="1" wp14:anchorId="1331403B" wp14:editId="2D22189D">
+          <wp:anchor distT="0" distB="0" distL="114300" distR="114300" simplePos="0" relativeHeight="487790592" behindDoc="1" locked="0" layoutInCell="1" allowOverlap="1" wp14:anchorId="1331403B" wp14:editId="644AA945">
             <wp:simplePos x="0" y="0"/>
             <wp:positionH relativeFrom="margin">
               <wp:posOffset>0</wp:posOffset>
@@ -34220,7 +34302,23 @@
         </w:drawing>
       </w:r>
       <w:r>
-        <w:t xml:space="preserve">Creating explosion to help the player move. Needed a way to propel the player. Unity has an AddExplosionForce, which I can use to add a force to the player from the bomb. At the moment, I would call the function ExplodePlayer when the ‘e’ key was pressed. Temporary for testing. Want to detect player to see if a force should be applied. Stuck so looked it up. Used tutorial from </w:t>
+        <w:t xml:space="preserve">Creating explosion to help the player move. Needed a way to propel the player. Unity has an </w:t>
+      </w:r>
+      <w:proofErr w:type="spellStart"/>
+      <w:r>
+        <w:t>AddExplosionForce</w:t>
+      </w:r>
+      <w:proofErr w:type="spellEnd"/>
+      <w:r>
+        <w:t xml:space="preserve">, which I can use to add a force to the player from the bomb. At the moment, I would call the function </w:t>
+      </w:r>
+      <w:proofErr w:type="spellStart"/>
+      <w:r>
+        <w:t>ExplodePlayer</w:t>
+      </w:r>
+      <w:proofErr w:type="spellEnd"/>
+      <w:r>
+        <w:t xml:space="preserve"> when the ‘e’ key was pressed. Temporary for testing. Want to detect player to see if a force should be applied. Stuck so looked it up. Used tutorial from </w:t>
       </w:r>
       <w:sdt>
         <w:sdtPr>
@@ -34564,7 +34662,39 @@
         </w:drawing>
       </w:r>
       <w:r>
-        <w:t xml:space="preserve">Couldn’t resolve. Try to fix, works with out Rigidbody rb in the if statement. Debugging, print the isPlayerPresent attribute. Doesn’t appear in console so player isn’t being detected. AddExplosionForce and the overlap sphere (should have been obvious as it has sphere in the name) is only for 3d objects, so the code wont work. Need to change a few things. Collider </w:t>
+        <w:t xml:space="preserve">Couldn’t resolve. Try to fix, works </w:t>
+      </w:r>
+      <w:proofErr w:type="spellStart"/>
+      <w:r>
+        <w:t>with out</w:t>
+      </w:r>
+      <w:proofErr w:type="spellEnd"/>
+      <w:r>
+        <w:t xml:space="preserve"> Rigidbody </w:t>
+      </w:r>
+      <w:proofErr w:type="spellStart"/>
+      <w:r>
+        <w:t>rb</w:t>
+      </w:r>
+      <w:proofErr w:type="spellEnd"/>
+      <w:r>
+        <w:t xml:space="preserve"> in the if statement. Debugging, print the isPlayerPresent attribute. Doesn’t appear in console so player isn’t being detected. </w:t>
+      </w:r>
+      <w:proofErr w:type="spellStart"/>
+      <w:r>
+        <w:t>AddExplosionForce</w:t>
+      </w:r>
+      <w:proofErr w:type="spellEnd"/>
+      <w:r>
+        <w:t xml:space="preserve"> and the overlap sphere (should have been obvious as it has sphere in the name) is only for 3d objects, so the code </w:t>
+      </w:r>
+      <w:proofErr w:type="spellStart"/>
+      <w:r>
+        <w:t>wont</w:t>
+      </w:r>
+      <w:proofErr w:type="spellEnd"/>
+      <w:r>
+        <w:t xml:space="preserve"> work. Need to change a few things. Collider </w:t>
       </w:r>
       <w:r>
         <w:sym w:font="Wingdings" w:char="F0E0"/>
@@ -34576,7 +34706,15 @@
         <w:sym w:font="Wingdings" w:char="F0E0"/>
       </w:r>
       <w:r>
-        <w:t xml:space="preserve"> OverlapCircle, which needs a contact filter 2d. AddExplosionForce is now </w:t>
+        <w:t xml:space="preserve"> OverlapCircle, which needs a contact filter 2d. </w:t>
+      </w:r>
+      <w:proofErr w:type="spellStart"/>
+      <w:r>
+        <w:t>AddExplosionForce</w:t>
+      </w:r>
+      <w:proofErr w:type="spellEnd"/>
+      <w:r>
+        <w:t xml:space="preserve"> is now </w:t>
       </w:r>
       <w:r>
         <w:t>forceDirection = rb.transform.position -transform.position</w:t>
@@ -34929,7 +35067,15 @@
         <w:t>layer detected but force is not applied</w:t>
       </w:r>
       <w:r>
-        <w:t>. Think it’s because its just detecting any rigidbody as even when the player is out of the radius</w:t>
+        <w:t xml:space="preserve">. Think it’s because </w:t>
+      </w:r>
+      <w:proofErr w:type="spellStart"/>
+      <w:r>
+        <w:t>its</w:t>
+      </w:r>
+      <w:proofErr w:type="spellEnd"/>
+      <w:r>
+        <w:t xml:space="preserve"> just detecting any rigidbody as even when the player is out of the radius</w:t>
       </w:r>
       <w:r>
         <w:t xml:space="preserve"> the player present message is still printed</w:t>
@@ -34956,7 +35102,15 @@
         <w:t xml:space="preserve">and the player detected. Force not being applied – maybe being applied to the bomb and not the player. </w:t>
       </w:r>
       <w:r>
-        <w:t>Using the playerPresent array, as it contains the players rigidbody, apply the force to the attached rigidbody</w:t>
+        <w:t xml:space="preserve">Using the </w:t>
+      </w:r>
+      <w:proofErr w:type="spellStart"/>
+      <w:r>
+        <w:t>playerPresent</w:t>
+      </w:r>
+      <w:proofErr w:type="spellEnd"/>
+      <w:r>
+        <w:t xml:space="preserve"> array, as it contains the players rigidbody, apply the force to the attached rigidbody</w:t>
       </w:r>
       <w:r>
         <w:t xml:space="preserve">. Force successfully applied and the player moved away from the bomb. </w:t>
@@ -35052,13 +35206,29 @@
         <w:t>in the if statement of a few seconds</w:t>
       </w:r>
       <w:r>
-        <w:t>, at first I wanted to use WaitForSeconds() but it required the use of coroutines</w:t>
+        <w:t xml:space="preserve">, at first I wanted to use </w:t>
+      </w:r>
+      <w:proofErr w:type="spellStart"/>
+      <w:r>
+        <w:t>WaitForSeconds</w:t>
+      </w:r>
+      <w:proofErr w:type="spellEnd"/>
+      <w:r>
+        <w:t>() but it required the use of coroutines</w:t>
       </w:r>
       <w:r>
         <w:t xml:space="preserve">, which would take too long. So I used a simple timer </w:t>
       </w:r>
       <w:r>
-        <w:t xml:space="preserve">that counts up but resets to 0 when the SpawnBomb is executed. </w:t>
+        <w:t xml:space="preserve">that counts up but resets to 0 when the </w:t>
+      </w:r>
+      <w:proofErr w:type="spellStart"/>
+      <w:r>
+        <w:t>SpawnBomb</w:t>
+      </w:r>
+      <w:proofErr w:type="spellEnd"/>
+      <w:r>
+        <w:t xml:space="preserve"> is executed. </w:t>
       </w:r>
     </w:p>
     <w:p>
@@ -35707,7 +35877,23 @@
           <w:sz w:val="24"/>
           <w:szCs w:val="24"/>
         </w:rPr>
-        <w:t xml:space="preserve"> Moved bomb to ExplodePlayer() function. Now being destroyed instantly, no force being applied to the player. Now it waits 1.5 seconds before being destroyed</w:t>
+        <w:t xml:space="preserve"> Moved bomb to </w:t>
+      </w:r>
+      <w:proofErr w:type="spellStart"/>
+      <w:r>
+        <w:rPr>
+          <w:sz w:val="24"/>
+          <w:szCs w:val="24"/>
+        </w:rPr>
+        <w:t>ExplodePlayer</w:t>
+      </w:r>
+      <w:proofErr w:type="spellEnd"/>
+      <w:r>
+        <w:rPr>
+          <w:sz w:val="24"/>
+          <w:szCs w:val="24"/>
+        </w:rPr>
+        <w:t>() function. Now being destroyed instantly, no force being applied to the player. Now it waits 1.5 seconds before being destroyed</w:t>
       </w:r>
     </w:p>
     <w:p>
@@ -35725,7 +35911,23 @@
           <w:sz w:val="24"/>
           <w:szCs w:val="24"/>
         </w:rPr>
-        <w:t>This code executes the explosion when the bomb is touching the ground. Bomb was destroyed but the ExplodePlayer function is much weaker</w:t>
+        <w:t xml:space="preserve">This code executes the explosion when the bomb is touching the ground. Bomb was destroyed but the </w:t>
+      </w:r>
+      <w:proofErr w:type="spellStart"/>
+      <w:r>
+        <w:rPr>
+          <w:sz w:val="24"/>
+          <w:szCs w:val="24"/>
+        </w:rPr>
+        <w:t>ExplodePlayer</w:t>
+      </w:r>
+      <w:proofErr w:type="spellEnd"/>
+      <w:r>
+        <w:rPr>
+          <w:sz w:val="24"/>
+          <w:szCs w:val="24"/>
+        </w:rPr>
+        <w:t xml:space="preserve"> function is much weaker</w:t>
       </w:r>
       <w:r>
         <w:rPr>
@@ -37048,31 +37250,30 @@
     <w:p>
       <w:r>
         <w:rPr>
-          <w:noProof/>
           <w:sz w:val="24"/>
           <w:szCs w:val="24"/>
         </w:rPr>
         <w:drawing>
-          <wp:anchor distT="0" distB="0" distL="114300" distR="114300" simplePos="0" relativeHeight="487836672" behindDoc="1" locked="0" layoutInCell="1" allowOverlap="1" wp14:anchorId="1B194F6E" wp14:editId="23E4A3A9">
+          <wp:anchor distT="0" distB="0" distL="114300" distR="114300" simplePos="0" relativeHeight="487849984" behindDoc="1" locked="0" layoutInCell="1" allowOverlap="1" wp14:anchorId="1C5D3E36" wp14:editId="75498C0A">
             <wp:simplePos x="0" y="0"/>
             <wp:positionH relativeFrom="margin">
-              <wp:posOffset>0</wp:posOffset>
+              <wp:align>left</wp:align>
             </wp:positionH>
             <wp:positionV relativeFrom="paragraph">
-              <wp:posOffset>1202954</wp:posOffset>
+              <wp:posOffset>3501500</wp:posOffset>
             </wp:positionV>
-            <wp:extent cx="2733675" cy="1572895"/>
-            <wp:effectExtent l="0" t="0" r="9525" b="8255"/>
+            <wp:extent cx="3284855" cy="329565"/>
+            <wp:effectExtent l="0" t="0" r="0" b="0"/>
             <wp:wrapTight wrapText="bothSides">
               <wp:wrapPolygon edited="0">
                 <wp:start x="0" y="0"/>
-                <wp:lineTo x="0" y="21452"/>
-                <wp:lineTo x="21525" y="21452"/>
-                <wp:lineTo x="21525" y="0"/>
+                <wp:lineTo x="0" y="19977"/>
+                <wp:lineTo x="21420" y="19977"/>
+                <wp:lineTo x="21420" y="0"/>
                 <wp:lineTo x="0" y="0"/>
               </wp:wrapPolygon>
             </wp:wrapTight>
-            <wp:docPr id="1380532156" name="Picture 1" descr="A computer screen shot of text&#10;&#10;AI-generated content may be incorrect."/>
+            <wp:docPr id="1508783308" name="Picture 1"/>
             <wp:cNvGraphicFramePr>
               <a:graphicFrameLocks xmlns:a="http://schemas.openxmlformats.org/drawingml/2006/main" noChangeAspect="1"/>
             </wp:cNvGraphicFramePr>
@@ -37080,11 +37281,400 @@
               <a:graphicData uri="http://schemas.openxmlformats.org/drawingml/2006/picture">
                 <pic:pic xmlns:pic="http://schemas.openxmlformats.org/drawingml/2006/picture">
                   <pic:nvPicPr>
-                    <pic:cNvPr id="1380532156" name="Picture 1" descr="A computer screen shot of text&#10;&#10;AI-generated content may be incorrect."/>
+                    <pic:cNvPr id="1508783308" name=""/>
+                    <pic:cNvPicPr/>
+                  </pic:nvPicPr>
+                  <pic:blipFill rotWithShape="1">
+                    <a:blip r:embed="rId146">
+                      <a:extLst>
+                        <a:ext uri="{28A0092B-C50C-407E-A947-70E740481C1C}">
+                          <a14:useLocalDpi xmlns:a14="http://schemas.microsoft.com/office/drawing/2010/main" val="0"/>
+                        </a:ext>
+                      </a:extLst>
+                    </a:blip>
+                    <a:srcRect r="1835"/>
+                    <a:stretch>
+                      <a:fillRect/>
+                    </a:stretch>
+                  </pic:blipFill>
+                  <pic:spPr bwMode="auto">
+                    <a:xfrm>
+                      <a:off x="0" y="0"/>
+                      <a:ext cx="3284855" cy="329565"/>
+                    </a:xfrm>
+                    <a:prstGeom prst="rect">
+                      <a:avLst/>
+                    </a:prstGeom>
+                    <a:ln>
+                      <a:noFill/>
+                    </a:ln>
+                    <a:extLst>
+                      <a:ext uri="{53640926-AAD7-44D8-BBD7-CCE9431645EC}">
+                        <a14:shadowObscured xmlns:a14="http://schemas.microsoft.com/office/drawing/2010/main"/>
+                      </a:ext>
+                    </a:extLst>
+                  </pic:spPr>
+                </pic:pic>
+              </a:graphicData>
+            </a:graphic>
+            <wp14:sizeRelH relativeFrom="margin">
+              <wp14:pctWidth>0</wp14:pctWidth>
+            </wp14:sizeRelH>
+          </wp:anchor>
+        </w:drawing>
+      </w:r>
+      <w:r>
+        <w:rPr>
+          <w:sz w:val="24"/>
+          <w:szCs w:val="24"/>
+        </w:rPr>
+        <w:drawing>
+          <wp:anchor distT="0" distB="0" distL="114300" distR="114300" simplePos="0" relativeHeight="487848960" behindDoc="1" locked="0" layoutInCell="1" allowOverlap="1" wp14:anchorId="3878F5F8" wp14:editId="1B43A096">
+            <wp:simplePos x="0" y="0"/>
+            <wp:positionH relativeFrom="margin">
+              <wp:posOffset>0</wp:posOffset>
+            </wp:positionH>
+            <wp:positionV relativeFrom="paragraph">
+              <wp:posOffset>3133394</wp:posOffset>
+            </wp:positionV>
+            <wp:extent cx="3288030" cy="330200"/>
+            <wp:effectExtent l="0" t="0" r="7620" b="0"/>
+            <wp:wrapTight wrapText="bothSides">
+              <wp:wrapPolygon edited="0">
+                <wp:start x="0" y="0"/>
+                <wp:lineTo x="0" y="19938"/>
+                <wp:lineTo x="21525" y="19938"/>
+                <wp:lineTo x="21525" y="0"/>
+                <wp:lineTo x="0" y="0"/>
+              </wp:wrapPolygon>
+            </wp:wrapTight>
+            <wp:docPr id="2014824632" name="Picture 1"/>
+            <wp:cNvGraphicFramePr>
+              <a:graphicFrameLocks xmlns:a="http://schemas.openxmlformats.org/drawingml/2006/main" noChangeAspect="1"/>
+            </wp:cNvGraphicFramePr>
+            <a:graphic xmlns:a="http://schemas.openxmlformats.org/drawingml/2006/main">
+              <a:graphicData uri="http://schemas.openxmlformats.org/drawingml/2006/picture">
+                <pic:pic xmlns:pic="http://schemas.openxmlformats.org/drawingml/2006/picture">
+                  <pic:nvPicPr>
+                    <pic:cNvPr id="2014824632" name=""/>
+                    <pic:cNvPicPr/>
+                  </pic:nvPicPr>
+                  <pic:blipFill rotWithShape="1">
+                    <a:blip r:embed="rId147">
+                      <a:extLst>
+                        <a:ext uri="{28A0092B-C50C-407E-A947-70E740481C1C}">
+                          <a14:useLocalDpi xmlns:a14="http://schemas.microsoft.com/office/drawing/2010/main" val="0"/>
+                        </a:ext>
+                      </a:extLst>
+                    </a:blip>
+                    <a:srcRect r="1739"/>
+                    <a:stretch>
+                      <a:fillRect/>
+                    </a:stretch>
+                  </pic:blipFill>
+                  <pic:spPr bwMode="auto">
+                    <a:xfrm>
+                      <a:off x="0" y="0"/>
+                      <a:ext cx="3288030" cy="330200"/>
+                    </a:xfrm>
+                    <a:prstGeom prst="rect">
+                      <a:avLst/>
+                    </a:prstGeom>
+                    <a:ln>
+                      <a:noFill/>
+                    </a:ln>
+                    <a:extLst>
+                      <a:ext uri="{53640926-AAD7-44D8-BBD7-CCE9431645EC}">
+                        <a14:shadowObscured xmlns:a14="http://schemas.microsoft.com/office/drawing/2010/main"/>
+                      </a:ext>
+                    </a:extLst>
+                  </pic:spPr>
+                </pic:pic>
+              </a:graphicData>
+            </a:graphic>
+            <wp14:sizeRelH relativeFrom="margin">
+              <wp14:pctWidth>0</wp14:pctWidth>
+            </wp14:sizeRelH>
+          </wp:anchor>
+        </w:drawing>
+      </w:r>
+      <w:r>
+        <w:rPr>
+          <w:b/>
+          <w:bCs/>
+          <w:sz w:val="24"/>
+          <w:szCs w:val="24"/>
+        </w:rPr>
+        <w:drawing>
+          <wp:anchor distT="0" distB="0" distL="114300" distR="114300" simplePos="0" relativeHeight="487847936" behindDoc="1" locked="0" layoutInCell="1" allowOverlap="1" wp14:anchorId="55D9DFD6" wp14:editId="298301D5">
+            <wp:simplePos x="0" y="0"/>
+            <wp:positionH relativeFrom="margin">
+              <wp:posOffset>0</wp:posOffset>
+            </wp:positionH>
+            <wp:positionV relativeFrom="paragraph">
+              <wp:posOffset>2966389</wp:posOffset>
+            </wp:positionV>
+            <wp:extent cx="3252470" cy="167005"/>
+            <wp:effectExtent l="0" t="0" r="5080" b="4445"/>
+            <wp:wrapTight wrapText="bothSides">
+              <wp:wrapPolygon edited="0">
+                <wp:start x="0" y="0"/>
+                <wp:lineTo x="0" y="19711"/>
+                <wp:lineTo x="21507" y="19711"/>
+                <wp:lineTo x="21507" y="0"/>
+                <wp:lineTo x="0" y="0"/>
+              </wp:wrapPolygon>
+            </wp:wrapTight>
+            <wp:docPr id="418703324" name="Picture 1"/>
+            <wp:cNvGraphicFramePr>
+              <a:graphicFrameLocks xmlns:a="http://schemas.openxmlformats.org/drawingml/2006/main" noChangeAspect="1"/>
+            </wp:cNvGraphicFramePr>
+            <a:graphic xmlns:a="http://schemas.openxmlformats.org/drawingml/2006/main">
+              <a:graphicData uri="http://schemas.openxmlformats.org/drawingml/2006/picture">
+                <pic:pic xmlns:pic="http://schemas.openxmlformats.org/drawingml/2006/picture">
+                  <pic:nvPicPr>
+                    <pic:cNvPr id="418703324" name=""/>
+                    <pic:cNvPicPr/>
+                  </pic:nvPicPr>
+                  <pic:blipFill rotWithShape="1">
+                    <a:blip r:embed="rId148">
+                      <a:extLst>
+                        <a:ext uri="{28A0092B-C50C-407E-A947-70E740481C1C}">
+                          <a14:useLocalDpi xmlns:a14="http://schemas.microsoft.com/office/drawing/2010/main" val="0"/>
+                        </a:ext>
+                      </a:extLst>
+                    </a:blip>
+                    <a:srcRect t="1" r="3557" b="-1"/>
+                    <a:stretch>
+                      <a:fillRect/>
+                    </a:stretch>
+                  </pic:blipFill>
+                  <pic:spPr bwMode="auto">
+                    <a:xfrm>
+                      <a:off x="0" y="0"/>
+                      <a:ext cx="3252470" cy="167005"/>
+                    </a:xfrm>
+                    <a:prstGeom prst="rect">
+                      <a:avLst/>
+                    </a:prstGeom>
+                    <a:ln>
+                      <a:noFill/>
+                    </a:ln>
+                    <a:extLst>
+                      <a:ext uri="{53640926-AAD7-44D8-BBD7-CCE9431645EC}">
+                        <a14:shadowObscured xmlns:a14="http://schemas.microsoft.com/office/drawing/2010/main"/>
+                      </a:ext>
+                    </a:extLst>
+                  </pic:spPr>
+                </pic:pic>
+              </a:graphicData>
+            </a:graphic>
+            <wp14:sizeRelH relativeFrom="margin">
+              <wp14:pctWidth>0</wp14:pctWidth>
+            </wp14:sizeRelH>
+            <wp14:sizeRelV relativeFrom="margin">
+              <wp14:pctHeight>0</wp14:pctHeight>
+            </wp14:sizeRelV>
+          </wp:anchor>
+        </w:drawing>
+      </w:r>
+      <w:r>
+        <w:rPr>
+          <w:b/>
+          <w:bCs/>
+          <w:sz w:val="24"/>
+          <w:szCs w:val="24"/>
+        </w:rPr>
+        <w:drawing>
+          <wp:anchor distT="0" distB="0" distL="114300" distR="114300" simplePos="0" relativeHeight="487845888" behindDoc="1" locked="0" layoutInCell="1" allowOverlap="1" wp14:anchorId="3BDF7BBF" wp14:editId="44DD49BD">
+            <wp:simplePos x="0" y="0"/>
+            <wp:positionH relativeFrom="margin">
+              <wp:align>left</wp:align>
+            </wp:positionH>
+            <wp:positionV relativeFrom="paragraph">
+              <wp:posOffset>2864485</wp:posOffset>
+            </wp:positionV>
+            <wp:extent cx="2872105" cy="104775"/>
+            <wp:effectExtent l="0" t="0" r="4445" b="9525"/>
+            <wp:wrapTight wrapText="bothSides">
+              <wp:wrapPolygon edited="0">
+                <wp:start x="0" y="0"/>
+                <wp:lineTo x="0" y="19636"/>
+                <wp:lineTo x="21490" y="19636"/>
+                <wp:lineTo x="21490" y="0"/>
+                <wp:lineTo x="0" y="0"/>
+              </wp:wrapPolygon>
+            </wp:wrapTight>
+            <wp:docPr id="1795329543" name="Picture 1"/>
+            <wp:cNvGraphicFramePr>
+              <a:graphicFrameLocks xmlns:a="http://schemas.openxmlformats.org/drawingml/2006/main" noChangeAspect="1"/>
+            </wp:cNvGraphicFramePr>
+            <a:graphic xmlns:a="http://schemas.openxmlformats.org/drawingml/2006/main">
+              <a:graphicData uri="http://schemas.openxmlformats.org/drawingml/2006/picture">
+                <pic:pic xmlns:pic="http://schemas.openxmlformats.org/drawingml/2006/picture">
+                  <pic:nvPicPr>
+                    <pic:cNvPr id="1795329543" name=""/>
+                    <pic:cNvPicPr/>
+                  </pic:nvPicPr>
+                  <pic:blipFill rotWithShape="1">
+                    <a:blip r:embed="rId149">
+                      <a:extLst>
+                        <a:ext uri="{28A0092B-C50C-407E-A947-70E740481C1C}">
+                          <a14:useLocalDpi xmlns:a14="http://schemas.microsoft.com/office/drawing/2010/main" val="0"/>
+                        </a:ext>
+                      </a:extLst>
+                    </a:blip>
+                    <a:srcRect l="23301" t="22468" b="-1"/>
+                    <a:stretch>
+                      <a:fillRect/>
+                    </a:stretch>
+                  </pic:blipFill>
+                  <pic:spPr bwMode="auto">
+                    <a:xfrm>
+                      <a:off x="0" y="0"/>
+                      <a:ext cx="2872105" cy="104775"/>
+                    </a:xfrm>
+                    <a:prstGeom prst="rect">
+                      <a:avLst/>
+                    </a:prstGeom>
+                    <a:ln>
+                      <a:noFill/>
+                    </a:ln>
+                    <a:extLst>
+                      <a:ext uri="{53640926-AAD7-44D8-BBD7-CCE9431645EC}">
+                        <a14:shadowObscured xmlns:a14="http://schemas.microsoft.com/office/drawing/2010/main"/>
+                      </a:ext>
+                    </a:extLst>
+                  </pic:spPr>
+                </pic:pic>
+              </a:graphicData>
+            </a:graphic>
+            <wp14:sizeRelH relativeFrom="margin">
+              <wp14:pctWidth>0</wp14:pctWidth>
+            </wp14:sizeRelH>
+            <wp14:sizeRelV relativeFrom="margin">
+              <wp14:pctHeight>0</wp14:pctHeight>
+            </wp14:sizeRelV>
+          </wp:anchor>
+        </w:drawing>
+      </w:r>
+      <w:r>
+        <w:rPr>
+          <w:sz w:val="24"/>
+          <w:szCs w:val="24"/>
+        </w:rPr>
+        <w:drawing>
+          <wp:anchor distT="0" distB="0" distL="114300" distR="114300" simplePos="0" relativeHeight="487846912" behindDoc="1" locked="0" layoutInCell="1" allowOverlap="1" wp14:anchorId="19A6BA4C" wp14:editId="449F6BCF">
+            <wp:simplePos x="0" y="0"/>
+            <wp:positionH relativeFrom="margin">
+              <wp:posOffset>0</wp:posOffset>
+            </wp:positionH>
+            <wp:positionV relativeFrom="paragraph">
+              <wp:posOffset>2574554</wp:posOffset>
+            </wp:positionV>
+            <wp:extent cx="2734310" cy="318770"/>
+            <wp:effectExtent l="0" t="0" r="8890" b="5080"/>
+            <wp:wrapTight wrapText="bothSides">
+              <wp:wrapPolygon edited="0">
+                <wp:start x="0" y="0"/>
+                <wp:lineTo x="0" y="20653"/>
+                <wp:lineTo x="21520" y="20653"/>
+                <wp:lineTo x="21520" y="0"/>
+                <wp:lineTo x="0" y="0"/>
+              </wp:wrapPolygon>
+            </wp:wrapTight>
+            <wp:docPr id="2075869691" name="Picture 1"/>
+            <wp:cNvGraphicFramePr>
+              <a:graphicFrameLocks xmlns:a="http://schemas.openxmlformats.org/drawingml/2006/main" noChangeAspect="1"/>
+            </wp:cNvGraphicFramePr>
+            <a:graphic xmlns:a="http://schemas.openxmlformats.org/drawingml/2006/main">
+              <a:graphicData uri="http://schemas.openxmlformats.org/drawingml/2006/picture">
+                <pic:pic xmlns:pic="http://schemas.openxmlformats.org/drawingml/2006/picture">
+                  <pic:nvPicPr>
+                    <pic:cNvPr id="2075869691" name=""/>
+                    <pic:cNvPicPr/>
+                  </pic:nvPicPr>
+                  <pic:blipFill rotWithShape="1">
+                    <a:blip r:embed="rId150">
+                      <a:extLst>
+                        <a:ext uri="{28A0092B-C50C-407E-A947-70E740481C1C}">
+                          <a14:useLocalDpi xmlns:a14="http://schemas.microsoft.com/office/drawing/2010/main" val="0"/>
+                        </a:ext>
+                      </a:extLst>
+                    </a:blip>
+                    <a:srcRect r="4914" b="-5819"/>
+                    <a:stretch>
+                      <a:fillRect/>
+                    </a:stretch>
+                  </pic:blipFill>
+                  <pic:spPr bwMode="auto">
+                    <a:xfrm>
+                      <a:off x="0" y="0"/>
+                      <a:ext cx="2734310" cy="318770"/>
+                    </a:xfrm>
+                    <a:prstGeom prst="rect">
+                      <a:avLst/>
+                    </a:prstGeom>
+                    <a:ln>
+                      <a:noFill/>
+                    </a:ln>
+                    <a:extLst>
+                      <a:ext uri="{53640926-AAD7-44D8-BBD7-CCE9431645EC}">
+                        <a14:shadowObscured xmlns:a14="http://schemas.microsoft.com/office/drawing/2010/main"/>
+                      </a:ext>
+                    </a:extLst>
+                  </pic:spPr>
+                </pic:pic>
+              </a:graphicData>
+            </a:graphic>
+            <wp14:sizeRelH relativeFrom="margin">
+              <wp14:pctWidth>0</wp14:pctWidth>
+            </wp14:sizeRelH>
+            <wp14:sizeRelV relativeFrom="margin">
+              <wp14:pctHeight>0</wp14:pctHeight>
+            </wp14:sizeRelV>
+          </wp:anchor>
+        </w:drawing>
+      </w:r>
+      <w:r>
+        <w:rPr>
+          <w:noProof/>
+          <w:sz w:val="24"/>
+          <w:szCs w:val="24"/>
+        </w:rPr>
+        <w:drawing>
+          <wp:anchor distT="0" distB="0" distL="114300" distR="114300" simplePos="0" relativeHeight="487835648" behindDoc="1" locked="0" layoutInCell="1" allowOverlap="1" wp14:anchorId="36F703F4" wp14:editId="785AF09D">
+            <wp:simplePos x="0" y="0"/>
+            <wp:positionH relativeFrom="margin">
+              <wp:align>left</wp:align>
+            </wp:positionH>
+            <wp:positionV relativeFrom="paragraph">
+              <wp:posOffset>914915</wp:posOffset>
+            </wp:positionV>
+            <wp:extent cx="2354580" cy="270510"/>
+            <wp:effectExtent l="0" t="0" r="0" b="0"/>
+            <wp:wrapTight wrapText="bothSides">
+              <wp:wrapPolygon edited="0">
+                <wp:start x="0" y="0"/>
+                <wp:lineTo x="0" y="19775"/>
+                <wp:lineTo x="21320" y="19775"/>
+                <wp:lineTo x="21320" y="0"/>
+                <wp:lineTo x="0" y="0"/>
+              </wp:wrapPolygon>
+            </wp:wrapTight>
+            <wp:docPr id="1345136591" name="Picture 1"/>
+            <wp:cNvGraphicFramePr>
+              <a:graphicFrameLocks xmlns:a="http://schemas.openxmlformats.org/drawingml/2006/main" noChangeAspect="1"/>
+            </wp:cNvGraphicFramePr>
+            <a:graphic xmlns:a="http://schemas.openxmlformats.org/drawingml/2006/main">
+              <a:graphicData uri="http://schemas.openxmlformats.org/drawingml/2006/picture">
+                <pic:pic xmlns:pic="http://schemas.openxmlformats.org/drawingml/2006/picture">
+                  <pic:nvPicPr>
+                    <pic:cNvPr id="1345136591" name=""/>
                     <pic:cNvPicPr/>
                   </pic:nvPicPr>
                   <pic:blipFill>
-                    <a:blip r:embed="rId146">
+                    <a:blip r:embed="rId151">
                       <a:extLst>
                         <a:ext uri="{28A0092B-C50C-407E-A947-70E740481C1C}">
                           <a14:useLocalDpi xmlns:a14="http://schemas.microsoft.com/office/drawing/2010/main" val="0"/>
@@ -37098,7 +37688,7 @@
                   <pic:spPr>
                     <a:xfrm>
                       <a:off x="0" y="0"/>
-                      <a:ext cx="2733675" cy="1572895"/>
+                      <a:ext cx="2396999" cy="275613"/>
                     </a:xfrm>
                     <a:prstGeom prst="rect">
                       <a:avLst/>
@@ -37123,26 +37713,26 @@
           <w:szCs w:val="24"/>
         </w:rPr>
         <w:drawing>
-          <wp:anchor distT="0" distB="0" distL="114300" distR="114300" simplePos="0" relativeHeight="487835648" behindDoc="1" locked="0" layoutInCell="1" allowOverlap="1" wp14:anchorId="36F703F4" wp14:editId="50261D85">
+          <wp:anchor distT="0" distB="0" distL="114300" distR="114300" simplePos="0" relativeHeight="487836672" behindDoc="1" locked="0" layoutInCell="1" allowOverlap="1" wp14:anchorId="1B194F6E" wp14:editId="43C2CAED">
             <wp:simplePos x="0" y="0"/>
             <wp:positionH relativeFrom="margin">
               <wp:align>left</wp:align>
             </wp:positionH>
             <wp:positionV relativeFrom="paragraph">
-              <wp:posOffset>914915</wp:posOffset>
+              <wp:posOffset>1199515</wp:posOffset>
             </wp:positionV>
-            <wp:extent cx="2734057" cy="314369"/>
-            <wp:effectExtent l="0" t="0" r="0" b="9525"/>
+            <wp:extent cx="2346325" cy="1350010"/>
+            <wp:effectExtent l="0" t="0" r="0" b="2540"/>
             <wp:wrapTight wrapText="bothSides">
               <wp:wrapPolygon edited="0">
                 <wp:start x="0" y="0"/>
-                <wp:lineTo x="0" y="20945"/>
-                <wp:lineTo x="21374" y="20945"/>
-                <wp:lineTo x="21374" y="0"/>
+                <wp:lineTo x="0" y="21336"/>
+                <wp:lineTo x="21395" y="21336"/>
+                <wp:lineTo x="21395" y="0"/>
                 <wp:lineTo x="0" y="0"/>
               </wp:wrapPolygon>
             </wp:wrapTight>
-            <wp:docPr id="1345136591" name="Picture 1"/>
+            <wp:docPr id="1380532156" name="Picture 1" descr="A computer screen shot of text&#10;&#10;AI-generated content may be incorrect."/>
             <wp:cNvGraphicFramePr>
               <a:graphicFrameLocks xmlns:a="http://schemas.openxmlformats.org/drawingml/2006/main" noChangeAspect="1"/>
             </wp:cNvGraphicFramePr>
@@ -37150,11 +37740,11 @@
               <a:graphicData uri="http://schemas.openxmlformats.org/drawingml/2006/picture">
                 <pic:pic xmlns:pic="http://schemas.openxmlformats.org/drawingml/2006/picture">
                   <pic:nvPicPr>
-                    <pic:cNvPr id="1345136591" name=""/>
+                    <pic:cNvPr id="1380532156" name="Picture 1" descr="A computer screen shot of text&#10;&#10;AI-generated content may be incorrect."/>
                     <pic:cNvPicPr/>
                   </pic:nvPicPr>
                   <pic:blipFill>
-                    <a:blip r:embed="rId147">
+                    <a:blip r:embed="rId152">
                       <a:extLst>
                         <a:ext uri="{28A0092B-C50C-407E-A947-70E740481C1C}">
                           <a14:useLocalDpi xmlns:a14="http://schemas.microsoft.com/office/drawing/2010/main" val="0"/>
@@ -37168,7 +37758,118 @@
                   <pic:spPr>
                     <a:xfrm>
                       <a:off x="0" y="0"/>
-                      <a:ext cx="2734057" cy="314369"/>
+                      <a:ext cx="2346325" cy="1350010"/>
+                    </a:xfrm>
+                    <a:prstGeom prst="rect">
+                      <a:avLst/>
+                    </a:prstGeom>
+                  </pic:spPr>
+                </pic:pic>
+              </a:graphicData>
+            </a:graphic>
+            <wp14:sizeRelH relativeFrom="margin">
+              <wp14:pctWidth>0</wp14:pctWidth>
+            </wp14:sizeRelH>
+            <wp14:sizeRelV relativeFrom="margin">
+              <wp14:pctHeight>0</wp14:pctHeight>
+            </wp14:sizeRelV>
+          </wp:anchor>
+        </w:drawing>
+      </w:r>
+      <w:r>
+        <w:t xml:space="preserve">This development stage is for creating enemies that the player must avoid/fight to complete the level. Before I create a specific one, I will make a class called ‘Enemy’ that all the proceeding enemy classes will inherit from, this makes it faster and easier to code things that they will all have in common, like dealing damage to the player. </w:t>
+      </w:r>
+      <w:r>
+        <w:t xml:space="preserve">A simple way I tried at first was to check if the player is touching, and kill/damage them if that is true. </w:t>
+      </w:r>
+      <w:r>
+        <w:t xml:space="preserve">I also made it inherit from the PlayerRespawn class as it contains the player respawn function and player death Boolean which will be helpful for executing the function when the player touches the enemy. </w:t>
+      </w:r>
+      <w:r>
+        <w:t>This teleported the enemy object when touching the player</w:t>
+      </w:r>
+      <w:r>
+        <w:t>, which I didn’t want.</w:t>
+      </w:r>
+      <w:r>
+        <w:t xml:space="preserve"> The reason for this is that I wasn’t specifying which object to teleport, so the position of the enemy was being changed.</w:t>
+      </w:r>
+      <w:r>
+        <w:t xml:space="preserve"> The first thing I tried was just </w:t>
+      </w:r>
+      <w:r>
+        <w:t xml:space="preserve">put the player rigidbody in front, but this came back with errors. I then changed the PlayerSpawnPoint variable to just be playerRB.position.x or y and the playerRB.position vector containing the player’s spawn point variable. This didn’t work and still changed the position of the player. I was still setting the location of the spike with transform </w:t>
+      </w:r>
+      <w:r>
+        <w:t>position;</w:t>
+      </w:r>
+      <w:r>
+        <w:t xml:space="preserve"> I reverted all the changes I made and added playerRB.transform.position to the </w:t>
+      </w:r>
+      <w:r>
+        <w:t xml:space="preserve">playerDead if statement, the player’s position was now reset when touching an enemy. </w:t>
+      </w:r>
+    </w:p>
+    <w:p>
+      <w:r>
+        <w:t xml:space="preserve">Now the enemy parent class was complete, I could move on. First one was spikes, very simple only needed to use the parent class as I wasn’t adding anything. Based on the development plan, I needed to make a character that would attack the player, a good second addition that would fit the theme of the first level, is a turret that looks towards the player and fires projectiles, as it’s the first level I want it to be easier, so I will add some </w:t>
+      </w:r>
+      <w:r>
+        <w:t xml:space="preserve">randomness to where the turret fires, but still in the general direction of the player. </w:t>
+      </w:r>
+      <w:r>
+        <w:t xml:space="preserve">It will have a stand that stays in one position and a gun on top that aims towards the player. </w:t>
+      </w:r>
+    </w:p>
+    <w:p>
+      <w:r>
+        <w:drawing>
+          <wp:anchor distT="0" distB="0" distL="114300" distR="114300" simplePos="0" relativeHeight="487851008" behindDoc="1" locked="0" layoutInCell="1" allowOverlap="1" wp14:anchorId="57966534" wp14:editId="4897651E">
+            <wp:simplePos x="0" y="0"/>
+            <wp:positionH relativeFrom="margin">
+              <wp:align>left</wp:align>
+            </wp:positionH>
+            <wp:positionV relativeFrom="paragraph">
+              <wp:posOffset>7923</wp:posOffset>
+            </wp:positionV>
+            <wp:extent cx="1695687" cy="161948"/>
+            <wp:effectExtent l="0" t="0" r="0" b="9525"/>
+            <wp:wrapTight wrapText="bothSides">
+              <wp:wrapPolygon edited="0">
+                <wp:start x="0" y="0"/>
+                <wp:lineTo x="0" y="20329"/>
+                <wp:lineTo x="21357" y="20329"/>
+                <wp:lineTo x="21357" y="0"/>
+                <wp:lineTo x="0" y="0"/>
+              </wp:wrapPolygon>
+            </wp:wrapTight>
+            <wp:docPr id="1093978750" name="Picture 1"/>
+            <wp:cNvGraphicFramePr>
+              <a:graphicFrameLocks xmlns:a="http://schemas.openxmlformats.org/drawingml/2006/main" noChangeAspect="1"/>
+            </wp:cNvGraphicFramePr>
+            <a:graphic xmlns:a="http://schemas.openxmlformats.org/drawingml/2006/main">
+              <a:graphicData uri="http://schemas.openxmlformats.org/drawingml/2006/picture">
+                <pic:pic xmlns:pic="http://schemas.openxmlformats.org/drawingml/2006/picture">
+                  <pic:nvPicPr>
+                    <pic:cNvPr id="1093978750" name=""/>
+                    <pic:cNvPicPr/>
+                  </pic:nvPicPr>
+                  <pic:blipFill>
+                    <a:blip r:embed="rId153">
+                      <a:extLst>
+                        <a:ext uri="{28A0092B-C50C-407E-A947-70E740481C1C}">
+                          <a14:useLocalDpi xmlns:a14="http://schemas.microsoft.com/office/drawing/2010/main" val="0"/>
+                        </a:ext>
+                      </a:extLst>
+                    </a:blip>
+                    <a:stretch>
+                      <a:fillRect/>
+                    </a:stretch>
+                  </pic:blipFill>
+                  <pic:spPr>
+                    <a:xfrm>
+                      <a:off x="0" y="0"/>
+                      <a:ext cx="1695687" cy="161948"/>
                     </a:xfrm>
                     <a:prstGeom prst="rect">
                       <a:avLst/>
@@ -37181,114 +37882,1147 @@
         </w:drawing>
       </w:r>
       <w:r>
-        <w:t xml:space="preserve">This development stage is for creating enemies that the player must avoid/fight to complete the level. Before I create a specific one, I will make a class called ‘Enemy’ that all the proceeding enemy classes will inherit from, this makes it faster and easier to code things that they will all have in common, like dealing damage to the player. </w:t>
-      </w:r>
-      <w:r>
-        <w:t xml:space="preserve">A simple way I tried at first was to check if the player is touching, and kill/damage them if that is true. </w:t>
-      </w:r>
-      <w:r>
-        <w:t xml:space="preserve">I also made it inherit from the PlayerRespawn class as it contains the player respawn function and player death Boolean which will be helpful for executing the function when the player touches the enemy. </w:t>
-      </w:r>
-      <w:r>
-        <w:t>This teleported the enemy object when touching the player.</w:t>
-      </w:r>
-    </w:p>
-    <w:p>
-      <w:pPr>
-        <w:rPr>
-          <w:sz w:val="24"/>
-          <w:szCs w:val="24"/>
-        </w:rPr>
-      </w:pPr>
-    </w:p>
-    <w:p>
-      <w:pPr>
-        <w:rPr>
-          <w:sz w:val="24"/>
-          <w:szCs w:val="24"/>
-        </w:rPr>
-      </w:pPr>
-    </w:p>
-    <w:p>
-      <w:pPr>
-        <w:rPr>
-          <w:sz w:val="24"/>
-          <w:szCs w:val="24"/>
-        </w:rPr>
-      </w:pPr>
-    </w:p>
-    <w:p>
-      <w:pPr>
-        <w:rPr>
-          <w:sz w:val="24"/>
-          <w:szCs w:val="24"/>
-        </w:rPr>
-      </w:pPr>
-    </w:p>
-    <w:p>
-      <w:pPr>
-        <w:rPr>
-          <w:sz w:val="24"/>
-          <w:szCs w:val="24"/>
-        </w:rPr>
-      </w:pPr>
-    </w:p>
-    <w:p>
-      <w:pPr>
-        <w:rPr>
-          <w:sz w:val="24"/>
-          <w:szCs w:val="24"/>
-        </w:rPr>
-      </w:pPr>
-    </w:p>
-    <w:p>
-      <w:pPr>
-        <w:rPr>
-          <w:sz w:val="24"/>
-          <w:szCs w:val="24"/>
-        </w:rPr>
-      </w:pPr>
-    </w:p>
-    <w:p>
-      <w:pPr>
-        <w:rPr>
-          <w:sz w:val="24"/>
-          <w:szCs w:val="24"/>
-        </w:rPr>
-      </w:pPr>
-    </w:p>
-    <w:p>
-      <w:pPr>
-        <w:rPr>
-          <w:sz w:val="24"/>
-          <w:szCs w:val="24"/>
-        </w:rPr>
-      </w:pPr>
-    </w:p>
-    <w:p>
-      <w:pPr>
-        <w:rPr>
-          <w:sz w:val="24"/>
-          <w:szCs w:val="24"/>
-        </w:rPr>
-      </w:pPr>
-    </w:p>
-    <w:p>
-      <w:pPr>
-        <w:rPr>
-          <w:sz w:val="24"/>
-          <w:szCs w:val="24"/>
-        </w:rPr>
-      </w:pPr>
-    </w:p>
-    <w:p>
-      <w:pPr>
-        <w:rPr>
-          <w:sz w:val="24"/>
-          <w:szCs w:val="24"/>
-        </w:rPr>
-      </w:pPr>
-    </w:p>
+        <w:t>I first refere</w:t>
+      </w:r>
+      <w:r>
+        <w:t>nced the player object that the turret will be looking towards</w:t>
+      </w:r>
+      <w:r>
+        <w:t xml:space="preserve">. After this I didn’t know where to start, I thought that I could make use of Unity’s lookAt </w:t>
+      </w:r>
+      <w:r>
+        <w:t>function, but that’s only for 3d. I looked it up and you can make use of quaternions to represent a rotation using 4 numbers, and quaternion.lookrotation where you can pass in values of where the object should point.</w:t>
+      </w:r>
+      <w:sdt>
+        <w:sdtPr>
+          <w:id w:val="-2016688838"/>
+          <w:citation/>
+        </w:sdtPr>
+        <w:sdtContent>
+          <w:r>
+            <w:fldChar w:fldCharType="begin"/>
+          </w:r>
+          <w:r>
+            <w:rPr>
+              <w:lang w:val="en-GB"/>
+            </w:rPr>
+            <w:instrText xml:space="preserve"> CITATION Uni252 \l 2057 </w:instrText>
+          </w:r>
+          <w:r>
+            <w:fldChar w:fldCharType="separate"/>
+          </w:r>
+          <w:r>
+            <w:rPr>
+              <w:noProof/>
+              <w:lang w:val="en-GB"/>
+            </w:rPr>
+            <w:t>(Unity Discussions, 25)</w:t>
+          </w:r>
+          <w:r>
+            <w:fldChar w:fldCharType="end"/>
+          </w:r>
+        </w:sdtContent>
+      </w:sdt>
+    </w:p>
+    <w:p/>
+    <w:p/>
+    <w:p/>
+    <w:p/>
+    <w:p>
+      <w:r>
+        <w:lastRenderedPageBreak/>
+        <w:drawing>
+          <wp:anchor distT="0" distB="0" distL="114300" distR="114300" simplePos="0" relativeHeight="487852032" behindDoc="1" locked="0" layoutInCell="1" allowOverlap="1" wp14:anchorId="2A1C7AF3" wp14:editId="04A741A7">
+            <wp:simplePos x="0" y="0"/>
+            <wp:positionH relativeFrom="margin">
+              <wp:align>left</wp:align>
+            </wp:positionH>
+            <wp:positionV relativeFrom="paragraph">
+              <wp:posOffset>359</wp:posOffset>
+            </wp:positionV>
+            <wp:extent cx="3951605" cy="766445"/>
+            <wp:effectExtent l="0" t="0" r="0" b="0"/>
+            <wp:wrapTight wrapText="bothSides">
+              <wp:wrapPolygon edited="0">
+                <wp:start x="0" y="0"/>
+                <wp:lineTo x="0" y="20938"/>
+                <wp:lineTo x="21451" y="20938"/>
+                <wp:lineTo x="21451" y="0"/>
+                <wp:lineTo x="0" y="0"/>
+              </wp:wrapPolygon>
+            </wp:wrapTight>
+            <wp:docPr id="937485238" name="Picture 1" descr="A screen shot of a computer code&#10;&#10;AI-generated content may be incorrect."/>
+            <wp:cNvGraphicFramePr>
+              <a:graphicFrameLocks xmlns:a="http://schemas.openxmlformats.org/drawingml/2006/main" noChangeAspect="1"/>
+            </wp:cNvGraphicFramePr>
+            <a:graphic xmlns:a="http://schemas.openxmlformats.org/drawingml/2006/main">
+              <a:graphicData uri="http://schemas.openxmlformats.org/drawingml/2006/picture">
+                <pic:pic xmlns:pic="http://schemas.openxmlformats.org/drawingml/2006/picture">
+                  <pic:nvPicPr>
+                    <pic:cNvPr id="937485238" name="Picture 1" descr="A screen shot of a computer code&#10;&#10;AI-generated content may be incorrect."/>
+                    <pic:cNvPicPr/>
+                  </pic:nvPicPr>
+                  <pic:blipFill>
+                    <a:blip r:embed="rId154">
+                      <a:extLst>
+                        <a:ext uri="{28A0092B-C50C-407E-A947-70E740481C1C}">
+                          <a14:useLocalDpi xmlns:a14="http://schemas.microsoft.com/office/drawing/2010/main" val="0"/>
+                        </a:ext>
+                      </a:extLst>
+                    </a:blip>
+                    <a:stretch>
+                      <a:fillRect/>
+                    </a:stretch>
+                  </pic:blipFill>
+                  <pic:spPr>
+                    <a:xfrm>
+                      <a:off x="0" y="0"/>
+                      <a:ext cx="3951605" cy="766445"/>
+                    </a:xfrm>
+                    <a:prstGeom prst="rect">
+                      <a:avLst/>
+                    </a:prstGeom>
+                  </pic:spPr>
+                </pic:pic>
+              </a:graphicData>
+            </a:graphic>
+            <wp14:sizeRelH relativeFrom="margin">
+              <wp14:pctWidth>0</wp14:pctWidth>
+            </wp14:sizeRelH>
+            <wp14:sizeRelV relativeFrom="margin">
+              <wp14:pctHeight>0</wp14:pctHeight>
+            </wp14:sizeRelV>
+          </wp:anchor>
+        </w:drawing>
+      </w:r>
+      <w:r>
+        <w:t xml:space="preserve">I </w:t>
+      </w:r>
+      <w:r>
+        <w:t xml:space="preserve">used this piece of code to start off with, and I will add things to it like </w:t>
+      </w:r>
+      <w:r>
+        <w:t>only doing it within a certain distance of the player</w:t>
+      </w:r>
+      <w:r>
+        <w:t xml:space="preserve"> and </w:t>
+      </w:r>
+      <w:r>
+        <w:t xml:space="preserve">refining the directions. This worked well and pointed towards the player, but the wrong part was pointing to it, in order to correct this I flipped the sprite and it looks better, but I may need to </w:t>
+      </w:r>
+      <w:r>
+        <w:t xml:space="preserve">do a more robust fix when firing projectiles, as they need to be fired from the correct place. My first thought for this would to have a small object attached to the front of the turret, that the bullets would fire from, as it would always shoot from the place pointing at the player object. I attached it to the turret using the fixedjoint2D component, which needed a rigidbody. The object didn’t move with the rotation of the gun. The next idea was to instantiate an object at a specific point on the turret sprite, but I didn’t know how to do this. </w:t>
+      </w:r>
+    </w:p>
+    <w:p>
+      <w:pPr>
+        <w:rPr>
+          <w:sz w:val="24"/>
+          <w:szCs w:val="24"/>
+        </w:rPr>
+      </w:pPr>
+    </w:p>
+    <w:p>
+      <w:pPr>
+        <w:rPr>
+          <w:sz w:val="24"/>
+          <w:szCs w:val="24"/>
+        </w:rPr>
+      </w:pPr>
+    </w:p>
+    <w:p>
+      <w:pPr>
+        <w:rPr>
+          <w:sz w:val="24"/>
+          <w:szCs w:val="24"/>
+        </w:rPr>
+      </w:pPr>
+    </w:p>
+    <w:p>
+      <w:pPr>
+        <w:rPr>
+          <w:sz w:val="24"/>
+          <w:szCs w:val="24"/>
+        </w:rPr>
+      </w:pPr>
+    </w:p>
+    <w:p>
+      <w:pPr>
+        <w:rPr>
+          <w:sz w:val="24"/>
+          <w:szCs w:val="24"/>
+        </w:rPr>
+      </w:pPr>
+    </w:p>
+    <w:p>
+      <w:pPr>
+        <w:rPr>
+          <w:sz w:val="24"/>
+          <w:szCs w:val="24"/>
+        </w:rPr>
+      </w:pPr>
+    </w:p>
+    <w:tbl>
+      <w:tblPr>
+        <w:tblW w:w="0" w:type="auto"/>
+        <w:tblInd w:w="110" w:type="dxa"/>
+        <w:tblBorders>
+          <w:top w:val="single" w:sz="4" w:space="0" w:color="000000"/>
+          <w:left w:val="single" w:sz="4" w:space="0" w:color="000000"/>
+          <w:bottom w:val="single" w:sz="4" w:space="0" w:color="000000"/>
+          <w:right w:val="single" w:sz="4" w:space="0" w:color="000000"/>
+          <w:insideH w:val="single" w:sz="4" w:space="0" w:color="000000"/>
+          <w:insideV w:val="single" w:sz="4" w:space="0" w:color="000000"/>
+        </w:tblBorders>
+        <w:tblLayout w:type="fixed"/>
+        <w:tblCellMar>
+          <w:left w:w="0" w:type="dxa"/>
+          <w:right w:w="0" w:type="dxa"/>
+        </w:tblCellMar>
+        <w:tblLook w:val="01E0" w:firstRow="1" w:lastRow="1" w:firstColumn="1" w:lastColumn="1" w:noHBand="0" w:noVBand="0"/>
+      </w:tblPr>
+      <w:tblGrid>
+        <w:gridCol w:w="1502"/>
+        <w:gridCol w:w="1613"/>
+        <w:gridCol w:w="1392"/>
+        <w:gridCol w:w="1502"/>
+        <w:gridCol w:w="1505"/>
+        <w:gridCol w:w="1502"/>
+      </w:tblGrid>
+      <w:tr>
+        <w:trPr>
+          <w:trHeight w:val="585"/>
+        </w:trPr>
+        <w:tc>
+          <w:tcPr>
+            <w:tcW w:w="1502" w:type="dxa"/>
+          </w:tcPr>
+          <w:p>
+            <w:pPr>
+              <w:pStyle w:val="TableParagraph"/>
+              <w:spacing w:line="290" w:lineRule="exact"/>
+              <w:rPr>
+                <w:rFonts w:asciiTheme="minorHAnsi" w:hAnsiTheme="minorHAnsi" w:cstheme="minorHAnsi"/>
+                <w:sz w:val="24"/>
+                <w:szCs w:val="24"/>
+              </w:rPr>
+            </w:pPr>
+            <w:r>
+              <w:rPr>
+                <w:rFonts w:asciiTheme="minorHAnsi" w:hAnsiTheme="minorHAnsi" w:cstheme="minorHAnsi"/>
+                <w:spacing w:val="-6"/>
+                <w:w w:val="105"/>
+                <w:sz w:val="24"/>
+                <w:szCs w:val="24"/>
+              </w:rPr>
+              <w:t>Test</w:t>
+            </w:r>
+            <w:r>
+              <w:rPr>
+                <w:rFonts w:asciiTheme="minorHAnsi" w:hAnsiTheme="minorHAnsi" w:cstheme="minorHAnsi"/>
+                <w:spacing w:val="-8"/>
+                <w:w w:val="105"/>
+                <w:sz w:val="24"/>
+                <w:szCs w:val="24"/>
+              </w:rPr>
+              <w:t xml:space="preserve"> </w:t>
+            </w:r>
+            <w:r>
+              <w:rPr>
+                <w:rFonts w:asciiTheme="minorHAnsi" w:hAnsiTheme="minorHAnsi" w:cstheme="minorHAnsi"/>
+                <w:spacing w:val="-5"/>
+                <w:w w:val="105"/>
+                <w:sz w:val="24"/>
+                <w:szCs w:val="24"/>
+              </w:rPr>
+              <w:t>No.</w:t>
+            </w:r>
+          </w:p>
+        </w:tc>
+        <w:tc>
+          <w:tcPr>
+            <w:tcW w:w="1613" w:type="dxa"/>
+          </w:tcPr>
+          <w:p>
+            <w:pPr>
+              <w:pStyle w:val="TableParagraph"/>
+              <w:spacing w:line="290" w:lineRule="exact"/>
+              <w:ind w:left="108"/>
+              <w:rPr>
+                <w:rFonts w:asciiTheme="minorHAnsi" w:hAnsiTheme="minorHAnsi" w:cstheme="minorHAnsi"/>
+                <w:sz w:val="24"/>
+                <w:szCs w:val="24"/>
+              </w:rPr>
+            </w:pPr>
+            <w:r>
+              <w:rPr>
+                <w:rFonts w:asciiTheme="minorHAnsi" w:hAnsiTheme="minorHAnsi" w:cstheme="minorHAnsi"/>
+                <w:spacing w:val="-2"/>
+                <w:w w:val="105"/>
+                <w:sz w:val="24"/>
+                <w:szCs w:val="24"/>
+              </w:rPr>
+              <w:t>Description</w:t>
+            </w:r>
+          </w:p>
+        </w:tc>
+        <w:tc>
+          <w:tcPr>
+            <w:tcW w:w="1392" w:type="dxa"/>
+          </w:tcPr>
+          <w:p>
+            <w:pPr>
+              <w:pStyle w:val="TableParagraph"/>
+              <w:spacing w:line="290" w:lineRule="exact"/>
+              <w:ind w:left="108"/>
+              <w:rPr>
+                <w:rFonts w:asciiTheme="minorHAnsi" w:hAnsiTheme="minorHAnsi" w:cstheme="minorHAnsi"/>
+                <w:sz w:val="24"/>
+                <w:szCs w:val="24"/>
+              </w:rPr>
+            </w:pPr>
+            <w:r>
+              <w:rPr>
+                <w:rFonts w:asciiTheme="minorHAnsi" w:hAnsiTheme="minorHAnsi" w:cstheme="minorHAnsi"/>
+                <w:sz w:val="24"/>
+                <w:szCs w:val="24"/>
+              </w:rPr>
+              <w:t>Type</w:t>
+            </w:r>
+            <w:r>
+              <w:rPr>
+                <w:rFonts w:asciiTheme="minorHAnsi" w:hAnsiTheme="minorHAnsi" w:cstheme="minorHAnsi"/>
+                <w:spacing w:val="-5"/>
+                <w:sz w:val="24"/>
+                <w:szCs w:val="24"/>
+              </w:rPr>
+              <w:t xml:space="preserve"> </w:t>
+            </w:r>
+            <w:r>
+              <w:rPr>
+                <w:rFonts w:asciiTheme="minorHAnsi" w:hAnsiTheme="minorHAnsi" w:cstheme="minorHAnsi"/>
+                <w:sz w:val="24"/>
+                <w:szCs w:val="24"/>
+              </w:rPr>
+              <w:t>of</w:t>
+            </w:r>
+            <w:r>
+              <w:rPr>
+                <w:rFonts w:asciiTheme="minorHAnsi" w:hAnsiTheme="minorHAnsi" w:cstheme="minorHAnsi"/>
+                <w:spacing w:val="-7"/>
+                <w:sz w:val="24"/>
+                <w:szCs w:val="24"/>
+              </w:rPr>
+              <w:t xml:space="preserve"> </w:t>
+            </w:r>
+            <w:r>
+              <w:rPr>
+                <w:rFonts w:asciiTheme="minorHAnsi" w:hAnsiTheme="minorHAnsi" w:cstheme="minorHAnsi"/>
+                <w:spacing w:val="-4"/>
+                <w:sz w:val="24"/>
+                <w:szCs w:val="24"/>
+              </w:rPr>
+              <w:t>test</w:t>
+            </w:r>
+          </w:p>
+        </w:tc>
+        <w:tc>
+          <w:tcPr>
+            <w:tcW w:w="1502" w:type="dxa"/>
+          </w:tcPr>
+          <w:p>
+            <w:pPr>
+              <w:pStyle w:val="TableParagraph"/>
+              <w:spacing w:line="290" w:lineRule="exact"/>
+              <w:ind w:left="108"/>
+              <w:rPr>
+                <w:rFonts w:asciiTheme="minorHAnsi" w:hAnsiTheme="minorHAnsi" w:cstheme="minorHAnsi"/>
+                <w:sz w:val="24"/>
+                <w:szCs w:val="24"/>
+              </w:rPr>
+            </w:pPr>
+            <w:r>
+              <w:rPr>
+                <w:rFonts w:asciiTheme="minorHAnsi" w:hAnsiTheme="minorHAnsi" w:cstheme="minorHAnsi"/>
+                <w:spacing w:val="-6"/>
+                <w:w w:val="105"/>
+                <w:sz w:val="24"/>
+                <w:szCs w:val="24"/>
+              </w:rPr>
+              <w:t>Test</w:t>
+            </w:r>
+            <w:r>
+              <w:rPr>
+                <w:rFonts w:asciiTheme="minorHAnsi" w:hAnsiTheme="minorHAnsi" w:cstheme="minorHAnsi"/>
+                <w:spacing w:val="-8"/>
+                <w:w w:val="105"/>
+                <w:sz w:val="24"/>
+                <w:szCs w:val="24"/>
+              </w:rPr>
+              <w:t xml:space="preserve"> </w:t>
+            </w:r>
+            <w:r>
+              <w:rPr>
+                <w:rFonts w:asciiTheme="minorHAnsi" w:hAnsiTheme="minorHAnsi" w:cstheme="minorHAnsi"/>
+                <w:spacing w:val="-4"/>
+                <w:w w:val="105"/>
+                <w:sz w:val="24"/>
+                <w:szCs w:val="24"/>
+              </w:rPr>
+              <w:t>data</w:t>
+            </w:r>
+          </w:p>
+        </w:tc>
+        <w:tc>
+          <w:tcPr>
+            <w:tcW w:w="1505" w:type="dxa"/>
+          </w:tcPr>
+          <w:p>
+            <w:pPr>
+              <w:pStyle w:val="TableParagraph"/>
+              <w:spacing w:line="290" w:lineRule="exact"/>
+              <w:ind w:left="109"/>
+              <w:rPr>
+                <w:rFonts w:asciiTheme="minorHAnsi" w:hAnsiTheme="minorHAnsi" w:cstheme="minorHAnsi"/>
+                <w:sz w:val="24"/>
+                <w:szCs w:val="24"/>
+              </w:rPr>
+            </w:pPr>
+            <w:r>
+              <w:rPr>
+                <w:rFonts w:asciiTheme="minorHAnsi" w:hAnsiTheme="minorHAnsi" w:cstheme="minorHAnsi"/>
+                <w:spacing w:val="-2"/>
+                <w:w w:val="105"/>
+                <w:sz w:val="24"/>
+                <w:szCs w:val="24"/>
+              </w:rPr>
+              <w:t>Expected</w:t>
+            </w:r>
+          </w:p>
+          <w:p>
+            <w:pPr>
+              <w:pStyle w:val="TableParagraph"/>
+              <w:spacing w:line="275" w:lineRule="exact"/>
+              <w:ind w:left="109"/>
+              <w:rPr>
+                <w:rFonts w:asciiTheme="minorHAnsi" w:hAnsiTheme="minorHAnsi" w:cstheme="minorHAnsi"/>
+                <w:spacing w:val="-2"/>
+                <w:w w:val="110"/>
+                <w:sz w:val="24"/>
+                <w:szCs w:val="24"/>
+              </w:rPr>
+            </w:pPr>
+            <w:r>
+              <w:rPr>
+                <w:rFonts w:asciiTheme="minorHAnsi" w:hAnsiTheme="minorHAnsi" w:cstheme="minorHAnsi"/>
+                <w:spacing w:val="-2"/>
+                <w:w w:val="110"/>
+                <w:sz w:val="24"/>
+                <w:szCs w:val="24"/>
+              </w:rPr>
+              <w:t>Result</w:t>
+            </w:r>
+          </w:p>
+        </w:tc>
+        <w:tc>
+          <w:tcPr>
+            <w:tcW w:w="1502" w:type="dxa"/>
+          </w:tcPr>
+          <w:p>
+            <w:pPr>
+              <w:pStyle w:val="TableParagraph"/>
+              <w:spacing w:line="290" w:lineRule="exact"/>
+              <w:rPr>
+                <w:rFonts w:asciiTheme="minorHAnsi" w:hAnsiTheme="minorHAnsi" w:cstheme="minorHAnsi"/>
+                <w:sz w:val="24"/>
+                <w:szCs w:val="24"/>
+              </w:rPr>
+            </w:pPr>
+            <w:r>
+              <w:rPr>
+                <w:rFonts w:asciiTheme="minorHAnsi" w:hAnsiTheme="minorHAnsi" w:cstheme="minorHAnsi"/>
+                <w:spacing w:val="-2"/>
+                <w:w w:val="110"/>
+                <w:sz w:val="24"/>
+                <w:szCs w:val="24"/>
+              </w:rPr>
+              <w:t>Actual</w:t>
+            </w:r>
+          </w:p>
+          <w:p>
+            <w:pPr>
+              <w:pStyle w:val="TableParagraph"/>
+              <w:spacing w:line="275" w:lineRule="exact"/>
+              <w:rPr>
+                <w:rFonts w:asciiTheme="minorHAnsi" w:hAnsiTheme="minorHAnsi" w:cstheme="minorHAnsi"/>
+                <w:spacing w:val="-2"/>
+                <w:w w:val="110"/>
+                <w:sz w:val="24"/>
+                <w:szCs w:val="24"/>
+              </w:rPr>
+            </w:pPr>
+            <w:r>
+              <w:rPr>
+                <w:rFonts w:asciiTheme="minorHAnsi" w:hAnsiTheme="minorHAnsi" w:cstheme="minorHAnsi"/>
+                <w:spacing w:val="-2"/>
+                <w:w w:val="110"/>
+                <w:sz w:val="24"/>
+                <w:szCs w:val="24"/>
+              </w:rPr>
+              <w:t>Result</w:t>
+            </w:r>
+          </w:p>
+        </w:tc>
+      </w:tr>
+      <w:tr>
+        <w:trPr>
+          <w:trHeight w:val="585"/>
+        </w:trPr>
+        <w:tc>
+          <w:tcPr>
+            <w:tcW w:w="1502" w:type="dxa"/>
+          </w:tcPr>
+          <w:p>
+            <w:pPr>
+              <w:pStyle w:val="TableParagraph"/>
+              <w:spacing w:line="290" w:lineRule="exact"/>
+              <w:ind w:left="0"/>
+              <w:rPr>
+                <w:rFonts w:asciiTheme="minorHAnsi" w:hAnsiTheme="minorHAnsi" w:cstheme="minorHAnsi"/>
+                <w:spacing w:val="-6"/>
+                <w:w w:val="105"/>
+                <w:sz w:val="24"/>
+                <w:szCs w:val="24"/>
+              </w:rPr>
+            </w:pPr>
+            <w:r>
+              <w:rPr>
+                <w:rFonts w:asciiTheme="minorHAnsi" w:hAnsiTheme="minorHAnsi" w:cstheme="minorHAnsi"/>
+                <w:spacing w:val="-6"/>
+                <w:w w:val="105"/>
+                <w:sz w:val="24"/>
+                <w:szCs w:val="24"/>
+              </w:rPr>
+              <w:t xml:space="preserve"> 1</w:t>
+            </w:r>
+          </w:p>
+          <w:p>
+            <w:pPr>
+              <w:pStyle w:val="TableParagraph"/>
+              <w:spacing w:line="290" w:lineRule="exact"/>
+              <w:ind w:left="0"/>
+              <w:rPr>
+                <w:rFonts w:asciiTheme="minorHAnsi" w:hAnsiTheme="minorHAnsi" w:cstheme="minorHAnsi"/>
+                <w:spacing w:val="-6"/>
+                <w:w w:val="105"/>
+                <w:sz w:val="24"/>
+                <w:szCs w:val="24"/>
+              </w:rPr>
+            </w:pPr>
+          </w:p>
+        </w:tc>
+        <w:tc>
+          <w:tcPr>
+            <w:tcW w:w="1613" w:type="dxa"/>
+          </w:tcPr>
+          <w:p>
+            <w:pPr>
+              <w:pStyle w:val="TableParagraph"/>
+              <w:spacing w:line="290" w:lineRule="exact"/>
+              <w:ind w:left="108"/>
+              <w:rPr>
+                <w:rFonts w:asciiTheme="minorHAnsi" w:hAnsiTheme="minorHAnsi" w:cstheme="minorHAnsi"/>
+                <w:spacing w:val="-2"/>
+                <w:w w:val="105"/>
+                <w:sz w:val="24"/>
+                <w:szCs w:val="24"/>
+              </w:rPr>
+            </w:pPr>
+            <w:r>
+              <w:rPr>
+                <w:rFonts w:asciiTheme="minorHAnsi" w:hAnsiTheme="minorHAnsi" w:cstheme="minorHAnsi"/>
+                <w:spacing w:val="-2"/>
+                <w:w w:val="105"/>
+                <w:sz w:val="24"/>
+                <w:szCs w:val="24"/>
+              </w:rPr>
+              <w:t>Do the enemies try to attack the player?</w:t>
+            </w:r>
+          </w:p>
+        </w:tc>
+        <w:tc>
+          <w:tcPr>
+            <w:tcW w:w="1392" w:type="dxa"/>
+          </w:tcPr>
+          <w:p>
+            <w:pPr>
+              <w:pStyle w:val="TableParagraph"/>
+              <w:spacing w:line="290" w:lineRule="exact"/>
+              <w:ind w:left="108"/>
+              <w:rPr>
+                <w:rFonts w:asciiTheme="minorHAnsi" w:hAnsiTheme="minorHAnsi" w:cstheme="minorHAnsi"/>
+                <w:sz w:val="24"/>
+                <w:szCs w:val="24"/>
+              </w:rPr>
+            </w:pPr>
+          </w:p>
+        </w:tc>
+        <w:tc>
+          <w:tcPr>
+            <w:tcW w:w="1502" w:type="dxa"/>
+          </w:tcPr>
+          <w:p>
+            <w:pPr>
+              <w:pStyle w:val="TableParagraph"/>
+              <w:spacing w:line="290" w:lineRule="exact"/>
+              <w:ind w:left="108"/>
+              <w:rPr>
+                <w:rFonts w:asciiTheme="minorHAnsi" w:hAnsiTheme="minorHAnsi" w:cstheme="minorHAnsi"/>
+                <w:spacing w:val="-6"/>
+                <w:w w:val="105"/>
+                <w:sz w:val="24"/>
+                <w:szCs w:val="24"/>
+              </w:rPr>
+            </w:pPr>
+            <w:r>
+              <w:rPr>
+                <w:rFonts w:asciiTheme="minorHAnsi" w:hAnsiTheme="minorHAnsi" w:cstheme="minorHAnsi"/>
+                <w:spacing w:val="-6"/>
+                <w:w w:val="105"/>
+                <w:sz w:val="24"/>
+                <w:szCs w:val="24"/>
+              </w:rPr>
+              <w:t>Move player towards enemy.</w:t>
+            </w:r>
+          </w:p>
+        </w:tc>
+        <w:tc>
+          <w:tcPr>
+            <w:tcW w:w="1505" w:type="dxa"/>
+          </w:tcPr>
+          <w:p>
+            <w:pPr>
+              <w:pStyle w:val="TableParagraph"/>
+              <w:spacing w:line="290" w:lineRule="exact"/>
+              <w:ind w:left="109"/>
+              <w:rPr>
+                <w:rFonts w:asciiTheme="minorHAnsi" w:hAnsiTheme="minorHAnsi" w:cstheme="minorHAnsi"/>
+                <w:spacing w:val="-2"/>
+                <w:w w:val="105"/>
+                <w:sz w:val="24"/>
+                <w:szCs w:val="24"/>
+              </w:rPr>
+            </w:pPr>
+            <w:r>
+              <w:rPr>
+                <w:rFonts w:asciiTheme="minorHAnsi" w:hAnsiTheme="minorHAnsi" w:cstheme="minorHAnsi"/>
+                <w:spacing w:val="-2"/>
+                <w:w w:val="105"/>
+                <w:sz w:val="24"/>
+                <w:szCs w:val="24"/>
+              </w:rPr>
+              <w:t>Enemies aggress towards the player, once they get close enough</w:t>
+            </w:r>
+          </w:p>
+        </w:tc>
+        <w:tc>
+          <w:tcPr>
+            <w:tcW w:w="1502" w:type="dxa"/>
+          </w:tcPr>
+          <w:p>
+            <w:pPr>
+              <w:pStyle w:val="TableParagraph"/>
+              <w:spacing w:line="290" w:lineRule="exact"/>
+              <w:rPr>
+                <w:rFonts w:asciiTheme="minorHAnsi" w:hAnsiTheme="minorHAnsi" w:cstheme="minorHAnsi"/>
+                <w:spacing w:val="-2"/>
+                <w:w w:val="110"/>
+                <w:sz w:val="24"/>
+                <w:szCs w:val="24"/>
+              </w:rPr>
+            </w:pPr>
+            <w:r>
+              <w:rPr>
+                <w:rFonts w:asciiTheme="minorHAnsi" w:hAnsiTheme="minorHAnsi" w:cstheme="minorHAnsi"/>
+                <w:spacing w:val="-2"/>
+                <w:w w:val="110"/>
+                <w:sz w:val="24"/>
+                <w:szCs w:val="24"/>
+              </w:rPr>
+              <w:br/>
+            </w:r>
+          </w:p>
+        </w:tc>
+      </w:tr>
+      <w:tr>
+        <w:trPr>
+          <w:trHeight w:val="585"/>
+        </w:trPr>
+        <w:tc>
+          <w:tcPr>
+            <w:tcW w:w="1502" w:type="dxa"/>
+          </w:tcPr>
+          <w:p>
+            <w:pPr>
+              <w:pStyle w:val="TableParagraph"/>
+              <w:spacing w:line="290" w:lineRule="exact"/>
+              <w:ind w:left="0"/>
+              <w:rPr>
+                <w:rFonts w:asciiTheme="minorHAnsi" w:hAnsiTheme="minorHAnsi" w:cstheme="minorHAnsi"/>
+                <w:spacing w:val="-6"/>
+                <w:w w:val="105"/>
+                <w:sz w:val="24"/>
+                <w:szCs w:val="24"/>
+              </w:rPr>
+            </w:pPr>
+            <w:r>
+              <w:rPr>
+                <w:rFonts w:asciiTheme="minorHAnsi" w:hAnsiTheme="minorHAnsi" w:cstheme="minorHAnsi"/>
+                <w:spacing w:val="-6"/>
+                <w:w w:val="105"/>
+                <w:sz w:val="24"/>
+                <w:szCs w:val="24"/>
+              </w:rPr>
+              <w:t xml:space="preserve"> 2</w:t>
+            </w:r>
+          </w:p>
+        </w:tc>
+        <w:tc>
+          <w:tcPr>
+            <w:tcW w:w="1613" w:type="dxa"/>
+          </w:tcPr>
+          <w:p>
+            <w:pPr>
+              <w:pStyle w:val="TableParagraph"/>
+              <w:spacing w:line="290" w:lineRule="exact"/>
+              <w:ind w:left="108"/>
+              <w:rPr>
+                <w:rFonts w:asciiTheme="minorHAnsi" w:hAnsiTheme="minorHAnsi" w:cstheme="minorHAnsi"/>
+                <w:spacing w:val="-2"/>
+                <w:w w:val="105"/>
+                <w:sz w:val="24"/>
+                <w:szCs w:val="24"/>
+              </w:rPr>
+            </w:pPr>
+            <w:r>
+              <w:rPr>
+                <w:rFonts w:asciiTheme="minorHAnsi" w:hAnsiTheme="minorHAnsi" w:cstheme="minorHAnsi"/>
+                <w:spacing w:val="-2"/>
+                <w:w w:val="105"/>
+                <w:sz w:val="24"/>
+                <w:szCs w:val="24"/>
+              </w:rPr>
+              <w:t>When hit by an attack, does the player take damage/get reset?</w:t>
+            </w:r>
+          </w:p>
+        </w:tc>
+        <w:tc>
+          <w:tcPr>
+            <w:tcW w:w="1392" w:type="dxa"/>
+          </w:tcPr>
+          <w:p>
+            <w:pPr>
+              <w:pStyle w:val="TableParagraph"/>
+              <w:spacing w:line="290" w:lineRule="exact"/>
+              <w:ind w:left="108"/>
+              <w:rPr>
+                <w:rFonts w:asciiTheme="minorHAnsi" w:hAnsiTheme="minorHAnsi" w:cstheme="minorHAnsi"/>
+                <w:sz w:val="24"/>
+                <w:szCs w:val="24"/>
+              </w:rPr>
+            </w:pPr>
+          </w:p>
+        </w:tc>
+        <w:tc>
+          <w:tcPr>
+            <w:tcW w:w="1502" w:type="dxa"/>
+          </w:tcPr>
+          <w:p>
+            <w:pPr>
+              <w:pStyle w:val="TableParagraph"/>
+              <w:spacing w:line="290" w:lineRule="exact"/>
+              <w:ind w:left="108"/>
+              <w:rPr>
+                <w:rFonts w:asciiTheme="minorHAnsi" w:hAnsiTheme="minorHAnsi" w:cstheme="minorHAnsi"/>
+                <w:spacing w:val="-6"/>
+                <w:w w:val="105"/>
+                <w:sz w:val="24"/>
+                <w:szCs w:val="24"/>
+              </w:rPr>
+            </w:pPr>
+            <w:r>
+              <w:rPr>
+                <w:rFonts w:asciiTheme="minorHAnsi" w:hAnsiTheme="minorHAnsi" w:cstheme="minorHAnsi"/>
+                <w:spacing w:val="-6"/>
+                <w:w w:val="105"/>
+                <w:sz w:val="24"/>
+                <w:szCs w:val="24"/>
+              </w:rPr>
+              <w:t>Player touches component that damages them</w:t>
+            </w:r>
+          </w:p>
+        </w:tc>
+        <w:tc>
+          <w:tcPr>
+            <w:tcW w:w="1505" w:type="dxa"/>
+          </w:tcPr>
+          <w:p>
+            <w:pPr>
+              <w:pStyle w:val="TableParagraph"/>
+              <w:spacing w:line="290" w:lineRule="exact"/>
+              <w:ind w:left="109"/>
+              <w:rPr>
+                <w:rFonts w:asciiTheme="minorHAnsi" w:hAnsiTheme="minorHAnsi" w:cstheme="minorHAnsi"/>
+                <w:spacing w:val="-2"/>
+                <w:w w:val="105"/>
+                <w:sz w:val="24"/>
+                <w:szCs w:val="24"/>
+              </w:rPr>
+            </w:pPr>
+            <w:r>
+              <w:rPr>
+                <w:rFonts w:asciiTheme="minorHAnsi" w:hAnsiTheme="minorHAnsi" w:cstheme="minorHAnsi"/>
+                <w:spacing w:val="-2"/>
+                <w:w w:val="105"/>
+                <w:sz w:val="24"/>
+                <w:szCs w:val="24"/>
+              </w:rPr>
+              <w:t xml:space="preserve">Teleported to the beginning of the screen </w:t>
+            </w:r>
+          </w:p>
+        </w:tc>
+        <w:tc>
+          <w:tcPr>
+            <w:tcW w:w="1502" w:type="dxa"/>
+          </w:tcPr>
+          <w:p>
+            <w:pPr>
+              <w:pStyle w:val="TableParagraph"/>
+              <w:spacing w:line="290" w:lineRule="exact"/>
+              <w:rPr>
+                <w:rFonts w:asciiTheme="minorHAnsi" w:hAnsiTheme="minorHAnsi" w:cstheme="minorHAnsi"/>
+                <w:spacing w:val="-2"/>
+                <w:w w:val="110"/>
+                <w:sz w:val="24"/>
+                <w:szCs w:val="24"/>
+              </w:rPr>
+            </w:pPr>
+          </w:p>
+        </w:tc>
+      </w:tr>
+      <w:tr>
+        <w:trPr>
+          <w:trHeight w:val="585"/>
+        </w:trPr>
+        <w:tc>
+          <w:tcPr>
+            <w:tcW w:w="1502" w:type="dxa"/>
+          </w:tcPr>
+          <w:p>
+            <w:pPr>
+              <w:pStyle w:val="TableParagraph"/>
+              <w:spacing w:line="290" w:lineRule="exact"/>
+              <w:ind w:left="0"/>
+              <w:rPr>
+                <w:rFonts w:asciiTheme="minorHAnsi" w:hAnsiTheme="minorHAnsi" w:cstheme="minorHAnsi"/>
+                <w:spacing w:val="-6"/>
+                <w:w w:val="105"/>
+                <w:sz w:val="24"/>
+                <w:szCs w:val="24"/>
+              </w:rPr>
+            </w:pPr>
+            <w:r>
+              <w:rPr>
+                <w:rFonts w:asciiTheme="minorHAnsi" w:hAnsiTheme="minorHAnsi" w:cstheme="minorHAnsi"/>
+                <w:spacing w:val="-6"/>
+                <w:w w:val="105"/>
+                <w:sz w:val="24"/>
+                <w:szCs w:val="24"/>
+              </w:rPr>
+              <w:t xml:space="preserve"> 3</w:t>
+            </w:r>
+          </w:p>
+        </w:tc>
+        <w:tc>
+          <w:tcPr>
+            <w:tcW w:w="1613" w:type="dxa"/>
+          </w:tcPr>
+          <w:p>
+            <w:pPr>
+              <w:pStyle w:val="TableParagraph"/>
+              <w:spacing w:line="290" w:lineRule="exact"/>
+              <w:ind w:left="108"/>
+              <w:rPr>
+                <w:rFonts w:asciiTheme="minorHAnsi" w:hAnsiTheme="minorHAnsi" w:cstheme="minorHAnsi"/>
+                <w:spacing w:val="-2"/>
+                <w:w w:val="105"/>
+                <w:sz w:val="24"/>
+                <w:szCs w:val="24"/>
+              </w:rPr>
+            </w:pPr>
+            <w:r>
+              <w:rPr>
+                <w:rFonts w:asciiTheme="minorHAnsi" w:hAnsiTheme="minorHAnsi" w:cstheme="minorHAnsi"/>
+                <w:spacing w:val="-2"/>
+                <w:w w:val="105"/>
+                <w:sz w:val="24"/>
+                <w:szCs w:val="24"/>
+              </w:rPr>
+              <w:t>Do the enemies take damage from the player’s attacks?</w:t>
+            </w:r>
+          </w:p>
+        </w:tc>
+        <w:tc>
+          <w:tcPr>
+            <w:tcW w:w="1392" w:type="dxa"/>
+          </w:tcPr>
+          <w:p>
+            <w:pPr>
+              <w:pStyle w:val="TableParagraph"/>
+              <w:spacing w:line="290" w:lineRule="exact"/>
+              <w:ind w:left="108"/>
+              <w:rPr>
+                <w:rFonts w:asciiTheme="minorHAnsi" w:hAnsiTheme="minorHAnsi" w:cstheme="minorHAnsi"/>
+                <w:sz w:val="24"/>
+                <w:szCs w:val="24"/>
+              </w:rPr>
+            </w:pPr>
+          </w:p>
+        </w:tc>
+        <w:tc>
+          <w:tcPr>
+            <w:tcW w:w="1502" w:type="dxa"/>
+          </w:tcPr>
+          <w:p>
+            <w:pPr>
+              <w:pStyle w:val="TableParagraph"/>
+              <w:spacing w:line="290" w:lineRule="exact"/>
+              <w:ind w:left="108"/>
+              <w:rPr>
+                <w:rFonts w:asciiTheme="minorHAnsi" w:hAnsiTheme="minorHAnsi" w:cstheme="minorHAnsi"/>
+                <w:spacing w:val="-6"/>
+                <w:w w:val="105"/>
+                <w:sz w:val="24"/>
+                <w:szCs w:val="24"/>
+              </w:rPr>
+            </w:pPr>
+            <w:r>
+              <w:rPr>
+                <w:rFonts w:asciiTheme="minorHAnsi" w:hAnsiTheme="minorHAnsi" w:cstheme="minorHAnsi"/>
+                <w:spacing w:val="-6"/>
+                <w:w w:val="105"/>
+                <w:sz w:val="24"/>
+                <w:szCs w:val="24"/>
+              </w:rPr>
+              <w:t xml:space="preserve">Enemy touches player attack. </w:t>
+            </w:r>
+          </w:p>
+        </w:tc>
+        <w:tc>
+          <w:tcPr>
+            <w:tcW w:w="1505" w:type="dxa"/>
+          </w:tcPr>
+          <w:p>
+            <w:pPr>
+              <w:pStyle w:val="TableParagraph"/>
+              <w:spacing w:line="290" w:lineRule="exact"/>
+              <w:ind w:left="109"/>
+              <w:rPr>
+                <w:rFonts w:asciiTheme="minorHAnsi" w:hAnsiTheme="minorHAnsi" w:cstheme="minorHAnsi"/>
+                <w:spacing w:val="-2"/>
+                <w:w w:val="105"/>
+                <w:sz w:val="24"/>
+                <w:szCs w:val="24"/>
+              </w:rPr>
+            </w:pPr>
+            <w:r>
+              <w:rPr>
+                <w:rFonts w:asciiTheme="minorHAnsi" w:hAnsiTheme="minorHAnsi" w:cstheme="minorHAnsi"/>
+                <w:spacing w:val="-2"/>
+                <w:w w:val="105"/>
+                <w:sz w:val="24"/>
+                <w:szCs w:val="24"/>
+              </w:rPr>
+              <w:t>Enemy takes damage/ disappears.</w:t>
+            </w:r>
+          </w:p>
+        </w:tc>
+        <w:tc>
+          <w:tcPr>
+            <w:tcW w:w="1502" w:type="dxa"/>
+          </w:tcPr>
+          <w:p>
+            <w:pPr>
+              <w:pStyle w:val="TableParagraph"/>
+              <w:spacing w:line="290" w:lineRule="exact"/>
+              <w:rPr>
+                <w:rFonts w:asciiTheme="minorHAnsi" w:hAnsiTheme="minorHAnsi" w:cstheme="minorHAnsi"/>
+                <w:spacing w:val="-2"/>
+                <w:w w:val="110"/>
+                <w:sz w:val="24"/>
+                <w:szCs w:val="24"/>
+              </w:rPr>
+            </w:pPr>
+          </w:p>
+        </w:tc>
+      </w:tr>
+      <w:tr>
+        <w:trPr>
+          <w:trHeight w:val="585"/>
+        </w:trPr>
+        <w:tc>
+          <w:tcPr>
+            <w:tcW w:w="1502" w:type="dxa"/>
+          </w:tcPr>
+          <w:p>
+            <w:pPr>
+              <w:pStyle w:val="TableParagraph"/>
+              <w:spacing w:line="290" w:lineRule="exact"/>
+              <w:ind w:left="0"/>
+              <w:rPr>
+                <w:rFonts w:asciiTheme="minorHAnsi" w:hAnsiTheme="minorHAnsi" w:cstheme="minorHAnsi"/>
+                <w:spacing w:val="-6"/>
+                <w:w w:val="105"/>
+                <w:sz w:val="24"/>
+                <w:szCs w:val="24"/>
+              </w:rPr>
+            </w:pPr>
+            <w:r>
+              <w:rPr>
+                <w:rFonts w:asciiTheme="minorHAnsi" w:hAnsiTheme="minorHAnsi" w:cstheme="minorHAnsi"/>
+                <w:spacing w:val="-6"/>
+                <w:w w:val="105"/>
+                <w:sz w:val="24"/>
+                <w:szCs w:val="24"/>
+              </w:rPr>
+              <w:t xml:space="preserve"> 4</w:t>
+            </w:r>
+          </w:p>
+        </w:tc>
+        <w:tc>
+          <w:tcPr>
+            <w:tcW w:w="1613" w:type="dxa"/>
+          </w:tcPr>
+          <w:p>
+            <w:pPr>
+              <w:pStyle w:val="TableParagraph"/>
+              <w:spacing w:line="290" w:lineRule="exact"/>
+              <w:ind w:left="108"/>
+              <w:rPr>
+                <w:rFonts w:asciiTheme="minorHAnsi" w:hAnsiTheme="minorHAnsi" w:cstheme="minorHAnsi"/>
+                <w:spacing w:val="-2"/>
+                <w:w w:val="105"/>
+                <w:sz w:val="24"/>
+                <w:szCs w:val="24"/>
+              </w:rPr>
+            </w:pPr>
+            <w:r>
+              <w:rPr>
+                <w:rFonts w:asciiTheme="minorHAnsi" w:hAnsiTheme="minorHAnsi" w:cstheme="minorHAnsi"/>
+                <w:spacing w:val="-2"/>
+                <w:w w:val="105"/>
+                <w:sz w:val="24"/>
+                <w:szCs w:val="24"/>
+              </w:rPr>
+              <w:t>Is the player able to attack?</w:t>
+            </w:r>
+          </w:p>
+        </w:tc>
+        <w:tc>
+          <w:tcPr>
+            <w:tcW w:w="1392" w:type="dxa"/>
+          </w:tcPr>
+          <w:p>
+            <w:pPr>
+              <w:pStyle w:val="TableParagraph"/>
+              <w:spacing w:line="290" w:lineRule="exact"/>
+              <w:ind w:left="108"/>
+              <w:rPr>
+                <w:rFonts w:asciiTheme="minorHAnsi" w:hAnsiTheme="minorHAnsi" w:cstheme="minorHAnsi"/>
+                <w:sz w:val="24"/>
+                <w:szCs w:val="24"/>
+              </w:rPr>
+            </w:pPr>
+          </w:p>
+        </w:tc>
+        <w:tc>
+          <w:tcPr>
+            <w:tcW w:w="1502" w:type="dxa"/>
+          </w:tcPr>
+          <w:p>
+            <w:pPr>
+              <w:pStyle w:val="TableParagraph"/>
+              <w:spacing w:line="290" w:lineRule="exact"/>
+              <w:ind w:left="108"/>
+              <w:rPr>
+                <w:rFonts w:asciiTheme="minorHAnsi" w:hAnsiTheme="minorHAnsi" w:cstheme="minorHAnsi"/>
+                <w:spacing w:val="-6"/>
+                <w:w w:val="105"/>
+                <w:sz w:val="24"/>
+                <w:szCs w:val="24"/>
+              </w:rPr>
+            </w:pPr>
+            <w:r>
+              <w:rPr>
+                <w:rFonts w:asciiTheme="minorHAnsi" w:hAnsiTheme="minorHAnsi" w:cstheme="minorHAnsi"/>
+                <w:spacing w:val="-6"/>
+                <w:w w:val="105"/>
+                <w:sz w:val="24"/>
+                <w:szCs w:val="24"/>
+              </w:rPr>
+              <w:t>Press attack key</w:t>
+            </w:r>
+          </w:p>
+        </w:tc>
+        <w:tc>
+          <w:tcPr>
+            <w:tcW w:w="1505" w:type="dxa"/>
+          </w:tcPr>
+          <w:p>
+            <w:pPr>
+              <w:pStyle w:val="TableParagraph"/>
+              <w:spacing w:line="290" w:lineRule="exact"/>
+              <w:ind w:left="109"/>
+              <w:rPr>
+                <w:rFonts w:asciiTheme="minorHAnsi" w:hAnsiTheme="minorHAnsi" w:cstheme="minorHAnsi"/>
+                <w:spacing w:val="-2"/>
+                <w:w w:val="105"/>
+                <w:sz w:val="24"/>
+                <w:szCs w:val="24"/>
+              </w:rPr>
+            </w:pPr>
+            <w:r>
+              <w:rPr>
+                <w:rFonts w:asciiTheme="minorHAnsi" w:hAnsiTheme="minorHAnsi" w:cstheme="minorHAnsi"/>
+                <w:spacing w:val="-2"/>
+                <w:w w:val="105"/>
+                <w:sz w:val="24"/>
+                <w:szCs w:val="24"/>
+              </w:rPr>
+              <w:t>Player attacks</w:t>
+            </w:r>
+          </w:p>
+        </w:tc>
+        <w:tc>
+          <w:tcPr>
+            <w:tcW w:w="1502" w:type="dxa"/>
+          </w:tcPr>
+          <w:p>
+            <w:pPr>
+              <w:pStyle w:val="TableParagraph"/>
+              <w:spacing w:line="290" w:lineRule="exact"/>
+              <w:rPr>
+                <w:rFonts w:asciiTheme="minorHAnsi" w:hAnsiTheme="minorHAnsi" w:cstheme="minorHAnsi"/>
+                <w:spacing w:val="-2"/>
+                <w:w w:val="110"/>
+                <w:sz w:val="24"/>
+                <w:szCs w:val="24"/>
+              </w:rPr>
+            </w:pPr>
+          </w:p>
+        </w:tc>
+      </w:tr>
+    </w:tbl>
     <w:p>
       <w:pPr>
         <w:rPr>
@@ -37425,7 +39159,7 @@
                     <pic:cNvPicPr/>
                   </pic:nvPicPr>
                   <pic:blipFill>
-                    <a:blip r:embed="rId148">
+                    <a:blip r:embed="rId155">
                       <a:extLst>
                         <a:ext uri="{28A0092B-C50C-407E-A947-70E740481C1C}">
                           <a14:useLocalDpi xmlns:a14="http://schemas.microsoft.com/office/drawing/2010/main" val="0"/>
@@ -37489,7 +39223,7 @@
                     <pic:cNvPicPr/>
                   </pic:nvPicPr>
                   <pic:blipFill>
-                    <a:blip r:embed="rId149">
+                    <a:blip r:embed="rId156">
                       <a:extLst>
                         <a:ext uri="{28A0092B-C50C-407E-A947-70E740481C1C}">
                           <a14:useLocalDpi xmlns:a14="http://schemas.microsoft.com/office/drawing/2010/main" val="0"/>
@@ -37550,6 +39284,7 @@
           <w:sz w:val="24"/>
           <w:szCs w:val="24"/>
         </w:rPr>
+        <w:lastRenderedPageBreak/>
         <w:drawing>
           <wp:anchor distT="0" distB="0" distL="114300" distR="114300" simplePos="0" relativeHeight="487824384" behindDoc="1" locked="0" layoutInCell="1" allowOverlap="1" wp14:anchorId="04E1909C" wp14:editId="768AB2B4">
             <wp:simplePos x="0" y="0"/>
@@ -37582,7 +39317,7 @@
                     <pic:cNvPicPr/>
                   </pic:nvPicPr>
                   <pic:blipFill>
-                    <a:blip r:embed="rId150">
+                    <a:blip r:embed="rId157">
                       <a:extLst>
                         <a:ext uri="{28A0092B-C50C-407E-A947-70E740481C1C}">
                           <a14:useLocalDpi xmlns:a14="http://schemas.microsoft.com/office/drawing/2010/main" val="0"/>
@@ -37631,7 +39366,6 @@
           <w:sz w:val="24"/>
           <w:szCs w:val="24"/>
         </w:rPr>
-        <w:lastRenderedPageBreak/>
         <w:drawing>
           <wp:anchor distT="0" distB="0" distL="114300" distR="114300" simplePos="0" relativeHeight="487821312" behindDoc="1" locked="0" layoutInCell="1" allowOverlap="1" wp14:anchorId="15CAA223" wp14:editId="05783181">
             <wp:simplePos x="0" y="0"/>
@@ -37664,7 +39398,7 @@
                     <pic:cNvPicPr/>
                   </pic:nvPicPr>
                   <pic:blipFill>
-                    <a:blip r:embed="rId151">
+                    <a:blip r:embed="rId158">
                       <a:extLst>
                         <a:ext uri="{28A0092B-C50C-407E-A947-70E740481C1C}">
                           <a14:useLocalDpi xmlns:a14="http://schemas.microsoft.com/office/drawing/2010/main" val="0"/>
@@ -37777,7 +39511,7 @@
                     <pic:cNvPicPr/>
                   </pic:nvPicPr>
                   <pic:blipFill>
-                    <a:blip r:embed="rId152">
+                    <a:blip r:embed="rId159">
                       <a:extLst>
                         <a:ext uri="{28A0092B-C50C-407E-A947-70E740481C1C}">
                           <a14:useLocalDpi xmlns:a14="http://schemas.microsoft.com/office/drawing/2010/main" val="0"/>
@@ -37847,7 +39581,7 @@
                     <pic:cNvPicPr/>
                   </pic:nvPicPr>
                   <pic:blipFill>
-                    <a:blip r:embed="rId153">
+                    <a:blip r:embed="rId160">
                       <a:extLst>
                         <a:ext uri="{28A0092B-C50C-407E-A947-70E740481C1C}">
                           <a14:useLocalDpi xmlns:a14="http://schemas.microsoft.com/office/drawing/2010/main" val="0"/>
@@ -37917,7 +39651,7 @@
                     <pic:cNvPicPr/>
                   </pic:nvPicPr>
                   <pic:blipFill>
-                    <a:blip r:embed="rId154">
+                    <a:blip r:embed="rId161">
                       <a:extLst>
                         <a:ext uri="{28A0092B-C50C-407E-A947-70E740481C1C}">
                           <a14:useLocalDpi xmlns:a14="http://schemas.microsoft.com/office/drawing/2010/main" val="0"/>
@@ -38033,7 +39767,7 @@
                     <pic:cNvPicPr/>
                   </pic:nvPicPr>
                   <pic:blipFill>
-                    <a:blip r:embed="rId155">
+                    <a:blip r:embed="rId162">
                       <a:extLst>
                         <a:ext uri="{28A0092B-C50C-407E-A947-70E740481C1C}">
                           <a14:useLocalDpi xmlns:a14="http://schemas.microsoft.com/office/drawing/2010/main" val="0"/>
@@ -38097,7 +39831,7 @@
                     <pic:cNvPicPr/>
                   </pic:nvPicPr>
                   <pic:blipFill>
-                    <a:blip r:embed="rId156">
+                    <a:blip r:embed="rId163">
                       <a:extLst>
                         <a:ext uri="{28A0092B-C50C-407E-A947-70E740481C1C}">
                           <a14:useLocalDpi xmlns:a14="http://schemas.microsoft.com/office/drawing/2010/main" val="0"/>
@@ -38144,7 +39878,7 @@
           <w:szCs w:val="24"/>
         </w:rPr>
         <w:drawing>
-          <wp:anchor distT="0" distB="0" distL="114300" distR="114300" simplePos="0" relativeHeight="487833600" behindDoc="1" locked="0" layoutInCell="1" allowOverlap="1" wp14:anchorId="483FD8BB" wp14:editId="0AC7C6CB">
+          <wp:anchor distT="0" distB="0" distL="114300" distR="114300" simplePos="0" relativeHeight="487833600" behindDoc="1" locked="0" layoutInCell="1" allowOverlap="1" wp14:anchorId="483FD8BB" wp14:editId="7183B1D8">
             <wp:simplePos x="0" y="0"/>
             <wp:positionH relativeFrom="column">
               <wp:posOffset>2540</wp:posOffset>
@@ -38175,7 +39909,7 @@
                     <pic:cNvPicPr/>
                   </pic:nvPicPr>
                   <pic:blipFill>
-                    <a:blip r:embed="rId157" cstate="print">
+                    <a:blip r:embed="rId164" cstate="print">
                       <a:extLst>
                         <a:ext uri="{28A0092B-C50C-407E-A947-70E740481C1C}">
                           <a14:useLocalDpi xmlns:a14="http://schemas.microsoft.com/office/drawing/2010/main" val="0"/>
@@ -38263,7 +39997,7 @@
                     <pic:cNvPicPr/>
                   </pic:nvPicPr>
                   <pic:blipFill rotWithShape="1">
-                    <a:blip r:embed="rId158">
+                    <a:blip r:embed="rId165">
                       <a:extLst>
                         <a:ext uri="{28A0092B-C50C-407E-A947-70E740481C1C}">
                           <a14:useLocalDpi xmlns:a14="http://schemas.microsoft.com/office/drawing/2010/main" val="0"/>
@@ -39341,7 +41075,7 @@
     <b:Month>9</b:Month>
     <b:Day>17</b:Day>
     <b:URL>https://www.youtube.com/watch?v=LNLVOjbrQj4</b:URL>
-    <b:RefOrder>2</b:RefOrder>
+    <b:RefOrder>4</b:RefOrder>
   </b:Source>
   <b:Source>
     <b:Tag>cho25</b:Tag>
@@ -39357,7 +41091,7 @@
     <b:Month>9</b:Month>
     <b:Day>22</b:Day>
     <b:URL>https://www.youtube.com/watch?v=CJWRx2qaakg&amp;t=85s</b:URL>
-    <b:RefOrder>7</b:RefOrder>
+    <b:RefOrder>8</b:RefOrder>
   </b:Source>
   <b:Source>
     <b:Tag>plb25</b:Tag>
@@ -39373,7 +41107,7 @@
     <b:Month>09</b:Month>
     <b:Day>29</b:Day>
     <b:URL>http://plbm.com/?p=221</b:URL>
-    <b:RefOrder>8</b:RefOrder>
+    <b:RefOrder>9</b:RefOrder>
   </b:Source>
   <b:Source>
     <b:Tag>Uni251</b:Tag>
@@ -39388,7 +41122,7 @@
     <b:Month>9</b:Month>
     <b:Day>20</b:Day>
     <b:URL>https://docs.unity3d.com/2020.1/Documentation/ScriptReference/Collider-isTrigger.html</b:URL>
-    <b:RefOrder>9</b:RefOrder>
+    <b:RefOrder>10</b:RefOrder>
   </b:Source>
   <b:Source>
     <b:Tag>Uni20</b:Tag>
@@ -39404,7 +41138,7 @@
     <b:Day>20</b:Day>
     <b:URL>https://discussions.unity.com/t/best-way-managing-panels/892940/2</b:URL>
     <b:Month>10</b:Month>
-    <b:RefOrder>10</b:RefOrder>
+    <b:RefOrder>11</b:RefOrder>
   </b:Source>
   <b:Source>
     <b:Tag>Sta25</b:Tag>
@@ -39419,7 +41153,7 @@
     <b:Month>11</b:Month>
     <b:Day>5</b:Day>
     <b:URL>https://stackoverflow.com/questions/38559419/unity-ui-button-not-reacting-to-clicks-or-hovering</b:URL>
-    <b:RefOrder>3</b:RefOrder>
+    <b:RefOrder>2</b:RefOrder>
   </b:Source>
   <b:Source>
     <b:Tag>How25</b:Tag>
@@ -39434,7 +41168,7 @@
     <b:Month>11</b:Month>
     <b:Day>7</b:Day>
     <b:URL>https://gamedevbeginner.com/how-to-jump-in-unity-with-or-without-physics/#jump_unity</b:URL>
-    <b:RefOrder>4</b:RefOrder>
+    <b:RefOrder>3</b:RefOrder>
   </b:Source>
   <b:Source>
     <b:Tag>Unity25</b:Tag>
@@ -39467,11 +41201,26 @@
     <b:URL>https://discussions.unity.com/t/how-to-get-raycast-to-detect-collision-with-object/79383</b:URL>
     <b:RefOrder>6</b:RefOrder>
   </b:Source>
+  <b:Source>
+    <b:Tag>Uni252</b:Tag>
+    <b:SourceType>InternetSite</b:SourceType>
+    <b:Guid>{183B6C2F-051E-404E-B086-D5195CE05508}</b:Guid>
+    <b:Author>
+      <b:Author>
+        <b:Corporate>Unity Discussions</b:Corporate>
+      </b:Author>
+    </b:Author>
+    <b:Year>25</b:Year>
+    <b:Month>11</b:Month>
+    <b:Day>28</b:Day>
+    <b:URL>https://discussions.unity.com/t/lookat-2d-equivalent/88118</b:URL>
+    <b:RefOrder>7</b:RefOrder>
+  </b:Source>
 </b:Sources>
 </file>
 
 <file path=customXml/itemProps1.xml><?xml version="1.0" encoding="utf-8"?>
-<ds:datastoreItem xmlns:ds="http://schemas.openxmlformats.org/officeDocument/2006/customXml" ds:itemID="{1E7E1186-7124-4050-9E43-6C9DE649B006}">
+<ds:datastoreItem xmlns:ds="http://schemas.openxmlformats.org/officeDocument/2006/customXml" ds:itemID="{9ABB1E93-C7C3-4F07-9640-EA58D3D24987}">
   <ds:schemaRefs>
     <ds:schemaRef ds:uri="http://schemas.openxmlformats.org/officeDocument/2006/bibliography"/>
   </ds:schemaRefs>

</xml_diff>

<commit_message>
tried to get turret to work
</commit_message>
<xml_diff>
--- a/Coursework Project - 2d Platformer Design.docx
+++ b/Coursework Project - 2d Platformer Design.docx
@@ -11095,29 +11095,7 @@
                 <w:sz w:val="24"/>
                 <w:szCs w:val="24"/>
               </w:rPr>
-              <w:t xml:space="preserve">Subtle </w:t>
-            </w:r>
-            <w:proofErr w:type="spellStart"/>
-            <w:r>
-              <w:rPr>
-                <w:rFonts w:asciiTheme="minorHAnsi" w:hAnsiTheme="minorHAnsi" w:cstheme="minorHAnsi"/>
-                <w:spacing w:val="-2"/>
-                <w:w w:val="105"/>
-                <w:sz w:val="24"/>
-                <w:szCs w:val="24"/>
-              </w:rPr>
-              <w:t>colour</w:t>
-            </w:r>
-            <w:proofErr w:type="spellEnd"/>
-            <w:r>
-              <w:rPr>
-                <w:rFonts w:asciiTheme="minorHAnsi" w:hAnsiTheme="minorHAnsi" w:cstheme="minorHAnsi"/>
-                <w:spacing w:val="-2"/>
-                <w:w w:val="105"/>
-                <w:sz w:val="24"/>
-                <w:szCs w:val="24"/>
-              </w:rPr>
-              <w:t xml:space="preserve"> change to show selected button</w:t>
+              <w:t>Subtle colour change to show selected button</w:t>
             </w:r>
           </w:p>
         </w:tc>
@@ -21476,7 +21454,7 @@
           <w:szCs w:val="24"/>
         </w:rPr>
         <w:drawing>
-          <wp:anchor distT="0" distB="0" distL="114300" distR="114300" simplePos="0" relativeHeight="487681024" behindDoc="0" locked="0" layoutInCell="1" allowOverlap="1" wp14:anchorId="2E706C95" wp14:editId="270E0E84">
+          <wp:anchor distT="0" distB="0" distL="114300" distR="114300" simplePos="0" relativeHeight="487681024" behindDoc="0" locked="0" layoutInCell="1" allowOverlap="1" wp14:anchorId="2E706C95" wp14:editId="2BEE2295">
             <wp:simplePos x="0" y="0"/>
             <wp:positionH relativeFrom="margin">
               <wp:align>left</wp:align>
@@ -27597,25 +27575,7 @@
           <w:sz w:val="24"/>
           <w:szCs w:val="24"/>
         </w:rPr>
-        <w:t xml:space="preserve">To fix this, I temporarily removed the coroutine, and added both the functions to Update(), this was to check if it would work without the coroutine, as it didn’t seem to be working. I also added a line that prints the </w:t>
-      </w:r>
-      <w:proofErr w:type="spellStart"/>
-      <w:r>
-        <w:rPr>
-          <w:rFonts w:asciiTheme="minorHAnsi" w:hAnsiTheme="minorHAnsi" w:cstheme="minorHAnsi"/>
-          <w:sz w:val="24"/>
-          <w:szCs w:val="24"/>
-        </w:rPr>
-        <w:t>isPaused</w:t>
-      </w:r>
-      <w:proofErr w:type="spellEnd"/>
-      <w:r>
-        <w:rPr>
-          <w:rFonts w:asciiTheme="minorHAnsi" w:hAnsiTheme="minorHAnsi" w:cstheme="minorHAnsi"/>
-          <w:sz w:val="24"/>
-          <w:szCs w:val="24"/>
-        </w:rPr>
-        <w:t xml:space="preserve"> Boolean into the console, this reason for this is to check if the variable is </w:t>
+        <w:t xml:space="preserve">To fix this, I temporarily removed the coroutine, and added both the functions to Update(), this was to check if it would work without the coroutine, as it didn’t seem to be working. I also added a line that prints the isPaused Boolean into the console, this reason for this is to check if the variable is </w:t>
       </w:r>
       <w:r>
         <w:rPr>
@@ -29929,7 +29889,7 @@
           <w:szCs w:val="24"/>
         </w:rPr>
         <w:drawing>
-          <wp:anchor distT="0" distB="0" distL="114300" distR="114300" simplePos="0" relativeHeight="487745536" behindDoc="1" locked="0" layoutInCell="1" allowOverlap="1" wp14:anchorId="22DAAAA7" wp14:editId="3541595D">
+          <wp:anchor distT="0" distB="0" distL="114300" distR="114300" simplePos="0" relativeHeight="487745536" behindDoc="1" locked="0" layoutInCell="1" allowOverlap="1" wp14:anchorId="22DAAAA7" wp14:editId="67C92DC7">
             <wp:simplePos x="0" y="0"/>
             <wp:positionH relativeFrom="margin">
               <wp:align>left</wp:align>
@@ -30247,23 +30207,7 @@
           <w:sz w:val="24"/>
           <w:szCs w:val="24"/>
         </w:rPr>
-        <w:t xml:space="preserve">update() and </w:t>
-      </w:r>
-      <w:proofErr w:type="spellStart"/>
-      <w:r>
-        <w:rPr>
-          <w:sz w:val="24"/>
-          <w:szCs w:val="24"/>
-        </w:rPr>
-        <w:t>fixedUpdate</w:t>
-      </w:r>
-      <w:proofErr w:type="spellEnd"/>
-      <w:r>
-        <w:rPr>
-          <w:sz w:val="24"/>
-          <w:szCs w:val="24"/>
-        </w:rPr>
-        <w:t xml:space="preserve">() functions respectively, as fixed is mainly for physics and I currently had the jump inputs included </w:t>
+        <w:t xml:space="preserve">update() and fixedUpdate() functions respectively, as fixed is mainly for physics and I currently had the jump inputs included </w:t>
       </w:r>
       <w:r>
         <w:rPr>
@@ -31542,17 +31486,8 @@
           <w:sz w:val="24"/>
           <w:szCs w:val="24"/>
         </w:rPr>
-        <w:t xml:space="preserve">Utilizing </w:t>
-      </w:r>
-      <w:proofErr w:type="spellStart"/>
-      <w:r>
-        <w:rPr>
-          <w:sz w:val="24"/>
-          <w:szCs w:val="24"/>
-        </w:rPr>
-        <w:t>screentoworldpoint</w:t>
-      </w:r>
-      <w:proofErr w:type="spellEnd"/>
+        <w:t>Utilizing screentoworldpoint</w:t>
+      </w:r>
     </w:p>
     <w:p>
       <w:pPr>
@@ -32044,23 +31979,7 @@
           <w:sz w:val="24"/>
           <w:szCs w:val="24"/>
         </w:rPr>
-        <w:t xml:space="preserve">needed a vector, wrote </w:t>
-      </w:r>
-      <w:proofErr w:type="spellStart"/>
-      <w:r>
-        <w:rPr>
-          <w:sz w:val="24"/>
-          <w:szCs w:val="24"/>
-        </w:rPr>
-        <w:t>grapplePoint</w:t>
-      </w:r>
-      <w:proofErr w:type="spellEnd"/>
-      <w:r>
-        <w:rPr>
-          <w:sz w:val="24"/>
-          <w:szCs w:val="24"/>
-        </w:rPr>
-        <w:t xml:space="preserve"> as a placeholder. Changed connected body to connected anchor as it’s a pivot that allows the joint to rotate which is what I want.</w:t>
+        <w:t>needed a vector, wrote grapplePoint as a placeholder. Changed connected body to connected anchor as it’s a pivot that allows the joint to rotate which is what I want.</w:t>
       </w:r>
     </w:p>
     <w:p>
@@ -33335,23 +33254,7 @@
           <w:sz w:val="24"/>
           <w:szCs w:val="24"/>
         </w:rPr>
-        <w:t xml:space="preserve">Grappling hook was hitting </w:t>
-      </w:r>
-      <w:proofErr w:type="spellStart"/>
-      <w:r>
-        <w:rPr>
-          <w:sz w:val="24"/>
-          <w:szCs w:val="24"/>
-        </w:rPr>
-        <w:t>playercollider</w:t>
-      </w:r>
-      <w:proofErr w:type="spellEnd"/>
-      <w:r>
-        <w:rPr>
-          <w:sz w:val="24"/>
-          <w:szCs w:val="24"/>
-        </w:rPr>
-        <w:t>. Removed player collider</w:t>
+        <w:t>Grappling hook was hitting playercollider. Removed player collider</w:t>
       </w:r>
       <w:r>
         <w:rPr>
@@ -33372,23 +33275,7 @@
           <w:sz w:val="24"/>
           <w:szCs w:val="24"/>
         </w:rPr>
-        <w:t xml:space="preserve"> Also, the line renderer wasn’t constantly updating to follow the player to rectify this problem, I set a Boolean named ‘</w:t>
-      </w:r>
-      <w:proofErr w:type="spellStart"/>
-      <w:r>
-        <w:rPr>
-          <w:sz w:val="24"/>
-          <w:szCs w:val="24"/>
-        </w:rPr>
-        <w:t>isGrappling</w:t>
-      </w:r>
-      <w:proofErr w:type="spellEnd"/>
-      <w:r>
-        <w:rPr>
-          <w:sz w:val="24"/>
-          <w:szCs w:val="24"/>
-        </w:rPr>
-        <w:t>’ to true when the grapple starts, and to false when it stops. This is then called in Update() to make sure that it follows the player.</w:t>
+        <w:t xml:space="preserve"> Also, the line renderer wasn’t constantly updating to follow the player to rectify this problem, I set a Boolean named ‘isGrappling’ to true when the grapple starts, and to false when it stops. This is then called in Update() to make sure that it follows the player.</w:t>
       </w:r>
     </w:p>
     <w:p>
@@ -33478,7 +33365,7 @@
           <w:szCs w:val="24"/>
         </w:rPr>
         <w:drawing>
-          <wp:anchor distT="0" distB="0" distL="114300" distR="114300" simplePos="0" relativeHeight="487786496" behindDoc="1" locked="0" layoutInCell="1" allowOverlap="1" wp14:anchorId="1E6B605C" wp14:editId="5DBCF64A">
+          <wp:anchor distT="0" distB="0" distL="114300" distR="114300" simplePos="0" relativeHeight="487786496" behindDoc="1" locked="0" layoutInCell="1" allowOverlap="1" wp14:anchorId="1E6B605C" wp14:editId="0EE0F950">
             <wp:simplePos x="0" y="0"/>
             <wp:positionH relativeFrom="margin">
               <wp:align>left</wp:align>
@@ -33735,23 +33622,7 @@
           <w:sz w:val="24"/>
           <w:szCs w:val="24"/>
         </w:rPr>
-        <w:t xml:space="preserve"> Player stopped moving. Set </w:t>
-      </w:r>
-      <w:proofErr w:type="spellStart"/>
-      <w:r>
-        <w:rPr>
-          <w:sz w:val="24"/>
-          <w:szCs w:val="24"/>
-        </w:rPr>
-        <w:t>isGrappling</w:t>
-      </w:r>
-      <w:proofErr w:type="spellEnd"/>
-      <w:r>
-        <w:rPr>
-          <w:sz w:val="24"/>
-          <w:szCs w:val="24"/>
-        </w:rPr>
-        <w:t xml:space="preserve"> to false on game start</w:t>
+        <w:t xml:space="preserve"> Player stopped moving. Set isGrappling to false on game start</w:t>
       </w:r>
       <w:r>
         <w:rPr>
@@ -34046,7 +33917,7 @@
           <w:noProof/>
         </w:rPr>
         <w:drawing>
-          <wp:anchor distT="0" distB="0" distL="114300" distR="114300" simplePos="0" relativeHeight="487793664" behindDoc="1" locked="0" layoutInCell="1" allowOverlap="1" wp14:anchorId="1575A0C8" wp14:editId="1F4CBB5F">
+          <wp:anchor distT="0" distB="0" distL="114300" distR="114300" simplePos="0" relativeHeight="487793664" behindDoc="1" locked="0" layoutInCell="1" allowOverlap="1" wp14:anchorId="1575A0C8" wp14:editId="7B5BE158">
             <wp:simplePos x="0" y="0"/>
             <wp:positionH relativeFrom="margin">
               <wp:posOffset>0</wp:posOffset>
@@ -34176,7 +34047,7 @@
           <w:noProof/>
         </w:rPr>
         <w:drawing>
-          <wp:anchor distT="0" distB="0" distL="114300" distR="114300" simplePos="0" relativeHeight="487790592" behindDoc="1" locked="0" layoutInCell="1" allowOverlap="1" wp14:anchorId="1331403B" wp14:editId="644AA945">
+          <wp:anchor distT="0" distB="0" distL="114300" distR="114300" simplePos="0" relativeHeight="487790592" behindDoc="1" locked="0" layoutInCell="1" allowOverlap="1" wp14:anchorId="1331403B" wp14:editId="5DC57665">
             <wp:simplePos x="0" y="0"/>
             <wp:positionH relativeFrom="margin">
               <wp:posOffset>0</wp:posOffset>
@@ -34302,23 +34173,7 @@
         </w:drawing>
       </w:r>
       <w:r>
-        <w:t xml:space="preserve">Creating explosion to help the player move. Needed a way to propel the player. Unity has an </w:t>
-      </w:r>
-      <w:proofErr w:type="spellStart"/>
-      <w:r>
-        <w:t>AddExplosionForce</w:t>
-      </w:r>
-      <w:proofErr w:type="spellEnd"/>
-      <w:r>
-        <w:t xml:space="preserve">, which I can use to add a force to the player from the bomb. At the moment, I would call the function </w:t>
-      </w:r>
-      <w:proofErr w:type="spellStart"/>
-      <w:r>
-        <w:t>ExplodePlayer</w:t>
-      </w:r>
-      <w:proofErr w:type="spellEnd"/>
-      <w:r>
-        <w:t xml:space="preserve"> when the ‘e’ key was pressed. Temporary for testing. Want to detect player to see if a force should be applied. Stuck so looked it up. Used tutorial from </w:t>
+        <w:t xml:space="preserve">Creating explosion to help the player move. Needed a way to propel the player. Unity has an AddExplosionForce, which I can use to add a force to the player from the bomb. At the moment, I would call the function ExplodePlayer when the ‘e’ key was pressed. Temporary for testing. Want to detect player to see if a force should be applied. Stuck so looked it up. Used tutorial from </w:t>
       </w:r>
       <w:sdt>
         <w:sdtPr>
@@ -34662,39 +34517,7 @@
         </w:drawing>
       </w:r>
       <w:r>
-        <w:t xml:space="preserve">Couldn’t resolve. Try to fix, works </w:t>
-      </w:r>
-      <w:proofErr w:type="spellStart"/>
-      <w:r>
-        <w:t>with out</w:t>
-      </w:r>
-      <w:proofErr w:type="spellEnd"/>
-      <w:r>
-        <w:t xml:space="preserve"> Rigidbody </w:t>
-      </w:r>
-      <w:proofErr w:type="spellStart"/>
-      <w:r>
-        <w:t>rb</w:t>
-      </w:r>
-      <w:proofErr w:type="spellEnd"/>
-      <w:r>
-        <w:t xml:space="preserve"> in the if statement. Debugging, print the isPlayerPresent attribute. Doesn’t appear in console so player isn’t being detected. </w:t>
-      </w:r>
-      <w:proofErr w:type="spellStart"/>
-      <w:r>
-        <w:t>AddExplosionForce</w:t>
-      </w:r>
-      <w:proofErr w:type="spellEnd"/>
-      <w:r>
-        <w:t xml:space="preserve"> and the overlap sphere (should have been obvious as it has sphere in the name) is only for 3d objects, so the code </w:t>
-      </w:r>
-      <w:proofErr w:type="spellStart"/>
-      <w:r>
-        <w:t>wont</w:t>
-      </w:r>
-      <w:proofErr w:type="spellEnd"/>
-      <w:r>
-        <w:t xml:space="preserve"> work. Need to change a few things. Collider </w:t>
+        <w:t xml:space="preserve">Couldn’t resolve. Try to fix, works with out Rigidbody rb in the if statement. Debugging, print the isPlayerPresent attribute. Doesn’t appear in console so player isn’t being detected. AddExplosionForce and the overlap sphere (should have been obvious as it has sphere in the name) is only for 3d objects, so the code wont work. Need to change a few things. Collider </w:t>
       </w:r>
       <w:r>
         <w:sym w:font="Wingdings" w:char="F0E0"/>
@@ -34706,15 +34529,7 @@
         <w:sym w:font="Wingdings" w:char="F0E0"/>
       </w:r>
       <w:r>
-        <w:t xml:space="preserve"> OverlapCircle, which needs a contact filter 2d. </w:t>
-      </w:r>
-      <w:proofErr w:type="spellStart"/>
-      <w:r>
-        <w:t>AddExplosionForce</w:t>
-      </w:r>
-      <w:proofErr w:type="spellEnd"/>
-      <w:r>
-        <w:t xml:space="preserve"> is now </w:t>
+        <w:t xml:space="preserve"> OverlapCircle, which needs a contact filter 2d. AddExplosionForce is now </w:t>
       </w:r>
       <w:r>
         <w:t>forceDirection = rb.transform.position -transform.position</w:t>
@@ -35067,15 +34882,7 @@
         <w:t>layer detected but force is not applied</w:t>
       </w:r>
       <w:r>
-        <w:t xml:space="preserve">. Think it’s because </w:t>
-      </w:r>
-      <w:proofErr w:type="spellStart"/>
-      <w:r>
-        <w:t>its</w:t>
-      </w:r>
-      <w:proofErr w:type="spellEnd"/>
-      <w:r>
-        <w:t xml:space="preserve"> just detecting any rigidbody as even when the player is out of the radius</w:t>
+        <w:t>. Think it’s because its just detecting any rigidbody as even when the player is out of the radius</w:t>
       </w:r>
       <w:r>
         <w:t xml:space="preserve"> the player present message is still printed</w:t>
@@ -35102,15 +34909,7 @@
         <w:t xml:space="preserve">and the player detected. Force not being applied – maybe being applied to the bomb and not the player. </w:t>
       </w:r>
       <w:r>
-        <w:t xml:space="preserve">Using the </w:t>
-      </w:r>
-      <w:proofErr w:type="spellStart"/>
-      <w:r>
-        <w:t>playerPresent</w:t>
-      </w:r>
-      <w:proofErr w:type="spellEnd"/>
-      <w:r>
-        <w:t xml:space="preserve"> array, as it contains the players rigidbody, apply the force to the attached rigidbody</w:t>
+        <w:t>Using the playerPresent array, as it contains the players rigidbody, apply the force to the attached rigidbody</w:t>
       </w:r>
       <w:r>
         <w:t xml:space="preserve">. Force successfully applied and the player moved away from the bomb. </w:t>
@@ -35206,29 +35005,13 @@
         <w:t>in the if statement of a few seconds</w:t>
       </w:r>
       <w:r>
-        <w:t xml:space="preserve">, at first I wanted to use </w:t>
-      </w:r>
-      <w:proofErr w:type="spellStart"/>
-      <w:r>
-        <w:t>WaitForSeconds</w:t>
-      </w:r>
-      <w:proofErr w:type="spellEnd"/>
-      <w:r>
-        <w:t>() but it required the use of coroutines</w:t>
+        <w:t>, at first I wanted to use WaitForSeconds() but it required the use of coroutines</w:t>
       </w:r>
       <w:r>
         <w:t xml:space="preserve">, which would take too long. So I used a simple timer </w:t>
       </w:r>
       <w:r>
-        <w:t xml:space="preserve">that counts up but resets to 0 when the </w:t>
-      </w:r>
-      <w:proofErr w:type="spellStart"/>
-      <w:r>
-        <w:t>SpawnBomb</w:t>
-      </w:r>
-      <w:proofErr w:type="spellEnd"/>
-      <w:r>
-        <w:t xml:space="preserve"> is executed. </w:t>
+        <w:t xml:space="preserve">that counts up but resets to 0 when the SpawnBomb is executed. </w:t>
       </w:r>
     </w:p>
     <w:p>
@@ -35877,23 +35660,7 @@
           <w:sz w:val="24"/>
           <w:szCs w:val="24"/>
         </w:rPr>
-        <w:t xml:space="preserve"> Moved bomb to </w:t>
-      </w:r>
-      <w:proofErr w:type="spellStart"/>
-      <w:r>
-        <w:rPr>
-          <w:sz w:val="24"/>
-          <w:szCs w:val="24"/>
-        </w:rPr>
-        <w:t>ExplodePlayer</w:t>
-      </w:r>
-      <w:proofErr w:type="spellEnd"/>
-      <w:r>
-        <w:rPr>
-          <w:sz w:val="24"/>
-          <w:szCs w:val="24"/>
-        </w:rPr>
-        <w:t>() function. Now being destroyed instantly, no force being applied to the player. Now it waits 1.5 seconds before being destroyed</w:t>
+        <w:t xml:space="preserve"> Moved bomb to ExplodePlayer() function. Now being destroyed instantly, no force being applied to the player. Now it waits 1.5 seconds before being destroyed</w:t>
       </w:r>
     </w:p>
     <w:p>
@@ -35911,23 +35678,7 @@
           <w:sz w:val="24"/>
           <w:szCs w:val="24"/>
         </w:rPr>
-        <w:t xml:space="preserve">This code executes the explosion when the bomb is touching the ground. Bomb was destroyed but the </w:t>
-      </w:r>
-      <w:proofErr w:type="spellStart"/>
-      <w:r>
-        <w:rPr>
-          <w:sz w:val="24"/>
-          <w:szCs w:val="24"/>
-        </w:rPr>
-        <w:t>ExplodePlayer</w:t>
-      </w:r>
-      <w:proofErr w:type="spellEnd"/>
-      <w:r>
-        <w:rPr>
-          <w:sz w:val="24"/>
-          <w:szCs w:val="24"/>
-        </w:rPr>
-        <w:t xml:space="preserve"> function is much weaker</w:t>
+        <w:t>This code executes the explosion when the bomb is touching the ground. Bomb was destroyed but the ExplodePlayer function is much weaker</w:t>
       </w:r>
       <w:r>
         <w:rPr>
@@ -37250,6 +37001,7 @@
     <w:p>
       <w:r>
         <w:rPr>
+          <w:noProof/>
           <w:sz w:val="24"/>
           <w:szCs w:val="24"/>
         </w:rPr>
@@ -37325,6 +37077,7 @@
       </w:r>
       <w:r>
         <w:rPr>
+          <w:noProof/>
           <w:sz w:val="24"/>
           <w:szCs w:val="24"/>
         </w:rPr>
@@ -37402,6 +37155,7 @@
         <w:rPr>
           <w:b/>
           <w:bCs/>
+          <w:noProof/>
           <w:sz w:val="24"/>
           <w:szCs w:val="24"/>
         </w:rPr>
@@ -37482,6 +37236,7 @@
         <w:rPr>
           <w:b/>
           <w:bCs/>
+          <w:noProof/>
           <w:sz w:val="24"/>
           <w:szCs w:val="24"/>
         </w:rPr>
@@ -37560,6 +37315,7 @@
       </w:r>
       <w:r>
         <w:rPr>
+          <w:noProof/>
           <w:sz w:val="24"/>
           <w:szCs w:val="24"/>
         </w:rPr>
@@ -37823,6 +37579,9 @@
     </w:p>
     <w:p>
       <w:r>
+        <w:rPr>
+          <w:noProof/>
+        </w:rPr>
         <w:drawing>
           <wp:anchor distT="0" distB="0" distL="114300" distR="114300" simplePos="0" relativeHeight="487851008" behindDoc="1" locked="0" layoutInCell="1" allowOverlap="1" wp14:anchorId="57966534" wp14:editId="4897651E">
             <wp:simplePos x="0" y="0"/>
@@ -37932,26 +37691,26 @@
       <w:r>
         <w:lastRenderedPageBreak/>
         <w:drawing>
-          <wp:anchor distT="0" distB="0" distL="114300" distR="114300" simplePos="0" relativeHeight="487852032" behindDoc="1" locked="0" layoutInCell="1" allowOverlap="1" wp14:anchorId="2A1C7AF3" wp14:editId="04A741A7">
+          <wp:anchor distT="0" distB="0" distL="114300" distR="114300" simplePos="0" relativeHeight="487855104" behindDoc="1" locked="0" layoutInCell="1" allowOverlap="1" wp14:anchorId="1B78B82A" wp14:editId="3F16AF15">
             <wp:simplePos x="0" y="0"/>
             <wp:positionH relativeFrom="margin">
               <wp:align>left</wp:align>
             </wp:positionH>
             <wp:positionV relativeFrom="paragraph">
-              <wp:posOffset>359</wp:posOffset>
+              <wp:posOffset>0</wp:posOffset>
             </wp:positionV>
-            <wp:extent cx="3951605" cy="766445"/>
-            <wp:effectExtent l="0" t="0" r="0" b="0"/>
+            <wp:extent cx="3190875" cy="1103630"/>
+            <wp:effectExtent l="0" t="0" r="9525" b="1270"/>
             <wp:wrapTight wrapText="bothSides">
               <wp:wrapPolygon edited="0">
                 <wp:start x="0" y="0"/>
-                <wp:lineTo x="0" y="20938"/>
-                <wp:lineTo x="21451" y="20938"/>
-                <wp:lineTo x="21451" y="0"/>
+                <wp:lineTo x="0" y="21252"/>
+                <wp:lineTo x="21536" y="21252"/>
+                <wp:lineTo x="21536" y="0"/>
                 <wp:lineTo x="0" y="0"/>
               </wp:wrapPolygon>
             </wp:wrapTight>
-            <wp:docPr id="937485238" name="Picture 1" descr="A screen shot of a computer code&#10;&#10;AI-generated content may be incorrect."/>
+            <wp:docPr id="740575692" name="Picture 1" descr="A screen shot of a computer code&#10;&#10;AI-generated content may be incorrect."/>
             <wp:cNvGraphicFramePr>
               <a:graphicFrameLocks xmlns:a="http://schemas.openxmlformats.org/drawingml/2006/main" noChangeAspect="1"/>
             </wp:cNvGraphicFramePr>
@@ -37959,7 +37718,7 @@
               <a:graphicData uri="http://schemas.openxmlformats.org/drawingml/2006/picture">
                 <pic:pic xmlns:pic="http://schemas.openxmlformats.org/drawingml/2006/picture">
                   <pic:nvPicPr>
-                    <pic:cNvPr id="937485238" name="Picture 1" descr="A screen shot of a computer code&#10;&#10;AI-generated content may be incorrect."/>
+                    <pic:cNvPr id="740575692" name="Picture 1" descr="A screen shot of a computer code&#10;&#10;AI-generated content may be incorrect."/>
                     <pic:cNvPicPr/>
                   </pic:nvPicPr>
                   <pic:blipFill>
@@ -37977,7 +37736,7 @@
                   <pic:spPr>
                     <a:xfrm>
                       <a:off x="0" y="0"/>
-                      <a:ext cx="3951605" cy="766445"/>
+                      <a:ext cx="3190875" cy="1103630"/>
                     </a:xfrm>
                     <a:prstGeom prst="rect">
                       <a:avLst/>
@@ -38013,30 +37772,428 @@
       <w:r>
         <w:t xml:space="preserve">do a more robust fix when firing projectiles, as they need to be fired from the correct place. My first thought for this would to have a small object attached to the front of the turret, that the bullets would fire from, as it would always shoot from the place pointing at the player object. I attached it to the turret using the fixedjoint2D component, which needed a rigidbody. The object didn’t move with the rotation of the gun. The next idea was to instantiate an object at a specific point on the turret sprite, but I didn’t know how to do this. </w:t>
       </w:r>
-    </w:p>
-    <w:p>
-      <w:pPr>
-        <w:rPr>
-          <w:sz w:val="24"/>
-          <w:szCs w:val="24"/>
-        </w:rPr>
-      </w:pPr>
-    </w:p>
-    <w:p>
-      <w:pPr>
-        <w:rPr>
-          <w:sz w:val="24"/>
-          <w:szCs w:val="24"/>
-        </w:rPr>
-      </w:pPr>
-    </w:p>
-    <w:p>
-      <w:pPr>
-        <w:rPr>
-          <w:sz w:val="24"/>
-          <w:szCs w:val="24"/>
-        </w:rPr>
-      </w:pPr>
+      <w:r>
+        <w:t xml:space="preserve">I realized that I might not need to that and could just place it in the centre of the object and create the illusion that they are coming out the front as they are both pointing towards the player. I created an empty object named ‘shooter’ that the turret head will instantiate the bullet objects on, these will then proceed to move towards the player. </w:t>
+      </w:r>
+    </w:p>
+    <w:p>
+      <w:r>
+        <w:drawing>
+          <wp:anchor distT="0" distB="0" distL="114300" distR="114300" simplePos="0" relativeHeight="487854080" behindDoc="1" locked="0" layoutInCell="1" allowOverlap="1" wp14:anchorId="7D15CA5E" wp14:editId="5C191A4A">
+            <wp:simplePos x="0" y="0"/>
+            <wp:positionH relativeFrom="margin">
+              <wp:align>left</wp:align>
+            </wp:positionH>
+            <wp:positionV relativeFrom="paragraph">
+              <wp:posOffset>415925</wp:posOffset>
+            </wp:positionV>
+            <wp:extent cx="3134360" cy="501650"/>
+            <wp:effectExtent l="0" t="0" r="8890" b="0"/>
+            <wp:wrapTight wrapText="bothSides">
+              <wp:wrapPolygon edited="0">
+                <wp:start x="0" y="0"/>
+                <wp:lineTo x="0" y="20506"/>
+                <wp:lineTo x="21530" y="20506"/>
+                <wp:lineTo x="21530" y="0"/>
+                <wp:lineTo x="0" y="0"/>
+              </wp:wrapPolygon>
+            </wp:wrapTight>
+            <wp:docPr id="333554369" name="Picture 1" descr="A screen shot of a computer&#10;&#10;AI-generated content may be incorrect."/>
+            <wp:cNvGraphicFramePr>
+              <a:graphicFrameLocks xmlns:a="http://schemas.openxmlformats.org/drawingml/2006/main" noChangeAspect="1"/>
+            </wp:cNvGraphicFramePr>
+            <a:graphic xmlns:a="http://schemas.openxmlformats.org/drawingml/2006/main">
+              <a:graphicData uri="http://schemas.openxmlformats.org/drawingml/2006/picture">
+                <pic:pic xmlns:pic="http://schemas.openxmlformats.org/drawingml/2006/picture">
+                  <pic:nvPicPr>
+                    <pic:cNvPr id="333554369" name="Picture 1" descr="A screen shot of a computer&#10;&#10;AI-generated content may be incorrect."/>
+                    <pic:cNvPicPr/>
+                  </pic:nvPicPr>
+                  <pic:blipFill>
+                    <a:blip r:embed="rId155">
+                      <a:extLst>
+                        <a:ext uri="{28A0092B-C50C-407E-A947-70E740481C1C}">
+                          <a14:useLocalDpi xmlns:a14="http://schemas.microsoft.com/office/drawing/2010/main" val="0"/>
+                        </a:ext>
+                      </a:extLst>
+                    </a:blip>
+                    <a:stretch>
+                      <a:fillRect/>
+                    </a:stretch>
+                  </pic:blipFill>
+                  <pic:spPr>
+                    <a:xfrm>
+                      <a:off x="0" y="0"/>
+                      <a:ext cx="3171780" cy="507680"/>
+                    </a:xfrm>
+                    <a:prstGeom prst="rect">
+                      <a:avLst/>
+                    </a:prstGeom>
+                  </pic:spPr>
+                </pic:pic>
+              </a:graphicData>
+            </a:graphic>
+            <wp14:sizeRelH relativeFrom="margin">
+              <wp14:pctWidth>0</wp14:pctWidth>
+            </wp14:sizeRelH>
+            <wp14:sizeRelV relativeFrom="margin">
+              <wp14:pctHeight>0</wp14:pctHeight>
+            </wp14:sizeRelV>
+          </wp:anchor>
+        </w:drawing>
+      </w:r>
+      <w:r>
+        <w:drawing>
+          <wp:anchor distT="0" distB="0" distL="114300" distR="114300" simplePos="0" relativeHeight="487853056" behindDoc="1" locked="0" layoutInCell="1" allowOverlap="1" wp14:anchorId="7CEF1FF2" wp14:editId="1DDB779B">
+            <wp:simplePos x="0" y="0"/>
+            <wp:positionH relativeFrom="margin">
+              <wp:align>left</wp:align>
+            </wp:positionH>
+            <wp:positionV relativeFrom="paragraph">
+              <wp:posOffset>5679</wp:posOffset>
+            </wp:positionV>
+            <wp:extent cx="2095792" cy="457264"/>
+            <wp:effectExtent l="0" t="0" r="0" b="0"/>
+            <wp:wrapTight wrapText="bothSides">
+              <wp:wrapPolygon edited="0">
+                <wp:start x="0" y="0"/>
+                <wp:lineTo x="0" y="20700"/>
+                <wp:lineTo x="21404" y="20700"/>
+                <wp:lineTo x="21404" y="0"/>
+                <wp:lineTo x="0" y="0"/>
+              </wp:wrapPolygon>
+            </wp:wrapTight>
+            <wp:docPr id="1285201073" name="Picture 1"/>
+            <wp:cNvGraphicFramePr>
+              <a:graphicFrameLocks xmlns:a="http://schemas.openxmlformats.org/drawingml/2006/main" noChangeAspect="1"/>
+            </wp:cNvGraphicFramePr>
+            <a:graphic xmlns:a="http://schemas.openxmlformats.org/drawingml/2006/main">
+              <a:graphicData uri="http://schemas.openxmlformats.org/drawingml/2006/picture">
+                <pic:pic xmlns:pic="http://schemas.openxmlformats.org/drawingml/2006/picture">
+                  <pic:nvPicPr>
+                    <pic:cNvPr id="1285201073" name=""/>
+                    <pic:cNvPicPr/>
+                  </pic:nvPicPr>
+                  <pic:blipFill>
+                    <a:blip r:embed="rId156">
+                      <a:extLst>
+                        <a:ext uri="{28A0092B-C50C-407E-A947-70E740481C1C}">
+                          <a14:useLocalDpi xmlns:a14="http://schemas.microsoft.com/office/drawing/2010/main" val="0"/>
+                        </a:ext>
+                      </a:extLst>
+                    </a:blip>
+                    <a:stretch>
+                      <a:fillRect/>
+                    </a:stretch>
+                  </pic:blipFill>
+                  <pic:spPr>
+                    <a:xfrm>
+                      <a:off x="0" y="0"/>
+                      <a:ext cx="2095792" cy="457264"/>
+                    </a:xfrm>
+                    <a:prstGeom prst="rect">
+                      <a:avLst/>
+                    </a:prstGeom>
+                  </pic:spPr>
+                </pic:pic>
+              </a:graphicData>
+            </a:graphic>
+          </wp:anchor>
+        </w:drawing>
+      </w:r>
+      <w:r>
+        <w:t xml:space="preserve">I started by referencing the objects that will be used in the </w:t>
+      </w:r>
+      <w:r>
+        <w:t>code and instantiating a bullet in the same location and rotation of shooter, this is part of the Shoot function. Which is being called in Update.</w:t>
+      </w:r>
+    </w:p>
+    <w:p>
+      <w:r>
+        <w:drawing>
+          <wp:anchor distT="0" distB="0" distL="114300" distR="114300" simplePos="0" relativeHeight="487859200" behindDoc="1" locked="0" layoutInCell="1" allowOverlap="1" wp14:anchorId="6D7A27F9" wp14:editId="28511FD1">
+            <wp:simplePos x="0" y="0"/>
+            <wp:positionH relativeFrom="margin">
+              <wp:align>left</wp:align>
+            </wp:positionH>
+            <wp:positionV relativeFrom="paragraph">
+              <wp:posOffset>1574165</wp:posOffset>
+            </wp:positionV>
+            <wp:extent cx="3134360" cy="141605"/>
+            <wp:effectExtent l="0" t="0" r="8890" b="0"/>
+            <wp:wrapTight wrapText="bothSides">
+              <wp:wrapPolygon edited="0">
+                <wp:start x="0" y="0"/>
+                <wp:lineTo x="0" y="17435"/>
+                <wp:lineTo x="21530" y="17435"/>
+                <wp:lineTo x="21530" y="0"/>
+                <wp:lineTo x="0" y="0"/>
+              </wp:wrapPolygon>
+            </wp:wrapTight>
+            <wp:docPr id="840079601" name="Picture 1"/>
+            <wp:cNvGraphicFramePr>
+              <a:graphicFrameLocks xmlns:a="http://schemas.openxmlformats.org/drawingml/2006/main" noChangeAspect="1"/>
+            </wp:cNvGraphicFramePr>
+            <a:graphic xmlns:a="http://schemas.openxmlformats.org/drawingml/2006/main">
+              <a:graphicData uri="http://schemas.openxmlformats.org/drawingml/2006/picture">
+                <pic:pic xmlns:pic="http://schemas.openxmlformats.org/drawingml/2006/picture">
+                  <pic:nvPicPr>
+                    <pic:cNvPr id="840079601" name=""/>
+                    <pic:cNvPicPr/>
+                  </pic:nvPicPr>
+                  <pic:blipFill>
+                    <a:blip r:embed="rId157">
+                      <a:extLst>
+                        <a:ext uri="{28A0092B-C50C-407E-A947-70E740481C1C}">
+                          <a14:useLocalDpi xmlns:a14="http://schemas.microsoft.com/office/drawing/2010/main" val="0"/>
+                        </a:ext>
+                      </a:extLst>
+                    </a:blip>
+                    <a:stretch>
+                      <a:fillRect/>
+                    </a:stretch>
+                  </pic:blipFill>
+                  <pic:spPr>
+                    <a:xfrm>
+                      <a:off x="0" y="0"/>
+                      <a:ext cx="3134360" cy="141605"/>
+                    </a:xfrm>
+                    <a:prstGeom prst="rect">
+                      <a:avLst/>
+                    </a:prstGeom>
+                  </pic:spPr>
+                </pic:pic>
+              </a:graphicData>
+            </a:graphic>
+            <wp14:sizeRelH relativeFrom="margin">
+              <wp14:pctWidth>0</wp14:pctWidth>
+            </wp14:sizeRelH>
+            <wp14:sizeRelV relativeFrom="margin">
+              <wp14:pctHeight>0</wp14:pctHeight>
+            </wp14:sizeRelV>
+          </wp:anchor>
+        </w:drawing>
+      </w:r>
+      <w:r>
+        <w:drawing>
+          <wp:anchor distT="0" distB="0" distL="114300" distR="114300" simplePos="0" relativeHeight="487858176" behindDoc="1" locked="0" layoutInCell="1" allowOverlap="1" wp14:anchorId="7DAC7B6D" wp14:editId="1B440593">
+            <wp:simplePos x="0" y="0"/>
+            <wp:positionH relativeFrom="margin">
+              <wp:align>left</wp:align>
+            </wp:positionH>
+            <wp:positionV relativeFrom="paragraph">
+              <wp:posOffset>1245862</wp:posOffset>
+            </wp:positionV>
+            <wp:extent cx="3134360" cy="328295"/>
+            <wp:effectExtent l="0" t="0" r="8890" b="0"/>
+            <wp:wrapTight wrapText="bothSides">
+              <wp:wrapPolygon edited="0">
+                <wp:start x="0" y="0"/>
+                <wp:lineTo x="0" y="20054"/>
+                <wp:lineTo x="21530" y="20054"/>
+                <wp:lineTo x="21530" y="0"/>
+                <wp:lineTo x="0" y="0"/>
+              </wp:wrapPolygon>
+            </wp:wrapTight>
+            <wp:docPr id="1608520178" name="Picture 1"/>
+            <wp:cNvGraphicFramePr>
+              <a:graphicFrameLocks xmlns:a="http://schemas.openxmlformats.org/drawingml/2006/main" noChangeAspect="1"/>
+            </wp:cNvGraphicFramePr>
+            <a:graphic xmlns:a="http://schemas.openxmlformats.org/drawingml/2006/main">
+              <a:graphicData uri="http://schemas.openxmlformats.org/drawingml/2006/picture">
+                <pic:pic xmlns:pic="http://schemas.openxmlformats.org/drawingml/2006/picture">
+                  <pic:nvPicPr>
+                    <pic:cNvPr id="1608520178" name=""/>
+                    <pic:cNvPicPr/>
+                  </pic:nvPicPr>
+                  <pic:blipFill>
+                    <a:blip r:embed="rId158">
+                      <a:extLst>
+                        <a:ext uri="{28A0092B-C50C-407E-A947-70E740481C1C}">
+                          <a14:useLocalDpi xmlns:a14="http://schemas.microsoft.com/office/drawing/2010/main" val="0"/>
+                        </a:ext>
+                      </a:extLst>
+                    </a:blip>
+                    <a:stretch>
+                      <a:fillRect/>
+                    </a:stretch>
+                  </pic:blipFill>
+                  <pic:spPr>
+                    <a:xfrm>
+                      <a:off x="0" y="0"/>
+                      <a:ext cx="3134360" cy="328295"/>
+                    </a:xfrm>
+                    <a:prstGeom prst="rect">
+                      <a:avLst/>
+                    </a:prstGeom>
+                  </pic:spPr>
+                </pic:pic>
+              </a:graphicData>
+            </a:graphic>
+          </wp:anchor>
+        </w:drawing>
+      </w:r>
+      <w:r>
+        <w:rPr>
+          <w:sz w:val="24"/>
+          <w:szCs w:val="24"/>
+        </w:rPr>
+        <w:drawing>
+          <wp:anchor distT="0" distB="0" distL="114300" distR="114300" simplePos="0" relativeHeight="487857152" behindDoc="1" locked="0" layoutInCell="1" allowOverlap="1" wp14:anchorId="29453E0C" wp14:editId="73007618">
+            <wp:simplePos x="0" y="0"/>
+            <wp:positionH relativeFrom="margin">
+              <wp:align>left</wp:align>
+            </wp:positionH>
+            <wp:positionV relativeFrom="paragraph">
+              <wp:posOffset>1051758</wp:posOffset>
+            </wp:positionV>
+            <wp:extent cx="3126740" cy="209550"/>
+            <wp:effectExtent l="0" t="0" r="0" b="0"/>
+            <wp:wrapTight wrapText="bothSides">
+              <wp:wrapPolygon edited="0">
+                <wp:start x="0" y="0"/>
+                <wp:lineTo x="0" y="19636"/>
+                <wp:lineTo x="21451" y="19636"/>
+                <wp:lineTo x="21451" y="0"/>
+                <wp:lineTo x="0" y="0"/>
+              </wp:wrapPolygon>
+            </wp:wrapTight>
+            <wp:docPr id="1236647480" name="Picture 1"/>
+            <wp:cNvGraphicFramePr>
+              <a:graphicFrameLocks xmlns:a="http://schemas.openxmlformats.org/drawingml/2006/main" noChangeAspect="1"/>
+            </wp:cNvGraphicFramePr>
+            <a:graphic xmlns:a="http://schemas.openxmlformats.org/drawingml/2006/main">
+              <a:graphicData uri="http://schemas.openxmlformats.org/drawingml/2006/picture">
+                <pic:pic xmlns:pic="http://schemas.openxmlformats.org/drawingml/2006/picture">
+                  <pic:nvPicPr>
+                    <pic:cNvPr id="1236647480" name=""/>
+                    <pic:cNvPicPr/>
+                  </pic:nvPicPr>
+                  <pic:blipFill rotWithShape="1">
+                    <a:blip r:embed="rId159">
+                      <a:extLst>
+                        <a:ext uri="{28A0092B-C50C-407E-A947-70E740481C1C}">
+                          <a14:useLocalDpi xmlns:a14="http://schemas.microsoft.com/office/drawing/2010/main" val="0"/>
+                        </a:ext>
+                      </a:extLst>
+                    </a:blip>
+                    <a:srcRect r="723"/>
+                    <a:stretch>
+                      <a:fillRect/>
+                    </a:stretch>
+                  </pic:blipFill>
+                  <pic:spPr bwMode="auto">
+                    <a:xfrm>
+                      <a:off x="0" y="0"/>
+                      <a:ext cx="3126740" cy="209550"/>
+                    </a:xfrm>
+                    <a:prstGeom prst="rect">
+                      <a:avLst/>
+                    </a:prstGeom>
+                    <a:ln>
+                      <a:noFill/>
+                    </a:ln>
+                    <a:extLst>
+                      <a:ext uri="{53640926-AAD7-44D8-BBD7-CCE9431645EC}">
+                        <a14:shadowObscured xmlns:a14="http://schemas.microsoft.com/office/drawing/2010/main"/>
+                      </a:ext>
+                    </a:extLst>
+                  </pic:spPr>
+                </pic:pic>
+              </a:graphicData>
+            </a:graphic>
+            <wp14:sizeRelH relativeFrom="margin">
+              <wp14:pctWidth>0</wp14:pctWidth>
+            </wp14:sizeRelH>
+            <wp14:sizeRelV relativeFrom="margin">
+              <wp14:pctHeight>0</wp14:pctHeight>
+            </wp14:sizeRelV>
+          </wp:anchor>
+        </w:drawing>
+      </w:r>
+      <w:r>
+        <w:drawing>
+          <wp:anchor distT="0" distB="0" distL="114300" distR="114300" simplePos="0" relativeHeight="487856128" behindDoc="1" locked="0" layoutInCell="1" allowOverlap="1" wp14:anchorId="51724168" wp14:editId="61F2E178">
+            <wp:simplePos x="0" y="0"/>
+            <wp:positionH relativeFrom="margin">
+              <wp:align>left</wp:align>
+            </wp:positionH>
+            <wp:positionV relativeFrom="paragraph">
+              <wp:posOffset>186055</wp:posOffset>
+            </wp:positionV>
+            <wp:extent cx="3134360" cy="879475"/>
+            <wp:effectExtent l="0" t="0" r="8890" b="0"/>
+            <wp:wrapTight wrapText="bothSides">
+              <wp:wrapPolygon edited="0">
+                <wp:start x="0" y="0"/>
+                <wp:lineTo x="0" y="21054"/>
+                <wp:lineTo x="21530" y="21054"/>
+                <wp:lineTo x="21530" y="0"/>
+                <wp:lineTo x="0" y="0"/>
+              </wp:wrapPolygon>
+            </wp:wrapTight>
+            <wp:docPr id="1320618619" name="Picture 1" descr="A screen shot of a computer&#10;&#10;AI-generated content may be incorrect."/>
+            <wp:cNvGraphicFramePr>
+              <a:graphicFrameLocks xmlns:a="http://schemas.openxmlformats.org/drawingml/2006/main" noChangeAspect="1"/>
+            </wp:cNvGraphicFramePr>
+            <a:graphic xmlns:a="http://schemas.openxmlformats.org/drawingml/2006/main">
+              <a:graphicData uri="http://schemas.openxmlformats.org/drawingml/2006/picture">
+                <pic:pic xmlns:pic="http://schemas.openxmlformats.org/drawingml/2006/picture">
+                  <pic:nvPicPr>
+                    <pic:cNvPr id="1320618619" name="Picture 1" descr="A screen shot of a computer&#10;&#10;AI-generated content may be incorrect."/>
+                    <pic:cNvPicPr/>
+                  </pic:nvPicPr>
+                  <pic:blipFill>
+                    <a:blip r:embed="rId160">
+                      <a:extLst>
+                        <a:ext uri="{28A0092B-C50C-407E-A947-70E740481C1C}">
+                          <a14:useLocalDpi xmlns:a14="http://schemas.microsoft.com/office/drawing/2010/main" val="0"/>
+                        </a:ext>
+                      </a:extLst>
+                    </a:blip>
+                    <a:stretch>
+                      <a:fillRect/>
+                    </a:stretch>
+                  </pic:blipFill>
+                  <pic:spPr>
+                    <a:xfrm>
+                      <a:off x="0" y="0"/>
+                      <a:ext cx="3134360" cy="879475"/>
+                    </a:xfrm>
+                    <a:prstGeom prst="rect">
+                      <a:avLst/>
+                    </a:prstGeom>
+                  </pic:spPr>
+                </pic:pic>
+              </a:graphicData>
+            </a:graphic>
+            <wp14:sizeRelH relativeFrom="margin">
+              <wp14:pctWidth>0</wp14:pctWidth>
+            </wp14:sizeRelH>
+            <wp14:sizeRelV relativeFrom="margin">
+              <wp14:pctHeight>0</wp14:pctHeight>
+            </wp14:sizeRelV>
+          </wp:anchor>
+        </w:drawing>
+      </w:r>
+      <w:r>
+        <w:t xml:space="preserve">I then </w:t>
+      </w:r>
+      <w:r>
+        <w:t xml:space="preserve">wrote the bullet class, which just moves forwards, I reused my old movement code which makes use of transform to move the player. </w:t>
+      </w:r>
+      <w:r>
+        <w:t>As the bullets weren’t rotating, I altered the code to have the rotation be in terms of the turret. This still didn’t work and the objects stayed perpendicular to the rotation that I wanted, I tried rotating it by 90 degrees</w:t>
+      </w:r>
+      <w:r>
+        <w:t xml:space="preserve"> in the sprite editor</w:t>
+      </w:r>
+      <w:r>
+        <w:t>, but it still didn’t change.</w:t>
+      </w:r>
+      <w:r>
+        <w:t xml:space="preserve"> I then tried to change it in code, using a quaternion to specify the rotation. This always kept the z rotation at 90, so I added it to the original shooter rotation but this didn’t work and nothing changed.</w:t>
+      </w:r>
     </w:p>
     <w:p>
       <w:pPr>
@@ -38895,6 +39052,7 @@
                 <w:sz w:val="24"/>
                 <w:szCs w:val="24"/>
               </w:rPr>
+              <w:lastRenderedPageBreak/>
               <w:t xml:space="preserve"> 4</w:t>
             </w:r>
           </w:p>
@@ -39159,7 +39317,7 @@
                     <pic:cNvPicPr/>
                   </pic:nvPicPr>
                   <pic:blipFill>
-                    <a:blip r:embed="rId155">
+                    <a:blip r:embed="rId161">
                       <a:extLst>
                         <a:ext uri="{28A0092B-C50C-407E-A947-70E740481C1C}">
                           <a14:useLocalDpi xmlns:a14="http://schemas.microsoft.com/office/drawing/2010/main" val="0"/>
@@ -39223,7 +39381,7 @@
                     <pic:cNvPicPr/>
                   </pic:nvPicPr>
                   <pic:blipFill>
-                    <a:blip r:embed="rId156">
+                    <a:blip r:embed="rId162">
                       <a:extLst>
                         <a:ext uri="{28A0092B-C50C-407E-A947-70E740481C1C}">
                           <a14:useLocalDpi xmlns:a14="http://schemas.microsoft.com/office/drawing/2010/main" val="0"/>
@@ -39284,7 +39442,6 @@
           <w:sz w:val="24"/>
           <w:szCs w:val="24"/>
         </w:rPr>
-        <w:lastRenderedPageBreak/>
         <w:drawing>
           <wp:anchor distT="0" distB="0" distL="114300" distR="114300" simplePos="0" relativeHeight="487824384" behindDoc="1" locked="0" layoutInCell="1" allowOverlap="1" wp14:anchorId="04E1909C" wp14:editId="768AB2B4">
             <wp:simplePos x="0" y="0"/>
@@ -39317,7 +39474,7 @@
                     <pic:cNvPicPr/>
                   </pic:nvPicPr>
                   <pic:blipFill>
-                    <a:blip r:embed="rId157">
+                    <a:blip r:embed="rId163">
                       <a:extLst>
                         <a:ext uri="{28A0092B-C50C-407E-A947-70E740481C1C}">
                           <a14:useLocalDpi xmlns:a14="http://schemas.microsoft.com/office/drawing/2010/main" val="0"/>
@@ -39398,7 +39555,7 @@
                     <pic:cNvPicPr/>
                   </pic:nvPicPr>
                   <pic:blipFill>
-                    <a:blip r:embed="rId158">
+                    <a:blip r:embed="rId164">
                       <a:extLst>
                         <a:ext uri="{28A0092B-C50C-407E-A947-70E740481C1C}">
                           <a14:useLocalDpi xmlns:a14="http://schemas.microsoft.com/office/drawing/2010/main" val="0"/>
@@ -39511,7 +39668,7 @@
                     <pic:cNvPicPr/>
                   </pic:nvPicPr>
                   <pic:blipFill>
-                    <a:blip r:embed="rId159">
+                    <a:blip r:embed="rId165">
                       <a:extLst>
                         <a:ext uri="{28A0092B-C50C-407E-A947-70E740481C1C}">
                           <a14:useLocalDpi xmlns:a14="http://schemas.microsoft.com/office/drawing/2010/main" val="0"/>
@@ -39581,7 +39738,7 @@
                     <pic:cNvPicPr/>
                   </pic:nvPicPr>
                   <pic:blipFill>
-                    <a:blip r:embed="rId160">
+                    <a:blip r:embed="rId166">
                       <a:extLst>
                         <a:ext uri="{28A0092B-C50C-407E-A947-70E740481C1C}">
                           <a14:useLocalDpi xmlns:a14="http://schemas.microsoft.com/office/drawing/2010/main" val="0"/>
@@ -39651,7 +39808,7 @@
                     <pic:cNvPicPr/>
                   </pic:nvPicPr>
                   <pic:blipFill>
-                    <a:blip r:embed="rId161">
+                    <a:blip r:embed="rId167">
                       <a:extLst>
                         <a:ext uri="{28A0092B-C50C-407E-A947-70E740481C1C}">
                           <a14:useLocalDpi xmlns:a14="http://schemas.microsoft.com/office/drawing/2010/main" val="0"/>
@@ -39767,7 +39924,7 @@
                     <pic:cNvPicPr/>
                   </pic:nvPicPr>
                   <pic:blipFill>
-                    <a:blip r:embed="rId162">
+                    <a:blip r:embed="rId168">
                       <a:extLst>
                         <a:ext uri="{28A0092B-C50C-407E-A947-70E740481C1C}">
                           <a14:useLocalDpi xmlns:a14="http://schemas.microsoft.com/office/drawing/2010/main" val="0"/>
@@ -39831,7 +39988,7 @@
                     <pic:cNvPicPr/>
                   </pic:nvPicPr>
                   <pic:blipFill>
-                    <a:blip r:embed="rId163">
+                    <a:blip r:embed="rId169">
                       <a:extLst>
                         <a:ext uri="{28A0092B-C50C-407E-A947-70E740481C1C}">
                           <a14:useLocalDpi xmlns:a14="http://schemas.microsoft.com/office/drawing/2010/main" val="0"/>
@@ -39878,7 +40035,7 @@
           <w:szCs w:val="24"/>
         </w:rPr>
         <w:drawing>
-          <wp:anchor distT="0" distB="0" distL="114300" distR="114300" simplePos="0" relativeHeight="487833600" behindDoc="1" locked="0" layoutInCell="1" allowOverlap="1" wp14:anchorId="483FD8BB" wp14:editId="7183B1D8">
+          <wp:anchor distT="0" distB="0" distL="114300" distR="114300" simplePos="0" relativeHeight="487833600" behindDoc="1" locked="0" layoutInCell="1" allowOverlap="1" wp14:anchorId="483FD8BB" wp14:editId="5566A499">
             <wp:simplePos x="0" y="0"/>
             <wp:positionH relativeFrom="column">
               <wp:posOffset>2540</wp:posOffset>
@@ -39909,7 +40066,7 @@
                     <pic:cNvPicPr/>
                   </pic:nvPicPr>
                   <pic:blipFill>
-                    <a:blip r:embed="rId164" cstate="print">
+                    <a:blip r:embed="rId170" cstate="print">
                       <a:extLst>
                         <a:ext uri="{28A0092B-C50C-407E-A947-70E740481C1C}">
                           <a14:useLocalDpi xmlns:a14="http://schemas.microsoft.com/office/drawing/2010/main" val="0"/>
@@ -39997,7 +40154,7 @@
                     <pic:cNvPicPr/>
                   </pic:nvPicPr>
                   <pic:blipFill rotWithShape="1">
-                    <a:blip r:embed="rId165">
+                    <a:blip r:embed="rId171">
                       <a:extLst>
                         <a:ext uri="{28A0092B-C50C-407E-A947-70E740481C1C}">
                           <a14:useLocalDpi xmlns:a14="http://schemas.microsoft.com/office/drawing/2010/main" val="0"/>

</xml_diff>